<commit_message>
Finish State of the art description
</commit_message>
<xml_diff>
--- a/laporan/PROPOSAL TUGAS AKHIR.docx
+++ b/laporan/PROPOSAL TUGAS AKHIR.docx
@@ -3004,7 +3004,7 @@
           <w:sz w:val="24"/>
           <w:szCs w:val="24"/>
         </w:rPr>
-        <w:instrText xml:space="preserve"> ADDIN ZOTERO_ITEM CSL_CITATION {"citationID":"5MuPhlri","properties":{"formattedCitation":"[2]","plainCitation":"[2]","noteIndex":0},"citationItems":[{"id":"Vtq3XfOO/iErmtdYw","uris":["http://zotero.org/users/local/1xQafZjB/items/J8N8AQPH"],"itemData":{"id":1,"type":"article-journal","abstract":"Memorizing the Qur'an in the digital era presents complex challenges and requires appropriate methodologies. With the increasing dominance of information technology, Qur'an learners face various issues such as distractions from gadgets, declining interest in oral traditions, and psychological challenges due to lifestyle changes. However, there are approaches available to address these challenges, including utilizing technology as an aid, creating supportive environments, and strengthening motivation and self-discipline. By applying the right methodologies, Qur'an learners are expected to maintain the tradition of memorizing the Qur'an effectively and relevantly in this digital age.","container-title":"Al Furqan: Jurnal Ilmu Al Quran dan Tafsir","DOI":"10.58518/alfurqon.v7i1.2436","ISSN":"2656-6877, 2621-5438","issue":"1","journalAbbreviation":"Al Furqan: JIAT","license":"https://creativecommons.org/licenses/by-sa/4.0/","page":"1-17","source":"DOI.org (Crossref)","title":"Menghafal Al Qur`an Di Era Digital: Problematis Dan Metodologis.","title-short":"Menghafal Al Qur`an Di Era Digital","volume":"7","author":[{"family":"Imam Sofii","given":"Moh. Akib"}],"issued":{"date-parts":[["2024",6,19]]}}}],"schema":"https://github.com/citation-style-language/schema/raw/master/csl-citation.json"} </w:instrText>
+        <w:instrText xml:space="preserve"> ADDIN ZOTERO_ITEM CSL_CITATION {"citationID":"5MuPhlri","properties":{"formattedCitation":"[2]","plainCitation":"[2]","noteIndex":0},"citationItems":[{"id":"c8lgJyK3/ePeFx8aW","uris":["http://zotero.org/users/local/1xQafZjB/items/J8N8AQPH"],"itemData":{"id":1,"type":"article-journal","abstract":"Memorizing the Qur'an in the digital era presents complex challenges and requires appropriate methodologies. With the increasing dominance of information technology, Qur'an learners face various issues such as distractions from gadgets, declining interest in oral traditions, and psychological challenges due to lifestyle changes. However, there are approaches available to address these challenges, including utilizing technology as an aid, creating supportive environments, and strengthening motivation and self-discipline. By applying the right methodologies, Qur'an learners are expected to maintain the tradition of memorizing the Qur'an effectively and relevantly in this digital age.","container-title":"Al Furqan: Jurnal Ilmu Al Quran dan Tafsir","DOI":"10.58518/alfurqon.v7i1.2436","ISSN":"2656-6877, 2621-5438","issue":"1","journalAbbreviation":"Al Furqan: JIAT","license":"https://creativecommons.org/licenses/by-sa/4.0/","page":"1-17","source":"DOI.org (Crossref)","title":"Menghafal Al Qur`an Di Era Digital: Problematis Dan Metodologis.","title-short":"Menghafal Al Qur`an Di Era Digital","volume":"7","author":[{"family":"Imam Sofii","given":"Moh. Akib"}],"issued":{"date-parts":[["2024",6,19]]}}}],"schema":"https://github.com/citation-style-language/schema/raw/master/csl-citation.json"} </w:instrText>
       </w:r>
       <w:r>
         <w:rPr>
@@ -3458,7 +3458,7 @@
           <w:sz w:val="24"/>
           <w:szCs w:val="24"/>
         </w:rPr>
-        <w:instrText xml:space="preserve"> ADDIN ZOTERO_ITEM CSL_CITATION {"citationID":"Dd7wbrUw","properties":{"formattedCitation":"[5]","plainCitation":"[5]","noteIndex":0},"citationItems":[{"id":"Vtq3XfOO/SQIEd7nR","uris":["http://zotero.org/users/local/1xQafZjB/items/5UI9C3UM"],"itemData":{"id":3,"type":"article","abstract":"The Quran is the holy scripture of Islam, and its recitation is an important aspect of the religion. Recognizing the recitation of the Holy Quran automatically is a challenging task due to its unique rules that are not applied in normal speaking speeches. A lot of research has been done in this domain, but previous works have detected recitation errors as a classification task or used traditional automatic speech recognition (ASR). In this paper, we proposed a novel end-to-end deep learning model for recognizing the recitation of the Holy Quran. The proposed model is a CNN-Bidirectional GRU encoder that uses CTC as an objective function, and a character-based decoder which is a beam search decoder. Moreover, all previous works were done on small private datasets consisting of short verses and a few chapters of the Holy Quran. As a result of using private datasets, no comparisons were done. To overcome this issue, we used a public dataset that has recently been published (Ar-DAD) and contains about 37 chapters that were recited by 30 reciters, with different recitation speeds and different types of pronunciation rules. The proposed model performance was evaluated using the most common evaluation metrics in speech recognition, word error rate (WER), and character error rate (CER). The results were 8.34% WER and 2.42% CER. We hope this research will be a baseline for comparisons with future research on this public new dataset (Ar-DAD).","DOI":"10.48550/arXiv.2305.07034","note":"arXiv:2305.07034 [eess]","number":"arXiv:2305.07034","publisher":"arXiv","source":"arXiv.org","title":"Quran Recitation Recognition using End-to-End Deep Learning","URL":"http://arxiv.org/abs/2305.07034","author":[{"family":"Harere","given":"Ahmad Al"},{"family":"Jallad","given":"Khloud Al"}],"accessed":{"date-parts":[["2025",6,29]]},"issued":{"date-parts":[["2023",5,10]]}}}],"schema":"https://github.com/citation-style-language/schema/raw/master/csl-citation.json"} </w:instrText>
+        <w:instrText xml:space="preserve"> ADDIN ZOTERO_ITEM CSL_CITATION {"citationID":"Dd7wbrUw","properties":{"formattedCitation":"[5]","plainCitation":"[5]","noteIndex":0},"citationItems":[{"id":"c8lgJyK3/TzcQqpou","uris":["http://zotero.org/users/local/1xQafZjB/items/5UI9C3UM"],"itemData":{"id":3,"type":"article","abstract":"The Quran is the holy scripture of Islam, and its recitation is an important aspect of the religion. Recognizing the recitation of the Holy Quran automatically is a challenging task due to its unique rules that are not applied in normal speaking speeches. A lot of research has been done in this domain, but previous works have detected recitation errors as a classification task or used traditional automatic speech recognition (ASR). In this paper, we proposed a novel end-to-end deep learning model for recognizing the recitation of the Holy Quran. The proposed model is a CNN-Bidirectional GRU encoder that uses CTC as an objective function, and a character-based decoder which is a beam search decoder. Moreover, all previous works were done on small private datasets consisting of short verses and a few chapters of the Holy Quran. As a result of using private datasets, no comparisons were done. To overcome this issue, we used a public dataset that has recently been published (Ar-DAD) and contains about 37 chapters that were recited by 30 reciters, with different recitation speeds and different types of pronunciation rules. The proposed model performance was evaluated using the most common evaluation metrics in speech recognition, word error rate (WER), and character error rate (CER). The results were 8.34% WER and 2.42% CER. We hope this research will be a baseline for comparisons with future research on this public new dataset (Ar-DAD).","DOI":"10.48550/arXiv.2305.07034","note":"arXiv:2305.07034 [eess]","number":"arXiv:2305.07034","publisher":"arXiv","source":"arXiv.org","title":"Quran Recitation Recognition using End-to-End Deep Learning","URL":"http://arxiv.org/abs/2305.07034","author":[{"family":"Harere","given":"Ahmad Al"},{"family":"Jallad","given":"Khloud Al"}],"accessed":{"date-parts":[["2025",6,29]]},"issued":{"date-parts":[["2023",5,10]]}}}],"schema":"https://github.com/citation-style-language/schema/raw/master/csl-citation.json"} </w:instrText>
       </w:r>
       <w:r>
         <w:rPr>
@@ -3565,7 +3565,7 @@
           <w:sz w:val="24"/>
           <w:szCs w:val="24"/>
         </w:rPr>
-        <w:instrText xml:space="preserve"> ADDIN ZOTERO_ITEM CSL_CITATION {"citationID":"CVL56T0D","properties":{"formattedCitation":"[6]","plainCitation":"[6]","noteIndex":0},"citationItems":[{"id":"Vtq3XfOO/Hu3PWMqT","uris":["http://zotero.org/users/local/1xQafZjB/items/62XNCPKZ"],"itemData":{"id":6,"type":"article-journal","container-title":"International Journal of Advanced Computer Science and Applications","DOI":"10.14569/IJACSA.2023.0141297","ISSN":"21565570, 2158107X","issue":"12","journalAbbreviation":"IJACSA","language":"en","source":"DOI.org (Crossref)","title":"Speech Recognition Models for Holy Quran Recitation Based on Modern Approaches and Tajweed Rules: A Comprehensive Overview","title-short":"Speech Recognition Models for Holy Quran Recitation Based on Modern Approaches and Tajweed Rules","URL":"http://thesai.org/Publications/ViewPaper?Volume=14&amp;Issue=12&amp;Code=IJACSA&amp;SerialNo=97","volume":"14","author":[{"family":"Al-Fadhli","given":"Sumayya"},{"family":"Al-Harbi","given":"Hajar"},{"family":"Cherif","given":"Asma"}],"accessed":{"date-parts":[["2025",6,29]]},"issued":{"date-parts":[["2023"]]}}}],"schema":"https://github.com/citation-style-language/schema/raw/master/csl-citation.json"} </w:instrText>
+        <w:instrText xml:space="preserve"> ADDIN ZOTERO_ITEM CSL_CITATION {"citationID":"CVL56T0D","properties":{"formattedCitation":"[6]","plainCitation":"[6]","noteIndex":0},"citationItems":[{"id":"c8lgJyK3/G3xMwEdh","uris":["http://zotero.org/users/local/1xQafZjB/items/62XNCPKZ"],"itemData":{"id":6,"type":"article-journal","container-title":"International Journal of Advanced Computer Science and Applications","DOI":"10.14569/IJACSA.2023.0141297","ISSN":"21565570, 2158107X","issue":"12","journalAbbreviation":"IJACSA","language":"en","source":"DOI.org (Crossref)","title":"Speech Recognition Models for Holy Quran Recitation Based on Modern Approaches and Tajweed Rules: A Comprehensive Overview","title-short":"Speech Recognition Models for Holy Quran Recitation Based on Modern Approaches and Tajweed Rules","URL":"http://thesai.org/Publications/ViewPaper?Volume=14&amp;Issue=12&amp;Code=IJACSA&amp;SerialNo=97","volume":"14","author":[{"family":"Al-Fadhli","given":"Sumayya"},{"family":"Al-Harbi","given":"Hajar"},{"family":"Cherif","given":"Asma"}],"accessed":{"date-parts":[["2025",6,29]]},"issued":{"date-parts":[["2023"]]}}}],"schema":"https://github.com/citation-style-language/schema/raw/master/csl-citation.json"} </w:instrText>
       </w:r>
       <w:r>
         <w:rPr>
@@ -3688,7 +3688,7 @@
           <w:sz w:val="24"/>
           <w:szCs w:val="24"/>
         </w:rPr>
-        <w:instrText xml:space="preserve"> ADDIN ZOTERO_ITEM CSL_CITATION {"citationID":"BrlyXDYk","properties":{"formattedCitation":"[7]","plainCitation":"[7]","noteIndex":0},"citationItems":[{"id":"Vtq3XfOO/vbVkEyj1","uris":["http://zotero.org/users/local/1xQafZjB/items/YDXV32QF"],"itemData":{"id":8,"type":"paper-conference","container-title":"2022 International Conference on Innovation and Intelligence for Informatics, Computing, and Technologies (3ICT)","DOI":"10.1109/3ICT56508.2022.9990834","event-place":"Sakheer, Bahrain","event-title":"2022 International Conference on Innovation and Intelligence for Informatics, Computing, and Technologies (3ICT)","ISBN":"978-1-6654-5193-2","license":"https://doi.org/10.15223/policy-029","page":"642-647","publisher":"IEEE","publisher-place":"Sakheer, Bahrain","source":"DOI.org (Crossref)","title":"Arabic Speech Recognition Using Deep Learning and Common Voice Dataset","URL":"https://ieeexplore.ieee.org/document/9990834/","author":[{"family":"Oukas","given":"Nourredine"},{"family":"Zerrouki","given":"Taha"},{"family":"Haboussi","given":"Samia"},{"family":"Djettou","given":"Halima"}],"accessed":{"date-parts":[["2025",6,29]]},"issued":{"date-parts":[["2022",11,20]]}}}],"schema":"https://github.com/citation-style-language/schema/raw/master/csl-citation.json"} </w:instrText>
+        <w:instrText xml:space="preserve"> ADDIN ZOTERO_ITEM CSL_CITATION {"citationID":"BrlyXDYk","properties":{"formattedCitation":"[7]","plainCitation":"[7]","noteIndex":0},"citationItems":[{"id":"c8lgJyK3/lKMDqrCd","uris":["http://zotero.org/users/local/1xQafZjB/items/YDXV32QF"],"itemData":{"id":8,"type":"paper-conference","container-title":"2022 International Conference on Innovation and Intelligence for Informatics, Computing, and Technologies (3ICT)","DOI":"10.1109/3ICT56508.2022.9990834","event-place":"Sakheer, Bahrain","event-title":"2022 International Conference on Innovation and Intelligence for Informatics, Computing, and Technologies (3ICT)","ISBN":"978-1-6654-5193-2","license":"https://doi.org/10.15223/policy-029","page":"642-647","publisher":"IEEE","publisher-place":"Sakheer, Bahrain","source":"DOI.org (Crossref)","title":"Arabic Speech Recognition Using Deep Learning and Common Voice Dataset","URL":"https://ieeexplore.ieee.org/document/9990834/","author":[{"family":"Oukas","given":"Nourredine"},{"family":"Zerrouki","given":"Taha"},{"family":"Haboussi","given":"Samia"},{"family":"Djettou","given":"Halima"}],"accessed":{"date-parts":[["2025",6,29]]},"issued":{"date-parts":[["2022",11,20]]}}}],"schema":"https://github.com/citation-style-language/schema/raw/master/csl-citation.json"} </w:instrText>
       </w:r>
       <w:r>
         <w:rPr>
@@ -3831,7 +3831,7 @@
           <w:sz w:val="24"/>
           <w:szCs w:val="24"/>
         </w:rPr>
-        <w:instrText xml:space="preserve"> ADDIN ZOTERO_ITEM CSL_CITATION {"citationID":"A8sZTk8z","properties":{"formattedCitation":"[8]","plainCitation":"[8]","noteIndex":0},"citationItems":[{"id":"Vtq3XfOO/c7r80aNX","uris":["http://zotero.org/users/local/1xQafZjB/items/WWZXW47Y"],"itemData":{"id":9,"type":"article","abstract":"Recently, there have been tremendous research outcomes in the fields of speech recognition and natural language processing. This is due to the well-developed multi-layers deep learning paradigms such as wav2vec2.0, Wav2vecU, WavBERT, and HuBERT that provide better representation learning and high information capturing. Such paradigms run on hundreds of unlabeled data, then fine-tuned on a small dataset for specific tasks. This paper introduces a deep learning constructed emotional recognition model for Arabic speech dialogues. The developed model employs the state of the art audio representations include wav2vec2.0 and HuBERT. The experiment and performance results of our model overcome the previous known outcomes.","DOI":"10.48550/ARXIV.2110.04425","license":"Creative Commons Attribution 4.0 International","note":"version: 1","publisher":"arXiv","source":"DOI.org (Datacite)","title":"Arabic Speech Emotion Recognition Employing Wav2vec2.0 and HuBERT Based on BAVED Dataset","URL":"https://arxiv.org/abs/2110.04425","author":[{"family":"Mohamed","given":"Omar"},{"family":"Aly","given":"Salah A."}],"accessed":{"date-parts":[["2025",6,29]]},"issued":{"date-parts":[["2021"]]}}}],"schema":"https://github.com/citation-style-language/schema/raw/master/csl-citation.json"} </w:instrText>
+        <w:instrText xml:space="preserve"> ADDIN ZOTERO_ITEM CSL_CITATION {"citationID":"A8sZTk8z","properties":{"formattedCitation":"[8]","plainCitation":"[8]","noteIndex":0},"citationItems":[{"id":"c8lgJyK3/LsXpGSOU","uris":["http://zotero.org/users/local/1xQafZjB/items/WWZXW47Y"],"itemData":{"id":9,"type":"article","abstract":"Recently, there have been tremendous research outcomes in the fields of speech recognition and natural language processing. This is due to the well-developed multi-layers deep learning paradigms such as wav2vec2.0, Wav2vecU, WavBERT, and HuBERT that provide better representation learning and high information capturing. Such paradigms run on hundreds of unlabeled data, then fine-tuned on a small dataset for specific tasks. This paper introduces a deep learning constructed emotional recognition model for Arabic speech dialogues. The developed model employs the state of the art audio representations include wav2vec2.0 and HuBERT. The experiment and performance results of our model overcome the previous known outcomes.","DOI":"10.48550/ARXIV.2110.04425","license":"Creative Commons Attribution 4.0 International","note":"version: 1","publisher":"arXiv","source":"DOI.org (Datacite)","title":"Arabic Speech Emotion Recognition Employing Wav2vec2.0 and HuBERT Based on BAVED Dataset","URL":"https://arxiv.org/abs/2110.04425","author":[{"family":"Mohamed","given":"Omar"},{"family":"Aly","given":"Salah A."}],"accessed":{"date-parts":[["2025",6,29]]},"issued":{"date-parts":[["2021"]]}}}],"schema":"https://github.com/citation-style-language/schema/raw/master/csl-citation.json"} </w:instrText>
       </w:r>
       <w:r>
         <w:rPr>
@@ -3912,7 +3912,7 @@
           <w:sz w:val="24"/>
           <w:szCs w:val="24"/>
         </w:rPr>
-        <w:instrText xml:space="preserve"> ADDIN ZOTERO_ITEM CSL_CITATION {"citationID":"GR1qs4T6","properties":{"formattedCitation":"[9]","plainCitation":"[9]","noteIndex":0},"citationItems":[{"id":"Vtq3XfOO/f6UI13uM","uris":["http://zotero.org/users/local/1xQafZjB/items/RSE323PM"],"itemData":{"id":11,"type":"paper-conference","container-title":"Proceedings of ArabicNLP 2023","DOI":"10.18653/v1/2023.arabicnlp-1.10","event-place":"Singapore (Hybrid)","event-title":"Proceedings of ArabicNLP 2023","language":"en","page":"120-127","publisher":"Association for Computational Linguistics","publisher-place":"Singapore (Hybrid)","source":"DOI.org (Crossref)","title":"Aswat: Arabic Audio Dataset for Automatic Speech Recognition Using Speech-Representation Learning","title-short":"Aswat","URL":"https://aclanthology.org/2023.arabicnlp-1.10","author":[{"family":"Alkanhal","given":"Lamya"},{"family":"Alessa","given":"Abeer"},{"family":"Almahmoud","given":"Elaf"},{"family":"Alaqil","given":"Rana"}],"accessed":{"date-parts":[["2025",6,29]]},"issued":{"date-parts":[["2023"]]}}}],"schema":"https://github.com/citation-style-language/schema/raw/master/csl-citation.json"} </w:instrText>
+        <w:instrText xml:space="preserve"> ADDIN ZOTERO_ITEM CSL_CITATION {"citationID":"GR1qs4T6","properties":{"formattedCitation":"[9]","plainCitation":"[9]","noteIndex":0},"citationItems":[{"id":"c8lgJyK3/9BPkfgo5","uris":["http://zotero.org/users/local/1xQafZjB/items/RSE323PM"],"itemData":{"id":11,"type":"paper-conference","container-title":"Proceedings of ArabicNLP 2023","DOI":"10.18653/v1/2023.arabicnlp-1.10","event-place":"Singapore (Hybrid)","event-title":"Proceedings of ArabicNLP 2023","language":"en","page":"120-127","publisher":"Association for Computational Linguistics","publisher-place":"Singapore (Hybrid)","source":"DOI.org (Crossref)","title":"Aswat: Arabic Audio Dataset for Automatic Speech Recognition Using Speech-Representation Learning","title-short":"Aswat","URL":"https://aclanthology.org/2023.arabicnlp-1.10","author":[{"family":"Alkanhal","given":"Lamya"},{"family":"Alessa","given":"Abeer"},{"family":"Almahmoud","given":"Elaf"},{"family":"Alaqil","given":"Rana"}],"accessed":{"date-parts":[["2025",6,29]]},"issued":{"date-parts":[["2023"]]}}}],"schema":"https://github.com/citation-style-language/schema/raw/master/csl-citation.json"} </w:instrText>
       </w:r>
       <w:r>
         <w:rPr>
@@ -5926,75 +5926,34 @@
           <w:sz w:val="24"/>
           <w:szCs w:val="24"/>
         </w:rPr>
-        <w:t>Yasser Shohoud</w:t>
-      </w:r>
-      <w:r>
-        <w:rPr>
-          <w:rFonts w:ascii="Times New Roman" w:hAnsi="Times New Roman" w:cs="Times New Roman"/>
-          <w:sz w:val="24"/>
-          <w:szCs w:val="24"/>
-        </w:rPr>
-        <w:t>, dkk (</w:t>
-      </w:r>
-      <w:r>
-        <w:rPr>
-          <w:rFonts w:ascii="Times New Roman" w:hAnsi="Times New Roman" w:cs="Times New Roman"/>
-          <w:sz w:val="24"/>
-          <w:szCs w:val="24"/>
-        </w:rPr>
-        <w:t>2023</w:t>
-      </w:r>
-      <w:r>
-        <w:rPr>
-          <w:rFonts w:ascii="Times New Roman" w:hAnsi="Times New Roman" w:cs="Times New Roman"/>
-          <w:sz w:val="24"/>
-          <w:szCs w:val="24"/>
-        </w:rPr>
-        <w:t xml:space="preserve">). </w:t>
-      </w:r>
-      <w:r>
-        <w:rPr>
-          <w:rFonts w:ascii="Times New Roman" w:hAnsi="Times New Roman" w:cs="Times New Roman"/>
-          <w:sz w:val="24"/>
-          <w:szCs w:val="24"/>
-        </w:rPr>
-        <w:t xml:space="preserve">memperkenalkan alat pencarian semantik untuk Al-Qur’an yang mendukung pencarian ayat berdasarkan tafsir yang sesuai dengan permintaan pengguna. Dengan melatih beberapa model pada kumpulan data besar yang terdiri dari lebih dari 30 tafsir—di mana masing-masing terhubung dengan satu ayat—metode ini mencari tensor tafsir yang memiliki kemiripan kosinus tertinggi dengan tensor representasi permintaan (prompt), lalu digunakan untuk mengindeks ayat yang relevan. Penerapan model </w:t>
-      </w:r>
-      <w:r>
-        <w:rPr>
-          <w:rFonts w:ascii="Times New Roman" w:hAnsi="Times New Roman" w:cs="Times New Roman"/>
-          <w:b/>
-          <w:bCs/>
-          <w:sz w:val="24"/>
-          <w:szCs w:val="24"/>
-        </w:rPr>
-        <w:t>SNxLM</w:t>
-      </w:r>
-      <w:r>
-        <w:rPr>
-          <w:rFonts w:ascii="Times New Roman" w:hAnsi="Times New Roman" w:cs="Times New Roman"/>
-          <w:sz w:val="24"/>
-          <w:szCs w:val="24"/>
-        </w:rPr>
-        <w:t xml:space="preserve"> menghasilkan skor kosinus hingga </w:t>
-      </w:r>
-      <w:r>
-        <w:rPr>
-          <w:rFonts w:ascii="Times New Roman" w:hAnsi="Times New Roman" w:cs="Times New Roman"/>
-          <w:b/>
-          <w:bCs/>
-          <w:sz w:val="24"/>
-          <w:szCs w:val="24"/>
-        </w:rPr>
-        <w:t>0,97</w:t>
-      </w:r>
-      <w:r>
-        <w:rPr>
-          <w:rFonts w:ascii="Times New Roman" w:hAnsi="Times New Roman" w:cs="Times New Roman"/>
-          <w:sz w:val="24"/>
-          <w:szCs w:val="24"/>
-        </w:rPr>
-        <w:t>, yang merefleksikan pencocokan tafsir Abdu untuk ayat yang terkait topik keuangan</w:t>
+        <w:t xml:space="preserve">Omar Mohamed &amp; Salah A. Aly (2021). </w:t>
+      </w:r>
+      <w:r>
+        <w:rPr>
+          <w:rFonts w:ascii="Times New Roman" w:hAnsi="Times New Roman" w:cs="Times New Roman"/>
+          <w:i/>
+          <w:iCs/>
+          <w:sz w:val="24"/>
+          <w:szCs w:val="24"/>
+        </w:rPr>
+        <w:t>Arabic Speech Emotion Recognition Employing Wav2vec2.0 and HuBERT Based on BAVED Dataset</w:t>
+      </w:r>
+      <w:r>
+        <w:rPr>
+          <w:rFonts w:ascii="Times New Roman" w:hAnsi="Times New Roman" w:cs="Times New Roman"/>
+          <w:sz w:val="24"/>
+          <w:szCs w:val="24"/>
+        </w:rPr>
+        <w:t>. Makalah ini memperkenalkan model deep learning untuk pengenalan emosi dalam ucapan bahasa Arab menggunakan representasi audio canggih seperti wav2vec 2.0 dan HuBERT. Model-prinsip self-supervised dijalankan pada dataset tanpa label besar dan kemudian di-fine-tune pada dataset kecil (BAVED). Representasi fitur ini digunakan pada classifier berupa MLP dan Bi-LSTM. Hasil eksperimen menunjukkan bahwa wav2vec 2.0 memberikan performa terbaik dalam akurasi pengenalan emosi, konvergensi lebih cepat, dan stabilitas pelatihan dibanding HuBERT. Model ini mencapai akurasi hingga 89% pada dataset BAVED. Pendekatan ini menunjukkan efektivitas rep</w:t>
+      </w:r>
+      <w:r>
+        <w:rPr>
+          <w:rFonts w:ascii="Times New Roman" w:hAnsi="Times New Roman" w:cs="Times New Roman"/>
+          <w:sz w:val="24"/>
+          <w:szCs w:val="24"/>
+        </w:rPr>
+        <w:softHyphen/>
+        <w:t>resentasi self-supervised untuk tugas SER dalam bahasa Arab, terutama dengan data terbatas</w:t>
       </w:r>
       <w:r>
         <w:rPr>
@@ -6018,7 +5977,7 @@
           <w:sz w:val="24"/>
           <w:szCs w:val="24"/>
         </w:rPr>
-        <w:instrText xml:space="preserve"> ADDIN ZOTERO_ITEM CSL_CITATION {"citationID":"5B7DvRVq","properties":{"formattedCitation":"[12]","plainCitation":"[12]","noteIndex":0},"citationItems":[{"id":21,"uris":["http://zotero.org/users/local/Hk47Hz5P/items/H22I3YXA"],"itemData":{"id":21,"type":"article","abstract":"The Holy Book of Quran is believed to be the literal word of God (Allah) as revealed to the Prophet Muhammad (PBUH) over a period of approximately 23 years. It is the book where God provides guidance on how to live a righteous and just life, emphasizing principles like honesty, compassion, charity and justice, as well as providing rules for personal conduct, family matters, business ethics and much more. However, due to constraints related to the language and the Quran organization, it is challenging for Muslims to get all relevant ayahs (verses) pertaining to a matter or inquiry of interest. Hence, we developed a Quran semantic search tool which finds the verses pertaining to the user inquiry or prompt. To achieve this, we trained several models on a large dataset of over 30 tafsirs, where typically each tafsir corresponds to one verse in the Quran and, using cosine similarity, obtained the tafsir tensor which is most similar to the prompt tensor of interest, which was then used to index for the corresponding ayah in the Quran. Using the SNxLM model, we were able to achieve a cosine similarity score as high as 0.97 which corresponds to the abdu tafsir for a verse relating to financial matters.","DOI":"10.48550/ARXIV.2311.05120","license":"Creative Commons Attribution 4.0 International","note":"version: 1","publisher":"arXiv","source":"DOI.org (Datacite)","title":"Quranic Conversations: Developing a Semantic Search tool for the Quran using Arabic NLP Techniques","title-short":"Quranic Conversations","URL":"https://arxiv.org/abs/2311.05120","author":[{"family":"Shohoud","given":"Yasser"},{"family":"Shoman","given":"Maged"},{"family":"Abdelazim","given":"Sarah"}],"accessed":{"date-parts":[["2025",8,12]]},"issued":{"date-parts":[["2023"]]}}}],"schema":"https://github.com/citation-style-language/schema/raw/master/csl-citation.json"} </w:instrText>
+        <w:instrText xml:space="preserve"> ADDIN ZOTERO_ITEM CSL_CITATION {"citationID":"xDHU6fkX","properties":{"formattedCitation":"[12]","plainCitation":"[12]","noteIndex":0},"citationItems":[{"id":22,"uris":["http://zotero.org/users/local/Hk47Hz5P/items/V29AH9LR"],"itemData":{"id":22,"type":"article","abstract":"Recently, there have been tremendous research outcomes in the fields of speech recognition and natural language processing. This is due to the well-developed multi-layers deep learning paradigms such as wav2vec2.0, Wav2vecU, WavBERT, and HuBERT that provide better representation learning and high information capturing. Such paradigms run on hundreds of unlabeled data, then fine-tuned on a small dataset for specific tasks. This paper introduces a deep learning constructed emotional recognition model for Arabic speech dialogues. The developed model employs the state of the art audio representations include wav2vec2.0 and HuBERT. The experiment and performance results of our model overcome the previous known outcomes.","DOI":"10.48550/arXiv.2110.04425","note":"arXiv:2110.04425 [cs]","number":"arXiv:2110.04425","publisher":"arXiv","source":"arXiv.org","title":"Arabic Speech Emotion Recognition Employing Wav2vec2.0 and HuBERT Based on BAVED Dataset","URL":"http://arxiv.org/abs/2110.04425","author":[{"family":"Mohamed","given":"Omar"},{"family":"Aly","given":"Salah A."}],"accessed":{"date-parts":[["2025",8,19]]},"issued":{"date-parts":[["2021",10,9]]}}}],"schema":"https://github.com/citation-style-language/schema/raw/master/csl-citation.json"} </w:instrText>
       </w:r>
       <w:r>
         <w:rPr>
@@ -6072,54 +6031,30 @@
           <w:rFonts w:ascii="Times New Roman" w:hAnsi="Times New Roman" w:cs="Times New Roman"/>
           <w:sz w:val="24"/>
           <w:szCs w:val="24"/>
-          <w:lang w:val="en-ID"/>
-        </w:rPr>
-        <w:t>Aisha Kurmangali</w:t>
-      </w:r>
-      <w:r>
-        <w:rPr>
-          <w:rFonts w:ascii="Times New Roman" w:hAnsi="Times New Roman" w:cs="Times New Roman"/>
-          <w:sz w:val="24"/>
-          <w:szCs w:val="24"/>
-          <w:lang w:val="en-ID"/>
-        </w:rPr>
-        <w:t xml:space="preserve">, </w:t>
-      </w:r>
-      <w:proofErr w:type="spellStart"/>
-      <w:r>
-        <w:rPr>
-          <w:rFonts w:ascii="Times New Roman" w:hAnsi="Times New Roman" w:cs="Times New Roman"/>
-          <w:sz w:val="24"/>
-          <w:szCs w:val="24"/>
-          <w:lang w:val="en-ID"/>
-        </w:rPr>
-        <w:t>dkk</w:t>
-      </w:r>
-      <w:proofErr w:type="spellEnd"/>
-      <w:r>
-        <w:rPr>
-          <w:rFonts w:ascii="Times New Roman" w:hAnsi="Times New Roman" w:cs="Times New Roman"/>
-          <w:sz w:val="24"/>
-          <w:szCs w:val="24"/>
-          <w:lang w:val="en-ID"/>
-        </w:rPr>
-        <w:t xml:space="preserve"> (</w:t>
-      </w:r>
-      <w:r>
-        <w:rPr>
-          <w:rFonts w:ascii="Times New Roman" w:hAnsi="Times New Roman" w:cs="Times New Roman"/>
-          <w:sz w:val="24"/>
-          <w:szCs w:val="24"/>
-          <w:lang w:val="en-ID"/>
-        </w:rPr>
-        <w:t>2019</w:t>
-      </w:r>
-      <w:r>
-        <w:rPr>
-          <w:rFonts w:ascii="Times New Roman" w:hAnsi="Times New Roman" w:cs="Times New Roman"/>
-          <w:sz w:val="24"/>
-          <w:szCs w:val="24"/>
-          <w:lang w:val="en-ID"/>
+        </w:rPr>
+        <w:t>Yasser Shohoud</w:t>
+      </w:r>
+      <w:r>
+        <w:rPr>
+          <w:rFonts w:ascii="Times New Roman" w:hAnsi="Times New Roman" w:cs="Times New Roman"/>
+          <w:sz w:val="24"/>
+          <w:szCs w:val="24"/>
+        </w:rPr>
+        <w:t>, dkk (</w:t>
+      </w:r>
+      <w:r>
+        <w:rPr>
+          <w:rFonts w:ascii="Times New Roman" w:hAnsi="Times New Roman" w:cs="Times New Roman"/>
+          <w:sz w:val="24"/>
+          <w:szCs w:val="24"/>
+        </w:rPr>
+        <w:t>2023</w:t>
+      </w:r>
+      <w:r>
+        <w:rPr>
+          <w:rFonts w:ascii="Times New Roman" w:hAnsi="Times New Roman" w:cs="Times New Roman"/>
+          <w:sz w:val="24"/>
+          <w:szCs w:val="24"/>
         </w:rPr>
         <w:t xml:space="preserve">). </w:t>
       </w:r>
@@ -6128,47 +6063,46 @@
           <w:rFonts w:ascii="Times New Roman" w:hAnsi="Times New Roman" w:cs="Times New Roman"/>
           <w:sz w:val="24"/>
           <w:szCs w:val="24"/>
-          <w:lang w:val="en-ID"/>
-        </w:rPr>
-        <w:t xml:space="preserve">Dalam </w:t>
-      </w:r>
-      <w:proofErr w:type="spellStart"/>
-      <w:r>
-        <w:rPr>
-          <w:rFonts w:ascii="Times New Roman" w:hAnsi="Times New Roman" w:cs="Times New Roman"/>
-          <w:sz w:val="24"/>
-          <w:szCs w:val="24"/>
-          <w:lang w:val="en-ID"/>
-        </w:rPr>
-        <w:t>jurnal</w:t>
-      </w:r>
-      <w:proofErr w:type="spellEnd"/>
-      <w:r>
-        <w:rPr>
-          <w:rFonts w:ascii="Times New Roman" w:hAnsi="Times New Roman" w:cs="Times New Roman"/>
-          <w:sz w:val="24"/>
-          <w:szCs w:val="24"/>
-          <w:lang w:val="en-ID"/>
-        </w:rPr>
-        <w:t xml:space="preserve"> yang </w:t>
-      </w:r>
-      <w:proofErr w:type="spellStart"/>
-      <w:r>
-        <w:rPr>
-          <w:rFonts w:ascii="Times New Roman" w:hAnsi="Times New Roman" w:cs="Times New Roman"/>
-          <w:sz w:val="24"/>
-          <w:szCs w:val="24"/>
-          <w:lang w:val="en-ID"/>
-        </w:rPr>
-        <w:t>berjudul</w:t>
-      </w:r>
-      <w:proofErr w:type="spellEnd"/>
-      <w:r>
-        <w:rPr>
-          <w:rFonts w:ascii="Times New Roman" w:hAnsi="Times New Roman" w:cs="Times New Roman"/>
-          <w:sz w:val="24"/>
-          <w:szCs w:val="24"/>
-          <w:lang w:val="en-ID"/>
+        </w:rPr>
+        <w:t xml:space="preserve">memperkenalkan alat pencarian semantik untuk Al-Qur’an yang mendukung pencarian ayat berdasarkan tafsir yang sesuai dengan permintaan pengguna. Dengan melatih beberapa model pada kumpulan data besar yang terdiri dari lebih dari 30 tafsir—di mana masing-masing terhubung dengan satu ayat—metode ini mencari tensor tafsir yang memiliki kemiripan kosinus tertinggi dengan tensor representasi permintaan (prompt), lalu digunakan untuk mengindeks ayat yang relevan. Penerapan model </w:t>
+      </w:r>
+      <w:r>
+        <w:rPr>
+          <w:rFonts w:ascii="Times New Roman" w:hAnsi="Times New Roman" w:cs="Times New Roman"/>
+          <w:sz w:val="24"/>
+          <w:szCs w:val="24"/>
+        </w:rPr>
+        <w:t>SNxLM</w:t>
+      </w:r>
+      <w:r>
+        <w:rPr>
+          <w:rFonts w:ascii="Times New Roman" w:hAnsi="Times New Roman" w:cs="Times New Roman"/>
+          <w:sz w:val="24"/>
+          <w:szCs w:val="24"/>
+        </w:rPr>
+        <w:t xml:space="preserve"> menghasilkan skor kosinus hingga </w:t>
+      </w:r>
+      <w:r>
+        <w:rPr>
+          <w:rFonts w:ascii="Times New Roman" w:hAnsi="Times New Roman" w:cs="Times New Roman"/>
+          <w:sz w:val="24"/>
+          <w:szCs w:val="24"/>
+        </w:rPr>
+        <w:t>0,97</w:t>
+      </w:r>
+      <w:r>
+        <w:rPr>
+          <w:rFonts w:ascii="Times New Roman" w:hAnsi="Times New Roman" w:cs="Times New Roman"/>
+          <w:sz w:val="24"/>
+          <w:szCs w:val="24"/>
+        </w:rPr>
+        <w:t>, yang merefleksikan pencocokan tafsir Abdu untuk ayat yang terkait topik keuangan</w:t>
+      </w:r>
+      <w:r>
+        <w:rPr>
+          <w:rFonts w:ascii="Times New Roman" w:hAnsi="Times New Roman" w:cs="Times New Roman"/>
+          <w:sz w:val="24"/>
+          <w:szCs w:val="24"/>
         </w:rPr>
         <w:t xml:space="preserve"> </w:t>
       </w:r>
@@ -6178,419 +6112,21 @@
           <w:sz w:val="24"/>
           <w:szCs w:val="24"/>
         </w:rPr>
-        <w:t>Impact of Abstract Factory and Decorator Design Patterns on Software Maintainability: Empirical Evaluation using CK Metrics</w:t>
-      </w:r>
-      <w:r>
-        <w:rPr>
-          <w:rFonts w:ascii="Times New Roman" w:hAnsi="Times New Roman" w:cs="Times New Roman"/>
-          <w:sz w:val="24"/>
-          <w:szCs w:val="24"/>
-          <w:lang w:val="en-ID"/>
-        </w:rPr>
-        <w:t xml:space="preserve">. </w:t>
-      </w:r>
-      <w:proofErr w:type="spellStart"/>
-      <w:r>
-        <w:rPr>
-          <w:rFonts w:ascii="Times New Roman" w:hAnsi="Times New Roman" w:cs="Times New Roman"/>
-          <w:sz w:val="24"/>
-          <w:szCs w:val="24"/>
-          <w:lang w:val="en-ID"/>
-        </w:rPr>
-        <w:t>M</w:t>
-      </w:r>
-      <w:r>
-        <w:rPr>
-          <w:rFonts w:ascii="Times New Roman" w:hAnsi="Times New Roman" w:cs="Times New Roman"/>
-          <w:sz w:val="24"/>
-          <w:szCs w:val="24"/>
-          <w:lang w:val="en-ID"/>
-        </w:rPr>
-        <w:t>enjelaskan</w:t>
-      </w:r>
-      <w:proofErr w:type="spellEnd"/>
-      <w:r>
-        <w:rPr>
-          <w:rFonts w:ascii="Times New Roman" w:hAnsi="Times New Roman" w:cs="Times New Roman"/>
-          <w:sz w:val="24"/>
-          <w:szCs w:val="24"/>
-          <w:lang w:val="en-ID"/>
-        </w:rPr>
-        <w:t xml:space="preserve"> </w:t>
-      </w:r>
-      <w:proofErr w:type="spellStart"/>
-      <w:r>
-        <w:rPr>
-          <w:rFonts w:ascii="Times New Roman" w:hAnsi="Times New Roman" w:cs="Times New Roman"/>
-          <w:sz w:val="24"/>
-          <w:szCs w:val="24"/>
-          <w:lang w:val="en-ID"/>
-        </w:rPr>
-        <w:t>mengenai</w:t>
-      </w:r>
-      <w:proofErr w:type="spellEnd"/>
-      <w:r>
-        <w:rPr>
-          <w:rFonts w:ascii="Times New Roman" w:hAnsi="Times New Roman" w:cs="Times New Roman"/>
-          <w:sz w:val="24"/>
-          <w:szCs w:val="24"/>
-          <w:lang w:val="en-ID"/>
-        </w:rPr>
-        <w:t xml:space="preserve"> dua </w:t>
-      </w:r>
-      <w:proofErr w:type="spellStart"/>
-      <w:r>
-        <w:rPr>
-          <w:rFonts w:ascii="Times New Roman" w:hAnsi="Times New Roman" w:cs="Times New Roman"/>
-          <w:sz w:val="24"/>
-          <w:szCs w:val="24"/>
-          <w:lang w:val="en-ID"/>
-        </w:rPr>
-        <w:t>buah</w:t>
-      </w:r>
-      <w:proofErr w:type="spellEnd"/>
-      <w:r>
-        <w:rPr>
-          <w:rFonts w:ascii="Times New Roman" w:hAnsi="Times New Roman" w:cs="Times New Roman"/>
-          <w:sz w:val="24"/>
-          <w:szCs w:val="24"/>
-          <w:lang w:val="en-ID"/>
-        </w:rPr>
-        <w:t xml:space="preserve"> design principles abstract factory dan decorator design patterns</w:t>
-      </w:r>
-      <w:r>
-        <w:rPr>
-          <w:rFonts w:ascii="Times New Roman" w:hAnsi="Times New Roman" w:cs="Times New Roman"/>
-          <w:sz w:val="24"/>
-          <w:szCs w:val="24"/>
-          <w:lang w:val="en-ID"/>
-        </w:rPr>
-        <w:t xml:space="preserve"> </w:t>
-      </w:r>
-      <w:proofErr w:type="spellStart"/>
-      <w:r>
-        <w:rPr>
-          <w:rFonts w:ascii="Times New Roman" w:hAnsi="Times New Roman" w:cs="Times New Roman"/>
-          <w:sz w:val="24"/>
-          <w:szCs w:val="24"/>
-          <w:lang w:val="en-ID"/>
-        </w:rPr>
-        <w:t>dalam</w:t>
-      </w:r>
-      <w:proofErr w:type="spellEnd"/>
-      <w:r>
-        <w:rPr>
-          <w:rFonts w:ascii="Times New Roman" w:hAnsi="Times New Roman" w:cs="Times New Roman"/>
-          <w:sz w:val="24"/>
-          <w:szCs w:val="24"/>
-          <w:lang w:val="en-ID"/>
-        </w:rPr>
-        <w:t xml:space="preserve"> </w:t>
-      </w:r>
-      <w:proofErr w:type="spellStart"/>
-      <w:r>
-        <w:rPr>
-          <w:rFonts w:ascii="Times New Roman" w:hAnsi="Times New Roman" w:cs="Times New Roman"/>
-          <w:sz w:val="24"/>
-          <w:szCs w:val="24"/>
-          <w:lang w:val="en-ID"/>
-        </w:rPr>
-        <w:t>menciptakan</w:t>
-      </w:r>
-      <w:proofErr w:type="spellEnd"/>
-      <w:r>
-        <w:rPr>
-          <w:rFonts w:ascii="Times New Roman" w:hAnsi="Times New Roman" w:cs="Times New Roman"/>
-          <w:sz w:val="24"/>
-          <w:szCs w:val="24"/>
-          <w:lang w:val="en-ID"/>
-        </w:rPr>
-        <w:t xml:space="preserve"> </w:t>
-      </w:r>
-      <w:proofErr w:type="spellStart"/>
-      <w:r>
-        <w:rPr>
-          <w:rFonts w:ascii="Times New Roman" w:hAnsi="Times New Roman" w:cs="Times New Roman"/>
-          <w:sz w:val="24"/>
-          <w:szCs w:val="24"/>
-          <w:lang w:val="en-ID"/>
-        </w:rPr>
-        <w:t>sebuah</w:t>
-      </w:r>
-      <w:proofErr w:type="spellEnd"/>
-      <w:r>
-        <w:rPr>
-          <w:rFonts w:ascii="Times New Roman" w:hAnsi="Times New Roman" w:cs="Times New Roman"/>
-          <w:sz w:val="24"/>
-          <w:szCs w:val="24"/>
-          <w:lang w:val="en-ID"/>
-        </w:rPr>
-        <w:t xml:space="preserve"> software yang maintainability </w:t>
-      </w:r>
-      <w:proofErr w:type="spellStart"/>
-      <w:r>
-        <w:rPr>
-          <w:rFonts w:ascii="Times New Roman" w:hAnsi="Times New Roman" w:cs="Times New Roman"/>
-          <w:sz w:val="24"/>
-          <w:szCs w:val="24"/>
-          <w:lang w:val="en-ID"/>
-        </w:rPr>
-        <w:t>dengan</w:t>
-      </w:r>
-      <w:proofErr w:type="spellEnd"/>
-      <w:r>
-        <w:rPr>
-          <w:rFonts w:ascii="Times New Roman" w:hAnsi="Times New Roman" w:cs="Times New Roman"/>
-          <w:sz w:val="24"/>
-          <w:szCs w:val="24"/>
-          <w:lang w:val="en-ID"/>
-        </w:rPr>
-        <w:t xml:space="preserve"> </w:t>
-      </w:r>
-      <w:proofErr w:type="spellStart"/>
-      <w:r>
-        <w:rPr>
-          <w:rFonts w:ascii="Times New Roman" w:hAnsi="Times New Roman" w:cs="Times New Roman"/>
-          <w:sz w:val="24"/>
-          <w:szCs w:val="24"/>
-          <w:lang w:val="en-ID"/>
-        </w:rPr>
-        <w:t>pengukuran</w:t>
-      </w:r>
-      <w:proofErr w:type="spellEnd"/>
-      <w:r>
-        <w:rPr>
-          <w:rFonts w:ascii="Times New Roman" w:hAnsi="Times New Roman" w:cs="Times New Roman"/>
-          <w:sz w:val="24"/>
-          <w:szCs w:val="24"/>
-          <w:lang w:val="en-ID"/>
-        </w:rPr>
-        <w:t xml:space="preserve"> </w:t>
-      </w:r>
-      <w:proofErr w:type="spellStart"/>
-      <w:r>
-        <w:rPr>
-          <w:rFonts w:ascii="Times New Roman" w:hAnsi="Times New Roman" w:cs="Times New Roman"/>
-          <w:sz w:val="24"/>
-          <w:szCs w:val="24"/>
-          <w:lang w:val="en-ID"/>
-        </w:rPr>
-        <w:t>menggunakan</w:t>
-      </w:r>
-      <w:proofErr w:type="spellEnd"/>
-      <w:r>
-        <w:rPr>
-          <w:rFonts w:ascii="Times New Roman" w:hAnsi="Times New Roman" w:cs="Times New Roman"/>
-          <w:sz w:val="24"/>
-          <w:szCs w:val="24"/>
-          <w:lang w:val="en-ID"/>
-        </w:rPr>
-        <w:t xml:space="preserve"> Chidamber and Kemerer (</w:t>
-      </w:r>
-      <w:r>
-        <w:rPr>
-          <w:rFonts w:ascii="Times New Roman" w:hAnsi="Times New Roman" w:cs="Times New Roman"/>
-          <w:i/>
-          <w:iCs/>
-          <w:sz w:val="24"/>
-          <w:szCs w:val="24"/>
-          <w:lang w:val="en-ID"/>
-        </w:rPr>
-        <w:t xml:space="preserve">CK) </w:t>
-      </w:r>
-      <w:r>
-        <w:rPr>
-          <w:rFonts w:ascii="Times New Roman" w:hAnsi="Times New Roman" w:cs="Times New Roman"/>
-          <w:sz w:val="24"/>
-          <w:szCs w:val="24"/>
-          <w:lang w:val="en-ID"/>
-        </w:rPr>
-        <w:t xml:space="preserve">metrics. </w:t>
-      </w:r>
-      <w:proofErr w:type="spellStart"/>
-      <w:r>
-        <w:rPr>
-          <w:rFonts w:ascii="Times New Roman" w:hAnsi="Times New Roman" w:cs="Times New Roman"/>
-          <w:sz w:val="24"/>
-          <w:szCs w:val="24"/>
-          <w:lang w:val="en-ID"/>
-        </w:rPr>
-        <w:t>Hasilnya</w:t>
-      </w:r>
-      <w:proofErr w:type="spellEnd"/>
-      <w:r>
-        <w:rPr>
-          <w:rFonts w:ascii="Times New Roman" w:hAnsi="Times New Roman" w:cs="Times New Roman"/>
-          <w:sz w:val="24"/>
-          <w:szCs w:val="24"/>
-          <w:lang w:val="en-ID"/>
-        </w:rPr>
-        <w:t xml:space="preserve"> </w:t>
-      </w:r>
-      <w:proofErr w:type="spellStart"/>
-      <w:r>
-        <w:rPr>
-          <w:rFonts w:ascii="Times New Roman" w:hAnsi="Times New Roman" w:cs="Times New Roman"/>
-          <w:sz w:val="24"/>
-          <w:szCs w:val="24"/>
-          <w:lang w:val="en-ID"/>
-        </w:rPr>
-        <w:t>menunjukan</w:t>
-      </w:r>
-      <w:proofErr w:type="spellEnd"/>
-      <w:r>
-        <w:rPr>
-          <w:rFonts w:ascii="Times New Roman" w:hAnsi="Times New Roman" w:cs="Times New Roman"/>
-          <w:sz w:val="24"/>
-          <w:szCs w:val="24"/>
-          <w:lang w:val="en-ID"/>
-        </w:rPr>
-        <w:t xml:space="preserve"> </w:t>
-      </w:r>
-      <w:proofErr w:type="spellStart"/>
-      <w:r>
-        <w:rPr>
-          <w:rFonts w:ascii="Times New Roman" w:hAnsi="Times New Roman" w:cs="Times New Roman"/>
-          <w:sz w:val="24"/>
-          <w:szCs w:val="24"/>
-          <w:lang w:val="en-ID"/>
-        </w:rPr>
-        <w:t>bahwa</w:t>
-      </w:r>
-      <w:proofErr w:type="spellEnd"/>
-      <w:r>
-        <w:rPr>
-          <w:rFonts w:ascii="Times New Roman" w:hAnsi="Times New Roman" w:cs="Times New Roman"/>
-          <w:sz w:val="24"/>
-          <w:szCs w:val="24"/>
-          <w:lang w:val="en-ID"/>
-        </w:rPr>
-        <w:t xml:space="preserve"> </w:t>
-      </w:r>
-      <w:proofErr w:type="spellStart"/>
-      <w:r>
-        <w:rPr>
-          <w:rFonts w:ascii="Times New Roman" w:hAnsi="Times New Roman" w:cs="Times New Roman"/>
-          <w:sz w:val="24"/>
-          <w:szCs w:val="24"/>
-          <w:lang w:val="en-ID"/>
-        </w:rPr>
-        <w:t>kedua</w:t>
-      </w:r>
-      <w:proofErr w:type="spellEnd"/>
-      <w:r>
-        <w:rPr>
-          <w:rFonts w:ascii="Times New Roman" w:hAnsi="Times New Roman" w:cs="Times New Roman"/>
-          <w:sz w:val="24"/>
-          <w:szCs w:val="24"/>
-          <w:lang w:val="en-ID"/>
-        </w:rPr>
-        <w:t xml:space="preserve"> design patterns </w:t>
-      </w:r>
-      <w:proofErr w:type="spellStart"/>
-      <w:r>
-        <w:rPr>
-          <w:rFonts w:ascii="Times New Roman" w:hAnsi="Times New Roman" w:cs="Times New Roman"/>
-          <w:sz w:val="24"/>
-          <w:szCs w:val="24"/>
-          <w:lang w:val="en-ID"/>
-        </w:rPr>
-        <w:t>tersebut</w:t>
-      </w:r>
-      <w:proofErr w:type="spellEnd"/>
-      <w:r>
-        <w:rPr>
-          <w:rFonts w:ascii="Times New Roman" w:hAnsi="Times New Roman" w:cs="Times New Roman"/>
-          <w:sz w:val="24"/>
-          <w:szCs w:val="24"/>
-          <w:lang w:val="en-ID"/>
-        </w:rPr>
-        <w:t xml:space="preserve"> </w:t>
-      </w:r>
-      <w:proofErr w:type="spellStart"/>
-      <w:r>
-        <w:rPr>
-          <w:rFonts w:ascii="Times New Roman" w:hAnsi="Times New Roman" w:cs="Times New Roman"/>
-          <w:sz w:val="24"/>
-          <w:szCs w:val="24"/>
-          <w:lang w:val="en-ID"/>
-        </w:rPr>
-        <w:t>secara</w:t>
-      </w:r>
-      <w:proofErr w:type="spellEnd"/>
-      <w:r>
-        <w:rPr>
-          <w:rFonts w:ascii="Times New Roman" w:hAnsi="Times New Roman" w:cs="Times New Roman"/>
-          <w:sz w:val="24"/>
-          <w:szCs w:val="24"/>
-          <w:lang w:val="en-ID"/>
-        </w:rPr>
-        <w:t xml:space="preserve"> </w:t>
-      </w:r>
-      <w:proofErr w:type="spellStart"/>
-      <w:r>
-        <w:rPr>
-          <w:rFonts w:ascii="Times New Roman" w:hAnsi="Times New Roman" w:cs="Times New Roman"/>
-          <w:sz w:val="24"/>
-          <w:szCs w:val="24"/>
-          <w:lang w:val="en-ID"/>
-        </w:rPr>
-        <w:t>positif</w:t>
-      </w:r>
-      <w:proofErr w:type="spellEnd"/>
-      <w:r>
-        <w:rPr>
-          <w:rFonts w:ascii="Times New Roman" w:hAnsi="Times New Roman" w:cs="Times New Roman"/>
-          <w:sz w:val="24"/>
-          <w:szCs w:val="24"/>
-          <w:lang w:val="en-ID"/>
-        </w:rPr>
-        <w:t xml:space="preserve"> </w:t>
-      </w:r>
-      <w:proofErr w:type="spellStart"/>
-      <w:r>
-        <w:rPr>
-          <w:rFonts w:ascii="Times New Roman" w:hAnsi="Times New Roman" w:cs="Times New Roman"/>
-          <w:sz w:val="24"/>
-          <w:szCs w:val="24"/>
-          <w:lang w:val="en-ID"/>
-        </w:rPr>
-        <w:t>mempengaruhi</w:t>
-      </w:r>
-      <w:proofErr w:type="spellEnd"/>
-      <w:r>
-        <w:rPr>
-          <w:rFonts w:ascii="Times New Roman" w:hAnsi="Times New Roman" w:cs="Times New Roman"/>
-          <w:sz w:val="24"/>
-          <w:szCs w:val="24"/>
-          <w:lang w:val="en-ID"/>
-        </w:rPr>
-        <w:t xml:space="preserve"> software maintainability </w:t>
-      </w:r>
-      <w:r>
-        <w:rPr>
-          <w:rFonts w:ascii="Times New Roman" w:hAnsi="Times New Roman" w:cs="Times New Roman"/>
-          <w:sz w:val="24"/>
-          <w:szCs w:val="24"/>
-          <w:lang w:val="en-ID"/>
-        </w:rPr>
-        <w:fldChar w:fldCharType="begin" w:fldLock="1"/>
-      </w:r>
-      <w:r>
-        <w:rPr>
-          <w:rFonts w:ascii="Times New Roman" w:hAnsi="Times New Roman" w:cs="Times New Roman"/>
-          <w:sz w:val="24"/>
-          <w:szCs w:val="24"/>
-          <w:lang w:val="en-ID"/>
-        </w:rPr>
-        <w:instrText xml:space="preserve"> ADDIN ZOTERO_ITEM CSL_CITATION {"citationID":"3QdTd9mF","properties":{"formattedCitation":"[13]","plainCitation":"[13]","noteIndex":0},"citationItems":[{"id":"Vtq3XfOO/gaP5Du1v","uris":["http://www.mendeley.com/documents/?uuid=0a467dc6-e098-4f41-a6d7-c0f342941f3c"],"itemData":{"ISBN":"1665495014","author":[{"dropping-particle":"","family":"Kurmangali","given":"Aisha","non-dropping-particle":"","parse-names":false,"suffix":""},{"dropping-particle":"","family":"Rana","given":"Muhammad Ehsan","non-dropping-particle":"","parse-names":false,"suffix":""},{"dropping-particle":"","family":"Ab Rahman","given":"Wan Nurhayati Wan","non-dropping-particle":"","parse-names":false,"suffix":""}],"container-title":"2022 International Conference on Decision Aid Sciences and Applications (DASA)","id":"ITEM-1","issued":{"date-parts":[["2022"]]},"page":"517-522","publisher":"IEEE","title":"Impact of Abstract Factory and Decorator Design Patterns on Software Maintainability: Empirical Evaluation using CK Metrics","type":"paper-conference"}}],"schema":"https://github.com/citation-style-language/schema/raw/master/csl-citation.json"} </w:instrText>
-      </w:r>
-      <w:r>
-        <w:rPr>
-          <w:rFonts w:ascii="Times New Roman" w:hAnsi="Times New Roman" w:cs="Times New Roman"/>
-          <w:sz w:val="24"/>
-          <w:szCs w:val="24"/>
-          <w:lang w:val="en-ID"/>
+        <w:fldChar w:fldCharType="begin"/>
+      </w:r>
+      <w:r>
+        <w:rPr>
+          <w:rFonts w:ascii="Times New Roman" w:hAnsi="Times New Roman" w:cs="Times New Roman"/>
+          <w:sz w:val="24"/>
+          <w:szCs w:val="24"/>
+        </w:rPr>
+        <w:instrText xml:space="preserve"> ADDIN ZOTERO_ITEM CSL_CITATION {"citationID":"PT9xWsBo","properties":{"formattedCitation":"[13]","plainCitation":"[13]","noteIndex":0},"citationItems":[{"id":26,"uris":["http://zotero.org/users/local/Hk47Hz5P/items/HVVRTLUR"],"itemData":{"id":26,"type":"article","abstract":"The Holy Book of Quran is believed to be the literal word of God (Allah) as revealed to the Prophet Muhammad (PBUH) over a period of approximately 23 years. It is the book where God provides guidance on how to live a righteous and just life, emphasizing principles like honesty, compassion, charity and justice, as well as providing rules for personal conduct, family matters, business ethics and much more. However, due to constraints related to the language and the Quran organization, it is challenging for Muslims to get all relevant ayahs (verses) pertaining to a matter or inquiry of interest. Hence, we developed a Quran semantic search tool which finds the verses pertaining to the user inquiry or prompt. To achieve this, we trained several models on a large dataset of over 30 tafsirs, where typically each tafsir corresponds to one verse in the Quran and, using cosine similarity, obtained the tafsir tensor which is most similar to the prompt tensor of interest, which was then used to index for the corresponding ayah in the Quran. Using the SNxLM model, we were able to achieve a cosine similarity score as high as 0.97 which corresponds to the abdu tafsir for a verse relating to financial matters.","DOI":"10.48550/arXiv.2311.05120","note":"arXiv:2311.05120 [cs]","number":"arXiv:2311.05120","publisher":"arXiv","source":"arXiv.org","title":"Quranic Conversations: Developing a Semantic Search tool for the Quran using Arabic NLP Techniques","title-short":"Quranic Conversations","URL":"http://arxiv.org/abs/2311.05120","author":[{"family":"Shohoud","given":"Yasser"},{"family":"Shoman","given":"Maged"},{"family":"Abdelazim","given":"Sarah"}],"accessed":{"date-parts":[["2025",8,19]]},"issued":{"date-parts":[["2023",11,9]]}}}],"schema":"https://github.com/citation-style-language/schema/raw/master/csl-citation.json"} </w:instrText>
+      </w:r>
+      <w:r>
+        <w:rPr>
+          <w:rFonts w:ascii="Times New Roman" w:hAnsi="Times New Roman" w:cs="Times New Roman"/>
+          <w:sz w:val="24"/>
+          <w:szCs w:val="24"/>
         </w:rPr>
         <w:fldChar w:fldCharType="separate"/>
       </w:r>
@@ -6606,7 +6142,6 @@
           <w:rFonts w:ascii="Times New Roman" w:hAnsi="Times New Roman" w:cs="Times New Roman"/>
           <w:sz w:val="24"/>
           <w:szCs w:val="24"/>
-          <w:lang w:val="en-ID"/>
         </w:rPr>
         <w:fldChar w:fldCharType="end"/>
       </w:r>
@@ -6615,7 +6150,6 @@
           <w:rFonts w:ascii="Times New Roman" w:hAnsi="Times New Roman" w:cs="Times New Roman"/>
           <w:sz w:val="24"/>
           <w:szCs w:val="24"/>
-          <w:lang w:val="en-ID"/>
         </w:rPr>
         <w:t>.</w:t>
       </w:r>
@@ -6641,507 +6175,23 @@
           <w:sz w:val="24"/>
           <w:szCs w:val="24"/>
         </w:rPr>
-        <w:t>Bhaumik Tyagi, dkk (2022). Dalam j</w:t>
-      </w:r>
-      <w:proofErr w:type="spellStart"/>
-      <w:r>
-        <w:rPr>
-          <w:rFonts w:ascii="Times New Roman" w:hAnsi="Times New Roman" w:cs="Times New Roman"/>
-          <w:sz w:val="24"/>
-          <w:szCs w:val="24"/>
-          <w:lang w:val="en-US"/>
-        </w:rPr>
-        <w:t>urnal</w:t>
-      </w:r>
-      <w:proofErr w:type="spellEnd"/>
-      <w:r>
-        <w:rPr>
-          <w:rFonts w:ascii="Times New Roman" w:hAnsi="Times New Roman" w:cs="Times New Roman"/>
-          <w:sz w:val="24"/>
-          <w:szCs w:val="24"/>
-          <w:lang w:val="en-US"/>
-        </w:rPr>
-        <w:t xml:space="preserve"> yang </w:t>
-      </w:r>
-      <w:proofErr w:type="spellStart"/>
-      <w:r>
-        <w:rPr>
-          <w:rFonts w:ascii="Times New Roman" w:hAnsi="Times New Roman" w:cs="Times New Roman"/>
-          <w:sz w:val="24"/>
-          <w:szCs w:val="24"/>
-          <w:lang w:val="en-US"/>
-        </w:rPr>
-        <w:t>berjudul</w:t>
-      </w:r>
-      <w:proofErr w:type="spellEnd"/>
-      <w:r>
-        <w:rPr>
-          <w:rFonts w:ascii="Times New Roman" w:hAnsi="Times New Roman" w:cs="Times New Roman"/>
-          <w:sz w:val="24"/>
-          <w:szCs w:val="24"/>
-          <w:lang w:val="en-US"/>
-        </w:rPr>
-        <w:t xml:space="preserve"> An Experimental </w:t>
-      </w:r>
-      <w:proofErr w:type="spellStart"/>
-      <w:r>
-        <w:rPr>
-          <w:rFonts w:ascii="Times New Roman" w:hAnsi="Times New Roman" w:cs="Times New Roman"/>
-          <w:sz w:val="24"/>
-          <w:szCs w:val="24"/>
-          <w:lang w:val="en-US"/>
-        </w:rPr>
-        <w:t>Assesment</w:t>
-      </w:r>
-      <w:proofErr w:type="spellEnd"/>
-      <w:r>
-        <w:rPr>
-          <w:rFonts w:ascii="Times New Roman" w:hAnsi="Times New Roman" w:cs="Times New Roman"/>
-          <w:sz w:val="24"/>
-          <w:szCs w:val="24"/>
-          <w:lang w:val="en-US"/>
-        </w:rPr>
-        <w:t xml:space="preserve"> on Effects of Solid Design Principles on the quality of Software using CKJM Metrics Analysis. </w:t>
-      </w:r>
-      <w:proofErr w:type="spellStart"/>
-      <w:r>
-        <w:rPr>
-          <w:rFonts w:ascii="Times New Roman" w:hAnsi="Times New Roman" w:cs="Times New Roman"/>
-          <w:sz w:val="24"/>
-          <w:szCs w:val="24"/>
-          <w:lang w:val="en-US"/>
-        </w:rPr>
-        <w:t>Menjelaskan</w:t>
-      </w:r>
-      <w:proofErr w:type="spellEnd"/>
-      <w:r>
-        <w:rPr>
-          <w:rFonts w:ascii="Times New Roman" w:hAnsi="Times New Roman" w:cs="Times New Roman"/>
-          <w:sz w:val="24"/>
-          <w:szCs w:val="24"/>
-          <w:lang w:val="en-US"/>
-        </w:rPr>
-        <w:t xml:space="preserve"> </w:t>
-      </w:r>
-      <w:proofErr w:type="spellStart"/>
-      <w:r>
-        <w:rPr>
-          <w:rFonts w:ascii="Times New Roman" w:hAnsi="Times New Roman" w:cs="Times New Roman"/>
-          <w:sz w:val="24"/>
-          <w:szCs w:val="24"/>
-          <w:lang w:val="en-US"/>
-        </w:rPr>
-        <w:t>prinsip-prinsip</w:t>
-      </w:r>
-      <w:proofErr w:type="spellEnd"/>
-      <w:r>
-        <w:rPr>
-          <w:rFonts w:ascii="Times New Roman" w:hAnsi="Times New Roman" w:cs="Times New Roman"/>
-          <w:sz w:val="24"/>
-          <w:szCs w:val="24"/>
-          <w:lang w:val="en-US"/>
-        </w:rPr>
-        <w:t xml:space="preserve"> yang </w:t>
-      </w:r>
-      <w:proofErr w:type="spellStart"/>
-      <w:r>
-        <w:rPr>
-          <w:rFonts w:ascii="Times New Roman" w:hAnsi="Times New Roman" w:cs="Times New Roman"/>
-          <w:sz w:val="24"/>
-          <w:szCs w:val="24"/>
-          <w:lang w:val="en-US"/>
-        </w:rPr>
-        <w:t>terdapat</w:t>
-      </w:r>
-      <w:proofErr w:type="spellEnd"/>
-      <w:r>
-        <w:rPr>
-          <w:rFonts w:ascii="Times New Roman" w:hAnsi="Times New Roman" w:cs="Times New Roman"/>
-          <w:sz w:val="24"/>
-          <w:szCs w:val="24"/>
-          <w:lang w:val="en-US"/>
-        </w:rPr>
-        <w:t xml:space="preserve"> Solid </w:t>
-      </w:r>
-      <w:proofErr w:type="spellStart"/>
-      <w:r>
-        <w:rPr>
-          <w:rFonts w:ascii="Times New Roman" w:hAnsi="Times New Roman" w:cs="Times New Roman"/>
-          <w:sz w:val="24"/>
-          <w:szCs w:val="24"/>
-          <w:lang w:val="en-US"/>
-        </w:rPr>
-        <w:t>terhadap</w:t>
-      </w:r>
-      <w:proofErr w:type="spellEnd"/>
-      <w:r>
-        <w:rPr>
-          <w:rFonts w:ascii="Times New Roman" w:hAnsi="Times New Roman" w:cs="Times New Roman"/>
-          <w:sz w:val="24"/>
-          <w:szCs w:val="24"/>
-          <w:lang w:val="en-US"/>
-        </w:rPr>
-        <w:t xml:space="preserve"> software </w:t>
-      </w:r>
-      <w:proofErr w:type="spellStart"/>
-      <w:r>
-        <w:rPr>
-          <w:rFonts w:ascii="Times New Roman" w:hAnsi="Times New Roman" w:cs="Times New Roman"/>
-          <w:sz w:val="24"/>
-          <w:szCs w:val="24"/>
-          <w:lang w:val="en-US"/>
-        </w:rPr>
-        <w:t>desain</w:t>
-      </w:r>
-      <w:proofErr w:type="spellEnd"/>
-      <w:r>
-        <w:rPr>
-          <w:rFonts w:ascii="Times New Roman" w:hAnsi="Times New Roman" w:cs="Times New Roman"/>
-          <w:sz w:val="24"/>
-          <w:szCs w:val="24"/>
-          <w:lang w:val="en-US"/>
-        </w:rPr>
-        <w:t xml:space="preserve"> yang </w:t>
-      </w:r>
-      <w:proofErr w:type="spellStart"/>
-      <w:r>
-        <w:rPr>
-          <w:rFonts w:ascii="Times New Roman" w:hAnsi="Times New Roman" w:cs="Times New Roman"/>
-          <w:sz w:val="24"/>
-          <w:szCs w:val="24"/>
-          <w:lang w:val="en-US"/>
-        </w:rPr>
-        <w:t>baik</w:t>
-      </w:r>
-      <w:proofErr w:type="spellEnd"/>
-      <w:r>
-        <w:rPr>
-          <w:rFonts w:ascii="Times New Roman" w:hAnsi="Times New Roman" w:cs="Times New Roman"/>
-          <w:sz w:val="24"/>
-          <w:szCs w:val="24"/>
-          <w:lang w:val="en-US"/>
-        </w:rPr>
-        <w:t xml:space="preserve">. </w:t>
-      </w:r>
-      <w:proofErr w:type="spellStart"/>
-      <w:r>
-        <w:rPr>
-          <w:rFonts w:ascii="Times New Roman" w:hAnsi="Times New Roman" w:cs="Times New Roman"/>
-          <w:sz w:val="24"/>
-          <w:szCs w:val="24"/>
-          <w:lang w:val="en-US"/>
-        </w:rPr>
-        <w:t>Setelah</w:t>
-      </w:r>
-      <w:proofErr w:type="spellEnd"/>
-      <w:r>
-        <w:rPr>
-          <w:rFonts w:ascii="Times New Roman" w:hAnsi="Times New Roman" w:cs="Times New Roman"/>
-          <w:sz w:val="24"/>
-          <w:szCs w:val="24"/>
-          <w:lang w:val="en-US"/>
-        </w:rPr>
-        <w:t xml:space="preserve"> SOLID </w:t>
-      </w:r>
-      <w:proofErr w:type="spellStart"/>
-      <w:r>
-        <w:rPr>
-          <w:rFonts w:ascii="Times New Roman" w:hAnsi="Times New Roman" w:cs="Times New Roman"/>
-          <w:sz w:val="24"/>
-          <w:szCs w:val="24"/>
-          <w:lang w:val="en-US"/>
-        </w:rPr>
-        <w:t>diimplementasikan</w:t>
-      </w:r>
-      <w:proofErr w:type="spellEnd"/>
-      <w:r>
-        <w:rPr>
-          <w:rFonts w:ascii="Times New Roman" w:hAnsi="Times New Roman" w:cs="Times New Roman"/>
-          <w:sz w:val="24"/>
-          <w:szCs w:val="24"/>
-          <w:lang w:val="en-US"/>
-        </w:rPr>
-        <w:t xml:space="preserve"> </w:t>
-      </w:r>
-      <w:proofErr w:type="spellStart"/>
-      <w:r>
-        <w:rPr>
-          <w:rFonts w:ascii="Times New Roman" w:hAnsi="Times New Roman" w:cs="Times New Roman"/>
-          <w:sz w:val="24"/>
-          <w:szCs w:val="24"/>
-          <w:lang w:val="en-US"/>
-        </w:rPr>
-        <w:t>dalam</w:t>
-      </w:r>
-      <w:proofErr w:type="spellEnd"/>
-      <w:r>
-        <w:rPr>
-          <w:rFonts w:ascii="Times New Roman" w:hAnsi="Times New Roman" w:cs="Times New Roman"/>
-          <w:sz w:val="24"/>
-          <w:szCs w:val="24"/>
-          <w:lang w:val="en-US"/>
-        </w:rPr>
-        <w:t xml:space="preserve"> class diagram. Dari proses </w:t>
-      </w:r>
-      <w:proofErr w:type="spellStart"/>
-      <w:r>
-        <w:rPr>
-          <w:rFonts w:ascii="Times New Roman" w:hAnsi="Times New Roman" w:cs="Times New Roman"/>
-          <w:sz w:val="24"/>
-          <w:szCs w:val="24"/>
-          <w:lang w:val="en-US"/>
-        </w:rPr>
-        <w:t>tersebut</w:t>
-      </w:r>
-      <w:proofErr w:type="spellEnd"/>
-      <w:r>
-        <w:rPr>
-          <w:rFonts w:ascii="Times New Roman" w:hAnsi="Times New Roman" w:cs="Times New Roman"/>
-          <w:sz w:val="24"/>
-          <w:szCs w:val="24"/>
-          <w:lang w:val="en-US"/>
-        </w:rPr>
-        <w:t xml:space="preserve"> </w:t>
-      </w:r>
-      <w:proofErr w:type="spellStart"/>
-      <w:r>
-        <w:rPr>
-          <w:rFonts w:ascii="Times New Roman" w:hAnsi="Times New Roman" w:cs="Times New Roman"/>
-          <w:sz w:val="24"/>
-          <w:szCs w:val="24"/>
-          <w:lang w:val="en-US"/>
-        </w:rPr>
-        <w:t>diuji</w:t>
-      </w:r>
-      <w:proofErr w:type="spellEnd"/>
-      <w:r>
-        <w:rPr>
-          <w:rFonts w:ascii="Times New Roman" w:hAnsi="Times New Roman" w:cs="Times New Roman"/>
-          <w:sz w:val="24"/>
-          <w:szCs w:val="24"/>
-          <w:lang w:val="en-US"/>
-        </w:rPr>
-        <w:t xml:space="preserve"> </w:t>
-      </w:r>
-      <w:proofErr w:type="spellStart"/>
-      <w:r>
-        <w:rPr>
-          <w:rFonts w:ascii="Times New Roman" w:hAnsi="Times New Roman" w:cs="Times New Roman"/>
-          <w:sz w:val="24"/>
-          <w:szCs w:val="24"/>
-          <w:lang w:val="en-US"/>
-        </w:rPr>
-        <w:t>dengan</w:t>
-      </w:r>
-      <w:proofErr w:type="spellEnd"/>
-      <w:r>
-        <w:rPr>
-          <w:rFonts w:ascii="Times New Roman" w:hAnsi="Times New Roman" w:cs="Times New Roman"/>
-          <w:sz w:val="24"/>
-          <w:szCs w:val="24"/>
-          <w:lang w:val="en-US"/>
-        </w:rPr>
-        <w:t xml:space="preserve"> </w:t>
-      </w:r>
-      <w:proofErr w:type="spellStart"/>
-      <w:r>
-        <w:rPr>
-          <w:rFonts w:ascii="Times New Roman" w:hAnsi="Times New Roman" w:cs="Times New Roman"/>
-          <w:sz w:val="24"/>
-          <w:szCs w:val="24"/>
-          <w:lang w:val="en-US"/>
-        </w:rPr>
-        <w:t>menggunakan</w:t>
-      </w:r>
-      <w:proofErr w:type="spellEnd"/>
-      <w:r>
-        <w:rPr>
-          <w:rFonts w:ascii="Times New Roman" w:hAnsi="Times New Roman" w:cs="Times New Roman"/>
-          <w:sz w:val="24"/>
-          <w:szCs w:val="24"/>
-          <w:lang w:val="en-US"/>
-        </w:rPr>
-        <w:t xml:space="preserve"> CKJM metrics </w:t>
-      </w:r>
-      <w:proofErr w:type="spellStart"/>
-      <w:r>
-        <w:rPr>
-          <w:rFonts w:ascii="Times New Roman" w:hAnsi="Times New Roman" w:cs="Times New Roman"/>
-          <w:sz w:val="24"/>
-          <w:szCs w:val="24"/>
-          <w:lang w:val="en-US"/>
-        </w:rPr>
-        <w:t>menghasilkan</w:t>
-      </w:r>
-      <w:proofErr w:type="spellEnd"/>
-      <w:r>
-        <w:rPr>
-          <w:rFonts w:ascii="Times New Roman" w:hAnsi="Times New Roman" w:cs="Times New Roman"/>
-          <w:sz w:val="24"/>
-          <w:szCs w:val="24"/>
-          <w:lang w:val="en-US"/>
-        </w:rPr>
-        <w:t xml:space="preserve"> </w:t>
-      </w:r>
-      <w:proofErr w:type="spellStart"/>
-      <w:r>
-        <w:rPr>
-          <w:rFonts w:ascii="Times New Roman" w:hAnsi="Times New Roman" w:cs="Times New Roman"/>
-          <w:sz w:val="24"/>
-          <w:szCs w:val="24"/>
-          <w:lang w:val="en-US"/>
-        </w:rPr>
-        <w:t>bahwasanya</w:t>
-      </w:r>
-      <w:proofErr w:type="spellEnd"/>
-      <w:r>
-        <w:rPr>
-          <w:rFonts w:ascii="Times New Roman" w:hAnsi="Times New Roman" w:cs="Times New Roman"/>
-          <w:sz w:val="24"/>
-          <w:szCs w:val="24"/>
-          <w:lang w:val="en-US"/>
-        </w:rPr>
-        <w:t xml:space="preserve"> design principles </w:t>
-      </w:r>
-      <w:proofErr w:type="spellStart"/>
-      <w:r>
-        <w:rPr>
-          <w:rFonts w:ascii="Times New Roman" w:hAnsi="Times New Roman" w:cs="Times New Roman"/>
-          <w:sz w:val="24"/>
-          <w:szCs w:val="24"/>
-          <w:lang w:val="en-US"/>
-        </w:rPr>
-        <w:t>dapat</w:t>
-      </w:r>
-      <w:proofErr w:type="spellEnd"/>
-      <w:r>
-        <w:rPr>
-          <w:rFonts w:ascii="Times New Roman" w:hAnsi="Times New Roman" w:cs="Times New Roman"/>
-          <w:sz w:val="24"/>
-          <w:szCs w:val="24"/>
-          <w:lang w:val="en-US"/>
-        </w:rPr>
-        <w:t xml:space="preserve"> </w:t>
-      </w:r>
-      <w:proofErr w:type="spellStart"/>
-      <w:r>
-        <w:rPr>
-          <w:rFonts w:ascii="Times New Roman" w:hAnsi="Times New Roman" w:cs="Times New Roman"/>
-          <w:sz w:val="24"/>
-          <w:szCs w:val="24"/>
-          <w:lang w:val="en-US"/>
-        </w:rPr>
-        <w:t>membuat</w:t>
-      </w:r>
-      <w:proofErr w:type="spellEnd"/>
-      <w:r>
-        <w:rPr>
-          <w:rFonts w:ascii="Times New Roman" w:hAnsi="Times New Roman" w:cs="Times New Roman"/>
-          <w:sz w:val="24"/>
-          <w:szCs w:val="24"/>
-          <w:lang w:val="en-US"/>
-        </w:rPr>
-        <w:t xml:space="preserve"> </w:t>
-      </w:r>
-      <w:proofErr w:type="spellStart"/>
-      <w:r>
-        <w:rPr>
-          <w:rFonts w:ascii="Times New Roman" w:hAnsi="Times New Roman" w:cs="Times New Roman"/>
-          <w:sz w:val="24"/>
-          <w:szCs w:val="24"/>
-          <w:lang w:val="en-US"/>
-        </w:rPr>
-        <w:t>arsitektur</w:t>
-      </w:r>
-      <w:proofErr w:type="spellEnd"/>
-      <w:r>
-        <w:rPr>
-          <w:rFonts w:ascii="Times New Roman" w:hAnsi="Times New Roman" w:cs="Times New Roman"/>
-          <w:sz w:val="24"/>
-          <w:szCs w:val="24"/>
-          <w:lang w:val="en-US"/>
-        </w:rPr>
-        <w:t xml:space="preserve"> </w:t>
-      </w:r>
-      <w:proofErr w:type="spellStart"/>
-      <w:r>
-        <w:rPr>
-          <w:rFonts w:ascii="Times New Roman" w:hAnsi="Times New Roman" w:cs="Times New Roman"/>
-          <w:sz w:val="24"/>
-          <w:szCs w:val="24"/>
-          <w:lang w:val="en-US"/>
-        </w:rPr>
-        <w:t>perangkat</w:t>
-      </w:r>
-      <w:proofErr w:type="spellEnd"/>
-      <w:r>
-        <w:rPr>
-          <w:rFonts w:ascii="Times New Roman" w:hAnsi="Times New Roman" w:cs="Times New Roman"/>
-          <w:sz w:val="24"/>
-          <w:szCs w:val="24"/>
-          <w:lang w:val="en-US"/>
-        </w:rPr>
-        <w:t xml:space="preserve"> </w:t>
-      </w:r>
-      <w:proofErr w:type="spellStart"/>
-      <w:r>
-        <w:rPr>
-          <w:rFonts w:ascii="Times New Roman" w:hAnsi="Times New Roman" w:cs="Times New Roman"/>
-          <w:sz w:val="24"/>
-          <w:szCs w:val="24"/>
-          <w:lang w:val="en-US"/>
-        </w:rPr>
-        <w:t>lunak</w:t>
-      </w:r>
-      <w:proofErr w:type="spellEnd"/>
-      <w:r>
-        <w:rPr>
-          <w:rFonts w:ascii="Times New Roman" w:hAnsi="Times New Roman" w:cs="Times New Roman"/>
-          <w:sz w:val="24"/>
-          <w:szCs w:val="24"/>
-          <w:lang w:val="en-US"/>
-        </w:rPr>
-        <w:t xml:space="preserve"> </w:t>
-      </w:r>
-      <w:proofErr w:type="spellStart"/>
-      <w:r>
-        <w:rPr>
-          <w:rFonts w:ascii="Times New Roman" w:hAnsi="Times New Roman" w:cs="Times New Roman"/>
-          <w:sz w:val="24"/>
-          <w:szCs w:val="24"/>
-          <w:lang w:val="en-US"/>
-        </w:rPr>
-        <w:t>menjadi</w:t>
-      </w:r>
-      <w:proofErr w:type="spellEnd"/>
-      <w:r>
-        <w:rPr>
-          <w:rFonts w:ascii="Times New Roman" w:hAnsi="Times New Roman" w:cs="Times New Roman"/>
-          <w:sz w:val="24"/>
-          <w:szCs w:val="24"/>
-          <w:lang w:val="en-US"/>
-        </w:rPr>
-        <w:t xml:space="preserve"> </w:t>
-      </w:r>
-      <w:proofErr w:type="spellStart"/>
-      <w:r>
-        <w:rPr>
-          <w:rFonts w:ascii="Times New Roman" w:hAnsi="Times New Roman" w:cs="Times New Roman"/>
-          <w:sz w:val="24"/>
-          <w:szCs w:val="24"/>
-          <w:lang w:val="en-US"/>
-        </w:rPr>
-        <w:t>lebih</w:t>
-      </w:r>
-      <w:proofErr w:type="spellEnd"/>
-      <w:r>
-        <w:rPr>
-          <w:rFonts w:ascii="Times New Roman" w:hAnsi="Times New Roman" w:cs="Times New Roman"/>
-          <w:sz w:val="24"/>
-          <w:szCs w:val="24"/>
-          <w:lang w:val="en-US"/>
-        </w:rPr>
-        <w:t xml:space="preserve"> </w:t>
+        <w:t xml:space="preserve">Matthijs Douze, dkk (2024). </w:t>
+      </w:r>
+      <w:r>
+        <w:rPr>
+          <w:rFonts w:ascii="Times New Roman" w:hAnsi="Times New Roman" w:cs="Times New Roman"/>
+          <w:sz w:val="24"/>
+          <w:szCs w:val="24"/>
+        </w:rPr>
+        <w:t>P</w:t>
+      </w:r>
+      <w:r>
+        <w:rPr>
+          <w:rFonts w:ascii="Times New Roman" w:hAnsi="Times New Roman" w:cs="Times New Roman"/>
+          <w:sz w:val="24"/>
+          <w:szCs w:val="24"/>
+        </w:rPr>
+        <w:t>ustaka C++ (dengan Python-</w:t>
       </w:r>
       <w:r>
         <w:rPr>
@@ -7150,9 +6200,16 @@
           <w:iCs/>
           <w:sz w:val="24"/>
           <w:szCs w:val="24"/>
-          <w:lang w:val="en-US"/>
-        </w:rPr>
-        <w:t>scalable</w:t>
+        </w:rPr>
+        <w:t>wrapper</w:t>
+      </w:r>
+      <w:r>
+        <w:rPr>
+          <w:rFonts w:ascii="Times New Roman" w:hAnsi="Times New Roman" w:cs="Times New Roman"/>
+          <w:sz w:val="24"/>
+          <w:szCs w:val="24"/>
+        </w:rPr>
+        <w:t xml:space="preserve">) untuk pencarian kemiripan vektor, dilengkapi metode pengindeksan, kompresi, klasterisasi, dan transformasi. Fokus pada </w:t>
       </w:r>
       <w:r>
         <w:rPr>
@@ -7161,40 +6218,46 @@
           <w:iCs/>
           <w:sz w:val="24"/>
           <w:szCs w:val="24"/>
-          <w:lang w:val="en-US"/>
+        </w:rPr>
+        <w:t>trade-off</w:t>
+      </w:r>
+      <w:r>
+        <w:rPr>
+          <w:rFonts w:ascii="Times New Roman" w:hAnsi="Times New Roman" w:cs="Times New Roman"/>
+          <w:sz w:val="24"/>
+          <w:szCs w:val="24"/>
+        </w:rPr>
+        <w:t xml:space="preserve"> antara akurasi, kecepatan, memori, dengan optimisasi CPU/GPU dan antarmuka fleksibel. Menampilkan aplikasi di skala triliunan vektor, text retrieval, data mining, dan moderasi konten. Populer luas di komunitas—bukan untuk ekstraksi fitur atau manajemen transaksi</w:t>
+      </w:r>
+      <w:r>
+        <w:rPr>
+          <w:rFonts w:ascii="Times New Roman" w:hAnsi="Times New Roman" w:cs="Times New Roman"/>
+          <w:sz w:val="24"/>
+          <w:szCs w:val="24"/>
         </w:rPr>
         <w:t xml:space="preserve"> </w:t>
       </w:r>
       <w:r>
         <w:rPr>
           <w:rFonts w:ascii="Times New Roman" w:hAnsi="Times New Roman" w:cs="Times New Roman"/>
-          <w:i/>
-          <w:iCs/>
-          <w:sz w:val="24"/>
-          <w:szCs w:val="24"/>
-          <w:lang w:val="en-US"/>
-        </w:rPr>
-        <w:fldChar w:fldCharType="begin" w:fldLock="1"/>
-      </w:r>
-      <w:r>
-        <w:rPr>
-          <w:rFonts w:ascii="Times New Roman" w:hAnsi="Times New Roman" w:cs="Times New Roman"/>
-          <w:i/>
-          <w:iCs/>
-          <w:sz w:val="24"/>
-          <w:szCs w:val="24"/>
-          <w:lang w:val="en-US"/>
-        </w:rPr>
-        <w:instrText xml:space="preserve"> ADDIN ZOTERO_ITEM CSL_CITATION {"citationID":"6el3Jug6","properties":{"formattedCitation":"[14]","plainCitation":"[14]","noteIndex":0},"citationItems":[{"id":"Vtq3XfOO/9tpQpR0J","uris":["http://www.mendeley.com/documents/?uuid=f82fe192-ccaf-4b0e-8afa-49395bd002a9"],"itemData":{"author":[{"dropping-particle":"","family":"Tyagi","given":"Bhaumik","non-dropping-particle":"","parse-names":false,"suffix":""},{"dropping-particle":"","family":"Beg","given":"Yusra","non-dropping-particle":"","parse-names":false,"suffix":""}],"id":"ITEM-1","issued":{"date-parts":[["0"]]},"title":"An Experimental Assessment on Effects of Solid Design Principles on the quality of Software using CKJM Metric Analysis","type":"article-journal"}}],"schema":"https://github.com/citation-style-language/schema/raw/master/csl-citation.json"} </w:instrText>
-      </w:r>
-      <w:r>
-        <w:rPr>
-          <w:rFonts w:ascii="Times New Roman" w:hAnsi="Times New Roman" w:cs="Times New Roman"/>
-          <w:i/>
-          <w:iCs/>
-          <w:sz w:val="24"/>
-          <w:szCs w:val="24"/>
-          <w:lang w:val="en-US"/>
+          <w:sz w:val="24"/>
+          <w:szCs w:val="24"/>
+        </w:rPr>
+        <w:fldChar w:fldCharType="begin"/>
+      </w:r>
+      <w:r>
+        <w:rPr>
+          <w:rFonts w:ascii="Times New Roman" w:hAnsi="Times New Roman" w:cs="Times New Roman"/>
+          <w:sz w:val="24"/>
+          <w:szCs w:val="24"/>
+        </w:rPr>
+        <w:instrText xml:space="preserve"> ADDIN ZOTERO_ITEM CSL_CITATION {"citationID":"y6EZLsto","properties":{"formattedCitation":"[14]","plainCitation":"[14]","noteIndex":0},"citationItems":[{"id":29,"uris":["http://zotero.org/users/local/Hk47Hz5P/items/H49E3HB3"],"itemData":{"id":29,"type":"article","abstract":"Vector databases typically manage large collections of embedding vectors. Currently, AI applications are growing rapidly, and so is the number of embeddings that need to be stored and indexed. The Faiss library is dedicated to vector similarity search, a core functionality of vector databases. Faiss is a toolkit of indexing methods and related primitives used to search, cluster, compress and transform vectors. This paper describes the trade-off space of vector search and the design principles of Faiss in terms of structure, approach to optimization and interfacing. We benchmark key features of the library and discuss a few selected applications to highlight its broad applicability.","DOI":"10.48550/arXiv.2401.08281","note":"arXiv:2401.08281 [cs]","number":"arXiv:2401.08281","publisher":"arXiv","source":"arXiv.org","title":"The Faiss library","URL":"http://arxiv.org/abs/2401.08281","author":[{"family":"Douze","given":"Matthijs"},{"family":"Guzhva","given":"Alexandr"},{"family":"Deng","given":"Chengqi"},{"family":"Johnson","given":"Jeff"},{"family":"Szilvasy","given":"Gergely"},{"family":"Mazaré","given":"Pierre-Emmanuel"},{"family":"Lomeli","given":"Maria"},{"family":"Hosseini","given":"Lucas"},{"family":"Jégou","given":"Hervé"}],"accessed":{"date-parts":[["2025",8,19]]},"issued":{"date-parts":[["2025",2,11]]}}}],"schema":"https://github.com/citation-style-language/schema/raw/master/csl-citation.json"} </w:instrText>
+      </w:r>
+      <w:r>
+        <w:rPr>
+          <w:rFonts w:ascii="Times New Roman" w:hAnsi="Times New Roman" w:cs="Times New Roman"/>
+          <w:sz w:val="24"/>
+          <w:szCs w:val="24"/>
         </w:rPr>
         <w:fldChar w:fldCharType="separate"/>
       </w:r>
@@ -7208,24 +6271,18 @@
       <w:r>
         <w:rPr>
           <w:rFonts w:ascii="Times New Roman" w:hAnsi="Times New Roman" w:cs="Times New Roman"/>
-          <w:i/>
-          <w:iCs/>
-          <w:sz w:val="24"/>
-          <w:szCs w:val="24"/>
-          <w:lang w:val="en-US"/>
+          <w:sz w:val="24"/>
+          <w:szCs w:val="24"/>
         </w:rPr>
         <w:fldChar w:fldCharType="end"/>
       </w:r>
       <w:r>
         <w:rPr>
           <w:rFonts w:ascii="Times New Roman" w:hAnsi="Times New Roman" w:cs="Times New Roman"/>
-          <w:i/>
-          <w:iCs/>
-          <w:sz w:val="24"/>
-          <w:szCs w:val="24"/>
-          <w:lang w:val="en-US"/>
-        </w:rPr>
-        <w:t>.</w:t>
+          <w:sz w:val="24"/>
+          <w:szCs w:val="24"/>
+        </w:rPr>
+        <w:t xml:space="preserve">. </w:t>
       </w:r>
     </w:p>
     <w:p>
@@ -7489,17 +6546,7 @@
                 <w:szCs w:val="24"/>
                 <w:lang w:val="en-US"/>
               </w:rPr>
-              <w:t xml:space="preserve">Adoption of Design principles and Design patterns for Developing </w:t>
-            </w:r>
-            <w:r>
-              <w:rPr>
-                <w:rFonts w:ascii="Times New Roman" w:hAnsi="Times New Roman" w:cs="Times New Roman"/>
-                <w:sz w:val="24"/>
-                <w:szCs w:val="24"/>
-                <w:lang w:val="en-US"/>
-              </w:rPr>
-              <w:lastRenderedPageBreak/>
-              <w:t xml:space="preserve">Software Application </w:t>
+              <w:t xml:space="preserve">Adoption of Design principles and Design patterns for Developing Software Application </w:t>
             </w:r>
           </w:p>
           <w:p>
@@ -7632,18 +6679,7 @@
                 <w:szCs w:val="24"/>
                 <w:lang w:val="en-US"/>
               </w:rPr>
-              <w:lastRenderedPageBreak/>
-              <w:t xml:space="preserve">SOLID design principle, Factory Method pattern, </w:t>
-            </w:r>
-            <w:r>
-              <w:rPr>
-                <w:rFonts w:ascii="Times New Roman" w:hAnsi="Times New Roman" w:cs="Times New Roman"/>
-                <w:sz w:val="24"/>
-                <w:szCs w:val="24"/>
-                <w:lang w:val="en-US"/>
-              </w:rPr>
-              <w:lastRenderedPageBreak/>
-              <w:t>dan Singleton Design Pattern</w:t>
+              <w:t>SOLID design principle, Factory Method pattern, dan Singleton Design Pattern</w:t>
             </w:r>
           </w:p>
         </w:tc>
@@ -7671,7 +6707,6 @@
                 <w:szCs w:val="24"/>
                 <w:lang w:val="en-US"/>
               </w:rPr>
-              <w:lastRenderedPageBreak/>
               <w:t xml:space="preserve">Hasil </w:t>
             </w:r>
             <w:proofErr w:type="spellStart"/>
@@ -7903,7 +6938,116 @@
                 <w:szCs w:val="24"/>
                 <w:lang w:val="en-US"/>
               </w:rPr>
-              <w:t xml:space="preserve">abstractness </w:t>
+              <w:t>abstractness metric (</w:t>
+            </w:r>
+            <w:r>
+              <w:rPr>
+                <w:rFonts w:ascii="Times New Roman" w:hAnsi="Times New Roman" w:cs="Times New Roman"/>
+                <w:sz w:val="24"/>
+                <w:szCs w:val="24"/>
+                <w:lang w:val="en-US"/>
+              </w:rPr>
+              <w:t xml:space="preserve">metric yang </w:t>
+            </w:r>
+            <w:proofErr w:type="spellStart"/>
+            <w:r>
+              <w:rPr>
+                <w:rFonts w:ascii="Times New Roman" w:hAnsi="Times New Roman" w:cs="Times New Roman"/>
+                <w:sz w:val="24"/>
+                <w:szCs w:val="24"/>
+                <w:lang w:val="en-US"/>
+              </w:rPr>
+              <w:t>digunakan</w:t>
+            </w:r>
+            <w:proofErr w:type="spellEnd"/>
+            <w:r>
+              <w:rPr>
+                <w:rFonts w:ascii="Times New Roman" w:hAnsi="Times New Roman" w:cs="Times New Roman"/>
+                <w:sz w:val="24"/>
+                <w:szCs w:val="24"/>
+                <w:lang w:val="en-US"/>
+              </w:rPr>
+              <w:t xml:space="preserve">) </w:t>
+            </w:r>
+            <w:proofErr w:type="spellStart"/>
+            <w:r>
+              <w:rPr>
+                <w:rFonts w:ascii="Times New Roman" w:hAnsi="Times New Roman" w:cs="Times New Roman"/>
+                <w:sz w:val="24"/>
+                <w:szCs w:val="24"/>
+                <w:lang w:val="en-US"/>
+              </w:rPr>
+              <w:t>menunjukan</w:t>
+            </w:r>
+            <w:proofErr w:type="spellEnd"/>
+            <w:r>
+              <w:rPr>
+                <w:rFonts w:ascii="Times New Roman" w:hAnsi="Times New Roman" w:cs="Times New Roman"/>
+                <w:sz w:val="24"/>
+                <w:szCs w:val="24"/>
+                <w:lang w:val="en-US"/>
+              </w:rPr>
+              <w:t xml:space="preserve"> </w:t>
+            </w:r>
+            <w:proofErr w:type="spellStart"/>
+            <w:r>
+              <w:rPr>
+                <w:rFonts w:ascii="Times New Roman" w:hAnsi="Times New Roman" w:cs="Times New Roman"/>
+                <w:sz w:val="24"/>
+                <w:szCs w:val="24"/>
+                <w:lang w:val="en-US"/>
+              </w:rPr>
+              <w:t>hasil</w:t>
+            </w:r>
+            <w:proofErr w:type="spellEnd"/>
+            <w:r>
+              <w:rPr>
+                <w:rFonts w:ascii="Times New Roman" w:hAnsi="Times New Roman" w:cs="Times New Roman"/>
+                <w:sz w:val="24"/>
+                <w:szCs w:val="24"/>
+                <w:lang w:val="en-US"/>
+              </w:rPr>
+              <w:t xml:space="preserve"> yang </w:t>
+            </w:r>
+            <w:proofErr w:type="spellStart"/>
+            <w:r>
+              <w:rPr>
+                <w:rFonts w:ascii="Times New Roman" w:hAnsi="Times New Roman" w:cs="Times New Roman"/>
+                <w:sz w:val="24"/>
+                <w:szCs w:val="24"/>
+                <w:lang w:val="en-US"/>
+              </w:rPr>
+              <w:t>baik</w:t>
+            </w:r>
+            <w:proofErr w:type="spellEnd"/>
+            <w:r>
+              <w:rPr>
+                <w:rFonts w:ascii="Times New Roman" w:hAnsi="Times New Roman" w:cs="Times New Roman"/>
+                <w:sz w:val="24"/>
+                <w:szCs w:val="24"/>
+                <w:lang w:val="en-US"/>
+              </w:rPr>
+              <w:t xml:space="preserve"> </w:t>
+            </w:r>
+            <w:proofErr w:type="spellStart"/>
+            <w:r>
+              <w:rPr>
+                <w:rFonts w:ascii="Times New Roman" w:hAnsi="Times New Roman" w:cs="Times New Roman"/>
+                <w:sz w:val="24"/>
+                <w:szCs w:val="24"/>
+                <w:lang w:val="en-US"/>
+              </w:rPr>
+              <w:t>untuk</w:t>
+            </w:r>
+            <w:proofErr w:type="spellEnd"/>
+            <w:r>
+              <w:rPr>
+                <w:rFonts w:ascii="Times New Roman" w:hAnsi="Times New Roman" w:cs="Times New Roman"/>
+                <w:sz w:val="24"/>
+                <w:szCs w:val="24"/>
+                <w:lang w:val="en-US"/>
+              </w:rPr>
+              <w:t xml:space="preserve"> software </w:t>
             </w:r>
             <w:r>
               <w:rPr>
@@ -7914,127 +7058,6 @@
                 <w:szCs w:val="24"/>
                 <w:lang w:val="en-US"/>
               </w:rPr>
-              <w:lastRenderedPageBreak/>
-              <w:t>metric (</w:t>
-            </w:r>
-            <w:r>
-              <w:rPr>
-                <w:rFonts w:ascii="Times New Roman" w:hAnsi="Times New Roman" w:cs="Times New Roman"/>
-                <w:sz w:val="24"/>
-                <w:szCs w:val="24"/>
-                <w:lang w:val="en-US"/>
-              </w:rPr>
-              <w:t xml:space="preserve">metric yang </w:t>
-            </w:r>
-            <w:proofErr w:type="spellStart"/>
-            <w:r>
-              <w:rPr>
-                <w:rFonts w:ascii="Times New Roman" w:hAnsi="Times New Roman" w:cs="Times New Roman"/>
-                <w:sz w:val="24"/>
-                <w:szCs w:val="24"/>
-                <w:lang w:val="en-US"/>
-              </w:rPr>
-              <w:t>digunakan</w:t>
-            </w:r>
-            <w:proofErr w:type="spellEnd"/>
-            <w:r>
-              <w:rPr>
-                <w:rFonts w:ascii="Times New Roman" w:hAnsi="Times New Roman" w:cs="Times New Roman"/>
-                <w:sz w:val="24"/>
-                <w:szCs w:val="24"/>
-                <w:lang w:val="en-US"/>
-              </w:rPr>
-              <w:t xml:space="preserve">) </w:t>
-            </w:r>
-            <w:proofErr w:type="spellStart"/>
-            <w:r>
-              <w:rPr>
-                <w:rFonts w:ascii="Times New Roman" w:hAnsi="Times New Roman" w:cs="Times New Roman"/>
-                <w:sz w:val="24"/>
-                <w:szCs w:val="24"/>
-                <w:lang w:val="en-US"/>
-              </w:rPr>
-              <w:t>menunjukan</w:t>
-            </w:r>
-            <w:proofErr w:type="spellEnd"/>
-            <w:r>
-              <w:rPr>
-                <w:rFonts w:ascii="Times New Roman" w:hAnsi="Times New Roman" w:cs="Times New Roman"/>
-                <w:sz w:val="24"/>
-                <w:szCs w:val="24"/>
-                <w:lang w:val="en-US"/>
-              </w:rPr>
-              <w:t xml:space="preserve"> </w:t>
-            </w:r>
-            <w:proofErr w:type="spellStart"/>
-            <w:r>
-              <w:rPr>
-                <w:rFonts w:ascii="Times New Roman" w:hAnsi="Times New Roman" w:cs="Times New Roman"/>
-                <w:sz w:val="24"/>
-                <w:szCs w:val="24"/>
-                <w:lang w:val="en-US"/>
-              </w:rPr>
-              <w:t>hasil</w:t>
-            </w:r>
-            <w:proofErr w:type="spellEnd"/>
-            <w:r>
-              <w:rPr>
-                <w:rFonts w:ascii="Times New Roman" w:hAnsi="Times New Roman" w:cs="Times New Roman"/>
-                <w:sz w:val="24"/>
-                <w:szCs w:val="24"/>
-                <w:lang w:val="en-US"/>
-              </w:rPr>
-              <w:t xml:space="preserve"> yang </w:t>
-            </w:r>
-            <w:proofErr w:type="spellStart"/>
-            <w:r>
-              <w:rPr>
-                <w:rFonts w:ascii="Times New Roman" w:hAnsi="Times New Roman" w:cs="Times New Roman"/>
-                <w:sz w:val="24"/>
-                <w:szCs w:val="24"/>
-                <w:lang w:val="en-US"/>
-              </w:rPr>
-              <w:t>baik</w:t>
-            </w:r>
-            <w:proofErr w:type="spellEnd"/>
-            <w:r>
-              <w:rPr>
-                <w:rFonts w:ascii="Times New Roman" w:hAnsi="Times New Roman" w:cs="Times New Roman"/>
-                <w:sz w:val="24"/>
-                <w:szCs w:val="24"/>
-                <w:lang w:val="en-US"/>
-              </w:rPr>
-              <w:t xml:space="preserve"> </w:t>
-            </w:r>
-            <w:proofErr w:type="spellStart"/>
-            <w:r>
-              <w:rPr>
-                <w:rFonts w:ascii="Times New Roman" w:hAnsi="Times New Roman" w:cs="Times New Roman"/>
-                <w:sz w:val="24"/>
-                <w:szCs w:val="24"/>
-                <w:lang w:val="en-US"/>
-              </w:rPr>
-              <w:t>untuk</w:t>
-            </w:r>
-            <w:proofErr w:type="spellEnd"/>
-            <w:r>
-              <w:rPr>
-                <w:rFonts w:ascii="Times New Roman" w:hAnsi="Times New Roman" w:cs="Times New Roman"/>
-                <w:sz w:val="24"/>
-                <w:szCs w:val="24"/>
-                <w:lang w:val="en-US"/>
-              </w:rPr>
-              <w:t xml:space="preserve"> software </w:t>
-            </w:r>
-            <w:r>
-              <w:rPr>
-                <w:rFonts w:ascii="Times New Roman" w:hAnsi="Times New Roman" w:cs="Times New Roman"/>
-                <w:i/>
-                <w:iCs/>
-                <w:sz w:val="24"/>
-                <w:szCs w:val="24"/>
-                <w:lang w:val="en-US"/>
-              </w:rPr>
               <w:t>maintainability</w:t>
             </w:r>
             <w:r>
@@ -8062,7 +7085,7 @@
                 <w:szCs w:val="24"/>
                 <w:lang w:val="en-US"/>
               </w:rPr>
-              <w:instrText xml:space="preserve"> ADDIN ZOTERO_ITEM CSL_CITATION {"citationID":"JeO1jkdu","properties":{"formattedCitation":"[15]","plainCitation":"[15]","noteIndex":0},"citationItems":[{"id":"Vtq3XfOO/ddZlGtUo","uris":["http://www.mendeley.com/documents/?uuid=587079e2-651c-4682-84b2-fa55cff79e96"],"itemData":{"author":[{"dropping-particle":"","family":"Prajna","given":"R","non-dropping-particle":"","parse-names":false,"suffix":""}],"container-title":"Journal of Emerging Technologies and Innovative Research (JETIR)","id":"ITEM-1","issue":"5","issued":{"date-parts":[["2021"]]},"title":"Adoption of Design Principles and Design Patterns for Developing Software Application","type":"article-journal","volume":"8"}}],"schema":"https://github.com/citation-style-language/schema/raw/master/csl-citation.json"} </w:instrText>
+              <w:instrText xml:space="preserve"> ADDIN ZOTERO_ITEM CSL_CITATION {"citationID":"JeO1jkdu","properties":{"formattedCitation":"[15]","plainCitation":"[15]","noteIndex":0},"citationItems":[{"id":"c8lgJyK3/QPe5dMsC","uris":["http://www.mendeley.com/documents/?uuid=587079e2-651c-4682-84b2-fa55cff79e96"],"itemData":{"author":[{"dropping-particle":"","family":"Prajna","given":"R","non-dropping-particle":"","parse-names":false,"suffix":""}],"container-title":"Journal of Emerging Technologies and Innovative Research (JETIR)","id":"ITEM-1","issue":"5","issued":{"date-parts":[["2021"]]},"title":"Adoption of Design Principles and Design Patterns for Developing Software Application","type":"article-journal","volume":"8"}}],"schema":"https://github.com/citation-style-language/schema/raw/master/csl-citation.json"} </w:instrText>
             </w:r>
             <w:r>
               <w:rPr>
@@ -8120,7 +7143,6 @@
                 <w:szCs w:val="24"/>
                 <w:lang w:val="en-US"/>
               </w:rPr>
-              <w:lastRenderedPageBreak/>
               <w:t>2</w:t>
             </w:r>
           </w:p>
@@ -8842,6 +7864,7 @@
                 <w:sz w:val="24"/>
                 <w:szCs w:val="24"/>
               </w:rPr>
+              <w:lastRenderedPageBreak/>
               <w:t>Apostolos Ampatzoglou</w:t>
             </w:r>
             <w:r>
@@ -8899,6 +7922,7 @@
                 <w:szCs w:val="24"/>
                 <w:lang w:val="en-US"/>
               </w:rPr>
+              <w:lastRenderedPageBreak/>
               <w:t>Single responsibility Principle (SRP)</w:t>
             </w:r>
           </w:p>
@@ -9118,16 +8142,7 @@
                 <w:sz w:val="24"/>
                 <w:szCs w:val="24"/>
               </w:rPr>
-              <w:t xml:space="preserve">Impact of Abstract Factory and Decorator Design Patterns on </w:t>
-            </w:r>
-            <w:r>
-              <w:rPr>
-                <w:rFonts w:ascii="Times New Roman" w:hAnsi="Times New Roman" w:cs="Times New Roman"/>
-                <w:sz w:val="24"/>
-                <w:szCs w:val="24"/>
-              </w:rPr>
-              <w:lastRenderedPageBreak/>
-              <w:t>Software Maintainability: Empirical Evaluation using CK Metrics</w:t>
+              <w:t>Impact of Abstract Factory and Decorator Design Patterns on Software Maintainability: Empirical Evaluation using CK Metrics</w:t>
             </w:r>
             <w:r>
               <w:rPr>
@@ -9232,7 +8247,6 @@
                 <w:szCs w:val="24"/>
                 <w:lang w:val="en-US"/>
               </w:rPr>
-              <w:lastRenderedPageBreak/>
               <w:t>Abstract Factory and Decorator Design patterns</w:t>
             </w:r>
           </w:p>
@@ -9402,7 +8416,6 @@
                 <w:szCs w:val="24"/>
                 <w:lang w:val="en-US"/>
               </w:rPr>
-              <w:lastRenderedPageBreak/>
               <w:t>pengukuran</w:t>
             </w:r>
             <w:proofErr w:type="spellEnd"/>
@@ -9606,7 +8619,6 @@
                 <w:szCs w:val="24"/>
                 <w:lang w:val="en-US"/>
               </w:rPr>
-              <w:lastRenderedPageBreak/>
               <w:t xml:space="preserve">5. </w:t>
             </w:r>
           </w:p>
@@ -10010,6 +9022,7 @@
           <w:szCs w:val="22"/>
           <w:lang w:val="en-US"/>
         </w:rPr>
+        <w:lastRenderedPageBreak/>
         <w:br/>
       </w:r>
       <w:bookmarkStart w:id="10" w:name="_Toc129030931"/>
@@ -10168,15 +9181,7 @@
           <w:sz w:val="24"/>
           <w:szCs w:val="24"/>
         </w:rPr>
-        <w:t xml:space="preserve">. penelitian ini merupakan </w:t>
-      </w:r>
-      <w:r>
-        <w:rPr>
-          <w:sz w:val="24"/>
-          <w:szCs w:val="24"/>
-        </w:rPr>
-        <w:lastRenderedPageBreak/>
-        <w:t xml:space="preserve">pengembangan dari penelitian sebelumnya dimana belum adanya indikasi </w:t>
+        <w:t xml:space="preserve">. penelitian ini merupakan pengembangan dari penelitian sebelumnya dimana belum adanya indikasi </w:t>
       </w:r>
       <w:r>
         <w:rPr>
@@ -11125,6 +10130,7 @@
                 <w:szCs w:val="24"/>
                 <w:lang w:val="en-US"/>
               </w:rPr>
+              <w:lastRenderedPageBreak/>
               <w:t xml:space="preserve">Database: </w:t>
             </w:r>
             <w:proofErr w:type="spellStart"/>
@@ -11235,6 +10241,7 @@
           <w:sz w:val="24"/>
           <w:szCs w:val="24"/>
         </w:rPr>
+        <w:lastRenderedPageBreak/>
         <w:br/>
       </w:r>
       <w:bookmarkStart w:id="12" w:name="_Toc129030932"/>
@@ -17362,7 +16369,7 @@
           <w:rFonts w:ascii="Calibri" w:hAnsi="Calibri" w:cs="Calibri"/>
         </w:rPr>
         <w:tab/>
-        <w:t xml:space="preserve">Y. Shohoud, M. Shoman, and S. Abdelazim, “Quranic Conversations: Developing a Semantic Search tool for the Quran using Arabic NLP Techniques,” 2023, </w:t>
+        <w:t xml:space="preserve">O. Mohamed and S. A. Aly, “Arabic Speech Emotion Recognition Employing Wav2vec2.0 and HuBERT Based on BAVED Dataset,” Oct. 09, 2021, </w:t>
       </w:r>
       <w:r>
         <w:rPr>
@@ -17376,7 +16383,7 @@
         <w:rPr>
           <w:rFonts w:ascii="Calibri" w:hAnsi="Calibri" w:cs="Calibri"/>
         </w:rPr>
-        <w:t>. doi: 10.48550/ARXIV.2311.05120.</w:t>
+        <w:t>: arXiv:2110.04425. doi: 10.48550/arXiv.2110.04425.</w:t>
       </w:r>
     </w:p>
     <w:p>
@@ -17397,7 +16404,7 @@
           <w:rFonts w:ascii="Calibri" w:hAnsi="Calibri" w:cs="Calibri"/>
         </w:rPr>
         <w:tab/>
-        <w:t xml:space="preserve">A. Kurmangali, M. E. Rana, and W. N. W. Ab Rahman, “Impact of Abstract Factory and Decorator Design Patterns on Software Maintainability: Empirical Evaluation using CK Metrics,” in </w:t>
+        <w:t xml:space="preserve">Y. Shohoud, M. Shoman, and S. Abdelazim, “Quranic Conversations: Developing a Semantic Search tool for the Quran using Arabic NLP Techniques,” Nov. 09, 2023, </w:t>
       </w:r>
       <w:r>
         <w:rPr>
@@ -17405,13 +16412,13 @@
           <w:i/>
           <w:iCs/>
         </w:rPr>
-        <w:t>2022 International Conference on Decision Aid Sciences and Applications (DASA)</w:t>
+        <w:t>arXiv</w:t>
       </w:r>
       <w:r>
         <w:rPr>
           <w:rFonts w:ascii="Calibri" w:hAnsi="Calibri" w:cs="Calibri"/>
         </w:rPr>
-        <w:t>, IEEE, 2022, pp. 517–522.</w:t>
+        <w:t>: arXiv:2311.05120. doi: 10.48550/arXiv.2311.05120.</w:t>
       </w:r>
     </w:p>
     <w:p>
@@ -17432,7 +16439,35 @@
           <w:rFonts w:ascii="Calibri" w:hAnsi="Calibri" w:cs="Calibri"/>
         </w:rPr>
         <w:tab/>
-        <w:t>B. Tyagi and Y. Beg, “An Experimental Assessment on Effects of Solid Design Principles on the quality of Software using CKJM Metric Analysis”.</w:t>
+        <w:t xml:space="preserve">M. Douze </w:t>
+      </w:r>
+      <w:r>
+        <w:rPr>
+          <w:rFonts w:ascii="Calibri" w:hAnsi="Calibri" w:cs="Calibri"/>
+          <w:i/>
+          <w:iCs/>
+        </w:rPr>
+        <w:t>et al.</w:t>
+      </w:r>
+      <w:r>
+        <w:rPr>
+          <w:rFonts w:ascii="Calibri" w:hAnsi="Calibri" w:cs="Calibri"/>
+        </w:rPr>
+        <w:t xml:space="preserve">, “The Faiss library,” Feb. 11, 2025, </w:t>
+      </w:r>
+      <w:r>
+        <w:rPr>
+          <w:rFonts w:ascii="Calibri" w:hAnsi="Calibri" w:cs="Calibri"/>
+          <w:i/>
+          <w:iCs/>
+        </w:rPr>
+        <w:t>arXiv</w:t>
+      </w:r>
+      <w:r>
+        <w:rPr>
+          <w:rFonts w:ascii="Calibri" w:hAnsi="Calibri" w:cs="Calibri"/>
+        </w:rPr>
+        <w:t>: arXiv:2401.08281. doi: 10.48550/arXiv.2401.08281.</w:t>
       </w:r>
     </w:p>
     <w:p>

</xml_diff>

<commit_message>
Add State of the art Arabic Speech Emotion Recognition Employing Wav2vec2.0 and HuBERT Based on BAVED Dataset
</commit_message>
<xml_diff>
--- a/laporan/PROPOSAL TUGAS AKHIR.docx
+++ b/laporan/PROPOSAL TUGAS AKHIR.docx
@@ -3004,7 +3004,7 @@
           <w:sz w:val="24"/>
           <w:szCs w:val="24"/>
         </w:rPr>
-        <w:instrText xml:space="preserve"> ADDIN ZOTERO_ITEM CSL_CITATION {"citationID":"5MuPhlri","properties":{"formattedCitation":"[2]","plainCitation":"[2]","noteIndex":0},"citationItems":[{"id":"c8lgJyK3/ePeFx8aW","uris":["http://zotero.org/users/local/1xQafZjB/items/J8N8AQPH"],"itemData":{"id":1,"type":"article-journal","abstract":"Memorizing the Qur'an in the digital era presents complex challenges and requires appropriate methodologies. With the increasing dominance of information technology, Qur'an learners face various issues such as distractions from gadgets, declining interest in oral traditions, and psychological challenges due to lifestyle changes. However, there are approaches available to address these challenges, including utilizing technology as an aid, creating supportive environments, and strengthening motivation and self-discipline. By applying the right methodologies, Qur'an learners are expected to maintain the tradition of memorizing the Qur'an effectively and relevantly in this digital age.","container-title":"Al Furqan: Jurnal Ilmu Al Quran dan Tafsir","DOI":"10.58518/alfurqon.v7i1.2436","ISSN":"2656-6877, 2621-5438","issue":"1","journalAbbreviation":"Al Furqan: JIAT","license":"https://creativecommons.org/licenses/by-sa/4.0/","page":"1-17","source":"DOI.org (Crossref)","title":"Menghafal Al Qur`an Di Era Digital: Problematis Dan Metodologis.","title-short":"Menghafal Al Qur`an Di Era Digital","volume":"7","author":[{"family":"Imam Sofii","given":"Moh. Akib"}],"issued":{"date-parts":[["2024",6,19]]}}}],"schema":"https://github.com/citation-style-language/schema/raw/master/csl-citation.json"} </w:instrText>
+        <w:instrText xml:space="preserve"> ADDIN ZOTERO_ITEM CSL_CITATION {"citationID":"5MuPhlri","properties":{"formattedCitation":"[2]","plainCitation":"[2]","noteIndex":0},"citationItems":[{"id":"ayknmiG7/LRqEnOoS","uris":["http://zotero.org/users/local/1xQafZjB/items/J8N8AQPH"],"itemData":{"id":1,"type":"article-journal","abstract":"Memorizing the Qur'an in the digital era presents complex challenges and requires appropriate methodologies. With the increasing dominance of information technology, Qur'an learners face various issues such as distractions from gadgets, declining interest in oral traditions, and psychological challenges due to lifestyle changes. However, there are approaches available to address these challenges, including utilizing technology as an aid, creating supportive environments, and strengthening motivation and self-discipline. By applying the right methodologies, Qur'an learners are expected to maintain the tradition of memorizing the Qur'an effectively and relevantly in this digital age.","container-title":"Al Furqan: Jurnal Ilmu Al Quran dan Tafsir","DOI":"10.58518/alfurqon.v7i1.2436","ISSN":"2656-6877, 2621-5438","issue":"1","journalAbbreviation":"Al Furqan: JIAT","license":"https://creativecommons.org/licenses/by-sa/4.0/","page":"1-17","source":"DOI.org (Crossref)","title":"Menghafal Al Qur`an Di Era Digital: Problematis Dan Metodologis.","title-short":"Menghafal Al Qur`an Di Era Digital","volume":"7","author":[{"family":"Imam Sofii","given":"Moh. Akib"}],"issued":{"date-parts":[["2024",6,19]]}}}],"schema":"https://github.com/citation-style-language/schema/raw/master/csl-citation.json"} </w:instrText>
       </w:r>
       <w:r>
         <w:rPr>
@@ -3458,7 +3458,7 @@
           <w:sz w:val="24"/>
           <w:szCs w:val="24"/>
         </w:rPr>
-        <w:instrText xml:space="preserve"> ADDIN ZOTERO_ITEM CSL_CITATION {"citationID":"Dd7wbrUw","properties":{"formattedCitation":"[5]","plainCitation":"[5]","noteIndex":0},"citationItems":[{"id":"c8lgJyK3/TzcQqpou","uris":["http://zotero.org/users/local/1xQafZjB/items/5UI9C3UM"],"itemData":{"id":3,"type":"article","abstract":"The Quran is the holy scripture of Islam, and its recitation is an important aspect of the religion. Recognizing the recitation of the Holy Quran automatically is a challenging task due to its unique rules that are not applied in normal speaking speeches. A lot of research has been done in this domain, but previous works have detected recitation errors as a classification task or used traditional automatic speech recognition (ASR). In this paper, we proposed a novel end-to-end deep learning model for recognizing the recitation of the Holy Quran. The proposed model is a CNN-Bidirectional GRU encoder that uses CTC as an objective function, and a character-based decoder which is a beam search decoder. Moreover, all previous works were done on small private datasets consisting of short verses and a few chapters of the Holy Quran. As a result of using private datasets, no comparisons were done. To overcome this issue, we used a public dataset that has recently been published (Ar-DAD) and contains about 37 chapters that were recited by 30 reciters, with different recitation speeds and different types of pronunciation rules. The proposed model performance was evaluated using the most common evaluation metrics in speech recognition, word error rate (WER), and character error rate (CER). The results were 8.34% WER and 2.42% CER. We hope this research will be a baseline for comparisons with future research on this public new dataset (Ar-DAD).","DOI":"10.48550/arXiv.2305.07034","note":"arXiv:2305.07034 [eess]","number":"arXiv:2305.07034","publisher":"arXiv","source":"arXiv.org","title":"Quran Recitation Recognition using End-to-End Deep Learning","URL":"http://arxiv.org/abs/2305.07034","author":[{"family":"Harere","given":"Ahmad Al"},{"family":"Jallad","given":"Khloud Al"}],"accessed":{"date-parts":[["2025",6,29]]},"issued":{"date-parts":[["2023",5,10]]}}}],"schema":"https://github.com/citation-style-language/schema/raw/master/csl-citation.json"} </w:instrText>
+        <w:instrText xml:space="preserve"> ADDIN ZOTERO_ITEM CSL_CITATION {"citationID":"Dd7wbrUw","properties":{"formattedCitation":"[5]","plainCitation":"[5]","noteIndex":0},"citationItems":[{"id":"ayknmiG7/40iLb57c","uris":["http://zotero.org/users/local/1xQafZjB/items/5UI9C3UM"],"itemData":{"id":3,"type":"article","abstract":"The Quran is the holy scripture of Islam, and its recitation is an important aspect of the religion. Recognizing the recitation of the Holy Quran automatically is a challenging task due to its unique rules that are not applied in normal speaking speeches. A lot of research has been done in this domain, but previous works have detected recitation errors as a classification task or used traditional automatic speech recognition (ASR). In this paper, we proposed a novel end-to-end deep learning model for recognizing the recitation of the Holy Quran. The proposed model is a CNN-Bidirectional GRU encoder that uses CTC as an objective function, and a character-based decoder which is a beam search decoder. Moreover, all previous works were done on small private datasets consisting of short verses and a few chapters of the Holy Quran. As a result of using private datasets, no comparisons were done. To overcome this issue, we used a public dataset that has recently been published (Ar-DAD) and contains about 37 chapters that were recited by 30 reciters, with different recitation speeds and different types of pronunciation rules. The proposed model performance was evaluated using the most common evaluation metrics in speech recognition, word error rate (WER), and character error rate (CER). The results were 8.34% WER and 2.42% CER. We hope this research will be a baseline for comparisons with future research on this public new dataset (Ar-DAD).","DOI":"10.48550/arXiv.2305.07034","note":"arXiv:2305.07034 [eess]","number":"arXiv:2305.07034","publisher":"arXiv","source":"arXiv.org","title":"Quran Recitation Recognition using End-to-End Deep Learning","URL":"http://arxiv.org/abs/2305.07034","author":[{"family":"Harere","given":"Ahmad Al"},{"family":"Jallad","given":"Khloud Al"}],"accessed":{"date-parts":[["2025",6,29]]},"issued":{"date-parts":[["2023",5,10]]}}}],"schema":"https://github.com/citation-style-language/schema/raw/master/csl-citation.json"} </w:instrText>
       </w:r>
       <w:r>
         <w:rPr>
@@ -3565,7 +3565,7 @@
           <w:sz w:val="24"/>
           <w:szCs w:val="24"/>
         </w:rPr>
-        <w:instrText xml:space="preserve"> ADDIN ZOTERO_ITEM CSL_CITATION {"citationID":"CVL56T0D","properties":{"formattedCitation":"[6]","plainCitation":"[6]","noteIndex":0},"citationItems":[{"id":"c8lgJyK3/G3xMwEdh","uris":["http://zotero.org/users/local/1xQafZjB/items/62XNCPKZ"],"itemData":{"id":6,"type":"article-journal","container-title":"International Journal of Advanced Computer Science and Applications","DOI":"10.14569/IJACSA.2023.0141297","ISSN":"21565570, 2158107X","issue":"12","journalAbbreviation":"IJACSA","language":"en","source":"DOI.org (Crossref)","title":"Speech Recognition Models for Holy Quran Recitation Based on Modern Approaches and Tajweed Rules: A Comprehensive Overview","title-short":"Speech Recognition Models for Holy Quran Recitation Based on Modern Approaches and Tajweed Rules","URL":"http://thesai.org/Publications/ViewPaper?Volume=14&amp;Issue=12&amp;Code=IJACSA&amp;SerialNo=97","volume":"14","author":[{"family":"Al-Fadhli","given":"Sumayya"},{"family":"Al-Harbi","given":"Hajar"},{"family":"Cherif","given":"Asma"}],"accessed":{"date-parts":[["2025",6,29]]},"issued":{"date-parts":[["2023"]]}}}],"schema":"https://github.com/citation-style-language/schema/raw/master/csl-citation.json"} </w:instrText>
+        <w:instrText xml:space="preserve"> ADDIN ZOTERO_ITEM CSL_CITATION {"citationID":"CVL56T0D","properties":{"formattedCitation":"[6]","plainCitation":"[6]","noteIndex":0},"citationItems":[{"id":"ayknmiG7/sRTQuXlt","uris":["http://zotero.org/users/local/1xQafZjB/items/62XNCPKZ"],"itemData":{"id":6,"type":"article-journal","container-title":"International Journal of Advanced Computer Science and Applications","DOI":"10.14569/IJACSA.2023.0141297","ISSN":"21565570, 2158107X","issue":"12","journalAbbreviation":"IJACSA","language":"en","source":"DOI.org (Crossref)","title":"Speech Recognition Models for Holy Quran Recitation Based on Modern Approaches and Tajweed Rules: A Comprehensive Overview","title-short":"Speech Recognition Models for Holy Quran Recitation Based on Modern Approaches and Tajweed Rules","URL":"http://thesai.org/Publications/ViewPaper?Volume=14&amp;Issue=12&amp;Code=IJACSA&amp;SerialNo=97","volume":"14","author":[{"family":"Al-Fadhli","given":"Sumayya"},{"family":"Al-Harbi","given":"Hajar"},{"family":"Cherif","given":"Asma"}],"accessed":{"date-parts":[["2025",6,29]]},"issued":{"date-parts":[["2023"]]}}}],"schema":"https://github.com/citation-style-language/schema/raw/master/csl-citation.json"} </w:instrText>
       </w:r>
       <w:r>
         <w:rPr>
@@ -3688,7 +3688,7 @@
           <w:sz w:val="24"/>
           <w:szCs w:val="24"/>
         </w:rPr>
-        <w:instrText xml:space="preserve"> ADDIN ZOTERO_ITEM CSL_CITATION {"citationID":"BrlyXDYk","properties":{"formattedCitation":"[7]","plainCitation":"[7]","noteIndex":0},"citationItems":[{"id":"c8lgJyK3/lKMDqrCd","uris":["http://zotero.org/users/local/1xQafZjB/items/YDXV32QF"],"itemData":{"id":8,"type":"paper-conference","container-title":"2022 International Conference on Innovation and Intelligence for Informatics, Computing, and Technologies (3ICT)","DOI":"10.1109/3ICT56508.2022.9990834","event-place":"Sakheer, Bahrain","event-title":"2022 International Conference on Innovation and Intelligence for Informatics, Computing, and Technologies (3ICT)","ISBN":"978-1-6654-5193-2","license":"https://doi.org/10.15223/policy-029","page":"642-647","publisher":"IEEE","publisher-place":"Sakheer, Bahrain","source":"DOI.org (Crossref)","title":"Arabic Speech Recognition Using Deep Learning and Common Voice Dataset","URL":"https://ieeexplore.ieee.org/document/9990834/","author":[{"family":"Oukas","given":"Nourredine"},{"family":"Zerrouki","given":"Taha"},{"family":"Haboussi","given":"Samia"},{"family":"Djettou","given":"Halima"}],"accessed":{"date-parts":[["2025",6,29]]},"issued":{"date-parts":[["2022",11,20]]}}}],"schema":"https://github.com/citation-style-language/schema/raw/master/csl-citation.json"} </w:instrText>
+        <w:instrText xml:space="preserve"> ADDIN ZOTERO_ITEM CSL_CITATION {"citationID":"BrlyXDYk","properties":{"formattedCitation":"[7]","plainCitation":"[7]","noteIndex":0},"citationItems":[{"id":"ayknmiG7/2kyTatxM","uris":["http://zotero.org/users/local/1xQafZjB/items/YDXV32QF"],"itemData":{"id":8,"type":"paper-conference","container-title":"2022 International Conference on Innovation and Intelligence for Informatics, Computing, and Technologies (3ICT)","DOI":"10.1109/3ICT56508.2022.9990834","event-place":"Sakheer, Bahrain","event-title":"2022 International Conference on Innovation and Intelligence for Informatics, Computing, and Technologies (3ICT)","ISBN":"978-1-6654-5193-2","license":"https://doi.org/10.15223/policy-029","page":"642-647","publisher":"IEEE","publisher-place":"Sakheer, Bahrain","source":"DOI.org (Crossref)","title":"Arabic Speech Recognition Using Deep Learning and Common Voice Dataset","URL":"https://ieeexplore.ieee.org/document/9990834/","author":[{"family":"Oukas","given":"Nourredine"},{"family":"Zerrouki","given":"Taha"},{"family":"Haboussi","given":"Samia"},{"family":"Djettou","given":"Halima"}],"accessed":{"date-parts":[["2025",6,29]]},"issued":{"date-parts":[["2022",11,20]]}}}],"schema":"https://github.com/citation-style-language/schema/raw/master/csl-citation.json"} </w:instrText>
       </w:r>
       <w:r>
         <w:rPr>
@@ -3831,7 +3831,7 @@
           <w:sz w:val="24"/>
           <w:szCs w:val="24"/>
         </w:rPr>
-        <w:instrText xml:space="preserve"> ADDIN ZOTERO_ITEM CSL_CITATION {"citationID":"A8sZTk8z","properties":{"formattedCitation":"[8]","plainCitation":"[8]","noteIndex":0},"citationItems":[{"id":"c8lgJyK3/LsXpGSOU","uris":["http://zotero.org/users/local/1xQafZjB/items/WWZXW47Y"],"itemData":{"id":9,"type":"article","abstract":"Recently, there have been tremendous research outcomes in the fields of speech recognition and natural language processing. This is due to the well-developed multi-layers deep learning paradigms such as wav2vec2.0, Wav2vecU, WavBERT, and HuBERT that provide better representation learning and high information capturing. Such paradigms run on hundreds of unlabeled data, then fine-tuned on a small dataset for specific tasks. This paper introduces a deep learning constructed emotional recognition model for Arabic speech dialogues. The developed model employs the state of the art audio representations include wav2vec2.0 and HuBERT. The experiment and performance results of our model overcome the previous known outcomes.","DOI":"10.48550/ARXIV.2110.04425","license":"Creative Commons Attribution 4.0 International","note":"version: 1","publisher":"arXiv","source":"DOI.org (Datacite)","title":"Arabic Speech Emotion Recognition Employing Wav2vec2.0 and HuBERT Based on BAVED Dataset","URL":"https://arxiv.org/abs/2110.04425","author":[{"family":"Mohamed","given":"Omar"},{"family":"Aly","given":"Salah A."}],"accessed":{"date-parts":[["2025",6,29]]},"issued":{"date-parts":[["2021"]]}}}],"schema":"https://github.com/citation-style-language/schema/raw/master/csl-citation.json"} </w:instrText>
+        <w:instrText xml:space="preserve"> ADDIN ZOTERO_ITEM CSL_CITATION {"citationID":"A8sZTk8z","properties":{"formattedCitation":"[8]","plainCitation":"[8]","noteIndex":0},"citationItems":[{"id":"ayknmiG7/3Zfrw5gh","uris":["http://zotero.org/users/local/1xQafZjB/items/WWZXW47Y"],"itemData":{"id":9,"type":"article","abstract":"Recently, there have been tremendous research outcomes in the fields of speech recognition and natural language processing. This is due to the well-developed multi-layers deep learning paradigms such as wav2vec2.0, Wav2vecU, WavBERT, and HuBERT that provide better representation learning and high information capturing. Such paradigms run on hundreds of unlabeled data, then fine-tuned on a small dataset for specific tasks. This paper introduces a deep learning constructed emotional recognition model for Arabic speech dialogues. The developed model employs the state of the art audio representations include wav2vec2.0 and HuBERT. The experiment and performance results of our model overcome the previous known outcomes.","DOI":"10.48550/ARXIV.2110.04425","license":"Creative Commons Attribution 4.0 International","note":"version: 1","publisher":"arXiv","source":"DOI.org (Datacite)","title":"Arabic Speech Emotion Recognition Employing Wav2vec2.0 and HuBERT Based on BAVED Dataset","URL":"https://arxiv.org/abs/2110.04425","author":[{"family":"Mohamed","given":"Omar"},{"family":"Aly","given":"Salah A."}],"accessed":{"date-parts":[["2025",6,29]]},"issued":{"date-parts":[["2021"]]}}}],"schema":"https://github.com/citation-style-language/schema/raw/master/csl-citation.json"} </w:instrText>
       </w:r>
       <w:r>
         <w:rPr>
@@ -3912,7 +3912,7 @@
           <w:sz w:val="24"/>
           <w:szCs w:val="24"/>
         </w:rPr>
-        <w:instrText xml:space="preserve"> ADDIN ZOTERO_ITEM CSL_CITATION {"citationID":"GR1qs4T6","properties":{"formattedCitation":"[9]","plainCitation":"[9]","noteIndex":0},"citationItems":[{"id":"c8lgJyK3/9BPkfgo5","uris":["http://zotero.org/users/local/1xQafZjB/items/RSE323PM"],"itemData":{"id":11,"type":"paper-conference","container-title":"Proceedings of ArabicNLP 2023","DOI":"10.18653/v1/2023.arabicnlp-1.10","event-place":"Singapore (Hybrid)","event-title":"Proceedings of ArabicNLP 2023","language":"en","page":"120-127","publisher":"Association for Computational Linguistics","publisher-place":"Singapore (Hybrid)","source":"DOI.org (Crossref)","title":"Aswat: Arabic Audio Dataset for Automatic Speech Recognition Using Speech-Representation Learning","title-short":"Aswat","URL":"https://aclanthology.org/2023.arabicnlp-1.10","author":[{"family":"Alkanhal","given":"Lamya"},{"family":"Alessa","given":"Abeer"},{"family":"Almahmoud","given":"Elaf"},{"family":"Alaqil","given":"Rana"}],"accessed":{"date-parts":[["2025",6,29]]},"issued":{"date-parts":[["2023"]]}}}],"schema":"https://github.com/citation-style-language/schema/raw/master/csl-citation.json"} </w:instrText>
+        <w:instrText xml:space="preserve"> ADDIN ZOTERO_ITEM CSL_CITATION {"citationID":"GR1qs4T6","properties":{"formattedCitation":"[9]","plainCitation":"[9]","noteIndex":0},"citationItems":[{"id":"ayknmiG7/6TqDE26v","uris":["http://zotero.org/users/local/1xQafZjB/items/RSE323PM"],"itemData":{"id":11,"type":"paper-conference","container-title":"Proceedings of ArabicNLP 2023","DOI":"10.18653/v1/2023.arabicnlp-1.10","event-place":"Singapore (Hybrid)","event-title":"Proceedings of ArabicNLP 2023","language":"en","page":"120-127","publisher":"Association for Computational Linguistics","publisher-place":"Singapore (Hybrid)","source":"DOI.org (Crossref)","title":"Aswat: Arabic Audio Dataset for Automatic Speech Recognition Using Speech-Representation Learning","title-short":"Aswat","URL":"https://aclanthology.org/2023.arabicnlp-1.10","author":[{"family":"Alkanhal","given":"Lamya"},{"family":"Alessa","given":"Abeer"},{"family":"Almahmoud","given":"Elaf"},{"family":"Alaqil","given":"Rana"}],"accessed":{"date-parts":[["2025",6,29]]},"issued":{"date-parts":[["2023"]]}}}],"schema":"https://github.com/citation-style-language/schema/raw/master/csl-citation.json"} </w:instrText>
       </w:r>
       <w:r>
         <w:rPr>
@@ -4143,7 +4143,6 @@
           <w:szCs w:val="24"/>
         </w:rPr>
       </w:pPr>
-      <w:proofErr w:type="spellStart"/>
       <w:r>
         <w:rPr>
           <w:rFonts w:ascii="Times New Roman" w:hAnsi="Times New Roman" w:cs="Times New Roman"/>
@@ -4151,59 +4150,8 @@
           <w:szCs w:val="24"/>
           <w:lang w:val="en-US"/>
         </w:rPr>
-        <w:t>Bagaimana</w:t>
-      </w:r>
-      <w:proofErr w:type="spellEnd"/>
-      <w:r>
-        <w:rPr>
-          <w:rFonts w:ascii="Times New Roman" w:hAnsi="Times New Roman" w:cs="Times New Roman"/>
-          <w:sz w:val="24"/>
-          <w:szCs w:val="24"/>
-          <w:lang w:val="en-US"/>
-        </w:rPr>
-        <w:t xml:space="preserve"> </w:t>
-      </w:r>
-      <w:proofErr w:type="spellStart"/>
-      <w:r>
-        <w:rPr>
-          <w:rFonts w:ascii="Times New Roman" w:hAnsi="Times New Roman" w:cs="Times New Roman"/>
-          <w:sz w:val="24"/>
-          <w:szCs w:val="24"/>
-          <w:lang w:val="en-US"/>
-        </w:rPr>
-        <w:t>kinerja</w:t>
-      </w:r>
-      <w:proofErr w:type="spellEnd"/>
-      <w:r>
-        <w:rPr>
-          <w:rFonts w:ascii="Times New Roman" w:hAnsi="Times New Roman" w:cs="Times New Roman"/>
-          <w:sz w:val="24"/>
-          <w:szCs w:val="24"/>
-          <w:lang w:val="en-US"/>
-        </w:rPr>
-        <w:t xml:space="preserve"> model Data2Vec </w:t>
-      </w:r>
-      <w:proofErr w:type="spellStart"/>
-      <w:r>
-        <w:rPr>
-          <w:rFonts w:ascii="Times New Roman" w:hAnsi="Times New Roman" w:cs="Times New Roman"/>
-          <w:sz w:val="24"/>
-          <w:szCs w:val="24"/>
-          <w:lang w:val="en-US"/>
-        </w:rPr>
-        <w:t>menggunakan</w:t>
-      </w:r>
-      <w:proofErr w:type="spellEnd"/>
-      <w:r>
-        <w:rPr>
-          <w:rFonts w:ascii="Times New Roman" w:hAnsi="Times New Roman" w:cs="Times New Roman"/>
-          <w:sz w:val="24"/>
-          <w:szCs w:val="24"/>
-          <w:lang w:val="en-US"/>
-        </w:rPr>
-        <w:t xml:space="preserve"> </w:t>
-      </w:r>
-      <w:proofErr w:type="spellStart"/>
+        <w:t xml:space="preserve">Bagaimana kinerja model Data2Vec menggunakan </w:t>
+      </w:r>
       <w:r>
         <w:rPr>
           <w:rFonts w:ascii="Times New Roman" w:hAnsi="Times New Roman" w:cs="Times New Roman"/>
@@ -4213,19 +4161,7 @@
           <w:szCs w:val="24"/>
           <w:lang w:val="en-US"/>
         </w:rPr>
-        <w:t>cosaine</w:t>
-      </w:r>
-      <w:proofErr w:type="spellEnd"/>
-      <w:r>
-        <w:rPr>
-          <w:rFonts w:ascii="Times New Roman" w:hAnsi="Times New Roman" w:cs="Times New Roman"/>
-          <w:i/>
-          <w:iCs/>
-          <w:sz w:val="24"/>
-          <w:szCs w:val="24"/>
-          <w:lang w:val="en-US"/>
-        </w:rPr>
-        <w:t xml:space="preserve"> similarity</w:t>
+        <w:t>cosaine similarity</w:t>
       </w:r>
       <w:r>
         <w:rPr>
@@ -4252,7 +4188,6 @@
           <w:szCs w:val="24"/>
         </w:rPr>
       </w:pPr>
-      <w:proofErr w:type="spellStart"/>
       <w:r>
         <w:rPr>
           <w:rFonts w:ascii="Times New Roman" w:hAnsi="Times New Roman" w:cs="Times New Roman"/>
@@ -4260,59 +4195,8 @@
           <w:szCs w:val="24"/>
           <w:lang w:val="en-ID"/>
         </w:rPr>
-        <w:t>Bagaimana</w:t>
-      </w:r>
-      <w:proofErr w:type="spellEnd"/>
-      <w:r>
-        <w:rPr>
-          <w:rFonts w:ascii="Times New Roman" w:hAnsi="Times New Roman" w:cs="Times New Roman"/>
-          <w:sz w:val="24"/>
-          <w:szCs w:val="24"/>
-          <w:lang w:val="en-ID"/>
-        </w:rPr>
-        <w:t xml:space="preserve"> </w:t>
-      </w:r>
-      <w:proofErr w:type="spellStart"/>
-      <w:r>
-        <w:rPr>
-          <w:rFonts w:ascii="Times New Roman" w:hAnsi="Times New Roman" w:cs="Times New Roman"/>
-          <w:sz w:val="24"/>
-          <w:szCs w:val="24"/>
-          <w:lang w:val="en-ID"/>
-        </w:rPr>
-        <w:t>kinerja</w:t>
-      </w:r>
-      <w:proofErr w:type="spellEnd"/>
-      <w:r>
-        <w:rPr>
-          <w:rFonts w:ascii="Times New Roman" w:hAnsi="Times New Roman" w:cs="Times New Roman"/>
-          <w:sz w:val="24"/>
-          <w:szCs w:val="24"/>
-          <w:lang w:val="en-ID"/>
-        </w:rPr>
-        <w:t xml:space="preserve"> model wav2vec </w:t>
-      </w:r>
-      <w:proofErr w:type="spellStart"/>
-      <w:r>
-        <w:rPr>
-          <w:rFonts w:ascii="Times New Roman" w:hAnsi="Times New Roman" w:cs="Times New Roman"/>
-          <w:sz w:val="24"/>
-          <w:szCs w:val="24"/>
-          <w:lang w:val="en-ID"/>
-        </w:rPr>
-        <w:t>menggunakan</w:t>
-      </w:r>
-      <w:proofErr w:type="spellEnd"/>
-      <w:r>
-        <w:rPr>
-          <w:rFonts w:ascii="Times New Roman" w:hAnsi="Times New Roman" w:cs="Times New Roman"/>
-          <w:sz w:val="24"/>
-          <w:szCs w:val="24"/>
-          <w:lang w:val="en-ID"/>
-        </w:rPr>
-        <w:t xml:space="preserve"> </w:t>
-      </w:r>
-      <w:proofErr w:type="spellStart"/>
+        <w:t xml:space="preserve">Bagaimana kinerja model wav2vec menggunakan </w:t>
+      </w:r>
       <w:r>
         <w:rPr>
           <w:rFonts w:ascii="Times New Roman" w:hAnsi="Times New Roman" w:cs="Times New Roman"/>
@@ -4333,19 +4217,7 @@
           <w:szCs w:val="24"/>
           <w:lang w:val="en-ID"/>
         </w:rPr>
-        <w:t>saine</w:t>
-      </w:r>
-      <w:proofErr w:type="spellEnd"/>
-      <w:r>
-        <w:rPr>
-          <w:rFonts w:ascii="Times New Roman" w:hAnsi="Times New Roman" w:cs="Times New Roman"/>
-          <w:i/>
-          <w:iCs/>
-          <w:sz w:val="24"/>
-          <w:szCs w:val="24"/>
-          <w:lang w:val="en-ID"/>
-        </w:rPr>
-        <w:t xml:space="preserve"> similarity</w:t>
+        <w:t>saine similarity</w:t>
       </w:r>
       <w:r>
         <w:rPr>
@@ -4372,7 +4244,6 @@
           <w:szCs w:val="24"/>
         </w:rPr>
       </w:pPr>
-      <w:proofErr w:type="spellStart"/>
       <w:r>
         <w:rPr>
           <w:rFonts w:ascii="Times New Roman" w:hAnsi="Times New Roman" w:cs="Times New Roman"/>
@@ -4380,119 +4251,8 @@
           <w:szCs w:val="24"/>
           <w:lang w:val="en-US"/>
         </w:rPr>
-        <w:t>Menentukan</w:t>
-      </w:r>
-      <w:proofErr w:type="spellEnd"/>
-      <w:r>
-        <w:rPr>
-          <w:rFonts w:ascii="Times New Roman" w:hAnsi="Times New Roman" w:cs="Times New Roman"/>
-          <w:sz w:val="24"/>
-          <w:szCs w:val="24"/>
-          <w:lang w:val="en-US"/>
-        </w:rPr>
-        <w:t xml:space="preserve"> model mana yang </w:t>
-      </w:r>
-      <w:proofErr w:type="spellStart"/>
-      <w:r>
-        <w:rPr>
-          <w:rFonts w:ascii="Times New Roman" w:hAnsi="Times New Roman" w:cs="Times New Roman"/>
-          <w:sz w:val="24"/>
-          <w:szCs w:val="24"/>
-          <w:lang w:val="en-US"/>
-        </w:rPr>
-        <w:t>lebih</w:t>
-      </w:r>
-      <w:proofErr w:type="spellEnd"/>
-      <w:r>
-        <w:rPr>
-          <w:rFonts w:ascii="Times New Roman" w:hAnsi="Times New Roman" w:cs="Times New Roman"/>
-          <w:sz w:val="24"/>
-          <w:szCs w:val="24"/>
-          <w:lang w:val="en-US"/>
-        </w:rPr>
-        <w:t xml:space="preserve"> </w:t>
-      </w:r>
-      <w:proofErr w:type="spellStart"/>
-      <w:r>
-        <w:rPr>
-          <w:rFonts w:ascii="Times New Roman" w:hAnsi="Times New Roman" w:cs="Times New Roman"/>
-          <w:sz w:val="24"/>
-          <w:szCs w:val="24"/>
-          <w:lang w:val="en-US"/>
-        </w:rPr>
-        <w:t>cocok</w:t>
-      </w:r>
-      <w:proofErr w:type="spellEnd"/>
-      <w:r>
-        <w:rPr>
-          <w:rFonts w:ascii="Times New Roman" w:hAnsi="Times New Roman" w:cs="Times New Roman"/>
-          <w:sz w:val="24"/>
-          <w:szCs w:val="24"/>
-          <w:lang w:val="en-US"/>
-        </w:rPr>
-        <w:t xml:space="preserve"> </w:t>
-      </w:r>
-      <w:proofErr w:type="spellStart"/>
-      <w:r>
-        <w:rPr>
-          <w:rFonts w:ascii="Times New Roman" w:hAnsi="Times New Roman" w:cs="Times New Roman"/>
-          <w:sz w:val="24"/>
-          <w:szCs w:val="24"/>
-          <w:lang w:val="en-US"/>
-        </w:rPr>
-        <w:t>untuk</w:t>
-      </w:r>
-      <w:proofErr w:type="spellEnd"/>
-      <w:r>
-        <w:rPr>
-          <w:rFonts w:ascii="Times New Roman" w:hAnsi="Times New Roman" w:cs="Times New Roman"/>
-          <w:sz w:val="24"/>
-          <w:szCs w:val="24"/>
-          <w:lang w:val="en-US"/>
-        </w:rPr>
-        <w:t xml:space="preserve"> </w:t>
-      </w:r>
-      <w:proofErr w:type="spellStart"/>
-      <w:r>
-        <w:rPr>
-          <w:rFonts w:ascii="Times New Roman" w:hAnsi="Times New Roman" w:cs="Times New Roman"/>
-          <w:sz w:val="24"/>
-          <w:szCs w:val="24"/>
-          <w:lang w:val="en-US"/>
-        </w:rPr>
-        <w:t>digunakan</w:t>
-      </w:r>
-      <w:proofErr w:type="spellEnd"/>
-      <w:r>
-        <w:rPr>
-          <w:rFonts w:ascii="Times New Roman" w:hAnsi="Times New Roman" w:cs="Times New Roman"/>
-          <w:sz w:val="24"/>
-          <w:szCs w:val="24"/>
-          <w:lang w:val="en-US"/>
-        </w:rPr>
-        <w:t xml:space="preserve"> </w:t>
-      </w:r>
-      <w:proofErr w:type="spellStart"/>
-      <w:r>
-        <w:rPr>
-          <w:rFonts w:ascii="Times New Roman" w:hAnsi="Times New Roman" w:cs="Times New Roman"/>
-          <w:sz w:val="24"/>
-          <w:szCs w:val="24"/>
-          <w:lang w:val="en-US"/>
-        </w:rPr>
-        <w:t>dalam</w:t>
-      </w:r>
-      <w:proofErr w:type="spellEnd"/>
-      <w:r>
-        <w:rPr>
-          <w:rFonts w:ascii="Times New Roman" w:hAnsi="Times New Roman" w:cs="Times New Roman"/>
-          <w:sz w:val="24"/>
-          <w:szCs w:val="24"/>
-          <w:lang w:val="en-US"/>
-        </w:rPr>
-        <w:t xml:space="preserve"> </w:t>
-      </w:r>
-      <w:proofErr w:type="spellStart"/>
+        <w:t xml:space="preserve">Menentukan model mana yang lebih cocok untuk digunakan dalam </w:t>
+      </w:r>
       <w:r>
         <w:rPr>
           <w:rFonts w:ascii="Times New Roman" w:hAnsi="Times New Roman" w:cs="Times New Roman"/>
@@ -4502,99 +4262,16 @@
           <w:szCs w:val="24"/>
           <w:lang w:val="en-US"/>
         </w:rPr>
-        <w:t>retrival</w:t>
-      </w:r>
-      <w:proofErr w:type="spellEnd"/>
-      <w:r>
-        <w:rPr>
-          <w:rFonts w:ascii="Times New Roman" w:hAnsi="Times New Roman" w:cs="Times New Roman"/>
-          <w:i/>
-          <w:iCs/>
+        <w:t xml:space="preserve">retrival </w:t>
+      </w:r>
+      <w:r>
+        <w:rPr>
+          <w:rFonts w:ascii="Times New Roman" w:hAnsi="Times New Roman" w:cs="Times New Roman"/>
           <w:sz w:val="24"/>
           <w:szCs w:val="24"/>
           <w:lang w:val="en-US"/>
         </w:rPr>
-        <w:t xml:space="preserve"> </w:t>
-      </w:r>
-      <w:proofErr w:type="spellStart"/>
-      <w:r>
-        <w:rPr>
-          <w:rFonts w:ascii="Times New Roman" w:hAnsi="Times New Roman" w:cs="Times New Roman"/>
-          <w:sz w:val="24"/>
-          <w:szCs w:val="24"/>
-          <w:lang w:val="en-US"/>
-        </w:rPr>
-        <w:t>ayat</w:t>
-      </w:r>
-      <w:proofErr w:type="spellEnd"/>
-      <w:r>
-        <w:rPr>
-          <w:rFonts w:ascii="Times New Roman" w:hAnsi="Times New Roman" w:cs="Times New Roman"/>
-          <w:sz w:val="24"/>
-          <w:szCs w:val="24"/>
-          <w:lang w:val="en-US"/>
-        </w:rPr>
-        <w:t xml:space="preserve"> al </w:t>
-      </w:r>
-      <w:proofErr w:type="spellStart"/>
-      <w:r>
-        <w:rPr>
-          <w:rFonts w:ascii="Times New Roman" w:hAnsi="Times New Roman" w:cs="Times New Roman"/>
-          <w:sz w:val="24"/>
-          <w:szCs w:val="24"/>
-          <w:lang w:val="en-US"/>
-        </w:rPr>
-        <w:t>quran</w:t>
-      </w:r>
-      <w:proofErr w:type="spellEnd"/>
-      <w:r>
-        <w:rPr>
-          <w:rFonts w:ascii="Times New Roman" w:hAnsi="Times New Roman" w:cs="Times New Roman"/>
-          <w:sz w:val="24"/>
-          <w:szCs w:val="24"/>
-          <w:lang w:val="en-US"/>
-        </w:rPr>
-        <w:t xml:space="preserve"> </w:t>
-      </w:r>
-      <w:proofErr w:type="spellStart"/>
-      <w:r>
-        <w:rPr>
-          <w:rFonts w:ascii="Times New Roman" w:hAnsi="Times New Roman" w:cs="Times New Roman"/>
-          <w:sz w:val="24"/>
-          <w:szCs w:val="24"/>
-          <w:lang w:val="en-US"/>
-        </w:rPr>
-        <w:t>berdasarkan</w:t>
-      </w:r>
-      <w:proofErr w:type="spellEnd"/>
-      <w:r>
-        <w:rPr>
-          <w:rFonts w:ascii="Times New Roman" w:hAnsi="Times New Roman" w:cs="Times New Roman"/>
-          <w:sz w:val="24"/>
-          <w:szCs w:val="24"/>
-          <w:lang w:val="en-US"/>
-        </w:rPr>
-        <w:t xml:space="preserve"> </w:t>
-      </w:r>
-      <w:proofErr w:type="spellStart"/>
-      <w:r>
-        <w:rPr>
-          <w:rFonts w:ascii="Times New Roman" w:hAnsi="Times New Roman" w:cs="Times New Roman"/>
-          <w:sz w:val="24"/>
-          <w:szCs w:val="24"/>
-          <w:lang w:val="en-US"/>
-        </w:rPr>
-        <w:t>cuplikan</w:t>
-      </w:r>
-      <w:proofErr w:type="spellEnd"/>
-      <w:r>
-        <w:rPr>
-          <w:rFonts w:ascii="Times New Roman" w:hAnsi="Times New Roman" w:cs="Times New Roman"/>
-          <w:sz w:val="24"/>
-          <w:szCs w:val="24"/>
-          <w:lang w:val="en-US"/>
-        </w:rPr>
-        <w:t xml:space="preserve"> audio</w:t>
+        <w:t>ayat al quran berdasarkan cuplikan audio</w:t>
       </w:r>
       <w:r>
         <w:rPr>
@@ -4667,7 +4344,6 @@
           <w:szCs w:val="24"/>
         </w:rPr>
       </w:pPr>
-      <w:proofErr w:type="spellStart"/>
       <w:r>
         <w:rPr>
           <w:rFonts w:ascii="Times New Roman" w:hAnsi="Times New Roman" w:cs="Times New Roman"/>
@@ -4675,137 +4351,7 @@
           <w:szCs w:val="24"/>
           <w:lang w:val="en-ID"/>
         </w:rPr>
-        <w:t>Penelitian</w:t>
-      </w:r>
-      <w:proofErr w:type="spellEnd"/>
-      <w:r>
-        <w:rPr>
-          <w:rFonts w:ascii="Times New Roman" w:hAnsi="Times New Roman" w:cs="Times New Roman"/>
-          <w:sz w:val="24"/>
-          <w:szCs w:val="24"/>
-          <w:lang w:val="en-ID"/>
-        </w:rPr>
-        <w:t xml:space="preserve"> </w:t>
-      </w:r>
-      <w:proofErr w:type="spellStart"/>
-      <w:r>
-        <w:rPr>
-          <w:rFonts w:ascii="Times New Roman" w:hAnsi="Times New Roman" w:cs="Times New Roman"/>
-          <w:sz w:val="24"/>
-          <w:szCs w:val="24"/>
-          <w:lang w:val="en-ID"/>
-        </w:rPr>
-        <w:t>dibatasi</w:t>
-      </w:r>
-      <w:proofErr w:type="spellEnd"/>
-      <w:r>
-        <w:rPr>
-          <w:rFonts w:ascii="Times New Roman" w:hAnsi="Times New Roman" w:cs="Times New Roman"/>
-          <w:sz w:val="24"/>
-          <w:szCs w:val="24"/>
-          <w:lang w:val="en-ID"/>
-        </w:rPr>
-        <w:t xml:space="preserve"> pada </w:t>
-      </w:r>
-      <w:proofErr w:type="spellStart"/>
-      <w:r>
-        <w:rPr>
-          <w:rFonts w:ascii="Times New Roman" w:hAnsi="Times New Roman" w:cs="Times New Roman"/>
-          <w:sz w:val="24"/>
-          <w:szCs w:val="24"/>
-          <w:lang w:val="en-ID"/>
-        </w:rPr>
-        <w:t>penggunaan</w:t>
-      </w:r>
-      <w:proofErr w:type="spellEnd"/>
-      <w:r>
-        <w:rPr>
-          <w:rFonts w:ascii="Times New Roman" w:hAnsi="Times New Roman" w:cs="Times New Roman"/>
-          <w:sz w:val="24"/>
-          <w:szCs w:val="24"/>
-          <w:lang w:val="en-ID"/>
-        </w:rPr>
-        <w:t xml:space="preserve"> model pretrained Data2Vec dan Wav2Vec2, </w:t>
-      </w:r>
-      <w:proofErr w:type="spellStart"/>
-      <w:r>
-        <w:rPr>
-          <w:rFonts w:ascii="Times New Roman" w:hAnsi="Times New Roman" w:cs="Times New Roman"/>
-          <w:sz w:val="24"/>
-          <w:szCs w:val="24"/>
-          <w:lang w:val="en-ID"/>
-        </w:rPr>
-        <w:t>tanpa</w:t>
-      </w:r>
-      <w:proofErr w:type="spellEnd"/>
-      <w:r>
-        <w:rPr>
-          <w:rFonts w:ascii="Times New Roman" w:hAnsi="Times New Roman" w:cs="Times New Roman"/>
-          <w:sz w:val="24"/>
-          <w:szCs w:val="24"/>
-          <w:lang w:val="en-ID"/>
-        </w:rPr>
-        <w:t xml:space="preserve"> </w:t>
-      </w:r>
-      <w:proofErr w:type="spellStart"/>
-      <w:r>
-        <w:rPr>
-          <w:rFonts w:ascii="Times New Roman" w:hAnsi="Times New Roman" w:cs="Times New Roman"/>
-          <w:sz w:val="24"/>
-          <w:szCs w:val="24"/>
-          <w:lang w:val="en-ID"/>
-        </w:rPr>
-        <w:t>pelatihan</w:t>
-      </w:r>
-      <w:proofErr w:type="spellEnd"/>
-      <w:r>
-        <w:rPr>
-          <w:rFonts w:ascii="Times New Roman" w:hAnsi="Times New Roman" w:cs="Times New Roman"/>
-          <w:sz w:val="24"/>
-          <w:szCs w:val="24"/>
-          <w:lang w:val="en-ID"/>
-        </w:rPr>
-        <w:t xml:space="preserve"> </w:t>
-      </w:r>
-      <w:proofErr w:type="spellStart"/>
-      <w:r>
-        <w:rPr>
-          <w:rFonts w:ascii="Times New Roman" w:hAnsi="Times New Roman" w:cs="Times New Roman"/>
-          <w:sz w:val="24"/>
-          <w:szCs w:val="24"/>
-          <w:lang w:val="en-ID"/>
-        </w:rPr>
-        <w:t>ulang</w:t>
-      </w:r>
-      <w:proofErr w:type="spellEnd"/>
-      <w:r>
-        <w:rPr>
-          <w:rFonts w:ascii="Times New Roman" w:hAnsi="Times New Roman" w:cs="Times New Roman"/>
-          <w:sz w:val="24"/>
-          <w:szCs w:val="24"/>
-          <w:lang w:val="en-ID"/>
-        </w:rPr>
-        <w:t xml:space="preserve"> (fine-tuning) pada data </w:t>
-      </w:r>
-      <w:proofErr w:type="spellStart"/>
-      <w:r>
-        <w:rPr>
-          <w:rFonts w:ascii="Times New Roman" w:hAnsi="Times New Roman" w:cs="Times New Roman"/>
-          <w:sz w:val="24"/>
-          <w:szCs w:val="24"/>
-          <w:lang w:val="en-ID"/>
-        </w:rPr>
-        <w:t>khusus</w:t>
-      </w:r>
-      <w:proofErr w:type="spellEnd"/>
-      <w:r>
-        <w:rPr>
-          <w:rFonts w:ascii="Times New Roman" w:hAnsi="Times New Roman" w:cs="Times New Roman"/>
-          <w:sz w:val="24"/>
-          <w:szCs w:val="24"/>
-          <w:lang w:val="en-ID"/>
-        </w:rPr>
-        <w:t xml:space="preserve"> Al-Qur’an</w:t>
+        <w:t>Penelitian dibatasi pada penggunaan model pretrained Data2Vec dan Wav2Vec2, tanpa pelatihan ulang (fine-tuning) pada data khusus Al-Qur’an</w:t>
       </w:r>
     </w:p>
     <w:p>
@@ -4984,7 +4530,6 @@
           <w:szCs w:val="24"/>
         </w:rPr>
       </w:pPr>
-      <w:proofErr w:type="spellStart"/>
       <w:r>
         <w:rPr>
           <w:rFonts w:ascii="Times New Roman" w:hAnsi="Times New Roman" w:cs="Times New Roman"/>
@@ -4994,7 +4539,6 @@
         </w:rPr>
         <w:t>Mengetahui</w:t>
       </w:r>
-      <w:proofErr w:type="spellEnd"/>
       <w:r>
         <w:rPr>
           <w:rFonts w:ascii="Times New Roman" w:hAnsi="Times New Roman" w:cs="Times New Roman"/>
@@ -5002,49 +4546,8 @@
           <w:szCs w:val="24"/>
           <w:lang w:val="en-ID"/>
         </w:rPr>
-        <w:t xml:space="preserve"> </w:t>
-      </w:r>
-      <w:proofErr w:type="spellStart"/>
-      <w:r>
-        <w:rPr>
-          <w:rFonts w:ascii="Times New Roman" w:hAnsi="Times New Roman" w:cs="Times New Roman"/>
-          <w:sz w:val="24"/>
-          <w:szCs w:val="24"/>
-          <w:lang w:val="en-ID"/>
-        </w:rPr>
-        <w:t>kinerja</w:t>
-      </w:r>
-      <w:proofErr w:type="spellEnd"/>
-      <w:r>
-        <w:rPr>
-          <w:rFonts w:ascii="Times New Roman" w:hAnsi="Times New Roman" w:cs="Times New Roman"/>
-          <w:sz w:val="24"/>
-          <w:szCs w:val="24"/>
-          <w:lang w:val="en-ID"/>
-        </w:rPr>
-        <w:t xml:space="preserve"> model wav2vec </w:t>
-      </w:r>
-      <w:proofErr w:type="spellStart"/>
-      <w:r>
-        <w:rPr>
-          <w:rFonts w:ascii="Times New Roman" w:hAnsi="Times New Roman" w:cs="Times New Roman"/>
-          <w:sz w:val="24"/>
-          <w:szCs w:val="24"/>
-          <w:lang w:val="en-ID"/>
-        </w:rPr>
-        <w:t>menggunakan</w:t>
-      </w:r>
-      <w:proofErr w:type="spellEnd"/>
-      <w:r>
-        <w:rPr>
-          <w:rFonts w:ascii="Times New Roman" w:hAnsi="Times New Roman" w:cs="Times New Roman"/>
-          <w:sz w:val="24"/>
-          <w:szCs w:val="24"/>
-          <w:lang w:val="en-ID"/>
-        </w:rPr>
-        <w:t xml:space="preserve"> </w:t>
-      </w:r>
-      <w:proofErr w:type="spellStart"/>
+        <w:t xml:space="preserve"> kinerja model wav2vec menggunakan </w:t>
+      </w:r>
       <w:r>
         <w:rPr>
           <w:rFonts w:ascii="Times New Roman" w:hAnsi="Times New Roman" w:cs="Times New Roman"/>
@@ -5065,19 +4568,7 @@
           <w:szCs w:val="24"/>
           <w:lang w:val="en-ID"/>
         </w:rPr>
-        <w:t>saine</w:t>
-      </w:r>
-      <w:proofErr w:type="spellEnd"/>
-      <w:r>
-        <w:rPr>
-          <w:rFonts w:ascii="Times New Roman" w:hAnsi="Times New Roman" w:cs="Times New Roman"/>
-          <w:i/>
-          <w:iCs/>
-          <w:sz w:val="24"/>
-          <w:szCs w:val="24"/>
-          <w:lang w:val="en-ID"/>
-        </w:rPr>
-        <w:t xml:space="preserve"> similarity</w:t>
+        <w:t>saine similarity</w:t>
       </w:r>
     </w:p>
     <w:p>
@@ -5103,7 +4594,6 @@
         </w:rPr>
         <w:t>M</w:t>
       </w:r>
-      <w:proofErr w:type="spellStart"/>
       <w:r>
         <w:rPr>
           <w:rFonts w:ascii="Times New Roman" w:hAnsi="Times New Roman" w:cs="Times New Roman"/>
@@ -5111,99 +4601,8 @@
           <w:szCs w:val="24"/>
           <w:lang w:val="en-ID"/>
         </w:rPr>
-        <w:t>engetahui</w:t>
-      </w:r>
-      <w:proofErr w:type="spellEnd"/>
-      <w:r>
-        <w:rPr>
-          <w:rFonts w:ascii="Times New Roman" w:hAnsi="Times New Roman" w:cs="Times New Roman"/>
-          <w:sz w:val="24"/>
-          <w:szCs w:val="24"/>
-          <w:lang w:val="en-ID"/>
-        </w:rPr>
-        <w:t xml:space="preserve"> </w:t>
-      </w:r>
-      <w:proofErr w:type="spellStart"/>
-      <w:r>
-        <w:rPr>
-          <w:rFonts w:ascii="Times New Roman" w:hAnsi="Times New Roman" w:cs="Times New Roman"/>
-          <w:sz w:val="24"/>
-          <w:szCs w:val="24"/>
-          <w:lang w:val="en-ID"/>
-        </w:rPr>
-        <w:t>perbandingan</w:t>
-      </w:r>
-      <w:proofErr w:type="spellEnd"/>
-      <w:r>
-        <w:rPr>
-          <w:rFonts w:ascii="Times New Roman" w:hAnsi="Times New Roman" w:cs="Times New Roman"/>
-          <w:sz w:val="24"/>
-          <w:szCs w:val="24"/>
-          <w:lang w:val="en-ID"/>
-        </w:rPr>
-        <w:t xml:space="preserve"> </w:t>
-      </w:r>
-      <w:proofErr w:type="spellStart"/>
-      <w:r>
-        <w:rPr>
-          <w:rFonts w:ascii="Times New Roman" w:hAnsi="Times New Roman" w:cs="Times New Roman"/>
-          <w:sz w:val="24"/>
-          <w:szCs w:val="24"/>
-          <w:lang w:val="en-ID"/>
-        </w:rPr>
-        <w:t>antara</w:t>
-      </w:r>
-      <w:proofErr w:type="spellEnd"/>
-      <w:r>
-        <w:rPr>
-          <w:rFonts w:ascii="Times New Roman" w:hAnsi="Times New Roman" w:cs="Times New Roman"/>
-          <w:sz w:val="24"/>
-          <w:szCs w:val="24"/>
-          <w:lang w:val="en-ID"/>
-        </w:rPr>
-        <w:t xml:space="preserve"> </w:t>
-      </w:r>
-      <w:proofErr w:type="spellStart"/>
-      <w:r>
-        <w:rPr>
-          <w:rFonts w:ascii="Times New Roman" w:hAnsi="Times New Roman" w:cs="Times New Roman"/>
-          <w:sz w:val="24"/>
-          <w:szCs w:val="24"/>
-          <w:lang w:val="en-ID"/>
-        </w:rPr>
-        <w:t>kinerja</w:t>
-      </w:r>
-      <w:proofErr w:type="spellEnd"/>
-      <w:r>
-        <w:rPr>
-          <w:rFonts w:ascii="Times New Roman" w:hAnsi="Times New Roman" w:cs="Times New Roman"/>
-          <w:sz w:val="24"/>
-          <w:szCs w:val="24"/>
-          <w:lang w:val="en-ID"/>
-        </w:rPr>
-        <w:t xml:space="preserve"> model Data2Vec dan wav2vec </w:t>
-      </w:r>
-      <w:proofErr w:type="spellStart"/>
-      <w:r>
-        <w:rPr>
-          <w:rFonts w:ascii="Times New Roman" w:hAnsi="Times New Roman" w:cs="Times New Roman"/>
-          <w:sz w:val="24"/>
-          <w:szCs w:val="24"/>
-          <w:lang w:val="en-ID"/>
-        </w:rPr>
-        <w:t>menggunakan</w:t>
-      </w:r>
-      <w:proofErr w:type="spellEnd"/>
-      <w:r>
-        <w:rPr>
-          <w:rFonts w:ascii="Times New Roman" w:hAnsi="Times New Roman" w:cs="Times New Roman"/>
-          <w:sz w:val="24"/>
-          <w:szCs w:val="24"/>
-          <w:lang w:val="en-ID"/>
-        </w:rPr>
-        <w:t xml:space="preserve"> </w:t>
-      </w:r>
-      <w:proofErr w:type="spellStart"/>
+        <w:t xml:space="preserve">engetahui perbandingan antara kinerja model Data2Vec dan wav2vec menggunakan </w:t>
+      </w:r>
       <w:r>
         <w:rPr>
           <w:rFonts w:ascii="Times New Roman" w:hAnsi="Times New Roman" w:cs="Times New Roman"/>
@@ -5224,19 +4623,7 @@
           <w:szCs w:val="24"/>
           <w:lang w:val="en-ID"/>
         </w:rPr>
-        <w:t>saine</w:t>
-      </w:r>
-      <w:proofErr w:type="spellEnd"/>
-      <w:r>
-        <w:rPr>
-          <w:rFonts w:ascii="Times New Roman" w:hAnsi="Times New Roman" w:cs="Times New Roman"/>
-          <w:i/>
-          <w:iCs/>
-          <w:sz w:val="24"/>
-          <w:szCs w:val="24"/>
-          <w:lang w:val="en-ID"/>
-        </w:rPr>
-        <w:t xml:space="preserve"> similarity</w:t>
+        <w:t>saine similarity</w:t>
       </w:r>
       <w:r>
         <w:rPr>
@@ -6363,7 +5750,6 @@
                 <w:lang w:val="en-US"/>
               </w:rPr>
             </w:pPr>
-            <w:proofErr w:type="spellStart"/>
             <w:r>
               <w:rPr>
                 <w:rFonts w:ascii="Times New Roman" w:hAnsi="Times New Roman" w:cs="Times New Roman"/>
@@ -6373,57 +5759,8 @@
                 <w:szCs w:val="24"/>
                 <w:lang w:val="en-US"/>
               </w:rPr>
-              <w:t>Judul</w:t>
-            </w:r>
-            <w:proofErr w:type="spellEnd"/>
-            <w:r>
-              <w:rPr>
-                <w:rFonts w:ascii="Times New Roman" w:hAnsi="Times New Roman" w:cs="Times New Roman"/>
-                <w:b/>
-                <w:bCs/>
-                <w:sz w:val="24"/>
-                <w:szCs w:val="24"/>
-                <w:lang w:val="en-US"/>
-              </w:rPr>
-              <w:t xml:space="preserve"> </w:t>
-            </w:r>
-            <w:proofErr w:type="spellStart"/>
-            <w:r>
-              <w:rPr>
-                <w:rFonts w:ascii="Times New Roman" w:hAnsi="Times New Roman" w:cs="Times New Roman"/>
-                <w:b/>
-                <w:bCs/>
-                <w:sz w:val="24"/>
-                <w:szCs w:val="24"/>
-                <w:lang w:val="en-US"/>
-              </w:rPr>
-              <w:t>Jurnal</w:t>
-            </w:r>
-            <w:proofErr w:type="spellEnd"/>
-            <w:r>
-              <w:rPr>
-                <w:rFonts w:ascii="Times New Roman" w:hAnsi="Times New Roman" w:cs="Times New Roman"/>
-                <w:b/>
-                <w:bCs/>
-                <w:sz w:val="24"/>
-                <w:szCs w:val="24"/>
-                <w:lang w:val="en-US"/>
-              </w:rPr>
-              <w:t xml:space="preserve"> dan </w:t>
-            </w:r>
-            <w:proofErr w:type="spellStart"/>
-            <w:r>
-              <w:rPr>
-                <w:rFonts w:ascii="Times New Roman" w:hAnsi="Times New Roman" w:cs="Times New Roman"/>
-                <w:b/>
-                <w:bCs/>
-                <w:sz w:val="24"/>
-                <w:szCs w:val="24"/>
-                <w:lang w:val="en-US"/>
-              </w:rPr>
-              <w:t>Peneliti</w:t>
-            </w:r>
-            <w:proofErr w:type="spellEnd"/>
+              <w:t>Judul Jurnal dan Peneliti</w:t>
+            </w:r>
           </w:p>
         </w:tc>
         <w:tc>
@@ -6536,7 +5873,6 @@
                 <w:rFonts w:ascii="Times New Roman" w:hAnsi="Times New Roman" w:cs="Times New Roman"/>
                 <w:sz w:val="24"/>
                 <w:szCs w:val="24"/>
-                <w:lang w:val="en-US"/>
               </w:rPr>
             </w:pPr>
             <w:r>
@@ -6544,9 +5880,8 @@
                 <w:rFonts w:ascii="Times New Roman" w:hAnsi="Times New Roman" w:cs="Times New Roman"/>
                 <w:sz w:val="24"/>
                 <w:szCs w:val="24"/>
-                <w:lang w:val="en-US"/>
-              </w:rPr>
-              <w:t xml:space="preserve">Adoption of Design principles and Design patterns for Developing Software Application </w:t>
+              </w:rPr>
+              <w:t>wav2vec 2.0: A Framework for Self-Supervised Learning of Speech Representations</w:t>
             </w:r>
           </w:p>
           <w:p>
@@ -6679,7 +6014,17 @@
                 <w:szCs w:val="24"/>
                 <w:lang w:val="en-US"/>
               </w:rPr>
-              <w:t>SOLID design principle, Factory Method pattern, dan Singleton Design Pattern</w:t>
+              <w:t xml:space="preserve">Wav2vec2, </w:t>
+            </w:r>
+            <w:r>
+              <w:rPr>
+                <w:rFonts w:ascii="Times New Roman" w:hAnsi="Times New Roman" w:cs="Times New Roman"/>
+                <w:i/>
+                <w:iCs/>
+                <w:sz w:val="24"/>
+                <w:szCs w:val="24"/>
+              </w:rPr>
+              <w:t>contrastive masked prediction of quantized units</w:t>
             </w:r>
           </w:p>
         </w:tc>
@@ -6697,7 +6042,6 @@
                 <w:rFonts w:ascii="Times New Roman" w:hAnsi="Times New Roman" w:cs="Times New Roman"/>
                 <w:sz w:val="24"/>
                 <w:szCs w:val="24"/>
-                <w:lang w:val="en-US"/>
               </w:rPr>
             </w:pPr>
             <w:r>
@@ -6705,410 +6049,53 @@
                 <w:rFonts w:ascii="Times New Roman" w:hAnsi="Times New Roman" w:cs="Times New Roman"/>
                 <w:sz w:val="24"/>
                 <w:szCs w:val="24"/>
-                <w:lang w:val="en-US"/>
-              </w:rPr>
-              <w:t xml:space="preserve">Hasil </w:t>
-            </w:r>
-            <w:proofErr w:type="spellStart"/>
+              </w:rPr>
+              <w:t>Tujuan utama dari Wav2Vec 2.0 adalah memungkinkan pembelajaran representasi suara secara efektif tanpa membutuhkan dataset berlabel dalam jumlah besar. Penulis berupaya mempelajari representasi langsung dari sinyal audio mentah, mengurangi ketergantungan pada fitur buatan, serta menunjukkan bahwa pre-training self-supervised dapat secara signifikan meningkatkan kinerja automatic speech recognition (ASR) meskipun hanya menggunakan data berlabel yang terbatas</w:t>
+            </w:r>
             <w:r>
               <w:rPr>
                 <w:rFonts w:ascii="Times New Roman" w:hAnsi="Times New Roman" w:cs="Times New Roman"/>
                 <w:sz w:val="24"/>
                 <w:szCs w:val="24"/>
-                <w:lang w:val="en-US"/>
-              </w:rPr>
-              <w:t>dari</w:t>
-            </w:r>
-            <w:proofErr w:type="spellEnd"/>
+              </w:rPr>
+              <w:t xml:space="preserve">. </w:t>
+            </w:r>
             <w:r>
               <w:rPr>
                 <w:rFonts w:ascii="Times New Roman" w:hAnsi="Times New Roman" w:cs="Times New Roman"/>
                 <w:sz w:val="24"/>
                 <w:szCs w:val="24"/>
-                <w:lang w:val="en-US"/>
-              </w:rPr>
-              <w:t xml:space="preserve"> </w:t>
-            </w:r>
-            <w:proofErr w:type="spellStart"/>
+              </w:rPr>
+              <w:fldChar w:fldCharType="begin"/>
+            </w:r>
             <w:r>
               <w:rPr>
                 <w:rFonts w:ascii="Times New Roman" w:hAnsi="Times New Roman" w:cs="Times New Roman"/>
                 <w:sz w:val="24"/>
                 <w:szCs w:val="24"/>
-                <w:lang w:val="en-US"/>
-              </w:rPr>
-              <w:t>penelitian</w:t>
-            </w:r>
-            <w:proofErr w:type="spellEnd"/>
+              </w:rPr>
+              <w:instrText xml:space="preserve"> ADDIN ZOTERO_ITEM CSL_CITATION {"citationID":"XVRNF9U2","properties":{"formattedCitation":"[10]","plainCitation":"[10]","noteIndex":0},"citationItems":[{"id":15,"uris":["http://zotero.org/users/local/Hk47Hz5P/items/Y9Q4UL5A"],"itemData":{"id":15,"type":"article","abstract":"We show for the first time that learning powerful representations from speech audio alone followed by fine-tuning on transcribed speech can outperform the best semi-supervised methods while being conceptually simpler. wav2vec 2.0 masks the speech input in the latent space and solves a contrastive task defined over a quantization of the latent representations which are jointly learned. Experiments using all labeled data of Librispeech achieve 1.8/3.3 WER on the clean/other test sets. When lowering the amount of labeled data to one hour, wav2vec 2.0 outperforms the previous state of the art on the 100 hour subset while using 100 times less labeled data. Using just ten minutes of labeled data and pre-training on 53k hours of unlabeled data still achieves 4.8/8.2 WER. This demonstrates the feasibility of speech recognition with limited amounts of labeled data.","DOI":"10.48550/arXiv.2006.11477","note":"arXiv:2006.11477 [cs]","number":"arXiv:2006.11477","publisher":"arXiv","source":"arXiv.org","title":"wav2vec 2.0: A Framework for Self-Supervised Learning of Speech Representations","title-short":"wav2vec 2.0","URL":"http://arxiv.org/abs/2006.11477","author":[{"family":"Baevski","given":"Alexei"},{"family":"Zhou","given":"Henry"},{"family":"Mohamed","given":"Abdelrahman"},{"family":"Auli","given":"Michael"}],"accessed":{"date-parts":[["2025",8,6]]},"issued":{"date-parts":[["2020",10,22]]}}}],"schema":"https://github.com/citation-style-language/schema/raw/master/csl-citation.json"} </w:instrText>
+            </w:r>
             <w:r>
               <w:rPr>
                 <w:rFonts w:ascii="Times New Roman" w:hAnsi="Times New Roman" w:cs="Times New Roman"/>
                 <w:sz w:val="24"/>
                 <w:szCs w:val="24"/>
-                <w:lang w:val="en-US"/>
-              </w:rPr>
-              <w:t xml:space="preserve"> </w:t>
-            </w:r>
-            <w:proofErr w:type="spellStart"/>
+              </w:rPr>
+              <w:fldChar w:fldCharType="separate"/>
+            </w:r>
             <w:r>
               <w:rPr>
                 <w:rFonts w:ascii="Times New Roman" w:hAnsi="Times New Roman" w:cs="Times New Roman"/>
                 <w:sz w:val="24"/>
-                <w:szCs w:val="24"/>
-                <w:lang w:val="en-US"/>
-              </w:rPr>
-              <w:t>ini</w:t>
-            </w:r>
-            <w:proofErr w:type="spellEnd"/>
+              </w:rPr>
+              <w:t>[10]</w:t>
+            </w:r>
             <w:r>
               <w:rPr>
                 <w:rFonts w:ascii="Times New Roman" w:hAnsi="Times New Roman" w:cs="Times New Roman"/>
                 <w:sz w:val="24"/>
                 <w:szCs w:val="24"/>
-                <w:lang w:val="en-US"/>
-              </w:rPr>
-              <w:t xml:space="preserve"> </w:t>
-            </w:r>
-            <w:proofErr w:type="spellStart"/>
-            <w:r>
-              <w:rPr>
-                <w:rFonts w:ascii="Times New Roman" w:hAnsi="Times New Roman" w:cs="Times New Roman"/>
-                <w:sz w:val="24"/>
-                <w:szCs w:val="24"/>
-                <w:lang w:val="en-US"/>
-              </w:rPr>
-              <w:t>berupa</w:t>
-            </w:r>
-            <w:proofErr w:type="spellEnd"/>
-            <w:r>
-              <w:rPr>
-                <w:rFonts w:ascii="Times New Roman" w:hAnsi="Times New Roman" w:cs="Times New Roman"/>
-                <w:sz w:val="24"/>
-                <w:szCs w:val="24"/>
-                <w:lang w:val="en-US"/>
-              </w:rPr>
-              <w:t xml:space="preserve"> effect </w:t>
-            </w:r>
-            <w:proofErr w:type="spellStart"/>
-            <w:r>
-              <w:rPr>
-                <w:rFonts w:ascii="Times New Roman" w:hAnsi="Times New Roman" w:cs="Times New Roman"/>
-                <w:sz w:val="24"/>
-                <w:szCs w:val="24"/>
-                <w:lang w:val="en-US"/>
-              </w:rPr>
-              <w:t>dari</w:t>
-            </w:r>
-            <w:proofErr w:type="spellEnd"/>
-            <w:r>
-              <w:rPr>
-                <w:rFonts w:ascii="Times New Roman" w:hAnsi="Times New Roman" w:cs="Times New Roman"/>
-                <w:sz w:val="24"/>
-                <w:szCs w:val="24"/>
-                <w:lang w:val="en-US"/>
-              </w:rPr>
-              <w:t xml:space="preserve"> </w:t>
-            </w:r>
-            <w:proofErr w:type="spellStart"/>
-            <w:r>
-              <w:rPr>
-                <w:rFonts w:ascii="Times New Roman" w:hAnsi="Times New Roman" w:cs="Times New Roman"/>
-                <w:sz w:val="24"/>
-                <w:szCs w:val="24"/>
-                <w:lang w:val="en-US"/>
-              </w:rPr>
-              <w:t>penggunaan</w:t>
-            </w:r>
-            <w:proofErr w:type="spellEnd"/>
-            <w:r>
-              <w:rPr>
-                <w:rFonts w:ascii="Times New Roman" w:hAnsi="Times New Roman" w:cs="Times New Roman"/>
-                <w:sz w:val="24"/>
-                <w:szCs w:val="24"/>
-                <w:lang w:val="en-US"/>
-              </w:rPr>
-              <w:t xml:space="preserve"> </w:t>
-            </w:r>
-            <w:proofErr w:type="spellStart"/>
-            <w:r>
-              <w:rPr>
-                <w:rFonts w:ascii="Times New Roman" w:hAnsi="Times New Roman" w:cs="Times New Roman"/>
-                <w:sz w:val="24"/>
-                <w:szCs w:val="24"/>
-                <w:lang w:val="en-US"/>
-              </w:rPr>
-              <w:t>prinsip</w:t>
-            </w:r>
-            <w:proofErr w:type="spellEnd"/>
-            <w:r>
-              <w:rPr>
-                <w:rFonts w:ascii="Times New Roman" w:hAnsi="Times New Roman" w:cs="Times New Roman"/>
-                <w:sz w:val="24"/>
-                <w:szCs w:val="24"/>
-                <w:lang w:val="en-US"/>
-              </w:rPr>
-              <w:t xml:space="preserve"> </w:t>
-            </w:r>
-            <w:proofErr w:type="spellStart"/>
-            <w:r>
-              <w:rPr>
-                <w:rFonts w:ascii="Times New Roman" w:hAnsi="Times New Roman" w:cs="Times New Roman"/>
-                <w:sz w:val="24"/>
-                <w:szCs w:val="24"/>
-                <w:lang w:val="en-US"/>
-              </w:rPr>
-              <w:t>desain</w:t>
-            </w:r>
-            <w:proofErr w:type="spellEnd"/>
-            <w:r>
-              <w:rPr>
-                <w:rFonts w:ascii="Times New Roman" w:hAnsi="Times New Roman" w:cs="Times New Roman"/>
-                <w:sz w:val="24"/>
-                <w:szCs w:val="24"/>
-                <w:lang w:val="en-US"/>
-              </w:rPr>
-              <w:t xml:space="preserve"> SOLID, </w:t>
-            </w:r>
-            <w:proofErr w:type="spellStart"/>
-            <w:r>
-              <w:rPr>
-                <w:rFonts w:ascii="Times New Roman" w:hAnsi="Times New Roman" w:cs="Times New Roman"/>
-                <w:sz w:val="24"/>
-                <w:szCs w:val="24"/>
-                <w:lang w:val="en-US"/>
-              </w:rPr>
-              <w:t>hasilnya</w:t>
-            </w:r>
-            <w:proofErr w:type="spellEnd"/>
-            <w:r>
-              <w:rPr>
-                <w:rFonts w:ascii="Times New Roman" w:hAnsi="Times New Roman" w:cs="Times New Roman"/>
-                <w:sz w:val="24"/>
-                <w:szCs w:val="24"/>
-                <w:lang w:val="en-US"/>
-              </w:rPr>
-              <w:t xml:space="preserve"> </w:t>
-            </w:r>
-            <w:proofErr w:type="spellStart"/>
-            <w:r>
-              <w:rPr>
-                <w:rFonts w:ascii="Times New Roman" w:hAnsi="Times New Roman" w:cs="Times New Roman"/>
-                <w:sz w:val="24"/>
-                <w:szCs w:val="24"/>
-                <w:lang w:val="en-US"/>
-              </w:rPr>
-              <w:t>menunjukan</w:t>
-            </w:r>
-            <w:proofErr w:type="spellEnd"/>
-            <w:r>
-              <w:rPr>
-                <w:rFonts w:ascii="Times New Roman" w:hAnsi="Times New Roman" w:cs="Times New Roman"/>
-                <w:sz w:val="24"/>
-                <w:szCs w:val="24"/>
-                <w:lang w:val="en-US"/>
-              </w:rPr>
-              <w:t xml:space="preserve"> </w:t>
-            </w:r>
-            <w:proofErr w:type="spellStart"/>
-            <w:r>
-              <w:rPr>
-                <w:rFonts w:ascii="Times New Roman" w:hAnsi="Times New Roman" w:cs="Times New Roman"/>
-                <w:sz w:val="24"/>
-                <w:szCs w:val="24"/>
-                <w:lang w:val="en-US"/>
-              </w:rPr>
-              <w:t>bahwa</w:t>
-            </w:r>
-            <w:proofErr w:type="spellEnd"/>
-            <w:r>
-              <w:rPr>
-                <w:rFonts w:ascii="Times New Roman" w:hAnsi="Times New Roman" w:cs="Times New Roman"/>
-                <w:sz w:val="24"/>
-                <w:szCs w:val="24"/>
-                <w:lang w:val="en-US"/>
-              </w:rPr>
-              <w:t xml:space="preserve"> </w:t>
-            </w:r>
-            <w:r>
-              <w:rPr>
-                <w:rFonts w:ascii="Times New Roman" w:hAnsi="Times New Roman" w:cs="Times New Roman"/>
-                <w:i/>
-                <w:iCs/>
-                <w:sz w:val="24"/>
-                <w:szCs w:val="24"/>
-                <w:lang w:val="en-US"/>
-              </w:rPr>
-              <w:t>abstractness metric (</w:t>
-            </w:r>
-            <w:r>
-              <w:rPr>
-                <w:rFonts w:ascii="Times New Roman" w:hAnsi="Times New Roman" w:cs="Times New Roman"/>
-                <w:sz w:val="24"/>
-                <w:szCs w:val="24"/>
-                <w:lang w:val="en-US"/>
-              </w:rPr>
-              <w:t xml:space="preserve">metric yang </w:t>
-            </w:r>
-            <w:proofErr w:type="spellStart"/>
-            <w:r>
-              <w:rPr>
-                <w:rFonts w:ascii="Times New Roman" w:hAnsi="Times New Roman" w:cs="Times New Roman"/>
-                <w:sz w:val="24"/>
-                <w:szCs w:val="24"/>
-                <w:lang w:val="en-US"/>
-              </w:rPr>
-              <w:t>digunakan</w:t>
-            </w:r>
-            <w:proofErr w:type="spellEnd"/>
-            <w:r>
-              <w:rPr>
-                <w:rFonts w:ascii="Times New Roman" w:hAnsi="Times New Roman" w:cs="Times New Roman"/>
-                <w:sz w:val="24"/>
-                <w:szCs w:val="24"/>
-                <w:lang w:val="en-US"/>
-              </w:rPr>
-              <w:t xml:space="preserve">) </w:t>
-            </w:r>
-            <w:proofErr w:type="spellStart"/>
-            <w:r>
-              <w:rPr>
-                <w:rFonts w:ascii="Times New Roman" w:hAnsi="Times New Roman" w:cs="Times New Roman"/>
-                <w:sz w:val="24"/>
-                <w:szCs w:val="24"/>
-                <w:lang w:val="en-US"/>
-              </w:rPr>
-              <w:t>menunjukan</w:t>
-            </w:r>
-            <w:proofErr w:type="spellEnd"/>
-            <w:r>
-              <w:rPr>
-                <w:rFonts w:ascii="Times New Roman" w:hAnsi="Times New Roman" w:cs="Times New Roman"/>
-                <w:sz w:val="24"/>
-                <w:szCs w:val="24"/>
-                <w:lang w:val="en-US"/>
-              </w:rPr>
-              <w:t xml:space="preserve"> </w:t>
-            </w:r>
-            <w:proofErr w:type="spellStart"/>
-            <w:r>
-              <w:rPr>
-                <w:rFonts w:ascii="Times New Roman" w:hAnsi="Times New Roman" w:cs="Times New Roman"/>
-                <w:sz w:val="24"/>
-                <w:szCs w:val="24"/>
-                <w:lang w:val="en-US"/>
-              </w:rPr>
-              <w:t>hasil</w:t>
-            </w:r>
-            <w:proofErr w:type="spellEnd"/>
-            <w:r>
-              <w:rPr>
-                <w:rFonts w:ascii="Times New Roman" w:hAnsi="Times New Roman" w:cs="Times New Roman"/>
-                <w:sz w:val="24"/>
-                <w:szCs w:val="24"/>
-                <w:lang w:val="en-US"/>
-              </w:rPr>
-              <w:t xml:space="preserve"> yang </w:t>
-            </w:r>
-            <w:proofErr w:type="spellStart"/>
-            <w:r>
-              <w:rPr>
-                <w:rFonts w:ascii="Times New Roman" w:hAnsi="Times New Roman" w:cs="Times New Roman"/>
-                <w:sz w:val="24"/>
-                <w:szCs w:val="24"/>
-                <w:lang w:val="en-US"/>
-              </w:rPr>
-              <w:t>baik</w:t>
-            </w:r>
-            <w:proofErr w:type="spellEnd"/>
-            <w:r>
-              <w:rPr>
-                <w:rFonts w:ascii="Times New Roman" w:hAnsi="Times New Roman" w:cs="Times New Roman"/>
-                <w:sz w:val="24"/>
-                <w:szCs w:val="24"/>
-                <w:lang w:val="en-US"/>
-              </w:rPr>
-              <w:t xml:space="preserve"> </w:t>
-            </w:r>
-            <w:proofErr w:type="spellStart"/>
-            <w:r>
-              <w:rPr>
-                <w:rFonts w:ascii="Times New Roman" w:hAnsi="Times New Roman" w:cs="Times New Roman"/>
-                <w:sz w:val="24"/>
-                <w:szCs w:val="24"/>
-                <w:lang w:val="en-US"/>
-              </w:rPr>
-              <w:t>untuk</w:t>
-            </w:r>
-            <w:proofErr w:type="spellEnd"/>
-            <w:r>
-              <w:rPr>
-                <w:rFonts w:ascii="Times New Roman" w:hAnsi="Times New Roman" w:cs="Times New Roman"/>
-                <w:sz w:val="24"/>
-                <w:szCs w:val="24"/>
-                <w:lang w:val="en-US"/>
-              </w:rPr>
-              <w:t xml:space="preserve"> software </w:t>
-            </w:r>
-            <w:r>
-              <w:rPr>
-                <w:rFonts w:ascii="Times New Roman" w:hAnsi="Times New Roman" w:cs="Times New Roman"/>
-                <w:i/>
-                <w:iCs/>
-                <w:sz w:val="24"/>
-                <w:szCs w:val="24"/>
-                <w:lang w:val="en-US"/>
-              </w:rPr>
-              <w:t>maintainability</w:t>
-            </w:r>
-            <w:r>
-              <w:rPr>
-                <w:rFonts w:ascii="Times New Roman" w:hAnsi="Times New Roman" w:cs="Times New Roman"/>
-                <w:sz w:val="24"/>
-                <w:szCs w:val="24"/>
-                <w:lang w:val="en-US"/>
-              </w:rPr>
-              <w:t xml:space="preserve">. </w:t>
-            </w:r>
-            <w:r>
-              <w:rPr>
-                <w:rFonts w:ascii="Times New Roman" w:hAnsi="Times New Roman" w:cs="Times New Roman"/>
-                <w:sz w:val="24"/>
-                <w:szCs w:val="24"/>
-                <w:lang w:val="en-US"/>
-              </w:rPr>
-              <w:fldChar w:fldCharType="begin" w:fldLock="1"/>
-            </w:r>
-            <w:r>
-              <w:rPr>
-                <w:rFonts w:ascii="Times New Roman" w:hAnsi="Times New Roman" w:cs="Times New Roman"/>
-                <w:sz w:val="24"/>
-                <w:szCs w:val="24"/>
-                <w:lang w:val="en-US"/>
-              </w:rPr>
-              <w:instrText xml:space="preserve"> ADDIN ZOTERO_ITEM CSL_CITATION {"citationID":"JeO1jkdu","properties":{"formattedCitation":"[15]","plainCitation":"[15]","noteIndex":0},"citationItems":[{"id":"c8lgJyK3/QPe5dMsC","uris":["http://www.mendeley.com/documents/?uuid=587079e2-651c-4682-84b2-fa55cff79e96"],"itemData":{"author":[{"dropping-particle":"","family":"Prajna","given":"R","non-dropping-particle":"","parse-names":false,"suffix":""}],"container-title":"Journal of Emerging Technologies and Innovative Research (JETIR)","id":"ITEM-1","issue":"5","issued":{"date-parts":[["2021"]]},"title":"Adoption of Design Principles and Design Patterns for Developing Software Application","type":"article-journal","volume":"8"}}],"schema":"https://github.com/citation-style-language/schema/raw/master/csl-citation.json"} </w:instrText>
-            </w:r>
-            <w:r>
-              <w:rPr>
-                <w:rFonts w:ascii="Times New Roman" w:hAnsi="Times New Roman" w:cs="Times New Roman"/>
-                <w:sz w:val="24"/>
-                <w:szCs w:val="24"/>
-                <w:lang w:val="en-US"/>
-              </w:rPr>
-              <w:fldChar w:fldCharType="separate"/>
-            </w:r>
-            <w:r>
-              <w:rPr>
-                <w:rFonts w:ascii="Times New Roman" w:hAnsi="Times New Roman" w:cs="Times New Roman"/>
-                <w:sz w:val="24"/>
-              </w:rPr>
-              <w:t>[15]</w:t>
-            </w:r>
-            <w:r>
-              <w:rPr>
-                <w:rFonts w:ascii="Times New Roman" w:hAnsi="Times New Roman" w:cs="Times New Roman"/>
-                <w:sz w:val="24"/>
-                <w:szCs w:val="24"/>
-                <w:lang w:val="en-US"/>
               </w:rPr>
               <w:fldChar w:fldCharType="end"/>
             </w:r>
@@ -7171,7 +6158,7 @@
                 <w:sz w:val="24"/>
                 <w:szCs w:val="24"/>
               </w:rPr>
-              <w:t>Metrics to Quantify SOLID Software Design Principles</w:t>
+              <w:t xml:space="preserve">data2vec: A General Framework for Self-supervised Learning in Speech, Vision and Language </w:t>
             </w:r>
           </w:p>
           <w:p>
@@ -7197,10 +6184,9 @@
               <w:jc w:val="both"/>
               <w:rPr>
                 <w:rFonts w:ascii="Times New Roman" w:hAnsi="Times New Roman" w:cs="Times New Roman"/>
-                <w:i/>
-                <w:iCs/>
-                <w:sz w:val="24"/>
-                <w:szCs w:val="24"/>
+                <w:sz w:val="24"/>
+                <w:szCs w:val="24"/>
+                <w:lang w:val="en-ID"/>
               </w:rPr>
             </w:pPr>
           </w:p>
@@ -7214,9 +6200,18 @@
                 <w:rFonts w:ascii="Times New Roman" w:hAnsi="Times New Roman" w:cs="Times New Roman"/>
                 <w:sz w:val="24"/>
                 <w:szCs w:val="24"/>
-                <w:lang w:val="en-ID"/>
+                <w:lang w:val="fi-FI"/>
               </w:rPr>
             </w:pPr>
+            <w:r>
+              <w:rPr>
+                <w:rFonts w:ascii="Times New Roman" w:hAnsi="Times New Roman" w:cs="Times New Roman"/>
+                <w:sz w:val="24"/>
+                <w:szCs w:val="24"/>
+                <w:lang w:val="fi-FI"/>
+              </w:rPr>
+              <w:t xml:space="preserve">Peneliti: </w:t>
+            </w:r>
           </w:p>
           <w:p>
             <w:pPr>
@@ -7236,40 +6231,26 @@
                 <w:rFonts w:ascii="Times New Roman" w:hAnsi="Times New Roman" w:cs="Times New Roman"/>
                 <w:sz w:val="24"/>
                 <w:szCs w:val="24"/>
+              </w:rPr>
+              <w:t>Alexei Baevski</w:t>
+            </w:r>
+            <w:r>
+              <w:rPr>
+                <w:rFonts w:ascii="Times New Roman" w:hAnsi="Times New Roman" w:cs="Times New Roman"/>
+                <w:sz w:val="24"/>
+                <w:szCs w:val="24"/>
                 <w:lang w:val="fi-FI"/>
               </w:rPr>
-              <w:t xml:space="preserve">Peneliti: </w:t>
-            </w:r>
-          </w:p>
-          <w:p>
-            <w:pPr>
-              <w:pStyle w:val="ListParagraph"/>
-              <w:spacing w:line="360" w:lineRule="auto"/>
-              <w:ind w:left="0"/>
-              <w:jc w:val="both"/>
+              <w:t>, 20</w:t>
+            </w:r>
+            <w:r>
               <w:rPr>
                 <w:rFonts w:ascii="Times New Roman" w:hAnsi="Times New Roman" w:cs="Times New Roman"/>
                 <w:sz w:val="24"/>
                 <w:szCs w:val="24"/>
                 <w:lang w:val="fi-FI"/>
               </w:rPr>
-            </w:pPr>
-            <w:r>
-              <w:rPr>
-                <w:rFonts w:ascii="Times New Roman" w:hAnsi="Times New Roman" w:cs="Times New Roman"/>
-                <w:sz w:val="24"/>
-                <w:szCs w:val="24"/>
-              </w:rPr>
-              <w:t>Dr. Sunil Sikka</w:t>
-            </w:r>
-            <w:r>
-              <w:rPr>
-                <w:rFonts w:ascii="Times New Roman" w:hAnsi="Times New Roman" w:cs="Times New Roman"/>
-                <w:sz w:val="24"/>
-                <w:szCs w:val="24"/>
-                <w:lang w:val="fi-FI"/>
-              </w:rPr>
-              <w:t>, 2018</w:t>
+              <w:t>22</w:t>
             </w:r>
           </w:p>
         </w:tc>
@@ -7297,7 +6278,17 @@
                 <w:szCs w:val="24"/>
                 <w:lang w:val="en-US"/>
               </w:rPr>
-              <w:t>SOLID design principle with CK metrics.</w:t>
+              <w:t xml:space="preserve">Data2vec, </w:t>
+            </w:r>
+            <w:r>
+              <w:rPr>
+                <w:rFonts w:ascii="Times New Roman" w:hAnsi="Times New Roman" w:cs="Times New Roman"/>
+                <w:i/>
+                <w:iCs/>
+                <w:sz w:val="24"/>
+                <w:szCs w:val="24"/>
+              </w:rPr>
+              <w:t>self-distillation of contextual latent representations</w:t>
             </w:r>
           </w:p>
         </w:tc>
@@ -7323,149 +6314,8 @@
                 <w:rFonts w:ascii="Times New Roman" w:hAnsi="Times New Roman" w:cs="Times New Roman"/>
                 <w:sz w:val="24"/>
                 <w:szCs w:val="24"/>
-                <w:lang w:val="en-US"/>
-              </w:rPr>
-              <w:t xml:space="preserve">Hasil </w:t>
-            </w:r>
-            <w:proofErr w:type="spellStart"/>
-            <w:r>
-              <w:rPr>
-                <w:rFonts w:ascii="Times New Roman" w:hAnsi="Times New Roman" w:cs="Times New Roman"/>
-                <w:sz w:val="24"/>
-                <w:szCs w:val="24"/>
-                <w:lang w:val="en-US"/>
-              </w:rPr>
-              <w:t>dari</w:t>
-            </w:r>
-            <w:proofErr w:type="spellEnd"/>
-            <w:r>
-              <w:rPr>
-                <w:rFonts w:ascii="Times New Roman" w:hAnsi="Times New Roman" w:cs="Times New Roman"/>
-                <w:sz w:val="24"/>
-                <w:szCs w:val="24"/>
-                <w:lang w:val="en-US"/>
-              </w:rPr>
-              <w:t xml:space="preserve"> </w:t>
-            </w:r>
-            <w:proofErr w:type="spellStart"/>
-            <w:r>
-              <w:rPr>
-                <w:rFonts w:ascii="Times New Roman" w:hAnsi="Times New Roman" w:cs="Times New Roman"/>
-                <w:sz w:val="24"/>
-                <w:szCs w:val="24"/>
-                <w:lang w:val="en-US"/>
-              </w:rPr>
-              <w:t>penelitian</w:t>
-            </w:r>
-            <w:proofErr w:type="spellEnd"/>
-            <w:r>
-              <w:rPr>
-                <w:rFonts w:ascii="Times New Roman" w:hAnsi="Times New Roman" w:cs="Times New Roman"/>
-                <w:sz w:val="24"/>
-                <w:szCs w:val="24"/>
-                <w:lang w:val="en-US"/>
-              </w:rPr>
-              <w:t xml:space="preserve"> </w:t>
-            </w:r>
-            <w:proofErr w:type="spellStart"/>
-            <w:r>
-              <w:rPr>
-                <w:rFonts w:ascii="Times New Roman" w:hAnsi="Times New Roman" w:cs="Times New Roman"/>
-                <w:sz w:val="24"/>
-                <w:szCs w:val="24"/>
-                <w:lang w:val="en-US"/>
-              </w:rPr>
-              <w:t>ini</w:t>
-            </w:r>
-            <w:proofErr w:type="spellEnd"/>
-            <w:r>
-              <w:rPr>
-                <w:rFonts w:ascii="Times New Roman" w:hAnsi="Times New Roman" w:cs="Times New Roman"/>
-                <w:sz w:val="24"/>
-                <w:szCs w:val="24"/>
-                <w:lang w:val="en-US"/>
-              </w:rPr>
-              <w:t xml:space="preserve"> </w:t>
-            </w:r>
-            <w:proofErr w:type="spellStart"/>
-            <w:r>
-              <w:rPr>
-                <w:rFonts w:ascii="Times New Roman" w:hAnsi="Times New Roman" w:cs="Times New Roman"/>
-                <w:sz w:val="24"/>
-                <w:szCs w:val="24"/>
-                <w:lang w:val="en-US"/>
-              </w:rPr>
-              <w:t>memvalidasi</w:t>
-            </w:r>
-            <w:proofErr w:type="spellEnd"/>
-            <w:r>
-              <w:rPr>
-                <w:rFonts w:ascii="Times New Roman" w:hAnsi="Times New Roman" w:cs="Times New Roman"/>
-                <w:sz w:val="24"/>
-                <w:szCs w:val="24"/>
-                <w:lang w:val="en-US"/>
-              </w:rPr>
-              <w:t xml:space="preserve"> </w:t>
-            </w:r>
-            <w:proofErr w:type="spellStart"/>
-            <w:r>
-              <w:rPr>
-                <w:rFonts w:ascii="Times New Roman" w:hAnsi="Times New Roman" w:cs="Times New Roman"/>
-                <w:sz w:val="24"/>
-                <w:szCs w:val="24"/>
-                <w:lang w:val="en-US"/>
-              </w:rPr>
-              <w:t>hipotesis</w:t>
-            </w:r>
-            <w:proofErr w:type="spellEnd"/>
-            <w:r>
-              <w:rPr>
-                <w:rFonts w:ascii="Times New Roman" w:hAnsi="Times New Roman" w:cs="Times New Roman"/>
-                <w:sz w:val="24"/>
-                <w:szCs w:val="24"/>
-                <w:lang w:val="en-US"/>
-              </w:rPr>
-              <w:t xml:space="preserve"> </w:t>
-            </w:r>
-            <w:proofErr w:type="spellStart"/>
-            <w:r>
-              <w:rPr>
-                <w:rFonts w:ascii="Times New Roman" w:hAnsi="Times New Roman" w:cs="Times New Roman"/>
-                <w:sz w:val="24"/>
-                <w:szCs w:val="24"/>
-                <w:lang w:val="en-US"/>
-              </w:rPr>
-              <w:t>peneliti</w:t>
-            </w:r>
-            <w:proofErr w:type="spellEnd"/>
-            <w:r>
-              <w:rPr>
-                <w:rFonts w:ascii="Times New Roman" w:hAnsi="Times New Roman" w:cs="Times New Roman"/>
-                <w:sz w:val="24"/>
-                <w:szCs w:val="24"/>
-                <w:lang w:val="en-US"/>
-              </w:rPr>
-              <w:t xml:space="preserve"> </w:t>
-            </w:r>
-            <w:proofErr w:type="spellStart"/>
-            <w:r>
-              <w:rPr>
-                <w:rFonts w:ascii="Times New Roman" w:hAnsi="Times New Roman" w:cs="Times New Roman"/>
-                <w:sz w:val="24"/>
-                <w:szCs w:val="24"/>
-                <w:lang w:val="en-US"/>
-              </w:rPr>
-              <w:t>bahwa</w:t>
-            </w:r>
-            <w:proofErr w:type="spellEnd"/>
-            <w:r>
-              <w:rPr>
-                <w:rFonts w:ascii="Times New Roman" w:hAnsi="Times New Roman" w:cs="Times New Roman"/>
-                <w:sz w:val="24"/>
-                <w:szCs w:val="24"/>
-                <w:lang w:val="en-US"/>
-              </w:rPr>
-              <w:t xml:space="preserve"> SOLID </w:t>
+              </w:rPr>
+              <w:t xml:space="preserve">Data2vec bertujuan mengembangkan sebuah framework self-supervised yang seragam penerapannya untuk berbagai modalitas (gambar, suara, teks). Dalam pendekatannya, data2vec mengkombinasikan </w:t>
             </w:r>
             <w:r>
               <w:rPr>
@@ -7474,269 +6324,114 @@
                 <w:iCs/>
                 <w:sz w:val="24"/>
                 <w:szCs w:val="24"/>
-                <w:lang w:val="en-US"/>
-              </w:rPr>
-              <w:t xml:space="preserve">design principle </w:t>
-            </w:r>
-            <w:proofErr w:type="spellStart"/>
+              </w:rPr>
+              <w:t>masked prediction</w:t>
+            </w:r>
             <w:r>
               <w:rPr>
                 <w:rFonts w:ascii="Times New Roman" w:hAnsi="Times New Roman" w:cs="Times New Roman"/>
                 <w:sz w:val="24"/>
                 <w:szCs w:val="24"/>
-                <w:lang w:val="en-US"/>
-              </w:rPr>
-              <w:t>merupakan</w:t>
-            </w:r>
-            <w:proofErr w:type="spellEnd"/>
+              </w:rPr>
+              <w:t xml:space="preserve"> dan </w:t>
+            </w:r>
             <w:r>
               <w:rPr>
                 <w:rFonts w:ascii="Times New Roman" w:hAnsi="Times New Roman" w:cs="Times New Roman"/>
-                <w:sz w:val="24"/>
-                <w:szCs w:val="24"/>
-                <w:lang w:val="en-US"/>
+                <w:i/>
+                <w:iCs/>
+                <w:sz w:val="24"/>
+                <w:szCs w:val="24"/>
+              </w:rPr>
+              <w:t>self-distillation</w:t>
+            </w:r>
+            <w:r>
+              <w:rPr>
+                <w:rFonts w:ascii="Times New Roman" w:hAnsi="Times New Roman" w:cs="Times New Roman"/>
+                <w:sz w:val="24"/>
+                <w:szCs w:val="24"/>
               </w:rPr>
               <w:t xml:space="preserve"> </w:t>
             </w:r>
-            <w:proofErr w:type="spellStart"/>
             <w:r>
               <w:rPr>
                 <w:rFonts w:ascii="Times New Roman" w:hAnsi="Times New Roman" w:cs="Times New Roman"/>
                 <w:sz w:val="24"/>
                 <w:szCs w:val="24"/>
-                <w:lang w:val="en-US"/>
-              </w:rPr>
-              <w:t>sebuah</w:t>
-            </w:r>
-            <w:proofErr w:type="spellEnd"/>
+              </w:rPr>
+              <w:t>dengan rata-rata lapisan sebagai targe</w:t>
+            </w:r>
             <w:r>
               <w:rPr>
                 <w:rFonts w:ascii="Times New Roman" w:hAnsi="Times New Roman" w:cs="Times New Roman"/>
                 <w:sz w:val="24"/>
                 <w:szCs w:val="24"/>
-                <w:lang w:val="en-US"/>
-              </w:rPr>
-              <w:t xml:space="preserve"> design </w:t>
-            </w:r>
-            <w:proofErr w:type="gramStart"/>
+              </w:rPr>
+              <w:t xml:space="preserve">t </w:t>
+            </w:r>
             <w:r>
               <w:rPr>
                 <w:rFonts w:ascii="Times New Roman" w:hAnsi="Times New Roman" w:cs="Times New Roman"/>
                 <w:sz w:val="24"/>
                 <w:szCs w:val="24"/>
-                <w:lang w:val="en-US"/>
-              </w:rPr>
-              <w:t>principle</w:t>
-            </w:r>
-            <w:proofErr w:type="gramEnd"/>
+              </w:rPr>
+              <w:t xml:space="preserve">untuk memprediksi representasi laten yang bersifat kontekstual dari seluruh input. Pendekatan ini telah terbukti </w:t>
+            </w:r>
             <w:r>
               <w:rPr>
                 <w:rFonts w:ascii="Times New Roman" w:hAnsi="Times New Roman" w:cs="Times New Roman"/>
                 <w:sz w:val="24"/>
                 <w:szCs w:val="24"/>
-                <w:lang w:val="en-US"/>
-              </w:rPr>
-              <w:t xml:space="preserve"> yang </w:t>
-            </w:r>
-            <w:proofErr w:type="spellStart"/>
+              </w:rPr>
+              <w:lastRenderedPageBreak/>
+              <w:t>memberikan performa state-of-the-art atau setara di benchmark-benchmark utama speech recognition, image classification, dan natural language understanding</w:t>
+            </w:r>
             <w:r>
               <w:rPr>
                 <w:rFonts w:ascii="Times New Roman" w:hAnsi="Times New Roman" w:cs="Times New Roman"/>
                 <w:sz w:val="24"/>
                 <w:szCs w:val="24"/>
-                <w:lang w:val="en-US"/>
-              </w:rPr>
-              <w:t>dapat</w:t>
-            </w:r>
-            <w:proofErr w:type="spellEnd"/>
+              </w:rPr>
+              <w:t xml:space="preserve"> </w:t>
+            </w:r>
             <w:r>
               <w:rPr>
                 <w:rFonts w:ascii="Times New Roman" w:hAnsi="Times New Roman" w:cs="Times New Roman"/>
                 <w:sz w:val="24"/>
                 <w:szCs w:val="24"/>
-                <w:lang w:val="en-US"/>
-              </w:rPr>
-              <w:t xml:space="preserve"> </w:t>
-            </w:r>
-            <w:proofErr w:type="spellStart"/>
+              </w:rPr>
+              <w:fldChar w:fldCharType="begin"/>
+            </w:r>
             <w:r>
               <w:rPr>
                 <w:rFonts w:ascii="Times New Roman" w:hAnsi="Times New Roman" w:cs="Times New Roman"/>
                 <w:sz w:val="24"/>
                 <w:szCs w:val="24"/>
-                <w:lang w:val="en-US"/>
-              </w:rPr>
-              <w:t>membuat</w:t>
-            </w:r>
-            <w:proofErr w:type="spellEnd"/>
+              </w:rPr>
+              <w:instrText xml:space="preserve"> ADDIN ZOTERO_ITEM CSL_CITATION {"citationID":"LjTrkwPC","properties":{"formattedCitation":"[11]","plainCitation":"[11]","noteIndex":0},"citationItems":[{"id":18,"uris":["http://zotero.org/users/local/Hk47Hz5P/items/FEI2SZZV"],"itemData":{"id":18,"type":"article","abstract":"While the general idea of self-supervised learning is identical across modalities, the actual algorithms and objectives differ widely because they were developed with a single modality in mind. To get us closer to general self-supervised learning, we present data2vec, a framework that uses the same learning method for either speech, NLP or computer vision. The core idea is to predict latent representations of the full input data based on a masked view of the input in a self-distillation setup using a standard Transformer architecture. Instead of predicting modality-specific targets such as words, visual tokens or units of human speech which are local in nature, data2vec predicts contextualized latent representations that contain information from the entire input. Experiments on the major benchmarks of speech recognition, image classification, and natural language understanding demonstrate a new state of the art or competitive performance to predominant approaches.","DOI":"10.48550/arXiv.2202.03555","note":"arXiv:2202.03555 [cs]","number":"arXiv:2202.03555","publisher":"arXiv","source":"arXiv.org","title":"data2vec: A General Framework for Self-supervised Learning in Speech, Vision and Language","title-short":"data2vec","URL":"http://arxiv.org/abs/2202.03555","author":[{"family":"Baevski","given":"Alexei"},{"family":"Hsu","given":"Wei-Ning"},{"family":"Xu","given":"Qiantong"},{"family":"Babu","given":"Arun"},{"family":"Gu","given":"Jiatao"},{"family":"Auli","given":"Michael"}],"accessed":{"date-parts":[["2025",8,12]]},"issued":{"date-parts":[["2022",10,25]]}}}],"schema":"https://github.com/citation-style-language/schema/raw/master/csl-citation.json"} </w:instrText>
+            </w:r>
             <w:r>
               <w:rPr>
                 <w:rFonts w:ascii="Times New Roman" w:hAnsi="Times New Roman" w:cs="Times New Roman"/>
                 <w:sz w:val="24"/>
                 <w:szCs w:val="24"/>
-                <w:lang w:val="en-US"/>
-              </w:rPr>
-              <w:t xml:space="preserve"> </w:t>
-            </w:r>
-            <w:proofErr w:type="spellStart"/>
+              </w:rPr>
+              <w:fldChar w:fldCharType="separate"/>
+            </w:r>
             <w:r>
               <w:rPr>
                 <w:rFonts w:ascii="Times New Roman" w:hAnsi="Times New Roman" w:cs="Times New Roman"/>
                 <w:sz w:val="24"/>
-                <w:szCs w:val="24"/>
-                <w:lang w:val="en-US"/>
-              </w:rPr>
-              <w:t>desain</w:t>
-            </w:r>
-            <w:proofErr w:type="spellEnd"/>
+              </w:rPr>
+              <w:t>[11]</w:t>
+            </w:r>
             <w:r>
               <w:rPr>
                 <w:rFonts w:ascii="Times New Roman" w:hAnsi="Times New Roman" w:cs="Times New Roman"/>
                 <w:sz w:val="24"/>
                 <w:szCs w:val="24"/>
-                <w:lang w:val="en-US"/>
-              </w:rPr>
-              <w:t xml:space="preserve"> object oriented </w:t>
-            </w:r>
-            <w:proofErr w:type="spellStart"/>
-            <w:r>
-              <w:rPr>
-                <w:rFonts w:ascii="Times New Roman" w:hAnsi="Times New Roman" w:cs="Times New Roman"/>
-                <w:sz w:val="24"/>
-                <w:szCs w:val="24"/>
-                <w:lang w:val="en-US"/>
-              </w:rPr>
-              <w:t>semakin</w:t>
-            </w:r>
-            <w:proofErr w:type="spellEnd"/>
-            <w:r>
-              <w:rPr>
-                <w:rFonts w:ascii="Times New Roman" w:hAnsi="Times New Roman" w:cs="Times New Roman"/>
-                <w:sz w:val="24"/>
-                <w:szCs w:val="24"/>
-                <w:lang w:val="en-US"/>
-              </w:rPr>
-              <w:t xml:space="preserve"> dan </w:t>
-            </w:r>
-            <w:proofErr w:type="spellStart"/>
-            <w:r>
-              <w:rPr>
-                <w:rFonts w:ascii="Times New Roman" w:hAnsi="Times New Roman" w:cs="Times New Roman"/>
-                <w:sz w:val="24"/>
-                <w:szCs w:val="24"/>
-                <w:lang w:val="en-US"/>
-              </w:rPr>
-              <w:t>membuat</w:t>
-            </w:r>
-            <w:proofErr w:type="spellEnd"/>
-            <w:r>
-              <w:rPr>
-                <w:rFonts w:ascii="Times New Roman" w:hAnsi="Times New Roman" w:cs="Times New Roman"/>
-                <w:sz w:val="24"/>
-                <w:szCs w:val="24"/>
-                <w:lang w:val="en-US"/>
-              </w:rPr>
-              <w:t xml:space="preserve"> </w:t>
-            </w:r>
-            <w:proofErr w:type="spellStart"/>
-            <w:r>
-              <w:rPr>
-                <w:rFonts w:ascii="Times New Roman" w:hAnsi="Times New Roman" w:cs="Times New Roman"/>
-                <w:sz w:val="24"/>
-                <w:szCs w:val="24"/>
-                <w:lang w:val="en-US"/>
-              </w:rPr>
-              <w:t>kualitas</w:t>
-            </w:r>
-            <w:proofErr w:type="spellEnd"/>
-            <w:r>
-              <w:rPr>
-                <w:rFonts w:ascii="Times New Roman" w:hAnsi="Times New Roman" w:cs="Times New Roman"/>
-                <w:sz w:val="24"/>
-                <w:szCs w:val="24"/>
-                <w:lang w:val="en-US"/>
-              </w:rPr>
-              <w:t xml:space="preserve"> </w:t>
-            </w:r>
-            <w:proofErr w:type="spellStart"/>
-            <w:r>
-              <w:rPr>
-                <w:rFonts w:ascii="Times New Roman" w:hAnsi="Times New Roman" w:cs="Times New Roman"/>
-                <w:sz w:val="24"/>
-                <w:szCs w:val="24"/>
-                <w:lang w:val="en-US"/>
-              </w:rPr>
-              <w:t>perangkat</w:t>
-            </w:r>
-            <w:proofErr w:type="spellEnd"/>
-            <w:r>
-              <w:rPr>
-                <w:rFonts w:ascii="Times New Roman" w:hAnsi="Times New Roman" w:cs="Times New Roman"/>
-                <w:sz w:val="24"/>
-                <w:szCs w:val="24"/>
-                <w:lang w:val="en-US"/>
-              </w:rPr>
-              <w:t xml:space="preserve"> </w:t>
-            </w:r>
-            <w:proofErr w:type="spellStart"/>
-            <w:r>
-              <w:rPr>
-                <w:rFonts w:ascii="Times New Roman" w:hAnsi="Times New Roman" w:cs="Times New Roman"/>
-                <w:sz w:val="24"/>
-                <w:szCs w:val="24"/>
-                <w:lang w:val="en-US"/>
-              </w:rPr>
-              <w:t>lunak</w:t>
-            </w:r>
-            <w:proofErr w:type="spellEnd"/>
-            <w:r>
-              <w:rPr>
-                <w:rFonts w:ascii="Times New Roman" w:hAnsi="Times New Roman" w:cs="Times New Roman"/>
-                <w:sz w:val="24"/>
-                <w:szCs w:val="24"/>
-                <w:lang w:val="en-US"/>
-              </w:rPr>
-              <w:t xml:space="preserve"> </w:t>
-            </w:r>
-            <w:proofErr w:type="spellStart"/>
-            <w:r>
-              <w:rPr>
-                <w:rFonts w:ascii="Times New Roman" w:hAnsi="Times New Roman" w:cs="Times New Roman"/>
-                <w:sz w:val="24"/>
-                <w:szCs w:val="24"/>
-                <w:lang w:val="en-US"/>
-              </w:rPr>
-              <w:t>semakin</w:t>
-            </w:r>
-            <w:proofErr w:type="spellEnd"/>
-            <w:r>
-              <w:rPr>
-                <w:rFonts w:ascii="Times New Roman" w:hAnsi="Times New Roman" w:cs="Times New Roman"/>
-                <w:sz w:val="24"/>
-                <w:szCs w:val="24"/>
-                <w:lang w:val="en-US"/>
-              </w:rPr>
-              <w:t xml:space="preserve"> </w:t>
-            </w:r>
-            <w:proofErr w:type="spellStart"/>
-            <w:r>
-              <w:rPr>
-                <w:rFonts w:ascii="Times New Roman" w:hAnsi="Times New Roman" w:cs="Times New Roman"/>
-                <w:sz w:val="24"/>
-                <w:szCs w:val="24"/>
-                <w:lang w:val="en-US"/>
-              </w:rPr>
-              <w:t>baik</w:t>
-            </w:r>
-            <w:proofErr w:type="spellEnd"/>
-            <w:r>
-              <w:rPr>
-                <w:rFonts w:ascii="Times New Roman" w:hAnsi="Times New Roman" w:cs="Times New Roman"/>
-                <w:sz w:val="24"/>
-                <w:szCs w:val="24"/>
-                <w:lang w:val="en-US"/>
-              </w:rPr>
-              <w:t xml:space="preserve"> pula.</w:t>
+              </w:rPr>
+              <w:fldChar w:fldCharType="end"/>
             </w:r>
           </w:p>
         </w:tc>
@@ -7769,6 +6464,7 @@
                 <w:szCs w:val="24"/>
                 <w:lang w:val="en-US"/>
               </w:rPr>
+              <w:lastRenderedPageBreak/>
               <w:t>3.</w:t>
             </w:r>
           </w:p>
@@ -7795,7 +6491,7 @@
                 <w:sz w:val="24"/>
                 <w:szCs w:val="24"/>
               </w:rPr>
-              <w:t>Applying the Single Responsibility Principle in Industry: Modularity Benefits and Trade-offs</w:t>
+              <w:t>Arabic Speech Emotion Recognition Employing Wav2vec2.0 and HuBERT Based on BAVED Dataset</w:t>
             </w:r>
           </w:p>
           <w:p>
@@ -7824,7 +6520,6 @@
                 <w:lang w:val="en-US"/>
               </w:rPr>
             </w:pPr>
-            <w:proofErr w:type="spellStart"/>
             <w:r>
               <w:rPr>
                 <w:rFonts w:ascii="Times New Roman" w:hAnsi="Times New Roman" w:cs="Times New Roman"/>
@@ -7832,17 +6527,7 @@
                 <w:szCs w:val="24"/>
                 <w:lang w:val="en-US"/>
               </w:rPr>
-              <w:t>Penulis</w:t>
-            </w:r>
-            <w:proofErr w:type="spellEnd"/>
-            <w:r>
-              <w:rPr>
-                <w:rFonts w:ascii="Times New Roman" w:hAnsi="Times New Roman" w:cs="Times New Roman"/>
-                <w:sz w:val="24"/>
-                <w:szCs w:val="24"/>
-                <w:lang w:val="en-US"/>
-              </w:rPr>
-              <w:t xml:space="preserve">: </w:t>
+              <w:t xml:space="preserve">Penulis: </w:t>
             </w:r>
           </w:p>
           <w:p>
@@ -7864,8 +6549,7 @@
                 <w:sz w:val="24"/>
                 <w:szCs w:val="24"/>
               </w:rPr>
-              <w:lastRenderedPageBreak/>
-              <w:t>Apostolos Ampatzoglou</w:t>
+              <w:t>Omar Mohamed</w:t>
             </w:r>
             <w:r>
               <w:rPr>
@@ -7894,7 +6578,25 @@
                 <w:szCs w:val="24"/>
                 <w:lang w:val="en-US"/>
               </w:rPr>
-              <w:t xml:space="preserve"> (2019)</w:t>
+              <w:t xml:space="preserve"> (20</w:t>
+            </w:r>
+            <w:r>
+              <w:rPr>
+                <w:rFonts w:ascii="Times New Roman" w:hAnsi="Times New Roman" w:cs="Times New Roman"/>
+                <w:sz w:val="24"/>
+                <w:szCs w:val="24"/>
+                <w:lang w:val="en-US"/>
+              </w:rPr>
+              <w:t>21</w:t>
+            </w:r>
+            <w:r>
+              <w:rPr>
+                <w:rFonts w:ascii="Times New Roman" w:hAnsi="Times New Roman" w:cs="Times New Roman"/>
+                <w:sz w:val="24"/>
+                <w:szCs w:val="24"/>
+                <w:lang w:val="en-US"/>
+              </w:rPr>
+              <w:t>)</w:t>
             </w:r>
           </w:p>
         </w:tc>
@@ -7912,7 +6614,7 @@
                 <w:rFonts w:ascii="Times New Roman" w:hAnsi="Times New Roman" w:cs="Times New Roman"/>
                 <w:sz w:val="24"/>
                 <w:szCs w:val="24"/>
-                <w:lang w:val="en-US"/>
+                <w:lang w:val="fi-FI"/>
               </w:rPr>
             </w:pPr>
             <w:r>
@@ -7920,10 +6622,36 @@
                 <w:rFonts w:ascii="Times New Roman" w:hAnsi="Times New Roman" w:cs="Times New Roman"/>
                 <w:sz w:val="24"/>
                 <w:szCs w:val="24"/>
-                <w:lang w:val="en-US"/>
-              </w:rPr>
-              <w:lastRenderedPageBreak/>
-              <w:t>Single responsibility Principle (SRP)</w:t>
+                <w:lang w:val="fi-FI"/>
+              </w:rPr>
+              <w:t>Menggunakan representasi kontekstual dari Wav2vec2 dan HuBERT.</w:t>
+            </w:r>
+            <w:r>
+              <w:rPr>
+                <w:rFonts w:ascii="Times New Roman" w:hAnsi="Times New Roman" w:cs="Times New Roman"/>
+                <w:sz w:val="24"/>
+                <w:szCs w:val="24"/>
+                <w:lang w:val="fi-FI"/>
+              </w:rPr>
+              <w:t xml:space="preserve"> </w:t>
+            </w:r>
+            <w:r>
+              <w:rPr>
+                <w:rFonts w:ascii="Times New Roman" w:hAnsi="Times New Roman" w:cs="Times New Roman"/>
+                <w:sz w:val="24"/>
+                <w:szCs w:val="24"/>
+                <w:lang w:val="fi-FI"/>
+              </w:rPr>
+              <w:t>Setelah itu diklasifikasikan menggunakan MLP dan Bi-LSTM</w:t>
+            </w:r>
+            <w:r>
+              <w:rPr>
+                <w:rFonts w:ascii="Times New Roman" w:hAnsi="Times New Roman" w:cs="Times New Roman"/>
+                <w:sz w:val="24"/>
+                <w:szCs w:val="24"/>
+                <w:lang w:val="fi-FI"/>
+              </w:rPr>
+              <w:t xml:space="preserve"> </w:t>
             </w:r>
           </w:p>
         </w:tc>
@@ -7941,148 +6669,15 @@
                 <w:rFonts w:ascii="Times New Roman" w:hAnsi="Times New Roman" w:cs="Times New Roman"/>
                 <w:sz w:val="24"/>
                 <w:szCs w:val="24"/>
-                <w:lang w:val="en-US"/>
               </w:rPr>
             </w:pPr>
-            <w:proofErr w:type="spellStart"/>
             <w:r>
               <w:rPr>
                 <w:rFonts w:ascii="Times New Roman" w:hAnsi="Times New Roman" w:cs="Times New Roman"/>
                 <w:sz w:val="24"/>
                 <w:szCs w:val="24"/>
-                <w:lang w:val="en-US"/>
-              </w:rPr>
-              <w:t>Menerapkan</w:t>
-            </w:r>
-            <w:proofErr w:type="spellEnd"/>
-            <w:r>
-              <w:rPr>
-                <w:rFonts w:ascii="Times New Roman" w:hAnsi="Times New Roman" w:cs="Times New Roman"/>
-                <w:sz w:val="24"/>
-                <w:szCs w:val="24"/>
-                <w:lang w:val="en-US"/>
-              </w:rPr>
-              <w:t xml:space="preserve"> single responsibility principle (SRP) </w:t>
-            </w:r>
-            <w:proofErr w:type="spellStart"/>
-            <w:r>
-              <w:rPr>
-                <w:rFonts w:ascii="Times New Roman" w:hAnsi="Times New Roman" w:cs="Times New Roman"/>
-                <w:sz w:val="24"/>
-                <w:szCs w:val="24"/>
-                <w:lang w:val="en-US"/>
-              </w:rPr>
-              <w:t>untuk</w:t>
-            </w:r>
-            <w:proofErr w:type="spellEnd"/>
-            <w:r>
-              <w:rPr>
-                <w:rFonts w:ascii="Times New Roman" w:hAnsi="Times New Roman" w:cs="Times New Roman"/>
-                <w:sz w:val="24"/>
-                <w:szCs w:val="24"/>
-                <w:lang w:val="en-US"/>
-              </w:rPr>
-              <w:t xml:space="preserve"> </w:t>
-            </w:r>
-            <w:proofErr w:type="spellStart"/>
-            <w:r>
-              <w:rPr>
-                <w:rFonts w:ascii="Times New Roman" w:hAnsi="Times New Roman" w:cs="Times New Roman"/>
-                <w:sz w:val="24"/>
-                <w:szCs w:val="24"/>
-                <w:lang w:val="en-US"/>
-              </w:rPr>
-              <w:t>melihat</w:t>
-            </w:r>
-            <w:proofErr w:type="spellEnd"/>
-            <w:r>
-              <w:rPr>
-                <w:rFonts w:ascii="Times New Roman" w:hAnsi="Times New Roman" w:cs="Times New Roman"/>
-                <w:sz w:val="24"/>
-                <w:szCs w:val="24"/>
-                <w:lang w:val="en-US"/>
-              </w:rPr>
-              <w:t xml:space="preserve"> </w:t>
-            </w:r>
-            <w:proofErr w:type="spellStart"/>
-            <w:r>
-              <w:rPr>
-                <w:rFonts w:ascii="Times New Roman" w:hAnsi="Times New Roman" w:cs="Times New Roman"/>
-                <w:sz w:val="24"/>
-                <w:szCs w:val="24"/>
-                <w:lang w:val="en-US"/>
-              </w:rPr>
-              <w:t>kelebihan</w:t>
-            </w:r>
-            <w:proofErr w:type="spellEnd"/>
-            <w:r>
-              <w:rPr>
-                <w:rFonts w:ascii="Times New Roman" w:hAnsi="Times New Roman" w:cs="Times New Roman"/>
-                <w:sz w:val="24"/>
-                <w:szCs w:val="24"/>
-                <w:lang w:val="en-US"/>
-              </w:rPr>
-              <w:t xml:space="preserve"> dan </w:t>
-            </w:r>
-            <w:proofErr w:type="spellStart"/>
-            <w:r>
-              <w:rPr>
-                <w:rFonts w:ascii="Times New Roman" w:hAnsi="Times New Roman" w:cs="Times New Roman"/>
-                <w:sz w:val="24"/>
-                <w:szCs w:val="24"/>
-                <w:lang w:val="en-US"/>
-              </w:rPr>
-              <w:t>kekurangan</w:t>
-            </w:r>
-            <w:proofErr w:type="spellEnd"/>
-            <w:r>
-              <w:rPr>
-                <w:rFonts w:ascii="Times New Roman" w:hAnsi="Times New Roman" w:cs="Times New Roman"/>
-                <w:sz w:val="24"/>
-                <w:szCs w:val="24"/>
-                <w:lang w:val="en-US"/>
-              </w:rPr>
-              <w:t xml:space="preserve"> </w:t>
-            </w:r>
-            <w:proofErr w:type="spellStart"/>
-            <w:r>
-              <w:rPr>
-                <w:rFonts w:ascii="Times New Roman" w:hAnsi="Times New Roman" w:cs="Times New Roman"/>
-                <w:sz w:val="24"/>
-                <w:szCs w:val="24"/>
-                <w:lang w:val="en-US"/>
-              </w:rPr>
-              <w:t>dari</w:t>
-            </w:r>
-            <w:proofErr w:type="spellEnd"/>
-            <w:r>
-              <w:rPr>
-                <w:rFonts w:ascii="Times New Roman" w:hAnsi="Times New Roman" w:cs="Times New Roman"/>
-                <w:sz w:val="24"/>
-                <w:szCs w:val="24"/>
-                <w:lang w:val="en-US"/>
-              </w:rPr>
-              <w:t xml:space="preserve"> design patterns </w:t>
-            </w:r>
-            <w:proofErr w:type="spellStart"/>
-            <w:r>
-              <w:rPr>
-                <w:rFonts w:ascii="Times New Roman" w:hAnsi="Times New Roman" w:cs="Times New Roman"/>
-                <w:sz w:val="24"/>
-                <w:szCs w:val="24"/>
-                <w:lang w:val="en-US"/>
-              </w:rPr>
-              <w:t>tersebut</w:t>
-            </w:r>
-            <w:proofErr w:type="spellEnd"/>
-            <w:r>
-              <w:rPr>
-                <w:rFonts w:ascii="Times New Roman" w:hAnsi="Times New Roman" w:cs="Times New Roman"/>
-                <w:sz w:val="24"/>
-                <w:szCs w:val="24"/>
-                <w:lang w:val="en-US"/>
-              </w:rPr>
-              <w:t>.</w:t>
+              </w:rPr>
+              <w:t>Mengembangkan model pengenalan emosi dalam ucapan bahasa Arab dengan memanfaatkan representasi self-supervised. Validasi pada dataset BAVED menunjukkan model berbasis wav2vec 2.0 mencapai akurasi hingga 89%, mengungguli model HuBERT base (87%) dan HuBERT large (84%)</w:t>
             </w:r>
           </w:p>
         </w:tc>
@@ -8210,7 +6805,17 @@
                 <w:szCs w:val="24"/>
                 <w:lang w:val="fi-FI"/>
               </w:rPr>
-              <w:t>Aisha Kurmangali, Muhammad Ehsan Rana, Wan Nurhayati Wan Ab Rahman</w:t>
+              <w:t xml:space="preserve">Aisha Kurmangali, Muhammad Ehsan Rana, Wan </w:t>
+            </w:r>
+            <w:r>
+              <w:rPr>
+                <w:rFonts w:ascii="Times New Roman" w:hAnsi="Times New Roman" w:cs="Times New Roman"/>
+                <w:sz w:val="24"/>
+                <w:szCs w:val="24"/>
+                <w:lang w:val="fi-FI"/>
+              </w:rPr>
+              <w:lastRenderedPageBreak/>
+              <w:t>Nurhayati Wan Ab Rahman</w:t>
             </w:r>
             <w:r>
               <w:rPr>
@@ -8247,6 +6852,7 @@
                 <w:szCs w:val="24"/>
                 <w:lang w:val="en-US"/>
               </w:rPr>
+              <w:lastRenderedPageBreak/>
               <w:t>Abstract Factory and Decorator Design patterns</w:t>
             </w:r>
           </w:p>
@@ -8268,7 +6874,6 @@
                 <w:lang w:val="en-US"/>
               </w:rPr>
             </w:pPr>
-            <w:proofErr w:type="spellStart"/>
             <w:r>
               <w:rPr>
                 <w:rFonts w:ascii="Times New Roman" w:hAnsi="Times New Roman" w:cs="Times New Roman"/>
@@ -8276,317 +6881,7 @@
                 <w:szCs w:val="24"/>
                 <w:lang w:val="en-US"/>
               </w:rPr>
-              <w:t>Penelitian</w:t>
-            </w:r>
-            <w:proofErr w:type="spellEnd"/>
-            <w:r>
-              <w:rPr>
-                <w:rFonts w:ascii="Times New Roman" w:hAnsi="Times New Roman" w:cs="Times New Roman"/>
-                <w:sz w:val="24"/>
-                <w:szCs w:val="24"/>
-                <w:lang w:val="en-US"/>
-              </w:rPr>
-              <w:t xml:space="preserve"> </w:t>
-            </w:r>
-            <w:proofErr w:type="spellStart"/>
-            <w:r>
-              <w:rPr>
-                <w:rFonts w:ascii="Times New Roman" w:hAnsi="Times New Roman" w:cs="Times New Roman"/>
-                <w:sz w:val="24"/>
-                <w:szCs w:val="24"/>
-                <w:lang w:val="en-US"/>
-              </w:rPr>
-              <w:t>ini</w:t>
-            </w:r>
-            <w:proofErr w:type="spellEnd"/>
-            <w:r>
-              <w:rPr>
-                <w:rFonts w:ascii="Times New Roman" w:hAnsi="Times New Roman" w:cs="Times New Roman"/>
-                <w:sz w:val="24"/>
-                <w:szCs w:val="24"/>
-                <w:lang w:val="en-US"/>
-              </w:rPr>
-              <w:t xml:space="preserve"> </w:t>
-            </w:r>
-            <w:proofErr w:type="spellStart"/>
-            <w:r>
-              <w:rPr>
-                <w:rFonts w:ascii="Times New Roman" w:hAnsi="Times New Roman" w:cs="Times New Roman"/>
-                <w:sz w:val="24"/>
-                <w:szCs w:val="24"/>
-                <w:lang w:val="en-US"/>
-              </w:rPr>
-              <w:t>membahas</w:t>
-            </w:r>
-            <w:proofErr w:type="spellEnd"/>
-            <w:r>
-              <w:rPr>
-                <w:rFonts w:ascii="Times New Roman" w:hAnsi="Times New Roman" w:cs="Times New Roman"/>
-                <w:sz w:val="24"/>
-                <w:szCs w:val="24"/>
-                <w:lang w:val="en-US"/>
-              </w:rPr>
-              <w:t xml:space="preserve"> </w:t>
-            </w:r>
-            <w:proofErr w:type="spellStart"/>
-            <w:r>
-              <w:rPr>
-                <w:rFonts w:ascii="Times New Roman" w:hAnsi="Times New Roman" w:cs="Times New Roman"/>
-                <w:sz w:val="24"/>
-                <w:szCs w:val="24"/>
-                <w:lang w:val="en-US"/>
-              </w:rPr>
-              <w:t>mengenai</w:t>
-            </w:r>
-            <w:proofErr w:type="spellEnd"/>
-            <w:r>
-              <w:rPr>
-                <w:rFonts w:ascii="Times New Roman" w:hAnsi="Times New Roman" w:cs="Times New Roman"/>
-                <w:sz w:val="24"/>
-                <w:szCs w:val="24"/>
-                <w:lang w:val="en-US"/>
-              </w:rPr>
-              <w:t xml:space="preserve"> dua </w:t>
-            </w:r>
-            <w:proofErr w:type="spellStart"/>
-            <w:r>
-              <w:rPr>
-                <w:rFonts w:ascii="Times New Roman" w:hAnsi="Times New Roman" w:cs="Times New Roman"/>
-                <w:sz w:val="24"/>
-                <w:szCs w:val="24"/>
-                <w:lang w:val="en-US"/>
-              </w:rPr>
-              <w:t>buah</w:t>
-            </w:r>
-            <w:proofErr w:type="spellEnd"/>
-            <w:r>
-              <w:rPr>
-                <w:rFonts w:ascii="Times New Roman" w:hAnsi="Times New Roman" w:cs="Times New Roman"/>
-                <w:sz w:val="24"/>
-                <w:szCs w:val="24"/>
-                <w:lang w:val="en-US"/>
-              </w:rPr>
-              <w:t xml:space="preserve"> design principle </w:t>
-            </w:r>
-            <w:proofErr w:type="spellStart"/>
-            <w:r>
-              <w:rPr>
-                <w:rFonts w:ascii="Times New Roman" w:hAnsi="Times New Roman" w:cs="Times New Roman"/>
-                <w:sz w:val="24"/>
-                <w:szCs w:val="24"/>
-                <w:lang w:val="en-US"/>
-              </w:rPr>
-              <w:t>yaitu</w:t>
-            </w:r>
-            <w:proofErr w:type="spellEnd"/>
-            <w:r>
-              <w:rPr>
-                <w:rFonts w:ascii="Times New Roman" w:hAnsi="Times New Roman" w:cs="Times New Roman"/>
-                <w:sz w:val="24"/>
-                <w:szCs w:val="24"/>
-                <w:lang w:val="en-US"/>
-              </w:rPr>
-              <w:t xml:space="preserve"> abstract factory dan decorator </w:t>
-            </w:r>
-            <w:proofErr w:type="spellStart"/>
-            <w:r>
-              <w:rPr>
-                <w:rFonts w:ascii="Times New Roman" w:hAnsi="Times New Roman" w:cs="Times New Roman"/>
-                <w:sz w:val="24"/>
-                <w:szCs w:val="24"/>
-                <w:lang w:val="en-US"/>
-              </w:rPr>
-              <w:t>dengan</w:t>
-            </w:r>
-            <w:proofErr w:type="spellEnd"/>
-            <w:r>
-              <w:rPr>
-                <w:rFonts w:ascii="Times New Roman" w:hAnsi="Times New Roman" w:cs="Times New Roman"/>
-                <w:sz w:val="24"/>
-                <w:szCs w:val="24"/>
-                <w:lang w:val="en-US"/>
-              </w:rPr>
-              <w:t xml:space="preserve"> </w:t>
-            </w:r>
-            <w:proofErr w:type="spellStart"/>
-            <w:r>
-              <w:rPr>
-                <w:rFonts w:ascii="Times New Roman" w:hAnsi="Times New Roman" w:cs="Times New Roman"/>
-                <w:sz w:val="24"/>
-                <w:szCs w:val="24"/>
-                <w:lang w:val="en-US"/>
-              </w:rPr>
-              <w:t>pengukuran</w:t>
-            </w:r>
-            <w:proofErr w:type="spellEnd"/>
-            <w:r>
-              <w:rPr>
-                <w:rFonts w:ascii="Times New Roman" w:hAnsi="Times New Roman" w:cs="Times New Roman"/>
-                <w:sz w:val="24"/>
-                <w:szCs w:val="24"/>
-                <w:lang w:val="en-US"/>
-              </w:rPr>
-              <w:t xml:space="preserve"> </w:t>
-            </w:r>
-            <w:proofErr w:type="spellStart"/>
-            <w:r>
-              <w:rPr>
-                <w:rFonts w:ascii="Times New Roman" w:hAnsi="Times New Roman" w:cs="Times New Roman"/>
-                <w:sz w:val="24"/>
-                <w:szCs w:val="24"/>
-                <w:lang w:val="en-US"/>
-              </w:rPr>
-              <w:t>menggunakan</w:t>
-            </w:r>
-            <w:proofErr w:type="spellEnd"/>
-            <w:r>
-              <w:rPr>
-                <w:rFonts w:ascii="Times New Roman" w:hAnsi="Times New Roman" w:cs="Times New Roman"/>
-                <w:sz w:val="24"/>
-                <w:szCs w:val="24"/>
-                <w:lang w:val="en-US"/>
-              </w:rPr>
-              <w:t xml:space="preserve"> CKJM. </w:t>
-            </w:r>
-            <w:proofErr w:type="spellStart"/>
-            <w:r>
-              <w:rPr>
-                <w:rFonts w:ascii="Times New Roman" w:hAnsi="Times New Roman" w:cs="Times New Roman"/>
-                <w:sz w:val="24"/>
-                <w:szCs w:val="24"/>
-                <w:lang w:val="en-US"/>
-              </w:rPr>
-              <w:t>Penelitian</w:t>
-            </w:r>
-            <w:proofErr w:type="spellEnd"/>
-            <w:r>
-              <w:rPr>
-                <w:rFonts w:ascii="Times New Roman" w:hAnsi="Times New Roman" w:cs="Times New Roman"/>
-                <w:sz w:val="24"/>
-                <w:szCs w:val="24"/>
-                <w:lang w:val="en-US"/>
-              </w:rPr>
-              <w:t xml:space="preserve"> </w:t>
-            </w:r>
-            <w:proofErr w:type="spellStart"/>
-            <w:r>
-              <w:rPr>
-                <w:rFonts w:ascii="Times New Roman" w:hAnsi="Times New Roman" w:cs="Times New Roman"/>
-                <w:sz w:val="24"/>
-                <w:szCs w:val="24"/>
-                <w:lang w:val="en-US"/>
-              </w:rPr>
-              <w:t>ini</w:t>
-            </w:r>
-            <w:proofErr w:type="spellEnd"/>
-            <w:r>
-              <w:rPr>
-                <w:rFonts w:ascii="Times New Roman" w:hAnsi="Times New Roman" w:cs="Times New Roman"/>
-                <w:sz w:val="24"/>
-                <w:szCs w:val="24"/>
-                <w:lang w:val="en-US"/>
-              </w:rPr>
-              <w:t xml:space="preserve"> </w:t>
-            </w:r>
-            <w:proofErr w:type="spellStart"/>
-            <w:r>
-              <w:rPr>
-                <w:rFonts w:ascii="Times New Roman" w:hAnsi="Times New Roman" w:cs="Times New Roman"/>
-                <w:sz w:val="24"/>
-                <w:szCs w:val="24"/>
-                <w:lang w:val="en-US"/>
-              </w:rPr>
-              <w:t>menghasilkan</w:t>
-            </w:r>
-            <w:proofErr w:type="spellEnd"/>
-            <w:r>
-              <w:rPr>
-                <w:rFonts w:ascii="Times New Roman" w:hAnsi="Times New Roman" w:cs="Times New Roman"/>
-                <w:sz w:val="24"/>
-                <w:szCs w:val="24"/>
-                <w:lang w:val="en-US"/>
-              </w:rPr>
-              <w:t xml:space="preserve"> </w:t>
-            </w:r>
-            <w:proofErr w:type="spellStart"/>
-            <w:r>
-              <w:rPr>
-                <w:rFonts w:ascii="Times New Roman" w:hAnsi="Times New Roman" w:cs="Times New Roman"/>
-                <w:sz w:val="24"/>
-                <w:szCs w:val="24"/>
-                <w:lang w:val="en-US"/>
-              </w:rPr>
-              <w:t>bahwasanya</w:t>
-            </w:r>
-            <w:proofErr w:type="spellEnd"/>
-            <w:r>
-              <w:rPr>
-                <w:rFonts w:ascii="Times New Roman" w:hAnsi="Times New Roman" w:cs="Times New Roman"/>
-                <w:sz w:val="24"/>
-                <w:szCs w:val="24"/>
-                <w:lang w:val="en-US"/>
-              </w:rPr>
-              <w:t xml:space="preserve"> design patterns </w:t>
-            </w:r>
-            <w:proofErr w:type="spellStart"/>
-            <w:r>
-              <w:rPr>
-                <w:rFonts w:ascii="Times New Roman" w:hAnsi="Times New Roman" w:cs="Times New Roman"/>
-                <w:sz w:val="24"/>
-                <w:szCs w:val="24"/>
-                <w:lang w:val="en-US"/>
-              </w:rPr>
-              <w:t>secara</w:t>
-            </w:r>
-            <w:proofErr w:type="spellEnd"/>
-            <w:r>
-              <w:rPr>
-                <w:rFonts w:ascii="Times New Roman" w:hAnsi="Times New Roman" w:cs="Times New Roman"/>
-                <w:sz w:val="24"/>
-                <w:szCs w:val="24"/>
-                <w:lang w:val="en-US"/>
-              </w:rPr>
-              <w:t xml:space="preserve"> </w:t>
-            </w:r>
-            <w:proofErr w:type="spellStart"/>
-            <w:r>
-              <w:rPr>
-                <w:rFonts w:ascii="Times New Roman" w:hAnsi="Times New Roman" w:cs="Times New Roman"/>
-                <w:sz w:val="24"/>
-                <w:szCs w:val="24"/>
-                <w:lang w:val="en-US"/>
-              </w:rPr>
-              <w:t>positif</w:t>
-            </w:r>
-            <w:proofErr w:type="spellEnd"/>
-            <w:r>
-              <w:rPr>
-                <w:rFonts w:ascii="Times New Roman" w:hAnsi="Times New Roman" w:cs="Times New Roman"/>
-                <w:sz w:val="24"/>
-                <w:szCs w:val="24"/>
-                <w:lang w:val="en-US"/>
-              </w:rPr>
-              <w:t xml:space="preserve"> </w:t>
-            </w:r>
-            <w:proofErr w:type="spellStart"/>
-            <w:r>
-              <w:rPr>
-                <w:rFonts w:ascii="Times New Roman" w:hAnsi="Times New Roman" w:cs="Times New Roman"/>
-                <w:sz w:val="24"/>
-                <w:szCs w:val="24"/>
-                <w:lang w:val="en-US"/>
-              </w:rPr>
-              <w:t>mempengaruhi</w:t>
-            </w:r>
-            <w:proofErr w:type="spellEnd"/>
-            <w:r>
-              <w:rPr>
-                <w:rFonts w:ascii="Times New Roman" w:hAnsi="Times New Roman" w:cs="Times New Roman"/>
-                <w:sz w:val="24"/>
-                <w:szCs w:val="24"/>
-                <w:lang w:val="en-US"/>
-              </w:rPr>
-              <w:t xml:space="preserve"> software maintainability</w:t>
+              <w:t>Penelitian ini membahas mengenai dua buah design principle yaitu abstract factory dan decorator dengan pengukuran menggunakan CKJM. Penelitian ini menghasilkan bahwasanya design patterns secara positif mempengaruhi software maintainability</w:t>
             </w:r>
           </w:p>
         </w:tc>
@@ -8754,7 +7049,6 @@
                 <w:lang w:val="en-US"/>
               </w:rPr>
             </w:pPr>
-            <w:proofErr w:type="spellStart"/>
             <w:r>
               <w:rPr>
                 <w:rFonts w:ascii="Times New Roman" w:hAnsi="Times New Roman" w:cs="Times New Roman"/>
@@ -8762,237 +7056,7 @@
                 <w:szCs w:val="24"/>
                 <w:lang w:val="en-US"/>
               </w:rPr>
-              <w:t>Jurnal</w:t>
-            </w:r>
-            <w:proofErr w:type="spellEnd"/>
-            <w:r>
-              <w:rPr>
-                <w:rFonts w:ascii="Times New Roman" w:hAnsi="Times New Roman" w:cs="Times New Roman"/>
-                <w:sz w:val="24"/>
-                <w:szCs w:val="24"/>
-                <w:lang w:val="en-US"/>
-              </w:rPr>
-              <w:t xml:space="preserve"> </w:t>
-            </w:r>
-            <w:proofErr w:type="spellStart"/>
-            <w:r>
-              <w:rPr>
-                <w:rFonts w:ascii="Times New Roman" w:hAnsi="Times New Roman" w:cs="Times New Roman"/>
-                <w:sz w:val="24"/>
-                <w:szCs w:val="24"/>
-                <w:lang w:val="en-US"/>
-              </w:rPr>
-              <w:t>penelitian</w:t>
-            </w:r>
-            <w:proofErr w:type="spellEnd"/>
-            <w:r>
-              <w:rPr>
-                <w:rFonts w:ascii="Times New Roman" w:hAnsi="Times New Roman" w:cs="Times New Roman"/>
-                <w:sz w:val="24"/>
-                <w:szCs w:val="24"/>
-                <w:lang w:val="en-US"/>
-              </w:rPr>
-              <w:t xml:space="preserve"> </w:t>
-            </w:r>
-            <w:proofErr w:type="spellStart"/>
-            <w:r>
-              <w:rPr>
-                <w:rFonts w:ascii="Times New Roman" w:hAnsi="Times New Roman" w:cs="Times New Roman"/>
-                <w:sz w:val="24"/>
-                <w:szCs w:val="24"/>
-                <w:lang w:val="en-US"/>
-              </w:rPr>
-              <w:t>ini</w:t>
-            </w:r>
-            <w:proofErr w:type="spellEnd"/>
-            <w:r>
-              <w:rPr>
-                <w:rFonts w:ascii="Times New Roman" w:hAnsi="Times New Roman" w:cs="Times New Roman"/>
-                <w:sz w:val="24"/>
-                <w:szCs w:val="24"/>
-                <w:lang w:val="en-US"/>
-              </w:rPr>
-              <w:t xml:space="preserve"> </w:t>
-            </w:r>
-            <w:proofErr w:type="spellStart"/>
-            <w:r>
-              <w:rPr>
-                <w:rFonts w:ascii="Times New Roman" w:hAnsi="Times New Roman" w:cs="Times New Roman"/>
-                <w:sz w:val="24"/>
-                <w:szCs w:val="24"/>
-                <w:lang w:val="en-US"/>
-              </w:rPr>
-              <w:t>menekankan</w:t>
-            </w:r>
-            <w:proofErr w:type="spellEnd"/>
-            <w:r>
-              <w:rPr>
-                <w:rFonts w:ascii="Times New Roman" w:hAnsi="Times New Roman" w:cs="Times New Roman"/>
-                <w:sz w:val="24"/>
-                <w:szCs w:val="24"/>
-                <w:lang w:val="en-US"/>
-              </w:rPr>
-              <w:t xml:space="preserve"> </w:t>
-            </w:r>
-            <w:proofErr w:type="spellStart"/>
-            <w:r>
-              <w:rPr>
-                <w:rFonts w:ascii="Times New Roman" w:hAnsi="Times New Roman" w:cs="Times New Roman"/>
-                <w:sz w:val="24"/>
-                <w:szCs w:val="24"/>
-                <w:lang w:val="en-US"/>
-              </w:rPr>
-              <w:t>pengawasan</w:t>
-            </w:r>
-            <w:proofErr w:type="spellEnd"/>
-            <w:r>
-              <w:rPr>
-                <w:rFonts w:ascii="Times New Roman" w:hAnsi="Times New Roman" w:cs="Times New Roman"/>
-                <w:sz w:val="24"/>
-                <w:szCs w:val="24"/>
-                <w:lang w:val="en-US"/>
-              </w:rPr>
-              <w:t xml:space="preserve"> </w:t>
-            </w:r>
-            <w:proofErr w:type="spellStart"/>
-            <w:r>
-              <w:rPr>
-                <w:rFonts w:ascii="Times New Roman" w:hAnsi="Times New Roman" w:cs="Times New Roman"/>
-                <w:sz w:val="24"/>
-                <w:szCs w:val="24"/>
-                <w:lang w:val="en-US"/>
-              </w:rPr>
-              <w:t>eksperimental</w:t>
-            </w:r>
-            <w:proofErr w:type="spellEnd"/>
-            <w:r>
-              <w:rPr>
-                <w:rFonts w:ascii="Times New Roman" w:hAnsi="Times New Roman" w:cs="Times New Roman"/>
-                <w:sz w:val="24"/>
-                <w:szCs w:val="24"/>
-                <w:lang w:val="en-US"/>
-              </w:rPr>
-              <w:t xml:space="preserve"> </w:t>
-            </w:r>
-            <w:proofErr w:type="spellStart"/>
-            <w:r>
-              <w:rPr>
-                <w:rFonts w:ascii="Times New Roman" w:hAnsi="Times New Roman" w:cs="Times New Roman"/>
-                <w:sz w:val="24"/>
-                <w:szCs w:val="24"/>
-                <w:lang w:val="en-US"/>
-              </w:rPr>
-              <w:t>untuk</w:t>
-            </w:r>
-            <w:proofErr w:type="spellEnd"/>
-            <w:r>
-              <w:rPr>
-                <w:rFonts w:ascii="Times New Roman" w:hAnsi="Times New Roman" w:cs="Times New Roman"/>
-                <w:sz w:val="24"/>
-                <w:szCs w:val="24"/>
-                <w:lang w:val="en-US"/>
-              </w:rPr>
-              <w:t xml:space="preserve"> </w:t>
-            </w:r>
-            <w:proofErr w:type="spellStart"/>
-            <w:r>
-              <w:rPr>
-                <w:rFonts w:ascii="Times New Roman" w:hAnsi="Times New Roman" w:cs="Times New Roman"/>
-                <w:sz w:val="24"/>
-                <w:szCs w:val="24"/>
-                <w:lang w:val="en-US"/>
-              </w:rPr>
-              <w:t>membuktikan</w:t>
-            </w:r>
-            <w:proofErr w:type="spellEnd"/>
-            <w:r>
-              <w:rPr>
-                <w:rFonts w:ascii="Times New Roman" w:hAnsi="Times New Roman" w:cs="Times New Roman"/>
-                <w:sz w:val="24"/>
-                <w:szCs w:val="24"/>
-                <w:lang w:val="en-US"/>
-              </w:rPr>
-              <w:t xml:space="preserve"> </w:t>
-            </w:r>
-            <w:proofErr w:type="spellStart"/>
-            <w:r>
-              <w:rPr>
-                <w:rFonts w:ascii="Times New Roman" w:hAnsi="Times New Roman" w:cs="Times New Roman"/>
-                <w:sz w:val="24"/>
-                <w:szCs w:val="24"/>
-                <w:lang w:val="en-US"/>
-              </w:rPr>
-              <w:t>prinsip-prinsip</w:t>
-            </w:r>
-            <w:proofErr w:type="spellEnd"/>
-            <w:r>
-              <w:rPr>
-                <w:rFonts w:ascii="Times New Roman" w:hAnsi="Times New Roman" w:cs="Times New Roman"/>
-                <w:sz w:val="24"/>
-                <w:szCs w:val="24"/>
-                <w:lang w:val="en-US"/>
-              </w:rPr>
-              <w:t xml:space="preserve"> </w:t>
-            </w:r>
-            <w:proofErr w:type="spellStart"/>
-            <w:r>
-              <w:rPr>
-                <w:rFonts w:ascii="Times New Roman" w:hAnsi="Times New Roman" w:cs="Times New Roman"/>
-                <w:sz w:val="24"/>
-                <w:szCs w:val="24"/>
-                <w:lang w:val="en-US"/>
-              </w:rPr>
-              <w:t>desain</w:t>
-            </w:r>
-            <w:proofErr w:type="spellEnd"/>
-            <w:r>
-              <w:rPr>
-                <w:rFonts w:ascii="Times New Roman" w:hAnsi="Times New Roman" w:cs="Times New Roman"/>
-                <w:sz w:val="24"/>
-                <w:szCs w:val="24"/>
-                <w:lang w:val="en-US"/>
-              </w:rPr>
-              <w:t xml:space="preserve"> SOLID </w:t>
-            </w:r>
-            <w:proofErr w:type="spellStart"/>
-            <w:r>
-              <w:rPr>
-                <w:rFonts w:ascii="Times New Roman" w:hAnsi="Times New Roman" w:cs="Times New Roman"/>
-                <w:sz w:val="24"/>
-                <w:szCs w:val="24"/>
-                <w:lang w:val="en-US"/>
-              </w:rPr>
-              <w:t>dengan</w:t>
-            </w:r>
-            <w:proofErr w:type="spellEnd"/>
-            <w:r>
-              <w:rPr>
-                <w:rFonts w:ascii="Times New Roman" w:hAnsi="Times New Roman" w:cs="Times New Roman"/>
-                <w:sz w:val="24"/>
-                <w:szCs w:val="24"/>
-                <w:lang w:val="en-US"/>
-              </w:rPr>
-              <w:t xml:space="preserve"> </w:t>
-            </w:r>
-            <w:proofErr w:type="spellStart"/>
-            <w:r>
-              <w:rPr>
-                <w:rFonts w:ascii="Times New Roman" w:hAnsi="Times New Roman" w:cs="Times New Roman"/>
-                <w:sz w:val="24"/>
-                <w:szCs w:val="24"/>
-                <w:lang w:val="en-US"/>
-              </w:rPr>
-              <w:t>menggunakan</w:t>
-            </w:r>
-            <w:proofErr w:type="spellEnd"/>
-            <w:r>
-              <w:rPr>
-                <w:rFonts w:ascii="Times New Roman" w:hAnsi="Times New Roman" w:cs="Times New Roman"/>
-                <w:sz w:val="24"/>
-                <w:szCs w:val="24"/>
-                <w:lang w:val="en-US"/>
-              </w:rPr>
-              <w:t xml:space="preserve"> CKJM (Chidamber &amp; Kemerer Java Metrics).</w:t>
+              <w:t>Jurnal penelitian ini menekankan pengawasan eksperimental untuk membuktikan prinsip-prinsip desain SOLID dengan menggunakan CKJM (Chidamber &amp; Kemerer Java Metrics).</w:t>
             </w:r>
           </w:p>
         </w:tc>
@@ -9022,7 +7086,6 @@
           <w:szCs w:val="22"/>
           <w:lang w:val="en-US"/>
         </w:rPr>
-        <w:lastRenderedPageBreak/>
         <w:br/>
       </w:r>
       <w:bookmarkStart w:id="10" w:name="_Toc129030931"/>
@@ -9289,7 +7352,6 @@
                 <w:lang w:val="en-US"/>
               </w:rPr>
             </w:pPr>
-            <w:proofErr w:type="spellStart"/>
             <w:r>
               <w:rPr>
                 <w:rFonts w:ascii="Times New Roman" w:hAnsi="Times New Roman" w:cs="Times New Roman"/>
@@ -9299,7 +7361,6 @@
               </w:rPr>
               <w:t>Fenomena</w:t>
             </w:r>
-            <w:proofErr w:type="spellEnd"/>
           </w:p>
         </w:tc>
       </w:tr>
@@ -9407,7 +7468,7 @@
           </mc:Choice>
           <mc:Fallback>
             <w:pict>
-              <v:shapetype w14:anchorId="30BE9181" id="_x0000_t32" coordsize="21600,21600" o:spt="32" o:oned="t" path="m,l21600,21600e" filled="f">
+              <v:shapetype w14:anchorId="2DCA7D03" id="_x0000_t32" coordsize="21600,21600" o:spt="32" o:oned="t" path="m,l21600,21600e" filled="f">
                 <v:path arrowok="t" fillok="f" o:connecttype="none"/>
                 <o:lock v:ext="edit" shapetype="t"/>
               </v:shapetype>
@@ -9478,6 +7539,7 @@
                 <w:sz w:val="24"/>
                 <w:szCs w:val="24"/>
               </w:rPr>
+              <w:lastRenderedPageBreak/>
               <w:t xml:space="preserve">Dengan tidak menerapkannya aturan dalam menuliskan sebuah code. Menyebabkan perangkat lunak sulit untuk dilakukan </w:t>
             </w:r>
             <w:r>
@@ -9591,7 +7653,7 @@
           </mc:Choice>
           <mc:Fallback>
             <w:pict>
-              <v:shape w14:anchorId="7FA36BDC" id="Straight Arrow Connector 5" o:spid="_x0000_s1026" type="#_x0000_t32" style="position:absolute;margin-left:247.25pt;margin-top:.5pt;width:.55pt;height:22.6pt;z-index:251661312;visibility:visible;mso-wrap-style:square;mso-width-percent:0;mso-height-percent:0;mso-wrap-distance-left:9pt;mso-wrap-distance-top:0;mso-wrap-distance-right:9pt;mso-wrap-distance-bottom:0;mso-position-horizontal:absolute;mso-position-horizontal-relative:text;mso-position-vertical:absolute;mso-position-vertical-relative:text;mso-width-percent:0;mso-height-percent:0;mso-width-relative:page;mso-height-relative:page" o:gfxdata="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" strokecolor="black [3200]" strokeweight=".5pt">
+              <v:shape w14:anchorId="51284B1C" id="Straight Arrow Connector 5" o:spid="_x0000_s1026" type="#_x0000_t32" style="position:absolute;margin-left:247.25pt;margin-top:.5pt;width:.55pt;height:22.6pt;z-index:251661312;visibility:visible;mso-wrap-style:square;mso-width-percent:0;mso-height-percent:0;mso-wrap-distance-left:9pt;mso-wrap-distance-top:0;mso-wrap-distance-right:9pt;mso-wrap-distance-bottom:0;mso-position-horizontal:absolute;mso-position-horizontal-relative:text;mso-position-vertical:absolute;mso-position-vertical-relative:text;mso-width-percent:0;mso-height-percent:0;mso-width-relative:page;mso-height-relative:page" o:gfxdata="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" strokecolor="black [3200]" strokeweight=".5pt">
                 <v:stroke endarrow="block" joinstyle="miter"/>
                 <o:lock v:ext="edit" shapetype="f"/>
               </v:shape>
@@ -9653,7 +7715,6 @@
                 <w:lang w:val="en-US"/>
               </w:rPr>
             </w:pPr>
-            <w:proofErr w:type="spellStart"/>
             <w:r>
               <w:rPr>
                 <w:rFonts w:ascii="Times New Roman" w:hAnsi="Times New Roman" w:cs="Times New Roman"/>
@@ -9661,57 +7722,7 @@
                 <w:szCs w:val="24"/>
                 <w:lang w:val="en-US"/>
               </w:rPr>
-              <w:t>Menggunakan</w:t>
-            </w:r>
-            <w:proofErr w:type="spellEnd"/>
-            <w:r>
-              <w:rPr>
-                <w:rFonts w:ascii="Times New Roman" w:hAnsi="Times New Roman" w:cs="Times New Roman"/>
-                <w:sz w:val="24"/>
-                <w:szCs w:val="24"/>
-                <w:lang w:val="en-US"/>
-              </w:rPr>
-              <w:t xml:space="preserve"> “SOLID” Design principles </w:t>
-            </w:r>
-            <w:proofErr w:type="spellStart"/>
-            <w:r>
-              <w:rPr>
-                <w:rFonts w:ascii="Times New Roman" w:hAnsi="Times New Roman" w:cs="Times New Roman"/>
-                <w:sz w:val="24"/>
-                <w:szCs w:val="24"/>
-                <w:lang w:val="en-US"/>
-              </w:rPr>
-              <w:t>dalam</w:t>
-            </w:r>
-            <w:proofErr w:type="spellEnd"/>
-            <w:r>
-              <w:rPr>
-                <w:rFonts w:ascii="Times New Roman" w:hAnsi="Times New Roman" w:cs="Times New Roman"/>
-                <w:sz w:val="24"/>
-                <w:szCs w:val="24"/>
-                <w:lang w:val="en-US"/>
-              </w:rPr>
-              <w:t xml:space="preserve"> proses </w:t>
-            </w:r>
-            <w:proofErr w:type="spellStart"/>
-            <w:r>
-              <w:rPr>
-                <w:rFonts w:ascii="Times New Roman" w:hAnsi="Times New Roman" w:cs="Times New Roman"/>
-                <w:sz w:val="24"/>
-                <w:szCs w:val="24"/>
-                <w:lang w:val="en-US"/>
-              </w:rPr>
-              <w:t>pengembangan</w:t>
-            </w:r>
-            <w:proofErr w:type="spellEnd"/>
-            <w:r>
-              <w:rPr>
-                <w:rFonts w:ascii="Times New Roman" w:hAnsi="Times New Roman" w:cs="Times New Roman"/>
-                <w:sz w:val="24"/>
-                <w:szCs w:val="24"/>
-                <w:lang w:val="en-US"/>
-              </w:rPr>
-              <w:t xml:space="preserve"> software.</w:t>
+              <w:t>Menggunakan “SOLID” Design principles dalam proses pengembangan software.</w:t>
             </w:r>
           </w:p>
         </w:tc>
@@ -9796,7 +7807,7 @@
           </mc:Choice>
           <mc:Fallback>
             <w:pict>
-              <v:shape w14:anchorId="45036765" id="Straight Arrow Connector 6" o:spid="_x0000_s1026" type="#_x0000_t32" style="position:absolute;margin-left:248.7pt;margin-top:.45pt;width:.55pt;height:22.6pt;z-index:251663360;visibility:visible;mso-wrap-style:square;mso-width-percent:0;mso-height-percent:0;mso-wrap-distance-left:9pt;mso-wrap-distance-top:0;mso-wrap-distance-right:9pt;mso-wrap-distance-bottom:0;mso-position-horizontal:absolute;mso-position-horizontal-relative:text;mso-position-vertical:absolute;mso-position-vertical-relative:text;mso-width-percent:0;mso-height-percent:0;mso-width-relative:page;mso-height-relative:page" o:gfxdata="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" strokecolor="black [3200]" strokeweight=".5pt">
+              <v:shape w14:anchorId="6185FFC2" id="Straight Arrow Connector 6" o:spid="_x0000_s1026" type="#_x0000_t32" style="position:absolute;margin-left:248.7pt;margin-top:.45pt;width:.55pt;height:22.6pt;z-index:251663360;visibility:visible;mso-wrap-style:square;mso-width-percent:0;mso-height-percent:0;mso-wrap-distance-left:9pt;mso-wrap-distance-top:0;mso-wrap-distance-right:9pt;mso-wrap-distance-bottom:0;mso-position-horizontal:absolute;mso-position-horizontal-relative:text;mso-position-vertical:absolute;mso-position-vertical-relative:text;mso-width-percent:0;mso-height-percent:0;mso-width-relative:page;mso-height-relative:page" o:gfxdata="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" strokecolor="black [3200]" strokeweight=".5pt">
                 <v:stroke endarrow="block" joinstyle="miter"/>
                 <o:lock v:ext="edit" shapetype="f"/>
               </v:shape>
@@ -9865,27 +7876,7 @@
                 <w:szCs w:val="24"/>
                 <w:lang w:val="en-US"/>
               </w:rPr>
-              <w:t xml:space="preserve">Metode </w:t>
-            </w:r>
-            <w:proofErr w:type="spellStart"/>
-            <w:r>
-              <w:rPr>
-                <w:rFonts w:ascii="Times New Roman" w:hAnsi="Times New Roman" w:cs="Times New Roman"/>
-                <w:sz w:val="24"/>
-                <w:szCs w:val="24"/>
-                <w:lang w:val="en-US"/>
-              </w:rPr>
-              <w:t>perancangan</w:t>
-            </w:r>
-            <w:proofErr w:type="spellEnd"/>
-            <w:r>
-              <w:rPr>
-                <w:rFonts w:ascii="Times New Roman" w:hAnsi="Times New Roman" w:cs="Times New Roman"/>
-                <w:sz w:val="24"/>
-                <w:szCs w:val="24"/>
-                <w:lang w:val="en-US"/>
-              </w:rPr>
-              <w:t>: UML Class diagram</w:t>
+              <w:t>Metode perancangan: UML Class diagram</w:t>
             </w:r>
           </w:p>
           <w:p>
@@ -9905,27 +7896,7 @@
                 <w:szCs w:val="24"/>
                 <w:lang w:val="en-US"/>
               </w:rPr>
-              <w:t xml:space="preserve">Metode </w:t>
-            </w:r>
-            <w:proofErr w:type="spellStart"/>
-            <w:r>
-              <w:rPr>
-                <w:rFonts w:ascii="Times New Roman" w:hAnsi="Times New Roman" w:cs="Times New Roman"/>
-                <w:sz w:val="24"/>
-                <w:szCs w:val="24"/>
-                <w:lang w:val="en-US"/>
-              </w:rPr>
-              <w:t>pengembangan</w:t>
-            </w:r>
-            <w:proofErr w:type="spellEnd"/>
-            <w:r>
-              <w:rPr>
-                <w:rFonts w:ascii="Times New Roman" w:hAnsi="Times New Roman" w:cs="Times New Roman"/>
-                <w:sz w:val="24"/>
-                <w:szCs w:val="24"/>
-                <w:lang w:val="en-US"/>
-              </w:rPr>
-              <w:t>: Agile Software Development</w:t>
+              <w:t>Metode pengembangan: Agile Software Development</w:t>
             </w:r>
           </w:p>
         </w:tc>
@@ -10010,7 +7981,7 @@
           </mc:Choice>
           <mc:Fallback>
             <w:pict>
-              <v:shape w14:anchorId="535F2A53" id="Straight Arrow Connector 7" o:spid="_x0000_s1026" type="#_x0000_t32" style="position:absolute;margin-left:249.45pt;margin-top:.35pt;width:.55pt;height:22.6pt;z-index:251665408;visibility:visible;mso-wrap-style:square;mso-width-percent:0;mso-height-percent:0;mso-wrap-distance-left:9pt;mso-wrap-distance-top:0;mso-wrap-distance-right:9pt;mso-wrap-distance-bottom:0;mso-position-horizontal:absolute;mso-position-horizontal-relative:text;mso-position-vertical:absolute;mso-position-vertical-relative:text;mso-width-percent:0;mso-height-percent:0;mso-width-relative:page;mso-height-relative:page" o:gfxdata="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" strokecolor="black [3200]" strokeweight=".5pt">
+              <v:shape w14:anchorId="3D4CE934" id="Straight Arrow Connector 7" o:spid="_x0000_s1026" type="#_x0000_t32" style="position:absolute;margin-left:249.45pt;margin-top:.35pt;width:.55pt;height:22.6pt;z-index:251665408;visibility:visible;mso-wrap-style:square;mso-width-percent:0;mso-height-percent:0;mso-wrap-distance-left:9pt;mso-wrap-distance-top:0;mso-wrap-distance-right:9pt;mso-wrap-distance-bottom:0;mso-position-horizontal:absolute;mso-position-horizontal-relative:text;mso-position-vertical:absolute;mso-position-vertical-relative:text;mso-width-percent:0;mso-height-percent:0;mso-width-relative:page;mso-height-relative:page" o:gfxdata="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" strokecolor="black [3200]" strokeweight=".5pt">
                 <v:stroke endarrow="block" joinstyle="miter"/>
                 <o:lock v:ext="edit" shapetype="f"/>
               </v:shape>
@@ -10079,39 +8050,8 @@
                 <w:szCs w:val="24"/>
                 <w:lang w:val="en-US"/>
               </w:rPr>
-              <w:t xml:space="preserve">Bahasa </w:t>
-            </w:r>
-            <w:proofErr w:type="spellStart"/>
-            <w:r>
-              <w:rPr>
-                <w:rFonts w:ascii="Times New Roman" w:hAnsi="Times New Roman" w:cs="Times New Roman"/>
-                <w:sz w:val="24"/>
-                <w:szCs w:val="24"/>
-                <w:lang w:val="en-US"/>
-              </w:rPr>
-              <w:t>Pemrograman</w:t>
-            </w:r>
-            <w:proofErr w:type="spellEnd"/>
-            <w:r>
-              <w:rPr>
-                <w:rFonts w:ascii="Times New Roman" w:hAnsi="Times New Roman" w:cs="Times New Roman"/>
-                <w:sz w:val="24"/>
-                <w:szCs w:val="24"/>
-                <w:lang w:val="en-US"/>
-              </w:rPr>
-              <w:t xml:space="preserve">: </w:t>
-            </w:r>
-            <w:proofErr w:type="spellStart"/>
-            <w:r>
-              <w:rPr>
-                <w:rFonts w:ascii="Times New Roman" w:hAnsi="Times New Roman" w:cs="Times New Roman"/>
-                <w:sz w:val="24"/>
-                <w:szCs w:val="24"/>
-                <w:lang w:val="en-US"/>
-              </w:rPr>
-              <w:t>Javascript</w:t>
-            </w:r>
-            <w:proofErr w:type="spellEnd"/>
+              <w:t>Bahasa Pemrograman: Javascript</w:t>
+            </w:r>
           </w:p>
           <w:p>
             <w:pPr>
@@ -10130,20 +8070,8 @@
                 <w:szCs w:val="24"/>
                 <w:lang w:val="en-US"/>
               </w:rPr>
-              <w:lastRenderedPageBreak/>
-              <w:t xml:space="preserve">Database: </w:t>
-            </w:r>
-            <w:proofErr w:type="spellStart"/>
-            <w:r>
-              <w:rPr>
-                <w:rFonts w:ascii="Times New Roman" w:hAnsi="Times New Roman" w:cs="Times New Roman"/>
-                <w:sz w:val="24"/>
-                <w:szCs w:val="24"/>
-                <w:lang w:val="en-US"/>
-              </w:rPr>
-              <w:t>Postgresql</w:t>
-            </w:r>
-            <w:proofErr w:type="spellEnd"/>
+              <w:t>Database: Postgresql</w:t>
+            </w:r>
           </w:p>
           <w:p>
             <w:pPr>
@@ -10183,39 +8111,8 @@
                 <w:szCs w:val="24"/>
                 <w:lang w:val="en-US"/>
               </w:rPr>
-              <w:t xml:space="preserve">Framework </w:t>
-            </w:r>
-            <w:proofErr w:type="spellStart"/>
-            <w:r>
-              <w:rPr>
-                <w:rFonts w:ascii="Times New Roman" w:hAnsi="Times New Roman" w:cs="Times New Roman"/>
-                <w:sz w:val="24"/>
-                <w:szCs w:val="24"/>
-                <w:lang w:val="en-US"/>
-              </w:rPr>
-              <w:t>Javascript</w:t>
-            </w:r>
-            <w:proofErr w:type="spellEnd"/>
-            <w:r>
-              <w:rPr>
-                <w:rFonts w:ascii="Times New Roman" w:hAnsi="Times New Roman" w:cs="Times New Roman"/>
-                <w:sz w:val="24"/>
-                <w:szCs w:val="24"/>
-                <w:lang w:val="en-US"/>
-              </w:rPr>
-              <w:t xml:space="preserve">: </w:t>
-            </w:r>
-            <w:proofErr w:type="spellStart"/>
-            <w:r>
-              <w:rPr>
-                <w:rFonts w:ascii="Times New Roman" w:hAnsi="Times New Roman" w:cs="Times New Roman"/>
-                <w:sz w:val="24"/>
-                <w:szCs w:val="24"/>
-                <w:lang w:val="en-US"/>
-              </w:rPr>
-              <w:t>NextJS</w:t>
-            </w:r>
-            <w:proofErr w:type="spellEnd"/>
+              <w:t>Framework Javascript: NextJS</w:t>
+            </w:r>
           </w:p>
         </w:tc>
       </w:tr>
@@ -10241,7 +8138,6 @@
           <w:sz w:val="24"/>
           <w:szCs w:val="24"/>
         </w:rPr>
-        <w:lastRenderedPageBreak/>
         <w:br/>
       </w:r>
       <w:bookmarkStart w:id="12" w:name="_Toc129030932"/>
@@ -10332,7 +8228,6 @@
         </w:rPr>
         <w:t xml:space="preserve"> </w:t>
       </w:r>
-      <w:proofErr w:type="spellStart"/>
       <w:r>
         <w:rPr>
           <w:rFonts w:ascii="Times New Roman" w:hAnsi="Times New Roman" w:cs="Times New Roman"/>
@@ -10343,36 +8238,9 @@
           <w:szCs w:val="22"/>
           <w:lang w:val="en-US"/>
         </w:rPr>
-        <w:t>Kerangka</w:t>
-      </w:r>
-      <w:proofErr w:type="spellEnd"/>
-      <w:r>
-        <w:rPr>
-          <w:rFonts w:ascii="Times New Roman" w:hAnsi="Times New Roman" w:cs="Times New Roman"/>
-          <w:i w:val="0"/>
-          <w:iCs w:val="0"/>
-          <w:color w:val="auto"/>
-          <w:sz w:val="22"/>
-          <w:szCs w:val="22"/>
-          <w:lang w:val="en-US"/>
-        </w:rPr>
-        <w:t xml:space="preserve"> </w:t>
-      </w:r>
-      <w:proofErr w:type="spellStart"/>
-      <w:r>
-        <w:rPr>
-          <w:rFonts w:ascii="Times New Roman" w:hAnsi="Times New Roman" w:cs="Times New Roman"/>
-          <w:i w:val="0"/>
-          <w:iCs w:val="0"/>
-          <w:color w:val="auto"/>
-          <w:sz w:val="22"/>
-          <w:szCs w:val="22"/>
-          <w:lang w:val="en-US"/>
-        </w:rPr>
-        <w:t>Pemikiran</w:t>
+        <w:t>Kerangka Pemikiran</w:t>
       </w:r>
       <w:bookmarkEnd w:id="12"/>
-      <w:proofErr w:type="spellEnd"/>
     </w:p>
     <w:p>
       <w:pPr>
@@ -10484,119 +8352,8 @@
           <w:szCs w:val="24"/>
           <w:lang w:val="en-US"/>
         </w:rPr>
-        <w:t xml:space="preserve">Alur </w:t>
-      </w:r>
-      <w:proofErr w:type="spellStart"/>
-      <w:r>
-        <w:rPr>
-          <w:rFonts w:ascii="Times New Roman" w:hAnsi="Times New Roman" w:cs="Times New Roman"/>
-          <w:sz w:val="24"/>
-          <w:szCs w:val="24"/>
-          <w:lang w:val="en-US"/>
-        </w:rPr>
-        <w:t>tahapan</w:t>
-      </w:r>
-      <w:proofErr w:type="spellEnd"/>
-      <w:r>
-        <w:rPr>
-          <w:rFonts w:ascii="Times New Roman" w:hAnsi="Times New Roman" w:cs="Times New Roman"/>
-          <w:sz w:val="24"/>
-          <w:szCs w:val="24"/>
-          <w:lang w:val="en-US"/>
-        </w:rPr>
-        <w:t xml:space="preserve"> </w:t>
-      </w:r>
-      <w:proofErr w:type="spellStart"/>
-      <w:r>
-        <w:rPr>
-          <w:rFonts w:ascii="Times New Roman" w:hAnsi="Times New Roman" w:cs="Times New Roman"/>
-          <w:sz w:val="24"/>
-          <w:szCs w:val="24"/>
-          <w:lang w:val="en-US"/>
-        </w:rPr>
-        <w:t>tersebut</w:t>
-      </w:r>
-      <w:proofErr w:type="spellEnd"/>
-      <w:r>
-        <w:rPr>
-          <w:rFonts w:ascii="Times New Roman" w:hAnsi="Times New Roman" w:cs="Times New Roman"/>
-          <w:sz w:val="24"/>
-          <w:szCs w:val="24"/>
-          <w:lang w:val="en-US"/>
-        </w:rPr>
-        <w:t xml:space="preserve"> </w:t>
-      </w:r>
-      <w:proofErr w:type="spellStart"/>
-      <w:r>
-        <w:rPr>
-          <w:rFonts w:ascii="Times New Roman" w:hAnsi="Times New Roman" w:cs="Times New Roman"/>
-          <w:sz w:val="24"/>
-          <w:szCs w:val="24"/>
-          <w:lang w:val="en-US"/>
-        </w:rPr>
-        <w:t>dapat</w:t>
-      </w:r>
-      <w:proofErr w:type="spellEnd"/>
-      <w:r>
-        <w:rPr>
-          <w:rFonts w:ascii="Times New Roman" w:hAnsi="Times New Roman" w:cs="Times New Roman"/>
-          <w:sz w:val="24"/>
-          <w:szCs w:val="24"/>
-          <w:lang w:val="en-US"/>
-        </w:rPr>
-        <w:t xml:space="preserve"> </w:t>
-      </w:r>
-      <w:proofErr w:type="spellStart"/>
-      <w:r>
-        <w:rPr>
-          <w:rFonts w:ascii="Times New Roman" w:hAnsi="Times New Roman" w:cs="Times New Roman"/>
-          <w:sz w:val="24"/>
-          <w:szCs w:val="24"/>
-          <w:lang w:val="en-US"/>
-        </w:rPr>
-        <w:t>dilihat</w:t>
-      </w:r>
-      <w:proofErr w:type="spellEnd"/>
-      <w:r>
-        <w:rPr>
-          <w:rFonts w:ascii="Times New Roman" w:hAnsi="Times New Roman" w:cs="Times New Roman"/>
-          <w:sz w:val="24"/>
-          <w:szCs w:val="24"/>
-          <w:lang w:val="en-US"/>
-        </w:rPr>
-        <w:t xml:space="preserve"> di </w:t>
-      </w:r>
-      <w:proofErr w:type="spellStart"/>
-      <w:r>
-        <w:rPr>
-          <w:rFonts w:ascii="Times New Roman" w:hAnsi="Times New Roman" w:cs="Times New Roman"/>
-          <w:sz w:val="24"/>
-          <w:szCs w:val="24"/>
-          <w:lang w:val="en-US"/>
-        </w:rPr>
-        <w:t>gambar</w:t>
-      </w:r>
-      <w:proofErr w:type="spellEnd"/>
-      <w:r>
-        <w:rPr>
-          <w:rFonts w:ascii="Times New Roman" w:hAnsi="Times New Roman" w:cs="Times New Roman"/>
-          <w:sz w:val="24"/>
-          <w:szCs w:val="24"/>
-          <w:lang w:val="en-US"/>
-        </w:rPr>
-        <w:t xml:space="preserve"> </w:t>
-      </w:r>
-      <w:proofErr w:type="spellStart"/>
-      <w:r>
-        <w:rPr>
-          <w:rFonts w:ascii="Times New Roman" w:hAnsi="Times New Roman" w:cs="Times New Roman"/>
-          <w:sz w:val="24"/>
-          <w:szCs w:val="24"/>
-          <w:lang w:val="en-US"/>
-        </w:rPr>
-        <w:t>berikut</w:t>
-      </w:r>
-      <w:proofErr w:type="spellEnd"/>
+        <w:t>Alur tahapan tersebut dapat dilihat di gambar berikut</w:t>
+      </w:r>
       <w:r>
         <w:rPr>
           <w:rFonts w:ascii="Times New Roman" w:hAnsi="Times New Roman" w:cs="Times New Roman"/>
@@ -10758,24 +8515,10 @@
           <w:szCs w:val="22"/>
           <w:lang w:val="en-US"/>
         </w:rPr>
-        <w:t xml:space="preserve"> Metode </w:t>
-      </w:r>
-      <w:proofErr w:type="spellStart"/>
-      <w:r>
-        <w:rPr>
-          <w:rFonts w:ascii="Times New Roman" w:hAnsi="Times New Roman" w:cs="Times New Roman"/>
-          <w:i w:val="0"/>
-          <w:iCs w:val="0"/>
-          <w:color w:val="auto"/>
-          <w:sz w:val="22"/>
-          <w:szCs w:val="22"/>
-          <w:lang w:val="en-US"/>
-        </w:rPr>
-        <w:t>Penelitian</w:t>
+        <w:t xml:space="preserve"> Metode Penelitian</w:t>
       </w:r>
       <w:bookmarkEnd w:id="14"/>
       <w:bookmarkEnd w:id="15"/>
-      <w:proofErr w:type="spellEnd"/>
     </w:p>
     <w:p>
       <w:pPr>
@@ -10799,35 +8542,15 @@
         </w:rPr>
       </w:pPr>
       <w:bookmarkStart w:id="16" w:name="_Toc129031004"/>
-      <w:proofErr w:type="spellStart"/>
       <w:r>
         <w:rPr>
           <w:rFonts w:cs="Times New Roman"/>
           <w:szCs w:val="24"/>
           <w:lang w:val="en-US"/>
         </w:rPr>
-        <w:t>Perumusan</w:t>
-      </w:r>
-      <w:proofErr w:type="spellEnd"/>
-      <w:r>
-        <w:rPr>
-          <w:rFonts w:cs="Times New Roman"/>
-          <w:szCs w:val="24"/>
-          <w:lang w:val="en-US"/>
-        </w:rPr>
-        <w:t xml:space="preserve"> </w:t>
-      </w:r>
-      <w:proofErr w:type="spellStart"/>
-      <w:r>
-        <w:rPr>
-          <w:rFonts w:cs="Times New Roman"/>
-          <w:szCs w:val="24"/>
-          <w:lang w:val="en-US"/>
-        </w:rPr>
-        <w:t>Masalah</w:t>
+        <w:t>Perumusan Masalah</w:t>
       </w:r>
       <w:bookmarkEnd w:id="16"/>
-      <w:proofErr w:type="spellEnd"/>
     </w:p>
     <w:p>
       <w:pPr>
@@ -10871,19 +8594,9 @@
           <w:szCs w:val="24"/>
           <w:lang w:val="en-US"/>
         </w:rPr>
-        <w:t xml:space="preserve">Studi </w:t>
-      </w:r>
-      <w:proofErr w:type="spellStart"/>
-      <w:r>
-        <w:rPr>
-          <w:rFonts w:cs="Times New Roman"/>
-          <w:szCs w:val="24"/>
-          <w:lang w:val="en-US"/>
-        </w:rPr>
-        <w:t>literatur</w:t>
+        <w:t>Studi literatur</w:t>
       </w:r>
       <w:bookmarkEnd w:id="17"/>
-      <w:proofErr w:type="spellEnd"/>
       <w:r>
         <w:rPr>
           <w:rFonts w:cs="Times New Roman"/>
@@ -10913,7 +8626,6 @@
         </w:rPr>
         <w:t xml:space="preserve">Studi literatur merupakan suatu proses pencarian teori-teori atau penelitian terhadap sebuah masalah. </w:t>
       </w:r>
-      <w:proofErr w:type="spellStart"/>
       <w:r>
         <w:rPr>
           <w:rFonts w:ascii="Times New Roman" w:hAnsi="Times New Roman" w:cs="Times New Roman"/>
@@ -10921,157 +8633,7 @@
           <w:szCs w:val="24"/>
           <w:lang w:val="en-US"/>
         </w:rPr>
-        <w:t>Literatur</w:t>
-      </w:r>
-      <w:proofErr w:type="spellEnd"/>
-      <w:r>
-        <w:rPr>
-          <w:rFonts w:ascii="Times New Roman" w:hAnsi="Times New Roman" w:cs="Times New Roman"/>
-          <w:sz w:val="24"/>
-          <w:szCs w:val="24"/>
-          <w:lang w:val="en-US"/>
-        </w:rPr>
-        <w:t xml:space="preserve"> yang </w:t>
-      </w:r>
-      <w:proofErr w:type="spellStart"/>
-      <w:r>
-        <w:rPr>
-          <w:rFonts w:ascii="Times New Roman" w:hAnsi="Times New Roman" w:cs="Times New Roman"/>
-          <w:sz w:val="24"/>
-          <w:szCs w:val="24"/>
-          <w:lang w:val="en-US"/>
-        </w:rPr>
-        <w:t>digunakan</w:t>
-      </w:r>
-      <w:proofErr w:type="spellEnd"/>
-      <w:r>
-        <w:rPr>
-          <w:rFonts w:ascii="Times New Roman" w:hAnsi="Times New Roman" w:cs="Times New Roman"/>
-          <w:sz w:val="24"/>
-          <w:szCs w:val="24"/>
-          <w:lang w:val="en-US"/>
-        </w:rPr>
-        <w:t xml:space="preserve"> </w:t>
-      </w:r>
-      <w:proofErr w:type="spellStart"/>
-      <w:r>
-        <w:rPr>
-          <w:rFonts w:ascii="Times New Roman" w:hAnsi="Times New Roman" w:cs="Times New Roman"/>
-          <w:sz w:val="24"/>
-          <w:szCs w:val="24"/>
-          <w:lang w:val="en-US"/>
-        </w:rPr>
-        <w:t>dapat</w:t>
-      </w:r>
-      <w:proofErr w:type="spellEnd"/>
-      <w:r>
-        <w:rPr>
-          <w:rFonts w:ascii="Times New Roman" w:hAnsi="Times New Roman" w:cs="Times New Roman"/>
-          <w:sz w:val="24"/>
-          <w:szCs w:val="24"/>
-          <w:lang w:val="en-US"/>
-        </w:rPr>
-        <w:t xml:space="preserve"> </w:t>
-      </w:r>
-      <w:proofErr w:type="spellStart"/>
-      <w:r>
-        <w:rPr>
-          <w:rFonts w:ascii="Times New Roman" w:hAnsi="Times New Roman" w:cs="Times New Roman"/>
-          <w:sz w:val="24"/>
-          <w:szCs w:val="24"/>
-          <w:lang w:val="en-US"/>
-        </w:rPr>
-        <w:t>berupa</w:t>
-      </w:r>
-      <w:proofErr w:type="spellEnd"/>
-      <w:r>
-        <w:rPr>
-          <w:rFonts w:ascii="Times New Roman" w:hAnsi="Times New Roman" w:cs="Times New Roman"/>
-          <w:sz w:val="24"/>
-          <w:szCs w:val="24"/>
-          <w:lang w:val="en-US"/>
-        </w:rPr>
-        <w:t xml:space="preserve"> </w:t>
-      </w:r>
-      <w:proofErr w:type="spellStart"/>
-      <w:r>
-        <w:rPr>
-          <w:rFonts w:ascii="Times New Roman" w:hAnsi="Times New Roman" w:cs="Times New Roman"/>
-          <w:sz w:val="24"/>
-          <w:szCs w:val="24"/>
-          <w:lang w:val="en-US"/>
-        </w:rPr>
-        <w:t>buku</w:t>
-      </w:r>
-      <w:proofErr w:type="spellEnd"/>
-      <w:r>
-        <w:rPr>
-          <w:rFonts w:ascii="Times New Roman" w:hAnsi="Times New Roman" w:cs="Times New Roman"/>
-          <w:sz w:val="24"/>
-          <w:szCs w:val="24"/>
-          <w:lang w:val="en-US"/>
-        </w:rPr>
-        <w:t xml:space="preserve">, </w:t>
-      </w:r>
-      <w:proofErr w:type="spellStart"/>
-      <w:r>
-        <w:rPr>
-          <w:rFonts w:ascii="Times New Roman" w:hAnsi="Times New Roman" w:cs="Times New Roman"/>
-          <w:sz w:val="24"/>
-          <w:szCs w:val="24"/>
-          <w:lang w:val="en-US"/>
-        </w:rPr>
-        <w:t>jurnal</w:t>
-      </w:r>
-      <w:proofErr w:type="spellEnd"/>
-      <w:r>
-        <w:rPr>
-          <w:rFonts w:ascii="Times New Roman" w:hAnsi="Times New Roman" w:cs="Times New Roman"/>
-          <w:sz w:val="24"/>
-          <w:szCs w:val="24"/>
-          <w:lang w:val="en-US"/>
-        </w:rPr>
-        <w:t xml:space="preserve">, </w:t>
-      </w:r>
-      <w:proofErr w:type="spellStart"/>
-      <w:r>
-        <w:rPr>
-          <w:rFonts w:ascii="Times New Roman" w:hAnsi="Times New Roman" w:cs="Times New Roman"/>
-          <w:sz w:val="24"/>
-          <w:szCs w:val="24"/>
-          <w:lang w:val="en-US"/>
-        </w:rPr>
-        <w:t>artikel</w:t>
-      </w:r>
-      <w:proofErr w:type="spellEnd"/>
-      <w:r>
-        <w:rPr>
-          <w:rFonts w:ascii="Times New Roman" w:hAnsi="Times New Roman" w:cs="Times New Roman"/>
-          <w:sz w:val="24"/>
-          <w:szCs w:val="24"/>
-          <w:lang w:val="en-US"/>
-        </w:rPr>
-        <w:t xml:space="preserve">, </w:t>
-      </w:r>
-      <w:proofErr w:type="spellStart"/>
-      <w:r>
-        <w:rPr>
-          <w:rFonts w:ascii="Times New Roman" w:hAnsi="Times New Roman" w:cs="Times New Roman"/>
-          <w:sz w:val="24"/>
-          <w:szCs w:val="24"/>
-          <w:lang w:val="en-US"/>
-        </w:rPr>
-        <w:t>ataupun</w:t>
-      </w:r>
-      <w:proofErr w:type="spellEnd"/>
-      <w:r>
-        <w:rPr>
-          <w:rFonts w:ascii="Times New Roman" w:hAnsi="Times New Roman" w:cs="Times New Roman"/>
-          <w:sz w:val="24"/>
-          <w:szCs w:val="24"/>
-          <w:lang w:val="en-US"/>
-        </w:rPr>
-        <w:t xml:space="preserve"> </w:t>
+        <w:t xml:space="preserve">Literatur yang digunakan dapat berupa buku, jurnal, artikel, ataupun </w:t>
       </w:r>
       <w:r>
         <w:rPr>
@@ -11084,7 +8646,6 @@
         </w:rPr>
         <w:t xml:space="preserve">paper. </w:t>
       </w:r>
-      <w:proofErr w:type="spellStart"/>
       <w:r>
         <w:rPr>
           <w:rFonts w:ascii="Times New Roman" w:hAnsi="Times New Roman" w:cs="Times New Roman"/>
@@ -11092,9 +8653,8 @@
           <w:szCs w:val="24"/>
           <w:lang w:val="en-US"/>
         </w:rPr>
-        <w:t>Literatur</w:t>
-      </w:r>
-      <w:proofErr w:type="spellEnd"/>
+        <w:t>Literatur penelitian ini berfokus pada topik software design, software maintainability, SOLID design principle</w:t>
+      </w:r>
       <w:r>
         <w:rPr>
           <w:rFonts w:ascii="Times New Roman" w:hAnsi="Times New Roman" w:cs="Times New Roman"/>
@@ -11102,156 +8662,7 @@
           <w:szCs w:val="24"/>
           <w:lang w:val="en-US"/>
         </w:rPr>
-        <w:t xml:space="preserve"> </w:t>
-      </w:r>
-      <w:proofErr w:type="spellStart"/>
-      <w:r>
-        <w:rPr>
-          <w:rFonts w:ascii="Times New Roman" w:hAnsi="Times New Roman" w:cs="Times New Roman"/>
-          <w:sz w:val="24"/>
-          <w:szCs w:val="24"/>
-          <w:lang w:val="en-US"/>
-        </w:rPr>
-        <w:t>penelitian</w:t>
-      </w:r>
-      <w:proofErr w:type="spellEnd"/>
-      <w:r>
-        <w:rPr>
-          <w:rFonts w:ascii="Times New Roman" w:hAnsi="Times New Roman" w:cs="Times New Roman"/>
-          <w:sz w:val="24"/>
-          <w:szCs w:val="24"/>
-          <w:lang w:val="en-US"/>
-        </w:rPr>
-        <w:t xml:space="preserve"> </w:t>
-      </w:r>
-      <w:proofErr w:type="spellStart"/>
-      <w:r>
-        <w:rPr>
-          <w:rFonts w:ascii="Times New Roman" w:hAnsi="Times New Roman" w:cs="Times New Roman"/>
-          <w:sz w:val="24"/>
-          <w:szCs w:val="24"/>
-          <w:lang w:val="en-US"/>
-        </w:rPr>
-        <w:t>ini</w:t>
-      </w:r>
-      <w:proofErr w:type="spellEnd"/>
-      <w:r>
-        <w:rPr>
-          <w:rFonts w:ascii="Times New Roman" w:hAnsi="Times New Roman" w:cs="Times New Roman"/>
-          <w:sz w:val="24"/>
-          <w:szCs w:val="24"/>
-          <w:lang w:val="en-US"/>
-        </w:rPr>
-        <w:t xml:space="preserve"> </w:t>
-      </w:r>
-      <w:proofErr w:type="spellStart"/>
-      <w:r>
-        <w:rPr>
-          <w:rFonts w:ascii="Times New Roman" w:hAnsi="Times New Roman" w:cs="Times New Roman"/>
-          <w:sz w:val="24"/>
-          <w:szCs w:val="24"/>
-          <w:lang w:val="en-US"/>
-        </w:rPr>
-        <w:t>berfokus</w:t>
-      </w:r>
-      <w:proofErr w:type="spellEnd"/>
-      <w:r>
-        <w:rPr>
-          <w:rFonts w:ascii="Times New Roman" w:hAnsi="Times New Roman" w:cs="Times New Roman"/>
-          <w:sz w:val="24"/>
-          <w:szCs w:val="24"/>
-          <w:lang w:val="en-US"/>
-        </w:rPr>
-        <w:t xml:space="preserve"> pada </w:t>
-      </w:r>
-      <w:proofErr w:type="spellStart"/>
-      <w:r>
-        <w:rPr>
-          <w:rFonts w:ascii="Times New Roman" w:hAnsi="Times New Roman" w:cs="Times New Roman"/>
-          <w:sz w:val="24"/>
-          <w:szCs w:val="24"/>
-          <w:lang w:val="en-US"/>
-        </w:rPr>
-        <w:t>topik</w:t>
-      </w:r>
-      <w:proofErr w:type="spellEnd"/>
-      <w:r>
-        <w:rPr>
-          <w:rFonts w:ascii="Times New Roman" w:hAnsi="Times New Roman" w:cs="Times New Roman"/>
-          <w:sz w:val="24"/>
-          <w:szCs w:val="24"/>
-          <w:lang w:val="en-US"/>
-        </w:rPr>
-        <w:t xml:space="preserve"> software design, software maintainability, SOLID design principle</w:t>
-      </w:r>
-      <w:r>
-        <w:rPr>
-          <w:rFonts w:ascii="Times New Roman" w:hAnsi="Times New Roman" w:cs="Times New Roman"/>
-          <w:sz w:val="24"/>
-          <w:szCs w:val="24"/>
-          <w:lang w:val="en-US"/>
-        </w:rPr>
-        <w:t xml:space="preserve">. dan </w:t>
-      </w:r>
-      <w:proofErr w:type="spellStart"/>
-      <w:r>
-        <w:rPr>
-          <w:rFonts w:ascii="Times New Roman" w:hAnsi="Times New Roman" w:cs="Times New Roman"/>
-          <w:sz w:val="24"/>
-          <w:szCs w:val="24"/>
-          <w:lang w:val="en-US"/>
-        </w:rPr>
-        <w:t>metode</w:t>
-      </w:r>
-      <w:proofErr w:type="spellEnd"/>
-      <w:r>
-        <w:rPr>
-          <w:rFonts w:ascii="Times New Roman" w:hAnsi="Times New Roman" w:cs="Times New Roman"/>
-          <w:sz w:val="24"/>
-          <w:szCs w:val="24"/>
-          <w:lang w:val="en-US"/>
-        </w:rPr>
-        <w:t xml:space="preserve"> </w:t>
-      </w:r>
-      <w:proofErr w:type="spellStart"/>
-      <w:r>
-        <w:rPr>
-          <w:rFonts w:ascii="Times New Roman" w:hAnsi="Times New Roman" w:cs="Times New Roman"/>
-          <w:sz w:val="24"/>
-          <w:szCs w:val="24"/>
-          <w:lang w:val="en-US"/>
-        </w:rPr>
-        <w:t>pengukuran</w:t>
-      </w:r>
-      <w:proofErr w:type="spellEnd"/>
-      <w:r>
-        <w:rPr>
-          <w:rFonts w:ascii="Times New Roman" w:hAnsi="Times New Roman" w:cs="Times New Roman"/>
-          <w:sz w:val="24"/>
-          <w:szCs w:val="24"/>
-          <w:lang w:val="en-US"/>
-        </w:rPr>
-        <w:t xml:space="preserve"> maintainability </w:t>
-      </w:r>
-      <w:proofErr w:type="spellStart"/>
-      <w:r>
-        <w:rPr>
-          <w:rFonts w:ascii="Times New Roman" w:hAnsi="Times New Roman" w:cs="Times New Roman"/>
-          <w:sz w:val="24"/>
-          <w:szCs w:val="24"/>
-          <w:lang w:val="en-US"/>
-        </w:rPr>
-        <w:t>menggunakan</w:t>
-      </w:r>
-      <w:proofErr w:type="spellEnd"/>
-      <w:r>
-        <w:rPr>
-          <w:rFonts w:ascii="Times New Roman" w:hAnsi="Times New Roman" w:cs="Times New Roman"/>
-          <w:sz w:val="24"/>
-          <w:szCs w:val="24"/>
-          <w:lang w:val="en-US"/>
-        </w:rPr>
-        <w:t xml:space="preserve"> CK metrics.</w:t>
+        <w:t>. dan metode pengukuran maintainability menggunakan CK metrics.</w:t>
       </w:r>
     </w:p>
     <w:p>
@@ -11269,7 +8680,6 @@
         </w:rPr>
       </w:pPr>
       <w:bookmarkStart w:id="18" w:name="_Toc129031006"/>
-      <w:proofErr w:type="spellStart"/>
       <w:r>
         <w:rPr>
           <w:rFonts w:cs="Times New Roman"/>
@@ -11277,46 +8687,9 @@
           <w:lang w:val="en-US"/>
         </w:rPr>
         <w:lastRenderedPageBreak/>
-        <w:t>Pengembangan</w:t>
-      </w:r>
-      <w:proofErr w:type="spellEnd"/>
-      <w:r>
-        <w:rPr>
-          <w:rFonts w:cs="Times New Roman"/>
-          <w:szCs w:val="24"/>
-          <w:lang w:val="en-US"/>
-        </w:rPr>
-        <w:t xml:space="preserve"> </w:t>
-      </w:r>
-      <w:proofErr w:type="spellStart"/>
-      <w:r>
-        <w:rPr>
-          <w:rFonts w:cs="Times New Roman"/>
-          <w:szCs w:val="24"/>
-          <w:lang w:val="en-US"/>
-        </w:rPr>
-        <w:t>objek</w:t>
-      </w:r>
-      <w:proofErr w:type="spellEnd"/>
-      <w:r>
-        <w:rPr>
-          <w:rFonts w:cs="Times New Roman"/>
-          <w:szCs w:val="24"/>
-          <w:lang w:val="en-US"/>
-        </w:rPr>
-        <w:t xml:space="preserve"> </w:t>
-      </w:r>
-      <w:proofErr w:type="spellStart"/>
-      <w:r>
-        <w:rPr>
-          <w:rFonts w:cs="Times New Roman"/>
-          <w:szCs w:val="24"/>
-          <w:lang w:val="en-US"/>
-        </w:rPr>
-        <w:t>teliti</w:t>
+        <w:t>Pengembangan objek teliti</w:t>
       </w:r>
       <w:bookmarkEnd w:id="18"/>
-      <w:proofErr w:type="spellEnd"/>
     </w:p>
     <w:p>
       <w:pPr>
@@ -11329,7 +8702,6 @@
           <w:lang w:val="en-US"/>
         </w:rPr>
       </w:pPr>
-      <w:proofErr w:type="spellStart"/>
       <w:r>
         <w:rPr>
           <w:rFonts w:ascii="Times New Roman" w:hAnsi="Times New Roman" w:cs="Times New Roman"/>
@@ -11337,437 +8709,7 @@
           <w:szCs w:val="24"/>
           <w:lang w:val="en-US"/>
         </w:rPr>
-        <w:t>Pengembangan</w:t>
-      </w:r>
-      <w:proofErr w:type="spellEnd"/>
-      <w:r>
-        <w:rPr>
-          <w:rFonts w:ascii="Times New Roman" w:hAnsi="Times New Roman" w:cs="Times New Roman"/>
-          <w:sz w:val="24"/>
-          <w:szCs w:val="24"/>
-          <w:lang w:val="en-US"/>
-        </w:rPr>
-        <w:t xml:space="preserve"> </w:t>
-      </w:r>
-      <w:proofErr w:type="spellStart"/>
-      <w:r>
-        <w:rPr>
-          <w:rFonts w:ascii="Times New Roman" w:hAnsi="Times New Roman" w:cs="Times New Roman"/>
-          <w:sz w:val="24"/>
-          <w:szCs w:val="24"/>
-          <w:lang w:val="en-US"/>
-        </w:rPr>
-        <w:t>objek</w:t>
-      </w:r>
-      <w:proofErr w:type="spellEnd"/>
-      <w:r>
-        <w:rPr>
-          <w:rFonts w:ascii="Times New Roman" w:hAnsi="Times New Roman" w:cs="Times New Roman"/>
-          <w:sz w:val="24"/>
-          <w:szCs w:val="24"/>
-          <w:lang w:val="en-US"/>
-        </w:rPr>
-        <w:t xml:space="preserve"> </w:t>
-      </w:r>
-      <w:proofErr w:type="spellStart"/>
-      <w:r>
-        <w:rPr>
-          <w:rFonts w:ascii="Times New Roman" w:hAnsi="Times New Roman" w:cs="Times New Roman"/>
-          <w:sz w:val="24"/>
-          <w:szCs w:val="24"/>
-          <w:lang w:val="en-US"/>
-        </w:rPr>
-        <w:t>teliti</w:t>
-      </w:r>
-      <w:proofErr w:type="spellEnd"/>
-      <w:r>
-        <w:rPr>
-          <w:rFonts w:ascii="Times New Roman" w:hAnsi="Times New Roman" w:cs="Times New Roman"/>
-          <w:sz w:val="24"/>
-          <w:szCs w:val="24"/>
-          <w:lang w:val="en-US"/>
-        </w:rPr>
-        <w:t xml:space="preserve"> </w:t>
-      </w:r>
-      <w:proofErr w:type="spellStart"/>
-      <w:r>
-        <w:rPr>
-          <w:rFonts w:ascii="Times New Roman" w:hAnsi="Times New Roman" w:cs="Times New Roman"/>
-          <w:sz w:val="24"/>
-          <w:szCs w:val="24"/>
-          <w:lang w:val="en-US"/>
-        </w:rPr>
-        <w:t>merupakan</w:t>
-      </w:r>
-      <w:proofErr w:type="spellEnd"/>
-      <w:r>
-        <w:rPr>
-          <w:rFonts w:ascii="Times New Roman" w:hAnsi="Times New Roman" w:cs="Times New Roman"/>
-          <w:sz w:val="24"/>
-          <w:szCs w:val="24"/>
-          <w:lang w:val="en-US"/>
-        </w:rPr>
-        <w:t xml:space="preserve"> </w:t>
-      </w:r>
-      <w:proofErr w:type="spellStart"/>
-      <w:r>
-        <w:rPr>
-          <w:rFonts w:ascii="Times New Roman" w:hAnsi="Times New Roman" w:cs="Times New Roman"/>
-          <w:sz w:val="24"/>
-          <w:szCs w:val="24"/>
-          <w:lang w:val="en-US"/>
-        </w:rPr>
-        <w:t>tahapan</w:t>
-      </w:r>
-      <w:proofErr w:type="spellEnd"/>
-      <w:r>
-        <w:rPr>
-          <w:rFonts w:ascii="Times New Roman" w:hAnsi="Times New Roman" w:cs="Times New Roman"/>
-          <w:sz w:val="24"/>
-          <w:szCs w:val="24"/>
-          <w:lang w:val="en-US"/>
-        </w:rPr>
-        <w:t xml:space="preserve"> </w:t>
-      </w:r>
-      <w:proofErr w:type="spellStart"/>
-      <w:r>
-        <w:rPr>
-          <w:rFonts w:ascii="Times New Roman" w:hAnsi="Times New Roman" w:cs="Times New Roman"/>
-          <w:sz w:val="24"/>
-          <w:szCs w:val="24"/>
-          <w:lang w:val="en-US"/>
-        </w:rPr>
-        <w:t>dimana</w:t>
-      </w:r>
-      <w:proofErr w:type="spellEnd"/>
-      <w:r>
-        <w:rPr>
-          <w:rFonts w:ascii="Times New Roman" w:hAnsi="Times New Roman" w:cs="Times New Roman"/>
-          <w:sz w:val="24"/>
-          <w:szCs w:val="24"/>
-          <w:lang w:val="en-US"/>
-        </w:rPr>
-        <w:t xml:space="preserve"> </w:t>
-      </w:r>
-      <w:proofErr w:type="spellStart"/>
-      <w:r>
-        <w:rPr>
-          <w:rFonts w:ascii="Times New Roman" w:hAnsi="Times New Roman" w:cs="Times New Roman"/>
-          <w:sz w:val="24"/>
-          <w:szCs w:val="24"/>
-          <w:lang w:val="en-US"/>
-        </w:rPr>
-        <w:t>peniliti</w:t>
-      </w:r>
-      <w:proofErr w:type="spellEnd"/>
-      <w:r>
-        <w:rPr>
-          <w:rFonts w:ascii="Times New Roman" w:hAnsi="Times New Roman" w:cs="Times New Roman"/>
-          <w:sz w:val="24"/>
-          <w:szCs w:val="24"/>
-          <w:lang w:val="en-US"/>
-        </w:rPr>
-        <w:t xml:space="preserve"> </w:t>
-      </w:r>
-      <w:proofErr w:type="spellStart"/>
-      <w:r>
-        <w:rPr>
-          <w:rFonts w:ascii="Times New Roman" w:hAnsi="Times New Roman" w:cs="Times New Roman"/>
-          <w:sz w:val="24"/>
-          <w:szCs w:val="24"/>
-          <w:lang w:val="en-US"/>
-        </w:rPr>
-        <w:t>mengembangkan</w:t>
-      </w:r>
-      <w:proofErr w:type="spellEnd"/>
-      <w:r>
-        <w:rPr>
-          <w:rFonts w:ascii="Times New Roman" w:hAnsi="Times New Roman" w:cs="Times New Roman"/>
-          <w:sz w:val="24"/>
-          <w:szCs w:val="24"/>
-          <w:lang w:val="en-US"/>
-        </w:rPr>
-        <w:t xml:space="preserve"> </w:t>
-      </w:r>
-      <w:proofErr w:type="spellStart"/>
-      <w:r>
-        <w:rPr>
-          <w:rFonts w:ascii="Times New Roman" w:hAnsi="Times New Roman" w:cs="Times New Roman"/>
-          <w:sz w:val="24"/>
-          <w:szCs w:val="24"/>
-          <w:lang w:val="en-US"/>
-        </w:rPr>
-        <w:t>sebuah</w:t>
-      </w:r>
-      <w:proofErr w:type="spellEnd"/>
-      <w:r>
-        <w:rPr>
-          <w:rFonts w:ascii="Times New Roman" w:hAnsi="Times New Roman" w:cs="Times New Roman"/>
-          <w:sz w:val="24"/>
-          <w:szCs w:val="24"/>
-          <w:lang w:val="en-US"/>
-        </w:rPr>
-        <w:t xml:space="preserve"> </w:t>
-      </w:r>
-      <w:proofErr w:type="spellStart"/>
-      <w:r>
-        <w:rPr>
-          <w:rFonts w:ascii="Times New Roman" w:hAnsi="Times New Roman" w:cs="Times New Roman"/>
-          <w:sz w:val="24"/>
-          <w:szCs w:val="24"/>
-          <w:lang w:val="en-US"/>
-        </w:rPr>
-        <w:t>perangkat</w:t>
-      </w:r>
-      <w:proofErr w:type="spellEnd"/>
-      <w:r>
-        <w:rPr>
-          <w:rFonts w:ascii="Times New Roman" w:hAnsi="Times New Roman" w:cs="Times New Roman"/>
-          <w:sz w:val="24"/>
-          <w:szCs w:val="24"/>
-          <w:lang w:val="en-US"/>
-        </w:rPr>
-        <w:t xml:space="preserve"> </w:t>
-      </w:r>
-      <w:proofErr w:type="spellStart"/>
-      <w:r>
-        <w:rPr>
-          <w:rFonts w:ascii="Times New Roman" w:hAnsi="Times New Roman" w:cs="Times New Roman"/>
-          <w:sz w:val="24"/>
-          <w:szCs w:val="24"/>
-          <w:lang w:val="en-US"/>
-        </w:rPr>
-        <w:t>lunak</w:t>
-      </w:r>
-      <w:proofErr w:type="spellEnd"/>
-      <w:r>
-        <w:rPr>
-          <w:rFonts w:ascii="Times New Roman" w:hAnsi="Times New Roman" w:cs="Times New Roman"/>
-          <w:sz w:val="24"/>
-          <w:szCs w:val="24"/>
-          <w:lang w:val="en-US"/>
-        </w:rPr>
-        <w:t xml:space="preserve"> media </w:t>
-      </w:r>
-      <w:proofErr w:type="spellStart"/>
-      <w:r>
-        <w:rPr>
-          <w:rFonts w:ascii="Times New Roman" w:hAnsi="Times New Roman" w:cs="Times New Roman"/>
-          <w:sz w:val="24"/>
-          <w:szCs w:val="24"/>
-          <w:lang w:val="en-US"/>
-        </w:rPr>
-        <w:t>pembelajaran</w:t>
-      </w:r>
-      <w:proofErr w:type="spellEnd"/>
-      <w:r>
-        <w:rPr>
-          <w:rFonts w:ascii="Times New Roman" w:hAnsi="Times New Roman" w:cs="Times New Roman"/>
-          <w:sz w:val="24"/>
-          <w:szCs w:val="24"/>
-          <w:lang w:val="en-US"/>
-        </w:rPr>
-        <w:t xml:space="preserve"> </w:t>
-      </w:r>
-      <w:proofErr w:type="spellStart"/>
-      <w:r>
-        <w:rPr>
-          <w:rFonts w:ascii="Times New Roman" w:hAnsi="Times New Roman" w:cs="Times New Roman"/>
-          <w:sz w:val="24"/>
-          <w:szCs w:val="24"/>
-          <w:lang w:val="en-US"/>
-        </w:rPr>
-        <w:t>pemrograman</w:t>
-      </w:r>
-      <w:proofErr w:type="spellEnd"/>
-      <w:r>
-        <w:rPr>
-          <w:rFonts w:ascii="Times New Roman" w:hAnsi="Times New Roman" w:cs="Times New Roman"/>
-          <w:sz w:val="24"/>
-          <w:szCs w:val="24"/>
-          <w:lang w:val="en-US"/>
-        </w:rPr>
-        <w:t xml:space="preserve">. </w:t>
-      </w:r>
-      <w:proofErr w:type="spellStart"/>
-      <w:r>
-        <w:rPr>
-          <w:rFonts w:ascii="Times New Roman" w:hAnsi="Times New Roman" w:cs="Times New Roman"/>
-          <w:sz w:val="24"/>
-          <w:szCs w:val="24"/>
-          <w:lang w:val="en-US"/>
-        </w:rPr>
-        <w:t>dalam</w:t>
-      </w:r>
-      <w:proofErr w:type="spellEnd"/>
-      <w:r>
-        <w:rPr>
-          <w:rFonts w:ascii="Times New Roman" w:hAnsi="Times New Roman" w:cs="Times New Roman"/>
-          <w:sz w:val="24"/>
-          <w:szCs w:val="24"/>
-          <w:lang w:val="en-US"/>
-        </w:rPr>
-        <w:t xml:space="preserve"> </w:t>
-      </w:r>
-      <w:proofErr w:type="spellStart"/>
-      <w:r>
-        <w:rPr>
-          <w:rFonts w:ascii="Times New Roman" w:hAnsi="Times New Roman" w:cs="Times New Roman"/>
-          <w:sz w:val="24"/>
-          <w:szCs w:val="24"/>
-          <w:lang w:val="en-US"/>
-        </w:rPr>
-        <w:t>pengembangan</w:t>
-      </w:r>
-      <w:proofErr w:type="spellEnd"/>
-      <w:r>
-        <w:rPr>
-          <w:rFonts w:ascii="Times New Roman" w:hAnsi="Times New Roman" w:cs="Times New Roman"/>
-          <w:sz w:val="24"/>
-          <w:szCs w:val="24"/>
-          <w:lang w:val="en-US"/>
-        </w:rPr>
-        <w:t xml:space="preserve"> </w:t>
-      </w:r>
-      <w:proofErr w:type="spellStart"/>
-      <w:r>
-        <w:rPr>
-          <w:rFonts w:ascii="Times New Roman" w:hAnsi="Times New Roman" w:cs="Times New Roman"/>
-          <w:sz w:val="24"/>
-          <w:szCs w:val="24"/>
-          <w:lang w:val="en-US"/>
-        </w:rPr>
-        <w:t>perangkat</w:t>
-      </w:r>
-      <w:proofErr w:type="spellEnd"/>
-      <w:r>
-        <w:rPr>
-          <w:rFonts w:ascii="Times New Roman" w:hAnsi="Times New Roman" w:cs="Times New Roman"/>
-          <w:sz w:val="24"/>
-          <w:szCs w:val="24"/>
-          <w:lang w:val="en-US"/>
-        </w:rPr>
-        <w:t xml:space="preserve"> </w:t>
-      </w:r>
-      <w:proofErr w:type="spellStart"/>
-      <w:r>
-        <w:rPr>
-          <w:rFonts w:ascii="Times New Roman" w:hAnsi="Times New Roman" w:cs="Times New Roman"/>
-          <w:sz w:val="24"/>
-          <w:szCs w:val="24"/>
-          <w:lang w:val="en-US"/>
-        </w:rPr>
-        <w:t>lunak</w:t>
-      </w:r>
-      <w:proofErr w:type="spellEnd"/>
-      <w:r>
-        <w:rPr>
-          <w:rFonts w:ascii="Times New Roman" w:hAnsi="Times New Roman" w:cs="Times New Roman"/>
-          <w:sz w:val="24"/>
-          <w:szCs w:val="24"/>
-          <w:lang w:val="en-US"/>
-        </w:rPr>
-        <w:t xml:space="preserve"> yang </w:t>
-      </w:r>
-      <w:proofErr w:type="spellStart"/>
-      <w:r>
-        <w:rPr>
-          <w:rFonts w:ascii="Times New Roman" w:hAnsi="Times New Roman" w:cs="Times New Roman"/>
-          <w:sz w:val="24"/>
-          <w:szCs w:val="24"/>
-          <w:lang w:val="en-US"/>
-        </w:rPr>
-        <w:t>akan</w:t>
-      </w:r>
-      <w:proofErr w:type="spellEnd"/>
-      <w:r>
-        <w:rPr>
-          <w:rFonts w:ascii="Times New Roman" w:hAnsi="Times New Roman" w:cs="Times New Roman"/>
-          <w:sz w:val="24"/>
-          <w:szCs w:val="24"/>
-          <w:lang w:val="en-US"/>
-        </w:rPr>
-        <w:t xml:space="preserve"> </w:t>
-      </w:r>
-      <w:proofErr w:type="spellStart"/>
-      <w:r>
-        <w:rPr>
-          <w:rFonts w:ascii="Times New Roman" w:hAnsi="Times New Roman" w:cs="Times New Roman"/>
-          <w:sz w:val="24"/>
-          <w:szCs w:val="24"/>
-          <w:lang w:val="en-US"/>
-        </w:rPr>
-        <w:t>dilakukan</w:t>
-      </w:r>
-      <w:proofErr w:type="spellEnd"/>
-      <w:r>
-        <w:rPr>
-          <w:rFonts w:ascii="Times New Roman" w:hAnsi="Times New Roman" w:cs="Times New Roman"/>
-          <w:sz w:val="24"/>
-          <w:szCs w:val="24"/>
-          <w:lang w:val="en-US"/>
-        </w:rPr>
-        <w:t xml:space="preserve"> </w:t>
-      </w:r>
-      <w:proofErr w:type="spellStart"/>
-      <w:r>
-        <w:rPr>
-          <w:rFonts w:ascii="Times New Roman" w:hAnsi="Times New Roman" w:cs="Times New Roman"/>
-          <w:sz w:val="24"/>
-          <w:szCs w:val="24"/>
-          <w:lang w:val="en-US"/>
-        </w:rPr>
-        <w:t>peneliti</w:t>
-      </w:r>
-      <w:proofErr w:type="spellEnd"/>
-      <w:r>
-        <w:rPr>
-          <w:rFonts w:ascii="Times New Roman" w:hAnsi="Times New Roman" w:cs="Times New Roman"/>
-          <w:sz w:val="24"/>
-          <w:szCs w:val="24"/>
-          <w:lang w:val="en-US"/>
-        </w:rPr>
-        <w:t xml:space="preserve"> </w:t>
-      </w:r>
-      <w:proofErr w:type="spellStart"/>
-      <w:r>
-        <w:rPr>
-          <w:rFonts w:ascii="Times New Roman" w:hAnsi="Times New Roman" w:cs="Times New Roman"/>
-          <w:sz w:val="24"/>
-          <w:szCs w:val="24"/>
-          <w:lang w:val="en-US"/>
-        </w:rPr>
-        <w:t>akan</w:t>
-      </w:r>
-      <w:proofErr w:type="spellEnd"/>
-      <w:r>
-        <w:rPr>
-          <w:rFonts w:ascii="Times New Roman" w:hAnsi="Times New Roman" w:cs="Times New Roman"/>
-          <w:sz w:val="24"/>
-          <w:szCs w:val="24"/>
-          <w:lang w:val="en-US"/>
-        </w:rPr>
-        <w:t xml:space="preserve"> </w:t>
-      </w:r>
-      <w:proofErr w:type="spellStart"/>
-      <w:r>
-        <w:rPr>
-          <w:rFonts w:ascii="Times New Roman" w:hAnsi="Times New Roman" w:cs="Times New Roman"/>
-          <w:sz w:val="24"/>
-          <w:szCs w:val="24"/>
-          <w:lang w:val="en-US"/>
-        </w:rPr>
-        <w:t>menggunakan</w:t>
-      </w:r>
-      <w:proofErr w:type="spellEnd"/>
-      <w:r>
-        <w:rPr>
-          <w:rFonts w:ascii="Times New Roman" w:hAnsi="Times New Roman" w:cs="Times New Roman"/>
-          <w:sz w:val="24"/>
-          <w:szCs w:val="24"/>
-          <w:lang w:val="en-US"/>
-        </w:rPr>
-        <w:t xml:space="preserve"> SOLID design principle.</w:t>
+        <w:t>Pengembangan objek teliti merupakan tahapan dimana peniliti mengembangkan sebuah perangkat lunak media pembelajaran pemrograman. dalam pengembangan perangkat lunak yang akan dilakukan peneliti akan menggunakan SOLID design principle.</w:t>
       </w:r>
     </w:p>
     <w:p>
@@ -11785,23 +8727,13 @@
         </w:rPr>
       </w:pPr>
       <w:bookmarkStart w:id="19" w:name="_Toc129031007"/>
-      <w:proofErr w:type="spellStart"/>
       <w:r>
         <w:rPr>
           <w:rFonts w:cs="Times New Roman"/>
           <w:szCs w:val="24"/>
           <w:lang w:val="en-US"/>
         </w:rPr>
-        <w:t>Pengukuran</w:t>
-      </w:r>
-      <w:proofErr w:type="spellEnd"/>
-      <w:r>
-        <w:rPr>
-          <w:rFonts w:cs="Times New Roman"/>
-          <w:szCs w:val="24"/>
-          <w:lang w:val="en-US"/>
-        </w:rPr>
-        <w:t xml:space="preserve"> maintainability</w:t>
+        <w:t>Pengukuran maintainability</w:t>
       </w:r>
       <w:bookmarkEnd w:id="19"/>
     </w:p>
@@ -11823,287 +8755,7 @@
           <w:szCs w:val="24"/>
           <w:lang w:val="en-US"/>
         </w:rPr>
-        <w:t xml:space="preserve">Pada </w:t>
-      </w:r>
-      <w:proofErr w:type="spellStart"/>
-      <w:r>
-        <w:rPr>
-          <w:rFonts w:ascii="Times New Roman" w:hAnsi="Times New Roman" w:cs="Times New Roman"/>
-          <w:sz w:val="24"/>
-          <w:szCs w:val="24"/>
-          <w:lang w:val="en-US"/>
-        </w:rPr>
-        <w:t>tahap</w:t>
-      </w:r>
-      <w:proofErr w:type="spellEnd"/>
-      <w:r>
-        <w:rPr>
-          <w:rFonts w:ascii="Times New Roman" w:hAnsi="Times New Roman" w:cs="Times New Roman"/>
-          <w:sz w:val="24"/>
-          <w:szCs w:val="24"/>
-          <w:lang w:val="en-US"/>
-        </w:rPr>
-        <w:t xml:space="preserve"> </w:t>
-      </w:r>
-      <w:proofErr w:type="spellStart"/>
-      <w:r>
-        <w:rPr>
-          <w:rFonts w:ascii="Times New Roman" w:hAnsi="Times New Roman" w:cs="Times New Roman"/>
-          <w:sz w:val="24"/>
-          <w:szCs w:val="24"/>
-          <w:lang w:val="en-US"/>
-        </w:rPr>
-        <w:t>ini</w:t>
-      </w:r>
-      <w:proofErr w:type="spellEnd"/>
-      <w:r>
-        <w:rPr>
-          <w:rFonts w:ascii="Times New Roman" w:hAnsi="Times New Roman" w:cs="Times New Roman"/>
-          <w:sz w:val="24"/>
-          <w:szCs w:val="24"/>
-          <w:lang w:val="en-US"/>
-        </w:rPr>
-        <w:t xml:space="preserve"> </w:t>
-      </w:r>
-      <w:proofErr w:type="spellStart"/>
-      <w:r>
-        <w:rPr>
-          <w:rFonts w:ascii="Times New Roman" w:hAnsi="Times New Roman" w:cs="Times New Roman"/>
-          <w:sz w:val="24"/>
-          <w:szCs w:val="24"/>
-          <w:lang w:val="en-US"/>
-        </w:rPr>
-        <w:t>ketika</w:t>
-      </w:r>
-      <w:proofErr w:type="spellEnd"/>
-      <w:r>
-        <w:rPr>
-          <w:rFonts w:ascii="Times New Roman" w:hAnsi="Times New Roman" w:cs="Times New Roman"/>
-          <w:sz w:val="24"/>
-          <w:szCs w:val="24"/>
-          <w:lang w:val="en-US"/>
-        </w:rPr>
-        <w:t xml:space="preserve"> </w:t>
-      </w:r>
-      <w:proofErr w:type="spellStart"/>
-      <w:r>
-        <w:rPr>
-          <w:rFonts w:ascii="Times New Roman" w:hAnsi="Times New Roman" w:cs="Times New Roman"/>
-          <w:sz w:val="24"/>
-          <w:szCs w:val="24"/>
-          <w:lang w:val="en-US"/>
-        </w:rPr>
-        <w:t>perangkat</w:t>
-      </w:r>
-      <w:proofErr w:type="spellEnd"/>
-      <w:r>
-        <w:rPr>
-          <w:rFonts w:ascii="Times New Roman" w:hAnsi="Times New Roman" w:cs="Times New Roman"/>
-          <w:sz w:val="24"/>
-          <w:szCs w:val="24"/>
-          <w:lang w:val="en-US"/>
-        </w:rPr>
-        <w:t xml:space="preserve"> </w:t>
-      </w:r>
-      <w:proofErr w:type="spellStart"/>
-      <w:r>
-        <w:rPr>
-          <w:rFonts w:ascii="Times New Roman" w:hAnsi="Times New Roman" w:cs="Times New Roman"/>
-          <w:sz w:val="24"/>
-          <w:szCs w:val="24"/>
-          <w:lang w:val="en-US"/>
-        </w:rPr>
-        <w:t>lunak</w:t>
-      </w:r>
-      <w:proofErr w:type="spellEnd"/>
-      <w:r>
-        <w:rPr>
-          <w:rFonts w:ascii="Times New Roman" w:hAnsi="Times New Roman" w:cs="Times New Roman"/>
-          <w:sz w:val="24"/>
-          <w:szCs w:val="24"/>
-          <w:lang w:val="en-US"/>
-        </w:rPr>
-        <w:t xml:space="preserve"> </w:t>
-      </w:r>
-      <w:proofErr w:type="spellStart"/>
-      <w:r>
-        <w:rPr>
-          <w:rFonts w:ascii="Times New Roman" w:hAnsi="Times New Roman" w:cs="Times New Roman"/>
-          <w:sz w:val="24"/>
-          <w:szCs w:val="24"/>
-          <w:lang w:val="en-US"/>
-        </w:rPr>
-        <w:t>sudah</w:t>
-      </w:r>
-      <w:proofErr w:type="spellEnd"/>
-      <w:r>
-        <w:rPr>
-          <w:rFonts w:ascii="Times New Roman" w:hAnsi="Times New Roman" w:cs="Times New Roman"/>
-          <w:sz w:val="24"/>
-          <w:szCs w:val="24"/>
-          <w:lang w:val="en-US"/>
-        </w:rPr>
-        <w:t xml:space="preserve"> </w:t>
-      </w:r>
-      <w:proofErr w:type="spellStart"/>
-      <w:r>
-        <w:rPr>
-          <w:rFonts w:ascii="Times New Roman" w:hAnsi="Times New Roman" w:cs="Times New Roman"/>
-          <w:sz w:val="24"/>
-          <w:szCs w:val="24"/>
-          <w:lang w:val="en-US"/>
-        </w:rPr>
-        <w:t>jadi</w:t>
-      </w:r>
-      <w:proofErr w:type="spellEnd"/>
-      <w:r>
-        <w:rPr>
-          <w:rFonts w:ascii="Times New Roman" w:hAnsi="Times New Roman" w:cs="Times New Roman"/>
-          <w:sz w:val="24"/>
-          <w:szCs w:val="24"/>
-          <w:lang w:val="en-US"/>
-        </w:rPr>
-        <w:t xml:space="preserve"> </w:t>
-      </w:r>
-      <w:proofErr w:type="spellStart"/>
-      <w:r>
-        <w:rPr>
-          <w:rFonts w:ascii="Times New Roman" w:hAnsi="Times New Roman" w:cs="Times New Roman"/>
-          <w:sz w:val="24"/>
-          <w:szCs w:val="24"/>
-          <w:lang w:val="en-US"/>
-        </w:rPr>
-        <w:t>dilakukannya</w:t>
-      </w:r>
-      <w:proofErr w:type="spellEnd"/>
-      <w:r>
-        <w:rPr>
-          <w:rFonts w:ascii="Times New Roman" w:hAnsi="Times New Roman" w:cs="Times New Roman"/>
-          <w:sz w:val="24"/>
-          <w:szCs w:val="24"/>
-          <w:lang w:val="en-US"/>
-        </w:rPr>
-        <w:t xml:space="preserve"> </w:t>
-      </w:r>
-      <w:proofErr w:type="spellStart"/>
-      <w:r>
-        <w:rPr>
-          <w:rFonts w:ascii="Times New Roman" w:hAnsi="Times New Roman" w:cs="Times New Roman"/>
-          <w:sz w:val="24"/>
-          <w:szCs w:val="24"/>
-          <w:lang w:val="en-US"/>
-        </w:rPr>
-        <w:t>pengukuran</w:t>
-      </w:r>
-      <w:proofErr w:type="spellEnd"/>
-      <w:r>
-        <w:rPr>
-          <w:rFonts w:ascii="Times New Roman" w:hAnsi="Times New Roman" w:cs="Times New Roman"/>
-          <w:sz w:val="24"/>
-          <w:szCs w:val="24"/>
-          <w:lang w:val="en-US"/>
-        </w:rPr>
-        <w:t xml:space="preserve"> </w:t>
-      </w:r>
-      <w:proofErr w:type="spellStart"/>
-      <w:r>
-        <w:rPr>
-          <w:rFonts w:ascii="Times New Roman" w:hAnsi="Times New Roman" w:cs="Times New Roman"/>
-          <w:sz w:val="24"/>
-          <w:szCs w:val="24"/>
-          <w:lang w:val="en-US"/>
-        </w:rPr>
-        <w:t>dari</w:t>
-      </w:r>
-      <w:proofErr w:type="spellEnd"/>
-      <w:r>
-        <w:rPr>
-          <w:rFonts w:ascii="Times New Roman" w:hAnsi="Times New Roman" w:cs="Times New Roman"/>
-          <w:sz w:val="24"/>
-          <w:szCs w:val="24"/>
-          <w:lang w:val="en-US"/>
-        </w:rPr>
-        <w:t xml:space="preserve"> </w:t>
-      </w:r>
-      <w:proofErr w:type="spellStart"/>
-      <w:r>
-        <w:rPr>
-          <w:rFonts w:ascii="Times New Roman" w:hAnsi="Times New Roman" w:cs="Times New Roman"/>
-          <w:sz w:val="24"/>
-          <w:szCs w:val="24"/>
-          <w:lang w:val="en-US"/>
-        </w:rPr>
-        <w:t>perangkat</w:t>
-      </w:r>
-      <w:proofErr w:type="spellEnd"/>
-      <w:r>
-        <w:rPr>
-          <w:rFonts w:ascii="Times New Roman" w:hAnsi="Times New Roman" w:cs="Times New Roman"/>
-          <w:sz w:val="24"/>
-          <w:szCs w:val="24"/>
-          <w:lang w:val="en-US"/>
-        </w:rPr>
-        <w:t xml:space="preserve"> </w:t>
-      </w:r>
-      <w:proofErr w:type="spellStart"/>
-      <w:r>
-        <w:rPr>
-          <w:rFonts w:ascii="Times New Roman" w:hAnsi="Times New Roman" w:cs="Times New Roman"/>
-          <w:sz w:val="24"/>
-          <w:szCs w:val="24"/>
-          <w:lang w:val="en-US"/>
-        </w:rPr>
-        <w:t>lunak</w:t>
-      </w:r>
-      <w:proofErr w:type="spellEnd"/>
-      <w:r>
-        <w:rPr>
-          <w:rFonts w:ascii="Times New Roman" w:hAnsi="Times New Roman" w:cs="Times New Roman"/>
-          <w:sz w:val="24"/>
-          <w:szCs w:val="24"/>
-          <w:lang w:val="en-US"/>
-        </w:rPr>
-        <w:t xml:space="preserve"> yang </w:t>
-      </w:r>
-      <w:proofErr w:type="spellStart"/>
-      <w:r>
-        <w:rPr>
-          <w:rFonts w:ascii="Times New Roman" w:hAnsi="Times New Roman" w:cs="Times New Roman"/>
-          <w:sz w:val="24"/>
-          <w:szCs w:val="24"/>
-          <w:lang w:val="en-US"/>
-        </w:rPr>
-        <w:t>menerapkan</w:t>
-      </w:r>
-      <w:proofErr w:type="spellEnd"/>
-      <w:r>
-        <w:rPr>
-          <w:rFonts w:ascii="Times New Roman" w:hAnsi="Times New Roman" w:cs="Times New Roman"/>
-          <w:sz w:val="24"/>
-          <w:szCs w:val="24"/>
-          <w:lang w:val="en-US"/>
-        </w:rPr>
-        <w:t xml:space="preserve"> SOLID design principle </w:t>
-      </w:r>
-      <w:proofErr w:type="spellStart"/>
-      <w:r>
-        <w:rPr>
-          <w:rFonts w:ascii="Times New Roman" w:hAnsi="Times New Roman" w:cs="Times New Roman"/>
-          <w:sz w:val="24"/>
-          <w:szCs w:val="24"/>
-          <w:lang w:val="en-US"/>
-        </w:rPr>
-        <w:t>tersebut</w:t>
-      </w:r>
-      <w:proofErr w:type="spellEnd"/>
-      <w:r>
-        <w:rPr>
-          <w:rFonts w:ascii="Times New Roman" w:hAnsi="Times New Roman" w:cs="Times New Roman"/>
-          <w:sz w:val="24"/>
-          <w:szCs w:val="24"/>
-          <w:lang w:val="en-US"/>
-        </w:rPr>
-        <w:t>.</w:t>
+        <w:t>Pada tahap ini ketika perangkat lunak sudah jadi dilakukannya pengukuran dari perangkat lunak yang menerapkan SOLID design principle tersebut.</w:t>
       </w:r>
     </w:p>
     <w:p>
@@ -12121,53 +8773,15 @@
         </w:rPr>
       </w:pPr>
       <w:bookmarkStart w:id="20" w:name="_Toc129031008"/>
-      <w:proofErr w:type="spellStart"/>
       <w:r>
         <w:rPr>
           <w:rFonts w:cs="Times New Roman"/>
           <w:szCs w:val="24"/>
           <w:lang w:val="en-US"/>
         </w:rPr>
-        <w:t>Analisis</w:t>
-      </w:r>
-      <w:proofErr w:type="spellEnd"/>
-      <w:r>
-        <w:rPr>
-          <w:rFonts w:cs="Times New Roman"/>
-          <w:szCs w:val="24"/>
-          <w:lang w:val="en-US"/>
-        </w:rPr>
-        <w:t xml:space="preserve"> </w:t>
-      </w:r>
-      <w:proofErr w:type="spellStart"/>
-      <w:r>
-        <w:rPr>
-          <w:rFonts w:cs="Times New Roman"/>
-          <w:szCs w:val="24"/>
-          <w:lang w:val="en-US"/>
-        </w:rPr>
-        <w:t>hasil</w:t>
-      </w:r>
-      <w:proofErr w:type="spellEnd"/>
-      <w:r>
-        <w:rPr>
-          <w:rFonts w:cs="Times New Roman"/>
-          <w:szCs w:val="24"/>
-          <w:lang w:val="en-US"/>
-        </w:rPr>
-        <w:t xml:space="preserve"> </w:t>
-      </w:r>
-      <w:proofErr w:type="spellStart"/>
-      <w:r>
-        <w:rPr>
-          <w:rFonts w:cs="Times New Roman"/>
-          <w:szCs w:val="24"/>
-          <w:lang w:val="en-US"/>
-        </w:rPr>
-        <w:t>penelitian</w:t>
+        <w:t>Analisis hasil penelitian</w:t>
       </w:r>
       <w:bookmarkEnd w:id="20"/>
-      <w:proofErr w:type="spellEnd"/>
     </w:p>
     <w:p>
       <w:pPr>
@@ -12182,7 +8796,6 @@
           <w:lang w:val="en-US"/>
         </w:rPr>
       </w:pPr>
-      <w:proofErr w:type="spellStart"/>
       <w:r>
         <w:rPr>
           <w:rFonts w:ascii="Times New Roman" w:hAnsi="Times New Roman" w:cs="Times New Roman"/>
@@ -12190,9 +8803,8 @@
           <w:szCs w:val="24"/>
           <w:lang w:val="en-US"/>
         </w:rPr>
-        <w:t>Setelah</w:t>
-      </w:r>
-      <w:proofErr w:type="spellEnd"/>
+        <w:t xml:space="preserve">Setelah dilakukannya pengukuran dengan menggunakan CK metrics maka akan menghasilkan </w:t>
+      </w:r>
       <w:r>
         <w:rPr>
           <w:rFonts w:ascii="Times New Roman" w:hAnsi="Times New Roman" w:cs="Times New Roman"/>
@@ -12200,167 +8812,7 @@
           <w:szCs w:val="24"/>
           <w:lang w:val="en-US"/>
         </w:rPr>
-        <w:t xml:space="preserve"> </w:t>
-      </w:r>
-      <w:proofErr w:type="spellStart"/>
-      <w:r>
-        <w:rPr>
-          <w:rFonts w:ascii="Times New Roman" w:hAnsi="Times New Roman" w:cs="Times New Roman"/>
-          <w:sz w:val="24"/>
-          <w:szCs w:val="24"/>
-          <w:lang w:val="en-US"/>
-        </w:rPr>
-        <w:t>dilakukannya</w:t>
-      </w:r>
-      <w:proofErr w:type="spellEnd"/>
-      <w:r>
-        <w:rPr>
-          <w:rFonts w:ascii="Times New Roman" w:hAnsi="Times New Roman" w:cs="Times New Roman"/>
-          <w:sz w:val="24"/>
-          <w:szCs w:val="24"/>
-          <w:lang w:val="en-US"/>
-        </w:rPr>
-        <w:t xml:space="preserve"> </w:t>
-      </w:r>
-      <w:proofErr w:type="spellStart"/>
-      <w:r>
-        <w:rPr>
-          <w:rFonts w:ascii="Times New Roman" w:hAnsi="Times New Roman" w:cs="Times New Roman"/>
-          <w:sz w:val="24"/>
-          <w:szCs w:val="24"/>
-          <w:lang w:val="en-US"/>
-        </w:rPr>
-        <w:t>pengukuran</w:t>
-      </w:r>
-      <w:proofErr w:type="spellEnd"/>
-      <w:r>
-        <w:rPr>
-          <w:rFonts w:ascii="Times New Roman" w:hAnsi="Times New Roman" w:cs="Times New Roman"/>
-          <w:sz w:val="24"/>
-          <w:szCs w:val="24"/>
-          <w:lang w:val="en-US"/>
-        </w:rPr>
-        <w:t xml:space="preserve"> </w:t>
-      </w:r>
-      <w:proofErr w:type="spellStart"/>
-      <w:r>
-        <w:rPr>
-          <w:rFonts w:ascii="Times New Roman" w:hAnsi="Times New Roman" w:cs="Times New Roman"/>
-          <w:sz w:val="24"/>
-          <w:szCs w:val="24"/>
-          <w:lang w:val="en-US"/>
-        </w:rPr>
-        <w:t>dengan</w:t>
-      </w:r>
-      <w:proofErr w:type="spellEnd"/>
-      <w:r>
-        <w:rPr>
-          <w:rFonts w:ascii="Times New Roman" w:hAnsi="Times New Roman" w:cs="Times New Roman"/>
-          <w:sz w:val="24"/>
-          <w:szCs w:val="24"/>
-          <w:lang w:val="en-US"/>
-        </w:rPr>
-        <w:t xml:space="preserve"> </w:t>
-      </w:r>
-      <w:proofErr w:type="spellStart"/>
-      <w:r>
-        <w:rPr>
-          <w:rFonts w:ascii="Times New Roman" w:hAnsi="Times New Roman" w:cs="Times New Roman"/>
-          <w:sz w:val="24"/>
-          <w:szCs w:val="24"/>
-          <w:lang w:val="en-US"/>
-        </w:rPr>
-        <w:t>menggunakan</w:t>
-      </w:r>
-      <w:proofErr w:type="spellEnd"/>
-      <w:r>
-        <w:rPr>
-          <w:rFonts w:ascii="Times New Roman" w:hAnsi="Times New Roman" w:cs="Times New Roman"/>
-          <w:sz w:val="24"/>
-          <w:szCs w:val="24"/>
-          <w:lang w:val="en-US"/>
-        </w:rPr>
-        <w:t xml:space="preserve"> CK metrics </w:t>
-      </w:r>
-      <w:proofErr w:type="spellStart"/>
-      <w:r>
-        <w:rPr>
-          <w:rFonts w:ascii="Times New Roman" w:hAnsi="Times New Roman" w:cs="Times New Roman"/>
-          <w:sz w:val="24"/>
-          <w:szCs w:val="24"/>
-          <w:lang w:val="en-US"/>
-        </w:rPr>
-        <w:t>maka</w:t>
-      </w:r>
-      <w:proofErr w:type="spellEnd"/>
-      <w:r>
-        <w:rPr>
-          <w:rFonts w:ascii="Times New Roman" w:hAnsi="Times New Roman" w:cs="Times New Roman"/>
-          <w:sz w:val="24"/>
-          <w:szCs w:val="24"/>
-          <w:lang w:val="en-US"/>
-        </w:rPr>
-        <w:t xml:space="preserve"> </w:t>
-      </w:r>
-      <w:proofErr w:type="spellStart"/>
-      <w:r>
-        <w:rPr>
-          <w:rFonts w:ascii="Times New Roman" w:hAnsi="Times New Roman" w:cs="Times New Roman"/>
-          <w:sz w:val="24"/>
-          <w:szCs w:val="24"/>
-          <w:lang w:val="en-US"/>
-        </w:rPr>
-        <w:t>akan</w:t>
-      </w:r>
-      <w:proofErr w:type="spellEnd"/>
-      <w:r>
-        <w:rPr>
-          <w:rFonts w:ascii="Times New Roman" w:hAnsi="Times New Roman" w:cs="Times New Roman"/>
-          <w:sz w:val="24"/>
-          <w:szCs w:val="24"/>
-          <w:lang w:val="en-US"/>
-        </w:rPr>
-        <w:t xml:space="preserve"> </w:t>
-      </w:r>
-      <w:proofErr w:type="spellStart"/>
-      <w:r>
-        <w:rPr>
-          <w:rFonts w:ascii="Times New Roman" w:hAnsi="Times New Roman" w:cs="Times New Roman"/>
-          <w:sz w:val="24"/>
-          <w:szCs w:val="24"/>
-          <w:lang w:val="en-US"/>
-        </w:rPr>
-        <w:t>menghasilkan</w:t>
-      </w:r>
-      <w:proofErr w:type="spellEnd"/>
-      <w:r>
-        <w:rPr>
-          <w:rFonts w:ascii="Times New Roman" w:hAnsi="Times New Roman" w:cs="Times New Roman"/>
-          <w:sz w:val="24"/>
-          <w:szCs w:val="24"/>
-          <w:lang w:val="en-US"/>
-        </w:rPr>
-        <w:t xml:space="preserve"> </w:t>
-      </w:r>
-      <w:proofErr w:type="spellStart"/>
-      <w:r>
-        <w:rPr>
-          <w:rFonts w:ascii="Times New Roman" w:hAnsi="Times New Roman" w:cs="Times New Roman"/>
-          <w:sz w:val="24"/>
-          <w:szCs w:val="24"/>
-          <w:lang w:val="en-US"/>
-        </w:rPr>
-        <w:t>beberapa</w:t>
-      </w:r>
-      <w:proofErr w:type="spellEnd"/>
-      <w:r>
-        <w:rPr>
-          <w:rFonts w:ascii="Times New Roman" w:hAnsi="Times New Roman" w:cs="Times New Roman"/>
-          <w:sz w:val="24"/>
-          <w:szCs w:val="24"/>
-          <w:lang w:val="en-US"/>
-        </w:rPr>
-        <w:t xml:space="preserve"> </w:t>
+        <w:t xml:space="preserve">beberapa </w:t>
       </w:r>
       <w:r>
         <w:rPr>
@@ -12396,27 +8848,7 @@
           <w:szCs w:val="24"/>
           <w:lang w:val="en-US"/>
         </w:rPr>
-        <w:t>WMC metric (</w:t>
-      </w:r>
-      <w:proofErr w:type="gramStart"/>
-      <w:r>
-        <w:rPr>
-          <w:rFonts w:ascii="Times New Roman" w:hAnsi="Times New Roman" w:cs="Times New Roman"/>
-          <w:sz w:val="24"/>
-          <w:szCs w:val="24"/>
-          <w:lang w:val="en-US"/>
-        </w:rPr>
-        <w:t>weighted</w:t>
-      </w:r>
-      <w:proofErr w:type="gramEnd"/>
-      <w:r>
-        <w:rPr>
-          <w:rFonts w:ascii="Times New Roman" w:hAnsi="Times New Roman" w:cs="Times New Roman"/>
-          <w:sz w:val="24"/>
-          <w:szCs w:val="24"/>
-          <w:lang w:val="en-US"/>
-        </w:rPr>
-        <w:t xml:space="preserve"> methods per class)</w:t>
+        <w:t>WMC metric (weighted methods per class)</w:t>
       </w:r>
     </w:p>
     <w:p>
@@ -12491,27 +8923,7 @@
           <w:szCs w:val="24"/>
           <w:lang w:val="en-US"/>
         </w:rPr>
-        <w:t xml:space="preserve">CBO metric (Coupling between </w:t>
-      </w:r>
-      <w:proofErr w:type="gramStart"/>
-      <w:r>
-        <w:rPr>
-          <w:rFonts w:ascii="Times New Roman" w:hAnsi="Times New Roman" w:cs="Times New Roman"/>
-          <w:sz w:val="24"/>
-          <w:szCs w:val="24"/>
-          <w:lang w:val="en-US"/>
-        </w:rPr>
-        <w:t>object</w:t>
-      </w:r>
-      <w:proofErr w:type="gramEnd"/>
-      <w:r>
-        <w:rPr>
-          <w:rFonts w:ascii="Times New Roman" w:hAnsi="Times New Roman" w:cs="Times New Roman"/>
-          <w:sz w:val="24"/>
-          <w:szCs w:val="24"/>
-          <w:lang w:val="en-US"/>
-        </w:rPr>
-        <w:t>)</w:t>
+        <w:t>CBO metric (Coupling between object)</w:t>
       </w:r>
     </w:p>
     <w:p>
@@ -12747,21 +9159,8 @@
           <w:szCs w:val="24"/>
           <w:lang w:val="en-US"/>
         </w:rPr>
-        <w:t xml:space="preserve">Jadwal </w:t>
-      </w:r>
-      <w:proofErr w:type="spellStart"/>
-      <w:r>
-        <w:rPr>
-          <w:rFonts w:ascii="Times New Roman" w:hAnsi="Times New Roman" w:cs="Times New Roman"/>
-          <w:b/>
-          <w:bCs/>
-          <w:sz w:val="24"/>
-          <w:szCs w:val="24"/>
-          <w:lang w:val="en-US"/>
-        </w:rPr>
-        <w:t>Penelitian</w:t>
-      </w:r>
-      <w:proofErr w:type="spellEnd"/>
+        <w:t>Jadwal Penelitian</w:t>
+      </w:r>
     </w:p>
     <w:tbl>
       <w:tblPr>
@@ -16468,41 +12867,6 @@
           <w:rFonts w:ascii="Calibri" w:hAnsi="Calibri" w:cs="Calibri"/>
         </w:rPr>
         <w:t>: arXiv:2401.08281. doi: 10.48550/arXiv.2401.08281.</w:t>
-      </w:r>
-    </w:p>
-    <w:p>
-      <w:pPr>
-        <w:pStyle w:val="Bibliography"/>
-        <w:rPr>
-          <w:rFonts w:ascii="Calibri" w:hAnsi="Calibri" w:cs="Calibri"/>
-        </w:rPr>
-      </w:pPr>
-      <w:r>
-        <w:rPr>
-          <w:rFonts w:ascii="Calibri" w:hAnsi="Calibri" w:cs="Calibri"/>
-        </w:rPr>
-        <w:t>[15]</w:t>
-      </w:r>
-      <w:r>
-        <w:rPr>
-          <w:rFonts w:ascii="Calibri" w:hAnsi="Calibri" w:cs="Calibri"/>
-        </w:rPr>
-        <w:tab/>
-        <w:t xml:space="preserve">R. Prajna, “Adoption of Design Principles and Design Patterns for Developing Software Application,” </w:t>
-      </w:r>
-      <w:r>
-        <w:rPr>
-          <w:rFonts w:ascii="Calibri" w:hAnsi="Calibri" w:cs="Calibri"/>
-          <w:i/>
-          <w:iCs/>
-        </w:rPr>
-        <w:t>J. Emerg. Technol. Innov. Res. JETIR</w:t>
-      </w:r>
-      <w:r>
-        <w:rPr>
-          <w:rFonts w:ascii="Calibri" w:hAnsi="Calibri" w:cs="Calibri"/>
-        </w:rPr>
-        <w:t>, vol. 8, no. 5, 2021.</w:t>
       </w:r>
     </w:p>
     <w:p>

</xml_diff>

<commit_message>
Draft: State of the art
</commit_message>
<xml_diff>
--- a/laporan/PROPOSAL TUGAS AKHIR.docx
+++ b/laporan/PROPOSAL TUGAS AKHIR.docx
@@ -5691,10 +5691,10 @@
         <w:tblLook w:val="04A0" w:firstRow="1" w:lastRow="0" w:firstColumn="1" w:lastColumn="0" w:noHBand="0" w:noVBand="1"/>
       </w:tblPr>
       <w:tblGrid>
-        <w:gridCol w:w="556"/>
-        <w:gridCol w:w="2133"/>
-        <w:gridCol w:w="2022"/>
-        <w:gridCol w:w="3402"/>
+        <w:gridCol w:w="546"/>
+        <w:gridCol w:w="2050"/>
+        <w:gridCol w:w="2389"/>
+        <w:gridCol w:w="3128"/>
       </w:tblGrid>
       <w:tr>
         <w:trPr>
@@ -6375,7 +6375,7 @@
                 <w:sz w:val="24"/>
                 <w:szCs w:val="24"/>
               </w:rPr>
-              <w:t xml:space="preserve">untuk memprediksi representasi laten yang bersifat kontekstual dari seluruh input. Pendekatan ini telah terbukti </w:t>
+              <w:t xml:space="preserve">untuk memprediksi representasi </w:t>
             </w:r>
             <w:r>
               <w:rPr>
@@ -6384,7 +6384,7 @@
                 <w:szCs w:val="24"/>
               </w:rPr>
               <w:lastRenderedPageBreak/>
-              <w:t>memberikan performa state-of-the-art atau setara di benchmark-benchmark utama speech recognition, image classification, dan natural language understanding</w:t>
+              <w:t>laten yang bersifat kontekstual dari seluruh input. Pendekatan ini telah terbukti memberikan performa state-of-the-art atau setara di benchmark-benchmark utama speech recognition, image classification, dan natural language understanding</w:t>
             </w:r>
             <w:r>
               <w:rPr>
@@ -6728,7 +6728,6 @@
                 <w:rFonts w:ascii="Times New Roman" w:hAnsi="Times New Roman" w:cs="Times New Roman"/>
                 <w:sz w:val="24"/>
                 <w:szCs w:val="24"/>
-                <w:lang w:val="en-US"/>
               </w:rPr>
             </w:pPr>
             <w:r>
@@ -6737,16 +6736,7 @@
                 <w:sz w:val="24"/>
                 <w:szCs w:val="24"/>
               </w:rPr>
-              <w:t>Impact of Abstract Factory and Decorator Design Patterns on Software Maintainability: Empirical Evaluation using CK Metrics</w:t>
-            </w:r>
-            <w:r>
-              <w:rPr>
-                <w:rFonts w:ascii="Times New Roman" w:hAnsi="Times New Roman" w:cs="Times New Roman"/>
-                <w:sz w:val="24"/>
-                <w:szCs w:val="24"/>
-                <w:lang w:val="en-US"/>
-              </w:rPr>
-              <w:t>, 2022 Malaysia</w:t>
+              <w:t xml:space="preserve">Quranic Conversations: Developing a Semantic Search tool for the Quran using Arabic NLP Techniques </w:t>
             </w:r>
           </w:p>
           <w:p>
@@ -6803,9 +6793,25 @@
                 <w:rFonts w:ascii="Times New Roman" w:hAnsi="Times New Roman" w:cs="Times New Roman"/>
                 <w:sz w:val="24"/>
                 <w:szCs w:val="24"/>
+              </w:rPr>
+              <w:t>Yasser Shohoud</w:t>
+            </w:r>
+            <w:r>
+              <w:rPr>
+                <w:rFonts w:ascii="Times New Roman" w:hAnsi="Times New Roman" w:cs="Times New Roman"/>
+                <w:sz w:val="24"/>
+                <w:szCs w:val="24"/>
+              </w:rPr>
+              <w:t>, dkk</w:t>
+            </w:r>
+            <w:r>
+              <w:rPr>
+                <w:rFonts w:ascii="Times New Roman" w:hAnsi="Times New Roman" w:cs="Times New Roman"/>
+                <w:sz w:val="24"/>
+                <w:szCs w:val="24"/>
                 <w:lang w:val="fi-FI"/>
               </w:rPr>
-              <w:t xml:space="preserve">Aisha Kurmangali, Muhammad Ehsan Rana, Wan </w:t>
+              <w:t xml:space="preserve"> </w:t>
             </w:r>
             <w:r>
               <w:rPr>
@@ -6814,8 +6820,7 @@
                 <w:szCs w:val="24"/>
                 <w:lang w:val="fi-FI"/>
               </w:rPr>
-              <w:lastRenderedPageBreak/>
-              <w:t>Nurhayati Wan Ab Rahman</w:t>
+              <w:t>(202</w:t>
             </w:r>
             <w:r>
               <w:rPr>
@@ -6824,7 +6829,16 @@
                 <w:szCs w:val="24"/>
                 <w:lang w:val="fi-FI"/>
               </w:rPr>
-              <w:t xml:space="preserve"> (2022)</w:t>
+              <w:t>1</w:t>
+            </w:r>
+            <w:r>
+              <w:rPr>
+                <w:rFonts w:ascii="Times New Roman" w:hAnsi="Times New Roman" w:cs="Times New Roman"/>
+                <w:sz w:val="24"/>
+                <w:szCs w:val="24"/>
+                <w:lang w:val="fi-FI"/>
+              </w:rPr>
+              <w:t>)</w:t>
             </w:r>
           </w:p>
         </w:tc>
@@ -6842,7 +6856,6 @@
                 <w:rFonts w:ascii="Times New Roman" w:hAnsi="Times New Roman" w:cs="Times New Roman"/>
                 <w:sz w:val="24"/>
                 <w:szCs w:val="24"/>
-                <w:lang w:val="en-US"/>
               </w:rPr>
             </w:pPr>
             <w:r>
@@ -6850,10 +6863,79 @@
                 <w:rFonts w:ascii="Times New Roman" w:hAnsi="Times New Roman" w:cs="Times New Roman"/>
                 <w:sz w:val="24"/>
                 <w:szCs w:val="24"/>
-                <w:lang w:val="en-US"/>
+              </w:rPr>
+              <w:t>P</w:t>
+            </w:r>
+            <w:r>
+              <w:rPr>
+                <w:rFonts w:ascii="Times New Roman" w:hAnsi="Times New Roman" w:cs="Times New Roman"/>
+                <w:sz w:val="24"/>
+                <w:szCs w:val="24"/>
+              </w:rPr>
+              <w:t xml:space="preserve">elitian ini mengimplementasikan representasi teks berbasis </w:t>
+            </w:r>
+            <w:r>
+              <w:rPr>
+                <w:rFonts w:ascii="Times New Roman" w:hAnsi="Times New Roman" w:cs="Times New Roman"/>
+                <w:i/>
+                <w:iCs/>
+                <w:sz w:val="24"/>
+                <w:szCs w:val="24"/>
+              </w:rPr>
+              <w:t>word embeddings</w:t>
+            </w:r>
+            <w:r>
+              <w:rPr>
+                <w:rFonts w:ascii="Times New Roman" w:hAnsi="Times New Roman" w:cs="Times New Roman"/>
+                <w:sz w:val="24"/>
+                <w:szCs w:val="24"/>
+              </w:rPr>
+              <w:t xml:space="preserve"> dan </w:t>
+            </w:r>
+            <w:r>
+              <w:rPr>
+                <w:rFonts w:ascii="Times New Roman" w:hAnsi="Times New Roman" w:cs="Times New Roman"/>
+                <w:i/>
+                <w:iCs/>
+                <w:sz w:val="24"/>
+                <w:szCs w:val="24"/>
+              </w:rPr>
+              <w:t>transformer-based language models</w:t>
+            </w:r>
+            <w:r>
+              <w:rPr>
+                <w:rFonts w:ascii="Times New Roman" w:hAnsi="Times New Roman" w:cs="Times New Roman"/>
+                <w:sz w:val="24"/>
+                <w:szCs w:val="24"/>
+              </w:rPr>
+              <w:t xml:space="preserve"> (SNxLM, MPNet, MiniLM, DistilBERT, MultiFiT). Tafsir dalam bahasa Arab dan Inggris diproses </w:t>
+            </w:r>
+            <w:r>
+              <w:rPr>
+                <w:rFonts w:ascii="Times New Roman" w:hAnsi="Times New Roman" w:cs="Times New Roman"/>
+                <w:sz w:val="24"/>
+                <w:szCs w:val="24"/>
               </w:rPr>
               <w:lastRenderedPageBreak/>
-              <w:t>Abstract Factory and Decorator Design patterns</w:t>
+              <w:t xml:space="preserve">dengan Word2Vec (CBOW) untuk menghasilkan vektor semantik. Pertanyaan pengguna dipetakan ke dalam ruang vektor, kemudian relevansi dihitung menggunakan </w:t>
+            </w:r>
+            <w:r>
+              <w:rPr>
+                <w:rFonts w:ascii="Times New Roman" w:hAnsi="Times New Roman" w:cs="Times New Roman"/>
+                <w:i/>
+                <w:iCs/>
+                <w:sz w:val="24"/>
+                <w:szCs w:val="24"/>
+              </w:rPr>
+              <w:t>cosine similarity</w:t>
+            </w:r>
+            <w:r>
+              <w:rPr>
+                <w:rFonts w:ascii="Times New Roman" w:hAnsi="Times New Roman" w:cs="Times New Roman"/>
+                <w:sz w:val="24"/>
+                <w:szCs w:val="24"/>
+              </w:rPr>
+              <w:t xml:space="preserve"> untuk memperoleh ayat yang sesuai.</w:t>
             </w:r>
           </w:p>
         </w:tc>
@@ -6871,7 +6953,6 @@
                 <w:rFonts w:ascii="Times New Roman" w:hAnsi="Times New Roman" w:cs="Times New Roman"/>
                 <w:sz w:val="24"/>
                 <w:szCs w:val="24"/>
-                <w:lang w:val="en-US"/>
               </w:rPr>
             </w:pPr>
             <w:r>
@@ -6879,9 +6960,18 @@
                 <w:rFonts w:ascii="Times New Roman" w:hAnsi="Times New Roman" w:cs="Times New Roman"/>
                 <w:sz w:val="24"/>
                 <w:szCs w:val="24"/>
-                <w:lang w:val="en-US"/>
-              </w:rPr>
-              <w:t>Penelitian ini membahas mengenai dua buah design principle yaitu abstract factory dan decorator dengan pengukuran menggunakan CKJM. Penelitian ini menghasilkan bahwasanya design patterns secara positif mempengaruhi software maintainability</w:t>
+              </w:rPr>
+              <w:lastRenderedPageBreak/>
+              <w:t xml:space="preserve">Penelitian ini bertujuan merancang sistem pencarian semantik Al-Qur’an yang mampu menjawab pertanyaan konseptual (“What does the Qur’an say about ___?”) secara kontekstual, dengan memanfaatkan tafsir sebagai jembatan interpretatif. Hasilnya menunjukkan bahwa model SNxLM menghasilkan kesesuaian semantik tertinggi, </w:t>
+            </w:r>
+            <w:r>
+              <w:rPr>
+                <w:rFonts w:ascii="Times New Roman" w:hAnsi="Times New Roman" w:cs="Times New Roman"/>
+                <w:sz w:val="24"/>
+                <w:szCs w:val="24"/>
+              </w:rPr>
+              <w:lastRenderedPageBreak/>
+              <w:t>dengan skor kemiripan mencapai 0,97 pada topik tertentu, sehingga mendemonstrasikan potensi NLP untuk studi teks keagamaan.</w:t>
             </w:r>
           </w:p>
         </w:tc>
@@ -6914,6 +7004,7 @@
                 <w:szCs w:val="24"/>
                 <w:lang w:val="en-US"/>
               </w:rPr>
+              <w:lastRenderedPageBreak/>
               <w:t xml:space="preserve">5. </w:t>
             </w:r>
           </w:p>
@@ -6940,7 +7031,7 @@
                 <w:sz w:val="24"/>
                 <w:szCs w:val="24"/>
               </w:rPr>
-              <w:t>An Experimental Assessment on Effects of Solid Design Principles on the quality of Software using CKJM Metric Analysis</w:t>
+              <w:t>THE FAISS LIBRARY</w:t>
             </w:r>
           </w:p>
           <w:p>
@@ -6997,9 +7088,53 @@
                 <w:rFonts w:ascii="Times New Roman" w:hAnsi="Times New Roman" w:cs="Times New Roman"/>
                 <w:sz w:val="24"/>
                 <w:szCs w:val="24"/>
+              </w:rPr>
+              <w:t>Matthijs Douze</w:t>
+            </w:r>
+            <w:r>
+              <w:rPr>
+                <w:rFonts w:ascii="Times New Roman" w:hAnsi="Times New Roman" w:cs="Times New Roman"/>
+                <w:sz w:val="24"/>
+                <w:szCs w:val="24"/>
                 <w:lang w:val="fi-FI"/>
               </w:rPr>
-              <w:t>Bhaumik Tyagi, Yusra Beg (2022)</w:t>
+              <w:t xml:space="preserve">, </w:t>
+            </w:r>
+            <w:r>
+              <w:rPr>
+                <w:rFonts w:ascii="Times New Roman" w:hAnsi="Times New Roman" w:cs="Times New Roman"/>
+                <w:sz w:val="24"/>
+                <w:szCs w:val="24"/>
+                <w:lang w:val="fi-FI"/>
+              </w:rPr>
+              <w:t>dkk</w:t>
+            </w:r>
+            <w:r>
+              <w:rPr>
+                <w:rFonts w:ascii="Times New Roman" w:hAnsi="Times New Roman" w:cs="Times New Roman"/>
+                <w:sz w:val="24"/>
+                <w:szCs w:val="24"/>
+                <w:lang w:val="fi-FI"/>
+              </w:rPr>
+              <w:t xml:space="preserve"> (</w:t>
+            </w:r>
+            <w:r>
+              <w:rPr>
+                <w:rFonts w:ascii="Times New Roman" w:hAnsi="Times New Roman" w:cs="Times New Roman"/>
+                <w:sz w:val="24"/>
+                <w:szCs w:val="24"/>
+                <w:lang w:val="fi-FI"/>
+              </w:rPr>
+              <w:t>2025</w:t>
+            </w:r>
+            <w:r>
+              <w:rPr>
+                <w:rFonts w:ascii="Times New Roman" w:hAnsi="Times New Roman" w:cs="Times New Roman"/>
+                <w:sz w:val="24"/>
+                <w:szCs w:val="24"/>
+                <w:lang w:val="fi-FI"/>
+              </w:rPr>
+              <w:t>)</w:t>
             </w:r>
           </w:p>
         </w:tc>
@@ -7017,7 +7152,7 @@
                 <w:rFonts w:ascii="Times New Roman" w:hAnsi="Times New Roman" w:cs="Times New Roman"/>
                 <w:sz w:val="24"/>
                 <w:szCs w:val="24"/>
-                <w:lang w:val="en-US"/>
+                <w:lang w:val="fi-FI"/>
               </w:rPr>
             </w:pPr>
             <w:r>
@@ -7025,9 +7160,26 @@
                 <w:rFonts w:ascii="Times New Roman" w:hAnsi="Times New Roman" w:cs="Times New Roman"/>
                 <w:sz w:val="24"/>
                 <w:szCs w:val="24"/>
-                <w:lang w:val="en-US"/>
-              </w:rPr>
-              <w:t>SOLID design principle with CKJM metrics</w:t>
+              </w:rPr>
+              <w:t xml:space="preserve">Perancangan </w:t>
+            </w:r>
+            <w:r>
+              <w:rPr>
+                <w:rFonts w:ascii="Times New Roman" w:hAnsi="Times New Roman" w:cs="Times New Roman"/>
+                <w:i/>
+                <w:iCs/>
+                <w:sz w:val="24"/>
+                <w:szCs w:val="24"/>
+              </w:rPr>
+              <w:t>toolkit</w:t>
+            </w:r>
+            <w:r>
+              <w:rPr>
+                <w:rFonts w:ascii="Times New Roman" w:hAnsi="Times New Roman" w:cs="Times New Roman"/>
+                <w:sz w:val="24"/>
+                <w:szCs w:val="24"/>
+              </w:rPr>
+              <w:t xml:space="preserve"> indexing: mencakup berbagai metode indexing seperti Inverted File (IVF), quantization, graph-based (HNSW), pra-pemrosesan (PCA), kompresi, serta optimisasi CPU/GPU dan antarmuka penyimpanan eksternal melalui abstraksi seperti InvertedLists dan InvertedListScanner.</w:t>
             </w:r>
           </w:p>
         </w:tc>
@@ -7054,9 +7206,8 @@
                 <w:rFonts w:ascii="Times New Roman" w:hAnsi="Times New Roman" w:cs="Times New Roman"/>
                 <w:sz w:val="24"/>
                 <w:szCs w:val="24"/>
-                <w:lang w:val="en-US"/>
-              </w:rPr>
-              <w:t>Jurnal penelitian ini menekankan pengawasan eksperimental untuk membuktikan prinsip-prinsip desain SOLID dengan menggunakan CKJM (Chidamber &amp; Kemerer Java Metrics).</w:t>
+              </w:rPr>
+              <w:t>Mendeskripsikan prinsip desain, trade-off antara akurasi dan efisiensi, serta antarmuka implementasi Faiss; memaparkan benchmark performa dan aplikasi nyata (triliun skala indeks, text retrieval, data mining, content moderation).</w:t>
             </w:r>
           </w:p>
         </w:tc>
@@ -7237,7 +7388,15 @@
           <w:sz w:val="24"/>
           <w:szCs w:val="24"/>
         </w:rPr>
-        <w:t>Seperti yang terlihat bahwa penelitian-penelitian sebelumnya pengukuran  dengan Chidamber and Kemerer (CK) metrics terhadap software dengan menerapkan SOLID design principle</w:t>
+        <w:t xml:space="preserve">Seperti yang terlihat bahwa penelitian-penelitian </w:t>
+      </w:r>
+      <w:r>
+        <w:rPr>
+          <w:sz w:val="24"/>
+          <w:szCs w:val="24"/>
+        </w:rPr>
+        <w:lastRenderedPageBreak/>
+        <w:t>sebelumnya pengukuran  dengan Chidamber and Kemerer (CK) metrics terhadap software dengan menerapkan SOLID design principle</w:t>
       </w:r>
       <w:r>
         <w:rPr>
@@ -7468,7 +7627,7 @@
           </mc:Choice>
           <mc:Fallback>
             <w:pict>
-              <v:shapetype w14:anchorId="2DCA7D03" id="_x0000_t32" coordsize="21600,21600" o:spt="32" o:oned="t" path="m,l21600,21600e" filled="f">
+              <v:shapetype w14:anchorId="6FD8E64D" id="_x0000_t32" coordsize="21600,21600" o:spt="32" o:oned="t" path="m,l21600,21600e" filled="f">
                 <v:path arrowok="t" fillok="f" o:connecttype="none"/>
                 <o:lock v:ext="edit" shapetype="t"/>
               </v:shapetype>
@@ -7539,7 +7698,6 @@
                 <w:sz w:val="24"/>
                 <w:szCs w:val="24"/>
               </w:rPr>
-              <w:lastRenderedPageBreak/>
               <w:t xml:space="preserve">Dengan tidak menerapkannya aturan dalam menuliskan sebuah code. Menyebabkan perangkat lunak sulit untuk dilakukan </w:t>
             </w:r>
             <w:r>
@@ -7653,7 +7811,7 @@
           </mc:Choice>
           <mc:Fallback>
             <w:pict>
-              <v:shape w14:anchorId="51284B1C" id="Straight Arrow Connector 5" o:spid="_x0000_s1026" type="#_x0000_t32" style="position:absolute;margin-left:247.25pt;margin-top:.5pt;width:.55pt;height:22.6pt;z-index:251661312;visibility:visible;mso-wrap-style:square;mso-width-percent:0;mso-height-percent:0;mso-wrap-distance-left:9pt;mso-wrap-distance-top:0;mso-wrap-distance-right:9pt;mso-wrap-distance-bottom:0;mso-position-horizontal:absolute;mso-position-horizontal-relative:text;mso-position-vertical:absolute;mso-position-vertical-relative:text;mso-width-percent:0;mso-height-percent:0;mso-width-relative:page;mso-height-relative:page" o:gfxdata="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" strokecolor="black [3200]" strokeweight=".5pt">
+              <v:shape w14:anchorId="1165BD27" id="Straight Arrow Connector 5" o:spid="_x0000_s1026" type="#_x0000_t32" style="position:absolute;margin-left:247.25pt;margin-top:.5pt;width:.55pt;height:22.6pt;z-index:251661312;visibility:visible;mso-wrap-style:square;mso-width-percent:0;mso-height-percent:0;mso-wrap-distance-left:9pt;mso-wrap-distance-top:0;mso-wrap-distance-right:9pt;mso-wrap-distance-bottom:0;mso-position-horizontal:absolute;mso-position-horizontal-relative:text;mso-position-vertical:absolute;mso-position-vertical-relative:text;mso-width-percent:0;mso-height-percent:0;mso-width-relative:page;mso-height-relative:page" o:gfxdata="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" strokecolor="black [3200]" strokeweight=".5pt">
                 <v:stroke endarrow="block" joinstyle="miter"/>
                 <o:lock v:ext="edit" shapetype="f"/>
               </v:shape>
@@ -7807,7 +7965,7 @@
           </mc:Choice>
           <mc:Fallback>
             <w:pict>
-              <v:shape w14:anchorId="6185FFC2" id="Straight Arrow Connector 6" o:spid="_x0000_s1026" type="#_x0000_t32" style="position:absolute;margin-left:248.7pt;margin-top:.45pt;width:.55pt;height:22.6pt;z-index:251663360;visibility:visible;mso-wrap-style:square;mso-width-percent:0;mso-height-percent:0;mso-wrap-distance-left:9pt;mso-wrap-distance-top:0;mso-wrap-distance-right:9pt;mso-wrap-distance-bottom:0;mso-position-horizontal:absolute;mso-position-horizontal-relative:text;mso-position-vertical:absolute;mso-position-vertical-relative:text;mso-width-percent:0;mso-height-percent:0;mso-width-relative:page;mso-height-relative:page" o:gfxdata="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" strokecolor="black [3200]" strokeweight=".5pt">
+              <v:shape w14:anchorId="3884D9E7" id="Straight Arrow Connector 6" o:spid="_x0000_s1026" type="#_x0000_t32" style="position:absolute;margin-left:248.7pt;margin-top:.45pt;width:.55pt;height:22.6pt;z-index:251663360;visibility:visible;mso-wrap-style:square;mso-width-percent:0;mso-height-percent:0;mso-wrap-distance-left:9pt;mso-wrap-distance-top:0;mso-wrap-distance-right:9pt;mso-wrap-distance-bottom:0;mso-position-horizontal:absolute;mso-position-horizontal-relative:text;mso-position-vertical:absolute;mso-position-vertical-relative:text;mso-width-percent:0;mso-height-percent:0;mso-width-relative:page;mso-height-relative:page" o:gfxdata="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" strokecolor="black [3200]" strokeweight=".5pt">
                 <v:stroke endarrow="block" joinstyle="miter"/>
                 <o:lock v:ext="edit" shapetype="f"/>
               </v:shape>
@@ -7981,7 +8139,7 @@
           </mc:Choice>
           <mc:Fallback>
             <w:pict>
-              <v:shape w14:anchorId="3D4CE934" id="Straight Arrow Connector 7" o:spid="_x0000_s1026" type="#_x0000_t32" style="position:absolute;margin-left:249.45pt;margin-top:.35pt;width:.55pt;height:22.6pt;z-index:251665408;visibility:visible;mso-wrap-style:square;mso-width-percent:0;mso-height-percent:0;mso-wrap-distance-left:9pt;mso-wrap-distance-top:0;mso-wrap-distance-right:9pt;mso-wrap-distance-bottom:0;mso-position-horizontal:absolute;mso-position-horizontal-relative:text;mso-position-vertical:absolute;mso-position-vertical-relative:text;mso-width-percent:0;mso-height-percent:0;mso-width-relative:page;mso-height-relative:page" o:gfxdata="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" strokecolor="black [3200]" strokeweight=".5pt">
+              <v:shape w14:anchorId="55F3E6E7" id="Straight Arrow Connector 7" o:spid="_x0000_s1026" type="#_x0000_t32" style="position:absolute;margin-left:249.45pt;margin-top:.35pt;width:.55pt;height:22.6pt;z-index:251665408;visibility:visible;mso-wrap-style:square;mso-width-percent:0;mso-height-percent:0;mso-wrap-distance-left:9pt;mso-wrap-distance-top:0;mso-wrap-distance-right:9pt;mso-wrap-distance-bottom:0;mso-position-horizontal:absolute;mso-position-horizontal-relative:text;mso-position-vertical:absolute;mso-position-vertical-relative:text;mso-width-percent:0;mso-height-percent:0;mso-width-relative:page;mso-height-relative:page" o:gfxdata="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" strokecolor="black [3200]" strokeweight=".5pt">
                 <v:stroke endarrow="block" joinstyle="miter"/>
                 <o:lock v:ext="edit" shapetype="f"/>
               </v:shape>
@@ -8260,6 +8418,7 @@
           <w:iCs/>
           <w:lang w:val="en-US"/>
         </w:rPr>
+        <w:lastRenderedPageBreak/>
         <w:br w:type="page"/>
       </w:r>
     </w:p>

</xml_diff>

<commit_message>
WIP Metode Penelitian (Studi literatur)
</commit_message>
<xml_diff>
--- a/laporan/PROPOSAL TUGAS AKHIR.docx
+++ b/laporan/PROPOSAL TUGAS AKHIR.docx
@@ -7057,17 +7057,28 @@
                 <w:rFonts w:ascii="Times New Roman" w:hAnsi="Times New Roman" w:cs="Times New Roman"/>
                 <w:sz w:val="24"/>
                 <w:szCs w:val="24"/>
-                <w:lang w:val="fi-FI"/>
+                <w:lang w:val="en-ID"/>
               </w:rPr>
             </w:pPr>
+            <w:proofErr w:type="spellStart"/>
             <w:r>
               <w:rPr>
                 <w:rFonts w:ascii="Times New Roman" w:hAnsi="Times New Roman" w:cs="Times New Roman"/>
                 <w:sz w:val="24"/>
                 <w:szCs w:val="24"/>
-                <w:lang w:val="fi-FI"/>
-              </w:rPr>
-              <w:t xml:space="preserve">Peneliti: </w:t>
+                <w:lang w:val="en-ID"/>
+              </w:rPr>
+              <w:t>Peneliti</w:t>
+            </w:r>
+            <w:proofErr w:type="spellEnd"/>
+            <w:r>
+              <w:rPr>
+                <w:rFonts w:ascii="Times New Roman" w:hAnsi="Times New Roman" w:cs="Times New Roman"/>
+                <w:sz w:val="24"/>
+                <w:szCs w:val="24"/>
+                <w:lang w:val="en-ID"/>
+              </w:rPr>
+              <w:t xml:space="preserve">: </w:t>
             </w:r>
           </w:p>
           <w:p>
@@ -7080,7 +7091,7 @@
                 <w:rFonts w:ascii="Times New Roman" w:hAnsi="Times New Roman" w:cs="Times New Roman"/>
                 <w:sz w:val="24"/>
                 <w:szCs w:val="24"/>
-                <w:lang w:val="fi-FI"/>
+                <w:lang w:val="en-ID"/>
               </w:rPr>
             </w:pPr>
             <w:r>
@@ -7096,25 +7107,27 @@
                 <w:rFonts w:ascii="Times New Roman" w:hAnsi="Times New Roman" w:cs="Times New Roman"/>
                 <w:sz w:val="24"/>
                 <w:szCs w:val="24"/>
-                <w:lang w:val="fi-FI"/>
+                <w:lang w:val="en-ID"/>
               </w:rPr>
               <w:t xml:space="preserve">, </w:t>
             </w:r>
+            <w:proofErr w:type="spellStart"/>
             <w:r>
               <w:rPr>
                 <w:rFonts w:ascii="Times New Roman" w:hAnsi="Times New Roman" w:cs="Times New Roman"/>
                 <w:sz w:val="24"/>
                 <w:szCs w:val="24"/>
-                <w:lang w:val="fi-FI"/>
+                <w:lang w:val="en-ID"/>
               </w:rPr>
               <w:t>dkk</w:t>
             </w:r>
+            <w:proofErr w:type="spellEnd"/>
             <w:r>
               <w:rPr>
                 <w:rFonts w:ascii="Times New Roman" w:hAnsi="Times New Roman" w:cs="Times New Roman"/>
                 <w:sz w:val="24"/>
                 <w:szCs w:val="24"/>
-                <w:lang w:val="fi-FI"/>
+                <w:lang w:val="en-ID"/>
               </w:rPr>
               <w:t xml:space="preserve"> (</w:t>
             </w:r>
@@ -7123,7 +7136,7 @@
                 <w:rFonts w:ascii="Times New Roman" w:hAnsi="Times New Roman" w:cs="Times New Roman"/>
                 <w:sz w:val="24"/>
                 <w:szCs w:val="24"/>
-                <w:lang w:val="fi-FI"/>
+                <w:lang w:val="en-ID"/>
               </w:rPr>
               <w:t>2025</w:t>
             </w:r>
@@ -7132,7 +7145,7 @@
                 <w:rFonts w:ascii="Times New Roman" w:hAnsi="Times New Roman" w:cs="Times New Roman"/>
                 <w:sz w:val="24"/>
                 <w:szCs w:val="24"/>
-                <w:lang w:val="fi-FI"/>
+                <w:lang w:val="en-ID"/>
               </w:rPr>
               <w:t>)</w:t>
             </w:r>
@@ -7152,7 +7165,7 @@
                 <w:rFonts w:ascii="Times New Roman" w:hAnsi="Times New Roman" w:cs="Times New Roman"/>
                 <w:sz w:val="24"/>
                 <w:szCs w:val="24"/>
-                <w:lang w:val="fi-FI"/>
+                <w:lang w:val="en-ID"/>
               </w:rPr>
             </w:pPr>
             <w:r>
@@ -7349,7 +7362,7 @@
         <w:ind w:left="720" w:firstLine="720"/>
         <w:jc w:val="both"/>
         <w:rPr>
-          <w:sz w:val="24"/>
+          <w:rFonts w:cs="Times New Roman"/>
           <w:szCs w:val="24"/>
         </w:rPr>
       </w:pPr>
@@ -7364,31 +7377,37 @@
         <w:rPr>
           <w:sz w:val="24"/>
           <w:szCs w:val="24"/>
-          <w:lang w:val="en-US"/>
-        </w:rPr>
-        <w:t>Tabe</w:t>
-      </w:r>
-      <w:r>
-        <w:rPr>
-          <w:sz w:val="24"/>
-          <w:szCs w:val="24"/>
-          <w:lang w:val="en-US"/>
-        </w:rPr>
-        <w:t>l</w:t>
-      </w:r>
-      <w:r>
-        <w:rPr>
-          <w:sz w:val="24"/>
-          <w:szCs w:val="24"/>
-        </w:rPr>
-        <w:t xml:space="preserve"> 1 telah dipaparkan mengenai beberapa penelitian yang beririsan dengan penulis bahkan serupa. </w:t>
-      </w:r>
-      <w:r>
-        <w:rPr>
-          <w:sz w:val="24"/>
-          <w:szCs w:val="24"/>
-        </w:rPr>
-        <w:t xml:space="preserve">Seperti yang terlihat bahwa penelitian-penelitian </w:t>
+          <w:lang w:val="fi-FI"/>
+        </w:rPr>
+        <w:t>Tabel</w:t>
+      </w:r>
+      <w:r>
+        <w:rPr>
+          <w:sz w:val="24"/>
+          <w:szCs w:val="24"/>
+        </w:rPr>
+        <w:t xml:space="preserve"> 1 telah dipaparkan mengenai </w:t>
+      </w:r>
+      <w:r>
+        <w:rPr>
+          <w:sz w:val="24"/>
+          <w:szCs w:val="24"/>
+        </w:rPr>
+        <w:t xml:space="preserve">Kelima penelitian ini merepresentasikan kemajuan terkini dalam bidang </w:t>
+      </w:r>
+      <w:r>
+        <w:rPr>
+          <w:sz w:val="24"/>
+          <w:szCs w:val="24"/>
+        </w:rPr>
+        <w:t>pengenalan suara</w:t>
+      </w:r>
+      <w:r>
+        <w:rPr>
+          <w:sz w:val="24"/>
+          <w:szCs w:val="24"/>
+        </w:rPr>
+        <w:t xml:space="preserve">. Wav2Vec 2.0 </w:t>
       </w:r>
       <w:r>
         <w:rPr>
@@ -7396,14 +7415,21 @@
           <w:szCs w:val="24"/>
         </w:rPr>
         <w:lastRenderedPageBreak/>
-        <w:t>sebelumnya pengukuran  dengan Chidamber and Kemerer (CK) metrics terhadap software dengan menerapkan SOLID design principle</w:t>
-      </w:r>
-      <w:r>
-        <w:rPr>
-          <w:sz w:val="24"/>
-          <w:szCs w:val="24"/>
-        </w:rPr>
-        <w:t xml:space="preserve">. penelitian ini merupakan pengembangan dari penelitian sebelumnya dimana belum adanya indikasi </w:t>
+        <w:t xml:space="preserve">memperkenalkan </w:t>
+      </w:r>
+      <w:r>
+        <w:rPr>
+          <w:sz w:val="24"/>
+          <w:szCs w:val="24"/>
+        </w:rPr>
+        <w:t>metode</w:t>
+      </w:r>
+      <w:r>
+        <w:rPr>
+          <w:sz w:val="24"/>
+          <w:szCs w:val="24"/>
+        </w:rPr>
+        <w:t xml:space="preserve"> </w:t>
       </w:r>
       <w:r>
         <w:rPr>
@@ -7412,35 +7438,141 @@
           <w:sz w:val="24"/>
           <w:szCs w:val="24"/>
         </w:rPr>
-        <w:t xml:space="preserve">maintainability </w:t>
-      </w:r>
-      <w:r>
-        <w:rPr>
-          <w:sz w:val="24"/>
-          <w:szCs w:val="24"/>
-        </w:rPr>
-        <w:t>dari hasil Chidamber and Kemerer (CK) metrics yang telah didapatkan.</w:t>
-      </w:r>
-    </w:p>
-    <w:p>
-      <w:pPr>
-        <w:pStyle w:val="Heading2"/>
-        <w:spacing w:line="360" w:lineRule="auto"/>
-        <w:jc w:val="both"/>
-        <w:rPr>
-          <w:rFonts w:cs="Times New Roman"/>
-          <w:szCs w:val="24"/>
-        </w:rPr>
-      </w:pPr>
-      <w:bookmarkStart w:id="11" w:name="_Toc129031002"/>
-      <w:r>
-        <w:rPr>
-          <w:rFonts w:cs="Times New Roman"/>
-          <w:szCs w:val="24"/>
-        </w:rPr>
-        <w:t>Kerangka Pemikiran</w:t>
-      </w:r>
-      <w:bookmarkEnd w:id="11"/>
+        <w:t>self-supervised</w:t>
+      </w:r>
+      <w:r>
+        <w:rPr>
+          <w:sz w:val="24"/>
+          <w:szCs w:val="24"/>
+        </w:rPr>
+        <w:t xml:space="preserve"> untuk mengekstraksi suara langsung dari sinyal audio mentah, mengurangi kebutuhan data berlabel besar, sementara data2vec memperluas pendekatan serupa menjadi </w:t>
+      </w:r>
+      <w:r>
+        <w:rPr>
+          <w:i/>
+          <w:iCs/>
+          <w:sz w:val="24"/>
+          <w:szCs w:val="24"/>
+        </w:rPr>
+        <w:t>multimodal framework</w:t>
+      </w:r>
+      <w:r>
+        <w:rPr>
+          <w:sz w:val="24"/>
+          <w:szCs w:val="24"/>
+        </w:rPr>
+        <w:t xml:space="preserve"> yang seragam untuk suara, teks, dan gambar melalui mekanisme </w:t>
+      </w:r>
+      <w:r>
+        <w:rPr>
+          <w:i/>
+          <w:iCs/>
+          <w:sz w:val="24"/>
+          <w:szCs w:val="24"/>
+        </w:rPr>
+        <w:t>self-distillation</w:t>
+      </w:r>
+      <w:r>
+        <w:rPr>
+          <w:sz w:val="24"/>
+          <w:szCs w:val="24"/>
+        </w:rPr>
+        <w:t xml:space="preserve">. Kemudian, studi Arabic Speech Emotion Recognition menunjukkan penerapan praktis representasi kontekstual Wav2Vec 2.0 dan HuBERT dalam klasifikasi emosi bahasa Arab dengan hasil akurasi tinggi. Di ranah teks keagamaan, penelitian </w:t>
+      </w:r>
+      <w:r>
+        <w:rPr>
+          <w:i/>
+          <w:iCs/>
+          <w:sz w:val="24"/>
+          <w:szCs w:val="24"/>
+        </w:rPr>
+        <w:t>Quranic Conversations</w:t>
+      </w:r>
+      <w:r>
+        <w:rPr>
+          <w:sz w:val="24"/>
+          <w:szCs w:val="24"/>
+        </w:rPr>
+        <w:t xml:space="preserve"> memanfaatkan </w:t>
+      </w:r>
+      <w:r>
+        <w:rPr>
+          <w:i/>
+          <w:iCs/>
+          <w:sz w:val="24"/>
+          <w:szCs w:val="24"/>
+        </w:rPr>
+        <w:t>word embeddings</w:t>
+      </w:r>
+      <w:r>
+        <w:rPr>
+          <w:sz w:val="24"/>
+          <w:szCs w:val="24"/>
+        </w:rPr>
+        <w:t xml:space="preserve"> dan </w:t>
+      </w:r>
+      <w:r>
+        <w:rPr>
+          <w:i/>
+          <w:iCs/>
+          <w:sz w:val="24"/>
+          <w:szCs w:val="24"/>
+        </w:rPr>
+        <w:t>transformer-based models</w:t>
+      </w:r>
+      <w:r>
+        <w:rPr>
+          <w:sz w:val="24"/>
+          <w:szCs w:val="24"/>
+        </w:rPr>
+        <w:t xml:space="preserve"> untuk membangun sistem pencarian semantik Al-Qur’an yang mampu menjawab pertanyaan konseptual secara kontekstual. Terakhir, FAISS </w:t>
+      </w:r>
+      <w:r>
+        <w:rPr>
+          <w:i/>
+          <w:iCs/>
+          <w:sz w:val="24"/>
+          <w:szCs w:val="24"/>
+        </w:rPr>
+        <w:t>Library</w:t>
+      </w:r>
+      <w:r>
+        <w:rPr>
+          <w:sz w:val="24"/>
+          <w:szCs w:val="24"/>
+        </w:rPr>
+        <w:t xml:space="preserve"> berkontribusi dengan menyediakan infrastruktur indexing berskala besar yang efisien untuk pencarian vektor, melengkapi upaya-upaya sebelumnya dengan solusi komputasi yang mendukung penerapan nyata dalam </w:t>
+      </w:r>
+      <w:r>
+        <w:rPr>
+          <w:sz w:val="24"/>
+          <w:szCs w:val="24"/>
+        </w:rPr>
+        <w:t>pengembalian data</w:t>
+      </w:r>
+      <w:r>
+        <w:rPr>
+          <w:sz w:val="24"/>
+          <w:szCs w:val="24"/>
+        </w:rPr>
+        <w:t xml:space="preserve"> berbasis </w:t>
+      </w:r>
+      <w:r>
+        <w:rPr>
+          <w:i/>
+          <w:iCs/>
+          <w:sz w:val="24"/>
+          <w:szCs w:val="24"/>
+        </w:rPr>
+        <w:t>embedding</w:t>
+      </w:r>
+      <w:r>
+        <w:rPr>
+          <w:sz w:val="24"/>
+          <w:szCs w:val="24"/>
+        </w:rPr>
+        <w:t>.</w:t>
+      </w:r>
     </w:p>
     <w:p>
       <w:pPr>
@@ -7543,7 +7675,7 @@
                 <w:sz w:val="24"/>
                 <w:szCs w:val="24"/>
               </w:rPr>
-              <w:t>Software yang terdapat di playstore hanya 22.6% aplikasi saja yang melakukan update dari rentang waktu 4 bulan.</w:t>
+              <w:t>Perkembangan teknologi digital memengaruhi metode tradisional hafalan Al-Qur’an. Namun, sistem yang ada lebih berfokus pada akurasi transkripsi (WER/CER) dan belum optimal untuk pencarian ayat berbasis audio dengan pendekatan semantik.</w:t>
             </w:r>
           </w:p>
         </w:tc>
@@ -7698,7 +7830,7 @@
                 <w:sz w:val="24"/>
                 <w:szCs w:val="24"/>
               </w:rPr>
-              <w:t xml:space="preserve">Dengan tidak menerapkannya aturan dalam menuliskan sebuah code. Menyebabkan perangkat lunak sulit untuk dilakukan </w:t>
+              <w:t xml:space="preserve">Belum ada penelitian yang secara komprehensif membandingkan model self-supervised learning (Wav2Vec2 dan Data2Vec) untuk </w:t>
             </w:r>
             <w:r>
               <w:rPr>
@@ -7708,7 +7840,7 @@
                 <w:sz w:val="24"/>
                 <w:szCs w:val="24"/>
               </w:rPr>
-              <w:t xml:space="preserve">maintenance </w:t>
+              <w:t>audio-based retrieval</w:t>
             </w:r>
             <w:r>
               <w:rPr>
@@ -7716,17 +7848,7 @@
                 <w:sz w:val="24"/>
                 <w:szCs w:val="24"/>
               </w:rPr>
-              <w:t xml:space="preserve">dan juga sukar untuk dimengerti antar </w:t>
-            </w:r>
-            <w:r>
-              <w:rPr>
-                <w:rFonts w:ascii="Times New Roman" w:hAnsi="Times New Roman" w:cs="Times New Roman"/>
-                <w:i/>
-                <w:iCs/>
-                <w:sz w:val="24"/>
-                <w:szCs w:val="24"/>
-              </w:rPr>
-              <w:t>developer.</w:t>
+              <w:t xml:space="preserve"> ayat Al-Qur’an menggunakan cosine similarity.</w:t>
             </w:r>
           </w:p>
         </w:tc>
@@ -7878,9 +8000,8 @@
                 <w:rFonts w:ascii="Times New Roman" w:hAnsi="Times New Roman" w:cs="Times New Roman"/>
                 <w:sz w:val="24"/>
                 <w:szCs w:val="24"/>
-                <w:lang w:val="en-US"/>
-              </w:rPr>
-              <w:t>Menggunakan “SOLID” Design principles dalam proses pengembangan software.</w:t>
+              </w:rPr>
+              <w:t>Mengimplementasikan dua model modern (Wav2Vec2 dan Data2Vec) serta membandingkan performanya dengan metrik WER, CER, dan cosine similarity untuk retrieval ayat berbasis audio.</w:t>
             </w:r>
           </w:p>
         </w:tc>
@@ -8007,7 +8128,8 @@
                 <w:szCs w:val="24"/>
                 <w:lang w:val="en-US"/>
               </w:rPr>
-              <w:t>Software Development</w:t>
+              <w:lastRenderedPageBreak/>
+              <w:t>Dataset</w:t>
             </w:r>
           </w:p>
         </w:tc>
@@ -8032,29 +8154,8 @@
                 <w:rFonts w:ascii="Times New Roman" w:hAnsi="Times New Roman" w:cs="Times New Roman"/>
                 <w:sz w:val="24"/>
                 <w:szCs w:val="24"/>
-                <w:lang w:val="en-US"/>
-              </w:rPr>
-              <w:t>Metode perancangan: UML Class diagram</w:t>
-            </w:r>
-          </w:p>
-          <w:p>
-            <w:pPr>
-              <w:spacing w:line="360" w:lineRule="auto"/>
-              <w:rPr>
-                <w:rFonts w:ascii="Times New Roman" w:hAnsi="Times New Roman" w:cs="Times New Roman"/>
-                <w:sz w:val="24"/>
-                <w:szCs w:val="24"/>
-                <w:lang w:val="en-US"/>
-              </w:rPr>
-            </w:pPr>
-            <w:r>
-              <w:rPr>
-                <w:rFonts w:ascii="Times New Roman" w:hAnsi="Times New Roman" w:cs="Times New Roman"/>
-                <w:sz w:val="24"/>
-                <w:szCs w:val="24"/>
-                <w:lang w:val="en-US"/>
-              </w:rPr>
-              <w:t>Metode pengembangan: Agile Software Development</w:t>
+              </w:rPr>
+              <w:t>Dataset audio Qur’an (misalnya Aswat), dilakukan preprocessing berupa normalisasi dan segmentasi ayat.</w:t>
             </w:r>
           </w:p>
         </w:tc>
@@ -8181,7 +8282,7 @@
                 <w:szCs w:val="24"/>
                 <w:lang w:val="en-US"/>
               </w:rPr>
-              <w:t>Software Implementation</w:t>
+              <w:t>Output</w:t>
             </w:r>
           </w:p>
         </w:tc>
@@ -8193,66 +8294,6 @@
           </w:tcPr>
           <w:p>
             <w:pPr>
-              <w:spacing w:line="360" w:lineRule="auto"/>
-              <w:rPr>
-                <w:rFonts w:ascii="Times New Roman" w:hAnsi="Times New Roman" w:cs="Times New Roman"/>
-                <w:sz w:val="24"/>
-                <w:szCs w:val="24"/>
-                <w:lang w:val="en-US"/>
-              </w:rPr>
-            </w:pPr>
-            <w:r>
-              <w:rPr>
-                <w:rFonts w:ascii="Times New Roman" w:hAnsi="Times New Roman" w:cs="Times New Roman"/>
-                <w:sz w:val="24"/>
-                <w:szCs w:val="24"/>
-                <w:lang w:val="en-US"/>
-              </w:rPr>
-              <w:t>Bahasa Pemrograman: Javascript</w:t>
-            </w:r>
-          </w:p>
-          <w:p>
-            <w:pPr>
-              <w:spacing w:line="360" w:lineRule="auto"/>
-              <w:rPr>
-                <w:rFonts w:ascii="Times New Roman" w:hAnsi="Times New Roman" w:cs="Times New Roman"/>
-                <w:sz w:val="24"/>
-                <w:szCs w:val="24"/>
-                <w:lang w:val="en-US"/>
-              </w:rPr>
-            </w:pPr>
-            <w:r>
-              <w:rPr>
-                <w:rFonts w:ascii="Times New Roman" w:hAnsi="Times New Roman" w:cs="Times New Roman"/>
-                <w:sz w:val="24"/>
-                <w:szCs w:val="24"/>
-                <w:lang w:val="en-US"/>
-              </w:rPr>
-              <w:t>Database: Postgresql</w:t>
-            </w:r>
-          </w:p>
-          <w:p>
-            <w:pPr>
-              <w:spacing w:line="360" w:lineRule="auto"/>
-              <w:rPr>
-                <w:rFonts w:ascii="Times New Roman" w:hAnsi="Times New Roman" w:cs="Times New Roman"/>
-                <w:sz w:val="24"/>
-                <w:szCs w:val="24"/>
-                <w:lang w:val="en-US"/>
-              </w:rPr>
-            </w:pPr>
-            <w:r>
-              <w:rPr>
-                <w:rFonts w:ascii="Times New Roman" w:hAnsi="Times New Roman" w:cs="Times New Roman"/>
-                <w:sz w:val="24"/>
-                <w:szCs w:val="24"/>
-                <w:lang w:val="en-US"/>
-              </w:rPr>
-              <w:t>IDE: Visual Studio Code</w:t>
-            </w:r>
-          </w:p>
-          <w:p>
-            <w:pPr>
               <w:keepNext/>
               <w:spacing w:line="360" w:lineRule="auto"/>
               <w:rPr>
@@ -8267,9 +8308,8 @@
                 <w:rFonts w:ascii="Times New Roman" w:hAnsi="Times New Roman" w:cs="Times New Roman"/>
                 <w:sz w:val="24"/>
                 <w:szCs w:val="24"/>
-                <w:lang w:val="en-US"/>
-              </w:rPr>
-              <w:t>Framework Javascript: NextJS</w:t>
+              </w:rPr>
+              <w:t>Sistem pencarian ayat berbasis audio yang mendukung hafalan Al-Qur’an secara digital.</w:t>
             </w:r>
           </w:p>
         </w:tc>
@@ -8298,7 +8338,7 @@
         </w:rPr>
         <w:br/>
       </w:r>
-      <w:bookmarkStart w:id="12" w:name="_Toc129030932"/>
+      <w:bookmarkStart w:id="11" w:name="_Toc129030932"/>
       <w:r>
         <w:rPr>
           <w:rFonts w:ascii="Times New Roman" w:hAnsi="Times New Roman" w:cs="Times New Roman"/>
@@ -8398,7 +8438,7 @@
         </w:rPr>
         <w:t>Kerangka Pemikiran</w:t>
       </w:r>
-      <w:bookmarkEnd w:id="12"/>
+      <w:bookmarkEnd w:id="11"/>
     </w:p>
     <w:p>
       <w:pPr>
@@ -8418,7 +8458,6 @@
           <w:iCs/>
           <w:lang w:val="en-US"/>
         </w:rPr>
-        <w:lastRenderedPageBreak/>
         <w:br w:type="page"/>
       </w:r>
     </w:p>
@@ -8432,7 +8471,7 @@
           <w:szCs w:val="24"/>
         </w:rPr>
       </w:pPr>
-      <w:bookmarkStart w:id="13" w:name="_Toc129031003"/>
+      <w:bookmarkStart w:id="12" w:name="_Toc129031003"/>
       <w:r>
         <w:rPr>
           <w:rFonts w:cs="Times New Roman"/>
@@ -8441,7 +8480,7 @@
         <w:lastRenderedPageBreak/>
         <w:t>Metode Penelitian</w:t>
       </w:r>
-      <w:bookmarkEnd w:id="13"/>
+      <w:bookmarkEnd w:id="12"/>
     </w:p>
     <w:p>
       <w:pPr>
@@ -8451,76 +8490,63 @@
           <w:rFonts w:ascii="Times New Roman" w:hAnsi="Times New Roman" w:cs="Times New Roman"/>
           <w:sz w:val="24"/>
           <w:szCs w:val="24"/>
-          <w:lang w:val="en-US"/>
-        </w:rPr>
-      </w:pPr>
-      <w:r>
-        <w:rPr>
-          <w:rFonts w:ascii="Times New Roman" w:hAnsi="Times New Roman" w:cs="Times New Roman"/>
-          <w:sz w:val="24"/>
-          <w:szCs w:val="24"/>
-        </w:rPr>
-        <w:t>Penelitian ini dilakukan dengan beberapa tahap pengerjaan. Tahap-tahap tersebut di antara lain rumusan masalah, studi literatur</w:t>
-      </w:r>
-      <w:r>
-        <w:rPr>
-          <w:rFonts w:ascii="Times New Roman" w:hAnsi="Times New Roman" w:cs="Times New Roman"/>
-          <w:sz w:val="24"/>
-          <w:szCs w:val="24"/>
-        </w:rPr>
-        <w:t xml:space="preserve">, pengembangan objek yang akan diteliti, pengukuran </w:t>
-      </w:r>
-      <w:r>
-        <w:rPr>
-          <w:rFonts w:ascii="Times New Roman" w:hAnsi="Times New Roman" w:cs="Times New Roman"/>
-          <w:i/>
-          <w:iCs/>
-          <w:sz w:val="24"/>
-          <w:szCs w:val="24"/>
-        </w:rPr>
-        <w:t xml:space="preserve">maintainability, </w:t>
-      </w:r>
-      <w:r>
-        <w:rPr>
-          <w:rFonts w:ascii="Times New Roman" w:hAnsi="Times New Roman" w:cs="Times New Roman"/>
-          <w:sz w:val="24"/>
-          <w:szCs w:val="24"/>
-        </w:rPr>
-        <w:t>analisis</w:t>
-      </w:r>
-      <w:r>
-        <w:rPr>
-          <w:rFonts w:ascii="Times New Roman" w:hAnsi="Times New Roman" w:cs="Times New Roman"/>
-          <w:sz w:val="24"/>
-          <w:szCs w:val="24"/>
-        </w:rPr>
-        <w:t xml:space="preserve"> dan evaluasi hasil pengukuran</w:t>
-      </w:r>
-      <w:r>
-        <w:rPr>
-          <w:rFonts w:ascii="Times New Roman" w:hAnsi="Times New Roman" w:cs="Times New Roman"/>
-          <w:sz w:val="24"/>
-          <w:szCs w:val="24"/>
-        </w:rPr>
-        <w:t xml:space="preserve">, dan terakhir penarikan kesimpulan. </w:t>
-      </w:r>
-      <w:r>
-        <w:rPr>
-          <w:rFonts w:ascii="Times New Roman" w:hAnsi="Times New Roman" w:cs="Times New Roman"/>
-          <w:sz w:val="24"/>
-          <w:szCs w:val="24"/>
-          <w:lang w:val="en-US"/>
-        </w:rPr>
-        <w:t>Alur tahapan tersebut dapat dilihat di gambar berikut</w:t>
-      </w:r>
-      <w:r>
-        <w:rPr>
-          <w:rFonts w:ascii="Times New Roman" w:hAnsi="Times New Roman" w:cs="Times New Roman"/>
-          <w:sz w:val="24"/>
-          <w:szCs w:val="24"/>
-          <w:lang w:val="en-US"/>
-        </w:rPr>
-        <w:t>:</w:t>
+        </w:rPr>
+      </w:pPr>
+      <w:r>
+        <w:rPr>
+          <w:rFonts w:ascii="Times New Roman" w:hAnsi="Times New Roman" w:cs="Times New Roman"/>
+          <w:sz w:val="24"/>
+          <w:szCs w:val="24"/>
+        </w:rPr>
+        <w:t xml:space="preserve">Penelitian ini dilakukan dengan beberapa tahap pengerjaan. Tahap-tahap tersebut di antara lain </w:t>
+      </w:r>
+      <w:r>
+        <w:rPr>
+          <w:rFonts w:ascii="Times New Roman" w:hAnsi="Times New Roman" w:cs="Times New Roman"/>
+          <w:sz w:val="24"/>
+          <w:szCs w:val="24"/>
+        </w:rPr>
+        <w:t>perumusan masalah</w:t>
+      </w:r>
+      <w:r>
+        <w:rPr>
+          <w:rFonts w:ascii="Times New Roman" w:hAnsi="Times New Roman" w:cs="Times New Roman"/>
+          <w:sz w:val="24"/>
+          <w:szCs w:val="24"/>
+        </w:rPr>
+        <w:t>, studi literatur</w:t>
+      </w:r>
+      <w:r>
+        <w:rPr>
+          <w:rFonts w:ascii="Times New Roman" w:hAnsi="Times New Roman" w:cs="Times New Roman"/>
+          <w:sz w:val="24"/>
+          <w:szCs w:val="24"/>
+        </w:rPr>
+        <w:t xml:space="preserve">, </w:t>
+      </w:r>
+      <w:r>
+        <w:rPr>
+          <w:rFonts w:ascii="Times New Roman" w:hAnsi="Times New Roman" w:cs="Times New Roman"/>
+          <w:sz w:val="24"/>
+          <w:szCs w:val="24"/>
+        </w:rPr>
+        <w:t>pengumpulan dan pengolahan dataset</w:t>
+      </w:r>
+      <w:r>
+        <w:rPr>
+          <w:rFonts w:ascii="Times New Roman" w:hAnsi="Times New Roman" w:cs="Times New Roman"/>
+          <w:sz w:val="24"/>
+          <w:szCs w:val="24"/>
+        </w:rPr>
+        <w:t xml:space="preserve">, </w:t>
+      </w:r>
+      <w:r>
+        <w:rPr>
+          <w:rFonts w:ascii="Times New Roman" w:hAnsi="Times New Roman" w:cs="Times New Roman"/>
+          <w:sz w:val="24"/>
+          <w:szCs w:val="24"/>
+        </w:rPr>
+        <w:t>impelementasi model, evaluasi performa, analisis hasil, serta penarikan kesimpulan. Alur tahapan tersebut dadpat dilihat pada Gambar 5.</w:t>
       </w:r>
     </w:p>
     <w:p>
@@ -8595,8 +8621,8 @@
           <w:lang w:val="en-US"/>
         </w:rPr>
       </w:pPr>
-      <w:bookmarkStart w:id="14" w:name="_Toc126699429"/>
-      <w:bookmarkStart w:id="15" w:name="_Toc129030784"/>
+      <w:bookmarkStart w:id="13" w:name="_Toc126699429"/>
+      <w:bookmarkStart w:id="14" w:name="_Toc129030784"/>
       <w:r>
         <w:rPr>
           <w:rFonts w:ascii="Times New Roman" w:hAnsi="Times New Roman" w:cs="Times New Roman"/>
@@ -8676,8 +8702,8 @@
         </w:rPr>
         <w:t xml:space="preserve"> Metode Penelitian</w:t>
       </w:r>
+      <w:bookmarkEnd w:id="13"/>
       <w:bookmarkEnd w:id="14"/>
-      <w:bookmarkEnd w:id="15"/>
     </w:p>
     <w:p>
       <w:pPr>
@@ -8700,7 +8726,7 @@
           <w:lang w:val="en-US"/>
         </w:rPr>
       </w:pPr>
-      <w:bookmarkStart w:id="16" w:name="_Toc129031004"/>
+      <w:bookmarkStart w:id="15" w:name="_Toc129031004"/>
       <w:r>
         <w:rPr>
           <w:rFonts w:cs="Times New Roman"/>
@@ -8709,7 +8735,7 @@
         </w:rPr>
         <w:t>Perumusan Masalah</w:t>
       </w:r>
-      <w:bookmarkEnd w:id="16"/>
+      <w:bookmarkEnd w:id="15"/>
     </w:p>
     <w:p>
       <w:pPr>
@@ -8746,7 +8772,7 @@
           <w:lang w:val="en-US"/>
         </w:rPr>
       </w:pPr>
-      <w:bookmarkStart w:id="17" w:name="_Toc129031005"/>
+      <w:bookmarkStart w:id="16" w:name="_Toc129031005"/>
       <w:r>
         <w:rPr>
           <w:rFonts w:cs="Times New Roman"/>
@@ -8755,7 +8781,7 @@
         </w:rPr>
         <w:t>Studi literatur</w:t>
       </w:r>
-      <w:bookmarkEnd w:id="17"/>
+      <w:bookmarkEnd w:id="16"/>
       <w:r>
         <w:rPr>
           <w:rFonts w:cs="Times New Roman"/>
@@ -8803,26 +8829,969 @@
           <w:szCs w:val="24"/>
           <w:lang w:val="en-US"/>
         </w:rPr>
-        <w:t xml:space="preserve">paper. </w:t>
-      </w:r>
-      <w:r>
-        <w:rPr>
-          <w:rFonts w:ascii="Times New Roman" w:hAnsi="Times New Roman" w:cs="Times New Roman"/>
+        <w:t>paper</w:t>
+      </w:r>
+      <w:r>
+        <w:rPr>
+          <w:rFonts w:ascii="Times New Roman" w:hAnsi="Times New Roman" w:cs="Times New Roman"/>
+          <w:i/>
+          <w:iCs/>
           <w:sz w:val="24"/>
           <w:szCs w:val="24"/>
           <w:lang w:val="en-US"/>
         </w:rPr>
-        <w:t>Literatur penelitian ini berfokus pada topik software design, software maintainability, SOLID design principle</w:t>
-      </w:r>
-      <w:r>
-        <w:rPr>
-          <w:rFonts w:ascii="Times New Roman" w:hAnsi="Times New Roman" w:cs="Times New Roman"/>
-          <w:sz w:val="24"/>
-          <w:szCs w:val="24"/>
-          <w:lang w:val="en-US"/>
-        </w:rPr>
-        <w:t>. dan metode pengukuran maintainability menggunakan CK metrics.</w:t>
-      </w:r>
+        <w:t xml:space="preserve">. </w:t>
+      </w:r>
+      <w:r>
+        <w:rPr>
+          <w:rFonts w:ascii="Times New Roman" w:hAnsi="Times New Roman" w:cs="Times New Roman"/>
+          <w:sz w:val="24"/>
+          <w:szCs w:val="24"/>
+          <w:lang w:val="fi-FI"/>
+        </w:rPr>
+        <w:t xml:space="preserve">Kajian literatur dilakukan untuk memperoleh landasan teoretis yang relevan dan memperkuat kerangka konseptual penelitian. </w:t>
+      </w:r>
+      <w:proofErr w:type="spellStart"/>
+      <w:r>
+        <w:rPr>
+          <w:rFonts w:ascii="Times New Roman" w:hAnsi="Times New Roman" w:cs="Times New Roman"/>
+          <w:sz w:val="24"/>
+          <w:szCs w:val="24"/>
+          <w:lang w:val="en-ID"/>
+        </w:rPr>
+        <w:t>Literatur</w:t>
+      </w:r>
+      <w:proofErr w:type="spellEnd"/>
+      <w:r>
+        <w:rPr>
+          <w:rFonts w:ascii="Times New Roman" w:hAnsi="Times New Roman" w:cs="Times New Roman"/>
+          <w:sz w:val="24"/>
+          <w:szCs w:val="24"/>
+          <w:lang w:val="en-ID"/>
+        </w:rPr>
+        <w:t xml:space="preserve"> yang </w:t>
+      </w:r>
+      <w:proofErr w:type="spellStart"/>
+      <w:r>
+        <w:rPr>
+          <w:rFonts w:ascii="Times New Roman" w:hAnsi="Times New Roman" w:cs="Times New Roman"/>
+          <w:sz w:val="24"/>
+          <w:szCs w:val="24"/>
+          <w:lang w:val="en-ID"/>
+        </w:rPr>
+        <w:t>dianalisis</w:t>
+      </w:r>
+      <w:proofErr w:type="spellEnd"/>
+      <w:r>
+        <w:rPr>
+          <w:rFonts w:ascii="Times New Roman" w:hAnsi="Times New Roman" w:cs="Times New Roman"/>
+          <w:sz w:val="24"/>
+          <w:szCs w:val="24"/>
+          <w:lang w:val="en-ID"/>
+        </w:rPr>
+        <w:t xml:space="preserve"> </w:t>
+      </w:r>
+      <w:proofErr w:type="spellStart"/>
+      <w:r>
+        <w:rPr>
+          <w:rFonts w:ascii="Times New Roman" w:hAnsi="Times New Roman" w:cs="Times New Roman"/>
+          <w:sz w:val="24"/>
+          <w:szCs w:val="24"/>
+          <w:lang w:val="en-ID"/>
+        </w:rPr>
+        <w:t>mencakup</w:t>
+      </w:r>
+      <w:proofErr w:type="spellEnd"/>
+      <w:r>
+        <w:rPr>
+          <w:rFonts w:ascii="Times New Roman" w:hAnsi="Times New Roman" w:cs="Times New Roman"/>
+          <w:sz w:val="24"/>
+          <w:szCs w:val="24"/>
+          <w:lang w:val="en-ID"/>
+        </w:rPr>
+        <w:t>:</w:t>
+      </w:r>
+    </w:p>
+    <w:p>
+      <w:pPr>
+        <w:pStyle w:val="ListParagraph"/>
+        <w:numPr>
+          <w:ilvl w:val="0"/>
+          <w:numId w:val="29"/>
+        </w:numPr>
+        <w:spacing w:line="360" w:lineRule="auto"/>
+        <w:rPr>
+          <w:rFonts w:ascii="Times New Roman" w:hAnsi="Times New Roman" w:cs="Times New Roman"/>
+          <w:sz w:val="24"/>
+          <w:szCs w:val="24"/>
+          <w:lang w:val="en-ID"/>
+        </w:rPr>
+      </w:pPr>
+      <w:r>
+        <w:rPr>
+          <w:rFonts w:ascii="Times New Roman" w:hAnsi="Times New Roman" w:cs="Times New Roman"/>
+          <w:sz w:val="24"/>
+          <w:szCs w:val="24"/>
+          <w:lang w:val="en-ID"/>
+        </w:rPr>
+        <w:lastRenderedPageBreak/>
+        <w:t xml:space="preserve">Model </w:t>
+      </w:r>
+      <w:r>
+        <w:rPr>
+          <w:rFonts w:ascii="Times New Roman" w:hAnsi="Times New Roman" w:cs="Times New Roman"/>
+          <w:b/>
+          <w:bCs/>
+          <w:sz w:val="24"/>
+          <w:szCs w:val="24"/>
+          <w:lang w:val="en-ID"/>
+        </w:rPr>
+        <w:t>Wav2Vec2</w:t>
+      </w:r>
+      <w:r>
+        <w:rPr>
+          <w:rFonts w:ascii="Times New Roman" w:hAnsi="Times New Roman" w:cs="Times New Roman"/>
+          <w:sz w:val="24"/>
+          <w:szCs w:val="24"/>
+          <w:lang w:val="en-ID"/>
+        </w:rPr>
+        <w:t xml:space="preserve"> </w:t>
+      </w:r>
+      <w:proofErr w:type="spellStart"/>
+      <w:r>
+        <w:rPr>
+          <w:rFonts w:ascii="Times New Roman" w:hAnsi="Times New Roman" w:cs="Times New Roman"/>
+          <w:sz w:val="24"/>
+          <w:szCs w:val="24"/>
+          <w:lang w:val="en-ID"/>
+        </w:rPr>
+        <w:t>sebagai</w:t>
+      </w:r>
+      <w:proofErr w:type="spellEnd"/>
+      <w:r>
+        <w:rPr>
+          <w:rFonts w:ascii="Times New Roman" w:hAnsi="Times New Roman" w:cs="Times New Roman"/>
+          <w:sz w:val="24"/>
+          <w:szCs w:val="24"/>
+          <w:lang w:val="en-ID"/>
+        </w:rPr>
+        <w:t xml:space="preserve"> </w:t>
+      </w:r>
+      <w:proofErr w:type="spellStart"/>
+      <w:r>
+        <w:rPr>
+          <w:rFonts w:ascii="Times New Roman" w:hAnsi="Times New Roman" w:cs="Times New Roman"/>
+          <w:sz w:val="24"/>
+          <w:szCs w:val="24"/>
+          <w:lang w:val="en-ID"/>
+        </w:rPr>
+        <w:t>pendekatan</w:t>
+      </w:r>
+      <w:proofErr w:type="spellEnd"/>
+      <w:r>
+        <w:rPr>
+          <w:rFonts w:ascii="Times New Roman" w:hAnsi="Times New Roman" w:cs="Times New Roman"/>
+          <w:sz w:val="24"/>
+          <w:szCs w:val="24"/>
+          <w:lang w:val="en-ID"/>
+        </w:rPr>
+        <w:t xml:space="preserve"> </w:t>
+      </w:r>
+      <w:r>
+        <w:rPr>
+          <w:rFonts w:ascii="Times New Roman" w:hAnsi="Times New Roman" w:cs="Times New Roman"/>
+          <w:i/>
+          <w:iCs/>
+          <w:sz w:val="24"/>
+          <w:szCs w:val="24"/>
+          <w:lang w:val="en-ID"/>
+        </w:rPr>
+        <w:t>self-supervised learning</w:t>
+      </w:r>
+      <w:r>
+        <w:rPr>
+          <w:rFonts w:ascii="Times New Roman" w:hAnsi="Times New Roman" w:cs="Times New Roman"/>
+          <w:sz w:val="24"/>
+          <w:szCs w:val="24"/>
+          <w:lang w:val="en-ID"/>
+        </w:rPr>
+        <w:t xml:space="preserve"> </w:t>
+      </w:r>
+      <w:proofErr w:type="spellStart"/>
+      <w:r>
+        <w:rPr>
+          <w:rFonts w:ascii="Times New Roman" w:hAnsi="Times New Roman" w:cs="Times New Roman"/>
+          <w:sz w:val="24"/>
+          <w:szCs w:val="24"/>
+          <w:lang w:val="en-ID"/>
+        </w:rPr>
+        <w:t>berbasis</w:t>
+      </w:r>
+      <w:proofErr w:type="spellEnd"/>
+      <w:r>
+        <w:rPr>
+          <w:rFonts w:ascii="Times New Roman" w:hAnsi="Times New Roman" w:cs="Times New Roman"/>
+          <w:sz w:val="24"/>
+          <w:szCs w:val="24"/>
+          <w:lang w:val="en-ID"/>
+        </w:rPr>
+        <w:t xml:space="preserve"> </w:t>
+      </w:r>
+      <w:r>
+        <w:rPr>
+          <w:rFonts w:ascii="Times New Roman" w:hAnsi="Times New Roman" w:cs="Times New Roman"/>
+          <w:i/>
+          <w:iCs/>
+          <w:sz w:val="24"/>
+          <w:szCs w:val="24"/>
+          <w:lang w:val="en-ID"/>
+        </w:rPr>
+        <w:t>contrastive prediction</w:t>
+      </w:r>
+      <w:r>
+        <w:rPr>
+          <w:rFonts w:ascii="Times New Roman" w:hAnsi="Times New Roman" w:cs="Times New Roman"/>
+          <w:sz w:val="24"/>
+          <w:szCs w:val="24"/>
+          <w:lang w:val="en-ID"/>
+        </w:rPr>
+        <w:t xml:space="preserve"> </w:t>
+      </w:r>
+      <w:proofErr w:type="spellStart"/>
+      <w:r>
+        <w:rPr>
+          <w:rFonts w:ascii="Times New Roman" w:hAnsi="Times New Roman" w:cs="Times New Roman"/>
+          <w:sz w:val="24"/>
+          <w:szCs w:val="24"/>
+          <w:lang w:val="en-ID"/>
+        </w:rPr>
+        <w:t>untuk</w:t>
+      </w:r>
+      <w:proofErr w:type="spellEnd"/>
+      <w:r>
+        <w:rPr>
+          <w:rFonts w:ascii="Times New Roman" w:hAnsi="Times New Roman" w:cs="Times New Roman"/>
+          <w:sz w:val="24"/>
+          <w:szCs w:val="24"/>
+          <w:lang w:val="en-ID"/>
+        </w:rPr>
+        <w:t xml:space="preserve"> </w:t>
+      </w:r>
+      <w:proofErr w:type="spellStart"/>
+      <w:r>
+        <w:rPr>
+          <w:rFonts w:ascii="Times New Roman" w:hAnsi="Times New Roman" w:cs="Times New Roman"/>
+          <w:sz w:val="24"/>
+          <w:szCs w:val="24"/>
+          <w:lang w:val="en-ID"/>
+        </w:rPr>
+        <w:t>representasi</w:t>
+      </w:r>
+      <w:proofErr w:type="spellEnd"/>
+      <w:r>
+        <w:rPr>
+          <w:rFonts w:ascii="Times New Roman" w:hAnsi="Times New Roman" w:cs="Times New Roman"/>
+          <w:sz w:val="24"/>
+          <w:szCs w:val="24"/>
+          <w:lang w:val="en-ID"/>
+        </w:rPr>
+        <w:t xml:space="preserve"> audio.</w:t>
+      </w:r>
+    </w:p>
+    <w:p>
+      <w:pPr>
+        <w:numPr>
+          <w:ilvl w:val="0"/>
+          <w:numId w:val="29"/>
+        </w:numPr>
+        <w:tabs>
+          <w:tab w:val="num" w:pos="720"/>
+        </w:tabs>
+        <w:spacing w:line="360" w:lineRule="auto"/>
+        <w:rPr>
+          <w:rFonts w:ascii="Times New Roman" w:hAnsi="Times New Roman" w:cs="Times New Roman"/>
+          <w:sz w:val="24"/>
+          <w:szCs w:val="24"/>
+          <w:lang w:val="en-ID"/>
+        </w:rPr>
+      </w:pPr>
+      <w:r>
+        <w:rPr>
+          <w:rFonts w:ascii="Times New Roman" w:hAnsi="Times New Roman" w:cs="Times New Roman"/>
+          <w:sz w:val="24"/>
+          <w:szCs w:val="24"/>
+          <w:lang w:val="en-ID"/>
+        </w:rPr>
+        <w:t xml:space="preserve">Model </w:t>
+      </w:r>
+      <w:r>
+        <w:rPr>
+          <w:rFonts w:ascii="Times New Roman" w:hAnsi="Times New Roman" w:cs="Times New Roman"/>
+          <w:b/>
+          <w:bCs/>
+          <w:sz w:val="24"/>
+          <w:szCs w:val="24"/>
+          <w:lang w:val="en-ID"/>
+        </w:rPr>
+        <w:t>Data2Vec</w:t>
+      </w:r>
+      <w:r>
+        <w:rPr>
+          <w:rFonts w:ascii="Times New Roman" w:hAnsi="Times New Roman" w:cs="Times New Roman"/>
+          <w:sz w:val="24"/>
+          <w:szCs w:val="24"/>
+          <w:lang w:val="en-ID"/>
+        </w:rPr>
+        <w:t xml:space="preserve"> </w:t>
+      </w:r>
+      <w:proofErr w:type="spellStart"/>
+      <w:r>
+        <w:rPr>
+          <w:rFonts w:ascii="Times New Roman" w:hAnsi="Times New Roman" w:cs="Times New Roman"/>
+          <w:sz w:val="24"/>
+          <w:szCs w:val="24"/>
+          <w:lang w:val="en-ID"/>
+        </w:rPr>
+        <w:t>sebagai</w:t>
+      </w:r>
+      <w:proofErr w:type="spellEnd"/>
+      <w:r>
+        <w:rPr>
+          <w:rFonts w:ascii="Times New Roman" w:hAnsi="Times New Roman" w:cs="Times New Roman"/>
+          <w:sz w:val="24"/>
+          <w:szCs w:val="24"/>
+          <w:lang w:val="en-ID"/>
+        </w:rPr>
+        <w:t xml:space="preserve"> </w:t>
+      </w:r>
+      <w:proofErr w:type="spellStart"/>
+      <w:r>
+        <w:rPr>
+          <w:rFonts w:ascii="Times New Roman" w:hAnsi="Times New Roman" w:cs="Times New Roman"/>
+          <w:sz w:val="24"/>
+          <w:szCs w:val="24"/>
+          <w:lang w:val="en-ID"/>
+        </w:rPr>
+        <w:t>kerangka</w:t>
+      </w:r>
+      <w:proofErr w:type="spellEnd"/>
+      <w:r>
+        <w:rPr>
+          <w:rFonts w:ascii="Times New Roman" w:hAnsi="Times New Roman" w:cs="Times New Roman"/>
+          <w:sz w:val="24"/>
+          <w:szCs w:val="24"/>
+          <w:lang w:val="en-ID"/>
+        </w:rPr>
+        <w:t xml:space="preserve"> multimodal </w:t>
+      </w:r>
+      <w:proofErr w:type="spellStart"/>
+      <w:r>
+        <w:rPr>
+          <w:rFonts w:ascii="Times New Roman" w:hAnsi="Times New Roman" w:cs="Times New Roman"/>
+          <w:sz w:val="24"/>
+          <w:szCs w:val="24"/>
+          <w:lang w:val="en-ID"/>
+        </w:rPr>
+        <w:t>berbasis</w:t>
+      </w:r>
+      <w:proofErr w:type="spellEnd"/>
+      <w:r>
+        <w:rPr>
+          <w:rFonts w:ascii="Times New Roman" w:hAnsi="Times New Roman" w:cs="Times New Roman"/>
+          <w:sz w:val="24"/>
+          <w:szCs w:val="24"/>
+          <w:lang w:val="en-ID"/>
+        </w:rPr>
+        <w:t xml:space="preserve"> </w:t>
+      </w:r>
+      <w:r>
+        <w:rPr>
+          <w:rFonts w:ascii="Times New Roman" w:hAnsi="Times New Roman" w:cs="Times New Roman"/>
+          <w:i/>
+          <w:iCs/>
+          <w:sz w:val="24"/>
+          <w:szCs w:val="24"/>
+          <w:lang w:val="en-ID"/>
+        </w:rPr>
+        <w:t>self-distillation of contextual representations</w:t>
+      </w:r>
+      <w:r>
+        <w:rPr>
+          <w:rFonts w:ascii="Times New Roman" w:hAnsi="Times New Roman" w:cs="Times New Roman"/>
+          <w:sz w:val="24"/>
+          <w:szCs w:val="24"/>
+          <w:lang w:val="en-ID"/>
+        </w:rPr>
+        <w:t>.</w:t>
+      </w:r>
+    </w:p>
+    <w:p>
+      <w:pPr>
+        <w:numPr>
+          <w:ilvl w:val="0"/>
+          <w:numId w:val="29"/>
+        </w:numPr>
+        <w:tabs>
+          <w:tab w:val="num" w:pos="720"/>
+        </w:tabs>
+        <w:spacing w:line="360" w:lineRule="auto"/>
+        <w:rPr>
+          <w:rFonts w:ascii="Times New Roman" w:hAnsi="Times New Roman" w:cs="Times New Roman"/>
+          <w:sz w:val="24"/>
+          <w:szCs w:val="24"/>
+          <w:lang w:val="en-ID"/>
+        </w:rPr>
+      </w:pPr>
+      <w:proofErr w:type="spellStart"/>
+      <w:r>
+        <w:rPr>
+          <w:rFonts w:ascii="Times New Roman" w:hAnsi="Times New Roman" w:cs="Times New Roman"/>
+          <w:sz w:val="24"/>
+          <w:szCs w:val="24"/>
+          <w:lang w:val="en-ID"/>
+        </w:rPr>
+        <w:t>Penelitian</w:t>
+      </w:r>
+      <w:proofErr w:type="spellEnd"/>
+      <w:r>
+        <w:rPr>
+          <w:rFonts w:ascii="Times New Roman" w:hAnsi="Times New Roman" w:cs="Times New Roman"/>
+          <w:sz w:val="24"/>
+          <w:szCs w:val="24"/>
+          <w:lang w:val="en-ID"/>
+        </w:rPr>
+        <w:t xml:space="preserve"> </w:t>
+      </w:r>
+      <w:proofErr w:type="spellStart"/>
+      <w:r>
+        <w:rPr>
+          <w:rFonts w:ascii="Times New Roman" w:hAnsi="Times New Roman" w:cs="Times New Roman"/>
+          <w:sz w:val="24"/>
+          <w:szCs w:val="24"/>
+          <w:lang w:val="en-ID"/>
+        </w:rPr>
+        <w:t>terdahulu</w:t>
+      </w:r>
+      <w:proofErr w:type="spellEnd"/>
+      <w:r>
+        <w:rPr>
+          <w:rFonts w:ascii="Times New Roman" w:hAnsi="Times New Roman" w:cs="Times New Roman"/>
+          <w:sz w:val="24"/>
+          <w:szCs w:val="24"/>
+          <w:lang w:val="en-ID"/>
+        </w:rPr>
+        <w:t xml:space="preserve"> </w:t>
+      </w:r>
+      <w:proofErr w:type="spellStart"/>
+      <w:r>
+        <w:rPr>
+          <w:rFonts w:ascii="Times New Roman" w:hAnsi="Times New Roman" w:cs="Times New Roman"/>
+          <w:sz w:val="24"/>
+          <w:szCs w:val="24"/>
+          <w:lang w:val="en-ID"/>
+        </w:rPr>
+        <w:t>mengenai</w:t>
+      </w:r>
+      <w:proofErr w:type="spellEnd"/>
+      <w:r>
+        <w:rPr>
+          <w:rFonts w:ascii="Times New Roman" w:hAnsi="Times New Roman" w:cs="Times New Roman"/>
+          <w:sz w:val="24"/>
+          <w:szCs w:val="24"/>
+          <w:lang w:val="en-ID"/>
+        </w:rPr>
+        <w:t xml:space="preserve"> </w:t>
+      </w:r>
+      <w:proofErr w:type="spellStart"/>
+      <w:r>
+        <w:rPr>
+          <w:rFonts w:ascii="Times New Roman" w:hAnsi="Times New Roman" w:cs="Times New Roman"/>
+          <w:sz w:val="24"/>
+          <w:szCs w:val="24"/>
+          <w:lang w:val="en-ID"/>
+        </w:rPr>
+        <w:t>penerapan</w:t>
+      </w:r>
+      <w:proofErr w:type="spellEnd"/>
+      <w:r>
+        <w:rPr>
+          <w:rFonts w:ascii="Times New Roman" w:hAnsi="Times New Roman" w:cs="Times New Roman"/>
+          <w:sz w:val="24"/>
+          <w:szCs w:val="24"/>
+          <w:lang w:val="en-ID"/>
+        </w:rPr>
+        <w:t xml:space="preserve"> </w:t>
+      </w:r>
+      <w:r>
+        <w:rPr>
+          <w:rFonts w:ascii="Times New Roman" w:hAnsi="Times New Roman" w:cs="Times New Roman"/>
+          <w:b/>
+          <w:bCs/>
+          <w:sz w:val="24"/>
+          <w:szCs w:val="24"/>
+          <w:lang w:val="en-ID"/>
+        </w:rPr>
+        <w:t>ASR pada Al-Qur’an</w:t>
+      </w:r>
+      <w:r>
+        <w:rPr>
+          <w:rFonts w:ascii="Times New Roman" w:hAnsi="Times New Roman" w:cs="Times New Roman"/>
+          <w:sz w:val="24"/>
+          <w:szCs w:val="24"/>
+          <w:lang w:val="en-ID"/>
+        </w:rPr>
+        <w:t xml:space="preserve">, </w:t>
+      </w:r>
+      <w:proofErr w:type="spellStart"/>
+      <w:r>
+        <w:rPr>
+          <w:rFonts w:ascii="Times New Roman" w:hAnsi="Times New Roman" w:cs="Times New Roman"/>
+          <w:sz w:val="24"/>
+          <w:szCs w:val="24"/>
+          <w:lang w:val="en-ID"/>
+        </w:rPr>
+        <w:t>termasuk</w:t>
+      </w:r>
+      <w:proofErr w:type="spellEnd"/>
+      <w:r>
+        <w:rPr>
+          <w:rFonts w:ascii="Times New Roman" w:hAnsi="Times New Roman" w:cs="Times New Roman"/>
+          <w:sz w:val="24"/>
+          <w:szCs w:val="24"/>
+          <w:lang w:val="en-ID"/>
+        </w:rPr>
+        <w:t xml:space="preserve"> </w:t>
+      </w:r>
+      <w:proofErr w:type="spellStart"/>
+      <w:r>
+        <w:rPr>
+          <w:rFonts w:ascii="Times New Roman" w:hAnsi="Times New Roman" w:cs="Times New Roman"/>
+          <w:sz w:val="24"/>
+          <w:szCs w:val="24"/>
+          <w:lang w:val="en-ID"/>
+        </w:rPr>
+        <w:t>arsitektur</w:t>
+      </w:r>
+      <w:proofErr w:type="spellEnd"/>
+      <w:r>
+        <w:rPr>
+          <w:rFonts w:ascii="Times New Roman" w:hAnsi="Times New Roman" w:cs="Times New Roman"/>
+          <w:sz w:val="24"/>
+          <w:szCs w:val="24"/>
+          <w:lang w:val="en-ID"/>
+        </w:rPr>
+        <w:t xml:space="preserve"> CNN-</w:t>
+      </w:r>
+      <w:proofErr w:type="spellStart"/>
+      <w:r>
+        <w:rPr>
+          <w:rFonts w:ascii="Times New Roman" w:hAnsi="Times New Roman" w:cs="Times New Roman"/>
+          <w:sz w:val="24"/>
+          <w:szCs w:val="24"/>
+          <w:lang w:val="en-ID"/>
+        </w:rPr>
+        <w:t>BiGRU</w:t>
+      </w:r>
+      <w:proofErr w:type="spellEnd"/>
+      <w:r>
+        <w:rPr>
+          <w:rFonts w:ascii="Times New Roman" w:hAnsi="Times New Roman" w:cs="Times New Roman"/>
+          <w:sz w:val="24"/>
+          <w:szCs w:val="24"/>
+          <w:lang w:val="en-ID"/>
+        </w:rPr>
+        <w:t xml:space="preserve"> </w:t>
+      </w:r>
+      <w:proofErr w:type="spellStart"/>
+      <w:r>
+        <w:rPr>
+          <w:rFonts w:ascii="Times New Roman" w:hAnsi="Times New Roman" w:cs="Times New Roman"/>
+          <w:sz w:val="24"/>
+          <w:szCs w:val="24"/>
+          <w:lang w:val="en-ID"/>
+        </w:rPr>
+        <w:t>dengan</w:t>
+      </w:r>
+      <w:proofErr w:type="spellEnd"/>
+      <w:r>
+        <w:rPr>
+          <w:rFonts w:ascii="Times New Roman" w:hAnsi="Times New Roman" w:cs="Times New Roman"/>
+          <w:sz w:val="24"/>
+          <w:szCs w:val="24"/>
+          <w:lang w:val="en-ID"/>
+        </w:rPr>
+        <w:t xml:space="preserve"> Connectionist Temporal Classification (CTC), </w:t>
+      </w:r>
+      <w:proofErr w:type="spellStart"/>
+      <w:r>
+        <w:rPr>
+          <w:rFonts w:ascii="Times New Roman" w:hAnsi="Times New Roman" w:cs="Times New Roman"/>
+          <w:sz w:val="24"/>
+          <w:szCs w:val="24"/>
+          <w:lang w:val="en-ID"/>
+        </w:rPr>
+        <w:t>serta</w:t>
+      </w:r>
+      <w:proofErr w:type="spellEnd"/>
+      <w:r>
+        <w:rPr>
+          <w:rFonts w:ascii="Times New Roman" w:hAnsi="Times New Roman" w:cs="Times New Roman"/>
+          <w:sz w:val="24"/>
+          <w:szCs w:val="24"/>
+          <w:lang w:val="en-ID"/>
+        </w:rPr>
+        <w:t xml:space="preserve"> </w:t>
+      </w:r>
+      <w:proofErr w:type="spellStart"/>
+      <w:r>
+        <w:rPr>
+          <w:rFonts w:ascii="Times New Roman" w:hAnsi="Times New Roman" w:cs="Times New Roman"/>
+          <w:sz w:val="24"/>
+          <w:szCs w:val="24"/>
+          <w:lang w:val="en-ID"/>
+        </w:rPr>
+        <w:t>studi</w:t>
+      </w:r>
+      <w:proofErr w:type="spellEnd"/>
+      <w:r>
+        <w:rPr>
+          <w:rFonts w:ascii="Times New Roman" w:hAnsi="Times New Roman" w:cs="Times New Roman"/>
+          <w:sz w:val="24"/>
+          <w:szCs w:val="24"/>
+          <w:lang w:val="en-ID"/>
+        </w:rPr>
+        <w:t xml:space="preserve"> yang </w:t>
+      </w:r>
+      <w:proofErr w:type="spellStart"/>
+      <w:r>
+        <w:rPr>
+          <w:rFonts w:ascii="Times New Roman" w:hAnsi="Times New Roman" w:cs="Times New Roman"/>
+          <w:sz w:val="24"/>
+          <w:szCs w:val="24"/>
+          <w:lang w:val="en-ID"/>
+        </w:rPr>
+        <w:t>mengimplementasikan</w:t>
+      </w:r>
+      <w:proofErr w:type="spellEnd"/>
+      <w:r>
+        <w:rPr>
+          <w:rFonts w:ascii="Times New Roman" w:hAnsi="Times New Roman" w:cs="Times New Roman"/>
+          <w:sz w:val="24"/>
+          <w:szCs w:val="24"/>
+          <w:lang w:val="en-ID"/>
+        </w:rPr>
+        <w:t xml:space="preserve"> </w:t>
+      </w:r>
+      <w:proofErr w:type="spellStart"/>
+      <w:r>
+        <w:rPr>
+          <w:rFonts w:ascii="Times New Roman" w:hAnsi="Times New Roman" w:cs="Times New Roman"/>
+          <w:sz w:val="24"/>
+          <w:szCs w:val="24"/>
+          <w:lang w:val="en-ID"/>
+        </w:rPr>
+        <w:t>HuBERT</w:t>
+      </w:r>
+      <w:proofErr w:type="spellEnd"/>
+      <w:r>
+        <w:rPr>
+          <w:rFonts w:ascii="Times New Roman" w:hAnsi="Times New Roman" w:cs="Times New Roman"/>
+          <w:sz w:val="24"/>
+          <w:szCs w:val="24"/>
+          <w:lang w:val="en-ID"/>
+        </w:rPr>
+        <w:t xml:space="preserve"> dan transformer.</w:t>
+      </w:r>
+    </w:p>
+    <w:p>
+      <w:pPr>
+        <w:numPr>
+          <w:ilvl w:val="0"/>
+          <w:numId w:val="29"/>
+        </w:numPr>
+        <w:tabs>
+          <w:tab w:val="num" w:pos="720"/>
+        </w:tabs>
+        <w:spacing w:line="360" w:lineRule="auto"/>
+        <w:rPr>
+          <w:rFonts w:ascii="Times New Roman" w:hAnsi="Times New Roman" w:cs="Times New Roman"/>
+          <w:sz w:val="24"/>
+          <w:szCs w:val="24"/>
+          <w:lang w:val="en-ID"/>
+        </w:rPr>
+      </w:pPr>
+      <w:proofErr w:type="spellStart"/>
+      <w:r>
+        <w:rPr>
+          <w:rFonts w:ascii="Times New Roman" w:hAnsi="Times New Roman" w:cs="Times New Roman"/>
+          <w:sz w:val="24"/>
+          <w:szCs w:val="24"/>
+          <w:lang w:val="en-ID"/>
+        </w:rPr>
+        <w:t>Pendekatan</w:t>
+      </w:r>
+      <w:proofErr w:type="spellEnd"/>
+      <w:r>
+        <w:rPr>
+          <w:rFonts w:ascii="Times New Roman" w:hAnsi="Times New Roman" w:cs="Times New Roman"/>
+          <w:sz w:val="24"/>
+          <w:szCs w:val="24"/>
+          <w:lang w:val="en-ID"/>
+        </w:rPr>
+        <w:t xml:space="preserve"> </w:t>
+      </w:r>
+      <w:proofErr w:type="spellStart"/>
+      <w:r>
+        <w:rPr>
+          <w:rFonts w:ascii="Times New Roman" w:hAnsi="Times New Roman" w:cs="Times New Roman"/>
+          <w:sz w:val="24"/>
+          <w:szCs w:val="24"/>
+          <w:lang w:val="en-ID"/>
+        </w:rPr>
+        <w:t>pencarian</w:t>
+      </w:r>
+      <w:proofErr w:type="spellEnd"/>
+      <w:r>
+        <w:rPr>
+          <w:rFonts w:ascii="Times New Roman" w:hAnsi="Times New Roman" w:cs="Times New Roman"/>
+          <w:sz w:val="24"/>
+          <w:szCs w:val="24"/>
+          <w:lang w:val="en-ID"/>
+        </w:rPr>
+        <w:t xml:space="preserve"> </w:t>
+      </w:r>
+      <w:proofErr w:type="spellStart"/>
+      <w:r>
+        <w:rPr>
+          <w:rFonts w:ascii="Times New Roman" w:hAnsi="Times New Roman" w:cs="Times New Roman"/>
+          <w:sz w:val="24"/>
+          <w:szCs w:val="24"/>
+          <w:lang w:val="en-ID"/>
+        </w:rPr>
+        <w:t>semantik</w:t>
+      </w:r>
+      <w:proofErr w:type="spellEnd"/>
+      <w:r>
+        <w:rPr>
+          <w:rFonts w:ascii="Times New Roman" w:hAnsi="Times New Roman" w:cs="Times New Roman"/>
+          <w:sz w:val="24"/>
+          <w:szCs w:val="24"/>
+          <w:lang w:val="en-ID"/>
+        </w:rPr>
+        <w:t xml:space="preserve"> </w:t>
+      </w:r>
+      <w:proofErr w:type="spellStart"/>
+      <w:r>
+        <w:rPr>
+          <w:rFonts w:ascii="Times New Roman" w:hAnsi="Times New Roman" w:cs="Times New Roman"/>
+          <w:sz w:val="24"/>
+          <w:szCs w:val="24"/>
+          <w:lang w:val="en-ID"/>
+        </w:rPr>
+        <w:t>berbasis</w:t>
+      </w:r>
+      <w:proofErr w:type="spellEnd"/>
+      <w:r>
+        <w:rPr>
+          <w:rFonts w:ascii="Times New Roman" w:hAnsi="Times New Roman" w:cs="Times New Roman"/>
+          <w:sz w:val="24"/>
+          <w:szCs w:val="24"/>
+          <w:lang w:val="en-ID"/>
+        </w:rPr>
+        <w:t xml:space="preserve"> </w:t>
+      </w:r>
+      <w:r>
+        <w:rPr>
+          <w:rFonts w:ascii="Times New Roman" w:hAnsi="Times New Roman" w:cs="Times New Roman"/>
+          <w:i/>
+          <w:iCs/>
+          <w:sz w:val="24"/>
+          <w:szCs w:val="24"/>
+          <w:lang w:val="en-ID"/>
+        </w:rPr>
+        <w:t>vector embeddings</w:t>
+      </w:r>
+      <w:r>
+        <w:rPr>
+          <w:rFonts w:ascii="Times New Roman" w:hAnsi="Times New Roman" w:cs="Times New Roman"/>
+          <w:sz w:val="24"/>
+          <w:szCs w:val="24"/>
+          <w:lang w:val="en-ID"/>
+        </w:rPr>
+        <w:t xml:space="preserve"> </w:t>
+      </w:r>
+      <w:proofErr w:type="spellStart"/>
+      <w:r>
+        <w:rPr>
+          <w:rFonts w:ascii="Times New Roman" w:hAnsi="Times New Roman" w:cs="Times New Roman"/>
+          <w:sz w:val="24"/>
+          <w:szCs w:val="24"/>
+          <w:lang w:val="en-ID"/>
+        </w:rPr>
+        <w:t>dengan</w:t>
+      </w:r>
+      <w:proofErr w:type="spellEnd"/>
+      <w:r>
+        <w:rPr>
+          <w:rFonts w:ascii="Times New Roman" w:hAnsi="Times New Roman" w:cs="Times New Roman"/>
+          <w:sz w:val="24"/>
+          <w:szCs w:val="24"/>
+          <w:lang w:val="en-ID"/>
+        </w:rPr>
+        <w:t xml:space="preserve"> </w:t>
+      </w:r>
+      <w:proofErr w:type="spellStart"/>
+      <w:r>
+        <w:rPr>
+          <w:rFonts w:ascii="Times New Roman" w:hAnsi="Times New Roman" w:cs="Times New Roman"/>
+          <w:sz w:val="24"/>
+          <w:szCs w:val="24"/>
+          <w:lang w:val="en-ID"/>
+        </w:rPr>
+        <w:t>pemanfaatan</w:t>
+      </w:r>
+      <w:proofErr w:type="spellEnd"/>
+      <w:r>
+        <w:rPr>
+          <w:rFonts w:ascii="Times New Roman" w:hAnsi="Times New Roman" w:cs="Times New Roman"/>
+          <w:sz w:val="24"/>
+          <w:szCs w:val="24"/>
+          <w:lang w:val="en-ID"/>
+        </w:rPr>
+        <w:t xml:space="preserve"> </w:t>
+      </w:r>
+      <w:r>
+        <w:rPr>
+          <w:rFonts w:ascii="Times New Roman" w:hAnsi="Times New Roman" w:cs="Times New Roman"/>
+          <w:b/>
+          <w:bCs/>
+          <w:sz w:val="24"/>
+          <w:szCs w:val="24"/>
+          <w:lang w:val="en-ID"/>
+        </w:rPr>
+        <w:t>FAISS</w:t>
+      </w:r>
+      <w:r>
+        <w:rPr>
+          <w:rFonts w:ascii="Times New Roman" w:hAnsi="Times New Roman" w:cs="Times New Roman"/>
+          <w:sz w:val="24"/>
+          <w:szCs w:val="24"/>
+          <w:lang w:val="en-ID"/>
+        </w:rPr>
+        <w:t xml:space="preserve"> </w:t>
+      </w:r>
+      <w:proofErr w:type="spellStart"/>
+      <w:r>
+        <w:rPr>
+          <w:rFonts w:ascii="Times New Roman" w:hAnsi="Times New Roman" w:cs="Times New Roman"/>
+          <w:sz w:val="24"/>
+          <w:szCs w:val="24"/>
+          <w:lang w:val="en-ID"/>
+        </w:rPr>
+        <w:t>untuk</w:t>
+      </w:r>
+      <w:proofErr w:type="spellEnd"/>
+      <w:r>
+        <w:rPr>
+          <w:rFonts w:ascii="Times New Roman" w:hAnsi="Times New Roman" w:cs="Times New Roman"/>
+          <w:sz w:val="24"/>
+          <w:szCs w:val="24"/>
+          <w:lang w:val="en-ID"/>
+        </w:rPr>
+        <w:t xml:space="preserve"> </w:t>
+      </w:r>
+      <w:r>
+        <w:rPr>
+          <w:rFonts w:ascii="Times New Roman" w:hAnsi="Times New Roman" w:cs="Times New Roman"/>
+          <w:i/>
+          <w:iCs/>
+          <w:sz w:val="24"/>
+          <w:szCs w:val="24"/>
+          <w:lang w:val="en-ID"/>
+        </w:rPr>
+        <w:t>similarity search</w:t>
+      </w:r>
+      <w:r>
+        <w:rPr>
+          <w:rFonts w:ascii="Times New Roman" w:hAnsi="Times New Roman" w:cs="Times New Roman"/>
+          <w:sz w:val="24"/>
+          <w:szCs w:val="24"/>
+          <w:lang w:val="en-ID"/>
+        </w:rPr>
+        <w:t xml:space="preserve"> </w:t>
+      </w:r>
+      <w:proofErr w:type="spellStart"/>
+      <w:r>
+        <w:rPr>
+          <w:rFonts w:ascii="Times New Roman" w:hAnsi="Times New Roman" w:cs="Times New Roman"/>
+          <w:sz w:val="24"/>
+          <w:szCs w:val="24"/>
+          <w:lang w:val="en-ID"/>
+        </w:rPr>
+        <w:t>dalam</w:t>
+      </w:r>
+      <w:proofErr w:type="spellEnd"/>
+      <w:r>
+        <w:rPr>
+          <w:rFonts w:ascii="Times New Roman" w:hAnsi="Times New Roman" w:cs="Times New Roman"/>
+          <w:sz w:val="24"/>
+          <w:szCs w:val="24"/>
+          <w:lang w:val="en-ID"/>
+        </w:rPr>
+        <w:t xml:space="preserve"> domain </w:t>
+      </w:r>
+      <w:proofErr w:type="spellStart"/>
+      <w:r>
+        <w:rPr>
+          <w:rFonts w:ascii="Times New Roman" w:hAnsi="Times New Roman" w:cs="Times New Roman"/>
+          <w:sz w:val="24"/>
+          <w:szCs w:val="24"/>
+          <w:lang w:val="en-ID"/>
+        </w:rPr>
+        <w:t>skala</w:t>
+      </w:r>
+      <w:proofErr w:type="spellEnd"/>
+      <w:r>
+        <w:rPr>
+          <w:rFonts w:ascii="Times New Roman" w:hAnsi="Times New Roman" w:cs="Times New Roman"/>
+          <w:sz w:val="24"/>
+          <w:szCs w:val="24"/>
+          <w:lang w:val="en-ID"/>
+        </w:rPr>
+        <w:t xml:space="preserve"> </w:t>
+      </w:r>
+      <w:proofErr w:type="spellStart"/>
+      <w:r>
+        <w:rPr>
+          <w:rFonts w:ascii="Times New Roman" w:hAnsi="Times New Roman" w:cs="Times New Roman"/>
+          <w:sz w:val="24"/>
+          <w:szCs w:val="24"/>
+          <w:lang w:val="en-ID"/>
+        </w:rPr>
+        <w:t>besar</w:t>
+      </w:r>
+      <w:proofErr w:type="spellEnd"/>
+      <w:r>
+        <w:rPr>
+          <w:rFonts w:ascii="Times New Roman" w:hAnsi="Times New Roman" w:cs="Times New Roman"/>
+          <w:sz w:val="24"/>
+          <w:szCs w:val="24"/>
+          <w:lang w:val="en-ID"/>
+        </w:rPr>
+        <w:t>.</w:t>
+      </w:r>
+    </w:p>
+    <w:p>
+      <w:pPr>
+        <w:spacing w:line="360" w:lineRule="auto"/>
+        <w:ind w:left="720" w:firstLine="360"/>
+        <w:rPr>
+          <w:rFonts w:ascii="Times New Roman" w:hAnsi="Times New Roman" w:cs="Times New Roman"/>
+          <w:sz w:val="24"/>
+          <w:szCs w:val="24"/>
+          <w:lang w:val="en-ID"/>
+        </w:rPr>
+      </w:pPr>
     </w:p>
     <w:p>
       <w:pPr>
@@ -8838,17 +9807,42 @@
           <w:lang w:val="en-US"/>
         </w:rPr>
       </w:pPr>
-      <w:bookmarkStart w:id="18" w:name="_Toc129031006"/>
+      <w:proofErr w:type="spellStart"/>
       <w:r>
         <w:rPr>
           <w:rFonts w:cs="Times New Roman"/>
           <w:szCs w:val="24"/>
           <w:lang w:val="en-US"/>
         </w:rPr>
-        <w:lastRenderedPageBreak/>
-        <w:t>Pengembangan objek teliti</w:t>
-      </w:r>
-      <w:bookmarkEnd w:id="18"/>
+        <w:t>Pengumpulan</w:t>
+      </w:r>
+      <w:proofErr w:type="spellEnd"/>
+      <w:r>
+        <w:rPr>
+          <w:rFonts w:cs="Times New Roman"/>
+          <w:szCs w:val="24"/>
+          <w:lang w:val="en-US"/>
+        </w:rPr>
+        <w:t xml:space="preserve"> dan </w:t>
+      </w:r>
+      <w:proofErr w:type="spellStart"/>
+      <w:r>
+        <w:rPr>
+          <w:rFonts w:cs="Times New Roman"/>
+          <w:szCs w:val="24"/>
+          <w:lang w:val="en-US"/>
+        </w:rPr>
+        <w:t>pengolahan</w:t>
+      </w:r>
+      <w:proofErr w:type="spellEnd"/>
+      <w:r>
+        <w:rPr>
+          <w:rFonts w:cs="Times New Roman"/>
+          <w:szCs w:val="24"/>
+          <w:lang w:val="en-US"/>
+        </w:rPr>
+        <w:t xml:space="preserve"> dataset</w:t>
+      </w:r>
     </w:p>
     <w:p>
       <w:pPr>
@@ -8868,7 +9862,216 @@
           <w:szCs w:val="24"/>
           <w:lang w:val="en-US"/>
         </w:rPr>
-        <w:t>Pengembangan objek teliti merupakan tahapan dimana peniliti mengembangkan sebuah perangkat lunak media pembelajaran pemrograman. dalam pengembangan perangkat lunak yang akan dilakukan peneliti akan menggunakan SOLID design principle.</w:t>
+        <w:t xml:space="preserve">Pada Proses </w:t>
+      </w:r>
+      <w:proofErr w:type="spellStart"/>
+      <w:r>
+        <w:rPr>
+          <w:rFonts w:ascii="Times New Roman" w:hAnsi="Times New Roman" w:cs="Times New Roman"/>
+          <w:sz w:val="24"/>
+          <w:szCs w:val="24"/>
+          <w:lang w:val="en-US"/>
+        </w:rPr>
+        <w:t>ini</w:t>
+      </w:r>
+      <w:proofErr w:type="spellEnd"/>
+      <w:r>
+        <w:rPr>
+          <w:rFonts w:ascii="Times New Roman" w:hAnsi="Times New Roman" w:cs="Times New Roman"/>
+          <w:sz w:val="24"/>
+          <w:szCs w:val="24"/>
+          <w:lang w:val="en-US"/>
+        </w:rPr>
+        <w:t xml:space="preserve"> </w:t>
+      </w:r>
+      <w:proofErr w:type="spellStart"/>
+      <w:r>
+        <w:rPr>
+          <w:rFonts w:ascii="Times New Roman" w:hAnsi="Times New Roman" w:cs="Times New Roman"/>
+          <w:sz w:val="24"/>
+          <w:szCs w:val="24"/>
+          <w:lang w:val="en-US"/>
+        </w:rPr>
+        <w:t>mencakup</w:t>
+      </w:r>
+      <w:proofErr w:type="spellEnd"/>
+      <w:r>
+        <w:rPr>
+          <w:rFonts w:ascii="Times New Roman" w:hAnsi="Times New Roman" w:cs="Times New Roman"/>
+          <w:sz w:val="24"/>
+          <w:szCs w:val="24"/>
+          <w:lang w:val="en-US"/>
+        </w:rPr>
+        <w:t xml:space="preserve"> </w:t>
+      </w:r>
+      <w:proofErr w:type="spellStart"/>
+      <w:r>
+        <w:rPr>
+          <w:rFonts w:ascii="Times New Roman" w:hAnsi="Times New Roman" w:cs="Times New Roman"/>
+          <w:sz w:val="24"/>
+          <w:szCs w:val="24"/>
+          <w:lang w:val="en-US"/>
+        </w:rPr>
+        <w:t>pengumpulan</w:t>
+      </w:r>
+      <w:proofErr w:type="spellEnd"/>
+      <w:r>
+        <w:rPr>
+          <w:rFonts w:ascii="Times New Roman" w:hAnsi="Times New Roman" w:cs="Times New Roman"/>
+          <w:sz w:val="24"/>
+          <w:szCs w:val="24"/>
+          <w:lang w:val="en-US"/>
+        </w:rPr>
+        <w:t xml:space="preserve"> dataset </w:t>
+      </w:r>
+      <w:proofErr w:type="spellStart"/>
+      <w:r>
+        <w:rPr>
+          <w:rFonts w:ascii="Times New Roman" w:hAnsi="Times New Roman" w:cs="Times New Roman"/>
+          <w:sz w:val="24"/>
+          <w:szCs w:val="24"/>
+          <w:lang w:val="en-US"/>
+        </w:rPr>
+        <w:t>pembacaan</w:t>
+      </w:r>
+      <w:proofErr w:type="spellEnd"/>
+      <w:r>
+        <w:rPr>
+          <w:rFonts w:ascii="Times New Roman" w:hAnsi="Times New Roman" w:cs="Times New Roman"/>
+          <w:sz w:val="24"/>
+          <w:szCs w:val="24"/>
+          <w:lang w:val="en-US"/>
+        </w:rPr>
+        <w:t xml:space="preserve"> </w:t>
+      </w:r>
+      <w:proofErr w:type="spellStart"/>
+      <w:r>
+        <w:rPr>
+          <w:rFonts w:ascii="Times New Roman" w:hAnsi="Times New Roman" w:cs="Times New Roman"/>
+          <w:sz w:val="24"/>
+          <w:szCs w:val="24"/>
+          <w:lang w:val="en-US"/>
+        </w:rPr>
+        <w:t>ayat</w:t>
+      </w:r>
+      <w:proofErr w:type="spellEnd"/>
+      <w:r>
+        <w:rPr>
+          <w:rFonts w:ascii="Times New Roman" w:hAnsi="Times New Roman" w:cs="Times New Roman"/>
+          <w:sz w:val="24"/>
+          <w:szCs w:val="24"/>
+          <w:lang w:val="en-US"/>
+        </w:rPr>
+        <w:t xml:space="preserve"> </w:t>
+      </w:r>
+      <w:proofErr w:type="spellStart"/>
+      <w:r>
+        <w:rPr>
+          <w:rFonts w:ascii="Times New Roman" w:hAnsi="Times New Roman" w:cs="Times New Roman"/>
+          <w:sz w:val="24"/>
+          <w:szCs w:val="24"/>
+          <w:lang w:val="en-US"/>
+        </w:rPr>
+        <w:t>alquran</w:t>
+      </w:r>
+      <w:proofErr w:type="spellEnd"/>
+      <w:r>
+        <w:rPr>
+          <w:rFonts w:ascii="Times New Roman" w:hAnsi="Times New Roman" w:cs="Times New Roman"/>
+          <w:sz w:val="24"/>
+          <w:szCs w:val="24"/>
+          <w:lang w:val="en-US"/>
+        </w:rPr>
+        <w:t xml:space="preserve"> </w:t>
+      </w:r>
+      <w:proofErr w:type="spellStart"/>
+      <w:r>
+        <w:rPr>
+          <w:rFonts w:ascii="Times New Roman" w:hAnsi="Times New Roman" w:cs="Times New Roman"/>
+          <w:sz w:val="24"/>
+          <w:szCs w:val="24"/>
+          <w:lang w:val="en-US"/>
+        </w:rPr>
+        <w:t>dari</w:t>
+      </w:r>
+      <w:proofErr w:type="spellEnd"/>
+      <w:r>
+        <w:rPr>
+          <w:rFonts w:ascii="Times New Roman" w:hAnsi="Times New Roman" w:cs="Times New Roman"/>
+          <w:sz w:val="24"/>
+          <w:szCs w:val="24"/>
+          <w:lang w:val="en-US"/>
+        </w:rPr>
+        <w:t xml:space="preserve"> dataset yang </w:t>
+      </w:r>
+      <w:proofErr w:type="spellStart"/>
+      <w:r>
+        <w:rPr>
+          <w:rFonts w:ascii="Times New Roman" w:hAnsi="Times New Roman" w:cs="Times New Roman"/>
+          <w:sz w:val="24"/>
+          <w:szCs w:val="24"/>
+          <w:lang w:val="en-US"/>
+        </w:rPr>
+        <w:t>secara</w:t>
+      </w:r>
+      <w:proofErr w:type="spellEnd"/>
+      <w:r>
+        <w:rPr>
+          <w:rFonts w:ascii="Times New Roman" w:hAnsi="Times New Roman" w:cs="Times New Roman"/>
+          <w:sz w:val="24"/>
+          <w:szCs w:val="24"/>
+          <w:lang w:val="en-US"/>
+        </w:rPr>
+        <w:t xml:space="preserve"> legal </w:t>
+      </w:r>
+      <w:proofErr w:type="spellStart"/>
+      <w:r>
+        <w:rPr>
+          <w:rFonts w:ascii="Times New Roman" w:hAnsi="Times New Roman" w:cs="Times New Roman"/>
+          <w:sz w:val="24"/>
+          <w:szCs w:val="24"/>
+          <w:lang w:val="en-US"/>
+        </w:rPr>
+        <w:t>sudah</w:t>
+      </w:r>
+      <w:proofErr w:type="spellEnd"/>
+      <w:r>
+        <w:rPr>
+          <w:rFonts w:ascii="Times New Roman" w:hAnsi="Times New Roman" w:cs="Times New Roman"/>
+          <w:sz w:val="24"/>
+          <w:szCs w:val="24"/>
+          <w:lang w:val="en-US"/>
+        </w:rPr>
+        <w:t xml:space="preserve"> </w:t>
+      </w:r>
+      <w:proofErr w:type="spellStart"/>
+      <w:r>
+        <w:rPr>
+          <w:rFonts w:ascii="Times New Roman" w:hAnsi="Times New Roman" w:cs="Times New Roman"/>
+          <w:sz w:val="24"/>
+          <w:szCs w:val="24"/>
+          <w:lang w:val="en-US"/>
+        </w:rPr>
+        <w:t>disebar</w:t>
+      </w:r>
+      <w:proofErr w:type="spellEnd"/>
+      <w:r>
+        <w:rPr>
+          <w:rFonts w:ascii="Times New Roman" w:hAnsi="Times New Roman" w:cs="Times New Roman"/>
+          <w:sz w:val="24"/>
+          <w:szCs w:val="24"/>
+          <w:lang w:val="en-US"/>
+        </w:rPr>
+        <w:t xml:space="preserve"> </w:t>
+      </w:r>
+      <w:r>
+        <w:rPr>
+          <w:rFonts w:ascii="Times New Roman" w:hAnsi="Times New Roman" w:cs="Times New Roman"/>
+          <w:sz w:val="24"/>
+          <w:szCs w:val="24"/>
+          <w:lang w:val="en-US"/>
+        </w:rPr>
+        <w:t>.</w:t>
       </w:r>
     </w:p>
     <w:p>
@@ -8885,7 +10088,7 @@
           <w:lang w:val="en-US"/>
         </w:rPr>
       </w:pPr>
-      <w:bookmarkStart w:id="19" w:name="_Toc129031007"/>
+      <w:bookmarkStart w:id="17" w:name="_Toc129031007"/>
       <w:r>
         <w:rPr>
           <w:rFonts w:cs="Times New Roman"/>
@@ -8894,7 +10097,7 @@
         </w:rPr>
         <w:t>Pengukuran maintainability</w:t>
       </w:r>
-      <w:bookmarkEnd w:id="19"/>
+      <w:bookmarkEnd w:id="17"/>
     </w:p>
     <w:p>
       <w:pPr>
@@ -8931,7 +10134,7 @@
           <w:lang w:val="en-US"/>
         </w:rPr>
       </w:pPr>
-      <w:bookmarkStart w:id="20" w:name="_Toc129031008"/>
+      <w:bookmarkStart w:id="18" w:name="_Toc129031008"/>
       <w:r>
         <w:rPr>
           <w:rFonts w:cs="Times New Roman"/>
@@ -8940,7 +10143,7 @@
         </w:rPr>
         <w:t>Analisis hasil penelitian</w:t>
       </w:r>
-      <w:bookmarkEnd w:id="20"/>
+      <w:bookmarkEnd w:id="18"/>
     </w:p>
     <w:p>
       <w:pPr>
@@ -9161,7 +10364,7 @@
           <w:szCs w:val="24"/>
         </w:rPr>
       </w:pPr>
-      <w:bookmarkStart w:id="21" w:name="_Toc129031009"/>
+      <w:bookmarkStart w:id="19" w:name="_Toc129031009"/>
       <w:r>
         <w:rPr>
           <w:rFonts w:cs="Times New Roman"/>
@@ -9169,7 +10372,7 @@
         </w:rPr>
         <w:t>Jadwal dan Lokasi Penelitian</w:t>
       </w:r>
-      <w:bookmarkEnd w:id="21"/>
+      <w:bookmarkEnd w:id="19"/>
     </w:p>
     <w:p>
       <w:pPr>
@@ -9212,6 +10415,7 @@
           <w:sz w:val="24"/>
           <w:szCs w:val="24"/>
         </w:rPr>
+        <w:lastRenderedPageBreak/>
         <w:t>Lokasi penelitian dapat dilakukan dimana saja dikarenakan penelitian tidak membutuhkan tempat khusus dalam pengambilan data maupun metode yang digunakan.</w:t>
       </w:r>
     </w:p>
@@ -9306,7 +10510,6 @@
           <w:sz w:val="24"/>
           <w:szCs w:val="24"/>
         </w:rPr>
-        <w:lastRenderedPageBreak/>
         <w:tab/>
       </w:r>
       <w:r>
@@ -11465,6 +12668,7 @@
                 <w:szCs w:val="24"/>
                 <w:lang w:eastAsia="en-ID"/>
               </w:rPr>
+              <w:lastRenderedPageBreak/>
               <w:t>4</w:t>
             </w:r>
           </w:p>
@@ -12517,17 +13721,16 @@
           <w:lang w:val="id-ID"/>
         </w:rPr>
       </w:pPr>
-      <w:bookmarkStart w:id="22" w:name="_Toc129031010"/>
+      <w:bookmarkStart w:id="20" w:name="_Toc129031010"/>
       <w:r>
         <w:rPr>
           <w:rFonts w:cs="Times New Roman"/>
           <w:szCs w:val="24"/>
           <w:lang w:val="id-ID"/>
         </w:rPr>
-        <w:lastRenderedPageBreak/>
         <w:t>DAFTAR PUSTAKA</w:t>
       </w:r>
-      <w:bookmarkEnd w:id="22"/>
+      <w:bookmarkEnd w:id="20"/>
     </w:p>
     <w:p>
       <w:pPr>
@@ -12850,6 +14053,7 @@
         <w:rPr>
           <w:rFonts w:ascii="Calibri" w:hAnsi="Calibri" w:cs="Calibri"/>
         </w:rPr>
+        <w:lastRenderedPageBreak/>
         <w:t>[10]</w:t>
       </w:r>
       <w:r>
@@ -15593,6 +16797,155 @@
     </w:lvl>
   </w:abstractNum>
   <w:abstractNum w:abstractNumId="24" w15:restartNumberingAfterBreak="0">
+    <w:nsid w:val="74565B84"/>
+    <w:multiLevelType w:val="multilevel"/>
+    <w:tmpl w:val="372AB7E0"/>
+    <w:lvl w:ilvl="0">
+      <w:start w:val="1"/>
+      <w:numFmt w:val="upperLetter"/>
+      <w:lvlText w:val="%1."/>
+      <w:lvlJc w:val="left"/>
+      <w:pPr>
+        <w:tabs>
+          <w:tab w:val="num" w:pos="1440"/>
+        </w:tabs>
+        <w:ind w:left="1440" w:hanging="360"/>
+      </w:pPr>
+      <w:rPr>
+        <w:rFonts w:ascii="Times New Roman" w:eastAsiaTheme="minorHAnsi" w:hAnsi="Times New Roman" w:cs="Times New Roman"/>
+        <w:sz w:val="20"/>
+      </w:rPr>
+    </w:lvl>
+    <w:lvl w:ilvl="1" w:tentative="1">
+      <w:start w:val="1"/>
+      <w:numFmt w:val="bullet"/>
+      <w:lvlText w:val="o"/>
+      <w:lvlJc w:val="left"/>
+      <w:pPr>
+        <w:tabs>
+          <w:tab w:val="num" w:pos="2160"/>
+        </w:tabs>
+        <w:ind w:left="2160" w:hanging="360"/>
+      </w:pPr>
+      <w:rPr>
+        <w:rFonts w:ascii="Courier New" w:hAnsi="Courier New" w:hint="default"/>
+        <w:sz w:val="20"/>
+      </w:rPr>
+    </w:lvl>
+    <w:lvl w:ilvl="2" w:tentative="1">
+      <w:start w:val="1"/>
+      <w:numFmt w:val="bullet"/>
+      <w:lvlText w:val=""/>
+      <w:lvlJc w:val="left"/>
+      <w:pPr>
+        <w:tabs>
+          <w:tab w:val="num" w:pos="2880"/>
+        </w:tabs>
+        <w:ind w:left="2880" w:hanging="360"/>
+      </w:pPr>
+      <w:rPr>
+        <w:rFonts w:ascii="Wingdings" w:hAnsi="Wingdings" w:hint="default"/>
+        <w:sz w:val="20"/>
+      </w:rPr>
+    </w:lvl>
+    <w:lvl w:ilvl="3" w:tentative="1">
+      <w:start w:val="1"/>
+      <w:numFmt w:val="bullet"/>
+      <w:lvlText w:val=""/>
+      <w:lvlJc w:val="left"/>
+      <w:pPr>
+        <w:tabs>
+          <w:tab w:val="num" w:pos="3600"/>
+        </w:tabs>
+        <w:ind w:left="3600" w:hanging="360"/>
+      </w:pPr>
+      <w:rPr>
+        <w:rFonts w:ascii="Wingdings" w:hAnsi="Wingdings" w:hint="default"/>
+        <w:sz w:val="20"/>
+      </w:rPr>
+    </w:lvl>
+    <w:lvl w:ilvl="4" w:tentative="1">
+      <w:start w:val="1"/>
+      <w:numFmt w:val="bullet"/>
+      <w:lvlText w:val=""/>
+      <w:lvlJc w:val="left"/>
+      <w:pPr>
+        <w:tabs>
+          <w:tab w:val="num" w:pos="4320"/>
+        </w:tabs>
+        <w:ind w:left="4320" w:hanging="360"/>
+      </w:pPr>
+      <w:rPr>
+        <w:rFonts w:ascii="Wingdings" w:hAnsi="Wingdings" w:hint="default"/>
+        <w:sz w:val="20"/>
+      </w:rPr>
+    </w:lvl>
+    <w:lvl w:ilvl="5" w:tentative="1">
+      <w:start w:val="1"/>
+      <w:numFmt w:val="bullet"/>
+      <w:lvlText w:val=""/>
+      <w:lvlJc w:val="left"/>
+      <w:pPr>
+        <w:tabs>
+          <w:tab w:val="num" w:pos="5040"/>
+        </w:tabs>
+        <w:ind w:left="5040" w:hanging="360"/>
+      </w:pPr>
+      <w:rPr>
+        <w:rFonts w:ascii="Wingdings" w:hAnsi="Wingdings" w:hint="default"/>
+        <w:sz w:val="20"/>
+      </w:rPr>
+    </w:lvl>
+    <w:lvl w:ilvl="6" w:tentative="1">
+      <w:start w:val="1"/>
+      <w:numFmt w:val="bullet"/>
+      <w:lvlText w:val=""/>
+      <w:lvlJc w:val="left"/>
+      <w:pPr>
+        <w:tabs>
+          <w:tab w:val="num" w:pos="5760"/>
+        </w:tabs>
+        <w:ind w:left="5760" w:hanging="360"/>
+      </w:pPr>
+      <w:rPr>
+        <w:rFonts w:ascii="Wingdings" w:hAnsi="Wingdings" w:hint="default"/>
+        <w:sz w:val="20"/>
+      </w:rPr>
+    </w:lvl>
+    <w:lvl w:ilvl="7" w:tentative="1">
+      <w:start w:val="1"/>
+      <w:numFmt w:val="bullet"/>
+      <w:lvlText w:val=""/>
+      <w:lvlJc w:val="left"/>
+      <w:pPr>
+        <w:tabs>
+          <w:tab w:val="num" w:pos="6480"/>
+        </w:tabs>
+        <w:ind w:left="6480" w:hanging="360"/>
+      </w:pPr>
+      <w:rPr>
+        <w:rFonts w:ascii="Wingdings" w:hAnsi="Wingdings" w:hint="default"/>
+        <w:sz w:val="20"/>
+      </w:rPr>
+    </w:lvl>
+    <w:lvl w:ilvl="8" w:tentative="1">
+      <w:start w:val="1"/>
+      <w:numFmt w:val="bullet"/>
+      <w:lvlText w:val=""/>
+      <w:lvlJc w:val="left"/>
+      <w:pPr>
+        <w:tabs>
+          <w:tab w:val="num" w:pos="7200"/>
+        </w:tabs>
+        <w:ind w:left="7200" w:hanging="360"/>
+      </w:pPr>
+      <w:rPr>
+        <w:rFonts w:ascii="Wingdings" w:hAnsi="Wingdings" w:hint="default"/>
+        <w:sz w:val="20"/>
+      </w:rPr>
+    </w:lvl>
+  </w:abstractNum>
+  <w:abstractNum w:abstractNumId="25" w15:restartNumberingAfterBreak="0">
     <w:nsid w:val="7A9C734C"/>
     <w:multiLevelType w:val="hybridMultilevel"/>
     <w:tmpl w:val="ED509D76"/>
@@ -15705,7 +17058,7 @@
       </w:rPr>
     </w:lvl>
   </w:abstractNum>
-  <w:abstractNum w:abstractNumId="25" w15:restartNumberingAfterBreak="0">
+  <w:abstractNum w:abstractNumId="26" w15:restartNumberingAfterBreak="0">
     <w:nsid w:val="7E920DE0"/>
     <w:multiLevelType w:val="hybridMultilevel"/>
     <w:tmpl w:val="C178BF6C"/>
@@ -15794,7 +17147,7 @@
       </w:pPr>
     </w:lvl>
   </w:abstractNum>
-  <w:abstractNum w:abstractNumId="26" w15:restartNumberingAfterBreak="0">
+  <w:abstractNum w:abstractNumId="27" w15:restartNumberingAfterBreak="0">
     <w:nsid w:val="7E99156F"/>
     <w:multiLevelType w:val="hybridMultilevel"/>
     <w:tmpl w:val="C2501BD0"/>
@@ -15924,7 +17277,7 @@
     <w:abstractNumId w:val="13"/>
   </w:num>
   <w:num w:numId="6" w16cid:durableId="1637174007">
-    <w:abstractNumId w:val="24"/>
+    <w:abstractNumId w:val="25"/>
   </w:num>
   <w:num w:numId="7" w16cid:durableId="1749039246">
     <w:abstractNumId w:val="6"/>
@@ -15969,7 +17322,7 @@
     <w:abstractNumId w:val="0"/>
   </w:num>
   <w:num w:numId="21" w16cid:durableId="652222326">
-    <w:abstractNumId w:val="26"/>
+    <w:abstractNumId w:val="27"/>
   </w:num>
   <w:num w:numId="22" w16cid:durableId="1684934536">
     <w:abstractNumId w:val="4"/>
@@ -15987,13 +17340,16 @@
     </w:lvlOverride>
   </w:num>
   <w:num w:numId="26" w16cid:durableId="89860166">
-    <w:abstractNumId w:val="25"/>
+    <w:abstractNumId w:val="26"/>
   </w:num>
   <w:num w:numId="27" w16cid:durableId="442960811">
     <w:abstractNumId w:val="14"/>
   </w:num>
   <w:num w:numId="28" w16cid:durableId="970597233">
     <w:abstractNumId w:val="16"/>
+  </w:num>
+  <w:num w:numId="29" w16cid:durableId="1141582472">
+    <w:abstractNumId w:val="24"/>
   </w:num>
 </w:numbering>
 </file>

</xml_diff>

<commit_message>
wip(sota): add 6th and 7th
</commit_message>
<xml_diff>
--- a/laporan/PROPOSAL TUGAS AKHIR.docx
+++ b/laporan/PROPOSAL TUGAS AKHIR.docx
@@ -2529,7 +2529,11 @@
         <w:rPr>
           <w:rFonts w:eastAsiaTheme="minorEastAsia"/>
           <w:noProof/>
+          <w:kern w:val="2"/>
+          <w:sz w:val="24"/>
+          <w:szCs w:val="24"/>
           <w:lang w:val="en-ID" w:eastAsia="en-ID"/>
+          <w14:ligatures w14:val="standardContextual"/>
         </w:rPr>
       </w:pPr>
       <w:r>
@@ -2559,32 +2563,14 @@
         </w:rPr>
         <w:fldChar w:fldCharType="separate"/>
       </w:r>
-      <w:hyperlink w:anchor="_Toc129030931" w:history="1">
-        <w:r>
-          <w:rPr>
-            <w:rStyle w:val="Hyperlink"/>
-            <w:rFonts w:ascii="Times New Roman" w:hAnsi="Times New Roman" w:cs="Times New Roman"/>
-            <w:noProof/>
-            <w:lang w:val="en-US"/>
-          </w:rPr>
-          <w:t>Tabel</w:t>
-        </w:r>
+      <w:hyperlink w:anchor="_Toc209074251" w:history="1">
         <w:r>
           <w:rPr>
             <w:rStyle w:val="Hyperlink"/>
             <w:rFonts w:ascii="Times New Roman" w:hAnsi="Times New Roman" w:cs="Times New Roman"/>
             <w:noProof/>
           </w:rPr>
-          <w:t xml:space="preserve"> 1</w:t>
-        </w:r>
-        <w:r>
-          <w:rPr>
-            <w:rStyle w:val="Hyperlink"/>
-            <w:rFonts w:ascii="Times New Roman" w:hAnsi="Times New Roman" w:cs="Times New Roman"/>
-            <w:noProof/>
-            <w:lang w:val="en-US"/>
-          </w:rPr>
-          <w:t xml:space="preserve"> State of the art</w:t>
+          <w:t>Tabel 1 State of the art</w:t>
         </w:r>
         <w:r>
           <w:rPr>
@@ -2605,7 +2591,7 @@
             <w:noProof/>
             <w:webHidden/>
           </w:rPr>
-          <w:instrText xml:space="preserve"> PAGEREF _Toc129030931 \h </w:instrText>
+          <w:instrText xml:space="preserve"> PAGEREF _Toc209074251 \h </w:instrText>
         </w:r>
         <w:r>
           <w:rPr>
@@ -2625,7 +2611,7 @@
             <w:noProof/>
             <w:webHidden/>
           </w:rPr>
-          <w:t>8</w:t>
+          <w:t>6</w:t>
         </w:r>
         <w:r>
           <w:rPr>
@@ -2645,10 +2631,14 @@
         <w:rPr>
           <w:rFonts w:eastAsiaTheme="minorEastAsia"/>
           <w:noProof/>
+          <w:kern w:val="2"/>
+          <w:sz w:val="24"/>
+          <w:szCs w:val="24"/>
           <w:lang w:val="en-ID" w:eastAsia="en-ID"/>
-        </w:rPr>
-      </w:pPr>
-      <w:hyperlink w:anchor="_Toc129030932" w:history="1">
+          <w14:ligatures w14:val="standardContextual"/>
+        </w:rPr>
+      </w:pPr>
+      <w:hyperlink w:anchor="_Toc209074252" w:history="1">
         <w:r>
           <w:rPr>
             <w:rStyle w:val="Hyperlink"/>
@@ -2694,7 +2684,7 @@
             <w:noProof/>
             <w:webHidden/>
           </w:rPr>
-          <w:instrText xml:space="preserve"> PAGEREF _Toc129030932 \h </w:instrText>
+          <w:instrText xml:space="preserve"> PAGEREF _Toc209074252 \h </w:instrText>
         </w:r>
         <w:r>
           <w:rPr>
@@ -2928,7 +2918,7 @@
           <w:sz w:val="24"/>
           <w:szCs w:val="24"/>
         </w:rPr>
-        <w:instrText xml:space="preserve"> ADDIN ZOTERO_ITEM CSL_CITATION {"citationID":"5MuPhlri","properties":{"formattedCitation":"[2]","plainCitation":"[2]","noteIndex":0},"citationItems":[{"id":"FzIjNhjL/slRCYhoN","uris":["http://zotero.org/users/local/1xQafZjB/items/J8N8AQPH"],"itemData":{"id":1,"type":"article-journal","abstract":"Memorizing the Qur'an in the digital era presents complex challenges and requires appropriate methodologies. With the increasing dominance of information technology, Qur'an learners face various issues such as distractions from gadgets, declining interest in oral traditions, and psychological challenges due to lifestyle changes. However, there are approaches available to address these challenges, including utilizing technology as an aid, creating supportive environments, and strengthening motivation and self-discipline. By applying the right methodologies, Qur'an learners are expected to maintain the tradition of memorizing the Qur'an effectively and relevantly in this digital age.","container-title":"Al Furqan: Jurnal Ilmu Al Quran dan Tafsir","DOI":"10.58518/alfurqon.v7i1.2436","ISSN":"2656-6877, 2621-5438","issue":"1","journalAbbreviation":"Al Furqan: JIAT","license":"https://creativecommons.org/licenses/by-sa/4.0/","page":"1-17","source":"DOI.org (Crossref)","title":"Menghafal Al Qur`an Di Era Digital: Problematis Dan Metodologis.","title-short":"Menghafal Al Qur`an Di Era Digital","volume":"7","author":[{"family":"Imam Sofii","given":"Moh. Akib"}],"issued":{"date-parts":[["2024",6,19]]}}}],"schema":"https://github.com/citation-style-language/schema/raw/master/csl-citation.json"} </w:instrText>
+        <w:instrText xml:space="preserve"> ADDIN ZOTERO_ITEM CSL_CITATION {"citationID":"5MuPhlri","properties":{"formattedCitation":"[2]","plainCitation":"[2]","noteIndex":0},"citationItems":[{"id":"y2aEMID1/SAJPx5kt","uris":["http://zotero.org/users/local/1xQafZjB/items/J8N8AQPH"],"itemData":{"id":1,"type":"article-journal","abstract":"Memorizing the Qur'an in the digital era presents complex challenges and requires appropriate methodologies. With the increasing dominance of information technology, Qur'an learners face various issues such as distractions from gadgets, declining interest in oral traditions, and psychological challenges due to lifestyle changes. However, there are approaches available to address these challenges, including utilizing technology as an aid, creating supportive environments, and strengthening motivation and self-discipline. By applying the right methodologies, Qur'an learners are expected to maintain the tradition of memorizing the Qur'an effectively and relevantly in this digital age.","container-title":"Al Furqan: Jurnal Ilmu Al Quran dan Tafsir","DOI":"10.58518/alfurqon.v7i1.2436","ISSN":"2656-6877, 2621-5438","issue":"1","journalAbbreviation":"Al Furqan: JIAT","license":"https://creativecommons.org/licenses/by-sa/4.0/","page":"1-17","source":"DOI.org (Crossref)","title":"Menghafal Al Qur`an Di Era Digital: Problematis Dan Metodologis.","title-short":"Menghafal Al Qur`an Di Era Digital","volume":"7","author":[{"family":"Imam Sofii","given":"Moh. Akib"}],"issued":{"date-parts":[["2024",6,19]]}}}],"schema":"https://github.com/citation-style-language/schema/raw/master/csl-citation.json"} </w:instrText>
       </w:r>
       <w:r>
         <w:rPr>
@@ -3418,7 +3408,7 @@
           <w:sz w:val="24"/>
           <w:szCs w:val="24"/>
         </w:rPr>
-        <w:instrText xml:space="preserve"> ADDIN ZOTERO_ITEM CSL_CITATION {"citationID":"Dd7wbrUw","properties":{"formattedCitation":"[5]","plainCitation":"[5]","noteIndex":0},"citationItems":[{"id":"FzIjNhjL/sWyhJEN8","uris":["http://zotero.org/users/local/1xQafZjB/items/5UI9C3UM"],"itemData":{"id":3,"type":"article","abstract":"The Quran is the holy scripture of Islam, and its recitation is an important aspect of the religion. Recognizing the recitation of the Holy Quran automatically is a challenging task due to its unique rules that are not applied in normal speaking speeches. A lot of research has been done in this domain, but previous works have detected recitation errors as a classification task or used traditional automatic speech recognition (ASR). In this paper, we proposed a novel end-to-end deep learning model for recognizing the recitation of the Holy Quran. The proposed model is a CNN-Bidirectional GRU encoder that uses CTC as an objective function, and a character-based decoder which is a beam search decoder. Moreover, all previous works were done on small private datasets consisting of short verses and a few chapters of the Holy Quran. As a result of using private datasets, no comparisons were done. To overcome this issue, we used a public dataset that has recently been published (Ar-DAD) and contains about 37 chapters that were recited by 30 reciters, with different recitation speeds and different types of pronunciation rules. The proposed model performance was evaluated using the most common evaluation metrics in speech recognition, word error rate (WER), and character error rate (CER). The results were 8.34% WER and 2.42% CER. We hope this research will be a baseline for comparisons with future research on this public new dataset (Ar-DAD).","DOI":"10.48550/arXiv.2305.07034","note":"arXiv:2305.07034 [eess]","number":"arXiv:2305.07034","publisher":"arXiv","source":"arXiv.org","title":"Quran Recitation Recognition using End-to-End Deep Learning","URL":"http://arxiv.org/abs/2305.07034","author":[{"family":"Harere","given":"Ahmad Al"},{"family":"Jallad","given":"Khloud Al"}],"accessed":{"date-parts":[["2025",6,29]]},"issued":{"date-parts":[["2023",5,10]]}}}],"schema":"https://github.com/citation-style-language/schema/raw/master/csl-citation.json"} </w:instrText>
+        <w:instrText xml:space="preserve"> ADDIN ZOTERO_ITEM CSL_CITATION {"citationID":"Dd7wbrUw","properties":{"formattedCitation":"[5]","plainCitation":"[5]","noteIndex":0},"citationItems":[{"id":"y2aEMID1/rwIZD139","uris":["http://zotero.org/users/local/1xQafZjB/items/5UI9C3UM"],"itemData":{"id":3,"type":"article","abstract":"The Quran is the holy scripture of Islam, and its recitation is an important aspect of the religion. Recognizing the recitation of the Holy Quran automatically is a challenging task due to its unique rules that are not applied in normal speaking speeches. A lot of research has been done in this domain, but previous works have detected recitation errors as a classification task or used traditional automatic speech recognition (ASR). In this paper, we proposed a novel end-to-end deep learning model for recognizing the recitation of the Holy Quran. The proposed model is a CNN-Bidirectional GRU encoder that uses CTC as an objective function, and a character-based decoder which is a beam search decoder. Moreover, all previous works were done on small private datasets consisting of short verses and a few chapters of the Holy Quran. As a result of using private datasets, no comparisons were done. To overcome this issue, we used a public dataset that has recently been published (Ar-DAD) and contains about 37 chapters that were recited by 30 reciters, with different recitation speeds and different types of pronunciation rules. The proposed model performance was evaluated using the most common evaluation metrics in speech recognition, word error rate (WER), and character error rate (CER). The results were 8.34% WER and 2.42% CER. We hope this research will be a baseline for comparisons with future research on this public new dataset (Ar-DAD).","DOI":"10.48550/arXiv.2305.07034","note":"arXiv:2305.07034 [eess]","number":"arXiv:2305.07034","publisher":"arXiv","source":"arXiv.org","title":"Quran Recitation Recognition using End-to-End Deep Learning","URL":"http://arxiv.org/abs/2305.07034","author":[{"family":"Harere","given":"Ahmad Al"},{"family":"Jallad","given":"Khloud Al"}],"accessed":{"date-parts":[["2025",6,29]]},"issued":{"date-parts":[["2023",5,10]]}}}],"schema":"https://github.com/citation-style-language/schema/raw/master/csl-citation.json"} </w:instrText>
       </w:r>
       <w:r>
         <w:rPr>
@@ -3525,7 +3515,7 @@
           <w:sz w:val="24"/>
           <w:szCs w:val="24"/>
         </w:rPr>
-        <w:instrText xml:space="preserve"> ADDIN ZOTERO_ITEM CSL_CITATION {"citationID":"CVL56T0D","properties":{"formattedCitation":"[6]","plainCitation":"[6]","noteIndex":0},"citationItems":[{"id":"FzIjNhjL/gSHrkfMc","uris":["http://zotero.org/users/local/1xQafZjB/items/62XNCPKZ"],"itemData":{"id":6,"type":"article-journal","container-title":"International Journal of Advanced Computer Science and Applications","DOI":"10.14569/IJACSA.2023.0141297","ISSN":"21565570, 2158107X","issue":"12","journalAbbreviation":"IJACSA","language":"en","source":"DOI.org (Crossref)","title":"Speech Recognition Models for Holy Quran Recitation Based on Modern Approaches and Tajweed Rules: A Comprehensive Overview","title-short":"Speech Recognition Models for Holy Quran Recitation Based on Modern Approaches and Tajweed Rules","URL":"http://thesai.org/Publications/ViewPaper?Volume=14&amp;Issue=12&amp;Code=IJACSA&amp;SerialNo=97","volume":"14","author":[{"family":"Al-Fadhli","given":"Sumayya"},{"family":"Al-Harbi","given":"Hajar"},{"family":"Cherif","given":"Asma"}],"accessed":{"date-parts":[["2025",6,29]]},"issued":{"date-parts":[["2023"]]}}}],"schema":"https://github.com/citation-style-language/schema/raw/master/csl-citation.json"} </w:instrText>
+        <w:instrText xml:space="preserve"> ADDIN ZOTERO_ITEM CSL_CITATION {"citationID":"CVL56T0D","properties":{"formattedCitation":"[6]","plainCitation":"[6]","noteIndex":0},"citationItems":[{"id":"y2aEMID1/83Ge50eV","uris":["http://zotero.org/users/local/1xQafZjB/items/62XNCPKZ"],"itemData":{"id":6,"type":"article-journal","container-title":"International Journal of Advanced Computer Science and Applications","DOI":"10.14569/IJACSA.2023.0141297","ISSN":"21565570, 2158107X","issue":"12","journalAbbreviation":"IJACSA","language":"en","source":"DOI.org (Crossref)","title":"Speech Recognition Models for Holy Quran Recitation Based on Modern Approaches and Tajweed Rules: A Comprehensive Overview","title-short":"Speech Recognition Models for Holy Quran Recitation Based on Modern Approaches and Tajweed Rules","URL":"http://thesai.org/Publications/ViewPaper?Volume=14&amp;Issue=12&amp;Code=IJACSA&amp;SerialNo=97","volume":"14","author":[{"family":"Al-Fadhli","given":"Sumayya"},{"family":"Al-Harbi","given":"Hajar"},{"family":"Cherif","given":"Asma"}],"accessed":{"date-parts":[["2025",6,29]]},"issued":{"date-parts":[["2023"]]}}}],"schema":"https://github.com/citation-style-language/schema/raw/master/csl-citation.json"} </w:instrText>
       </w:r>
       <w:r>
         <w:rPr>
@@ -3648,7 +3638,7 @@
           <w:sz w:val="24"/>
           <w:szCs w:val="24"/>
         </w:rPr>
-        <w:instrText xml:space="preserve"> ADDIN ZOTERO_ITEM CSL_CITATION {"citationID":"BrlyXDYk","properties":{"formattedCitation":"[7]","plainCitation":"[7]","noteIndex":0},"citationItems":[{"id":"FzIjNhjL/s3pAPVnV","uris":["http://zotero.org/users/local/1xQafZjB/items/YDXV32QF"],"itemData":{"id":8,"type":"paper-conference","container-title":"2022 International Conference on Innovation and Intelligence for Informatics, Computing, and Technologies (3ICT)","DOI":"10.1109/3ICT56508.2022.9990834","event-place":"Sakheer, Bahrain","event-title":"2022 International Conference on Innovation and Intelligence for Informatics, Computing, and Technologies (3ICT)","ISBN":"978-1-6654-5193-2","license":"https://doi.org/10.15223/policy-029","page":"642-647","publisher":"IEEE","publisher-place":"Sakheer, Bahrain","source":"DOI.org (Crossref)","title":"Arabic Speech Recognition Using Deep Learning and Common Voice Dataset","URL":"https://ieeexplore.ieee.org/document/9990834/","author":[{"family":"Oukas","given":"Nourredine"},{"family":"Zerrouki","given":"Taha"},{"family":"Haboussi","given":"Samia"},{"family":"Djettou","given":"Halima"}],"accessed":{"date-parts":[["2025",6,29]]},"issued":{"date-parts":[["2022",11,20]]}}}],"schema":"https://github.com/citation-style-language/schema/raw/master/csl-citation.json"} </w:instrText>
+        <w:instrText xml:space="preserve"> ADDIN ZOTERO_ITEM CSL_CITATION {"citationID":"BrlyXDYk","properties":{"formattedCitation":"[7]","plainCitation":"[7]","noteIndex":0},"citationItems":[{"id":"y2aEMID1/gRWM5ie0","uris":["http://zotero.org/users/local/1xQafZjB/items/YDXV32QF"],"itemData":{"id":8,"type":"paper-conference","container-title":"2022 International Conference on Innovation and Intelligence for Informatics, Computing, and Technologies (3ICT)","DOI":"10.1109/3ICT56508.2022.9990834","event-place":"Sakheer, Bahrain","event-title":"2022 International Conference on Innovation and Intelligence for Informatics, Computing, and Technologies (3ICT)","ISBN":"978-1-6654-5193-2","license":"https://doi.org/10.15223/policy-029","page":"642-647","publisher":"IEEE","publisher-place":"Sakheer, Bahrain","source":"DOI.org (Crossref)","title":"Arabic Speech Recognition Using Deep Learning and Common Voice Dataset","URL":"https://ieeexplore.ieee.org/document/9990834/","author":[{"family":"Oukas","given":"Nourredine"},{"family":"Zerrouki","given":"Taha"},{"family":"Haboussi","given":"Samia"},{"family":"Djettou","given":"Halima"}],"accessed":{"date-parts":[["2025",6,29]]},"issued":{"date-parts":[["2022",11,20]]}}}],"schema":"https://github.com/citation-style-language/schema/raw/master/csl-citation.json"} </w:instrText>
       </w:r>
       <w:r>
         <w:rPr>
@@ -3791,7 +3781,7 @@
           <w:sz w:val="24"/>
           <w:szCs w:val="24"/>
         </w:rPr>
-        <w:instrText xml:space="preserve"> ADDIN ZOTERO_ITEM CSL_CITATION {"citationID":"A8sZTk8z","properties":{"formattedCitation":"[8]","plainCitation":"[8]","noteIndex":0},"citationItems":[{"id":"FzIjNhjL/7gtiEREO","uris":["http://zotero.org/users/local/1xQafZjB/items/WWZXW47Y"],"itemData":{"id":9,"type":"article","abstract":"Recently, there have been tremendous research outcomes in the fields of speech recognition and natural language processing. This is due to the well-developed multi-layers deep learning paradigms such as wav2vec2.0, Wav2vecU, WavBERT, and HuBERT that provide better representation learning and high information capturing. Such paradigms run on hundreds of unlabeled data, then fine-tuned on a small dataset for specific tasks. This paper introduces a deep learning constructed emotional recognition model for Arabic speech dialogues. The developed model employs the state of the art audio representations include wav2vec2.0 and HuBERT. The experiment and performance results of our model overcome the previous known outcomes.","DOI":"10.48550/ARXIV.2110.04425","license":"Creative Commons Attribution 4.0 International","note":"version: 1","publisher":"arXiv","source":"DOI.org (Datacite)","title":"Arabic Speech Emotion Recognition Employing Wav2vec2.0 and HuBERT Based on BAVED Dataset","URL":"https://arxiv.org/abs/2110.04425","author":[{"family":"Mohamed","given":"Omar"},{"family":"Aly","given":"Salah A."}],"accessed":{"date-parts":[["2025",6,29]]},"issued":{"date-parts":[["2021"]]}}}],"schema":"https://github.com/citation-style-language/schema/raw/master/csl-citation.json"} </w:instrText>
+        <w:instrText xml:space="preserve"> ADDIN ZOTERO_ITEM CSL_CITATION {"citationID":"A8sZTk8z","properties":{"formattedCitation":"[8]","plainCitation":"[8]","noteIndex":0},"citationItems":[{"id":"y2aEMID1/NWfwYeNX","uris":["http://zotero.org/users/local/1xQafZjB/items/WWZXW47Y"],"itemData":{"id":9,"type":"article","abstract":"Recently, there have been tremendous research outcomes in the fields of speech recognition and natural language processing. This is due to the well-developed multi-layers deep learning paradigms such as wav2vec2.0, Wav2vecU, WavBERT, and HuBERT that provide better representation learning and high information capturing. Such paradigms run on hundreds of unlabeled data, then fine-tuned on a small dataset for specific tasks. This paper introduces a deep learning constructed emotional recognition model for Arabic speech dialogues. The developed model employs the state of the art audio representations include wav2vec2.0 and HuBERT. The experiment and performance results of our model overcome the previous known outcomes.","DOI":"10.48550/ARXIV.2110.04425","license":"Creative Commons Attribution 4.0 International","note":"version: 1","publisher":"arXiv","source":"DOI.org (Datacite)","title":"Arabic Speech Emotion Recognition Employing Wav2vec2.0 and HuBERT Based on BAVED Dataset","URL":"https://arxiv.org/abs/2110.04425","author":[{"family":"Mohamed","given":"Omar"},{"family":"Aly","given":"Salah A."}],"accessed":{"date-parts":[["2025",6,29]]},"issued":{"date-parts":[["2021"]]}}}],"schema":"https://github.com/citation-style-language/schema/raw/master/csl-citation.json"} </w:instrText>
       </w:r>
       <w:r>
         <w:rPr>
@@ -3872,7 +3862,7 @@
           <w:sz w:val="24"/>
           <w:szCs w:val="24"/>
         </w:rPr>
-        <w:instrText xml:space="preserve"> ADDIN ZOTERO_ITEM CSL_CITATION {"citationID":"GR1qs4T6","properties":{"formattedCitation":"[9]","plainCitation":"[9]","noteIndex":0},"citationItems":[{"id":"FzIjNhjL/CKNJwYjf","uris":["http://zotero.org/users/local/1xQafZjB/items/RSE323PM"],"itemData":{"id":11,"type":"paper-conference","container-title":"Proceedings of ArabicNLP 2023","DOI":"10.18653/v1/2023.arabicnlp-1.10","event-place":"Singapore (Hybrid)","event-title":"Proceedings of ArabicNLP 2023","language":"en","page":"120-127","publisher":"Association for Computational Linguistics","publisher-place":"Singapore (Hybrid)","source":"DOI.org (Crossref)","title":"Aswat: Arabic Audio Dataset for Automatic Speech Recognition Using Speech-Representation Learning","title-short":"Aswat","URL":"https://aclanthology.org/2023.arabicnlp-1.10","author":[{"family":"Alkanhal","given":"Lamya"},{"family":"Alessa","given":"Abeer"},{"family":"Almahmoud","given":"Elaf"},{"family":"Alaqil","given":"Rana"}],"accessed":{"date-parts":[["2025",6,29]]},"issued":{"date-parts":[["2023"]]}}}],"schema":"https://github.com/citation-style-language/schema/raw/master/csl-citation.json"} </w:instrText>
+        <w:instrText xml:space="preserve"> ADDIN ZOTERO_ITEM CSL_CITATION {"citationID":"GR1qs4T6","properties":{"formattedCitation":"[9]","plainCitation":"[9]","noteIndex":0},"citationItems":[{"id":"y2aEMID1/YIkLzW8N","uris":["http://zotero.org/users/local/1xQafZjB/items/RSE323PM"],"itemData":{"id":11,"type":"paper-conference","container-title":"Proceedings of ArabicNLP 2023","DOI":"10.18653/v1/2023.arabicnlp-1.10","event-place":"Singapore (Hybrid)","event-title":"Proceedings of ArabicNLP 2023","language":"en","page":"120-127","publisher":"Association for Computational Linguistics","publisher-place":"Singapore (Hybrid)","source":"DOI.org (Crossref)","title":"Aswat: Arabic Audio Dataset for Automatic Speech Recognition Using Speech-Representation Learning","title-short":"Aswat","URL":"https://aclanthology.org/2023.arabicnlp-1.10","author":[{"family":"Alkanhal","given":"Lamya"},{"family":"Alessa","given":"Abeer"},{"family":"Almahmoud","given":"Elaf"},{"family":"Alaqil","given":"Rana"}],"accessed":{"date-parts":[["2025",6,29]]},"issued":{"date-parts":[["2023"]]}}}],"schema":"https://github.com/citation-style-language/schema/raw/master/csl-citation.json"} </w:instrText>
       </w:r>
       <w:r>
         <w:rPr>
@@ -3970,8 +3960,6 @@
       <w:r>
         <w:rPr>
           <w:rFonts w:ascii="Times New Roman" w:hAnsi="Times New Roman" w:cs="Times New Roman"/>
-          <w:b/>
-          <w:bCs/>
           <w:sz w:val="24"/>
           <w:szCs w:val="24"/>
         </w:rPr>
@@ -4253,8 +4241,6 @@
       <w:r>
         <w:rPr>
           <w:rFonts w:ascii="Times New Roman" w:hAnsi="Times New Roman" w:cs="Times New Roman"/>
-          <w:b/>
-          <w:bCs/>
           <w:sz w:val="24"/>
           <w:szCs w:val="24"/>
         </w:rPr>
@@ -5568,6 +5554,7 @@
           <w:szCs w:val="24"/>
         </w:rPr>
       </w:pPr>
+      <w:proofErr w:type="spellStart"/>
       <w:r>
         <w:rPr>
           <w:rFonts w:ascii="Times New Roman" w:hAnsi="Times New Roman" w:cs="Times New Roman"/>
@@ -5575,128 +5562,61 @@
           <w:szCs w:val="24"/>
           <w:lang w:val="en-US"/>
         </w:rPr>
-        <w:t xml:space="preserve">Bagaimana kinerja model Data2Vec menggunakan </w:t>
-      </w:r>
-      <w:r>
-        <w:rPr>
-          <w:rFonts w:ascii="Times New Roman" w:hAnsi="Times New Roman" w:cs="Times New Roman"/>
-          <w:i/>
-          <w:iCs/>
+        <w:t>Bagaimana</w:t>
+      </w:r>
+      <w:proofErr w:type="spellEnd"/>
+      <w:r>
+        <w:rPr>
+          <w:rFonts w:ascii="Times New Roman" w:hAnsi="Times New Roman" w:cs="Times New Roman"/>
           <w:sz w:val="24"/>
           <w:szCs w:val="24"/>
           <w:lang w:val="en-US"/>
         </w:rPr>
-        <w:t>cosaine similarity</w:t>
-      </w:r>
-      <w:r>
-        <w:rPr>
-          <w:rFonts w:ascii="Times New Roman" w:hAnsi="Times New Roman" w:cs="Times New Roman"/>
-          <w:sz w:val="24"/>
-          <w:szCs w:val="24"/>
-          <w:lang w:val="en-US"/>
-        </w:rPr>
-        <w:t>?</w:t>
-      </w:r>
-    </w:p>
-    <w:p>
-      <w:pPr>
-        <w:pStyle w:val="ListParagraph"/>
-        <w:numPr>
-          <w:ilvl w:val="0"/>
-          <w:numId w:val="14"/>
-        </w:numPr>
-        <w:spacing w:line="360" w:lineRule="auto"/>
-        <w:jc w:val="both"/>
-        <w:rPr>
-          <w:rFonts w:ascii="Times New Roman" w:hAnsi="Times New Roman" w:cs="Times New Roman"/>
-          <w:sz w:val="24"/>
-          <w:szCs w:val="24"/>
-        </w:rPr>
-      </w:pPr>
-      <w:r>
-        <w:rPr>
-          <w:rFonts w:ascii="Times New Roman" w:hAnsi="Times New Roman" w:cs="Times New Roman"/>
-          <w:sz w:val="24"/>
-          <w:szCs w:val="24"/>
-          <w:lang w:val="en-ID"/>
-        </w:rPr>
-        <w:t xml:space="preserve">Bagaimana kinerja model wav2vec menggunakan </w:t>
-      </w:r>
-      <w:r>
-        <w:rPr>
-          <w:rFonts w:ascii="Times New Roman" w:hAnsi="Times New Roman" w:cs="Times New Roman"/>
-          <w:i/>
-          <w:iCs/>
-          <w:sz w:val="24"/>
-          <w:szCs w:val="24"/>
-          <w:lang w:val="en-ID"/>
-        </w:rPr>
-        <w:t>co</w:t>
-      </w:r>
-      <w:r>
-        <w:rPr>
-          <w:rFonts w:ascii="Times New Roman" w:hAnsi="Times New Roman" w:cs="Times New Roman"/>
-          <w:i/>
-          <w:iCs/>
-          <w:sz w:val="24"/>
-          <w:szCs w:val="24"/>
-          <w:lang w:val="en-ID"/>
-        </w:rPr>
-        <w:t>saine similarity</w:t>
-      </w:r>
-      <w:r>
-        <w:rPr>
-          <w:rFonts w:ascii="Times New Roman" w:hAnsi="Times New Roman" w:cs="Times New Roman"/>
-          <w:sz w:val="24"/>
-          <w:szCs w:val="24"/>
-          <w:lang w:val="en-ID"/>
-        </w:rPr>
-        <w:t>?</w:t>
-      </w:r>
-    </w:p>
-    <w:p>
-      <w:pPr>
-        <w:pStyle w:val="ListParagraph"/>
-        <w:numPr>
-          <w:ilvl w:val="0"/>
-          <w:numId w:val="14"/>
-        </w:numPr>
-        <w:spacing w:line="360" w:lineRule="auto"/>
-        <w:jc w:val="both"/>
-        <w:rPr>
-          <w:rFonts w:ascii="Times New Roman" w:hAnsi="Times New Roman" w:cs="Times New Roman"/>
-          <w:sz w:val="24"/>
-          <w:szCs w:val="24"/>
-        </w:rPr>
-      </w:pPr>
-      <w:r>
-        <w:rPr>
-          <w:rFonts w:ascii="Times New Roman" w:hAnsi="Times New Roman" w:cs="Times New Roman"/>
-          <w:sz w:val="24"/>
-          <w:szCs w:val="24"/>
-          <w:lang w:val="en-US"/>
-        </w:rPr>
-        <w:t xml:space="preserve">Menentukan model mana yang lebih cocok untuk digunakan dalam </w:t>
-      </w:r>
-      <w:r>
-        <w:rPr>
-          <w:rFonts w:ascii="Times New Roman" w:hAnsi="Times New Roman" w:cs="Times New Roman"/>
-          <w:i/>
-          <w:iCs/>
-          <w:sz w:val="24"/>
-          <w:szCs w:val="24"/>
-          <w:lang w:val="en-US"/>
-        </w:rPr>
-        <w:t xml:space="preserve">retrival </w:t>
-      </w:r>
-      <w:r>
-        <w:rPr>
-          <w:rFonts w:ascii="Times New Roman" w:hAnsi="Times New Roman" w:cs="Times New Roman"/>
-          <w:sz w:val="24"/>
-          <w:szCs w:val="24"/>
-          <w:lang w:val="en-US"/>
-        </w:rPr>
-        <w:t>ayat al quran berdasarkan cuplikan audio</w:t>
+        <w:t xml:space="preserve"> </w:t>
+      </w:r>
+      <w:r>
+        <w:rPr>
+          <w:rFonts w:ascii="Times New Roman" w:hAnsi="Times New Roman" w:cs="Times New Roman"/>
+          <w:sz w:val="24"/>
+          <w:szCs w:val="24"/>
+        </w:rPr>
+        <w:t xml:space="preserve">perbandingan kualitas </w:t>
+      </w:r>
+      <w:proofErr w:type="spellStart"/>
+      <w:r>
+        <w:rPr>
+          <w:rFonts w:ascii="Times New Roman" w:hAnsi="Times New Roman" w:cs="Times New Roman"/>
+          <w:sz w:val="24"/>
+          <w:szCs w:val="24"/>
+        </w:rPr>
+        <w:t>retrieval</w:t>
+      </w:r>
+      <w:proofErr w:type="spellEnd"/>
+      <w:r>
+        <w:rPr>
+          <w:rFonts w:ascii="Times New Roman" w:hAnsi="Times New Roman" w:cs="Times New Roman"/>
+          <w:sz w:val="24"/>
+          <w:szCs w:val="24"/>
+        </w:rPr>
+        <w:t xml:space="preserve"> ayar </w:t>
+      </w:r>
+      <w:proofErr w:type="spellStart"/>
+      <w:r>
+        <w:rPr>
+          <w:rFonts w:ascii="Times New Roman" w:hAnsi="Times New Roman" w:cs="Times New Roman"/>
+          <w:sz w:val="24"/>
+          <w:szCs w:val="24"/>
+        </w:rPr>
+        <w:t>qur'an</w:t>
+      </w:r>
+      <w:proofErr w:type="spellEnd"/>
+      <w:r>
+        <w:rPr>
+          <w:rFonts w:ascii="Times New Roman" w:hAnsi="Times New Roman" w:cs="Times New Roman"/>
+          <w:sz w:val="24"/>
+          <w:szCs w:val="24"/>
+        </w:rPr>
+        <w:t xml:space="preserve"> berbasis audio menggunakan model wav2vec2 dan data2vec</w:t>
       </w:r>
       <w:r>
         <w:rPr>
@@ -5829,30 +5749,6 @@
     </w:p>
     <w:p>
       <w:pPr>
-        <w:pStyle w:val="ListParagraph"/>
-        <w:numPr>
-          <w:ilvl w:val="0"/>
-          <w:numId w:val="15"/>
-        </w:numPr>
-        <w:spacing w:line="360" w:lineRule="auto"/>
-        <w:jc w:val="both"/>
-        <w:rPr>
-          <w:rFonts w:ascii="Times New Roman" w:hAnsi="Times New Roman" w:cs="Times New Roman"/>
-          <w:sz w:val="24"/>
-          <w:szCs w:val="24"/>
-        </w:rPr>
-      </w:pPr>
-      <w:r>
-        <w:rPr>
-          <w:rFonts w:ascii="Times New Roman" w:hAnsi="Times New Roman" w:cs="Times New Roman"/>
-          <w:sz w:val="24"/>
-          <w:szCs w:val="24"/>
-        </w:rPr>
-        <w:t>Evaluasi dilakukan menggunakan skenario recitation parsial atau tidak sempurna, bukan recitation lengkap</w:t>
-      </w:r>
-    </w:p>
-    <w:p>
-      <w:pPr>
         <w:pStyle w:val="Heading2"/>
         <w:spacing w:line="360" w:lineRule="auto"/>
         <w:jc w:val="both"/>
@@ -5876,11 +5772,17 @@
         <w:spacing w:line="360" w:lineRule="auto"/>
         <w:ind w:left="720"/>
         <w:rPr>
+          <w:rFonts w:ascii="Times New Roman" w:hAnsi="Times New Roman" w:cs="Times New Roman"/>
+          <w:sz w:val="24"/>
+          <w:szCs w:val="24"/>
           <w:lang w:val="fi-FI"/>
         </w:rPr>
       </w:pPr>
       <w:r>
         <w:rPr>
+          <w:rFonts w:ascii="Times New Roman" w:hAnsi="Times New Roman" w:cs="Times New Roman"/>
+          <w:sz w:val="24"/>
+          <w:szCs w:val="24"/>
           <w:lang w:val="fi-FI"/>
         </w:rPr>
         <w:t>Tujuan dari penelitian ini sebagai berikut:</w:t>
@@ -5899,14 +5801,16 @@
           <w:rFonts w:ascii="Times New Roman" w:hAnsi="Times New Roman" w:cs="Times New Roman"/>
           <w:sz w:val="24"/>
           <w:szCs w:val="24"/>
-        </w:rPr>
-      </w:pPr>
-      <w:r>
-        <w:rPr>
-          <w:rFonts w:ascii="Times New Roman" w:hAnsi="Times New Roman" w:cs="Times New Roman"/>
-          <w:sz w:val="24"/>
-          <w:szCs w:val="24"/>
-          <w:lang w:val="fi-FI"/>
+          <w:lang w:val="en-ID"/>
+        </w:rPr>
+      </w:pPr>
+      <w:proofErr w:type="spellStart"/>
+      <w:r>
+        <w:rPr>
+          <w:rFonts w:ascii="Times New Roman" w:hAnsi="Times New Roman" w:cs="Times New Roman"/>
+          <w:sz w:val="24"/>
+          <w:szCs w:val="24"/>
+          <w:lang w:val="en-ID"/>
         </w:rPr>
         <w:t>Menge</w:t>
       </w:r>
@@ -5915,29 +5819,119 @@
           <w:rFonts w:ascii="Times New Roman" w:hAnsi="Times New Roman" w:cs="Times New Roman"/>
           <w:sz w:val="24"/>
           <w:szCs w:val="24"/>
-          <w:lang w:val="fi-FI"/>
-        </w:rPr>
-        <w:t xml:space="preserve">tahui kinerja model Data2Vec menggunakan </w:t>
-      </w:r>
-      <w:r>
-        <w:rPr>
-          <w:rFonts w:ascii="Times New Roman" w:hAnsi="Times New Roman" w:cs="Times New Roman"/>
-          <w:i/>
-          <w:iCs/>
-          <w:sz w:val="24"/>
-          <w:szCs w:val="24"/>
-          <w:lang w:val="fi-FI"/>
-        </w:rPr>
-        <w:t>cosaine similarity</w:t>
-      </w:r>
-      <w:r>
-        <w:rPr>
-          <w:rFonts w:ascii="Times New Roman" w:hAnsi="Times New Roman" w:cs="Times New Roman"/>
-          <w:sz w:val="24"/>
-          <w:szCs w:val="24"/>
-          <w:lang w:val="fi-FI"/>
-        </w:rPr>
-        <w:t>.</w:t>
+          <w:lang w:val="en-ID"/>
+        </w:rPr>
+        <w:t>tahui</w:t>
+      </w:r>
+      <w:proofErr w:type="spellEnd"/>
+      <w:r>
+        <w:rPr>
+          <w:rFonts w:ascii="Times New Roman" w:hAnsi="Times New Roman" w:cs="Times New Roman"/>
+          <w:sz w:val="24"/>
+          <w:szCs w:val="24"/>
+          <w:lang w:val="en-ID"/>
+        </w:rPr>
+        <w:t xml:space="preserve"> </w:t>
+      </w:r>
+      <w:proofErr w:type="spellStart"/>
+      <w:r>
+        <w:rPr>
+          <w:rFonts w:ascii="Times New Roman" w:hAnsi="Times New Roman" w:cs="Times New Roman"/>
+          <w:sz w:val="24"/>
+          <w:szCs w:val="24"/>
+          <w:lang w:val="en-ID"/>
+        </w:rPr>
+        <w:t>Mengevaluasi</w:t>
+      </w:r>
+      <w:proofErr w:type="spellEnd"/>
+      <w:r>
+        <w:rPr>
+          <w:rFonts w:ascii="Times New Roman" w:hAnsi="Times New Roman" w:cs="Times New Roman"/>
+          <w:sz w:val="24"/>
+          <w:szCs w:val="24"/>
+          <w:lang w:val="en-ID"/>
+        </w:rPr>
+        <w:t xml:space="preserve"> </w:t>
+      </w:r>
+      <w:proofErr w:type="spellStart"/>
+      <w:r>
+        <w:rPr>
+          <w:rFonts w:ascii="Times New Roman" w:hAnsi="Times New Roman" w:cs="Times New Roman"/>
+          <w:sz w:val="24"/>
+          <w:szCs w:val="24"/>
+          <w:lang w:val="en-ID"/>
+        </w:rPr>
+        <w:t>kinerja</w:t>
+      </w:r>
+      <w:proofErr w:type="spellEnd"/>
+      <w:r>
+        <w:rPr>
+          <w:rFonts w:ascii="Times New Roman" w:hAnsi="Times New Roman" w:cs="Times New Roman"/>
+          <w:sz w:val="24"/>
+          <w:szCs w:val="24"/>
+          <w:lang w:val="en-ID"/>
+        </w:rPr>
+        <w:t xml:space="preserve"> model Wav2Vec2 </w:t>
+      </w:r>
+      <w:proofErr w:type="spellStart"/>
+      <w:r>
+        <w:rPr>
+          <w:rFonts w:ascii="Times New Roman" w:hAnsi="Times New Roman" w:cs="Times New Roman"/>
+          <w:sz w:val="24"/>
+          <w:szCs w:val="24"/>
+          <w:lang w:val="en-ID"/>
+        </w:rPr>
+        <w:t>dalam</w:t>
+      </w:r>
+      <w:proofErr w:type="spellEnd"/>
+      <w:r>
+        <w:rPr>
+          <w:rFonts w:ascii="Times New Roman" w:hAnsi="Times New Roman" w:cs="Times New Roman"/>
+          <w:sz w:val="24"/>
+          <w:szCs w:val="24"/>
+          <w:lang w:val="en-ID"/>
+        </w:rPr>
+        <w:t xml:space="preserve"> retrieval </w:t>
+      </w:r>
+      <w:proofErr w:type="spellStart"/>
+      <w:r>
+        <w:rPr>
+          <w:rFonts w:ascii="Times New Roman" w:hAnsi="Times New Roman" w:cs="Times New Roman"/>
+          <w:sz w:val="24"/>
+          <w:szCs w:val="24"/>
+          <w:lang w:val="en-ID"/>
+        </w:rPr>
+        <w:t>ayat</w:t>
+      </w:r>
+      <w:proofErr w:type="spellEnd"/>
+      <w:r>
+        <w:rPr>
+          <w:rFonts w:ascii="Times New Roman" w:hAnsi="Times New Roman" w:cs="Times New Roman"/>
+          <w:sz w:val="24"/>
+          <w:szCs w:val="24"/>
+          <w:lang w:val="en-ID"/>
+        </w:rPr>
+        <w:t xml:space="preserve"> Al-Qur’an </w:t>
+      </w:r>
+      <w:proofErr w:type="spellStart"/>
+      <w:r>
+        <w:rPr>
+          <w:rFonts w:ascii="Times New Roman" w:hAnsi="Times New Roman" w:cs="Times New Roman"/>
+          <w:sz w:val="24"/>
+          <w:szCs w:val="24"/>
+          <w:lang w:val="en-ID"/>
+        </w:rPr>
+        <w:t>berbasis</w:t>
+      </w:r>
+      <w:proofErr w:type="spellEnd"/>
+      <w:r>
+        <w:rPr>
+          <w:rFonts w:ascii="Times New Roman" w:hAnsi="Times New Roman" w:cs="Times New Roman"/>
+          <w:sz w:val="24"/>
+          <w:szCs w:val="24"/>
+          <w:lang w:val="en-ID"/>
+        </w:rPr>
+        <w:t xml:space="preserve"> audio.</w:t>
       </w:r>
     </w:p>
     <w:p>
@@ -5953,18 +5947,10 @@
           <w:rFonts w:ascii="Times New Roman" w:hAnsi="Times New Roman" w:cs="Times New Roman"/>
           <w:sz w:val="24"/>
           <w:szCs w:val="24"/>
-        </w:rPr>
-      </w:pPr>
-      <w:r>
-        <w:rPr>
-          <w:rFonts w:ascii="Times New Roman" w:hAnsi="Times New Roman" w:cs="Times New Roman"/>
-          <w:sz w:val="24"/>
-          <w:szCs w:val="24"/>
           <w:lang w:val="en-ID"/>
         </w:rPr>
-        <w:lastRenderedPageBreak/>
-        <w:t>Mengetahui</w:t>
-      </w:r>
+      </w:pPr>
+      <w:proofErr w:type="spellStart"/>
       <w:r>
         <w:rPr>
           <w:rFonts w:ascii="Times New Roman" w:hAnsi="Times New Roman" w:cs="Times New Roman"/>
@@ -5972,29 +5958,97 @@
           <w:szCs w:val="24"/>
           <w:lang w:val="en-ID"/>
         </w:rPr>
-        <w:t xml:space="preserve"> kinerja model wav2vec menggunakan </w:t>
-      </w:r>
-      <w:r>
-        <w:rPr>
-          <w:rFonts w:ascii="Times New Roman" w:hAnsi="Times New Roman" w:cs="Times New Roman"/>
-          <w:i/>
-          <w:iCs/>
+        <w:t>Mengevaluasi</w:t>
+      </w:r>
+      <w:proofErr w:type="spellEnd"/>
+      <w:r>
+        <w:rPr>
+          <w:rFonts w:ascii="Times New Roman" w:hAnsi="Times New Roman" w:cs="Times New Roman"/>
           <w:sz w:val="24"/>
           <w:szCs w:val="24"/>
           <w:lang w:val="en-ID"/>
         </w:rPr>
-        <w:t>co</w:t>
-      </w:r>
-      <w:r>
-        <w:rPr>
-          <w:rFonts w:ascii="Times New Roman" w:hAnsi="Times New Roman" w:cs="Times New Roman"/>
-          <w:i/>
-          <w:iCs/>
+        <w:t xml:space="preserve"> </w:t>
+      </w:r>
+      <w:proofErr w:type="spellStart"/>
+      <w:r>
+        <w:rPr>
+          <w:rFonts w:ascii="Times New Roman" w:hAnsi="Times New Roman" w:cs="Times New Roman"/>
           <w:sz w:val="24"/>
           <w:szCs w:val="24"/>
           <w:lang w:val="en-ID"/>
         </w:rPr>
-        <w:t>saine similarity</w:t>
+        <w:t>kinerja</w:t>
+      </w:r>
+      <w:proofErr w:type="spellEnd"/>
+      <w:r>
+        <w:rPr>
+          <w:rFonts w:ascii="Times New Roman" w:hAnsi="Times New Roman" w:cs="Times New Roman"/>
+          <w:sz w:val="24"/>
+          <w:szCs w:val="24"/>
+          <w:lang w:val="en-ID"/>
+        </w:rPr>
+        <w:t xml:space="preserve"> model Data2Vec </w:t>
+      </w:r>
+      <w:proofErr w:type="spellStart"/>
+      <w:r>
+        <w:rPr>
+          <w:rFonts w:ascii="Times New Roman" w:hAnsi="Times New Roman" w:cs="Times New Roman"/>
+          <w:sz w:val="24"/>
+          <w:szCs w:val="24"/>
+          <w:lang w:val="en-ID"/>
+        </w:rPr>
+        <w:t>dalam</w:t>
+      </w:r>
+      <w:proofErr w:type="spellEnd"/>
+      <w:r>
+        <w:rPr>
+          <w:rFonts w:ascii="Times New Roman" w:hAnsi="Times New Roman" w:cs="Times New Roman"/>
+          <w:sz w:val="24"/>
+          <w:szCs w:val="24"/>
+          <w:lang w:val="en-ID"/>
+        </w:rPr>
+        <w:t xml:space="preserve"> retrieval </w:t>
+      </w:r>
+      <w:proofErr w:type="spellStart"/>
+      <w:r>
+        <w:rPr>
+          <w:rFonts w:ascii="Times New Roman" w:hAnsi="Times New Roman" w:cs="Times New Roman"/>
+          <w:sz w:val="24"/>
+          <w:szCs w:val="24"/>
+          <w:lang w:val="en-ID"/>
+        </w:rPr>
+        <w:t>ayat</w:t>
+      </w:r>
+      <w:proofErr w:type="spellEnd"/>
+      <w:r>
+        <w:rPr>
+          <w:rFonts w:ascii="Times New Roman" w:hAnsi="Times New Roman" w:cs="Times New Roman"/>
+          <w:sz w:val="24"/>
+          <w:szCs w:val="24"/>
+          <w:lang w:val="en-ID"/>
+        </w:rPr>
+        <w:t xml:space="preserve"> Al-Qur’an </w:t>
+      </w:r>
+      <w:proofErr w:type="spellStart"/>
+      <w:r>
+        <w:rPr>
+          <w:rFonts w:ascii="Times New Roman" w:hAnsi="Times New Roman" w:cs="Times New Roman"/>
+          <w:sz w:val="24"/>
+          <w:szCs w:val="24"/>
+          <w:lang w:val="en-ID"/>
+        </w:rPr>
+        <w:t>berbasis</w:t>
+      </w:r>
+      <w:proofErr w:type="spellEnd"/>
+      <w:r>
+        <w:rPr>
+          <w:rFonts w:ascii="Times New Roman" w:hAnsi="Times New Roman" w:cs="Times New Roman"/>
+          <w:sz w:val="24"/>
+          <w:szCs w:val="24"/>
+          <w:lang w:val="en-ID"/>
+        </w:rPr>
+        <w:t xml:space="preserve"> audio.</w:t>
       </w:r>
     </w:p>
     <w:p>
@@ -6010,54 +6064,209 @@
           <w:rFonts w:ascii="Times New Roman" w:hAnsi="Times New Roman" w:cs="Times New Roman"/>
           <w:sz w:val="24"/>
           <w:szCs w:val="24"/>
-        </w:rPr>
-      </w:pPr>
-      <w:r>
-        <w:rPr>
-          <w:rFonts w:ascii="Times New Roman" w:hAnsi="Times New Roman" w:cs="Times New Roman"/>
-          <w:sz w:val="24"/>
-          <w:szCs w:val="24"/>
-        </w:rPr>
-        <w:t>M</w:t>
-      </w:r>
-      <w:r>
-        <w:rPr>
-          <w:rFonts w:ascii="Times New Roman" w:hAnsi="Times New Roman" w:cs="Times New Roman"/>
-          <w:sz w:val="24"/>
-          <w:szCs w:val="24"/>
           <w:lang w:val="en-ID"/>
         </w:rPr>
-        <w:t xml:space="preserve">engetahui perbandingan antara kinerja model Data2Vec dan wav2vec menggunakan </w:t>
-      </w:r>
-      <w:r>
-        <w:rPr>
-          <w:rFonts w:ascii="Times New Roman" w:hAnsi="Times New Roman" w:cs="Times New Roman"/>
-          <w:i/>
-          <w:iCs/>
+      </w:pPr>
+      <w:proofErr w:type="spellStart"/>
+      <w:r>
+        <w:rPr>
+          <w:rFonts w:ascii="Times New Roman" w:hAnsi="Times New Roman" w:cs="Times New Roman"/>
           <w:sz w:val="24"/>
           <w:szCs w:val="24"/>
           <w:lang w:val="en-ID"/>
         </w:rPr>
-        <w:t>co</w:t>
-      </w:r>
-      <w:r>
-        <w:rPr>
-          <w:rFonts w:ascii="Times New Roman" w:hAnsi="Times New Roman" w:cs="Times New Roman"/>
-          <w:i/>
-          <w:iCs/>
+        <w:lastRenderedPageBreak/>
+        <w:t>Membandingkan</w:t>
+      </w:r>
+      <w:proofErr w:type="spellEnd"/>
+      <w:r>
+        <w:rPr>
+          <w:rFonts w:ascii="Times New Roman" w:hAnsi="Times New Roman" w:cs="Times New Roman"/>
           <w:sz w:val="24"/>
           <w:szCs w:val="24"/>
           <w:lang w:val="en-ID"/>
         </w:rPr>
-        <w:t>saine similarity</w:t>
-      </w:r>
-      <w:r>
-        <w:rPr>
-          <w:rFonts w:ascii="Times New Roman" w:hAnsi="Times New Roman" w:cs="Times New Roman"/>
-          <w:sz w:val="24"/>
-          <w:szCs w:val="24"/>
-        </w:rPr>
-        <w:t>.</w:t>
+        <w:t xml:space="preserve"> </w:t>
+      </w:r>
+      <w:proofErr w:type="spellStart"/>
+      <w:r>
+        <w:rPr>
+          <w:rFonts w:ascii="Times New Roman" w:hAnsi="Times New Roman" w:cs="Times New Roman"/>
+          <w:sz w:val="24"/>
+          <w:szCs w:val="24"/>
+          <w:lang w:val="en-ID"/>
+        </w:rPr>
+        <w:t>kedua</w:t>
+      </w:r>
+      <w:proofErr w:type="spellEnd"/>
+      <w:r>
+        <w:rPr>
+          <w:rFonts w:ascii="Times New Roman" w:hAnsi="Times New Roman" w:cs="Times New Roman"/>
+          <w:sz w:val="24"/>
+          <w:szCs w:val="24"/>
+          <w:lang w:val="en-ID"/>
+        </w:rPr>
+        <w:t xml:space="preserve"> model </w:t>
+      </w:r>
+      <w:proofErr w:type="spellStart"/>
+      <w:r>
+        <w:rPr>
+          <w:rFonts w:ascii="Times New Roman" w:hAnsi="Times New Roman" w:cs="Times New Roman"/>
+          <w:sz w:val="24"/>
+          <w:szCs w:val="24"/>
+          <w:lang w:val="en-ID"/>
+        </w:rPr>
+        <w:t>untuk</w:t>
+      </w:r>
+      <w:proofErr w:type="spellEnd"/>
+      <w:r>
+        <w:rPr>
+          <w:rFonts w:ascii="Times New Roman" w:hAnsi="Times New Roman" w:cs="Times New Roman"/>
+          <w:sz w:val="24"/>
+          <w:szCs w:val="24"/>
+          <w:lang w:val="en-ID"/>
+        </w:rPr>
+        <w:t xml:space="preserve"> </w:t>
+      </w:r>
+      <w:proofErr w:type="spellStart"/>
+      <w:r>
+        <w:rPr>
+          <w:rFonts w:ascii="Times New Roman" w:hAnsi="Times New Roman" w:cs="Times New Roman"/>
+          <w:sz w:val="24"/>
+          <w:szCs w:val="24"/>
+          <w:lang w:val="en-ID"/>
+        </w:rPr>
+        <w:t>menentukan</w:t>
+      </w:r>
+      <w:proofErr w:type="spellEnd"/>
+      <w:r>
+        <w:rPr>
+          <w:rFonts w:ascii="Times New Roman" w:hAnsi="Times New Roman" w:cs="Times New Roman"/>
+          <w:sz w:val="24"/>
+          <w:szCs w:val="24"/>
+          <w:lang w:val="en-ID"/>
+        </w:rPr>
+        <w:t xml:space="preserve"> model yang </w:t>
+      </w:r>
+      <w:proofErr w:type="spellStart"/>
+      <w:r>
+        <w:rPr>
+          <w:rFonts w:ascii="Times New Roman" w:hAnsi="Times New Roman" w:cs="Times New Roman"/>
+          <w:sz w:val="24"/>
+          <w:szCs w:val="24"/>
+          <w:lang w:val="en-ID"/>
+        </w:rPr>
+        <w:t>lebih</w:t>
+      </w:r>
+      <w:proofErr w:type="spellEnd"/>
+      <w:r>
+        <w:rPr>
+          <w:rFonts w:ascii="Times New Roman" w:hAnsi="Times New Roman" w:cs="Times New Roman"/>
+          <w:sz w:val="24"/>
+          <w:szCs w:val="24"/>
+          <w:lang w:val="en-ID"/>
+        </w:rPr>
+        <w:t xml:space="preserve"> </w:t>
+      </w:r>
+      <w:proofErr w:type="spellStart"/>
+      <w:r>
+        <w:rPr>
+          <w:rFonts w:ascii="Times New Roman" w:hAnsi="Times New Roman" w:cs="Times New Roman"/>
+          <w:sz w:val="24"/>
+          <w:szCs w:val="24"/>
+          <w:lang w:val="en-ID"/>
+        </w:rPr>
+        <w:t>sesuai</w:t>
+      </w:r>
+      <w:proofErr w:type="spellEnd"/>
+      <w:r>
+        <w:rPr>
+          <w:rFonts w:ascii="Times New Roman" w:hAnsi="Times New Roman" w:cs="Times New Roman"/>
+          <w:sz w:val="24"/>
+          <w:szCs w:val="24"/>
+          <w:lang w:val="en-ID"/>
+        </w:rPr>
+        <w:t xml:space="preserve"> </w:t>
+      </w:r>
+      <w:proofErr w:type="spellStart"/>
+      <w:r>
+        <w:rPr>
+          <w:rFonts w:ascii="Times New Roman" w:hAnsi="Times New Roman" w:cs="Times New Roman"/>
+          <w:sz w:val="24"/>
+          <w:szCs w:val="24"/>
+          <w:lang w:val="en-ID"/>
+        </w:rPr>
+        <w:t>digunakan</w:t>
+      </w:r>
+      <w:proofErr w:type="spellEnd"/>
+      <w:r>
+        <w:rPr>
+          <w:rFonts w:ascii="Times New Roman" w:hAnsi="Times New Roman" w:cs="Times New Roman"/>
+          <w:sz w:val="24"/>
+          <w:szCs w:val="24"/>
+          <w:lang w:val="en-ID"/>
+        </w:rPr>
+        <w:t xml:space="preserve"> pada </w:t>
+      </w:r>
+      <w:proofErr w:type="spellStart"/>
+      <w:r>
+        <w:rPr>
+          <w:rFonts w:ascii="Times New Roman" w:hAnsi="Times New Roman" w:cs="Times New Roman"/>
+          <w:sz w:val="24"/>
+          <w:szCs w:val="24"/>
+          <w:lang w:val="en-ID"/>
+        </w:rPr>
+        <w:t>sistem</w:t>
+      </w:r>
+      <w:proofErr w:type="spellEnd"/>
+      <w:r>
+        <w:rPr>
+          <w:rFonts w:ascii="Times New Roman" w:hAnsi="Times New Roman" w:cs="Times New Roman"/>
+          <w:sz w:val="24"/>
+          <w:szCs w:val="24"/>
+          <w:lang w:val="en-ID"/>
+        </w:rPr>
+        <w:t xml:space="preserve"> </w:t>
+      </w:r>
+      <w:proofErr w:type="spellStart"/>
+      <w:r>
+        <w:rPr>
+          <w:rFonts w:ascii="Times New Roman" w:hAnsi="Times New Roman" w:cs="Times New Roman"/>
+          <w:sz w:val="24"/>
+          <w:szCs w:val="24"/>
+          <w:lang w:val="en-ID"/>
+        </w:rPr>
+        <w:t>pencarian</w:t>
+      </w:r>
+      <w:proofErr w:type="spellEnd"/>
+      <w:r>
+        <w:rPr>
+          <w:rFonts w:ascii="Times New Roman" w:hAnsi="Times New Roman" w:cs="Times New Roman"/>
+          <w:sz w:val="24"/>
+          <w:szCs w:val="24"/>
+          <w:lang w:val="en-ID"/>
+        </w:rPr>
+        <w:t xml:space="preserve"> </w:t>
+      </w:r>
+      <w:proofErr w:type="spellStart"/>
+      <w:r>
+        <w:rPr>
+          <w:rFonts w:ascii="Times New Roman" w:hAnsi="Times New Roman" w:cs="Times New Roman"/>
+          <w:sz w:val="24"/>
+          <w:szCs w:val="24"/>
+          <w:lang w:val="en-ID"/>
+        </w:rPr>
+        <w:t>ayat</w:t>
+      </w:r>
+      <w:proofErr w:type="spellEnd"/>
+      <w:r>
+        <w:rPr>
+          <w:rFonts w:ascii="Times New Roman" w:hAnsi="Times New Roman" w:cs="Times New Roman"/>
+          <w:sz w:val="24"/>
+          <w:szCs w:val="24"/>
+          <w:lang w:val="en-ID"/>
+        </w:rPr>
+        <w:t xml:space="preserve"> Al-Qur’an.</w:t>
       </w:r>
     </w:p>
     <w:p>
@@ -6568,7 +6777,7 @@
           <w:sz w:val="24"/>
           <w:szCs w:val="24"/>
         </w:rPr>
-        <w:t xml:space="preserve">Data2vec mengusulkan kerangka self-supervised learning multimodal yang seragam, mampu mempelajari representasi laten dari ucapan, teks dan citra menggunakan metode tunggal. </w:t>
+        <w:t xml:space="preserve">Data2vec mengusulkan kerangka self-supervised learning multimodal yang seragam, mampu mempelajari representasi laten dari ucapan, teks dan citra menggunakan metode tunggal. Berbeda dengan pendekatan terdahulu yang memprediksi target spesifik </w:t>
       </w:r>
       <w:r>
         <w:rPr>
@@ -6577,7 +6786,7 @@
           <w:szCs w:val="24"/>
         </w:rPr>
         <w:lastRenderedPageBreak/>
-        <w:t xml:space="preserve">Berbeda dengan pendekatan terdahulu yang memprediksi target spesifik modalitas, metode ini mempresdiksi representasi kontekstual laten dari input lengkap berdasarkan versi yang telah dilakukan </w:t>
+        <w:t xml:space="preserve">modalitas, metode ini mempresdiksi representasi kontekstual laten dari input lengkap berdasarkan versi yang telah dilakukan </w:t>
       </w:r>
       <w:r>
         <w:rPr>
@@ -7039,7 +7248,7 @@
           <w:sz w:val="24"/>
           <w:szCs w:val="24"/>
         </w:rPr>
-        <w:t xml:space="preserve"> antara akurasi, </w:t>
+        <w:t xml:space="preserve"> antara akurasi, kecepatan, memori, dengan optimisasi CPU/GPU dan antarmuka fleksibel. </w:t>
       </w:r>
       <w:r>
         <w:rPr>
@@ -7048,7 +7257,7 @@
           <w:szCs w:val="24"/>
         </w:rPr>
         <w:lastRenderedPageBreak/>
-        <w:t>kecepatan, memori, dengan optimisasi CPU/GPU dan antarmuka fleksibel. Menampilkan aplikasi di skala triliunan vektor, text retrieval, data mining, dan moderasi konten. Populer luas di komunitas—bukan untuk ekstraksi fitur atau manajemen transaksi</w:t>
+        <w:t>Menampilkan aplikasi di skala triliunan vektor, text retrieval, data mining, dan moderasi konten. Populer luas di komunitas—bukan untuk ekstraksi fitur atau manajemen transaksi</w:t>
       </w:r>
       <w:r>
         <w:rPr>
@@ -7105,6 +7314,1212 @@
         </w:rPr>
         <w:t xml:space="preserve">. </w:t>
       </w:r>
+    </w:p>
+    <w:p>
+      <w:pPr>
+        <w:pStyle w:val="ListParagraph"/>
+        <w:numPr>
+          <w:ilvl w:val="0"/>
+          <w:numId w:val="28"/>
+        </w:numPr>
+        <w:spacing w:line="360" w:lineRule="auto"/>
+        <w:jc w:val="both"/>
+        <w:rPr>
+          <w:rFonts w:ascii="Times New Roman" w:hAnsi="Times New Roman" w:cs="Times New Roman"/>
+          <w:sz w:val="24"/>
+          <w:szCs w:val="24"/>
+        </w:rPr>
+      </w:pPr>
+      <w:proofErr w:type="spellStart"/>
+      <w:r>
+        <w:rPr>
+          <w:rFonts w:ascii="Times New Roman" w:hAnsi="Times New Roman" w:cs="Times New Roman"/>
+          <w:sz w:val="24"/>
+          <w:szCs w:val="24"/>
+        </w:rPr>
+        <w:t>Qijie</w:t>
+      </w:r>
+      <w:proofErr w:type="spellEnd"/>
+      <w:r>
+        <w:rPr>
+          <w:rFonts w:ascii="Times New Roman" w:hAnsi="Times New Roman" w:cs="Times New Roman"/>
+          <w:sz w:val="24"/>
+          <w:szCs w:val="24"/>
+        </w:rPr>
+        <w:t xml:space="preserve"> </w:t>
+      </w:r>
+      <w:proofErr w:type="spellStart"/>
+      <w:r>
+        <w:rPr>
+          <w:rFonts w:ascii="Times New Roman" w:hAnsi="Times New Roman" w:cs="Times New Roman"/>
+          <w:sz w:val="24"/>
+          <w:szCs w:val="24"/>
+        </w:rPr>
+        <w:t>Shao</w:t>
+      </w:r>
+      <w:proofErr w:type="spellEnd"/>
+      <w:r>
+        <w:rPr>
+          <w:rFonts w:ascii="Times New Roman" w:hAnsi="Times New Roman" w:cs="Times New Roman"/>
+          <w:sz w:val="24"/>
+          <w:szCs w:val="24"/>
+        </w:rPr>
+        <w:t xml:space="preserve">, </w:t>
+      </w:r>
+      <w:proofErr w:type="spellStart"/>
+      <w:r>
+        <w:rPr>
+          <w:rFonts w:ascii="Times New Roman" w:hAnsi="Times New Roman" w:cs="Times New Roman"/>
+          <w:sz w:val="24"/>
+          <w:szCs w:val="24"/>
+        </w:rPr>
+        <w:t>dkk</w:t>
+      </w:r>
+      <w:proofErr w:type="spellEnd"/>
+      <w:r>
+        <w:rPr>
+          <w:rFonts w:ascii="Times New Roman" w:hAnsi="Times New Roman" w:cs="Times New Roman"/>
+          <w:sz w:val="24"/>
+          <w:szCs w:val="24"/>
+        </w:rPr>
+        <w:t xml:space="preserve"> (2025). </w:t>
+      </w:r>
+      <w:r>
+        <w:rPr>
+          <w:rFonts w:ascii="Times New Roman" w:hAnsi="Times New Roman" w:cs="Times New Roman"/>
+          <w:sz w:val="24"/>
+          <w:szCs w:val="24"/>
+        </w:rPr>
+        <w:t xml:space="preserve">Memperkenalkan metode </w:t>
+      </w:r>
+      <w:proofErr w:type="spellStart"/>
+      <w:r>
+        <w:rPr>
+          <w:rFonts w:ascii="Times New Roman" w:hAnsi="Times New Roman" w:cs="Times New Roman"/>
+          <w:sz w:val="24"/>
+          <w:szCs w:val="24"/>
+        </w:rPr>
+        <w:t>decoupling</w:t>
+      </w:r>
+      <w:proofErr w:type="spellEnd"/>
+      <w:r>
+        <w:rPr>
+          <w:rFonts w:ascii="Times New Roman" w:hAnsi="Times New Roman" w:cs="Times New Roman"/>
+          <w:sz w:val="24"/>
+          <w:szCs w:val="24"/>
+        </w:rPr>
+        <w:t xml:space="preserve"> </w:t>
+      </w:r>
+      <w:proofErr w:type="spellStart"/>
+      <w:r>
+        <w:rPr>
+          <w:rFonts w:ascii="Times New Roman" w:hAnsi="Times New Roman" w:cs="Times New Roman"/>
+          <w:sz w:val="24"/>
+          <w:szCs w:val="24"/>
+        </w:rPr>
+        <w:t>quantization</w:t>
+      </w:r>
+      <w:proofErr w:type="spellEnd"/>
+      <w:r>
+        <w:rPr>
+          <w:rFonts w:ascii="Times New Roman" w:hAnsi="Times New Roman" w:cs="Times New Roman"/>
+          <w:sz w:val="24"/>
+          <w:szCs w:val="24"/>
+        </w:rPr>
+        <w:t xml:space="preserve"> melalui dua K-</w:t>
+      </w:r>
+      <w:proofErr w:type="spellStart"/>
+      <w:r>
+        <w:rPr>
+          <w:rFonts w:ascii="Times New Roman" w:hAnsi="Times New Roman" w:cs="Times New Roman"/>
+          <w:sz w:val="24"/>
+          <w:szCs w:val="24"/>
+        </w:rPr>
+        <w:t>means</w:t>
+      </w:r>
+      <w:proofErr w:type="spellEnd"/>
+      <w:r>
+        <w:rPr>
+          <w:rFonts w:ascii="Times New Roman" w:hAnsi="Times New Roman" w:cs="Times New Roman"/>
+          <w:sz w:val="24"/>
+          <w:szCs w:val="24"/>
+        </w:rPr>
+        <w:t xml:space="preserve"> </w:t>
+      </w:r>
+      <w:proofErr w:type="spellStart"/>
+      <w:r>
+        <w:rPr>
+          <w:rFonts w:ascii="Times New Roman" w:hAnsi="Times New Roman" w:cs="Times New Roman"/>
+          <w:sz w:val="24"/>
+          <w:szCs w:val="24"/>
+        </w:rPr>
+        <w:t>quantizer</w:t>
+      </w:r>
+      <w:proofErr w:type="spellEnd"/>
+      <w:r>
+        <w:rPr>
+          <w:rFonts w:ascii="Times New Roman" w:hAnsi="Times New Roman" w:cs="Times New Roman"/>
+          <w:sz w:val="24"/>
+          <w:szCs w:val="24"/>
+        </w:rPr>
+        <w:t xml:space="preserve"> untuk memisahkan informasi bahasan dan fonem dalam proses </w:t>
+      </w:r>
+      <w:proofErr w:type="spellStart"/>
+      <w:r>
+        <w:rPr>
+          <w:rFonts w:ascii="Times New Roman" w:hAnsi="Times New Roman" w:cs="Times New Roman"/>
+          <w:i/>
+          <w:iCs/>
+          <w:sz w:val="24"/>
+          <w:szCs w:val="24"/>
+        </w:rPr>
+        <w:t>self-supervised</w:t>
+      </w:r>
+      <w:proofErr w:type="spellEnd"/>
+      <w:r>
+        <w:rPr>
+          <w:rFonts w:ascii="Times New Roman" w:hAnsi="Times New Roman" w:cs="Times New Roman"/>
+          <w:i/>
+          <w:iCs/>
+          <w:sz w:val="24"/>
+          <w:szCs w:val="24"/>
+        </w:rPr>
+        <w:t xml:space="preserve"> </w:t>
+      </w:r>
+      <w:proofErr w:type="spellStart"/>
+      <w:r>
+        <w:rPr>
+          <w:rFonts w:ascii="Times New Roman" w:hAnsi="Times New Roman" w:cs="Times New Roman"/>
+          <w:i/>
+          <w:iCs/>
+          <w:sz w:val="24"/>
+          <w:szCs w:val="24"/>
+        </w:rPr>
+        <w:t>learning</w:t>
+      </w:r>
+      <w:proofErr w:type="spellEnd"/>
+      <w:r>
+        <w:rPr>
+          <w:rFonts w:ascii="Times New Roman" w:hAnsi="Times New Roman" w:cs="Times New Roman"/>
+          <w:sz w:val="24"/>
+          <w:szCs w:val="24"/>
+        </w:rPr>
+        <w:t xml:space="preserve">. Berbeda dengan Data2Vec yang melakukan rata-rata lintas sehingga fitur tercampur (bahasa, fonem, pembicara). </w:t>
+      </w:r>
+      <w:r>
+        <w:rPr>
+          <w:rFonts w:ascii="Times New Roman" w:hAnsi="Times New Roman" w:cs="Times New Roman"/>
+          <w:sz w:val="24"/>
+          <w:szCs w:val="24"/>
+        </w:rPr>
+        <w:t xml:space="preserve">DQ-Data2vec menggunakan jumlah klaster yang sesuai dengan jumlah bahasa dan fonem untuk menghasilkan representasi yang lebih terpisah dan bersih. Eksperimen pada </w:t>
+      </w:r>
+      <w:proofErr w:type="spellStart"/>
+      <w:r>
+        <w:rPr>
+          <w:rFonts w:ascii="Times New Roman" w:hAnsi="Times New Roman" w:cs="Times New Roman"/>
+          <w:sz w:val="24"/>
+          <w:szCs w:val="24"/>
+        </w:rPr>
+        <w:t>dataset</w:t>
+      </w:r>
+      <w:proofErr w:type="spellEnd"/>
+      <w:r>
+        <w:rPr>
+          <w:rFonts w:ascii="Times New Roman" w:hAnsi="Times New Roman" w:cs="Times New Roman"/>
+          <w:sz w:val="24"/>
+          <w:szCs w:val="24"/>
+        </w:rPr>
+        <w:t xml:space="preserve"> </w:t>
+      </w:r>
+      <w:proofErr w:type="spellStart"/>
+      <w:r>
+        <w:rPr>
+          <w:rFonts w:ascii="Times New Roman" w:hAnsi="Times New Roman" w:cs="Times New Roman"/>
+          <w:sz w:val="24"/>
+          <w:szCs w:val="24"/>
+        </w:rPr>
+        <w:t>CommonVoice</w:t>
+      </w:r>
+      <w:proofErr w:type="spellEnd"/>
+      <w:r>
+        <w:rPr>
+          <w:rFonts w:ascii="Times New Roman" w:hAnsi="Times New Roman" w:cs="Times New Roman"/>
+          <w:sz w:val="24"/>
+          <w:szCs w:val="24"/>
+        </w:rPr>
+        <w:t xml:space="preserve"> menunjukkan peningkatan signifikan, dengan pengurangan relatif 9,51% pada </w:t>
+      </w:r>
+      <w:proofErr w:type="spellStart"/>
+      <w:r>
+        <w:rPr>
+          <w:rFonts w:ascii="Times New Roman" w:hAnsi="Times New Roman" w:cs="Times New Roman"/>
+          <w:b/>
+          <w:bCs/>
+          <w:sz w:val="24"/>
+          <w:szCs w:val="24"/>
+        </w:rPr>
+        <w:t>phoneme</w:t>
+      </w:r>
+      <w:proofErr w:type="spellEnd"/>
+      <w:r>
+        <w:rPr>
+          <w:rFonts w:ascii="Times New Roman" w:hAnsi="Times New Roman" w:cs="Times New Roman"/>
+          <w:b/>
+          <w:bCs/>
+          <w:sz w:val="24"/>
+          <w:szCs w:val="24"/>
+        </w:rPr>
+        <w:t xml:space="preserve"> </w:t>
+      </w:r>
+      <w:proofErr w:type="spellStart"/>
+      <w:r>
+        <w:rPr>
+          <w:rFonts w:ascii="Times New Roman" w:hAnsi="Times New Roman" w:cs="Times New Roman"/>
+          <w:sz w:val="24"/>
+          <w:szCs w:val="24"/>
+        </w:rPr>
+        <w:t>error</w:t>
+      </w:r>
+      <w:proofErr w:type="spellEnd"/>
+      <w:r>
+        <w:rPr>
+          <w:rFonts w:ascii="Times New Roman" w:hAnsi="Times New Roman" w:cs="Times New Roman"/>
+          <w:sz w:val="24"/>
+          <w:szCs w:val="24"/>
+        </w:rPr>
+        <w:t xml:space="preserve"> </w:t>
+      </w:r>
+      <w:proofErr w:type="spellStart"/>
+      <w:r>
+        <w:rPr>
+          <w:rFonts w:ascii="Times New Roman" w:hAnsi="Times New Roman" w:cs="Times New Roman"/>
+          <w:sz w:val="24"/>
+          <w:szCs w:val="24"/>
+        </w:rPr>
+        <w:t>rate</w:t>
+      </w:r>
+      <w:proofErr w:type="spellEnd"/>
+      <w:r>
+        <w:rPr>
+          <w:rFonts w:ascii="Times New Roman" w:hAnsi="Times New Roman" w:cs="Times New Roman"/>
+          <w:sz w:val="24"/>
+          <w:szCs w:val="24"/>
+        </w:rPr>
+        <w:t xml:space="preserve"> (PER) dan 11,58% pada </w:t>
+      </w:r>
+      <w:proofErr w:type="spellStart"/>
+      <w:r>
+        <w:rPr>
+          <w:rFonts w:ascii="Times New Roman" w:hAnsi="Times New Roman" w:cs="Times New Roman"/>
+          <w:sz w:val="24"/>
+          <w:szCs w:val="24"/>
+        </w:rPr>
+        <w:t>word</w:t>
+      </w:r>
+      <w:proofErr w:type="spellEnd"/>
+      <w:r>
+        <w:rPr>
+          <w:rFonts w:ascii="Times New Roman" w:hAnsi="Times New Roman" w:cs="Times New Roman"/>
+          <w:sz w:val="24"/>
+          <w:szCs w:val="24"/>
+        </w:rPr>
+        <w:t xml:space="preserve"> </w:t>
+      </w:r>
+      <w:proofErr w:type="spellStart"/>
+      <w:r>
+        <w:rPr>
+          <w:rFonts w:ascii="Times New Roman" w:hAnsi="Times New Roman" w:cs="Times New Roman"/>
+          <w:sz w:val="24"/>
+          <w:szCs w:val="24"/>
+        </w:rPr>
+        <w:t>error</w:t>
+      </w:r>
+      <w:proofErr w:type="spellEnd"/>
+      <w:r>
+        <w:rPr>
+          <w:rFonts w:ascii="Times New Roman" w:hAnsi="Times New Roman" w:cs="Times New Roman"/>
+          <w:sz w:val="24"/>
+          <w:szCs w:val="24"/>
+        </w:rPr>
+        <w:t xml:space="preserve"> </w:t>
+      </w:r>
+      <w:proofErr w:type="spellStart"/>
+      <w:r>
+        <w:rPr>
+          <w:rFonts w:ascii="Times New Roman" w:hAnsi="Times New Roman" w:cs="Times New Roman"/>
+          <w:sz w:val="24"/>
+          <w:szCs w:val="24"/>
+        </w:rPr>
+        <w:t>rate</w:t>
+      </w:r>
+      <w:proofErr w:type="spellEnd"/>
+      <w:r>
+        <w:rPr>
+          <w:rFonts w:ascii="Times New Roman" w:hAnsi="Times New Roman" w:cs="Times New Roman"/>
+          <w:sz w:val="24"/>
+          <w:szCs w:val="24"/>
+        </w:rPr>
+        <w:t xml:space="preserve"> (WER) dibandingkan Data2vec dan UniData2vec. Pendekatan ini memperlihatkan potensi besar untuk pengenalan suara multibahasa, baik dalam skenario </w:t>
+      </w:r>
+      <w:proofErr w:type="spellStart"/>
+      <w:r>
+        <w:rPr>
+          <w:rFonts w:ascii="Times New Roman" w:hAnsi="Times New Roman" w:cs="Times New Roman"/>
+          <w:sz w:val="24"/>
+          <w:szCs w:val="24"/>
+        </w:rPr>
+        <w:t>self-supervised</w:t>
+      </w:r>
+      <w:proofErr w:type="spellEnd"/>
+      <w:r>
+        <w:rPr>
+          <w:rFonts w:ascii="Times New Roman" w:hAnsi="Times New Roman" w:cs="Times New Roman"/>
+          <w:sz w:val="24"/>
+          <w:szCs w:val="24"/>
+        </w:rPr>
+        <w:t xml:space="preserve"> maupun </w:t>
+      </w:r>
+      <w:proofErr w:type="spellStart"/>
+      <w:r>
+        <w:rPr>
+          <w:rFonts w:ascii="Times New Roman" w:hAnsi="Times New Roman" w:cs="Times New Roman"/>
+          <w:sz w:val="24"/>
+          <w:szCs w:val="24"/>
+        </w:rPr>
+        <w:t>weakly-supervised</w:t>
+      </w:r>
+      <w:proofErr w:type="spellEnd"/>
+      <w:r>
+        <w:rPr>
+          <w:rFonts w:ascii="Times New Roman" w:hAnsi="Times New Roman" w:cs="Times New Roman"/>
+          <w:sz w:val="24"/>
+          <w:szCs w:val="24"/>
+        </w:rPr>
+        <w:t xml:space="preserve"> </w:t>
+      </w:r>
+      <w:r>
+        <w:rPr>
+          <w:rFonts w:ascii="Times New Roman" w:hAnsi="Times New Roman" w:cs="Times New Roman"/>
+          <w:sz w:val="24"/>
+          <w:szCs w:val="24"/>
+        </w:rPr>
+        <w:fldChar w:fldCharType="begin"/>
+      </w:r>
+      <w:r>
+        <w:rPr>
+          <w:rFonts w:ascii="Times New Roman" w:hAnsi="Times New Roman" w:cs="Times New Roman"/>
+          <w:sz w:val="24"/>
+          <w:szCs w:val="24"/>
+        </w:rPr>
+        <w:instrText xml:space="preserve"> ADDIN ZOTERO_ITEM CSL_CITATION {"citationID":"cYXb8wDb","properties":{"formattedCitation":"[15]","plainCitation":"[15]","noteIndex":0},"citationItems":[{"id":55,"uris":["http://zotero.org/users/local/Hk47Hz5P/items/69AABCMW"],"itemData":{"id":55,"type":"article","abstract":"Data2vec is a self-supervised learning (SSL) approach that employs a teacher-student architecture for contextual representation learning via masked prediction, demonstrating remarkable performance in monolingual ASR. Previous studies have revealed that data2vec's shallow layers capture speaker and language information, middle layers encode phoneme and word features, while deep layers are responsible for reconstruction. Language and phoneme features are crucial for multilingual ASR. However, data2vec's masked representation generation relies on multi-layer averaging, inevitably coupling these features. To address this limitation, we propose a decoupling quantization based data2vec (DQ-Data2vec) for multilingual ASR, which includes a data2vec backbone and two improved online K-means quantizers. Our core idea is using the K-means quantizer with specified cluster numbers to decouple language and phoneme information for masked prediction. Specifically, in the language quantization, considering that the number of languages is significantly different from other irrelevant features (e.g., speakers), we assign the cluster number to match the number of languages, explicitly decoupling shallow layers' language-related information from irrelevant features. This strategy is also applied to decoupling middle layers' phoneme and word features. In a self-supervised scenario, experiments on the CommonVoice dataset demonstrate that DQ-Data2vec achieves a relative reduction of 9.51% in phoneme error rate (PER) and 11.58% in word error rate (WER) compared to data2vec and UniData2vec. Moreover, in a weakly-supervised scenario incorporating language labels and high-resource language text labels, the relative reduction is 18.09% and 1.55%, respectively.","DOI":"10.48550/arXiv.2501.13497","note":"arXiv:2501.13497 [cs]","number":"arXiv:2501.13497","publisher":"arXiv","source":"arXiv.org","title":"DQ-Data2vec: Decoupling Quantization for Multilingual Speech Recognition","title-short":"DQ-Data2vec","URL":"http://arxiv.org/abs/2501.13497","author":[{"family":"Shao","given":"Qijie"},{"family":"Dong","given":"Linhao"},{"family":"Wei","given":"Kun"},{"family":"Sun","given":"Sining"},{"family":"Xie","given":"Lei"}],"accessed":{"date-parts":[["2025",9,21]]},"issued":{"date-parts":[["2025",1,23]]}}}],"schema":"https://github.com/citation-style-language/schema/raw/master/csl-citation.json"} </w:instrText>
+      </w:r>
+      <w:r>
+        <w:rPr>
+          <w:rFonts w:ascii="Times New Roman" w:hAnsi="Times New Roman" w:cs="Times New Roman"/>
+          <w:sz w:val="24"/>
+          <w:szCs w:val="24"/>
+        </w:rPr>
+        <w:fldChar w:fldCharType="separate"/>
+      </w:r>
+      <w:r>
+        <w:rPr>
+          <w:rFonts w:ascii="Times New Roman" w:hAnsi="Times New Roman" w:cs="Times New Roman"/>
+          <w:sz w:val="24"/>
+        </w:rPr>
+        <w:t>[15]</w:t>
+      </w:r>
+      <w:r>
+        <w:rPr>
+          <w:rFonts w:ascii="Times New Roman" w:hAnsi="Times New Roman" w:cs="Times New Roman"/>
+          <w:sz w:val="24"/>
+          <w:szCs w:val="24"/>
+        </w:rPr>
+        <w:fldChar w:fldCharType="end"/>
+      </w:r>
+      <w:r>
+        <w:rPr>
+          <w:rFonts w:ascii="Times New Roman" w:hAnsi="Times New Roman" w:cs="Times New Roman"/>
+          <w:sz w:val="24"/>
+          <w:szCs w:val="24"/>
+        </w:rPr>
+        <w:t>.</w:t>
+      </w:r>
+    </w:p>
+    <w:p>
+      <w:pPr>
+        <w:pStyle w:val="ListParagraph"/>
+        <w:numPr>
+          <w:ilvl w:val="0"/>
+          <w:numId w:val="28"/>
+        </w:numPr>
+        <w:spacing w:line="360" w:lineRule="auto"/>
+        <w:jc w:val="both"/>
+        <w:rPr>
+          <w:rFonts w:ascii="Times New Roman" w:hAnsi="Times New Roman" w:cs="Times New Roman"/>
+          <w:sz w:val="24"/>
+          <w:szCs w:val="24"/>
+        </w:rPr>
+      </w:pPr>
+      <w:proofErr w:type="spellStart"/>
+      <w:r>
+        <w:rPr>
+          <w:rFonts w:ascii="Times New Roman" w:hAnsi="Times New Roman" w:cs="Times New Roman"/>
+          <w:sz w:val="24"/>
+          <w:szCs w:val="24"/>
+        </w:rPr>
+        <w:t>Jing-Xuan</w:t>
+      </w:r>
+      <w:proofErr w:type="spellEnd"/>
+      <w:r>
+        <w:rPr>
+          <w:rFonts w:ascii="Times New Roman" w:hAnsi="Times New Roman" w:cs="Times New Roman"/>
+          <w:sz w:val="24"/>
+          <w:szCs w:val="24"/>
+        </w:rPr>
+        <w:t xml:space="preserve"> </w:t>
+      </w:r>
+      <w:proofErr w:type="spellStart"/>
+      <w:r>
+        <w:rPr>
+          <w:rFonts w:ascii="Times New Roman" w:hAnsi="Times New Roman" w:cs="Times New Roman"/>
+          <w:sz w:val="24"/>
+          <w:szCs w:val="24"/>
+        </w:rPr>
+        <w:t>Zhang</w:t>
+      </w:r>
+      <w:proofErr w:type="spellEnd"/>
+      <w:r>
+        <w:rPr>
+          <w:rFonts w:ascii="Times New Roman" w:hAnsi="Times New Roman" w:cs="Times New Roman"/>
+          <w:sz w:val="24"/>
+          <w:szCs w:val="24"/>
+        </w:rPr>
+        <w:t xml:space="preserve">, </w:t>
+      </w:r>
+      <w:proofErr w:type="spellStart"/>
+      <w:r>
+        <w:rPr>
+          <w:rFonts w:ascii="Times New Roman" w:hAnsi="Times New Roman" w:cs="Times New Roman"/>
+          <w:sz w:val="24"/>
+          <w:szCs w:val="24"/>
+        </w:rPr>
+        <w:t>dkk</w:t>
+      </w:r>
+      <w:proofErr w:type="spellEnd"/>
+      <w:r>
+        <w:rPr>
+          <w:rFonts w:ascii="Times New Roman" w:hAnsi="Times New Roman" w:cs="Times New Roman"/>
+          <w:sz w:val="24"/>
+          <w:szCs w:val="24"/>
+        </w:rPr>
+        <w:t xml:space="preserve"> (2022). Penelitian ini memperkenalkan AV2vec. Sebuah metode baru untuk pembelajaran audio-visual melalui </w:t>
+      </w:r>
+      <w:proofErr w:type="spellStart"/>
+      <w:r>
+        <w:rPr>
+          <w:rFonts w:ascii="Times New Roman" w:hAnsi="Times New Roman" w:cs="Times New Roman"/>
+          <w:i/>
+          <w:iCs/>
+          <w:sz w:val="24"/>
+          <w:szCs w:val="24"/>
+        </w:rPr>
+        <w:t>multimodal</w:t>
+      </w:r>
+      <w:proofErr w:type="spellEnd"/>
+      <w:r>
+        <w:rPr>
+          <w:rFonts w:ascii="Times New Roman" w:hAnsi="Times New Roman" w:cs="Times New Roman"/>
+          <w:i/>
+          <w:iCs/>
+          <w:sz w:val="24"/>
+          <w:szCs w:val="24"/>
+        </w:rPr>
+        <w:t xml:space="preserve"> </w:t>
+      </w:r>
+      <w:proofErr w:type="spellStart"/>
+      <w:r>
+        <w:rPr>
+          <w:rFonts w:ascii="Times New Roman" w:hAnsi="Times New Roman" w:cs="Times New Roman"/>
+          <w:i/>
+          <w:iCs/>
+          <w:sz w:val="24"/>
+          <w:szCs w:val="24"/>
+        </w:rPr>
+        <w:t>self-distilation</w:t>
+      </w:r>
+      <w:proofErr w:type="spellEnd"/>
+      <w:r>
+        <w:rPr>
+          <w:rFonts w:ascii="Times New Roman" w:hAnsi="Times New Roman" w:cs="Times New Roman"/>
+          <w:sz w:val="24"/>
+          <w:szCs w:val="24"/>
+        </w:rPr>
+        <w:t xml:space="preserve">. </w:t>
+      </w:r>
+      <w:r>
+        <w:rPr>
+          <w:rFonts w:ascii="Times New Roman" w:hAnsi="Times New Roman" w:cs="Times New Roman"/>
+          <w:sz w:val="24"/>
+          <w:szCs w:val="24"/>
+        </w:rPr>
+        <w:t xml:space="preserve">Model ini menggunakan arsitektur </w:t>
+      </w:r>
+      <w:proofErr w:type="spellStart"/>
+      <w:r>
+        <w:rPr>
+          <w:rFonts w:ascii="Times New Roman" w:hAnsi="Times New Roman" w:cs="Times New Roman"/>
+          <w:i/>
+          <w:iCs/>
+          <w:sz w:val="24"/>
+          <w:szCs w:val="24"/>
+        </w:rPr>
+        <w:t>teacher</w:t>
+      </w:r>
+      <w:proofErr w:type="spellEnd"/>
+      <w:r>
+        <w:rPr>
+          <w:rFonts w:ascii="Times New Roman" w:hAnsi="Times New Roman" w:cs="Times New Roman"/>
+          <w:i/>
+          <w:iCs/>
+          <w:sz w:val="24"/>
+          <w:szCs w:val="24"/>
+        </w:rPr>
+        <w:t>–</w:t>
+      </w:r>
+      <w:proofErr w:type="spellStart"/>
+      <w:r>
+        <w:rPr>
+          <w:rFonts w:ascii="Times New Roman" w:hAnsi="Times New Roman" w:cs="Times New Roman"/>
+          <w:i/>
+          <w:iCs/>
+          <w:sz w:val="24"/>
+          <w:szCs w:val="24"/>
+        </w:rPr>
+        <w:t>student</w:t>
+      </w:r>
+      <w:proofErr w:type="spellEnd"/>
+      <w:r>
+        <w:rPr>
+          <w:rFonts w:ascii="Times New Roman" w:hAnsi="Times New Roman" w:cs="Times New Roman"/>
+          <w:sz w:val="24"/>
+          <w:szCs w:val="24"/>
+        </w:rPr>
+        <w:t xml:space="preserve">, di mana </w:t>
+      </w:r>
+      <w:proofErr w:type="spellStart"/>
+      <w:r>
+        <w:rPr>
+          <w:rFonts w:ascii="Times New Roman" w:hAnsi="Times New Roman" w:cs="Times New Roman"/>
+          <w:i/>
+          <w:iCs/>
+          <w:sz w:val="24"/>
+          <w:szCs w:val="24"/>
+        </w:rPr>
+        <w:t>teacher</w:t>
+      </w:r>
+      <w:proofErr w:type="spellEnd"/>
+      <w:r>
+        <w:rPr>
+          <w:rFonts w:ascii="Times New Roman" w:hAnsi="Times New Roman" w:cs="Times New Roman"/>
+          <w:sz w:val="24"/>
+          <w:szCs w:val="24"/>
+        </w:rPr>
+        <w:t xml:space="preserve"> menghasilkan target representasi </w:t>
+      </w:r>
+      <w:proofErr w:type="spellStart"/>
+      <w:r>
+        <w:rPr>
+          <w:rFonts w:ascii="Times New Roman" w:hAnsi="Times New Roman" w:cs="Times New Roman"/>
+          <w:i/>
+          <w:iCs/>
+          <w:sz w:val="24"/>
+          <w:szCs w:val="24"/>
+        </w:rPr>
+        <w:t>multimodal</w:t>
+      </w:r>
+      <w:proofErr w:type="spellEnd"/>
+      <w:r>
+        <w:rPr>
+          <w:rFonts w:ascii="Times New Roman" w:hAnsi="Times New Roman" w:cs="Times New Roman"/>
+          <w:sz w:val="24"/>
+          <w:szCs w:val="24"/>
+        </w:rPr>
+        <w:t xml:space="preserve"> secara dinamis selama proses pelatihan (tanpa tahap </w:t>
+      </w:r>
+      <w:proofErr w:type="spellStart"/>
+      <w:r>
+        <w:rPr>
+          <w:rFonts w:ascii="Times New Roman" w:hAnsi="Times New Roman" w:cs="Times New Roman"/>
+          <w:sz w:val="24"/>
+          <w:szCs w:val="24"/>
+        </w:rPr>
+        <w:t>pra</w:t>
+      </w:r>
+      <w:proofErr w:type="spellEnd"/>
+      <w:r>
+        <w:rPr>
+          <w:rFonts w:ascii="Times New Roman" w:hAnsi="Times New Roman" w:cs="Times New Roman"/>
+          <w:sz w:val="24"/>
+          <w:szCs w:val="24"/>
+        </w:rPr>
+        <w:t xml:space="preserve">-pemrosesan atau </w:t>
+      </w:r>
+      <w:proofErr w:type="spellStart"/>
+      <w:r>
+        <w:rPr>
+          <w:rFonts w:ascii="Times New Roman" w:hAnsi="Times New Roman" w:cs="Times New Roman"/>
+          <w:i/>
+          <w:iCs/>
+          <w:sz w:val="24"/>
+          <w:szCs w:val="24"/>
+        </w:rPr>
+        <w:t>klasterisasi</w:t>
+      </w:r>
+      <w:proofErr w:type="spellEnd"/>
+      <w:r>
+        <w:rPr>
+          <w:rFonts w:ascii="Times New Roman" w:hAnsi="Times New Roman" w:cs="Times New Roman"/>
+          <w:i/>
+          <w:iCs/>
+          <w:sz w:val="24"/>
+          <w:szCs w:val="24"/>
+        </w:rPr>
+        <w:t xml:space="preserve"> </w:t>
+      </w:r>
+      <w:proofErr w:type="spellStart"/>
+      <w:r>
+        <w:rPr>
+          <w:rFonts w:ascii="Times New Roman" w:hAnsi="Times New Roman" w:cs="Times New Roman"/>
+          <w:i/>
+          <w:iCs/>
+          <w:sz w:val="24"/>
+          <w:szCs w:val="24"/>
+        </w:rPr>
+        <w:t>offline</w:t>
+      </w:r>
+      <w:proofErr w:type="spellEnd"/>
+      <w:r>
+        <w:rPr>
+          <w:rFonts w:ascii="Times New Roman" w:hAnsi="Times New Roman" w:cs="Times New Roman"/>
+          <w:sz w:val="24"/>
+          <w:szCs w:val="24"/>
+        </w:rPr>
+        <w:t xml:space="preserve">), dan </w:t>
+      </w:r>
+      <w:proofErr w:type="spellStart"/>
+      <w:r>
+        <w:rPr>
+          <w:rFonts w:ascii="Times New Roman" w:hAnsi="Times New Roman" w:cs="Times New Roman"/>
+          <w:sz w:val="24"/>
+          <w:szCs w:val="24"/>
+        </w:rPr>
+        <w:t>student</w:t>
+      </w:r>
+      <w:proofErr w:type="spellEnd"/>
+      <w:r>
+        <w:rPr>
+          <w:rFonts w:ascii="Times New Roman" w:hAnsi="Times New Roman" w:cs="Times New Roman"/>
+          <w:sz w:val="24"/>
+          <w:szCs w:val="24"/>
+        </w:rPr>
+        <w:t xml:space="preserve"> belajar dengan melakukan </w:t>
+      </w:r>
+      <w:proofErr w:type="spellStart"/>
+      <w:r>
+        <w:rPr>
+          <w:rFonts w:ascii="Times New Roman" w:hAnsi="Times New Roman" w:cs="Times New Roman"/>
+          <w:i/>
+          <w:iCs/>
+          <w:sz w:val="24"/>
+          <w:szCs w:val="24"/>
+        </w:rPr>
+        <w:t>masked</w:t>
+      </w:r>
+      <w:proofErr w:type="spellEnd"/>
+      <w:r>
+        <w:rPr>
+          <w:rFonts w:ascii="Times New Roman" w:hAnsi="Times New Roman" w:cs="Times New Roman"/>
+          <w:i/>
+          <w:iCs/>
+          <w:sz w:val="24"/>
+          <w:szCs w:val="24"/>
+        </w:rPr>
+        <w:t xml:space="preserve"> </w:t>
+      </w:r>
+      <w:proofErr w:type="spellStart"/>
+      <w:r>
+        <w:rPr>
+          <w:rFonts w:ascii="Times New Roman" w:hAnsi="Times New Roman" w:cs="Times New Roman"/>
+          <w:i/>
+          <w:iCs/>
+          <w:sz w:val="24"/>
+          <w:szCs w:val="24"/>
+        </w:rPr>
+        <w:t>latent</w:t>
+      </w:r>
+      <w:proofErr w:type="spellEnd"/>
+      <w:r>
+        <w:rPr>
+          <w:rFonts w:ascii="Times New Roman" w:hAnsi="Times New Roman" w:cs="Times New Roman"/>
+          <w:i/>
+          <w:iCs/>
+          <w:sz w:val="24"/>
+          <w:szCs w:val="24"/>
+        </w:rPr>
+        <w:t xml:space="preserve"> </w:t>
+      </w:r>
+      <w:proofErr w:type="spellStart"/>
+      <w:r>
+        <w:rPr>
+          <w:rFonts w:ascii="Times New Roman" w:hAnsi="Times New Roman" w:cs="Times New Roman"/>
+          <w:i/>
+          <w:iCs/>
+          <w:sz w:val="24"/>
+          <w:szCs w:val="24"/>
+        </w:rPr>
+        <w:t>feature</w:t>
+      </w:r>
+      <w:proofErr w:type="spellEnd"/>
+      <w:r>
+        <w:rPr>
+          <w:rFonts w:ascii="Times New Roman" w:hAnsi="Times New Roman" w:cs="Times New Roman"/>
+          <w:i/>
+          <w:iCs/>
+          <w:sz w:val="24"/>
+          <w:szCs w:val="24"/>
+        </w:rPr>
+        <w:t xml:space="preserve"> </w:t>
+      </w:r>
+      <w:proofErr w:type="spellStart"/>
+      <w:r>
+        <w:rPr>
+          <w:rFonts w:ascii="Times New Roman" w:hAnsi="Times New Roman" w:cs="Times New Roman"/>
+          <w:i/>
+          <w:iCs/>
+          <w:sz w:val="24"/>
+          <w:szCs w:val="24"/>
+        </w:rPr>
+        <w:t>regression</w:t>
+      </w:r>
+      <w:proofErr w:type="spellEnd"/>
+      <w:r>
+        <w:rPr>
+          <w:rFonts w:ascii="Times New Roman" w:hAnsi="Times New Roman" w:cs="Times New Roman"/>
+          <w:sz w:val="24"/>
+          <w:szCs w:val="24"/>
+        </w:rPr>
+        <w:t xml:space="preserve"> terhadap target tersebut. Dengan pendekatan ini, AV2vec menghilangkan kebutuhan akan langkah </w:t>
+      </w:r>
+      <w:proofErr w:type="spellStart"/>
+      <w:r>
+        <w:rPr>
+          <w:rFonts w:ascii="Times New Roman" w:hAnsi="Times New Roman" w:cs="Times New Roman"/>
+          <w:sz w:val="24"/>
+          <w:szCs w:val="24"/>
+        </w:rPr>
+        <w:t>iteratif</w:t>
+      </w:r>
+      <w:proofErr w:type="spellEnd"/>
+      <w:r>
+        <w:rPr>
+          <w:rFonts w:ascii="Times New Roman" w:hAnsi="Times New Roman" w:cs="Times New Roman"/>
+          <w:sz w:val="24"/>
+          <w:szCs w:val="24"/>
+        </w:rPr>
+        <w:t xml:space="preserve"> yang digunakan oleh AV-</w:t>
+      </w:r>
+      <w:proofErr w:type="spellStart"/>
+      <w:r>
+        <w:rPr>
+          <w:rFonts w:ascii="Times New Roman" w:hAnsi="Times New Roman" w:cs="Times New Roman"/>
+          <w:sz w:val="24"/>
+          <w:szCs w:val="24"/>
+        </w:rPr>
+        <w:t>HuBERT</w:t>
+      </w:r>
+      <w:proofErr w:type="spellEnd"/>
+      <w:r>
+        <w:rPr>
+          <w:rFonts w:ascii="Times New Roman" w:hAnsi="Times New Roman" w:cs="Times New Roman"/>
+          <w:sz w:val="24"/>
+          <w:szCs w:val="24"/>
+        </w:rPr>
+        <w:t xml:space="preserve">, sehingga biaya pelatihan berkurang hingga kurang dari seperlima. Penulis juga mengusulkan </w:t>
+      </w:r>
+      <w:r>
+        <w:rPr>
+          <w:rFonts w:ascii="Times New Roman" w:hAnsi="Times New Roman" w:cs="Times New Roman"/>
+          <w:b/>
+          <w:bCs/>
+          <w:sz w:val="24"/>
+          <w:szCs w:val="24"/>
+        </w:rPr>
+        <w:t>AV2vec-MLM</w:t>
+      </w:r>
+      <w:r>
+        <w:rPr>
+          <w:rFonts w:ascii="Times New Roman" w:hAnsi="Times New Roman" w:cs="Times New Roman"/>
+          <w:sz w:val="24"/>
+          <w:szCs w:val="24"/>
+        </w:rPr>
+        <w:t xml:space="preserve">, yang menambahkan </w:t>
+      </w:r>
+      <w:proofErr w:type="spellStart"/>
+      <w:r>
+        <w:rPr>
+          <w:rFonts w:ascii="Times New Roman" w:hAnsi="Times New Roman" w:cs="Times New Roman"/>
+          <w:i/>
+          <w:iCs/>
+          <w:sz w:val="24"/>
+          <w:szCs w:val="24"/>
+        </w:rPr>
+        <w:t>masked</w:t>
+      </w:r>
+      <w:proofErr w:type="spellEnd"/>
+      <w:r>
+        <w:rPr>
+          <w:rFonts w:ascii="Times New Roman" w:hAnsi="Times New Roman" w:cs="Times New Roman"/>
+          <w:i/>
+          <w:iCs/>
+          <w:sz w:val="24"/>
+          <w:szCs w:val="24"/>
+        </w:rPr>
+        <w:t xml:space="preserve"> </w:t>
+      </w:r>
+      <w:proofErr w:type="spellStart"/>
+      <w:r>
+        <w:rPr>
+          <w:rFonts w:ascii="Times New Roman" w:hAnsi="Times New Roman" w:cs="Times New Roman"/>
+          <w:i/>
+          <w:iCs/>
+          <w:sz w:val="24"/>
+          <w:szCs w:val="24"/>
+        </w:rPr>
+        <w:t>language</w:t>
+      </w:r>
+      <w:proofErr w:type="spellEnd"/>
+      <w:r>
+        <w:rPr>
+          <w:rFonts w:ascii="Times New Roman" w:hAnsi="Times New Roman" w:cs="Times New Roman"/>
+          <w:i/>
+          <w:iCs/>
+          <w:sz w:val="24"/>
+          <w:szCs w:val="24"/>
+        </w:rPr>
+        <w:t xml:space="preserve"> model </w:t>
+      </w:r>
+      <w:proofErr w:type="spellStart"/>
+      <w:r>
+        <w:rPr>
+          <w:rFonts w:ascii="Times New Roman" w:hAnsi="Times New Roman" w:cs="Times New Roman"/>
+          <w:i/>
+          <w:iCs/>
+          <w:sz w:val="24"/>
+          <w:szCs w:val="24"/>
+        </w:rPr>
+        <w:t>loss</w:t>
+      </w:r>
+      <w:proofErr w:type="spellEnd"/>
+      <w:r>
+        <w:rPr>
+          <w:rFonts w:ascii="Times New Roman" w:hAnsi="Times New Roman" w:cs="Times New Roman"/>
+          <w:sz w:val="24"/>
+          <w:szCs w:val="24"/>
+        </w:rPr>
+        <w:t xml:space="preserve"> melalui </w:t>
+      </w:r>
+      <w:proofErr w:type="spellStart"/>
+      <w:r>
+        <w:rPr>
+          <w:rFonts w:ascii="Times New Roman" w:hAnsi="Times New Roman" w:cs="Times New Roman"/>
+          <w:sz w:val="24"/>
+          <w:szCs w:val="24"/>
+        </w:rPr>
+        <w:t>multitask</w:t>
+      </w:r>
+      <w:proofErr w:type="spellEnd"/>
+      <w:r>
+        <w:rPr>
+          <w:rFonts w:ascii="Times New Roman" w:hAnsi="Times New Roman" w:cs="Times New Roman"/>
+          <w:sz w:val="24"/>
+          <w:szCs w:val="24"/>
+        </w:rPr>
+        <w:t xml:space="preserve"> </w:t>
+      </w:r>
+      <w:proofErr w:type="spellStart"/>
+      <w:r>
+        <w:rPr>
+          <w:rFonts w:ascii="Times New Roman" w:hAnsi="Times New Roman" w:cs="Times New Roman"/>
+          <w:sz w:val="24"/>
+          <w:szCs w:val="24"/>
+        </w:rPr>
+        <w:t>learning</w:t>
+      </w:r>
+      <w:proofErr w:type="spellEnd"/>
+      <w:r>
+        <w:rPr>
+          <w:rFonts w:ascii="Times New Roman" w:hAnsi="Times New Roman" w:cs="Times New Roman"/>
+          <w:sz w:val="24"/>
+          <w:szCs w:val="24"/>
+        </w:rPr>
+        <w:t>. Hasil eksperimen menunjukkan bahwa AV2vec mencapai performa sebanding dengan AV-</w:t>
+      </w:r>
+      <w:proofErr w:type="spellStart"/>
+      <w:r>
+        <w:rPr>
+          <w:rFonts w:ascii="Times New Roman" w:hAnsi="Times New Roman" w:cs="Times New Roman"/>
+          <w:sz w:val="24"/>
+          <w:szCs w:val="24"/>
+        </w:rPr>
+        <w:t>HuBERT</w:t>
+      </w:r>
+      <w:proofErr w:type="spellEnd"/>
+      <w:r>
+        <w:rPr>
+          <w:rFonts w:ascii="Times New Roman" w:hAnsi="Times New Roman" w:cs="Times New Roman"/>
+          <w:sz w:val="24"/>
+          <w:szCs w:val="24"/>
+        </w:rPr>
+        <w:t xml:space="preserve">, sementara AV2vec-MLM melampaui </w:t>
+      </w:r>
+      <w:proofErr w:type="spellStart"/>
+      <w:r>
+        <w:rPr>
+          <w:rFonts w:ascii="Times New Roman" w:hAnsi="Times New Roman" w:cs="Times New Roman"/>
+          <w:sz w:val="24"/>
+          <w:szCs w:val="24"/>
+        </w:rPr>
+        <w:t>baseline</w:t>
+      </w:r>
+      <w:proofErr w:type="spellEnd"/>
+      <w:r>
+        <w:rPr>
+          <w:rFonts w:ascii="Times New Roman" w:hAnsi="Times New Roman" w:cs="Times New Roman"/>
+          <w:sz w:val="24"/>
+          <w:szCs w:val="24"/>
+        </w:rPr>
+        <w:t xml:space="preserve"> dan memberikan kinerja terbaik pada tugas </w:t>
+      </w:r>
+      <w:proofErr w:type="spellStart"/>
+      <w:r>
+        <w:rPr>
+          <w:rFonts w:ascii="Times New Roman" w:hAnsi="Times New Roman" w:cs="Times New Roman"/>
+          <w:i/>
+          <w:iCs/>
+          <w:sz w:val="24"/>
+          <w:szCs w:val="24"/>
+        </w:rPr>
+        <w:t>downstrea</w:t>
+      </w:r>
+      <w:r>
+        <w:rPr>
+          <w:rFonts w:ascii="Times New Roman" w:hAnsi="Times New Roman" w:cs="Times New Roman"/>
+          <w:i/>
+          <w:iCs/>
+          <w:sz w:val="24"/>
+          <w:szCs w:val="24"/>
+        </w:rPr>
+        <w:t>m</w:t>
+      </w:r>
+      <w:proofErr w:type="spellEnd"/>
+      <w:r>
+        <w:rPr>
+          <w:rFonts w:ascii="Times New Roman" w:hAnsi="Times New Roman" w:cs="Times New Roman"/>
+          <w:i/>
+          <w:iCs/>
+          <w:sz w:val="24"/>
+          <w:szCs w:val="24"/>
+        </w:rPr>
+        <w:t xml:space="preserve"> </w:t>
+      </w:r>
+      <w:r>
+        <w:rPr>
+          <w:rFonts w:ascii="Times New Roman" w:hAnsi="Times New Roman" w:cs="Times New Roman"/>
+          <w:i/>
+          <w:iCs/>
+          <w:sz w:val="24"/>
+          <w:szCs w:val="24"/>
+        </w:rPr>
+        <w:fldChar w:fldCharType="begin"/>
+      </w:r>
+      <w:r>
+        <w:rPr>
+          <w:rFonts w:ascii="Times New Roman" w:hAnsi="Times New Roman" w:cs="Times New Roman"/>
+          <w:i/>
+          <w:iCs/>
+          <w:sz w:val="24"/>
+          <w:szCs w:val="24"/>
+        </w:rPr>
+        <w:instrText xml:space="preserve"> ADDIN ZOTERO_ITEM CSL_CITATION {"citationID":"av8imOZq","properties":{"formattedCitation":"[16]","plainCitation":"[16]","noteIndex":0},"citationItems":[{"id":47,"uris":["http://zotero.org/users/local/Hk47Hz5P/items/DXIQMCE8"],"itemData":{"id":47,"type":"article","abstract":"In this work, we present a novel method, named AV2vec, for learning audio-visual speech representations by multimodal self-distillation. AV2vec has a student and a teacher module, in which the student performs a masked latent feature regression task using the multimodal target features generated online by the teacher. The parameters of the teacher model are a momentum update of the student. Since our target features are generated online, AV2vec needs no iteration step like AV-HuBERT and the total training time cost is reduced to less than one-fifth. We further propose AV2vec-MLM in this study, which augments AV2vec with a masked language model (MLM)-style loss using multitask learning. Our experimental results show that AV2vec achieved comparable performance to the AV-HuBERT baseline. When combined with an MLM-style loss, AV2vec-MLM outperformed baselines and achieved the best performance on the downstream tasks.","DOI":"10.48550/arXiv.2212.02782","note":"arXiv:2212.02782 [eess]","number":"arXiv:2212.02782","publisher":"arXiv","source":"arXiv.org","title":"Self-Supervised Audio-Visual Speech Representations Learning By Multimodal Self-Distillation","URL":"http://arxiv.org/abs/2212.02782","author":[{"family":"Zhang","given":"Jing-Xuan"},{"family":"Wan","given":"Genshun"},{"family":"Ling","given":"Zhen-Hua"},{"family":"Pan","given":"Jia"},{"family":"Gao","given":"Jianqing"},{"family":"Liu","given":"Cong"}],"accessed":{"date-parts":[["2025",9,18]]},"issued":{"date-parts":[["2022",12,6]]}}}],"schema":"https://github.com/citation-style-language/schema/raw/master/csl-citation.json"} </w:instrText>
+      </w:r>
+      <w:r>
+        <w:rPr>
+          <w:rFonts w:ascii="Times New Roman" w:hAnsi="Times New Roman" w:cs="Times New Roman"/>
+          <w:i/>
+          <w:iCs/>
+          <w:sz w:val="24"/>
+          <w:szCs w:val="24"/>
+        </w:rPr>
+        <w:fldChar w:fldCharType="separate"/>
+      </w:r>
+      <w:r>
+        <w:rPr>
+          <w:rFonts w:ascii="Times New Roman" w:hAnsi="Times New Roman" w:cs="Times New Roman"/>
+          <w:sz w:val="24"/>
+        </w:rPr>
+        <w:t>[16]</w:t>
+      </w:r>
+      <w:r>
+        <w:rPr>
+          <w:rFonts w:ascii="Times New Roman" w:hAnsi="Times New Roman" w:cs="Times New Roman"/>
+          <w:i/>
+          <w:iCs/>
+          <w:sz w:val="24"/>
+          <w:szCs w:val="24"/>
+        </w:rPr>
+        <w:fldChar w:fldCharType="end"/>
+      </w:r>
+      <w:r>
+        <w:rPr>
+          <w:rFonts w:ascii="Times New Roman" w:hAnsi="Times New Roman" w:cs="Times New Roman"/>
+          <w:sz w:val="24"/>
+          <w:szCs w:val="24"/>
+        </w:rPr>
+        <w:t>.</w:t>
+      </w:r>
+    </w:p>
+    <w:p>
+      <w:pPr>
+        <w:spacing w:line="360" w:lineRule="auto"/>
+        <w:jc w:val="center"/>
+        <w:rPr>
+          <w:rFonts w:ascii="Times New Roman" w:hAnsi="Times New Roman" w:cs="Times New Roman"/>
+        </w:rPr>
+      </w:pPr>
+      <w:bookmarkStart w:id="10" w:name="_Toc209074251"/>
+    </w:p>
+    <w:p>
+      <w:pPr>
+        <w:spacing w:line="360" w:lineRule="auto"/>
+        <w:jc w:val="center"/>
+        <w:rPr>
+          <w:rFonts w:ascii="Times New Roman" w:hAnsi="Times New Roman" w:cs="Times New Roman"/>
+        </w:rPr>
+      </w:pPr>
+    </w:p>
+    <w:p>
+      <w:pPr>
+        <w:spacing w:line="360" w:lineRule="auto"/>
+        <w:jc w:val="center"/>
+        <w:rPr>
+          <w:rFonts w:ascii="Times New Roman" w:hAnsi="Times New Roman" w:cs="Times New Roman"/>
+        </w:rPr>
+      </w:pPr>
+    </w:p>
+    <w:p>
+      <w:pPr>
+        <w:spacing w:line="360" w:lineRule="auto"/>
+        <w:jc w:val="center"/>
+        <w:rPr>
+          <w:rFonts w:ascii="Times New Roman" w:hAnsi="Times New Roman" w:cs="Times New Roman"/>
+          <w:sz w:val="24"/>
+          <w:szCs w:val="24"/>
+        </w:rPr>
+      </w:pPr>
+      <w:r>
+        <w:rPr>
+          <w:rFonts w:ascii="Times New Roman" w:hAnsi="Times New Roman" w:cs="Times New Roman"/>
+        </w:rPr>
+        <w:lastRenderedPageBreak/>
+        <w:t>Tabel</w:t>
+      </w:r>
+      <w:r>
+        <w:rPr>
+          <w:rFonts w:ascii="Times New Roman" w:hAnsi="Times New Roman" w:cs="Times New Roman"/>
+        </w:rPr>
+        <w:t xml:space="preserve"> </w:t>
+      </w:r>
+      <w:r>
+        <w:rPr>
+          <w:rFonts w:ascii="Times New Roman" w:hAnsi="Times New Roman" w:cs="Times New Roman"/>
+          <w:i/>
+          <w:iCs/>
+        </w:rPr>
+        <w:fldChar w:fldCharType="begin"/>
+      </w:r>
+      <w:r>
+        <w:rPr>
+          <w:rFonts w:ascii="Times New Roman" w:hAnsi="Times New Roman" w:cs="Times New Roman"/>
+        </w:rPr>
+        <w:instrText xml:space="preserve"> SEQ Table \* ARABIC </w:instrText>
+      </w:r>
+      <w:r>
+        <w:rPr>
+          <w:rFonts w:ascii="Times New Roman" w:hAnsi="Times New Roman" w:cs="Times New Roman"/>
+          <w:i/>
+          <w:iCs/>
+        </w:rPr>
+        <w:fldChar w:fldCharType="separate"/>
+      </w:r>
+      <w:r>
+        <w:rPr>
+          <w:rFonts w:ascii="Times New Roman" w:hAnsi="Times New Roman" w:cs="Times New Roman"/>
+          <w:noProof/>
+        </w:rPr>
+        <w:t>1</w:t>
+      </w:r>
+      <w:r>
+        <w:rPr>
+          <w:rFonts w:ascii="Times New Roman" w:hAnsi="Times New Roman" w:cs="Times New Roman"/>
+          <w:i/>
+          <w:iCs/>
+        </w:rPr>
+        <w:fldChar w:fldCharType="end"/>
+      </w:r>
+      <w:r>
+        <w:rPr>
+          <w:rFonts w:ascii="Times New Roman" w:hAnsi="Times New Roman" w:cs="Times New Roman"/>
+        </w:rPr>
+        <w:t xml:space="preserve"> State </w:t>
+      </w:r>
+      <w:proofErr w:type="spellStart"/>
+      <w:r>
+        <w:rPr>
+          <w:rFonts w:ascii="Times New Roman" w:hAnsi="Times New Roman" w:cs="Times New Roman"/>
+        </w:rPr>
+        <w:t>of</w:t>
+      </w:r>
+      <w:proofErr w:type="spellEnd"/>
+      <w:r>
+        <w:rPr>
+          <w:rFonts w:ascii="Times New Roman" w:hAnsi="Times New Roman" w:cs="Times New Roman"/>
+        </w:rPr>
+        <w:t xml:space="preserve"> </w:t>
+      </w:r>
+      <w:proofErr w:type="spellStart"/>
+      <w:r>
+        <w:rPr>
+          <w:rFonts w:ascii="Times New Roman" w:hAnsi="Times New Roman" w:cs="Times New Roman"/>
+        </w:rPr>
+        <w:t>the</w:t>
+      </w:r>
+      <w:proofErr w:type="spellEnd"/>
+      <w:r>
+        <w:rPr>
+          <w:rFonts w:ascii="Times New Roman" w:hAnsi="Times New Roman" w:cs="Times New Roman"/>
+        </w:rPr>
+        <w:t xml:space="preserve"> </w:t>
+      </w:r>
+      <w:proofErr w:type="spellStart"/>
+      <w:r>
+        <w:rPr>
+          <w:rFonts w:ascii="Times New Roman" w:hAnsi="Times New Roman" w:cs="Times New Roman"/>
+        </w:rPr>
+        <w:t>art</w:t>
+      </w:r>
+      <w:bookmarkEnd w:id="10"/>
+      <w:proofErr w:type="spellEnd"/>
     </w:p>
     <w:tbl>
       <w:tblPr>
@@ -7114,10 +8529,10 @@
         <w:tblLook w:val="04A0" w:firstRow="1" w:lastRow="0" w:firstColumn="1" w:lastColumn="0" w:noHBand="0" w:noVBand="1"/>
       </w:tblPr>
       <w:tblGrid>
-        <w:gridCol w:w="546"/>
-        <w:gridCol w:w="2050"/>
+        <w:gridCol w:w="532"/>
+        <w:gridCol w:w="2443"/>
         <w:gridCol w:w="2389"/>
-        <w:gridCol w:w="3128"/>
+        <w:gridCol w:w="2749"/>
       </w:tblGrid>
       <w:tr>
         <w:trPr>
@@ -7139,9 +8554,9 @@
                 <w:bCs/>
                 <w:sz w:val="24"/>
                 <w:szCs w:val="24"/>
-                <w:lang w:val="en-US"/>
               </w:rPr>
             </w:pPr>
+            <w:proofErr w:type="spellStart"/>
             <w:r>
               <w:rPr>
                 <w:rFonts w:ascii="Times New Roman" w:hAnsi="Times New Roman" w:cs="Times New Roman"/>
@@ -7149,10 +8564,10 @@
                 <w:bCs/>
                 <w:sz w:val="24"/>
                 <w:szCs w:val="24"/>
-                <w:lang w:val="en-US"/>
               </w:rPr>
               <w:t>No</w:t>
             </w:r>
+            <w:proofErr w:type="spellEnd"/>
           </w:p>
         </w:tc>
         <w:tc>
@@ -7170,7 +8585,6 @@
                 <w:bCs/>
                 <w:sz w:val="24"/>
                 <w:szCs w:val="24"/>
-                <w:lang w:val="en-US"/>
               </w:rPr>
             </w:pPr>
             <w:r>
@@ -7180,7 +8594,6 @@
                 <w:bCs/>
                 <w:sz w:val="24"/>
                 <w:szCs w:val="24"/>
-                <w:lang w:val="en-US"/>
               </w:rPr>
               <w:t>Judul Jurnal dan Peneliti</w:t>
             </w:r>
@@ -7201,7 +8614,6 @@
                 <w:bCs/>
                 <w:sz w:val="24"/>
                 <w:szCs w:val="24"/>
-                <w:lang w:val="en-US"/>
               </w:rPr>
             </w:pPr>
             <w:r>
@@ -7211,7 +8623,6 @@
                 <w:bCs/>
                 <w:sz w:val="24"/>
                 <w:szCs w:val="24"/>
-                <w:lang w:val="en-US"/>
               </w:rPr>
               <w:t xml:space="preserve">Metode </w:t>
             </w:r>
@@ -7233,7 +8644,6 @@
                 <w:bCs/>
                 <w:sz w:val="24"/>
                 <w:szCs w:val="24"/>
-                <w:lang w:val="fi-FI"/>
               </w:rPr>
             </w:pPr>
             <w:r>
@@ -7243,7 +8653,6 @@
                 <w:bCs/>
                 <w:sz w:val="24"/>
                 <w:szCs w:val="24"/>
-                <w:lang w:val="fi-FI"/>
               </w:rPr>
               <w:t>Tujuan</w:t>
             </w:r>
@@ -7268,7 +8677,6 @@
                 <w:rFonts w:ascii="Times New Roman" w:hAnsi="Times New Roman" w:cs="Times New Roman"/>
                 <w:sz w:val="24"/>
                 <w:szCs w:val="24"/>
-                <w:lang w:val="en-US"/>
               </w:rPr>
             </w:pPr>
             <w:r>
@@ -7276,7 +8684,6 @@
                 <w:rFonts w:ascii="Times New Roman" w:hAnsi="Times New Roman" w:cs="Times New Roman"/>
                 <w:sz w:val="24"/>
                 <w:szCs w:val="24"/>
-                <w:lang w:val="en-US"/>
               </w:rPr>
               <w:t>1</w:t>
             </w:r>
@@ -7304,7 +8711,25 @@
                 <w:sz w:val="24"/>
                 <w:szCs w:val="24"/>
               </w:rPr>
-              <w:t>wav2vec 2.0: A Framework for Self-Supervised Learning of Speech Representations</w:t>
+              <w:t xml:space="preserve">wav2vec 2.0: A </w:t>
+            </w:r>
+            <w:proofErr w:type="spellStart"/>
+            <w:r>
+              <w:rPr>
+                <w:rFonts w:ascii="Times New Roman" w:hAnsi="Times New Roman" w:cs="Times New Roman"/>
+                <w:sz w:val="24"/>
+                <w:szCs w:val="24"/>
+              </w:rPr>
+              <w:t>Framework</w:t>
+            </w:r>
+            <w:proofErr w:type="spellEnd"/>
+            <w:r>
+              <w:rPr>
+                <w:rFonts w:ascii="Times New Roman" w:hAnsi="Times New Roman" w:cs="Times New Roman"/>
+                <w:sz w:val="24"/>
+                <w:szCs w:val="24"/>
+              </w:rPr>
+              <w:t xml:space="preserve"> for Self-Supervised Learning of Speech Representations</w:t>
             </w:r>
           </w:p>
           <w:p>
@@ -7319,7 +8744,6 @@
                 <w:iCs/>
                 <w:sz w:val="24"/>
                 <w:szCs w:val="24"/>
-                <w:lang w:val="en-US"/>
               </w:rPr>
             </w:pPr>
           </w:p>
@@ -7332,7 +8756,6 @@
                 <w:rFonts w:ascii="Times New Roman" w:hAnsi="Times New Roman" w:cs="Times New Roman"/>
                 <w:sz w:val="24"/>
                 <w:szCs w:val="24"/>
-                <w:lang w:val="fi-FI"/>
               </w:rPr>
             </w:pPr>
             <w:r>
@@ -7340,7 +8763,6 @@
                 <w:rFonts w:ascii="Times New Roman" w:hAnsi="Times New Roman" w:cs="Times New Roman"/>
                 <w:sz w:val="24"/>
                 <w:szCs w:val="24"/>
-                <w:lang w:val="fi-FI"/>
               </w:rPr>
               <w:t xml:space="preserve">Peneliti: </w:t>
             </w:r>
@@ -7354,7 +8776,6 @@
                 <w:rFonts w:ascii="Times New Roman" w:hAnsi="Times New Roman" w:cs="Times New Roman"/>
                 <w:sz w:val="24"/>
                 <w:szCs w:val="24"/>
-                <w:lang w:val="fi-FI"/>
               </w:rPr>
             </w:pPr>
             <w:r>
@@ -7362,34 +8783,50 @@
                 <w:rFonts w:ascii="Times New Roman" w:hAnsi="Times New Roman" w:cs="Times New Roman"/>
                 <w:sz w:val="24"/>
                 <w:szCs w:val="24"/>
-                <w:lang w:val="fi-FI"/>
-              </w:rPr>
-              <w:t>R Prajana</w:t>
-            </w:r>
-            <w:r>
-              <w:rPr>
-                <w:rFonts w:ascii="Times New Roman" w:hAnsi="Times New Roman" w:cs="Times New Roman"/>
-                <w:sz w:val="24"/>
-                <w:szCs w:val="24"/>
-                <w:lang w:val="fi-FI"/>
+              </w:rPr>
+              <w:t xml:space="preserve">R </w:t>
+            </w:r>
+            <w:proofErr w:type="spellStart"/>
+            <w:r>
+              <w:rPr>
+                <w:rFonts w:ascii="Times New Roman" w:hAnsi="Times New Roman" w:cs="Times New Roman"/>
+                <w:sz w:val="24"/>
+                <w:szCs w:val="24"/>
+              </w:rPr>
+              <w:t>Prajana</w:t>
+            </w:r>
+            <w:proofErr w:type="spellEnd"/>
+            <w:r>
+              <w:rPr>
+                <w:rFonts w:ascii="Times New Roman" w:hAnsi="Times New Roman" w:cs="Times New Roman"/>
+                <w:sz w:val="24"/>
+                <w:szCs w:val="24"/>
               </w:rPr>
               <w:t xml:space="preserve">, </w:t>
             </w:r>
-            <w:r>
-              <w:rPr>
-                <w:rFonts w:ascii="Times New Roman" w:hAnsi="Times New Roman" w:cs="Times New Roman"/>
-                <w:sz w:val="24"/>
-                <w:szCs w:val="24"/>
-                <w:lang w:val="fi-FI"/>
-              </w:rPr>
-              <w:t>Prof.Kavitha S N</w:t>
-            </w:r>
-            <w:r>
-              <w:rPr>
-                <w:rFonts w:ascii="Times New Roman" w:hAnsi="Times New Roman" w:cs="Times New Roman"/>
-                <w:sz w:val="24"/>
-                <w:szCs w:val="24"/>
-                <w:lang w:val="fi-FI"/>
+            <w:proofErr w:type="spellStart"/>
+            <w:r>
+              <w:rPr>
+                <w:rFonts w:ascii="Times New Roman" w:hAnsi="Times New Roman" w:cs="Times New Roman"/>
+                <w:sz w:val="24"/>
+                <w:szCs w:val="24"/>
+              </w:rPr>
+              <w:t>Prof.Kavitha</w:t>
+            </w:r>
+            <w:proofErr w:type="spellEnd"/>
+            <w:r>
+              <w:rPr>
+                <w:rFonts w:ascii="Times New Roman" w:hAnsi="Times New Roman" w:cs="Times New Roman"/>
+                <w:sz w:val="24"/>
+                <w:szCs w:val="24"/>
+              </w:rPr>
+              <w:t xml:space="preserve"> S N</w:t>
+            </w:r>
+            <w:r>
+              <w:rPr>
+                <w:rFonts w:ascii="Times New Roman" w:hAnsi="Times New Roman" w:cs="Times New Roman"/>
+                <w:sz w:val="24"/>
+                <w:szCs w:val="24"/>
               </w:rPr>
               <w:t xml:space="preserve"> (</w:t>
             </w:r>
@@ -7398,7 +8835,6 @@
                 <w:rFonts w:ascii="Times New Roman" w:hAnsi="Times New Roman" w:cs="Times New Roman"/>
                 <w:sz w:val="24"/>
                 <w:szCs w:val="24"/>
-                <w:lang w:val="fi-FI"/>
               </w:rPr>
               <w:t>2021</w:t>
             </w:r>
@@ -7407,7 +8843,6 @@
                 <w:rFonts w:ascii="Times New Roman" w:hAnsi="Times New Roman" w:cs="Times New Roman"/>
                 <w:sz w:val="24"/>
                 <w:szCs w:val="24"/>
-                <w:lang w:val="fi-FI"/>
               </w:rPr>
               <w:t>)</w:t>
             </w:r>
@@ -7427,7 +8862,6 @@
                 <w:rFonts w:ascii="Times New Roman" w:hAnsi="Times New Roman" w:cs="Times New Roman"/>
                 <w:sz w:val="24"/>
                 <w:szCs w:val="24"/>
-                <w:lang w:val="en-US"/>
               </w:rPr>
             </w:pPr>
             <w:r>
@@ -7435,10 +8869,10 @@
                 <w:rFonts w:ascii="Times New Roman" w:hAnsi="Times New Roman" w:cs="Times New Roman"/>
                 <w:sz w:val="24"/>
                 <w:szCs w:val="24"/>
-                <w:lang w:val="en-US"/>
               </w:rPr>
               <w:t xml:space="preserve">Wav2vec2, </w:t>
             </w:r>
+            <w:proofErr w:type="spellStart"/>
             <w:r>
               <w:rPr>
                 <w:rFonts w:ascii="Times New Roman" w:hAnsi="Times New Roman" w:cs="Times New Roman"/>
@@ -7447,8 +8881,119 @@
                 <w:sz w:val="24"/>
                 <w:szCs w:val="24"/>
               </w:rPr>
-              <w:t>contrastive masked prediction of quantized units</w:t>
-            </w:r>
+              <w:t>contrastive</w:t>
+            </w:r>
+            <w:proofErr w:type="spellEnd"/>
+            <w:r>
+              <w:rPr>
+                <w:rFonts w:ascii="Times New Roman" w:hAnsi="Times New Roman" w:cs="Times New Roman"/>
+                <w:i/>
+                <w:iCs/>
+                <w:sz w:val="24"/>
+                <w:szCs w:val="24"/>
+              </w:rPr>
+              <w:t xml:space="preserve"> </w:t>
+            </w:r>
+            <w:proofErr w:type="spellStart"/>
+            <w:r>
+              <w:rPr>
+                <w:rFonts w:ascii="Times New Roman" w:hAnsi="Times New Roman" w:cs="Times New Roman"/>
+                <w:i/>
+                <w:iCs/>
+                <w:sz w:val="24"/>
+                <w:szCs w:val="24"/>
+              </w:rPr>
+              <w:t>masked</w:t>
+            </w:r>
+            <w:proofErr w:type="spellEnd"/>
+            <w:r>
+              <w:rPr>
+                <w:rFonts w:ascii="Times New Roman" w:hAnsi="Times New Roman" w:cs="Times New Roman"/>
+                <w:i/>
+                <w:iCs/>
+                <w:sz w:val="24"/>
+                <w:szCs w:val="24"/>
+              </w:rPr>
+              <w:t xml:space="preserve"> </w:t>
+            </w:r>
+            <w:proofErr w:type="spellStart"/>
+            <w:r>
+              <w:rPr>
+                <w:rFonts w:ascii="Times New Roman" w:hAnsi="Times New Roman" w:cs="Times New Roman"/>
+                <w:i/>
+                <w:iCs/>
+                <w:sz w:val="24"/>
+                <w:szCs w:val="24"/>
+              </w:rPr>
+              <w:t>prediction</w:t>
+            </w:r>
+            <w:proofErr w:type="spellEnd"/>
+            <w:r>
+              <w:rPr>
+                <w:rFonts w:ascii="Times New Roman" w:hAnsi="Times New Roman" w:cs="Times New Roman"/>
+                <w:i/>
+                <w:iCs/>
+                <w:sz w:val="24"/>
+                <w:szCs w:val="24"/>
+              </w:rPr>
+              <w:t xml:space="preserve"> </w:t>
+            </w:r>
+            <w:proofErr w:type="spellStart"/>
+            <w:r>
+              <w:rPr>
+                <w:rFonts w:ascii="Times New Roman" w:hAnsi="Times New Roman" w:cs="Times New Roman"/>
+                <w:i/>
+                <w:iCs/>
+                <w:sz w:val="24"/>
+                <w:szCs w:val="24"/>
+              </w:rPr>
+              <w:t>of</w:t>
+            </w:r>
+            <w:proofErr w:type="spellEnd"/>
+            <w:r>
+              <w:rPr>
+                <w:rFonts w:ascii="Times New Roman" w:hAnsi="Times New Roman" w:cs="Times New Roman"/>
+                <w:i/>
+                <w:iCs/>
+                <w:sz w:val="24"/>
+                <w:szCs w:val="24"/>
+              </w:rPr>
+              <w:t xml:space="preserve"> </w:t>
+            </w:r>
+            <w:proofErr w:type="spellStart"/>
+            <w:r>
+              <w:rPr>
+                <w:rFonts w:ascii="Times New Roman" w:hAnsi="Times New Roman" w:cs="Times New Roman"/>
+                <w:i/>
+                <w:iCs/>
+                <w:sz w:val="24"/>
+                <w:szCs w:val="24"/>
+              </w:rPr>
+              <w:t>quantized</w:t>
+            </w:r>
+            <w:proofErr w:type="spellEnd"/>
+            <w:r>
+              <w:rPr>
+                <w:rFonts w:ascii="Times New Roman" w:hAnsi="Times New Roman" w:cs="Times New Roman"/>
+                <w:i/>
+                <w:iCs/>
+                <w:sz w:val="24"/>
+                <w:szCs w:val="24"/>
+              </w:rPr>
+              <w:t xml:space="preserve"> </w:t>
+            </w:r>
+            <w:proofErr w:type="spellStart"/>
+            <w:r>
+              <w:rPr>
+                <w:rFonts w:ascii="Times New Roman" w:hAnsi="Times New Roman" w:cs="Times New Roman"/>
+                <w:i/>
+                <w:iCs/>
+                <w:sz w:val="24"/>
+                <w:szCs w:val="24"/>
+              </w:rPr>
+              <w:t>units</w:t>
+            </w:r>
+            <w:proofErr w:type="spellEnd"/>
           </w:p>
         </w:tc>
         <w:tc>
@@ -7740,7 +9285,16 @@
                 <w:sz w:val="24"/>
                 <w:szCs w:val="24"/>
               </w:rPr>
-              <w:t xml:space="preserve">Data2vec bertujuan mengembangkan sebuah framework self-supervised yang seragam penerapannya untuk berbagai modalitas (gambar, suara, teks). Dalam pendekatannya, data2vec mengkombinasikan </w:t>
+              <w:t xml:space="preserve">Data2vec bertujuan mengembangkan sebuah framework self-supervised yang seragam penerapannya untuk berbagai modalitas (gambar, suara, teks). </w:t>
+            </w:r>
+            <w:r>
+              <w:rPr>
+                <w:rFonts w:ascii="Times New Roman" w:hAnsi="Times New Roman" w:cs="Times New Roman"/>
+                <w:sz w:val="24"/>
+                <w:szCs w:val="24"/>
+              </w:rPr>
+              <w:lastRenderedPageBreak/>
+              <w:t xml:space="preserve">Dalam pendekatannya, data2vec mengkombinasikan </w:t>
             </w:r>
             <w:r>
               <w:rPr>
@@ -7784,7 +9338,6 @@
                 <w:sz w:val="24"/>
                 <w:szCs w:val="24"/>
               </w:rPr>
-              <w:lastRenderedPageBreak/>
               <w:t>dengan rata-rata lapisan sebagai targe</w:t>
             </w:r>
             <w:r>
@@ -7801,7 +9354,97 @@
                 <w:sz w:val="24"/>
                 <w:szCs w:val="24"/>
               </w:rPr>
-              <w:t xml:space="preserve">untuk memprediksi representasi laten yang bersifat kontekstual dari seluruh input. Pendekatan ini telah terbukti memberikan performa state-of-the-art atau setara di benchmark-benchmark utama speech recognition, image classification, dan natural </w:t>
+              <w:t xml:space="preserve">untuk memprediksi representasi laten yang bersifat kontekstual dari seluruh input. Pendekatan ini telah terbukti memberikan performa state-of-the-art atau setara di </w:t>
+            </w:r>
+            <w:proofErr w:type="spellStart"/>
+            <w:r>
+              <w:rPr>
+                <w:rFonts w:ascii="Times New Roman" w:hAnsi="Times New Roman" w:cs="Times New Roman"/>
+                <w:sz w:val="24"/>
+                <w:szCs w:val="24"/>
+              </w:rPr>
+              <w:t>benchmark-benchmark</w:t>
+            </w:r>
+            <w:proofErr w:type="spellEnd"/>
+            <w:r>
+              <w:rPr>
+                <w:rFonts w:ascii="Times New Roman" w:hAnsi="Times New Roman" w:cs="Times New Roman"/>
+                <w:sz w:val="24"/>
+                <w:szCs w:val="24"/>
+              </w:rPr>
+              <w:t xml:space="preserve"> utama </w:t>
+            </w:r>
+            <w:proofErr w:type="spellStart"/>
+            <w:r>
+              <w:rPr>
+                <w:rFonts w:ascii="Times New Roman" w:hAnsi="Times New Roman" w:cs="Times New Roman"/>
+                <w:sz w:val="24"/>
+                <w:szCs w:val="24"/>
+              </w:rPr>
+              <w:t>speech</w:t>
+            </w:r>
+            <w:proofErr w:type="spellEnd"/>
+            <w:r>
+              <w:rPr>
+                <w:rFonts w:ascii="Times New Roman" w:hAnsi="Times New Roman" w:cs="Times New Roman"/>
+                <w:sz w:val="24"/>
+                <w:szCs w:val="24"/>
+              </w:rPr>
+              <w:t xml:space="preserve"> </w:t>
+            </w:r>
+            <w:proofErr w:type="spellStart"/>
+            <w:r>
+              <w:rPr>
+                <w:rFonts w:ascii="Times New Roman" w:hAnsi="Times New Roman" w:cs="Times New Roman"/>
+                <w:sz w:val="24"/>
+                <w:szCs w:val="24"/>
+              </w:rPr>
+              <w:t>recognition</w:t>
+            </w:r>
+            <w:proofErr w:type="spellEnd"/>
+            <w:r>
+              <w:rPr>
+                <w:rFonts w:ascii="Times New Roman" w:hAnsi="Times New Roman" w:cs="Times New Roman"/>
+                <w:sz w:val="24"/>
+                <w:szCs w:val="24"/>
+              </w:rPr>
+              <w:t xml:space="preserve">, </w:t>
+            </w:r>
+            <w:proofErr w:type="spellStart"/>
+            <w:r>
+              <w:rPr>
+                <w:rFonts w:ascii="Times New Roman" w:hAnsi="Times New Roman" w:cs="Times New Roman"/>
+                <w:sz w:val="24"/>
+                <w:szCs w:val="24"/>
+              </w:rPr>
+              <w:t>image</w:t>
+            </w:r>
+            <w:proofErr w:type="spellEnd"/>
+            <w:r>
+              <w:rPr>
+                <w:rFonts w:ascii="Times New Roman" w:hAnsi="Times New Roman" w:cs="Times New Roman"/>
+                <w:sz w:val="24"/>
+                <w:szCs w:val="24"/>
+              </w:rPr>
+              <w:t xml:space="preserve"> </w:t>
+            </w:r>
+            <w:proofErr w:type="spellStart"/>
+            <w:r>
+              <w:rPr>
+                <w:rFonts w:ascii="Times New Roman" w:hAnsi="Times New Roman" w:cs="Times New Roman"/>
+                <w:sz w:val="24"/>
+                <w:szCs w:val="24"/>
+              </w:rPr>
+              <w:t>classification</w:t>
+            </w:r>
+            <w:proofErr w:type="spellEnd"/>
+            <w:r>
+              <w:rPr>
+                <w:rFonts w:ascii="Times New Roman" w:hAnsi="Times New Roman" w:cs="Times New Roman"/>
+                <w:sz w:val="24"/>
+                <w:szCs w:val="24"/>
+              </w:rPr>
+              <w:t xml:space="preserve">, dan natural </w:t>
             </w:r>
             <w:proofErr w:type="spellStart"/>
             <w:r>
@@ -8135,6 +9778,7 @@
                 <w:szCs w:val="24"/>
                 <w:lang w:val="en-US"/>
               </w:rPr>
+              <w:lastRenderedPageBreak/>
               <w:t xml:space="preserve">4. </w:t>
             </w:r>
           </w:p>
@@ -8219,7 +9863,6 @@
                 <w:sz w:val="24"/>
                 <w:szCs w:val="24"/>
               </w:rPr>
-              <w:lastRenderedPageBreak/>
               <w:t>Yasser Shohoud</w:t>
             </w:r>
             <w:r>
@@ -8290,7 +9933,6 @@
                 <w:sz w:val="24"/>
                 <w:szCs w:val="24"/>
               </w:rPr>
-              <w:lastRenderedPageBreak/>
               <w:t>P</w:t>
             </w:r>
             <w:r>
@@ -8335,16 +9977,7 @@
                 <w:sz w:val="24"/>
                 <w:szCs w:val="24"/>
               </w:rPr>
-              <w:t xml:space="preserve"> (SNxLM, MPNet, MiniLM, DistilBERT, </w:t>
-            </w:r>
-            <w:r>
-              <w:rPr>
-                <w:rFonts w:ascii="Times New Roman" w:hAnsi="Times New Roman" w:cs="Times New Roman"/>
-                <w:sz w:val="24"/>
-                <w:szCs w:val="24"/>
-              </w:rPr>
-              <w:lastRenderedPageBreak/>
-              <w:t xml:space="preserve">MultiFiT). Tafsir dalam bahasa Arab dan Inggris diproses dengan Word2Vec (CBOW) untuk menghasilkan vektor semantik. Pertanyaan pengguna dipetakan ke dalam ruang vektor, kemudian relevansi dihitung menggunakan </w:t>
+              <w:t xml:space="preserve"> (SNxLM, MPNet, MiniLM, DistilBERT, MultiFiT). Tafsir dalam bahasa Arab dan Inggris diproses dengan Word2Vec (CBOW) untuk menghasilkan vektor semantik. Pertanyaan pengguna dipetakan ke dalam ruang vektor, kemudian relevansi dihitung menggunakan </w:t>
             </w:r>
             <w:r>
               <w:rPr>
@@ -8388,17 +10021,7 @@
                 <w:sz w:val="24"/>
                 <w:szCs w:val="24"/>
               </w:rPr>
-              <w:lastRenderedPageBreak/>
-              <w:t xml:space="preserve">Penelitian ini bertujuan merancang sistem pencarian semantik Al-Qur’an yang mampu menjawab pertanyaan konseptual (“What does the Qur’an say about ___?”) secara kontekstual, dengan memanfaatkan tafsir sebagai jembatan interpretatif. </w:t>
-            </w:r>
-            <w:r>
-              <w:rPr>
-                <w:rFonts w:ascii="Times New Roman" w:hAnsi="Times New Roman" w:cs="Times New Roman"/>
-                <w:sz w:val="24"/>
-                <w:szCs w:val="24"/>
-              </w:rPr>
-              <w:lastRenderedPageBreak/>
-              <w:t>Hasilnya menunjukkan bahwa model SNxLM menghasilkan kesesuaian semantik tertinggi, dengan skor kemiripan mencapai 0,97 pada topik tertentu, sehingga mendemonstrasikan potensi NLP untuk studi teks keagamaan.</w:t>
+              <w:t>Penelitian ini bertujuan merancang sistem pencarian semantik Al-Qur’an yang mampu menjawab pertanyaan konseptual (“What does the Qur’an say about ___?”) secara kontekstual, dengan memanfaatkan tafsir sebagai jembatan interpretatif. Hasilnya menunjukkan bahwa model SNxLM menghasilkan kesesuaian semantik tertinggi, dengan skor kemiripan mencapai 0,97 pada topik tertentu, sehingga mendemonstrasikan potensi NLP untuk studi teks keagamaan.</w:t>
             </w:r>
           </w:p>
         </w:tc>
@@ -8431,7 +10054,6 @@
                 <w:szCs w:val="24"/>
                 <w:lang w:val="en-US"/>
               </w:rPr>
-              <w:lastRenderedPageBreak/>
               <w:t xml:space="preserve">5. </w:t>
             </w:r>
           </w:p>
@@ -8606,7 +10228,16 @@
                 <w:sz w:val="24"/>
                 <w:szCs w:val="24"/>
               </w:rPr>
-              <w:t xml:space="preserve"> indexing: mencakup berbagai metode indexing seperti Inverted File (IVF), quantization, graph-based (HNSW), pra-pemrosesan (PCA), kompresi, serta optimisasi CPU/GPU dan antarmuka penyimpanan eksternal melalui abstraksi seperti InvertedLists dan InvertedListScanner.</w:t>
+              <w:t xml:space="preserve"> indexing: mencakup berbagai metode indexing seperti Inverted File (IVF), quantization, graph-based (HNSW), pra-pemrosesan (PCA), </w:t>
+            </w:r>
+            <w:r>
+              <w:rPr>
+                <w:rFonts w:ascii="Times New Roman" w:hAnsi="Times New Roman" w:cs="Times New Roman"/>
+                <w:sz w:val="24"/>
+                <w:szCs w:val="24"/>
+              </w:rPr>
+              <w:lastRenderedPageBreak/>
+              <w:t>kompresi, serta optimisasi CPU/GPU dan antarmuka penyimpanan eksternal melalui abstraksi seperti InvertedLists dan InvertedListScanner.</w:t>
             </w:r>
           </w:p>
         </w:tc>
@@ -8633,7 +10264,17 @@
                 <w:sz w:val="24"/>
                 <w:szCs w:val="24"/>
               </w:rPr>
-              <w:t>Mendeskripsikan prinsip desain, trade-off antara akurasi dan efisiensi, serta antarmuka implementasi Faiss; memaparkan benchmark performa dan aplikasi nyata (triliun skala indeks, text retrieval, data mining, content moderation).</w:t>
+              <w:lastRenderedPageBreak/>
+              <w:t xml:space="preserve">Mendeskripsikan prinsip desain, trade-off antara akurasi dan efisiensi, serta antarmuka implementasi Faiss; memaparkan benchmark performa dan aplikasi nyata (triliun skala indeks, text </w:t>
+            </w:r>
+            <w:r>
+              <w:rPr>
+                <w:rFonts w:ascii="Times New Roman" w:hAnsi="Times New Roman" w:cs="Times New Roman"/>
+                <w:sz w:val="24"/>
+                <w:szCs w:val="24"/>
+              </w:rPr>
+              <w:lastRenderedPageBreak/>
+              <w:t>retrieval, data mining, content moderation).</w:t>
             </w:r>
           </w:p>
           <w:p>
@@ -8653,6 +10294,844 @@
           </w:p>
         </w:tc>
       </w:tr>
+      <w:tr>
+        <w:trPr>
+          <w:jc w:val="center"/>
+        </w:trPr>
+        <w:tc>
+          <w:tcPr>
+            <w:tcW w:w="546" w:type="dxa"/>
+          </w:tcPr>
+          <w:p>
+            <w:pPr>
+              <w:pStyle w:val="ListParagraph"/>
+              <w:spacing w:line="360" w:lineRule="auto"/>
+              <w:ind w:left="0"/>
+              <w:jc w:val="both"/>
+              <w:rPr>
+                <w:rFonts w:ascii="Times New Roman" w:hAnsi="Times New Roman" w:cs="Times New Roman"/>
+                <w:sz w:val="24"/>
+                <w:szCs w:val="24"/>
+                <w:lang w:val="en-US"/>
+              </w:rPr>
+            </w:pPr>
+            <w:r>
+              <w:rPr>
+                <w:rFonts w:ascii="Times New Roman" w:hAnsi="Times New Roman" w:cs="Times New Roman"/>
+                <w:sz w:val="24"/>
+                <w:szCs w:val="24"/>
+                <w:lang w:val="en-US"/>
+              </w:rPr>
+              <w:t>6.</w:t>
+            </w:r>
+          </w:p>
+        </w:tc>
+        <w:tc>
+          <w:tcPr>
+            <w:tcW w:w="2050" w:type="dxa"/>
+          </w:tcPr>
+          <w:p>
+            <w:pPr>
+              <w:pStyle w:val="ListParagraph"/>
+              <w:spacing w:line="360" w:lineRule="auto"/>
+              <w:ind w:left="0"/>
+              <w:jc w:val="both"/>
+              <w:rPr>
+                <w:rFonts w:ascii="Times New Roman" w:hAnsi="Times New Roman" w:cs="Times New Roman"/>
+                <w:sz w:val="24"/>
+                <w:szCs w:val="24"/>
+              </w:rPr>
+            </w:pPr>
+            <w:r>
+              <w:rPr>
+                <w:rFonts w:ascii="Times New Roman" w:hAnsi="Times New Roman" w:cs="Times New Roman"/>
+                <w:sz w:val="24"/>
+                <w:szCs w:val="24"/>
+              </w:rPr>
+              <w:t xml:space="preserve">DQ-Data2vec: </w:t>
+            </w:r>
+            <w:proofErr w:type="spellStart"/>
+            <w:r>
+              <w:rPr>
+                <w:rFonts w:ascii="Times New Roman" w:hAnsi="Times New Roman" w:cs="Times New Roman"/>
+                <w:sz w:val="24"/>
+                <w:szCs w:val="24"/>
+              </w:rPr>
+              <w:t>Decoupling</w:t>
+            </w:r>
+            <w:proofErr w:type="spellEnd"/>
+            <w:r>
+              <w:rPr>
+                <w:rFonts w:ascii="Times New Roman" w:hAnsi="Times New Roman" w:cs="Times New Roman"/>
+                <w:sz w:val="24"/>
+                <w:szCs w:val="24"/>
+              </w:rPr>
+              <w:t xml:space="preserve"> </w:t>
+            </w:r>
+            <w:proofErr w:type="spellStart"/>
+            <w:r>
+              <w:rPr>
+                <w:rFonts w:ascii="Times New Roman" w:hAnsi="Times New Roman" w:cs="Times New Roman"/>
+                <w:sz w:val="24"/>
+                <w:szCs w:val="24"/>
+              </w:rPr>
+              <w:t>Quantization</w:t>
+            </w:r>
+            <w:proofErr w:type="spellEnd"/>
+            <w:r>
+              <w:rPr>
+                <w:rFonts w:ascii="Times New Roman" w:hAnsi="Times New Roman" w:cs="Times New Roman"/>
+                <w:sz w:val="24"/>
+                <w:szCs w:val="24"/>
+              </w:rPr>
+              <w:t xml:space="preserve"> </w:t>
+            </w:r>
+            <w:proofErr w:type="spellStart"/>
+            <w:r>
+              <w:rPr>
+                <w:rFonts w:ascii="Times New Roman" w:hAnsi="Times New Roman" w:cs="Times New Roman"/>
+                <w:sz w:val="24"/>
+                <w:szCs w:val="24"/>
+              </w:rPr>
+              <w:t>for</w:t>
+            </w:r>
+            <w:proofErr w:type="spellEnd"/>
+            <w:r>
+              <w:rPr>
+                <w:rFonts w:ascii="Times New Roman" w:hAnsi="Times New Roman" w:cs="Times New Roman"/>
+                <w:sz w:val="24"/>
+                <w:szCs w:val="24"/>
+              </w:rPr>
+              <w:t xml:space="preserve"> Multilingual </w:t>
+            </w:r>
+            <w:proofErr w:type="spellStart"/>
+            <w:r>
+              <w:rPr>
+                <w:rFonts w:ascii="Times New Roman" w:hAnsi="Times New Roman" w:cs="Times New Roman"/>
+                <w:sz w:val="24"/>
+                <w:szCs w:val="24"/>
+              </w:rPr>
+              <w:t>Speech</w:t>
+            </w:r>
+            <w:proofErr w:type="spellEnd"/>
+            <w:r>
+              <w:rPr>
+                <w:rFonts w:ascii="Times New Roman" w:hAnsi="Times New Roman" w:cs="Times New Roman"/>
+                <w:sz w:val="24"/>
+                <w:szCs w:val="24"/>
+              </w:rPr>
+              <w:t xml:space="preserve"> </w:t>
+            </w:r>
+            <w:proofErr w:type="spellStart"/>
+            <w:r>
+              <w:rPr>
+                <w:rFonts w:ascii="Times New Roman" w:hAnsi="Times New Roman" w:cs="Times New Roman"/>
+                <w:sz w:val="24"/>
+                <w:szCs w:val="24"/>
+              </w:rPr>
+              <w:t>Recognition</w:t>
+            </w:r>
+            <w:proofErr w:type="spellEnd"/>
+          </w:p>
+          <w:p>
+            <w:pPr>
+              <w:pStyle w:val="ListParagraph"/>
+              <w:spacing w:line="360" w:lineRule="auto"/>
+              <w:ind w:left="0"/>
+              <w:jc w:val="both"/>
+              <w:rPr>
+                <w:rFonts w:ascii="Times New Roman" w:hAnsi="Times New Roman" w:cs="Times New Roman"/>
+                <w:sz w:val="24"/>
+                <w:szCs w:val="24"/>
+              </w:rPr>
+            </w:pPr>
+          </w:p>
+          <w:p>
+            <w:pPr>
+              <w:pStyle w:val="ListParagraph"/>
+              <w:spacing w:line="360" w:lineRule="auto"/>
+              <w:ind w:left="0"/>
+              <w:jc w:val="both"/>
+              <w:rPr>
+                <w:rFonts w:ascii="Times New Roman" w:hAnsi="Times New Roman" w:cs="Times New Roman"/>
+                <w:sz w:val="24"/>
+                <w:szCs w:val="24"/>
+              </w:rPr>
+            </w:pPr>
+            <w:r>
+              <w:rPr>
+                <w:rFonts w:ascii="Times New Roman" w:hAnsi="Times New Roman" w:cs="Times New Roman"/>
+                <w:sz w:val="24"/>
+                <w:szCs w:val="24"/>
+              </w:rPr>
+              <w:t xml:space="preserve">Peneliti: </w:t>
+            </w:r>
+          </w:p>
+          <w:p>
+            <w:pPr>
+              <w:pStyle w:val="ListParagraph"/>
+              <w:spacing w:line="360" w:lineRule="auto"/>
+              <w:ind w:left="0"/>
+              <w:jc w:val="both"/>
+              <w:rPr>
+                <w:rFonts w:ascii="Times New Roman" w:hAnsi="Times New Roman" w:cs="Times New Roman"/>
+                <w:sz w:val="24"/>
+                <w:szCs w:val="24"/>
+              </w:rPr>
+            </w:pPr>
+            <w:proofErr w:type="spellStart"/>
+            <w:r>
+              <w:rPr>
+                <w:rFonts w:ascii="Times New Roman" w:hAnsi="Times New Roman" w:cs="Times New Roman"/>
+                <w:sz w:val="24"/>
+                <w:szCs w:val="24"/>
+              </w:rPr>
+              <w:t>Qijie</w:t>
+            </w:r>
+            <w:proofErr w:type="spellEnd"/>
+            <w:r>
+              <w:rPr>
+                <w:rFonts w:ascii="Times New Roman" w:hAnsi="Times New Roman" w:cs="Times New Roman"/>
+                <w:sz w:val="24"/>
+                <w:szCs w:val="24"/>
+              </w:rPr>
+              <w:t xml:space="preserve"> </w:t>
+            </w:r>
+            <w:proofErr w:type="spellStart"/>
+            <w:r>
+              <w:rPr>
+                <w:rFonts w:ascii="Times New Roman" w:hAnsi="Times New Roman" w:cs="Times New Roman"/>
+                <w:sz w:val="24"/>
+                <w:szCs w:val="24"/>
+              </w:rPr>
+              <w:t>Shao</w:t>
+            </w:r>
+            <w:proofErr w:type="spellEnd"/>
+            <w:r>
+              <w:rPr>
+                <w:rFonts w:ascii="Times New Roman" w:hAnsi="Times New Roman" w:cs="Times New Roman"/>
+                <w:sz w:val="24"/>
+                <w:szCs w:val="24"/>
+              </w:rPr>
+              <w:t xml:space="preserve"> (2025)</w:t>
+            </w:r>
+          </w:p>
+        </w:tc>
+        <w:tc>
+          <w:tcPr>
+            <w:tcW w:w="2389" w:type="dxa"/>
+          </w:tcPr>
+          <w:p>
+            <w:pPr>
+              <w:pStyle w:val="ListParagraph"/>
+              <w:spacing w:line="360" w:lineRule="auto"/>
+              <w:ind w:left="0"/>
+              <w:jc w:val="both"/>
+              <w:rPr>
+                <w:rFonts w:ascii="Times New Roman" w:hAnsi="Times New Roman" w:cs="Times New Roman"/>
+                <w:sz w:val="24"/>
+                <w:szCs w:val="24"/>
+              </w:rPr>
+            </w:pPr>
+            <w:r>
+              <w:rPr>
+                <w:rFonts w:ascii="Times New Roman" w:hAnsi="Times New Roman" w:cs="Times New Roman"/>
+                <w:sz w:val="24"/>
+                <w:szCs w:val="24"/>
+              </w:rPr>
+              <w:t xml:space="preserve">Data2vec </w:t>
+            </w:r>
+            <w:proofErr w:type="spellStart"/>
+            <w:r>
+              <w:rPr>
+                <w:rFonts w:ascii="Times New Roman" w:hAnsi="Times New Roman" w:cs="Times New Roman"/>
+                <w:sz w:val="24"/>
+                <w:szCs w:val="24"/>
+              </w:rPr>
+              <w:t>backbone</w:t>
+            </w:r>
+            <w:proofErr w:type="spellEnd"/>
+            <w:r>
+              <w:rPr>
+                <w:rFonts w:ascii="Times New Roman" w:hAnsi="Times New Roman" w:cs="Times New Roman"/>
+                <w:sz w:val="24"/>
+                <w:szCs w:val="24"/>
+              </w:rPr>
+              <w:t>, dua K-</w:t>
+            </w:r>
+            <w:proofErr w:type="spellStart"/>
+            <w:r>
+              <w:rPr>
+                <w:rFonts w:ascii="Times New Roman" w:hAnsi="Times New Roman" w:cs="Times New Roman"/>
+                <w:sz w:val="24"/>
+                <w:szCs w:val="24"/>
+              </w:rPr>
+              <w:t>means</w:t>
+            </w:r>
+            <w:proofErr w:type="spellEnd"/>
+            <w:r>
+              <w:rPr>
+                <w:rFonts w:ascii="Times New Roman" w:hAnsi="Times New Roman" w:cs="Times New Roman"/>
+                <w:sz w:val="24"/>
+                <w:szCs w:val="24"/>
+              </w:rPr>
+              <w:t xml:space="preserve"> </w:t>
+            </w:r>
+            <w:proofErr w:type="spellStart"/>
+            <w:r>
+              <w:rPr>
+                <w:rFonts w:ascii="Times New Roman" w:hAnsi="Times New Roman" w:cs="Times New Roman"/>
+                <w:sz w:val="24"/>
+                <w:szCs w:val="24"/>
+              </w:rPr>
+              <w:t>quantizer</w:t>
+            </w:r>
+            <w:proofErr w:type="spellEnd"/>
+            <w:r>
+              <w:rPr>
+                <w:rFonts w:ascii="Times New Roman" w:hAnsi="Times New Roman" w:cs="Times New Roman"/>
+                <w:sz w:val="24"/>
+                <w:szCs w:val="24"/>
+              </w:rPr>
+              <w:t xml:space="preserve"> untuk memisahkan fitur bahasa dan fonem</w:t>
+            </w:r>
+          </w:p>
+        </w:tc>
+        <w:tc>
+          <w:tcPr>
+            <w:tcW w:w="3128" w:type="dxa"/>
+          </w:tcPr>
+          <w:p>
+            <w:pPr>
+              <w:pStyle w:val="ListParagraph"/>
+              <w:keepNext/>
+              <w:spacing w:line="360" w:lineRule="auto"/>
+              <w:ind w:left="0"/>
+              <w:jc w:val="both"/>
+              <w:rPr>
+                <w:rFonts w:ascii="Times New Roman" w:hAnsi="Times New Roman" w:cs="Times New Roman"/>
+                <w:sz w:val="24"/>
+                <w:szCs w:val="24"/>
+              </w:rPr>
+            </w:pPr>
+            <w:r>
+              <w:rPr>
+                <w:rFonts w:ascii="Times New Roman" w:hAnsi="Times New Roman" w:cs="Times New Roman"/>
+                <w:sz w:val="24"/>
+                <w:szCs w:val="24"/>
+              </w:rPr>
+              <w:t xml:space="preserve">Mengeliminasi fitur </w:t>
+            </w:r>
+            <w:proofErr w:type="spellStart"/>
+            <w:r>
+              <w:rPr>
+                <w:rFonts w:ascii="Times New Roman" w:hAnsi="Times New Roman" w:cs="Times New Roman"/>
+                <w:sz w:val="24"/>
+                <w:szCs w:val="24"/>
+              </w:rPr>
+              <w:t>fitur</w:t>
+            </w:r>
+            <w:proofErr w:type="spellEnd"/>
+            <w:r>
+              <w:rPr>
+                <w:rFonts w:ascii="Times New Roman" w:hAnsi="Times New Roman" w:cs="Times New Roman"/>
+                <w:sz w:val="24"/>
+                <w:szCs w:val="24"/>
+              </w:rPr>
+              <w:t xml:space="preserve"> yang tidak relevan dalam kasus multibahasa ASR. Sehingga </w:t>
+            </w:r>
+            <w:proofErr w:type="spellStart"/>
+            <w:r>
+              <w:rPr>
+                <w:rFonts w:ascii="Times New Roman" w:hAnsi="Times New Roman" w:cs="Times New Roman"/>
+                <w:sz w:val="24"/>
+                <w:szCs w:val="24"/>
+              </w:rPr>
+              <w:t>pengelan</w:t>
+            </w:r>
+            <w:proofErr w:type="spellEnd"/>
+            <w:r>
+              <w:rPr>
+                <w:rFonts w:ascii="Times New Roman" w:hAnsi="Times New Roman" w:cs="Times New Roman"/>
+                <w:sz w:val="24"/>
+                <w:szCs w:val="24"/>
+              </w:rPr>
+              <w:t xml:space="preserve"> audio multibahasa lebih akurat.</w:t>
+            </w:r>
+            <w:r>
+              <w:rPr>
+                <w:rFonts w:ascii="Times New Roman" w:hAnsi="Times New Roman" w:cs="Times New Roman"/>
+                <w:sz w:val="24"/>
+                <w:szCs w:val="24"/>
+              </w:rPr>
+              <w:t xml:space="preserve"> </w:t>
+            </w:r>
+          </w:p>
+        </w:tc>
+      </w:tr>
+      <w:tr>
+        <w:trPr>
+          <w:jc w:val="center"/>
+        </w:trPr>
+        <w:tc>
+          <w:tcPr>
+            <w:tcW w:w="546" w:type="dxa"/>
+          </w:tcPr>
+          <w:p>
+            <w:pPr>
+              <w:pStyle w:val="ListParagraph"/>
+              <w:spacing w:line="360" w:lineRule="auto"/>
+              <w:ind w:left="0"/>
+              <w:jc w:val="both"/>
+              <w:rPr>
+                <w:rFonts w:ascii="Times New Roman" w:hAnsi="Times New Roman" w:cs="Times New Roman"/>
+                <w:sz w:val="24"/>
+                <w:szCs w:val="24"/>
+                <w:lang w:val="en-US"/>
+              </w:rPr>
+            </w:pPr>
+            <w:r>
+              <w:rPr>
+                <w:rFonts w:ascii="Times New Roman" w:hAnsi="Times New Roman" w:cs="Times New Roman"/>
+                <w:sz w:val="24"/>
+                <w:szCs w:val="24"/>
+                <w:lang w:val="en-US"/>
+              </w:rPr>
+              <w:t>7</w:t>
+            </w:r>
+            <w:r>
+              <w:rPr>
+                <w:rFonts w:ascii="Times New Roman" w:hAnsi="Times New Roman" w:cs="Times New Roman"/>
+                <w:sz w:val="24"/>
+                <w:szCs w:val="24"/>
+                <w:lang w:val="en-US"/>
+              </w:rPr>
+              <w:t>.</w:t>
+            </w:r>
+          </w:p>
+        </w:tc>
+        <w:tc>
+          <w:tcPr>
+            <w:tcW w:w="2050" w:type="dxa"/>
+          </w:tcPr>
+          <w:p>
+            <w:pPr>
+              <w:pStyle w:val="ListParagraph"/>
+              <w:spacing w:line="360" w:lineRule="auto"/>
+              <w:ind w:left="0"/>
+              <w:jc w:val="both"/>
+              <w:rPr>
+                <w:rFonts w:ascii="Times New Roman" w:hAnsi="Times New Roman" w:cs="Times New Roman"/>
+                <w:sz w:val="24"/>
+                <w:szCs w:val="24"/>
+              </w:rPr>
+            </w:pPr>
+            <w:r>
+              <w:rPr>
+                <w:rFonts w:ascii="Times New Roman" w:hAnsi="Times New Roman" w:cs="Times New Roman"/>
+                <w:sz w:val="24"/>
+                <w:szCs w:val="24"/>
+              </w:rPr>
+              <w:t>SELF-SUPERVISED AUDIO-VISUAL SPEECH REPRESENTATIONS LEARNING BY MULTIMODAL SELF-DISTILLATION</w:t>
+            </w:r>
+            <w:r>
+              <w:rPr>
+                <w:rFonts w:ascii="Times New Roman" w:hAnsi="Times New Roman" w:cs="Times New Roman"/>
+                <w:sz w:val="24"/>
+                <w:szCs w:val="24"/>
+              </w:rPr>
+              <w:t>.</w:t>
+            </w:r>
+          </w:p>
+          <w:p>
+            <w:pPr>
+              <w:pStyle w:val="ListParagraph"/>
+              <w:spacing w:line="360" w:lineRule="auto"/>
+              <w:ind w:left="0"/>
+              <w:jc w:val="both"/>
+              <w:rPr>
+                <w:rFonts w:ascii="Times New Roman" w:hAnsi="Times New Roman" w:cs="Times New Roman"/>
+                <w:sz w:val="24"/>
+                <w:szCs w:val="24"/>
+              </w:rPr>
+            </w:pPr>
+          </w:p>
+          <w:p>
+            <w:pPr>
+              <w:pStyle w:val="ListParagraph"/>
+              <w:spacing w:line="360" w:lineRule="auto"/>
+              <w:ind w:left="0"/>
+              <w:jc w:val="both"/>
+              <w:rPr>
+                <w:rFonts w:ascii="Times New Roman" w:hAnsi="Times New Roman" w:cs="Times New Roman"/>
+                <w:sz w:val="24"/>
+                <w:szCs w:val="24"/>
+              </w:rPr>
+            </w:pPr>
+            <w:r>
+              <w:rPr>
+                <w:rFonts w:ascii="Times New Roman" w:hAnsi="Times New Roman" w:cs="Times New Roman"/>
+                <w:sz w:val="24"/>
+                <w:szCs w:val="24"/>
+              </w:rPr>
+              <w:t>Peneliti:</w:t>
+            </w:r>
+          </w:p>
+          <w:p>
+            <w:pPr>
+              <w:pStyle w:val="ListParagraph"/>
+              <w:spacing w:line="360" w:lineRule="auto"/>
+              <w:ind w:left="0"/>
+              <w:jc w:val="both"/>
+              <w:rPr>
+                <w:rFonts w:ascii="Times New Roman" w:hAnsi="Times New Roman" w:cs="Times New Roman"/>
+                <w:sz w:val="24"/>
+                <w:szCs w:val="24"/>
+              </w:rPr>
+            </w:pPr>
+          </w:p>
+        </w:tc>
+        <w:tc>
+          <w:tcPr>
+            <w:tcW w:w="2389" w:type="dxa"/>
+          </w:tcPr>
+          <w:p>
+            <w:pPr>
+              <w:pStyle w:val="ListParagraph"/>
+              <w:spacing w:line="360" w:lineRule="auto"/>
+              <w:ind w:left="0"/>
+              <w:jc w:val="both"/>
+              <w:rPr>
+                <w:rFonts w:ascii="Times New Roman" w:hAnsi="Times New Roman" w:cs="Times New Roman"/>
+                <w:sz w:val="24"/>
+                <w:szCs w:val="24"/>
+              </w:rPr>
+            </w:pPr>
+            <w:proofErr w:type="spellStart"/>
+            <w:r>
+              <w:rPr>
+                <w:rFonts w:ascii="Times New Roman" w:hAnsi="Times New Roman" w:cs="Times New Roman"/>
+                <w:sz w:val="24"/>
+                <w:szCs w:val="24"/>
+              </w:rPr>
+              <w:t>Multimodal</w:t>
+            </w:r>
+            <w:proofErr w:type="spellEnd"/>
+            <w:r>
+              <w:rPr>
+                <w:rFonts w:ascii="Times New Roman" w:hAnsi="Times New Roman" w:cs="Times New Roman"/>
+                <w:sz w:val="24"/>
+                <w:szCs w:val="24"/>
+              </w:rPr>
+              <w:t xml:space="preserve"> </w:t>
+            </w:r>
+            <w:proofErr w:type="spellStart"/>
+            <w:r>
+              <w:rPr>
+                <w:rFonts w:ascii="Times New Roman" w:hAnsi="Times New Roman" w:cs="Times New Roman"/>
+                <w:sz w:val="24"/>
+                <w:szCs w:val="24"/>
+              </w:rPr>
+              <w:t>selft-distillation</w:t>
+            </w:r>
+            <w:proofErr w:type="spellEnd"/>
+            <w:r>
+              <w:rPr>
+                <w:rFonts w:ascii="Times New Roman" w:hAnsi="Times New Roman" w:cs="Times New Roman"/>
+                <w:sz w:val="24"/>
+                <w:szCs w:val="24"/>
+              </w:rPr>
+              <w:t xml:space="preserve">, </w:t>
+            </w:r>
+            <w:proofErr w:type="spellStart"/>
+            <w:r>
+              <w:rPr>
+                <w:rFonts w:ascii="Times New Roman" w:hAnsi="Times New Roman" w:cs="Times New Roman"/>
+                <w:sz w:val="24"/>
+                <w:szCs w:val="24"/>
+              </w:rPr>
+              <w:t>masked</w:t>
+            </w:r>
+            <w:proofErr w:type="spellEnd"/>
+            <w:r>
+              <w:rPr>
+                <w:rFonts w:ascii="Times New Roman" w:hAnsi="Times New Roman" w:cs="Times New Roman"/>
+                <w:sz w:val="24"/>
+                <w:szCs w:val="24"/>
+              </w:rPr>
+              <w:t xml:space="preserve"> </w:t>
+            </w:r>
+            <w:proofErr w:type="spellStart"/>
+            <w:r>
+              <w:rPr>
+                <w:rFonts w:ascii="Times New Roman" w:hAnsi="Times New Roman" w:cs="Times New Roman"/>
+                <w:sz w:val="24"/>
+                <w:szCs w:val="24"/>
+              </w:rPr>
+              <w:t>latent</w:t>
+            </w:r>
+            <w:proofErr w:type="spellEnd"/>
+            <w:r>
+              <w:rPr>
+                <w:rFonts w:ascii="Times New Roman" w:hAnsi="Times New Roman" w:cs="Times New Roman"/>
+                <w:sz w:val="24"/>
+                <w:szCs w:val="24"/>
+              </w:rPr>
+              <w:t xml:space="preserve"> </w:t>
+            </w:r>
+            <w:proofErr w:type="spellStart"/>
+            <w:r>
+              <w:rPr>
+                <w:rFonts w:ascii="Times New Roman" w:hAnsi="Times New Roman" w:cs="Times New Roman"/>
+                <w:sz w:val="24"/>
+                <w:szCs w:val="24"/>
+              </w:rPr>
+              <w:t>feature</w:t>
+            </w:r>
+            <w:proofErr w:type="spellEnd"/>
+            <w:r>
+              <w:rPr>
+                <w:rFonts w:ascii="Times New Roman" w:hAnsi="Times New Roman" w:cs="Times New Roman"/>
+                <w:sz w:val="24"/>
+                <w:szCs w:val="24"/>
+              </w:rPr>
+              <w:t xml:space="preserve"> </w:t>
+            </w:r>
+            <w:proofErr w:type="spellStart"/>
+            <w:r>
+              <w:rPr>
+                <w:rFonts w:ascii="Times New Roman" w:hAnsi="Times New Roman" w:cs="Times New Roman"/>
+                <w:sz w:val="24"/>
+                <w:szCs w:val="24"/>
+              </w:rPr>
+              <w:t>regression</w:t>
+            </w:r>
+            <w:proofErr w:type="spellEnd"/>
+            <w:r>
+              <w:rPr>
+                <w:rFonts w:ascii="Times New Roman" w:hAnsi="Times New Roman" w:cs="Times New Roman"/>
+                <w:sz w:val="24"/>
+                <w:szCs w:val="24"/>
+              </w:rPr>
+              <w:t>, AV2vec-MLM</w:t>
+            </w:r>
+          </w:p>
+        </w:tc>
+        <w:tc>
+          <w:tcPr>
+            <w:tcW w:w="3128" w:type="dxa"/>
+          </w:tcPr>
+          <w:p>
+            <w:pPr>
+              <w:pStyle w:val="ListParagraph"/>
+              <w:keepNext/>
+              <w:spacing w:line="360" w:lineRule="auto"/>
+              <w:ind w:left="0"/>
+              <w:jc w:val="both"/>
+              <w:rPr>
+                <w:rFonts w:ascii="Times New Roman" w:hAnsi="Times New Roman" w:cs="Times New Roman"/>
+                <w:sz w:val="24"/>
+                <w:szCs w:val="24"/>
+              </w:rPr>
+            </w:pPr>
+            <w:r>
+              <w:rPr>
+                <w:rFonts w:ascii="Times New Roman" w:hAnsi="Times New Roman" w:cs="Times New Roman"/>
+                <w:sz w:val="24"/>
+                <w:szCs w:val="24"/>
+              </w:rPr>
+              <w:t xml:space="preserve">Mengurangi waktu </w:t>
+            </w:r>
+            <w:proofErr w:type="spellStart"/>
+            <w:r>
+              <w:rPr>
+                <w:rFonts w:ascii="Times New Roman" w:hAnsi="Times New Roman" w:cs="Times New Roman"/>
+                <w:sz w:val="24"/>
+                <w:szCs w:val="24"/>
+              </w:rPr>
+              <w:t>pre-training</w:t>
+            </w:r>
+            <w:proofErr w:type="spellEnd"/>
+            <w:r>
+              <w:rPr>
+                <w:rFonts w:ascii="Times New Roman" w:hAnsi="Times New Roman" w:cs="Times New Roman"/>
+                <w:sz w:val="24"/>
+                <w:szCs w:val="24"/>
+              </w:rPr>
+              <w:t xml:space="preserve"> yang mahal dari AV-</w:t>
+            </w:r>
+            <w:proofErr w:type="spellStart"/>
+            <w:r>
+              <w:rPr>
+                <w:rFonts w:ascii="Times New Roman" w:hAnsi="Times New Roman" w:cs="Times New Roman"/>
+                <w:sz w:val="24"/>
+                <w:szCs w:val="24"/>
+              </w:rPr>
+              <w:t>HuBERT</w:t>
+            </w:r>
+            <w:proofErr w:type="spellEnd"/>
+            <w:r>
+              <w:rPr>
+                <w:rFonts w:ascii="Times New Roman" w:hAnsi="Times New Roman" w:cs="Times New Roman"/>
+                <w:sz w:val="24"/>
+                <w:szCs w:val="24"/>
+              </w:rPr>
+              <w:t xml:space="preserve"> (hingga 5× lebih cepat) tanpa butuh langkah </w:t>
+            </w:r>
+            <w:proofErr w:type="spellStart"/>
+            <w:r>
+              <w:rPr>
+                <w:rFonts w:ascii="Times New Roman" w:hAnsi="Times New Roman" w:cs="Times New Roman"/>
+                <w:sz w:val="24"/>
+                <w:szCs w:val="24"/>
+              </w:rPr>
+              <w:t>iteratif</w:t>
+            </w:r>
+            <w:proofErr w:type="spellEnd"/>
+            <w:r>
+              <w:rPr>
+                <w:rFonts w:ascii="Times New Roman" w:hAnsi="Times New Roman" w:cs="Times New Roman"/>
+                <w:sz w:val="24"/>
+                <w:szCs w:val="24"/>
+              </w:rPr>
+              <w:t xml:space="preserve"> </w:t>
+            </w:r>
+            <w:proofErr w:type="spellStart"/>
+            <w:r>
+              <w:rPr>
+                <w:rFonts w:ascii="Times New Roman" w:hAnsi="Times New Roman" w:cs="Times New Roman"/>
+                <w:sz w:val="24"/>
+                <w:szCs w:val="24"/>
+              </w:rPr>
+              <w:t>clustering</w:t>
+            </w:r>
+            <w:proofErr w:type="spellEnd"/>
+            <w:r>
+              <w:rPr>
+                <w:rFonts w:ascii="Times New Roman" w:hAnsi="Times New Roman" w:cs="Times New Roman"/>
+                <w:sz w:val="24"/>
+                <w:szCs w:val="24"/>
+              </w:rPr>
+              <w:t xml:space="preserve">. </w:t>
+            </w:r>
+            <w:r>
+              <w:rPr>
+                <w:rFonts w:ascii="Times New Roman" w:hAnsi="Times New Roman" w:cs="Times New Roman"/>
+                <w:sz w:val="24"/>
+                <w:szCs w:val="24"/>
+              </w:rPr>
+              <w:br/>
+              <w:t xml:space="preserve">Memperoleh representasi ucapan audio-visual yang lebih efisien. </w:t>
+            </w:r>
+            <w:r>
+              <w:rPr>
+                <w:rFonts w:ascii="Times New Roman" w:hAnsi="Times New Roman" w:cs="Times New Roman"/>
+                <w:sz w:val="24"/>
+                <w:szCs w:val="24"/>
+              </w:rPr>
+              <w:br/>
+              <w:t>AV2vec mencapai performa sebanding dengan AV-</w:t>
+            </w:r>
+            <w:proofErr w:type="spellStart"/>
+            <w:r>
+              <w:rPr>
+                <w:rFonts w:ascii="Times New Roman" w:hAnsi="Times New Roman" w:cs="Times New Roman"/>
+                <w:sz w:val="24"/>
+                <w:szCs w:val="24"/>
+              </w:rPr>
+              <w:t>HuBERT</w:t>
+            </w:r>
+            <w:proofErr w:type="spellEnd"/>
+            <w:r>
+              <w:rPr>
+                <w:rFonts w:ascii="Times New Roman" w:hAnsi="Times New Roman" w:cs="Times New Roman"/>
+                <w:sz w:val="24"/>
+                <w:szCs w:val="24"/>
+              </w:rPr>
+              <w:t xml:space="preserve">; versi </w:t>
+            </w:r>
+            <w:r>
+              <w:rPr>
+                <w:rFonts w:ascii="Times New Roman" w:hAnsi="Times New Roman" w:cs="Times New Roman"/>
+                <w:sz w:val="24"/>
+                <w:szCs w:val="24"/>
+              </w:rPr>
+              <w:t>AV2vec-MLM</w:t>
+            </w:r>
+            <w:r>
+              <w:rPr>
+                <w:rFonts w:ascii="Times New Roman" w:hAnsi="Times New Roman" w:cs="Times New Roman"/>
+                <w:sz w:val="24"/>
+                <w:szCs w:val="24"/>
+              </w:rPr>
+              <w:t xml:space="preserve"> bahkan melampaui </w:t>
+            </w:r>
+            <w:proofErr w:type="spellStart"/>
+            <w:r>
+              <w:rPr>
+                <w:rFonts w:ascii="Times New Roman" w:hAnsi="Times New Roman" w:cs="Times New Roman"/>
+                <w:sz w:val="24"/>
+                <w:szCs w:val="24"/>
+              </w:rPr>
+              <w:t>baseline</w:t>
+            </w:r>
+            <w:proofErr w:type="spellEnd"/>
+            <w:r>
+              <w:rPr>
+                <w:rFonts w:ascii="Times New Roman" w:hAnsi="Times New Roman" w:cs="Times New Roman"/>
+                <w:sz w:val="24"/>
+                <w:szCs w:val="24"/>
+              </w:rPr>
+              <w:t xml:space="preserve"> pada tugas </w:t>
+            </w:r>
+            <w:proofErr w:type="spellStart"/>
+            <w:r>
+              <w:rPr>
+                <w:rFonts w:ascii="Times New Roman" w:hAnsi="Times New Roman" w:cs="Times New Roman"/>
+                <w:sz w:val="24"/>
+                <w:szCs w:val="24"/>
+              </w:rPr>
+              <w:t>downstream</w:t>
+            </w:r>
+            <w:proofErr w:type="spellEnd"/>
+            <w:r>
+              <w:rPr>
+                <w:rFonts w:ascii="Times New Roman" w:hAnsi="Times New Roman" w:cs="Times New Roman"/>
+                <w:sz w:val="24"/>
+                <w:szCs w:val="24"/>
+              </w:rPr>
+              <w:t xml:space="preserve"> seperti ASR, </w:t>
+            </w:r>
+            <w:r>
+              <w:rPr>
+                <w:rFonts w:ascii="Times New Roman" w:hAnsi="Times New Roman" w:cs="Times New Roman"/>
+                <w:sz w:val="24"/>
+                <w:szCs w:val="24"/>
+              </w:rPr>
+              <w:lastRenderedPageBreak/>
+              <w:t>VSR (</w:t>
+            </w:r>
+            <w:proofErr w:type="spellStart"/>
+            <w:r>
+              <w:rPr>
+                <w:rFonts w:ascii="Times New Roman" w:hAnsi="Times New Roman" w:cs="Times New Roman"/>
+                <w:sz w:val="24"/>
+                <w:szCs w:val="24"/>
+              </w:rPr>
+              <w:t>lipreading</w:t>
+            </w:r>
+            <w:proofErr w:type="spellEnd"/>
+            <w:r>
+              <w:rPr>
+                <w:rFonts w:ascii="Times New Roman" w:hAnsi="Times New Roman" w:cs="Times New Roman"/>
+                <w:sz w:val="24"/>
+                <w:szCs w:val="24"/>
+              </w:rPr>
+              <w:t>), dan AVSR.</w:t>
+            </w:r>
+          </w:p>
+        </w:tc>
+      </w:tr>
     </w:tbl>
     <w:p>
       <w:pPr>
@@ -8676,108 +11155,9 @@
           <w:sz w:val="22"/>
           <w:szCs w:val="22"/>
         </w:rPr>
+        <w:lastRenderedPageBreak/>
         <w:br/>
       </w:r>
-      <w:bookmarkStart w:id="10" w:name="_Toc129030931"/>
-      <w:r>
-        <w:rPr>
-          <w:rFonts w:ascii="Times New Roman" w:hAnsi="Times New Roman" w:cs="Times New Roman"/>
-          <w:i w:val="0"/>
-          <w:iCs w:val="0"/>
-          <w:color w:val="auto"/>
-          <w:sz w:val="22"/>
-          <w:szCs w:val="22"/>
-        </w:rPr>
-        <w:t>Tabel</w:t>
-      </w:r>
-      <w:r>
-        <w:rPr>
-          <w:rFonts w:ascii="Times New Roman" w:hAnsi="Times New Roman" w:cs="Times New Roman"/>
-          <w:i w:val="0"/>
-          <w:iCs w:val="0"/>
-          <w:color w:val="auto"/>
-          <w:sz w:val="22"/>
-          <w:szCs w:val="22"/>
-        </w:rPr>
-        <w:t xml:space="preserve"> </w:t>
-      </w:r>
-      <w:r>
-        <w:rPr>
-          <w:rFonts w:ascii="Times New Roman" w:hAnsi="Times New Roman" w:cs="Times New Roman"/>
-          <w:i w:val="0"/>
-          <w:iCs w:val="0"/>
-          <w:color w:val="auto"/>
-          <w:sz w:val="22"/>
-          <w:szCs w:val="22"/>
-        </w:rPr>
-        <w:fldChar w:fldCharType="begin"/>
-      </w:r>
-      <w:r>
-        <w:rPr>
-          <w:rFonts w:ascii="Times New Roman" w:hAnsi="Times New Roman" w:cs="Times New Roman"/>
-          <w:i w:val="0"/>
-          <w:iCs w:val="0"/>
-          <w:color w:val="auto"/>
-          <w:sz w:val="22"/>
-          <w:szCs w:val="22"/>
-        </w:rPr>
-        <w:instrText xml:space="preserve"> SEQ Table \* ARABIC </w:instrText>
-      </w:r>
-      <w:r>
-        <w:rPr>
-          <w:rFonts w:ascii="Times New Roman" w:hAnsi="Times New Roman" w:cs="Times New Roman"/>
-          <w:i w:val="0"/>
-          <w:iCs w:val="0"/>
-          <w:color w:val="auto"/>
-          <w:sz w:val="22"/>
-          <w:szCs w:val="22"/>
-        </w:rPr>
-        <w:fldChar w:fldCharType="separate"/>
-      </w:r>
-      <w:r>
-        <w:rPr>
-          <w:rFonts w:ascii="Times New Roman" w:hAnsi="Times New Roman" w:cs="Times New Roman"/>
-          <w:i w:val="0"/>
-          <w:iCs w:val="0"/>
-          <w:noProof/>
-          <w:color w:val="auto"/>
-          <w:sz w:val="22"/>
-          <w:szCs w:val="22"/>
-        </w:rPr>
-        <w:t>1</w:t>
-      </w:r>
-      <w:r>
-        <w:rPr>
-          <w:rFonts w:ascii="Times New Roman" w:hAnsi="Times New Roman" w:cs="Times New Roman"/>
-          <w:i w:val="0"/>
-          <w:iCs w:val="0"/>
-          <w:color w:val="auto"/>
-          <w:sz w:val="22"/>
-          <w:szCs w:val="22"/>
-        </w:rPr>
-        <w:fldChar w:fldCharType="end"/>
-      </w:r>
-      <w:r>
-        <w:rPr>
-          <w:rFonts w:ascii="Times New Roman" w:hAnsi="Times New Roman" w:cs="Times New Roman"/>
-          <w:i w:val="0"/>
-          <w:iCs w:val="0"/>
-          <w:color w:val="auto"/>
-          <w:sz w:val="22"/>
-          <w:szCs w:val="22"/>
-        </w:rPr>
-        <w:t xml:space="preserve"> </w:t>
-      </w:r>
-      <w:r>
-        <w:rPr>
-          <w:rFonts w:ascii="Times New Roman" w:hAnsi="Times New Roman" w:cs="Times New Roman"/>
-          <w:color w:val="auto"/>
-          <w:sz w:val="22"/>
-          <w:szCs w:val="22"/>
-        </w:rPr>
-        <w:t>State of the art</w:t>
-      </w:r>
-      <w:bookmarkEnd w:id="10"/>
     </w:p>
     <w:p>
       <w:pPr>
@@ -8794,7 +11174,6 @@
           <w:sz w:val="24"/>
           <w:szCs w:val="24"/>
         </w:rPr>
-        <w:lastRenderedPageBreak/>
         <w:t xml:space="preserve">Pada </w:t>
       </w:r>
       <w:r>
@@ -9245,6 +11624,7 @@
                 <w:sz w:val="24"/>
                 <w:szCs w:val="24"/>
               </w:rPr>
+              <w:lastRenderedPageBreak/>
               <w:t xml:space="preserve">Belum ada penelitian yang secara komprehensif membandingkan model self-supervised learning (Wav2Vec2 dan Data2Vec) untuk </w:t>
             </w:r>
             <w:r>
@@ -9416,7 +11796,6 @@
                 <w:sz w:val="24"/>
                 <w:szCs w:val="24"/>
               </w:rPr>
-              <w:lastRenderedPageBreak/>
               <w:t>Mengimplementasikan dua model modern (Wav2Vec2 dan Data2Vec) serta membandingkan performanya dengan metrik WER, CER, dan cosine similarity untuk retrieval ayat berbasis audio.</w:t>
             </w:r>
           </w:p>
@@ -9753,7 +12132,7 @@
         </w:rPr>
         <w:br/>
       </w:r>
-      <w:bookmarkStart w:id="11" w:name="_Toc129030932"/>
+      <w:bookmarkStart w:id="11" w:name="_Toc209074252"/>
       <w:r>
         <w:rPr>
           <w:rFonts w:ascii="Times New Roman" w:hAnsi="Times New Roman" w:cs="Times New Roman"/>
@@ -18334,6 +20713,360 @@
           <w:rFonts w:ascii="Calibri" w:hAnsi="Calibri" w:cs="Calibri"/>
         </w:rPr>
         <w:t>: arXiv:2401.08281. doi: 10.48550/arXiv.2401.08281.</w:t>
+      </w:r>
+    </w:p>
+    <w:p>
+      <w:pPr>
+        <w:pStyle w:val="Bibliography"/>
+        <w:rPr>
+          <w:rFonts w:ascii="Calibri" w:hAnsi="Calibri" w:cs="Calibri"/>
+        </w:rPr>
+      </w:pPr>
+      <w:r>
+        <w:rPr>
+          <w:rFonts w:ascii="Calibri" w:hAnsi="Calibri" w:cs="Calibri"/>
+        </w:rPr>
+        <w:t>[15]</w:t>
+      </w:r>
+      <w:r>
+        <w:rPr>
+          <w:rFonts w:ascii="Calibri" w:hAnsi="Calibri" w:cs="Calibri"/>
+        </w:rPr>
+        <w:tab/>
+        <w:t xml:space="preserve">Q. </w:t>
+      </w:r>
+      <w:proofErr w:type="spellStart"/>
+      <w:r>
+        <w:rPr>
+          <w:rFonts w:ascii="Calibri" w:hAnsi="Calibri" w:cs="Calibri"/>
+        </w:rPr>
+        <w:t>Shao</w:t>
+      </w:r>
+      <w:proofErr w:type="spellEnd"/>
+      <w:r>
+        <w:rPr>
+          <w:rFonts w:ascii="Calibri" w:hAnsi="Calibri" w:cs="Calibri"/>
+        </w:rPr>
+        <w:t xml:space="preserve">, L. </w:t>
+      </w:r>
+      <w:proofErr w:type="spellStart"/>
+      <w:r>
+        <w:rPr>
+          <w:rFonts w:ascii="Calibri" w:hAnsi="Calibri" w:cs="Calibri"/>
+        </w:rPr>
+        <w:t>Dong</w:t>
+      </w:r>
+      <w:proofErr w:type="spellEnd"/>
+      <w:r>
+        <w:rPr>
+          <w:rFonts w:ascii="Calibri" w:hAnsi="Calibri" w:cs="Calibri"/>
+        </w:rPr>
+        <w:t xml:space="preserve">, K. </w:t>
+      </w:r>
+      <w:proofErr w:type="spellStart"/>
+      <w:r>
+        <w:rPr>
+          <w:rFonts w:ascii="Calibri" w:hAnsi="Calibri" w:cs="Calibri"/>
+        </w:rPr>
+        <w:t>Wei</w:t>
+      </w:r>
+      <w:proofErr w:type="spellEnd"/>
+      <w:r>
+        <w:rPr>
+          <w:rFonts w:ascii="Calibri" w:hAnsi="Calibri" w:cs="Calibri"/>
+        </w:rPr>
+        <w:t xml:space="preserve">, S. Sun, </w:t>
+      </w:r>
+      <w:proofErr w:type="spellStart"/>
+      <w:r>
+        <w:rPr>
+          <w:rFonts w:ascii="Calibri" w:hAnsi="Calibri" w:cs="Calibri"/>
+        </w:rPr>
+        <w:t>and</w:t>
+      </w:r>
+      <w:proofErr w:type="spellEnd"/>
+      <w:r>
+        <w:rPr>
+          <w:rFonts w:ascii="Calibri" w:hAnsi="Calibri" w:cs="Calibri"/>
+        </w:rPr>
+        <w:t xml:space="preserve"> L. </w:t>
+      </w:r>
+      <w:proofErr w:type="spellStart"/>
+      <w:r>
+        <w:rPr>
+          <w:rFonts w:ascii="Calibri" w:hAnsi="Calibri" w:cs="Calibri"/>
+        </w:rPr>
+        <w:t>Xie</w:t>
+      </w:r>
+      <w:proofErr w:type="spellEnd"/>
+      <w:r>
+        <w:rPr>
+          <w:rFonts w:ascii="Calibri" w:hAnsi="Calibri" w:cs="Calibri"/>
+        </w:rPr>
+        <w:t xml:space="preserve">, “DQ-Data2vec: </w:t>
+      </w:r>
+      <w:proofErr w:type="spellStart"/>
+      <w:r>
+        <w:rPr>
+          <w:rFonts w:ascii="Calibri" w:hAnsi="Calibri" w:cs="Calibri"/>
+        </w:rPr>
+        <w:t>Decoupling</w:t>
+      </w:r>
+      <w:proofErr w:type="spellEnd"/>
+      <w:r>
+        <w:rPr>
+          <w:rFonts w:ascii="Calibri" w:hAnsi="Calibri" w:cs="Calibri"/>
+        </w:rPr>
+        <w:t xml:space="preserve"> </w:t>
+      </w:r>
+      <w:proofErr w:type="spellStart"/>
+      <w:r>
+        <w:rPr>
+          <w:rFonts w:ascii="Calibri" w:hAnsi="Calibri" w:cs="Calibri"/>
+        </w:rPr>
+        <w:t>Quantization</w:t>
+      </w:r>
+      <w:proofErr w:type="spellEnd"/>
+      <w:r>
+        <w:rPr>
+          <w:rFonts w:ascii="Calibri" w:hAnsi="Calibri" w:cs="Calibri"/>
+        </w:rPr>
+        <w:t xml:space="preserve"> </w:t>
+      </w:r>
+      <w:proofErr w:type="spellStart"/>
+      <w:r>
+        <w:rPr>
+          <w:rFonts w:ascii="Calibri" w:hAnsi="Calibri" w:cs="Calibri"/>
+        </w:rPr>
+        <w:t>for</w:t>
+      </w:r>
+      <w:proofErr w:type="spellEnd"/>
+      <w:r>
+        <w:rPr>
+          <w:rFonts w:ascii="Calibri" w:hAnsi="Calibri" w:cs="Calibri"/>
+        </w:rPr>
+        <w:t xml:space="preserve"> Multilingual </w:t>
+      </w:r>
+      <w:proofErr w:type="spellStart"/>
+      <w:r>
+        <w:rPr>
+          <w:rFonts w:ascii="Calibri" w:hAnsi="Calibri" w:cs="Calibri"/>
+        </w:rPr>
+        <w:t>Speech</w:t>
+      </w:r>
+      <w:proofErr w:type="spellEnd"/>
+      <w:r>
+        <w:rPr>
+          <w:rFonts w:ascii="Calibri" w:hAnsi="Calibri" w:cs="Calibri"/>
+        </w:rPr>
+        <w:t xml:space="preserve"> </w:t>
+      </w:r>
+      <w:proofErr w:type="spellStart"/>
+      <w:r>
+        <w:rPr>
+          <w:rFonts w:ascii="Calibri" w:hAnsi="Calibri" w:cs="Calibri"/>
+        </w:rPr>
+        <w:t>Recognition</w:t>
+      </w:r>
+      <w:proofErr w:type="spellEnd"/>
+      <w:r>
+        <w:rPr>
+          <w:rFonts w:ascii="Calibri" w:hAnsi="Calibri" w:cs="Calibri"/>
+        </w:rPr>
+        <w:t xml:space="preserve">,” Jan. 23, 2025, </w:t>
+      </w:r>
+      <w:proofErr w:type="spellStart"/>
+      <w:r>
+        <w:rPr>
+          <w:rFonts w:ascii="Calibri" w:hAnsi="Calibri" w:cs="Calibri"/>
+          <w:i/>
+          <w:iCs/>
+        </w:rPr>
+        <w:t>arXiv</w:t>
+      </w:r>
+      <w:proofErr w:type="spellEnd"/>
+      <w:r>
+        <w:rPr>
+          <w:rFonts w:ascii="Calibri" w:hAnsi="Calibri" w:cs="Calibri"/>
+        </w:rPr>
+        <w:t>: arXiv:2501.13497. doi: 10.48550/arXiv.2501.13497.</w:t>
+      </w:r>
+    </w:p>
+    <w:p>
+      <w:pPr>
+        <w:pStyle w:val="Bibliography"/>
+        <w:rPr>
+          <w:rFonts w:ascii="Calibri" w:hAnsi="Calibri" w:cs="Calibri"/>
+        </w:rPr>
+      </w:pPr>
+      <w:r>
+        <w:rPr>
+          <w:rFonts w:ascii="Calibri" w:hAnsi="Calibri" w:cs="Calibri"/>
+        </w:rPr>
+        <w:t>[16]</w:t>
+      </w:r>
+      <w:r>
+        <w:rPr>
+          <w:rFonts w:ascii="Calibri" w:hAnsi="Calibri" w:cs="Calibri"/>
+        </w:rPr>
+        <w:tab/>
+        <w:t xml:space="preserve">J.-X. </w:t>
+      </w:r>
+      <w:proofErr w:type="spellStart"/>
+      <w:r>
+        <w:rPr>
+          <w:rFonts w:ascii="Calibri" w:hAnsi="Calibri" w:cs="Calibri"/>
+        </w:rPr>
+        <w:t>Zhang</w:t>
+      </w:r>
+      <w:proofErr w:type="spellEnd"/>
+      <w:r>
+        <w:rPr>
+          <w:rFonts w:ascii="Calibri" w:hAnsi="Calibri" w:cs="Calibri"/>
+        </w:rPr>
+        <w:t xml:space="preserve">, G. Wan, Z.-H. Ling, J. Pan, J. </w:t>
+      </w:r>
+      <w:proofErr w:type="spellStart"/>
+      <w:r>
+        <w:rPr>
+          <w:rFonts w:ascii="Calibri" w:hAnsi="Calibri" w:cs="Calibri"/>
+        </w:rPr>
+        <w:t>Gao</w:t>
+      </w:r>
+      <w:proofErr w:type="spellEnd"/>
+      <w:r>
+        <w:rPr>
+          <w:rFonts w:ascii="Calibri" w:hAnsi="Calibri" w:cs="Calibri"/>
+        </w:rPr>
+        <w:t xml:space="preserve">, </w:t>
+      </w:r>
+      <w:proofErr w:type="spellStart"/>
+      <w:r>
+        <w:rPr>
+          <w:rFonts w:ascii="Calibri" w:hAnsi="Calibri" w:cs="Calibri"/>
+        </w:rPr>
+        <w:t>and</w:t>
+      </w:r>
+      <w:proofErr w:type="spellEnd"/>
+      <w:r>
+        <w:rPr>
+          <w:rFonts w:ascii="Calibri" w:hAnsi="Calibri" w:cs="Calibri"/>
+        </w:rPr>
+        <w:t xml:space="preserve"> C. Liu, “</w:t>
+      </w:r>
+      <w:proofErr w:type="spellStart"/>
+      <w:r>
+        <w:rPr>
+          <w:rFonts w:ascii="Calibri" w:hAnsi="Calibri" w:cs="Calibri"/>
+        </w:rPr>
+        <w:t>Self-Supervised</w:t>
+      </w:r>
+      <w:proofErr w:type="spellEnd"/>
+      <w:r>
+        <w:rPr>
+          <w:rFonts w:ascii="Calibri" w:hAnsi="Calibri" w:cs="Calibri"/>
+        </w:rPr>
+        <w:t xml:space="preserve"> Audio-Visual </w:t>
+      </w:r>
+      <w:proofErr w:type="spellStart"/>
+      <w:r>
+        <w:rPr>
+          <w:rFonts w:ascii="Calibri" w:hAnsi="Calibri" w:cs="Calibri"/>
+        </w:rPr>
+        <w:t>Speech</w:t>
+      </w:r>
+      <w:proofErr w:type="spellEnd"/>
+      <w:r>
+        <w:rPr>
+          <w:rFonts w:ascii="Calibri" w:hAnsi="Calibri" w:cs="Calibri"/>
+        </w:rPr>
+        <w:t xml:space="preserve"> </w:t>
+      </w:r>
+      <w:proofErr w:type="spellStart"/>
+      <w:r>
+        <w:rPr>
+          <w:rFonts w:ascii="Calibri" w:hAnsi="Calibri" w:cs="Calibri"/>
+        </w:rPr>
+        <w:t>Representations</w:t>
+      </w:r>
+      <w:proofErr w:type="spellEnd"/>
+      <w:r>
+        <w:rPr>
+          <w:rFonts w:ascii="Calibri" w:hAnsi="Calibri" w:cs="Calibri"/>
+        </w:rPr>
+        <w:t xml:space="preserve"> </w:t>
+      </w:r>
+      <w:proofErr w:type="spellStart"/>
+      <w:r>
+        <w:rPr>
+          <w:rFonts w:ascii="Calibri" w:hAnsi="Calibri" w:cs="Calibri"/>
+        </w:rPr>
+        <w:t>Learning</w:t>
+      </w:r>
+      <w:proofErr w:type="spellEnd"/>
+      <w:r>
+        <w:rPr>
+          <w:rFonts w:ascii="Calibri" w:hAnsi="Calibri" w:cs="Calibri"/>
+        </w:rPr>
+        <w:t xml:space="preserve"> By </w:t>
+      </w:r>
+      <w:proofErr w:type="spellStart"/>
+      <w:r>
+        <w:rPr>
+          <w:rFonts w:ascii="Calibri" w:hAnsi="Calibri" w:cs="Calibri"/>
+        </w:rPr>
+        <w:t>Multimodal</w:t>
+      </w:r>
+      <w:proofErr w:type="spellEnd"/>
+      <w:r>
+        <w:rPr>
+          <w:rFonts w:ascii="Calibri" w:hAnsi="Calibri" w:cs="Calibri"/>
+        </w:rPr>
+        <w:t xml:space="preserve"> </w:t>
+      </w:r>
+      <w:proofErr w:type="spellStart"/>
+      <w:r>
+        <w:rPr>
+          <w:rFonts w:ascii="Calibri" w:hAnsi="Calibri" w:cs="Calibri"/>
+        </w:rPr>
+        <w:t>Self-Distillation</w:t>
+      </w:r>
+      <w:proofErr w:type="spellEnd"/>
+      <w:r>
+        <w:rPr>
+          <w:rFonts w:ascii="Calibri" w:hAnsi="Calibri" w:cs="Calibri"/>
+        </w:rPr>
+        <w:t xml:space="preserve">,” </w:t>
+      </w:r>
+      <w:proofErr w:type="spellStart"/>
+      <w:r>
+        <w:rPr>
+          <w:rFonts w:ascii="Calibri" w:hAnsi="Calibri" w:cs="Calibri"/>
+        </w:rPr>
+        <w:t>Dec</w:t>
+      </w:r>
+      <w:proofErr w:type="spellEnd"/>
+      <w:r>
+        <w:rPr>
+          <w:rFonts w:ascii="Calibri" w:hAnsi="Calibri" w:cs="Calibri"/>
+        </w:rPr>
+        <w:t xml:space="preserve">. 06, 2022, </w:t>
+      </w:r>
+      <w:proofErr w:type="spellStart"/>
+      <w:r>
+        <w:rPr>
+          <w:rFonts w:ascii="Calibri" w:hAnsi="Calibri" w:cs="Calibri"/>
+          <w:i/>
+          <w:iCs/>
+        </w:rPr>
+        <w:t>arXiv</w:t>
+      </w:r>
+      <w:proofErr w:type="spellEnd"/>
+      <w:r>
+        <w:rPr>
+          <w:rFonts w:ascii="Calibri" w:hAnsi="Calibri" w:cs="Calibri"/>
+        </w:rPr>
+        <w:t>: arXiv:2212.02782. doi: 10.48550/arXiv.2212.02782.</w:t>
       </w:r>
     </w:p>
     <w:p>

</xml_diff>

<commit_message>
fix(sota): change 4th sota with query-by-example by wilhem oberg
</commit_message>
<xml_diff>
--- a/laporan/PROPOSAL TUGAS AKHIR.docx
+++ b/laporan/PROPOSAL TUGAS AKHIR.docx
@@ -2866,7 +2866,7 @@
           <w:sz w:val="24"/>
           <w:szCs w:val="24"/>
         </w:rPr>
-        <w:instrText xml:space="preserve"> ADDIN ZOTERO_ITEM CSL_CITATION {"citationID":"5MuPhlri","properties":{"formattedCitation":"[2]","plainCitation":"[2]","noteIndex":0},"citationItems":[{"id":"0LvY7MBg/T0kKGaXC","uris":["http://zotero.org/users/local/1xQafZjB/items/J8N8AQPH"],"itemData":{"id":1,"type":"article-journal","abstract":"Memorizing the Qur'an in the digital era presents complex challenges and requires appropriate methodologies. With the increasing dominance of information technology, Qur'an learners face various issues such as distractions from gadgets, declining interest in oral traditions, and psychological challenges due to lifestyle changes. However, there are approaches available to address these challenges, including utilizing technology as an aid, creating supportive environments, and strengthening motivation and self-discipline. By applying the right methodologies, Qur'an learners are expected to maintain the tradition of memorizing the Qur'an effectively and relevantly in this digital age.","container-title":"Al Furqan: Jurnal Ilmu Al Quran dan Tafsir","DOI":"10.58518/alfurqon.v7i1.2436","ISSN":"2656-6877, 2621-5438","issue":"1","journalAbbreviation":"Al Furqan: JIAT","license":"https://creativecommons.org/licenses/by-sa/4.0/","page":"1-17","source":"DOI.org (Crossref)","title":"Menghafal Al Qur`an Di Era Digital: Problematis Dan Metodologis.","title-short":"Menghafal Al Qur`an Di Era Digital","volume":"7","author":[{"family":"Imam Sofii","given":"Moh. Akib"}],"issued":{"date-parts":[["2024",6,19]]}}}],"schema":"https://github.com/citation-style-language/schema/raw/master/csl-citation.json"} </w:instrText>
+        <w:instrText xml:space="preserve"> ADDIN ZOTERO_ITEM CSL_CITATION {"citationID":"5MuPhlri","properties":{"formattedCitation":"[2]","plainCitation":"[2]","noteIndex":0},"citationItems":[{"id":"q2iffxrB/zMUBAy44","uris":["http://zotero.org/users/local/1xQafZjB/items/J8N8AQPH"],"itemData":{"id":1,"type":"article-journal","abstract":"Memorizing the Qur'an in the digital era presents complex challenges and requires appropriate methodologies. With the increasing dominance of information technology, Qur'an learners face various issues such as distractions from gadgets, declining interest in oral traditions, and psychological challenges due to lifestyle changes. However, there are approaches available to address these challenges, including utilizing technology as an aid, creating supportive environments, and strengthening motivation and self-discipline. By applying the right methodologies, Qur'an learners are expected to maintain the tradition of memorizing the Qur'an effectively and relevantly in this digital age.","container-title":"Al Furqan: Jurnal Ilmu Al Quran dan Tafsir","DOI":"10.58518/alfurqon.v7i1.2436","ISSN":"2656-6877, 2621-5438","issue":"1","journalAbbreviation":"Al Furqan: JIAT","license":"https://creativecommons.org/licenses/by-sa/4.0/","page":"1-17","source":"DOI.org (Crossref)","title":"Menghafal Al Qur`an Di Era Digital: Problematis Dan Metodologis.","title-short":"Menghafal Al Qur`an Di Era Digital","volume":"7","author":[{"family":"Imam Sofii","given":"Moh. Akib"}],"issued":{"date-parts":[["2024",6,19]]}}}],"schema":"https://github.com/citation-style-language/schema/raw/master/csl-citation.json"} </w:instrText>
       </w:r>
       <w:r>
         <w:rPr>
@@ -3380,7 +3380,7 @@
           <w:sz w:val="24"/>
           <w:szCs w:val="24"/>
         </w:rPr>
-        <w:instrText xml:space="preserve"> ADDIN ZOTERO_ITEM CSL_CITATION {"citationID":"V67cMGrk","properties":{"formattedCitation":"[5], [6]","plainCitation":"[5], [6]","dontUpdate":true,"noteIndex":0},"citationItems":[{"id":"0LvY7MBg/bpod5ocz","uris":["http://zotero.org/users/local/1xQafZjB/items/5UI9C3UM"],"itemData":{"id":"0LvY7MBg/bpod5ocz","type":"article","abstract":"The Quran is the holy scripture of Islam, and its recitation is an important aspect of the religion. Recognizing the recitation of the Holy Quran automatically is a challenging task due to its unique rules that are not applied in normal speaking speeches. A lot of research has been done in this domain, but previous works have detected recitation errors as a classification task or used traditional automatic speech recognition (ASR). In this paper, we proposed a novel end-to-end deep learning model for recognizing the recitation of the Holy Quran. The proposed model is a CNN-Bidirectional GRU encoder that uses CTC as an objective function, and a character-based decoder which is a beam search decoder. Moreover, all previous works were done on small private datasets consisting of short verses and a few chapters of the Holy Quran. As a result of using private datasets, no comparisons were done. To overcome this issue, we used a public dataset that has recently been published (Ar-DAD) and contains about 37 chapters that were recited by 30 reciters, with different recitation speeds and different types of pronunciation rules. The proposed model performance was evaluated using the most common evaluation metrics in speech recognition, word error rate (WER), and character error rate (CER). The results were 8.34% WER and 2.42% CER. We hope this research will be a baseline for comparisons with future research on this public new dataset (Ar-DAD).","DOI":"10.48550/arXiv.2305.07034","note":"arXiv:2305.07034 [eess]","number":"arXiv:2305.07034","publisher":"arXiv","source":"arXiv.org","title":"Quran Recitation Recognition using End-to-End Deep Learning","URL":"http://arxiv.org/abs/2305.07034","author":[{"family":"Harere","given":"Ahmad Al"},{"family":"Jallad","given":"Khloud Al"}],"accessed":{"date-parts":[["2025",6,29]]},"issued":{"date-parts":[["2023",5,10]]}}},{"id":"0LvY7MBg/RTG8DKXq","uris":["http://zotero.org/users/local/1xQafZjB/items/62XNCPKZ"],"itemData":{"id":"0LvY7MBg/RTG8DKXq","type":"article-journal","container-title":"International Journal of Advanced Computer Science and Applications","DOI":"10.14569/IJACSA.2023.0141297","ISSN":"21565570, 2158107X","issue":"12","journalAbbreviation":"IJACSA","language":"en","source":"DOI.org (Crossref)","title":"Speech Recognition Models for Holy Quran Recitation Based on Modern Approaches and Tajweed Rules: A Comprehensive Overview","title-short":"Speech Recognition Models for Holy Quran Recitation Based on Modern Approaches and Tajweed Rules","URL":"http://thesai.org/Publications/ViewPaper?Volume=14&amp;Issue=12&amp;Code=IJACSA&amp;SerialNo=97","volume":"14","author":[{"family":"Al-Fadhli","given":"Sumayya"},{"family":"Al-Harbi","given":"Hajar"},{"family":"Cherif","given":"Asma"}],"accessed":{"date-parts":[["2025",6,29]]},"issued":{"date-parts":[["2023"]]}}}],"schema":"https://github.com/citation-style-language/schema/raw/master/csl-citation.json"} </w:instrText>
+        <w:instrText xml:space="preserve"> ADDIN ZOTERO_ITEM CSL_CITATION {"citationID":"V67cMGrk","properties":{"formattedCitation":"[5], [6]","plainCitation":"[5], [6]","dontUpdate":true,"noteIndex":0},"citationItems":[{"id":"q2iffxrB/cL0H99Vf","uris":["http://zotero.org/users/local/1xQafZjB/items/5UI9C3UM"],"itemData":{"id":"0LvY7MBg/bpod5ocz","type":"article","abstract":"The Quran is the holy scripture of Islam, and its recitation is an important aspect of the religion. Recognizing the recitation of the Holy Quran automatically is a challenging task due to its unique rules that are not applied in normal speaking speeches. A lot of research has been done in this domain, but previous works have detected recitation errors as a classification task or used traditional automatic speech recognition (ASR). In this paper, we proposed a novel end-to-end deep learning model for recognizing the recitation of the Holy Quran. The proposed model is a CNN-Bidirectional GRU encoder that uses CTC as an objective function, and a character-based decoder which is a beam search decoder. Moreover, all previous works were done on small private datasets consisting of short verses and a few chapters of the Holy Quran. As a result of using private datasets, no comparisons were done. To overcome this issue, we used a public dataset that has recently been published (Ar-DAD) and contains about 37 chapters that were recited by 30 reciters, with different recitation speeds and different types of pronunciation rules. The proposed model performance was evaluated using the most common evaluation metrics in speech recognition, word error rate (WER), and character error rate (CER). The results were 8.34% WER and 2.42% CER. We hope this research will be a baseline for comparisons with future research on this public new dataset (Ar-DAD).","DOI":"10.48550/arXiv.2305.07034","note":"arXiv:2305.07034 [eess]","number":"arXiv:2305.07034","publisher":"arXiv","source":"arXiv.org","title":"Quran Recitation Recognition using End-to-End Deep Learning","URL":"http://arxiv.org/abs/2305.07034","author":[{"family":"Harere","given":"Ahmad Al"},{"family":"Jallad","given":"Khloud Al"}],"accessed":{"date-parts":[["2025",6,29]]},"issued":{"date-parts":[["2023",5,10]]}}},{"id":"q2iffxrB/UW97gn6Q","uris":["http://zotero.org/users/local/1xQafZjB/items/62XNCPKZ"],"itemData":{"id":"0LvY7MBg/RTG8DKXq","type":"article-journal","container-title":"International Journal of Advanced Computer Science and Applications","DOI":"10.14569/IJACSA.2023.0141297","ISSN":"21565570, 2158107X","issue":"12","journalAbbreviation":"IJACSA","language":"en","source":"DOI.org (Crossref)","title":"Speech Recognition Models for Holy Quran Recitation Based on Modern Approaches and Tajweed Rules: A Comprehensive Overview","title-short":"Speech Recognition Models for Holy Quran Recitation Based on Modern Approaches and Tajweed Rules","URL":"http://thesai.org/Publications/ViewPaper?Volume=14&amp;Issue=12&amp;Code=IJACSA&amp;SerialNo=97","volume":"14","author":[{"family":"Al-Fadhli","given":"Sumayya"},{"family":"Al-Harbi","given":"Hajar"},{"family":"Cherif","given":"Asma"}],"accessed":{"date-parts":[["2025",6,29]]},"issued":{"date-parts":[["2023"]]}}}],"schema":"https://github.com/citation-style-language/schema/raw/master/csl-citation.json"} </w:instrText>
       </w:r>
       <w:r>
         <w:rPr>
@@ -4005,7 +4005,7 @@
           <w:rFonts w:ascii="Times New Roman" w:hAnsi="Times New Roman" w:cs="Times New Roman"/>
           <w:sz w:val="24"/>
           <w:szCs w:val="24"/>
-          <w:lang w:val="en-ID"/>
+          <w:lang w:val="fi-FI"/>
         </w:rPr>
       </w:pPr>
       <w:r>
@@ -4685,7 +4685,25 @@
           <w:szCs w:val="24"/>
           <w:lang w:val="en-ID"/>
         </w:rPr>
-        <w:instrText xml:space="preserve"> ADDIN ZOTERO_ITEM CSL_CITATION {"citationID":"fA8jmDRt","properties":{"formattedCitation":"[9], [10]","plainCitation":"[9], [10]","noteIndex":0},"citationItems":[{"id":22,"uris":["http://zotero.org/users/local/Hk47Hz5P/items/V29AH9LR"],"itemData":{"id":22,"type":"article","abstract":"Recently, there have been tremendous research outcomes in the fields of speech recognition and natural language processing. This is due to the well-developed multi-layers deep learning paradigms such as wav2vec2.0, Wav2vecU, WavBERT, and HuBERT that provide better representation learning and high information capturing. Such paradigms run on hundreds of unlabeled data, then fine-tuned on a small dataset for specific tasks. This paper introduces a deep learning constructed emotional recognition model for Arabic speech dialogues. The developed model employs the state of the art audio representations include wav2vec2.0 and HuBERT. The experiment and performance results of our model overcome the previous known outcomes.","DOI":"10.48550/arXiv.2110.04425","note":"arXiv:2110.04425 [cs]","number":"arXiv:2110.04425","publisher":"arXiv","source":"arXiv.org","title":"Arabic Speech Emotion Recognition Employing Wav2vec2.0 and HuBERT Based on BAVED Dataset","URL":"http://arxiv.org/abs/2110.04425","author":[{"family":"Mohamed","given":"Omar"},{"family":"Aly","given":"Salah A."}],"accessed":{"date-parts":[["2025",8,19]]},"issued":{"date-parts":[["2021",10,9]]}}},{"id":43,"uris":["http://zotero.org/users/local/Hk47Hz5P/items/Q3Y2KJAH"],"itemData":{"id":43,"type":"paper-conference","abstract":"This paper explores applying the wav2vec2 framework to speaker recognition instead of speech recognition. We study the effectiveness of the pre-trained weights on the speaker recognition task, and how to pool the wav2vec2 output sequence into a fixed-length speaker embedding. To adapt the framework to speaker recognition, we propose a single-utterance classification variant with CE or AAM softmax loss, and an utterance-pair classification variant with BCE loss. Our best performing variant, w2v2-aam, achieves a 1.88% EER on the extended voxceleb1 test set compared to 1.69% EER with an ECAPA-TDNN baseline. Code is available at https://github.com/nikvaessen/w2v2-speaker.","container-title":"ICASSP 2022 - 2022 IEEE International Conference on Acoustics, Speech and Signal Processing (ICASSP)","DOI":"10.1109/ICASSP43922.2022.9746952","note":"arXiv:2109.15053 [cs]","page":"7967-7971","source":"arXiv.org","title":"Fine-tuning wav2vec2 for speaker recognition","URL":"http://arxiv.org/abs/2109.15053","author":[{"family":"Vaessen","given":"Nik"},{"family":"Leeuwen","given":"David A.","dropping-particle":"van"}],"accessed":{"date-parts":[["2025",9,18]]},"issued":{"date-parts":[["2022",5,23]]}}}],"schema":"https://github.com/citation-style-language/schema/raw/master/csl-citation.json"} </w:instrText>
+        <w:instrText xml:space="preserve"> ADDIN ZOTERO_ITEM CSL_CITATION {"citationID":"fA8jmDRt","properties":{"formattedCitation":"[9], [10]","plainCitation":"[9], [10]","noteIndex":0},"citationItems":[{"id":22,"uris":["http://zotero.org/users/local/Hk47Hz5P/items/V29AH9LR"],"itemData":{"id":22,"type":"article","abstract":"Recently, there have been tremendous research outcomes in the fields of speech recognition and natural language processing. This is due to the well-developed multi-layers deep learning paradigms such as wav2vec2.0, Wav2vecU, WavBERT, and HuBERT that provide better representation learning and high information capturing. Such paradigms run on hundreds of unlabeled data, then fine-tuned on a small dataset for specific tasks. This paper introduces a deep learning constructed emotional recognition model for Arabic speech dialogues. The developed model employs the state of the art audio representations include wav2vec2.0 and HuBERT. The experiment and performance results of our model overcome the previous known outcomes.","DOI":"10.48550/arXiv.2110.04425","note":"arXiv:2110.04425 [cs]","number":"arXiv:2110.04425","publisher":"arXiv","source":"arXiv.org","title":"Arabic Speech Emotion Recognition Employing Wav2vec2.0 and HuBERT Based on BAVED Dataset","URL":"http://arxiv.org/abs/2110.04425","author":[{"family":"Mohamed","given":"Omar"},{"family":"Aly","given":"Salah A."}],"accessed":</w:instrText>
+      </w:r>
+      <w:r>
+        <w:rPr>
+          <w:rFonts w:ascii="Times New Roman" w:hAnsi="Times New Roman" w:cs="Times New Roman"/>
+          <w:sz w:val="24"/>
+          <w:szCs w:val="24"/>
+          <w:lang w:val="fi-FI"/>
+        </w:rPr>
+        <w:instrText>{"date</w:instrText>
+      </w:r>
+      <w:r>
+        <w:rPr>
+          <w:rFonts w:ascii="Times New Roman" w:hAnsi="Times New Roman" w:cs="Times New Roman"/>
+          <w:sz w:val="24"/>
+          <w:szCs w:val="24"/>
+          <w:lang w:val="fi-FI"/>
+        </w:rPr>
+        <w:instrText xml:space="preserve">-parts":[["2025",8,19]]},"issued":{"date-parts":[["2021",10,9]]}}},{"id":43,"uris":["http://zotero.org/users/local/Hk47Hz5P/items/Q3Y2KJAH"],"itemData":{"id":43,"type":"paper-conference","abstract":"This paper explores applying the wav2vec2 framework to speaker recognition instead of speech recognition. We study the effectiveness of the pre-trained weights on the speaker recognition task, and how to pool the wav2vec2 output sequence into a fixed-length speaker embedding. To adapt the framework to speaker recognition, we propose a single-utterance classification variant with CE or AAM softmax loss, and an utterance-pair classification variant with BCE loss. Our best performing variant, w2v2-aam, achieves a 1.88% EER on the extended voxceleb1 test set compared to 1.69% EER with an ECAPA-TDNN baseline. Code is available at https://github.com/nikvaessen/w2v2-speaker.","container-title":"ICASSP 2022 - 2022 IEEE International Conference on Acoustics, Speech and Signal Processing (ICASSP)","DOI":"10.1109/ICASSP43922.2022.9746952","note":"arXiv:2109.15053 [cs]","page":"7967-7971","source":"arXiv.org","title":"Fine-tuning wav2vec2 for speaker recognition","URL":"http://arxiv.org/abs/2109.15053","author":[{"family":"Vaessen","given":"Nik"},{"family":"Leeuwen","given":"David A.","dropping-particle":"van"}],"accessed":{"date-parts":[["2025",9,18]]},"issued":{"date-parts":[["2022",5,23]]}}}],"schema":"https://github.com/citation-style-language/schema/raw/master/csl-citation.json"} </w:instrText>
       </w:r>
       <w:r>
         <w:rPr>
@@ -4717,7 +4735,7 @@
           <w:rFonts w:ascii="Times New Roman" w:hAnsi="Times New Roman" w:cs="Times New Roman"/>
           <w:sz w:val="24"/>
           <w:szCs w:val="24"/>
-          <w:lang w:val="en-ID"/>
+          <w:lang w:val="fi-FI"/>
         </w:rPr>
         <w:t>.</w:t>
       </w:r>
@@ -4835,7 +4853,7 @@
           <w:rFonts w:ascii="Times New Roman" w:hAnsi="Times New Roman" w:cs="Times New Roman"/>
           <w:sz w:val="24"/>
           <w:szCs w:val="24"/>
-          <w:lang w:val="en-ID"/>
+          <w:lang w:val="fi-FI"/>
         </w:rPr>
       </w:pPr>
     </w:p>
@@ -5956,45 +5974,69 @@
           <w:szCs w:val="24"/>
         </w:rPr>
       </w:pPr>
-      <w:r>
-        <w:rPr>
-          <w:rFonts w:ascii="Times New Roman" w:hAnsi="Times New Roman" w:cs="Times New Roman"/>
-          <w:sz w:val="24"/>
-          <w:szCs w:val="24"/>
-        </w:rPr>
-        <w:t>Yasser Shohoud</w:t>
-      </w:r>
-      <w:r>
-        <w:rPr>
-          <w:rFonts w:ascii="Times New Roman" w:hAnsi="Times New Roman" w:cs="Times New Roman"/>
-          <w:sz w:val="24"/>
-          <w:szCs w:val="24"/>
-        </w:rPr>
-        <w:t>, dkk (</w:t>
-      </w:r>
-      <w:r>
-        <w:rPr>
-          <w:rFonts w:ascii="Times New Roman" w:hAnsi="Times New Roman" w:cs="Times New Roman"/>
-          <w:sz w:val="24"/>
-          <w:szCs w:val="24"/>
-        </w:rPr>
-        <w:t>2023</w:t>
-      </w:r>
-      <w:r>
-        <w:rPr>
-          <w:rFonts w:ascii="Times New Roman" w:hAnsi="Times New Roman" w:cs="Times New Roman"/>
-          <w:sz w:val="24"/>
-          <w:szCs w:val="24"/>
-        </w:rPr>
-        <w:t xml:space="preserve">). </w:t>
-      </w:r>
-      <w:r>
-        <w:rPr>
-          <w:rFonts w:ascii="Times New Roman" w:hAnsi="Times New Roman" w:cs="Times New Roman"/>
-          <w:sz w:val="24"/>
-          <w:szCs w:val="24"/>
-        </w:rPr>
-        <w:t xml:space="preserve">memperkenalkan alat pencarian semantik untuk Al-Qur’an yang mendukung pencarian ayat berdasarkan tafsir yang sesuai dengan permintaan pengguna. Dengan melatih beberapa model pada </w:t>
+      <w:proofErr w:type="spellStart"/>
+      <w:r>
+        <w:rPr>
+          <w:rFonts w:ascii="Times New Roman" w:hAnsi="Times New Roman" w:cs="Times New Roman"/>
+          <w:sz w:val="24"/>
+          <w:szCs w:val="24"/>
+        </w:rPr>
+        <w:t>Wilhelm</w:t>
+      </w:r>
+      <w:proofErr w:type="spellEnd"/>
+      <w:r>
+        <w:rPr>
+          <w:rFonts w:ascii="Times New Roman" w:hAnsi="Times New Roman" w:cs="Times New Roman"/>
+          <w:sz w:val="24"/>
+          <w:szCs w:val="24"/>
+        </w:rPr>
+        <w:t xml:space="preserve"> </w:t>
+      </w:r>
+      <w:proofErr w:type="spellStart"/>
+      <w:r>
+        <w:rPr>
+          <w:rFonts w:ascii="Times New Roman" w:hAnsi="Times New Roman" w:cs="Times New Roman"/>
+          <w:sz w:val="24"/>
+          <w:szCs w:val="24"/>
+        </w:rPr>
+        <w:t>Öberg</w:t>
+      </w:r>
+      <w:proofErr w:type="spellEnd"/>
+      <w:r>
+        <w:rPr>
+          <w:rFonts w:ascii="Times New Roman" w:hAnsi="Times New Roman" w:cs="Times New Roman"/>
+          <w:sz w:val="24"/>
+          <w:szCs w:val="24"/>
+        </w:rPr>
+        <w:t xml:space="preserve"> (2025). </w:t>
+      </w:r>
+      <w:r>
+        <w:rPr>
+          <w:rFonts w:ascii="Times New Roman" w:hAnsi="Times New Roman" w:cs="Times New Roman"/>
+          <w:sz w:val="24"/>
+          <w:szCs w:val="24"/>
+        </w:rPr>
+        <w:t xml:space="preserve">Paragraf ini sangat relevan dengan penelitian Anda karena secara eksplisit berfokus pada Pencarian Audio </w:t>
+      </w:r>
+      <w:proofErr w:type="spellStart"/>
+      <w:r>
+        <w:rPr>
+          <w:rFonts w:ascii="Times New Roman" w:hAnsi="Times New Roman" w:cs="Times New Roman"/>
+          <w:i/>
+          <w:iCs/>
+          <w:sz w:val="24"/>
+          <w:szCs w:val="24"/>
+        </w:rPr>
+        <w:t>Query-by-Example</w:t>
+      </w:r>
+      <w:proofErr w:type="spellEnd"/>
+      <w:r>
+        <w:rPr>
+          <w:rFonts w:ascii="Times New Roman" w:hAnsi="Times New Roman" w:cs="Times New Roman"/>
+          <w:sz w:val="24"/>
+          <w:szCs w:val="24"/>
+        </w:rPr>
+        <w:t xml:space="preserve">, yang memiliki kesamaan tugas dengan pencarian kemiripan ayat yang Anda </w:t>
       </w:r>
       <w:r>
         <w:rPr>
@@ -6003,40 +6045,58 @@
           <w:szCs w:val="24"/>
         </w:rPr>
         <w:lastRenderedPageBreak/>
-        <w:t xml:space="preserve">kumpulan data besar yang terdiri dari lebih dari 30 tafsir—di mana masing-masing terhubung dengan satu ayat—metode ini mencari tensor tafsir yang memiliki kemiripan kosinus tertinggi dengan tensor representasi permintaan (prompt), lalu digunakan untuk mengindeks ayat yang relevan. Penerapan model </w:t>
-      </w:r>
-      <w:r>
-        <w:rPr>
-          <w:rFonts w:ascii="Times New Roman" w:hAnsi="Times New Roman" w:cs="Times New Roman"/>
-          <w:sz w:val="24"/>
-          <w:szCs w:val="24"/>
-        </w:rPr>
-        <w:t>SNxLM</w:t>
-      </w:r>
-      <w:r>
-        <w:rPr>
-          <w:rFonts w:ascii="Times New Roman" w:hAnsi="Times New Roman" w:cs="Times New Roman"/>
-          <w:sz w:val="24"/>
-          <w:szCs w:val="24"/>
-        </w:rPr>
-        <w:t xml:space="preserve"> menghasilkan skor kosinus hingga </w:t>
-      </w:r>
-      <w:r>
-        <w:rPr>
-          <w:rFonts w:ascii="Times New Roman" w:hAnsi="Times New Roman" w:cs="Times New Roman"/>
-          <w:sz w:val="24"/>
-          <w:szCs w:val="24"/>
-        </w:rPr>
-        <w:t>0,97</w:t>
-      </w:r>
-      <w:r>
-        <w:rPr>
-          <w:rFonts w:ascii="Times New Roman" w:hAnsi="Times New Roman" w:cs="Times New Roman"/>
-          <w:sz w:val="24"/>
-          <w:szCs w:val="24"/>
-        </w:rPr>
-        <w:t>, yang merefleksikan pencocokan tafsir Abdu untuk ayat yang terkait topik keuangan</w:t>
-      </w:r>
+        <w:t xml:space="preserve">lakukan, yaitu mencari konten berdasarkan </w:t>
+      </w:r>
+      <w:proofErr w:type="spellStart"/>
+      <w:r>
+        <w:rPr>
+          <w:rFonts w:ascii="Times New Roman" w:hAnsi="Times New Roman" w:cs="Times New Roman"/>
+          <w:i/>
+          <w:iCs/>
+          <w:sz w:val="24"/>
+          <w:szCs w:val="24"/>
+        </w:rPr>
+        <w:t>query</w:t>
+      </w:r>
+      <w:proofErr w:type="spellEnd"/>
+      <w:r>
+        <w:rPr>
+          <w:rFonts w:ascii="Times New Roman" w:hAnsi="Times New Roman" w:cs="Times New Roman"/>
+          <w:sz w:val="24"/>
+          <w:szCs w:val="24"/>
+        </w:rPr>
+        <w:t xml:space="preserve"> audio. Penelitian ini menggunakan Wav2Vec 2.0 sebagai basis ekstraksi </w:t>
+      </w:r>
+      <w:proofErr w:type="spellStart"/>
+      <w:r>
+        <w:rPr>
+          <w:rFonts w:ascii="Times New Roman" w:hAnsi="Times New Roman" w:cs="Times New Roman"/>
+          <w:i/>
+          <w:iCs/>
+          <w:sz w:val="24"/>
+          <w:szCs w:val="24"/>
+        </w:rPr>
+        <w:t>embedding</w:t>
+      </w:r>
+      <w:proofErr w:type="spellEnd"/>
+      <w:r>
+        <w:rPr>
+          <w:rFonts w:ascii="Times New Roman" w:hAnsi="Times New Roman" w:cs="Times New Roman"/>
+          <w:sz w:val="24"/>
+          <w:szCs w:val="24"/>
+        </w:rPr>
+        <w:t xml:space="preserve">, sama persis dengan salah satu model utama yang Anda uji. Secara metodologis, studi ini mengimplementasikan </w:t>
+      </w:r>
+      <w:proofErr w:type="spellStart"/>
+      <w:r>
+        <w:rPr>
+          <w:rFonts w:ascii="Times New Roman" w:hAnsi="Times New Roman" w:cs="Times New Roman"/>
+          <w:sz w:val="24"/>
+          <w:szCs w:val="24"/>
+        </w:rPr>
+        <w:t>Contrastive</w:t>
+      </w:r>
+      <w:proofErr w:type="spellEnd"/>
       <w:r>
         <w:rPr>
           <w:rFonts w:ascii="Times New Roman" w:hAnsi="Times New Roman" w:cs="Times New Roman"/>
@@ -6045,9 +6105,127 @@
         </w:rPr>
         <w:t xml:space="preserve"> </w:t>
       </w:r>
-      <w:r>
-        <w:rPr>
-          <w:rFonts w:ascii="Times New Roman" w:hAnsi="Times New Roman" w:cs="Times New Roman"/>
+      <w:proofErr w:type="spellStart"/>
+      <w:r>
+        <w:rPr>
+          <w:rFonts w:ascii="Times New Roman" w:hAnsi="Times New Roman" w:cs="Times New Roman"/>
+          <w:sz w:val="24"/>
+          <w:szCs w:val="24"/>
+        </w:rPr>
+        <w:t>Learning</w:t>
+      </w:r>
+      <w:proofErr w:type="spellEnd"/>
+      <w:r>
+        <w:rPr>
+          <w:rFonts w:ascii="Times New Roman" w:hAnsi="Times New Roman" w:cs="Times New Roman"/>
+          <w:sz w:val="24"/>
+          <w:szCs w:val="24"/>
+        </w:rPr>
+        <w:t xml:space="preserve"> (melalui </w:t>
+      </w:r>
+      <w:r>
+        <w:rPr>
+          <w:rFonts w:ascii="Times New Roman" w:hAnsi="Times New Roman" w:cs="Times New Roman"/>
+          <w:i/>
+          <w:iCs/>
+          <w:sz w:val="24"/>
+          <w:szCs w:val="24"/>
+        </w:rPr>
+        <w:t xml:space="preserve">Triplet </w:t>
+      </w:r>
+      <w:proofErr w:type="spellStart"/>
+      <w:r>
+        <w:rPr>
+          <w:rFonts w:ascii="Times New Roman" w:hAnsi="Times New Roman" w:cs="Times New Roman"/>
+          <w:i/>
+          <w:iCs/>
+          <w:sz w:val="24"/>
+          <w:szCs w:val="24"/>
+        </w:rPr>
+        <w:t>Loss</w:t>
+      </w:r>
+      <w:proofErr w:type="spellEnd"/>
+      <w:r>
+        <w:rPr>
+          <w:rFonts w:ascii="Times New Roman" w:hAnsi="Times New Roman" w:cs="Times New Roman"/>
+          <w:sz w:val="24"/>
+          <w:szCs w:val="24"/>
+        </w:rPr>
+        <w:t xml:space="preserve">) untuk menyelaraskan </w:t>
+      </w:r>
+      <w:proofErr w:type="spellStart"/>
+      <w:r>
+        <w:rPr>
+          <w:rFonts w:ascii="Times New Roman" w:hAnsi="Times New Roman" w:cs="Times New Roman"/>
+          <w:i/>
+          <w:iCs/>
+          <w:sz w:val="24"/>
+          <w:szCs w:val="24"/>
+        </w:rPr>
+        <w:t>embedding</w:t>
+      </w:r>
+      <w:proofErr w:type="spellEnd"/>
+      <w:r>
+        <w:rPr>
+          <w:rFonts w:ascii="Times New Roman" w:hAnsi="Times New Roman" w:cs="Times New Roman"/>
+          <w:sz w:val="24"/>
+          <w:szCs w:val="24"/>
+        </w:rPr>
+        <w:t xml:space="preserve"> dan menciptakan ruang vektor yang lebih terstruktur. Pendekatan ini adalah justifikasi penting yang menjelaskan mengapa Wav2Vec2 dapat menghasilkan representasi laten yang efektif untuk tugas </w:t>
+      </w:r>
+      <w:proofErr w:type="spellStart"/>
+      <w:r>
+        <w:rPr>
+          <w:rFonts w:ascii="Times New Roman" w:hAnsi="Times New Roman" w:cs="Times New Roman"/>
+          <w:i/>
+          <w:iCs/>
+          <w:sz w:val="24"/>
+          <w:szCs w:val="24"/>
+        </w:rPr>
+        <w:t>retrieval</w:t>
+      </w:r>
+      <w:proofErr w:type="spellEnd"/>
+      <w:r>
+        <w:rPr>
+          <w:rFonts w:ascii="Times New Roman" w:hAnsi="Times New Roman" w:cs="Times New Roman"/>
+          <w:sz w:val="24"/>
+          <w:szCs w:val="24"/>
+        </w:rPr>
+        <w:t>. Lebih lanjut, konsep pencarian yang sepenuhnya bebas transkripsi (</w:t>
+      </w:r>
+      <w:proofErr w:type="spellStart"/>
+      <w:r>
+        <w:rPr>
+          <w:rFonts w:ascii="Times New Roman" w:hAnsi="Times New Roman" w:cs="Times New Roman"/>
+          <w:i/>
+          <w:iCs/>
+          <w:sz w:val="24"/>
+          <w:szCs w:val="24"/>
+        </w:rPr>
+        <w:t>transcription-free</w:t>
+      </w:r>
+      <w:proofErr w:type="spellEnd"/>
+      <w:r>
+        <w:rPr>
+          <w:rFonts w:ascii="Times New Roman" w:hAnsi="Times New Roman" w:cs="Times New Roman"/>
+          <w:sz w:val="24"/>
+          <w:szCs w:val="24"/>
+        </w:rPr>
+        <w:t>) yang diusung oleh penelitian ini secara kuat mendukung argumen inti Anda, yaitu bahwa pencarian ucapan dapat dilakukan secara langsung menggunakan fitur laten audio tanpa perlu bergantung pada hasil transkripsi ASR yang mahal dan rawan kesalahan.</w:t>
+      </w:r>
+      <w:r>
+        <w:rPr>
+          <w:rFonts w:ascii="Times New Roman" w:hAnsi="Times New Roman" w:cs="Times New Roman"/>
+          <w:sz w:val="24"/>
+          <w:szCs w:val="24"/>
+        </w:rPr>
+        <w:t xml:space="preserve"> </w:t>
+      </w:r>
+      <w:r>
+        <w:rPr>
+          <w:rFonts w:ascii="Times New Roman" w:hAnsi="Times New Roman" w:cs="Times New Roman"/>
+          <w:i/>
+          <w:iCs/>
           <w:sz w:val="24"/>
           <w:szCs w:val="24"/>
         </w:rPr>
@@ -6056,14 +6234,18 @@
       <w:r>
         <w:rPr>
           <w:rFonts w:ascii="Times New Roman" w:hAnsi="Times New Roman" w:cs="Times New Roman"/>
-          <w:sz w:val="24"/>
-          <w:szCs w:val="24"/>
-        </w:rPr>
-        <w:instrText xml:space="preserve"> ADDIN ZOTERO_ITEM CSL_CITATION {"citationID":"PT9xWsBo","properties":{"formattedCitation":"[7]","plainCitation":"[7]","noteIndex":0},"citationItems":[{"id":26,"uris":["http://zotero.org/users/local/Hk47Hz5P/items/HVVRTLUR"],"itemData":{"id":26,"type":"article","abstract":"The Holy Book of Quran is believed to be the literal word of God (Allah) as revealed to the Prophet Muhammad (PBUH) over a period of approximately 23 years. It is the book where God provides guidance on how to live a righteous and just life, emphasizing principles like honesty, compassion, charity and justice, as well as providing rules for personal conduct, family matters, business ethics and much more. However, due to constraints related to the language and the Quran organization, it is challenging for Muslims to get all relevant ayahs (verses) pertaining to a matter or inquiry of interest. Hence, we developed a Quran semantic search tool which finds the verses pertaining to the user inquiry or prompt. To achieve this, we trained several models on a large dataset of over 30 tafsirs, where typically each tafsir corresponds to one verse in the Quran and, using cosine similarity, obtained the tafsir tensor which is most similar to the prompt tensor of interest, which was then used to index for the corresponding ayah in the Quran. Using the SNxLM model, we were able to achieve a cosine similarity score as high as 0.97 which corresponds to the abdu tafsir for a verse relating to financial matters.","DOI":"10.48550/arXiv.2311.05120","note":"arXiv:2311.05120 [cs]","number":"arXiv:2311.05120","publisher":"arXiv","source":"arXiv.org","title":"Quranic Conversations: Developing a Semantic Search tool for the Quran using Arabic NLP Techniques","title-short":"Quranic Conversations","URL":"http://arxiv.org/abs/2311.05120","author":[{"family":"Shohoud","given":"Yasser"},{"family":"Shoman","given":"Maged"},{"family":"Abdelazim","given":"Sarah"}],"accessed":{"date-parts":[["2025",8,19]]},"issued":{"date-parts":[["2023",11,9]]}}}],"schema":"https://github.com/citation-style-language/schema/raw/master/csl-citation.json"} </w:instrText>
-      </w:r>
-      <w:r>
-        <w:rPr>
-          <w:rFonts w:ascii="Times New Roman" w:hAnsi="Times New Roman" w:cs="Times New Roman"/>
+          <w:i/>
+          <w:iCs/>
+          <w:sz w:val="24"/>
+          <w:szCs w:val="24"/>
+        </w:rPr>
+        <w:instrText xml:space="preserve"> ADDIN ZOTERO_ITEM CSL_CITATION {"citationID":"CPor3DNx","properties":{"formattedCitation":"[12]","plainCitation":"[12]","noteIndex":0},"citationItems":[{"id":78,"uris":["http://zotero.org/users/local/Hk47Hz5P/items/YHGDBB6Z"],"itemData":{"id":78,"type":"article-journal","abstract":"The daily creation and consumption of audio and video content has grown dramatically, making large-scale speech analysis essential for trendspotting and market analysis. While transcription-based models are common, they are often costly and prone to errors, especially in low-resource languages. Queryby-Example (QbE) audio search offers an intuitive way to retrieve spoken content by using audio queries instead of text. In this thesis, we investigate how contrastive embedding learning can improve clustering of acoustic word embeddings, to filter out speaker characteristics and background noise, and to enhance QbE search performance. Starting from pre-trained wav2vec 2.0 embeddings, we train a projection network using triplet loss to better align similar word instances while increasing separation between dissimilar words. We evaluate this approach in two phases: (1) a clustering evaluation, which measures the embedding space structure before and after transformation, and (2) a QbE-focused information retrieval evaluation to quantify improvements in word retrieval accuracy. Our experiments compare a Swedish pre-trained model named VoxRex to a multilingual model XLS-R and conclude that the Swedish model shows high potential for QbE audio search. In contrast, the XLS-R needs further work before being viable. This work contributes partly to going completely transcription-free in audio search, which is an ambitious but attainable goal that could save both time and computational costs for businesses in the automatic speech recognition field, and also to understanding how contrastive learning can be used to construct a phonetically structured embedding space.","language":"en","source":"Zotero","title":"Query-by-Example Audio Search using Acoustic Word Embeddings: Transforming wav2vec 2.0 Embeddings using Contrastive Learning","author":[{"family":"Öberg","given":"Wilhelm"}]}}],"schema":"https://github.com/citation-style-language/schema/raw/master/csl-citation.json"} </w:instrText>
+      </w:r>
+      <w:r>
+        <w:rPr>
+          <w:rFonts w:ascii="Times New Roman" w:hAnsi="Times New Roman" w:cs="Times New Roman"/>
+          <w:i/>
+          <w:iCs/>
           <w:sz w:val="24"/>
           <w:szCs w:val="24"/>
         </w:rPr>
@@ -6074,23 +6256,195 @@
           <w:rFonts w:ascii="Times New Roman" w:hAnsi="Times New Roman" w:cs="Times New Roman"/>
           <w:sz w:val="24"/>
         </w:rPr>
-        <w:t>[7]</w:t>
-      </w:r>
-      <w:r>
-        <w:rPr>
-          <w:rFonts w:ascii="Times New Roman" w:hAnsi="Times New Roman" w:cs="Times New Roman"/>
+        <w:t>[12]</w:t>
+      </w:r>
+      <w:r>
+        <w:rPr>
+          <w:rFonts w:ascii="Times New Roman" w:hAnsi="Times New Roman" w:cs="Times New Roman"/>
+          <w:i/>
+          <w:iCs/>
           <w:sz w:val="24"/>
           <w:szCs w:val="24"/>
         </w:rPr>
         <w:fldChar w:fldCharType="end"/>
       </w:r>
-      <w:r>
-        <w:rPr>
-          <w:rFonts w:ascii="Times New Roman" w:hAnsi="Times New Roman" w:cs="Times New Roman"/>
-          <w:sz w:val="24"/>
-          <w:szCs w:val="24"/>
-        </w:rPr>
-        <w:t>.</w:t>
+    </w:p>
+    <w:p>
+      <w:pPr>
+        <w:pStyle w:val="ListParagraph"/>
+        <w:numPr>
+          <w:ilvl w:val="0"/>
+          <w:numId w:val="28"/>
+        </w:numPr>
+        <w:shd w:val="clear" w:color="auto" w:fill="EE0000"/>
+        <w:spacing w:line="360" w:lineRule="auto"/>
+        <w:jc w:val="both"/>
+        <w:rPr>
+          <w:rFonts w:ascii="Times New Roman" w:hAnsi="Times New Roman" w:cs="Times New Roman"/>
+          <w:sz w:val="24"/>
+          <w:szCs w:val="24"/>
+        </w:rPr>
+      </w:pPr>
+      <w:proofErr w:type="spellStart"/>
+      <w:r>
+        <w:rPr>
+          <w:rFonts w:ascii="Times New Roman" w:hAnsi="Times New Roman" w:cs="Times New Roman"/>
+          <w:sz w:val="24"/>
+          <w:szCs w:val="24"/>
+        </w:rPr>
+        <w:t>Matthijs</w:t>
+      </w:r>
+      <w:proofErr w:type="spellEnd"/>
+      <w:r>
+        <w:rPr>
+          <w:rFonts w:ascii="Times New Roman" w:hAnsi="Times New Roman" w:cs="Times New Roman"/>
+          <w:sz w:val="24"/>
+          <w:szCs w:val="24"/>
+        </w:rPr>
+        <w:t xml:space="preserve"> </w:t>
+      </w:r>
+      <w:proofErr w:type="spellStart"/>
+      <w:r>
+        <w:rPr>
+          <w:rFonts w:ascii="Times New Roman" w:hAnsi="Times New Roman" w:cs="Times New Roman"/>
+          <w:sz w:val="24"/>
+          <w:szCs w:val="24"/>
+        </w:rPr>
+        <w:t>Douze</w:t>
+      </w:r>
+      <w:proofErr w:type="spellEnd"/>
+      <w:r>
+        <w:rPr>
+          <w:rFonts w:ascii="Times New Roman" w:hAnsi="Times New Roman" w:cs="Times New Roman"/>
+          <w:sz w:val="24"/>
+          <w:szCs w:val="24"/>
+        </w:rPr>
+        <w:t xml:space="preserve">, </w:t>
+      </w:r>
+      <w:proofErr w:type="spellStart"/>
+      <w:r>
+        <w:rPr>
+          <w:rFonts w:ascii="Times New Roman" w:hAnsi="Times New Roman" w:cs="Times New Roman"/>
+          <w:sz w:val="24"/>
+          <w:szCs w:val="24"/>
+        </w:rPr>
+        <w:t>dkk</w:t>
+      </w:r>
+      <w:proofErr w:type="spellEnd"/>
+      <w:r>
+        <w:rPr>
+          <w:rFonts w:ascii="Times New Roman" w:hAnsi="Times New Roman" w:cs="Times New Roman"/>
+          <w:sz w:val="24"/>
+          <w:szCs w:val="24"/>
+        </w:rPr>
+        <w:t xml:space="preserve"> (2024). </w:t>
+      </w:r>
+      <w:r>
+        <w:rPr>
+          <w:rFonts w:ascii="Times New Roman" w:hAnsi="Times New Roman" w:cs="Times New Roman"/>
+          <w:sz w:val="24"/>
+          <w:szCs w:val="24"/>
+        </w:rPr>
+        <w:t>P</w:t>
+      </w:r>
+      <w:r>
+        <w:rPr>
+          <w:rFonts w:ascii="Times New Roman" w:hAnsi="Times New Roman" w:cs="Times New Roman"/>
+          <w:sz w:val="24"/>
+          <w:szCs w:val="24"/>
+        </w:rPr>
+        <w:t>ustaka C++ (dengan Python-</w:t>
+      </w:r>
+      <w:r>
+        <w:rPr>
+          <w:rFonts w:ascii="Times New Roman" w:hAnsi="Times New Roman" w:cs="Times New Roman"/>
+          <w:i/>
+          <w:iCs/>
+          <w:sz w:val="24"/>
+          <w:szCs w:val="24"/>
+        </w:rPr>
+        <w:t>wrapper</w:t>
+      </w:r>
+      <w:r>
+        <w:rPr>
+          <w:rFonts w:ascii="Times New Roman" w:hAnsi="Times New Roman" w:cs="Times New Roman"/>
+          <w:sz w:val="24"/>
+          <w:szCs w:val="24"/>
+        </w:rPr>
+        <w:t xml:space="preserve">) untuk pencarian kemiripan vektor, dilengkapi metode pengindeksan, kompresi, klasterisasi, dan transformasi. Fokus pada </w:t>
+      </w:r>
+      <w:r>
+        <w:rPr>
+          <w:rFonts w:ascii="Times New Roman" w:hAnsi="Times New Roman" w:cs="Times New Roman"/>
+          <w:i/>
+          <w:iCs/>
+          <w:sz w:val="24"/>
+          <w:szCs w:val="24"/>
+        </w:rPr>
+        <w:t>trade-off</w:t>
+      </w:r>
+      <w:r>
+        <w:rPr>
+          <w:rFonts w:ascii="Times New Roman" w:hAnsi="Times New Roman" w:cs="Times New Roman"/>
+          <w:sz w:val="24"/>
+          <w:szCs w:val="24"/>
+        </w:rPr>
+        <w:t xml:space="preserve"> antara akurasi, kecepatan, memori, dengan optimisasi CPU/GPU dan antarmuka fleksibel. Menampilkan aplikasi di skala triliunan vektor, text retrieval, data mining, dan moderasi konten. Populer luas di komunitas—bukan untuk ekstraksi fitur atau manajemen transaksi</w:t>
+      </w:r>
+      <w:r>
+        <w:rPr>
+          <w:rFonts w:ascii="Times New Roman" w:hAnsi="Times New Roman" w:cs="Times New Roman"/>
+          <w:sz w:val="24"/>
+          <w:szCs w:val="24"/>
+        </w:rPr>
+        <w:t xml:space="preserve"> </w:t>
+      </w:r>
+      <w:r>
+        <w:rPr>
+          <w:rFonts w:ascii="Times New Roman" w:hAnsi="Times New Roman" w:cs="Times New Roman"/>
+          <w:sz w:val="24"/>
+          <w:szCs w:val="24"/>
+        </w:rPr>
+        <w:fldChar w:fldCharType="begin"/>
+      </w:r>
+      <w:r>
+        <w:rPr>
+          <w:rFonts w:ascii="Times New Roman" w:hAnsi="Times New Roman" w:cs="Times New Roman"/>
+          <w:sz w:val="24"/>
+          <w:szCs w:val="24"/>
+        </w:rPr>
+        <w:instrText xml:space="preserve"> ADDIN ZOTERO_ITEM CSL_CITATION {"citationID":"y6EZLsto","properties":{"formattedCitation":"[13]","plainCitation":"[13]","noteIndex":0},"citationItems":[{"id":29,"uris":["http://zotero.org/users/local/Hk47Hz5P/items/H49E3HB3"],"itemData":{"id":29,"type":"article","abstract":"Vector databases typically manage large collections of embedding vectors. Currently, AI applications are growing rapidly, and so is the number of embeddings that need to be stored and indexed. The Faiss library is dedicated to vector similarity search, a core functionality of vector databases. Faiss is a toolkit of indexing methods and related primitives used to search, cluster, compress and transform vectors. This paper describes the trade-off space of vector search and the design principles of Faiss in terms of structure, approach to optimization and interfacing. We benchmark key features of the library and discuss a few selected applications to highlight its broad applicability.","DOI":"10.48550/arXiv.2401.08281","note":"arXiv:2401.08281 [cs]","number":"arXiv:2401.08281","publisher":"arXiv","source":"arXiv.org","title":"The Faiss library","URL":"http://arxiv.org/abs/2401.08281","author":[{"family":"Douze","given":"Matthijs"},{"family":"Guzhva","given":"Alexandr"},{"family":"Deng","given":"Chengqi"},{"family":"Johnson","given":"Jeff"},{"family":"Szilvasy","given":"Gergely"},{"family":"Mazaré","given":"Pierre-Emmanuel"},{"family":"Lomeli","given":"Maria"},{"family":"Hosseini","given":"Lucas"},{"family":"Jégou","given":"Hervé"}],"accessed":{"date-parts":[["2025",8,19]]},"issued":{"date-parts":[["2025",2,11]]}}}],"schema":"https://github.com/citation-style-language/schema/raw/master/csl-citation.json"} </w:instrText>
+      </w:r>
+      <w:r>
+        <w:rPr>
+          <w:rFonts w:ascii="Times New Roman" w:hAnsi="Times New Roman" w:cs="Times New Roman"/>
+          <w:sz w:val="24"/>
+          <w:szCs w:val="24"/>
+        </w:rPr>
+        <w:fldChar w:fldCharType="separate"/>
+      </w:r>
+      <w:r>
+        <w:rPr>
+          <w:rFonts w:ascii="Times New Roman" w:hAnsi="Times New Roman" w:cs="Times New Roman"/>
+          <w:sz w:val="24"/>
+        </w:rPr>
+        <w:t>[13]</w:t>
+      </w:r>
+      <w:r>
+        <w:rPr>
+          <w:rFonts w:ascii="Times New Roman" w:hAnsi="Times New Roman" w:cs="Times New Roman"/>
+          <w:sz w:val="24"/>
+          <w:szCs w:val="24"/>
+        </w:rPr>
+        <w:fldChar w:fldCharType="end"/>
+      </w:r>
+      <w:r>
+        <w:rPr>
+          <w:rFonts w:ascii="Times New Roman" w:hAnsi="Times New Roman" w:cs="Times New Roman"/>
+          <w:sz w:val="24"/>
+          <w:szCs w:val="24"/>
+        </w:rPr>
+        <w:t xml:space="preserve">. </w:t>
       </w:r>
     </w:p>
     <w:p>
@@ -6114,23 +6468,15 @@
           <w:sz w:val="24"/>
           <w:szCs w:val="24"/>
         </w:rPr>
-        <w:t xml:space="preserve">Matthijs Douze, dkk (2024). </w:t>
-      </w:r>
-      <w:r>
-        <w:rPr>
-          <w:rFonts w:ascii="Times New Roman" w:hAnsi="Times New Roman" w:cs="Times New Roman"/>
-          <w:sz w:val="24"/>
-          <w:szCs w:val="24"/>
-        </w:rPr>
-        <w:t>P</w:t>
-      </w:r>
-      <w:r>
-        <w:rPr>
-          <w:rFonts w:ascii="Times New Roman" w:hAnsi="Times New Roman" w:cs="Times New Roman"/>
-          <w:sz w:val="24"/>
-          <w:szCs w:val="24"/>
-        </w:rPr>
-        <w:t>ustaka C++ (dengan Python-</w:t>
+        <w:t xml:space="preserve">Qijie Shao, dkk (2025). </w:t>
+      </w:r>
+      <w:r>
+        <w:rPr>
+          <w:rFonts w:ascii="Times New Roman" w:hAnsi="Times New Roman" w:cs="Times New Roman"/>
+          <w:sz w:val="24"/>
+          <w:szCs w:val="24"/>
+        </w:rPr>
+        <w:t xml:space="preserve">Memperkenalkan metode decoupling quantization melalui dua K-means quantizer untuk memisahkan informasi bahasan dan fonem dalam proses </w:t>
       </w:r>
       <w:r>
         <w:rPr>
@@ -6140,34 +6486,70 @@
           <w:sz w:val="24"/>
           <w:szCs w:val="24"/>
         </w:rPr>
-        <w:t>wrapper</w:t>
-      </w:r>
-      <w:r>
-        <w:rPr>
-          <w:rFonts w:ascii="Times New Roman" w:hAnsi="Times New Roman" w:cs="Times New Roman"/>
-          <w:sz w:val="24"/>
-          <w:szCs w:val="24"/>
-        </w:rPr>
-        <w:t xml:space="preserve">) untuk pencarian kemiripan vektor, dilengkapi metode pengindeksan, kompresi, klasterisasi, dan transformasi. Fokus pada </w:t>
-      </w:r>
-      <w:r>
-        <w:rPr>
-          <w:rFonts w:ascii="Times New Roman" w:hAnsi="Times New Roman" w:cs="Times New Roman"/>
-          <w:i/>
-          <w:iCs/>
-          <w:sz w:val="24"/>
-          <w:szCs w:val="24"/>
-        </w:rPr>
-        <w:t>trade-off</w:t>
-      </w:r>
-      <w:r>
-        <w:rPr>
-          <w:rFonts w:ascii="Times New Roman" w:hAnsi="Times New Roman" w:cs="Times New Roman"/>
-          <w:sz w:val="24"/>
-          <w:szCs w:val="24"/>
-        </w:rPr>
-        <w:t xml:space="preserve"> antara akurasi, kecepatan, memori, dengan optimisasi CPU/GPU dan antarmuka fleksibel. Menampilkan aplikasi di skala triliunan vektor, text retrieval, data mining, dan moderasi konten. Populer luas di komunitas—bukan untuk ekstraksi fitur atau manajemen transaksi</w:t>
-      </w:r>
+        <w:t>self-supervised learning</w:t>
+      </w:r>
+      <w:r>
+        <w:rPr>
+          <w:rFonts w:ascii="Times New Roman" w:hAnsi="Times New Roman" w:cs="Times New Roman"/>
+          <w:sz w:val="24"/>
+          <w:szCs w:val="24"/>
+        </w:rPr>
+        <w:t xml:space="preserve">. Berbeda dengan Data2Vec yang melakukan rata-rata lintas sehingga fitur tercampur (bahasa, fonem, pembicara). </w:t>
+      </w:r>
+      <w:r>
+        <w:rPr>
+          <w:rFonts w:ascii="Times New Roman" w:hAnsi="Times New Roman" w:cs="Times New Roman"/>
+          <w:sz w:val="24"/>
+          <w:szCs w:val="24"/>
+        </w:rPr>
+        <w:t xml:space="preserve">DQ-Data2vec menggunakan jumlah klaster yang sesuai dengan jumlah bahasa dan fonem untuk menghasilkan representasi yang lebih terpisah dan bersih. Eksperimen pada dataset CommonVoice menunjukkan peningkatan signifikan, dengan pengurangan relatif 9,51% pada </w:t>
+      </w:r>
+      <w:r>
+        <w:rPr>
+          <w:rFonts w:ascii="Times New Roman" w:hAnsi="Times New Roman" w:cs="Times New Roman"/>
+          <w:b/>
+          <w:bCs/>
+          <w:sz w:val="24"/>
+          <w:szCs w:val="24"/>
+        </w:rPr>
+        <w:t xml:space="preserve">phoneme </w:t>
+      </w:r>
+      <w:r>
+        <w:rPr>
+          <w:rFonts w:ascii="Times New Roman" w:hAnsi="Times New Roman" w:cs="Times New Roman"/>
+          <w:sz w:val="24"/>
+          <w:szCs w:val="24"/>
+        </w:rPr>
+        <w:t xml:space="preserve">error rate (PER) dan 11,58% pada word error rate (WER) dibandingkan Data2vec dan UniData2vec. Pendekatan ini memperlihatkan potensi besar untuk pengenalan suara multibahasa, baik dalam skenario </w:t>
+      </w:r>
+      <w:proofErr w:type="spellStart"/>
+      <w:r>
+        <w:rPr>
+          <w:rFonts w:ascii="Times New Roman" w:hAnsi="Times New Roman" w:cs="Times New Roman"/>
+          <w:sz w:val="24"/>
+          <w:szCs w:val="24"/>
+        </w:rPr>
+        <w:t>self-supervised</w:t>
+      </w:r>
+      <w:proofErr w:type="spellEnd"/>
+      <w:r>
+        <w:rPr>
+          <w:rFonts w:ascii="Times New Roman" w:hAnsi="Times New Roman" w:cs="Times New Roman"/>
+          <w:sz w:val="24"/>
+          <w:szCs w:val="24"/>
+        </w:rPr>
+        <w:t xml:space="preserve"> maupun </w:t>
+      </w:r>
+      <w:proofErr w:type="spellStart"/>
+      <w:r>
+        <w:rPr>
+          <w:rFonts w:ascii="Times New Roman" w:hAnsi="Times New Roman" w:cs="Times New Roman"/>
+          <w:sz w:val="24"/>
+          <w:szCs w:val="24"/>
+        </w:rPr>
+        <w:t>weakly-supervised</w:t>
+      </w:r>
+      <w:proofErr w:type="spellEnd"/>
       <w:r>
         <w:rPr>
           <w:rFonts w:ascii="Times New Roman" w:hAnsi="Times New Roman" w:cs="Times New Roman"/>
@@ -6190,7 +6572,7 @@
           <w:sz w:val="24"/>
           <w:szCs w:val="24"/>
         </w:rPr>
-        <w:instrText xml:space="preserve"> ADDIN ZOTERO_ITEM CSL_CITATION {"citationID":"y6EZLsto","properties":{"formattedCitation":"[12]","plainCitation":"[12]","noteIndex":0},"citationItems":[{"id":29,"uris":["http://zotero.org/users/local/Hk47Hz5P/items/H49E3HB3"],"itemData":{"id":29,"type":"article","abstract":"Vector databases typically manage large collections of embedding vectors. Currently, AI applications are growing rapidly, and so is the number of embeddings that need to be stored and indexed. The Faiss library is dedicated to vector similarity search, a core functionality of vector databases. Faiss is a toolkit of indexing methods and related primitives used to search, cluster, compress and transform vectors. This paper describes the trade-off space of vector search and the design principles of Faiss in terms of structure, approach to optimization and interfacing. We benchmark key features of the library and discuss a few selected applications to highlight its broad applicability.","DOI":"10.48550/arXiv.2401.08281","note":"arXiv:2401.08281 [cs]","number":"arXiv:2401.08281","publisher":"arXiv","source":"arXiv.org","title":"The Faiss library","URL":"http://arxiv.org/abs/2401.08281","author":[{"family":"Douze","given":"Matthijs"},{"family":"Guzhva","given":"Alexandr"},{"family":"Deng","given":"Chengqi"},{"family":"Johnson","given":"Jeff"},{"family":"Szilvasy","given":"Gergely"},{"family":"Mazaré","given":"Pierre-Emmanuel"},{"family":"Lomeli","given":"Maria"},{"family":"Hosseini","given":"Lucas"},{"family":"Jégou","given":"Hervé"}],"accessed":{"date-parts":[["2025",8,19]]},"issued":{"date-parts":[["2025",2,11]]}}}],"schema":"https://github.com/citation-style-language/schema/raw/master/csl-citation.json"} </w:instrText>
+        <w:instrText xml:space="preserve"> ADDIN ZOTERO_ITEM CSL_CITATION {"citationID":"cYXb8wDb","properties":{"formattedCitation":"[14]","plainCitation":"[14]","noteIndex":0},"citationItems":[{"id":55,"uris":["http://zotero.org/users/local/Hk47Hz5P/items/69AABCMW"],"itemData":{"id":55,"type":"article","abstract":"Data2vec is a self-supervised learning (SSL) approach that employs a teacher-student architecture for contextual representation learning via masked prediction, demonstrating remarkable performance in monolingual ASR. Previous studies have revealed that data2vec's shallow layers capture speaker and language information, middle layers encode phoneme and word features, while deep layers are responsible for reconstruction. Language and phoneme features are crucial for multilingual ASR. However, data2vec's masked representation generation relies on multi-layer averaging, inevitably coupling these features. To address this limitation, we propose a decoupling quantization based data2vec (DQ-Data2vec) for multilingual ASR, which includes a data2vec backbone and two improved online K-means quantizers. Our core idea is using the K-means quantizer with specified cluster numbers to decouple language and phoneme information for masked prediction. Specifically, in the language quantization, considering that the number of languages is significantly different from other irrelevant features (e.g., speakers), we assign the cluster number to match the number of languages, explicitly decoupling shallow layers' language-related information from irrelevant features. This strategy is also applied to decoupling middle layers' phoneme and word features. In a self-supervised scenario, experiments on the CommonVoice dataset demonstrate that DQ-Data2vec achieves a relative reduction of 9.51% in phoneme error rate (PER) and 11.58% in word error rate (WER) compared to data2vec and UniData2vec. Moreover, in a weakly-supervised scenario incorporating language labels and high-resource language text labels, the relative reduction is 18.09% and 1.55%, respectively.","DOI":"10.48550/arXiv.2501.13497","note":"arXiv:2501.13497 [cs]","number":"arXiv:2501.13497","publisher":"arXiv","source":"arXiv.org","title":"DQ-Data2vec: Decoupling Quantization for Multilingual Speech Recognition","title-short":"DQ-Data2vec","URL":"http://arxiv.org/abs/2501.13497","author":[{"family":"Shao","given":"Qijie"},{"family":"Dong","given":"Linhao"},{"family":"Wei","given":"Kun"},{"family":"Sun","given":"Sining"},{"family":"Xie","given":"Lei"}],"accessed":{"date-parts":[["2025",9,21]]},"issued":{"date-parts":[["2025",1,23]]}}}],"schema":"https://github.com/citation-style-language/schema/raw/master/csl-citation.json"} </w:instrText>
       </w:r>
       <w:r>
         <w:rPr>
@@ -6205,7 +6587,7 @@
           <w:rFonts w:ascii="Times New Roman" w:hAnsi="Times New Roman" w:cs="Times New Roman"/>
           <w:sz w:val="24"/>
         </w:rPr>
-        <w:t>[12]</w:t>
+        <w:t>[14]</w:t>
       </w:r>
       <w:r>
         <w:rPr>
@@ -6221,7 +6603,7 @@
           <w:sz w:val="24"/>
           <w:szCs w:val="24"/>
         </w:rPr>
-        <w:t xml:space="preserve">. </w:t>
+        <w:t>.</w:t>
       </w:r>
     </w:p>
     <w:p>
@@ -6245,15 +6627,7 @@
           <w:sz w:val="24"/>
           <w:szCs w:val="24"/>
         </w:rPr>
-        <w:t xml:space="preserve">Qijie Shao, dkk (2025). </w:t>
-      </w:r>
-      <w:r>
-        <w:rPr>
-          <w:rFonts w:ascii="Times New Roman" w:hAnsi="Times New Roman" w:cs="Times New Roman"/>
-          <w:sz w:val="24"/>
-          <w:szCs w:val="24"/>
-        </w:rPr>
-        <w:t xml:space="preserve">Memperkenalkan metode decoupling quantization melalui dua K-means quantizer untuk memisahkan informasi bahasan dan fonem dalam proses </w:t>
+        <w:t xml:space="preserve">Jing-Xuan Zhang, dkk (2022). Penelitian ini memperkenalkan AV2vec. Sebuah metode baru untuk pembelajaran audio-visual melalui </w:t>
       </w:r>
       <w:r>
         <w:rPr>
@@ -6263,73 +6637,186 @@
           <w:sz w:val="24"/>
           <w:szCs w:val="24"/>
         </w:rPr>
-        <w:t>self-supervised learning</w:t>
-      </w:r>
-      <w:r>
-        <w:rPr>
-          <w:rFonts w:ascii="Times New Roman" w:hAnsi="Times New Roman" w:cs="Times New Roman"/>
-          <w:sz w:val="24"/>
-          <w:szCs w:val="24"/>
-        </w:rPr>
-        <w:t xml:space="preserve">. Berbeda dengan Data2Vec yang melakukan rata-rata lintas sehingga fitur tercampur (bahasa, fonem, pembicara). </w:t>
-      </w:r>
-      <w:r>
-        <w:rPr>
-          <w:rFonts w:ascii="Times New Roman" w:hAnsi="Times New Roman" w:cs="Times New Roman"/>
-          <w:sz w:val="24"/>
-          <w:szCs w:val="24"/>
-        </w:rPr>
-        <w:t xml:space="preserve">DQ-Data2vec menggunakan jumlah klaster yang sesuai dengan jumlah bahasa dan fonem untuk menghasilkan representasi yang lebih terpisah dan bersih. Eksperimen pada dataset CommonVoice menunjukkan peningkatan signifikan, dengan pengurangan relatif 9,51% pada </w:t>
-      </w:r>
-      <w:r>
-        <w:rPr>
-          <w:rFonts w:ascii="Times New Roman" w:hAnsi="Times New Roman" w:cs="Times New Roman"/>
-          <w:b/>
-          <w:bCs/>
-          <w:sz w:val="24"/>
-          <w:szCs w:val="24"/>
-        </w:rPr>
-        <w:t xml:space="preserve">phoneme </w:t>
-      </w:r>
-      <w:r>
-        <w:rPr>
-          <w:rFonts w:ascii="Times New Roman" w:hAnsi="Times New Roman" w:cs="Times New Roman"/>
-          <w:sz w:val="24"/>
-          <w:szCs w:val="24"/>
-        </w:rPr>
-        <w:t xml:space="preserve">error rate (PER) dan 11,58% pada word error rate (WER) dibandingkan Data2vec dan UniData2vec. Pendekatan ini memperlihatkan potensi besar untuk pengenalan suara multibahasa, baik dalam skenario </w:t>
-      </w:r>
-      <w:proofErr w:type="spellStart"/>
-      <w:r>
-        <w:rPr>
-          <w:rFonts w:ascii="Times New Roman" w:hAnsi="Times New Roman" w:cs="Times New Roman"/>
-          <w:sz w:val="24"/>
-          <w:szCs w:val="24"/>
-        </w:rPr>
-        <w:t>self-supervised</w:t>
-      </w:r>
-      <w:proofErr w:type="spellEnd"/>
-      <w:r>
-        <w:rPr>
-          <w:rFonts w:ascii="Times New Roman" w:hAnsi="Times New Roman" w:cs="Times New Roman"/>
-          <w:sz w:val="24"/>
-          <w:szCs w:val="24"/>
-        </w:rPr>
-        <w:t xml:space="preserve"> maupun </w:t>
-      </w:r>
-      <w:proofErr w:type="spellStart"/>
-      <w:r>
-        <w:rPr>
-          <w:rFonts w:ascii="Times New Roman" w:hAnsi="Times New Roman" w:cs="Times New Roman"/>
-          <w:sz w:val="24"/>
-          <w:szCs w:val="24"/>
-        </w:rPr>
-        <w:t>weakly-supervised</w:t>
-      </w:r>
-      <w:proofErr w:type="spellEnd"/>
-      <w:r>
-        <w:rPr>
-          <w:rFonts w:ascii="Times New Roman" w:hAnsi="Times New Roman" w:cs="Times New Roman"/>
+        <w:t xml:space="preserve">multimodal </w:t>
+      </w:r>
+      <w:r>
+        <w:rPr>
+          <w:rFonts w:ascii="Times New Roman" w:hAnsi="Times New Roman" w:cs="Times New Roman"/>
+          <w:i/>
+          <w:iCs/>
+          <w:sz w:val="24"/>
+          <w:szCs w:val="24"/>
+        </w:rPr>
+        <w:lastRenderedPageBreak/>
+        <w:t>self-distilation</w:t>
+      </w:r>
+      <w:r>
+        <w:rPr>
+          <w:rFonts w:ascii="Times New Roman" w:hAnsi="Times New Roman" w:cs="Times New Roman"/>
+          <w:sz w:val="24"/>
+          <w:szCs w:val="24"/>
+        </w:rPr>
+        <w:t xml:space="preserve">. </w:t>
+      </w:r>
+      <w:r>
+        <w:rPr>
+          <w:rFonts w:ascii="Times New Roman" w:hAnsi="Times New Roman" w:cs="Times New Roman"/>
+          <w:sz w:val="24"/>
+          <w:szCs w:val="24"/>
+        </w:rPr>
+        <w:t xml:space="preserve">Model ini menggunakan arsitektur </w:t>
+      </w:r>
+      <w:r>
+        <w:rPr>
+          <w:rFonts w:ascii="Times New Roman" w:hAnsi="Times New Roman" w:cs="Times New Roman"/>
+          <w:i/>
+          <w:iCs/>
+          <w:sz w:val="24"/>
+          <w:szCs w:val="24"/>
+        </w:rPr>
+        <w:t>teacher–student</w:t>
+      </w:r>
+      <w:r>
+        <w:rPr>
+          <w:rFonts w:ascii="Times New Roman" w:hAnsi="Times New Roman" w:cs="Times New Roman"/>
+          <w:sz w:val="24"/>
+          <w:szCs w:val="24"/>
+        </w:rPr>
+        <w:t xml:space="preserve">, di mana </w:t>
+      </w:r>
+      <w:r>
+        <w:rPr>
+          <w:rFonts w:ascii="Times New Roman" w:hAnsi="Times New Roman" w:cs="Times New Roman"/>
+          <w:i/>
+          <w:iCs/>
+          <w:sz w:val="24"/>
+          <w:szCs w:val="24"/>
+        </w:rPr>
+        <w:t>teacher</w:t>
+      </w:r>
+      <w:r>
+        <w:rPr>
+          <w:rFonts w:ascii="Times New Roman" w:hAnsi="Times New Roman" w:cs="Times New Roman"/>
+          <w:sz w:val="24"/>
+          <w:szCs w:val="24"/>
+        </w:rPr>
+        <w:t xml:space="preserve"> menghasilkan target representasi </w:t>
+      </w:r>
+      <w:r>
+        <w:rPr>
+          <w:rFonts w:ascii="Times New Roman" w:hAnsi="Times New Roman" w:cs="Times New Roman"/>
+          <w:i/>
+          <w:iCs/>
+          <w:sz w:val="24"/>
+          <w:szCs w:val="24"/>
+        </w:rPr>
+        <w:t>multimodal</w:t>
+      </w:r>
+      <w:r>
+        <w:rPr>
+          <w:rFonts w:ascii="Times New Roman" w:hAnsi="Times New Roman" w:cs="Times New Roman"/>
+          <w:sz w:val="24"/>
+          <w:szCs w:val="24"/>
+        </w:rPr>
+        <w:t xml:space="preserve"> secara dinamis selama proses pelatihan (tanpa tahap pra-pemrosesan atau </w:t>
+      </w:r>
+      <w:r>
+        <w:rPr>
+          <w:rFonts w:ascii="Times New Roman" w:hAnsi="Times New Roman" w:cs="Times New Roman"/>
+          <w:i/>
+          <w:iCs/>
+          <w:sz w:val="24"/>
+          <w:szCs w:val="24"/>
+        </w:rPr>
+        <w:t>klasterisasi offline</w:t>
+      </w:r>
+      <w:r>
+        <w:rPr>
+          <w:rFonts w:ascii="Times New Roman" w:hAnsi="Times New Roman" w:cs="Times New Roman"/>
+          <w:sz w:val="24"/>
+          <w:szCs w:val="24"/>
+        </w:rPr>
+        <w:t xml:space="preserve">), dan student belajar dengan melakukan </w:t>
+      </w:r>
+      <w:r>
+        <w:rPr>
+          <w:rFonts w:ascii="Times New Roman" w:hAnsi="Times New Roman" w:cs="Times New Roman"/>
+          <w:i/>
+          <w:iCs/>
+          <w:sz w:val="24"/>
+          <w:szCs w:val="24"/>
+        </w:rPr>
+        <w:t>masked latent feature regression</w:t>
+      </w:r>
+      <w:r>
+        <w:rPr>
+          <w:rFonts w:ascii="Times New Roman" w:hAnsi="Times New Roman" w:cs="Times New Roman"/>
+          <w:sz w:val="24"/>
+          <w:szCs w:val="24"/>
+        </w:rPr>
+        <w:t xml:space="preserve"> terhadap target tersebut. Dengan pendekatan ini, AV2vec menghilangkan kebutuhan akan langkah iteratif yang digunakan oleh AV-HuBERT, sehingga biaya pelatihan berkurang hingga kurang dari seperlima. Penulis juga mengusulkan </w:t>
+      </w:r>
+      <w:r>
+        <w:rPr>
+          <w:rFonts w:ascii="Times New Roman" w:hAnsi="Times New Roman" w:cs="Times New Roman"/>
+          <w:sz w:val="24"/>
+          <w:szCs w:val="24"/>
+        </w:rPr>
+        <w:t>AV2vec-MLM</w:t>
+      </w:r>
+      <w:r>
+        <w:rPr>
+          <w:rFonts w:ascii="Times New Roman" w:hAnsi="Times New Roman" w:cs="Times New Roman"/>
+          <w:sz w:val="24"/>
+          <w:szCs w:val="24"/>
+        </w:rPr>
+        <w:t xml:space="preserve">, yang menambahkan </w:t>
+      </w:r>
+      <w:r>
+        <w:rPr>
+          <w:rFonts w:ascii="Times New Roman" w:hAnsi="Times New Roman" w:cs="Times New Roman"/>
+          <w:i/>
+          <w:iCs/>
+          <w:sz w:val="24"/>
+          <w:szCs w:val="24"/>
+        </w:rPr>
+        <w:t>masked language model loss</w:t>
+      </w:r>
+      <w:r>
+        <w:rPr>
+          <w:rFonts w:ascii="Times New Roman" w:hAnsi="Times New Roman" w:cs="Times New Roman"/>
+          <w:sz w:val="24"/>
+          <w:szCs w:val="24"/>
+        </w:rPr>
+        <w:t xml:space="preserve"> melalui multitask learning. Hasil eksperimen menunjukkan bahwa AV2vec mencapai performa sebanding dengan AV-HuBERT, sementara AV2vec-MLM melampaui baseline dan memberikan kinerja terbaik pada tugas </w:t>
+      </w:r>
+      <w:proofErr w:type="spellStart"/>
+      <w:r>
+        <w:rPr>
+          <w:rFonts w:ascii="Times New Roman" w:hAnsi="Times New Roman" w:cs="Times New Roman"/>
+          <w:i/>
+          <w:iCs/>
+          <w:sz w:val="24"/>
+          <w:szCs w:val="24"/>
+        </w:rPr>
+        <w:t>downstrea</w:t>
+      </w:r>
+      <w:r>
+        <w:rPr>
+          <w:rFonts w:ascii="Times New Roman" w:hAnsi="Times New Roman" w:cs="Times New Roman"/>
+          <w:i/>
+          <w:iCs/>
+          <w:sz w:val="24"/>
+          <w:szCs w:val="24"/>
+        </w:rPr>
+        <w:t>m</w:t>
+      </w:r>
+      <w:proofErr w:type="spellEnd"/>
+      <w:r>
+        <w:rPr>
+          <w:rFonts w:ascii="Times New Roman" w:hAnsi="Times New Roman" w:cs="Times New Roman"/>
+          <w:i/>
+          <w:iCs/>
           <w:sz w:val="24"/>
           <w:szCs w:val="24"/>
         </w:rPr>
@@ -6338,6 +6825,8 @@
       <w:r>
         <w:rPr>
           <w:rFonts w:ascii="Times New Roman" w:hAnsi="Times New Roman" w:cs="Times New Roman"/>
+          <w:i/>
+          <w:iCs/>
           <w:sz w:val="24"/>
           <w:szCs w:val="24"/>
         </w:rPr>
@@ -6346,14 +6835,18 @@
       <w:r>
         <w:rPr>
           <w:rFonts w:ascii="Times New Roman" w:hAnsi="Times New Roman" w:cs="Times New Roman"/>
-          <w:sz w:val="24"/>
-          <w:szCs w:val="24"/>
-        </w:rPr>
-        <w:instrText xml:space="preserve"> ADDIN ZOTERO_ITEM CSL_CITATION {"citationID":"cYXb8wDb","properties":{"formattedCitation":"[13]","plainCitation":"[13]","noteIndex":0},"citationItems":[{"id":55,"uris":["http://zotero.org/users/local/Hk47Hz5P/items/69AABCMW"],"itemData":{"id":55,"type":"article","abstract":"Data2vec is a self-supervised learning (SSL) approach that employs a teacher-student architecture for contextual representation learning via masked prediction, demonstrating remarkable performance in monolingual ASR. Previous studies have revealed that data2vec's shallow layers capture speaker and language information, middle layers encode phoneme and word features, while deep layers are responsible for reconstruction. Language and phoneme features are crucial for multilingual ASR. However, data2vec's masked representation generation relies on multi-layer averaging, inevitably coupling these features. To address this limitation, we propose a decoupling quantization based data2vec (DQ-Data2vec) for multilingual ASR, which includes a data2vec backbone and two improved online K-means quantizers. Our core idea is using the K-means quantizer with specified cluster numbers to decouple language and phoneme information for masked prediction. Specifically, in the language quantization, considering that the number of languages is significantly different from other irrelevant features (e.g., speakers), we assign the cluster number to match the number of languages, explicitly decoupling shallow layers' language-related information from irrelevant features. This strategy is also applied to decoupling middle layers' phoneme and word features. In a self-supervised scenario, experiments on the CommonVoice dataset demonstrate that DQ-Data2vec achieves a relative reduction of 9.51% in phoneme error rate (PER) and 11.58% in word error rate (WER) compared to data2vec and UniData2vec. Moreover, in a weakly-supervised scenario incorporating language labels and high-resource language text labels, the relative reduction is 18.09% and 1.55%, respectively.","DOI":"10.48550/arXiv.2501.13497","note":"arXiv:2501.13497 [cs]","number":"arXiv:2501.13497","publisher":"arXiv","source":"arXiv.org","title":"DQ-Data2vec: Decoupling Quantization for Multilingual Speech Recognition","title-short":"DQ-Data2vec","URL":"http://arxiv.org/abs/2501.13497","author":[{"family":"Shao","given":"Qijie"},{"family":"Dong","given":"Linhao"},{"family":"Wei","given":"Kun"},{"family":"Sun","given":"Sining"},{"family":"Xie","given":"Lei"}],"accessed":{"date-parts":[["2025",9,21]]},"issued":{"date-parts":[["2025",1,23]]}}}],"schema":"https://github.com/citation-style-language/schema/raw/master/csl-citation.json"} </w:instrText>
-      </w:r>
-      <w:r>
-        <w:rPr>
-          <w:rFonts w:ascii="Times New Roman" w:hAnsi="Times New Roman" w:cs="Times New Roman"/>
+          <w:i/>
+          <w:iCs/>
+          <w:sz w:val="24"/>
+          <w:szCs w:val="24"/>
+        </w:rPr>
+        <w:instrText xml:space="preserve"> ADDIN ZOTERO_ITEM CSL_CITATION {"citationID":"av8imOZq","properties":{"formattedCitation":"[15]","plainCitation":"[15]","noteIndex":0},"citationItems":[{"id":47,"uris":["http://zotero.org/users/local/Hk47Hz5P/items/DXIQMCE8"],"itemData":{"id":47,"type":"article","abstract":"In this work, we present a novel method, named AV2vec, for learning audio-visual speech representations by multimodal self-distillation. AV2vec has a student and a teacher module, in which the student performs a masked latent feature regression task using the multimodal target features generated online by the teacher. The parameters of the teacher model are a momentum update of the student. Since our target features are generated online, AV2vec needs no iteration step like AV-HuBERT and the total training time cost is reduced to less than one-fifth. We further propose AV2vec-MLM in this study, which augments AV2vec with a masked language model (MLM)-style loss using multitask learning. Our experimental results show that AV2vec achieved comparable performance to the AV-HuBERT baseline. When combined with an MLM-style loss, AV2vec-MLM outperformed baselines and achieved the best performance on the downstream tasks.","DOI":"10.48550/arXiv.2212.02782","note":"arXiv:2212.02782 [eess]","number":"arXiv:2212.02782","publisher":"arXiv","source":"arXiv.org","title":"Self-Supervised Audio-Visual Speech Representations Learning By Multimodal Self-Distillation","URL":"http://arxiv.org/abs/2212.02782","author":[{"family":"Zhang","given":"Jing-Xuan"},{"family":"Wan","given":"Genshun"},{"family":"Ling","given":"Zhen-Hua"},{"family":"Pan","given":"Jia"},{"family":"Gao","given":"Jianqing"},{"family":"Liu","given":"Cong"}],"accessed":{"date-parts":[["2025",9,18]]},"issued":{"date-parts":[["2022",12,6]]}}}],"schema":"https://github.com/citation-style-language/schema/raw/master/csl-citation.json"} </w:instrText>
+      </w:r>
+      <w:r>
+        <w:rPr>
+          <w:rFonts w:ascii="Times New Roman" w:hAnsi="Times New Roman" w:cs="Times New Roman"/>
+          <w:i/>
+          <w:iCs/>
           <w:sz w:val="24"/>
           <w:szCs w:val="24"/>
         </w:rPr>
@@ -6364,11 +6857,13 @@
           <w:rFonts w:ascii="Times New Roman" w:hAnsi="Times New Roman" w:cs="Times New Roman"/>
           <w:sz w:val="24"/>
         </w:rPr>
-        <w:t>[13]</w:t>
-      </w:r>
-      <w:r>
-        <w:rPr>
-          <w:rFonts w:ascii="Times New Roman" w:hAnsi="Times New Roman" w:cs="Times New Roman"/>
+        <w:t>[15]</w:t>
+      </w:r>
+      <w:r>
+        <w:rPr>
+          <w:rFonts w:ascii="Times New Roman" w:hAnsi="Times New Roman" w:cs="Times New Roman"/>
+          <w:i/>
+          <w:iCs/>
           <w:sz w:val="24"/>
           <w:szCs w:val="24"/>
         </w:rPr>
@@ -6404,7 +6899,31 @@
           <w:sz w:val="24"/>
           <w:szCs w:val="24"/>
         </w:rPr>
-        <w:t xml:space="preserve">Jing-Xuan Zhang, dkk (2022). Penelitian ini memperkenalkan AV2vec. Sebuah metode baru untuk pembelajaran audio-visual melalui </w:t>
+        <w:t xml:space="preserve">Nik Vaessen </w:t>
+      </w:r>
+      <w:r>
+        <w:rPr>
+          <w:rFonts w:ascii="Times New Roman" w:hAnsi="Times New Roman" w:cs="Times New Roman"/>
+          <w:sz w:val="24"/>
+          <w:szCs w:val="24"/>
+        </w:rPr>
+        <w:t>dan</w:t>
+      </w:r>
+      <w:r>
+        <w:rPr>
+          <w:rFonts w:ascii="Times New Roman" w:hAnsi="Times New Roman" w:cs="Times New Roman"/>
+          <w:sz w:val="24"/>
+          <w:szCs w:val="24"/>
+        </w:rPr>
+        <w:t xml:space="preserve"> David A. (2022). </w:t>
+      </w:r>
+      <w:r>
+        <w:rPr>
+          <w:rFonts w:ascii="Times New Roman" w:hAnsi="Times New Roman" w:cs="Times New Roman"/>
+          <w:sz w:val="24"/>
+          <w:szCs w:val="24"/>
+        </w:rPr>
+        <w:t xml:space="preserve">Penelitian ini berfokus pada pemanfaatan wav2vec2 untuk tugas speaker recognition melalui pendekatan fine-tuning. Penulis mengusulkan dua varian metode: (1) </w:t>
       </w:r>
       <w:r>
         <w:rPr>
@@ -6414,23 +6933,15 @@
           <w:sz w:val="24"/>
           <w:szCs w:val="24"/>
         </w:rPr>
-        <w:t>multimodal self-distilation</w:t>
-      </w:r>
-      <w:r>
-        <w:rPr>
-          <w:rFonts w:ascii="Times New Roman" w:hAnsi="Times New Roman" w:cs="Times New Roman"/>
-          <w:sz w:val="24"/>
-          <w:szCs w:val="24"/>
-        </w:rPr>
-        <w:t xml:space="preserve">. </w:t>
-      </w:r>
-      <w:r>
-        <w:rPr>
-          <w:rFonts w:ascii="Times New Roman" w:hAnsi="Times New Roman" w:cs="Times New Roman"/>
-          <w:sz w:val="24"/>
-          <w:szCs w:val="24"/>
-        </w:rPr>
-        <w:t xml:space="preserve">Model ini menggunakan arsitektur </w:t>
+        <w:t>single-utterance classification</w:t>
+      </w:r>
+      <w:r>
+        <w:rPr>
+          <w:rFonts w:ascii="Times New Roman" w:hAnsi="Times New Roman" w:cs="Times New Roman"/>
+          <w:sz w:val="24"/>
+          <w:szCs w:val="24"/>
+        </w:rPr>
+        <w:t xml:space="preserve">, yang memandang pengenalan speaker sebagai masalah klasifikasi dan menggunakan </w:t>
       </w:r>
       <w:r>
         <w:rPr>
@@ -6440,15 +6951,15 @@
           <w:sz w:val="24"/>
           <w:szCs w:val="24"/>
         </w:rPr>
-        <w:t>teacher–student</w:t>
-      </w:r>
-      <w:r>
-        <w:rPr>
-          <w:rFonts w:ascii="Times New Roman" w:hAnsi="Times New Roman" w:cs="Times New Roman"/>
-          <w:sz w:val="24"/>
-          <w:szCs w:val="24"/>
-        </w:rPr>
-        <w:t xml:space="preserve">, di mana </w:t>
+        <w:t>cross-entropy loss</w:t>
+      </w:r>
+      <w:r>
+        <w:rPr>
+          <w:rFonts w:ascii="Times New Roman" w:hAnsi="Times New Roman" w:cs="Times New Roman"/>
+          <w:sz w:val="24"/>
+          <w:szCs w:val="24"/>
+        </w:rPr>
+        <w:t xml:space="preserve"> maupun </w:t>
       </w:r>
       <w:r>
         <w:rPr>
@@ -6458,15 +6969,15 @@
           <w:sz w:val="24"/>
           <w:szCs w:val="24"/>
         </w:rPr>
-        <w:t>teacher</w:t>
-      </w:r>
-      <w:r>
-        <w:rPr>
-          <w:rFonts w:ascii="Times New Roman" w:hAnsi="Times New Roman" w:cs="Times New Roman"/>
-          <w:sz w:val="24"/>
-          <w:szCs w:val="24"/>
-        </w:rPr>
-        <w:t xml:space="preserve"> menghasilkan target representasi </w:t>
+        <w:t>additive angular softmax loss</w:t>
+      </w:r>
+      <w:r>
+        <w:rPr>
+          <w:rFonts w:ascii="Times New Roman" w:hAnsi="Times New Roman" w:cs="Times New Roman"/>
+          <w:sz w:val="24"/>
+          <w:szCs w:val="24"/>
+        </w:rPr>
+        <w:t xml:space="preserve"> untuk memperbesar margin antar speaker; serta (2) </w:t>
       </w:r>
       <w:r>
         <w:rPr>
@@ -6476,15 +6987,47 @@
           <w:sz w:val="24"/>
           <w:szCs w:val="24"/>
         </w:rPr>
-        <w:t>multimodal</w:t>
-      </w:r>
-      <w:r>
-        <w:rPr>
-          <w:rFonts w:ascii="Times New Roman" w:hAnsi="Times New Roman" w:cs="Times New Roman"/>
-          <w:sz w:val="24"/>
-          <w:szCs w:val="24"/>
-        </w:rPr>
-        <w:t xml:space="preserve"> secara dinamis selama proses pelatihan (tanpa tahap pra-pemrosesan atau </w:t>
+        <w:t>utterance-pair classification</w:t>
+      </w:r>
+      <w:r>
+        <w:rPr>
+          <w:rFonts w:ascii="Times New Roman" w:hAnsi="Times New Roman" w:cs="Times New Roman"/>
+          <w:sz w:val="24"/>
+          <w:szCs w:val="24"/>
+        </w:rPr>
+        <w:t xml:space="preserve">, yang memandang pengenalan </w:t>
+      </w:r>
+      <w:r>
+        <w:rPr>
+          <w:rFonts w:ascii="Times New Roman" w:hAnsi="Times New Roman" w:cs="Times New Roman"/>
+          <w:sz w:val="24"/>
+          <w:szCs w:val="24"/>
+        </w:rPr>
+        <w:t>pembicara</w:t>
+      </w:r>
+      <w:r>
+        <w:rPr>
+          <w:rFonts w:ascii="Times New Roman" w:hAnsi="Times New Roman" w:cs="Times New Roman"/>
+          <w:sz w:val="24"/>
+          <w:szCs w:val="24"/>
+        </w:rPr>
+        <w:t xml:space="preserve"> sebagai masalah verifikasi pasangan </w:t>
+      </w:r>
+      <w:r>
+        <w:rPr>
+          <w:rFonts w:ascii="Times New Roman" w:hAnsi="Times New Roman" w:cs="Times New Roman"/>
+          <w:sz w:val="24"/>
+          <w:szCs w:val="24"/>
+        </w:rPr>
+        <w:t>ucapan</w:t>
+      </w:r>
+      <w:r>
+        <w:rPr>
+          <w:rFonts w:ascii="Times New Roman" w:hAnsi="Times New Roman" w:cs="Times New Roman"/>
+          <w:sz w:val="24"/>
+          <w:szCs w:val="24"/>
+        </w:rPr>
+        <w:t xml:space="preserve">, dengan </w:t>
       </w:r>
       <w:r>
         <w:rPr>
@@ -6494,104 +7037,67 @@
           <w:sz w:val="24"/>
           <w:szCs w:val="24"/>
         </w:rPr>
-        <w:t>klasterisasi offline</w:t>
-      </w:r>
-      <w:r>
-        <w:rPr>
-          <w:rFonts w:ascii="Times New Roman" w:hAnsi="Times New Roman" w:cs="Times New Roman"/>
-          <w:sz w:val="24"/>
-          <w:szCs w:val="24"/>
-        </w:rPr>
-        <w:t xml:space="preserve">), dan student belajar dengan melakukan </w:t>
-      </w:r>
-      <w:r>
-        <w:rPr>
-          <w:rFonts w:ascii="Times New Roman" w:hAnsi="Times New Roman" w:cs="Times New Roman"/>
-          <w:i/>
-          <w:iCs/>
-          <w:sz w:val="24"/>
-          <w:szCs w:val="24"/>
-        </w:rPr>
-        <w:t>masked latent feature regression</w:t>
-      </w:r>
-      <w:r>
-        <w:rPr>
-          <w:rFonts w:ascii="Times New Roman" w:hAnsi="Times New Roman" w:cs="Times New Roman"/>
-          <w:sz w:val="24"/>
-          <w:szCs w:val="24"/>
-        </w:rPr>
-        <w:t xml:space="preserve"> terhadap target tersebut. Dengan pendekatan ini, AV2vec menghilangkan kebutuhan akan langkah iteratif yang digunakan oleh AV-HuBERT, sehingga biaya pelatihan berkurang hingga kurang dari seperlima. Penulis </w:t>
-      </w:r>
-      <w:r>
-        <w:rPr>
-          <w:rFonts w:ascii="Times New Roman" w:hAnsi="Times New Roman" w:cs="Times New Roman"/>
-          <w:sz w:val="24"/>
-          <w:szCs w:val="24"/>
-        </w:rPr>
-        <w:lastRenderedPageBreak/>
-        <w:t xml:space="preserve">juga mengusulkan </w:t>
-      </w:r>
-      <w:r>
-        <w:rPr>
-          <w:rFonts w:ascii="Times New Roman" w:hAnsi="Times New Roman" w:cs="Times New Roman"/>
-          <w:sz w:val="24"/>
-          <w:szCs w:val="24"/>
-        </w:rPr>
-        <w:t>AV2vec-MLM</w:t>
-      </w:r>
-      <w:r>
-        <w:rPr>
-          <w:rFonts w:ascii="Times New Roman" w:hAnsi="Times New Roman" w:cs="Times New Roman"/>
-          <w:sz w:val="24"/>
-          <w:szCs w:val="24"/>
-        </w:rPr>
-        <w:t xml:space="preserve">, yang menambahkan </w:t>
-      </w:r>
-      <w:r>
-        <w:rPr>
-          <w:rFonts w:ascii="Times New Roman" w:hAnsi="Times New Roman" w:cs="Times New Roman"/>
-          <w:i/>
-          <w:iCs/>
-          <w:sz w:val="24"/>
-          <w:szCs w:val="24"/>
-        </w:rPr>
-        <w:t>masked language model loss</w:t>
-      </w:r>
-      <w:r>
-        <w:rPr>
-          <w:rFonts w:ascii="Times New Roman" w:hAnsi="Times New Roman" w:cs="Times New Roman"/>
-          <w:sz w:val="24"/>
-          <w:szCs w:val="24"/>
-        </w:rPr>
-        <w:t xml:space="preserve"> melalui multitask learning. Hasil eksperimen menunjukkan bahwa AV2vec mencapai performa sebanding dengan AV-HuBERT, sementara AV2vec-MLM melampaui baseline dan memberikan kinerja terbaik pada tugas </w:t>
-      </w:r>
-      <w:proofErr w:type="spellStart"/>
-      <w:r>
-        <w:rPr>
-          <w:rFonts w:ascii="Times New Roman" w:hAnsi="Times New Roman" w:cs="Times New Roman"/>
-          <w:i/>
-          <w:iCs/>
-          <w:sz w:val="24"/>
-          <w:szCs w:val="24"/>
-        </w:rPr>
-        <w:t>downstrea</w:t>
-      </w:r>
-      <w:r>
-        <w:rPr>
-          <w:rFonts w:ascii="Times New Roman" w:hAnsi="Times New Roman" w:cs="Times New Roman"/>
-          <w:i/>
-          <w:iCs/>
-          <w:sz w:val="24"/>
-          <w:szCs w:val="24"/>
-        </w:rPr>
-        <w:t>m</w:t>
-      </w:r>
-      <w:proofErr w:type="spellEnd"/>
-      <w:r>
-        <w:rPr>
-          <w:rFonts w:ascii="Times New Roman" w:hAnsi="Times New Roman" w:cs="Times New Roman"/>
-          <w:i/>
-          <w:iCs/>
+        <w:t>binary cross-entropy loss</w:t>
+      </w:r>
+      <w:r>
+        <w:rPr>
+          <w:rFonts w:ascii="Times New Roman" w:hAnsi="Times New Roman" w:cs="Times New Roman"/>
+          <w:sz w:val="24"/>
+          <w:szCs w:val="24"/>
+        </w:rPr>
+        <w:t xml:space="preserve"> untuk memprediksi apakah dua </w:t>
+      </w:r>
+      <w:r>
+        <w:rPr>
+          <w:rFonts w:ascii="Times New Roman" w:hAnsi="Times New Roman" w:cs="Times New Roman"/>
+          <w:sz w:val="24"/>
+          <w:szCs w:val="24"/>
+        </w:rPr>
+        <w:t>ucapan</w:t>
+      </w:r>
+      <w:r>
+        <w:rPr>
+          <w:rFonts w:ascii="Times New Roman" w:hAnsi="Times New Roman" w:cs="Times New Roman"/>
+          <w:sz w:val="24"/>
+          <w:szCs w:val="24"/>
+        </w:rPr>
+        <w:t xml:space="preserve"> berasal dari </w:t>
+      </w:r>
+      <w:r>
+        <w:rPr>
+          <w:rFonts w:ascii="Times New Roman" w:hAnsi="Times New Roman" w:cs="Times New Roman"/>
+          <w:sz w:val="24"/>
+          <w:szCs w:val="24"/>
+        </w:rPr>
+        <w:t xml:space="preserve">pembicara </w:t>
+      </w:r>
+      <w:r>
+        <w:rPr>
+          <w:rFonts w:ascii="Times New Roman" w:hAnsi="Times New Roman" w:cs="Times New Roman"/>
+          <w:sz w:val="24"/>
+          <w:szCs w:val="24"/>
+        </w:rPr>
+        <w:t xml:space="preserve">yang sama. Hasil eksperimen menunjukkan bahwa kedua varian tersebut secara efektif meningkatkan performa wav2vec2 pada tugas pengenalan </w:t>
+      </w:r>
+      <w:r>
+        <w:rPr>
+          <w:rFonts w:ascii="Times New Roman" w:hAnsi="Times New Roman" w:cs="Times New Roman"/>
+          <w:sz w:val="24"/>
+          <w:szCs w:val="24"/>
+        </w:rPr>
+        <w:t>pembicara</w:t>
+      </w:r>
+      <w:r>
+        <w:rPr>
+          <w:rFonts w:ascii="Times New Roman" w:hAnsi="Times New Roman" w:cs="Times New Roman"/>
+          <w:sz w:val="24"/>
+          <w:szCs w:val="24"/>
+        </w:rPr>
+        <w:t>, dan membuktikan fleksibilitas model dalam menyesuaikan diri dengan formulasi klasifikasi maupun verifikasi</w:t>
+      </w:r>
+      <w:r>
+        <w:rPr>
+          <w:rFonts w:ascii="Times New Roman" w:hAnsi="Times New Roman" w:cs="Times New Roman"/>
           <w:sz w:val="24"/>
           <w:szCs w:val="24"/>
         </w:rPr>
@@ -6600,8 +7106,6 @@
       <w:r>
         <w:rPr>
           <w:rFonts w:ascii="Times New Roman" w:hAnsi="Times New Roman" w:cs="Times New Roman"/>
-          <w:i/>
-          <w:iCs/>
           <w:sz w:val="24"/>
           <w:szCs w:val="24"/>
         </w:rPr>
@@ -6610,18 +7114,14 @@
       <w:r>
         <w:rPr>
           <w:rFonts w:ascii="Times New Roman" w:hAnsi="Times New Roman" w:cs="Times New Roman"/>
-          <w:i/>
-          <w:iCs/>
-          <w:sz w:val="24"/>
-          <w:szCs w:val="24"/>
-        </w:rPr>
-        <w:instrText xml:space="preserve"> ADDIN ZOTERO_ITEM CSL_CITATION {"citationID":"av8imOZq","properties":{"formattedCitation":"[14]","plainCitation":"[14]","noteIndex":0},"citationItems":[{"id":47,"uris":["http://zotero.org/users/local/Hk47Hz5P/items/DXIQMCE8"],"itemData":{"id":47,"type":"article","abstract":"In this work, we present a novel method, named AV2vec, for learning audio-visual speech representations by multimodal self-distillation. AV2vec has a student and a teacher module, in which the student performs a masked latent feature regression task using the multimodal target features generated online by the teacher. The parameters of the teacher model are a momentum update of the student. Since our target features are generated online, AV2vec needs no iteration step like AV-HuBERT and the total training time cost is reduced to less than one-fifth. We further propose AV2vec-MLM in this study, which augments AV2vec with a masked language model (MLM)-style loss using multitask learning. Our experimental results show that AV2vec achieved comparable performance to the AV-HuBERT baseline. When combined with an MLM-style loss, AV2vec-MLM outperformed baselines and achieved the best performance on the downstream tasks.","DOI":"10.48550/arXiv.2212.02782","note":"arXiv:2212.02782 [eess]","number":"arXiv:2212.02782","publisher":"arXiv","source":"arXiv.org","title":"Self-Supervised Audio-Visual Speech Representations Learning By Multimodal Self-Distillation","URL":"http://arxiv.org/abs/2212.02782","author":[{"family":"Zhang","given":"Jing-Xuan"},{"family":"Wan","given":"Genshun"},{"family":"Ling","given":"Zhen-Hua"},{"family":"Pan","given":"Jia"},{"family":"Gao","given":"Jianqing"},{"family":"Liu","given":"Cong"}],"accessed":{"date-parts":[["2025",9,18]]},"issued":{"date-parts":[["2022",12,6]]}}}],"schema":"https://github.com/citation-style-language/schema/raw/master/csl-citation.json"} </w:instrText>
-      </w:r>
-      <w:r>
-        <w:rPr>
-          <w:rFonts w:ascii="Times New Roman" w:hAnsi="Times New Roman" w:cs="Times New Roman"/>
-          <w:i/>
-          <w:iCs/>
+          <w:sz w:val="24"/>
+          <w:szCs w:val="24"/>
+        </w:rPr>
+        <w:instrText xml:space="preserve"> ADDIN ZOTERO_ITEM CSL_CITATION {"citationID":"elL2bWji","properties":{"formattedCitation":"[10]","plainCitation":"[10]","noteIndex":0},"citationItems":[{"id":43,"uris":["http://zotero.org/users/local/Hk47Hz5P/items/Q3Y2KJAH"],"itemData":{"id":43,"type":"paper-conference","abstract":"This paper explores applying the wav2vec2 framework to speaker recognition instead of speech recognition. We study the effectiveness of the pre-trained weights on the speaker recognition task, and how to pool the wav2vec2 output sequence into a fixed-length speaker embedding. To adapt the framework to speaker recognition, we propose a single-utterance classification variant with CE or AAM softmax loss, and an utterance-pair classification variant with BCE loss. Our best performing variant, w2v2-aam, achieves a 1.88% EER on the extended voxceleb1 test set compared to 1.69% EER with an ECAPA-TDNN baseline. Code is available at https://github.com/nikvaessen/w2v2-speaker.","container-title":"ICASSP 2022 - 2022 IEEE International Conference on Acoustics, Speech and Signal Processing (ICASSP)","DOI":"10.1109/ICASSP43922.2022.9746952","note":"arXiv:2109.15053 [cs]","page":"7967-7971","source":"arXiv.org","title":"Fine-tuning wav2vec2 for speaker recognition","URL":"http://arxiv.org/abs/2109.15053","author":[{"family":"Vaessen","given":"Nik"},{"family":"Leeuwen","given":"David A.","dropping-particle":"van"}],"accessed":{"date-parts":[["2025",9,18]]},"issued":{"date-parts":[["2022",5,23]]}}}],"schema":"https://github.com/citation-style-language/schema/raw/master/csl-citation.json"} </w:instrText>
+      </w:r>
+      <w:r>
+        <w:rPr>
+          <w:rFonts w:ascii="Times New Roman" w:hAnsi="Times New Roman" w:cs="Times New Roman"/>
           <w:sz w:val="24"/>
           <w:szCs w:val="24"/>
         </w:rPr>
@@ -6632,13 +7132,11 @@
           <w:rFonts w:ascii="Times New Roman" w:hAnsi="Times New Roman" w:cs="Times New Roman"/>
           <w:sz w:val="24"/>
         </w:rPr>
-        <w:t>[14]</w:t>
-      </w:r>
-      <w:r>
-        <w:rPr>
-          <w:rFonts w:ascii="Times New Roman" w:hAnsi="Times New Roman" w:cs="Times New Roman"/>
-          <w:i/>
-          <w:iCs/>
+        <w:t>[10]</w:t>
+      </w:r>
+      <w:r>
+        <w:rPr>
+          <w:rFonts w:ascii="Times New Roman" w:hAnsi="Times New Roman" w:cs="Times New Roman"/>
           <w:sz w:val="24"/>
           <w:szCs w:val="24"/>
         </w:rPr>
@@ -6674,31 +7172,47 @@
           <w:sz w:val="24"/>
           <w:szCs w:val="24"/>
         </w:rPr>
-        <w:t xml:space="preserve">Nik Vaessen </w:t>
-      </w:r>
-      <w:r>
-        <w:rPr>
-          <w:rFonts w:ascii="Times New Roman" w:hAnsi="Times New Roman" w:cs="Times New Roman"/>
-          <w:sz w:val="24"/>
-          <w:szCs w:val="24"/>
-        </w:rPr>
-        <w:t>dan</w:t>
-      </w:r>
-      <w:r>
-        <w:rPr>
-          <w:rFonts w:ascii="Times New Roman" w:hAnsi="Times New Roman" w:cs="Times New Roman"/>
-          <w:sz w:val="24"/>
-          <w:szCs w:val="24"/>
-        </w:rPr>
-        <w:t xml:space="preserve"> David A. (2022). </w:t>
-      </w:r>
-      <w:r>
-        <w:rPr>
-          <w:rFonts w:ascii="Times New Roman" w:hAnsi="Times New Roman" w:cs="Times New Roman"/>
-          <w:sz w:val="24"/>
-          <w:szCs w:val="24"/>
-        </w:rPr>
-        <w:t xml:space="preserve">Penelitian ini berfokus pada pemanfaatan wav2vec2 untuk tugas speaker recognition melalui pendekatan fine-tuning. Penulis mengusulkan dua varian metode: (1) </w:t>
+        <w:t xml:space="preserve">Jiachen Lian, dkk (2024). </w:t>
+      </w:r>
+      <w:r>
+        <w:rPr>
+          <w:rFonts w:ascii="Times New Roman" w:hAnsi="Times New Roman" w:cs="Times New Roman"/>
+          <w:sz w:val="24"/>
+          <w:szCs w:val="24"/>
+        </w:rPr>
+        <w:t xml:space="preserve">Penelitian ini mengusulkan </w:t>
+      </w:r>
+      <w:r>
+        <w:rPr>
+          <w:rFonts w:ascii="Times New Roman" w:hAnsi="Times New Roman" w:cs="Times New Roman"/>
+          <w:sz w:val="24"/>
+          <w:szCs w:val="24"/>
+        </w:rPr>
+        <w:t>AV-data2vec</w:t>
+      </w:r>
+      <w:r>
+        <w:rPr>
+          <w:rFonts w:ascii="Times New Roman" w:hAnsi="Times New Roman" w:cs="Times New Roman"/>
+          <w:sz w:val="24"/>
+          <w:szCs w:val="24"/>
+        </w:rPr>
+        <w:t xml:space="preserve">, </w:t>
+      </w:r>
+      <w:r>
+        <w:rPr>
+          <w:rFonts w:ascii="Times New Roman" w:hAnsi="Times New Roman" w:cs="Times New Roman"/>
+          <w:sz w:val="24"/>
+          <w:szCs w:val="24"/>
+        </w:rPr>
+        <w:t>perkembangan dari model</w:t>
+      </w:r>
+      <w:r>
+        <w:rPr>
+          <w:rFonts w:ascii="Times New Roman" w:hAnsi="Times New Roman" w:cs="Times New Roman"/>
+          <w:sz w:val="24"/>
+          <w:szCs w:val="24"/>
+        </w:rPr>
+        <w:t xml:space="preserve"> </w:t>
       </w:r>
       <w:r>
         <w:rPr>
@@ -6708,15 +7222,15 @@
           <w:sz w:val="24"/>
           <w:szCs w:val="24"/>
         </w:rPr>
-        <w:t>single-utterance classification</w:t>
-      </w:r>
-      <w:r>
-        <w:rPr>
-          <w:rFonts w:ascii="Times New Roman" w:hAnsi="Times New Roman" w:cs="Times New Roman"/>
-          <w:sz w:val="24"/>
-          <w:szCs w:val="24"/>
-        </w:rPr>
-        <w:t xml:space="preserve">, yang memandang pengenalan speaker sebagai masalah klasifikasi dan menggunakan </w:t>
+        <w:t>data2vec</w:t>
+      </w:r>
+      <w:r>
+        <w:rPr>
+          <w:rFonts w:ascii="Times New Roman" w:hAnsi="Times New Roman" w:cs="Times New Roman"/>
+          <w:sz w:val="24"/>
+          <w:szCs w:val="24"/>
+        </w:rPr>
+        <w:t xml:space="preserve"> untuk pembelajaran representasi multimodal audio-visual secara </w:t>
       </w:r>
       <w:r>
         <w:rPr>
@@ -6726,15 +7240,15 @@
           <w:sz w:val="24"/>
           <w:szCs w:val="24"/>
         </w:rPr>
-        <w:t>cross-entropy loss</w:t>
-      </w:r>
-      <w:r>
-        <w:rPr>
-          <w:rFonts w:ascii="Times New Roman" w:hAnsi="Times New Roman" w:cs="Times New Roman"/>
-          <w:sz w:val="24"/>
-          <w:szCs w:val="24"/>
-        </w:rPr>
-        <w:t xml:space="preserve"> maupun </w:t>
+        <w:t>self-supervised</w:t>
+      </w:r>
+      <w:r>
+        <w:rPr>
+          <w:rFonts w:ascii="Times New Roman" w:hAnsi="Times New Roman" w:cs="Times New Roman"/>
+          <w:sz w:val="24"/>
+          <w:szCs w:val="24"/>
+        </w:rPr>
+        <w:t xml:space="preserve">. Model ini menggunakan pendekatan </w:t>
       </w:r>
       <w:r>
         <w:rPr>
@@ -6744,15 +7258,15 @@
           <w:sz w:val="24"/>
           <w:szCs w:val="24"/>
         </w:rPr>
-        <w:t>additive angular softmax loss</w:t>
-      </w:r>
-      <w:r>
-        <w:rPr>
-          <w:rFonts w:ascii="Times New Roman" w:hAnsi="Times New Roman" w:cs="Times New Roman"/>
-          <w:sz w:val="24"/>
-          <w:szCs w:val="24"/>
-        </w:rPr>
-        <w:t xml:space="preserve"> untuk memperbesar margin antar speaker; serta (2) </w:t>
+        <w:t>masked prediction</w:t>
+      </w:r>
+      <w:r>
+        <w:rPr>
+          <w:rFonts w:ascii="Times New Roman" w:hAnsi="Times New Roman" w:cs="Times New Roman"/>
+          <w:sz w:val="24"/>
+          <w:szCs w:val="24"/>
+        </w:rPr>
+        <w:t xml:space="preserve"> dengan arsitektur </w:t>
       </w:r>
       <w:r>
         <w:rPr>
@@ -6762,47 +7276,15 @@
           <w:sz w:val="24"/>
           <w:szCs w:val="24"/>
         </w:rPr>
-        <w:t>utterance-pair classification</w:t>
-      </w:r>
-      <w:r>
-        <w:rPr>
-          <w:rFonts w:ascii="Times New Roman" w:hAnsi="Times New Roman" w:cs="Times New Roman"/>
-          <w:sz w:val="24"/>
-          <w:szCs w:val="24"/>
-        </w:rPr>
-        <w:t xml:space="preserve">, yang memandang pengenalan </w:t>
-      </w:r>
-      <w:r>
-        <w:rPr>
-          <w:rFonts w:ascii="Times New Roman" w:hAnsi="Times New Roman" w:cs="Times New Roman"/>
-          <w:sz w:val="24"/>
-          <w:szCs w:val="24"/>
-        </w:rPr>
-        <w:t>pembicara</w:t>
-      </w:r>
-      <w:r>
-        <w:rPr>
-          <w:rFonts w:ascii="Times New Roman" w:hAnsi="Times New Roman" w:cs="Times New Roman"/>
-          <w:sz w:val="24"/>
-          <w:szCs w:val="24"/>
-        </w:rPr>
-        <w:t xml:space="preserve"> sebagai masalah verifikasi pasangan </w:t>
-      </w:r>
-      <w:r>
-        <w:rPr>
-          <w:rFonts w:ascii="Times New Roman" w:hAnsi="Times New Roman" w:cs="Times New Roman"/>
-          <w:sz w:val="24"/>
-          <w:szCs w:val="24"/>
-        </w:rPr>
-        <w:t>ucapan</w:t>
-      </w:r>
-      <w:r>
-        <w:rPr>
-          <w:rFonts w:ascii="Times New Roman" w:hAnsi="Times New Roman" w:cs="Times New Roman"/>
-          <w:sz w:val="24"/>
-          <w:szCs w:val="24"/>
-        </w:rPr>
-        <w:t xml:space="preserve">, dengan </w:t>
+        <w:t>student–teacher</w:t>
+      </w:r>
+      <w:r>
+        <w:rPr>
+          <w:rFonts w:ascii="Times New Roman" w:hAnsi="Times New Roman" w:cs="Times New Roman"/>
+          <w:sz w:val="24"/>
+          <w:szCs w:val="24"/>
+        </w:rPr>
+        <w:t xml:space="preserve">, di mana </w:t>
       </w:r>
       <w:r>
         <w:rPr>
@@ -6812,63 +7294,60 @@
           <w:sz w:val="24"/>
           <w:szCs w:val="24"/>
         </w:rPr>
-        <w:t>binary cross-entropy loss</w:t>
-      </w:r>
-      <w:r>
-        <w:rPr>
-          <w:rFonts w:ascii="Times New Roman" w:hAnsi="Times New Roman" w:cs="Times New Roman"/>
-          <w:sz w:val="24"/>
-          <w:szCs w:val="24"/>
-        </w:rPr>
-        <w:t xml:space="preserve"> untuk memprediksi apakah dua </w:t>
-      </w:r>
-      <w:r>
-        <w:rPr>
-          <w:rFonts w:ascii="Times New Roman" w:hAnsi="Times New Roman" w:cs="Times New Roman"/>
-          <w:sz w:val="24"/>
-          <w:szCs w:val="24"/>
-        </w:rPr>
-        <w:t>ucapan</w:t>
-      </w:r>
-      <w:r>
-        <w:rPr>
-          <w:rFonts w:ascii="Times New Roman" w:hAnsi="Times New Roman" w:cs="Times New Roman"/>
-          <w:sz w:val="24"/>
-          <w:szCs w:val="24"/>
-        </w:rPr>
-        <w:t xml:space="preserve"> berasal dari </w:t>
-      </w:r>
-      <w:r>
-        <w:rPr>
-          <w:rFonts w:ascii="Times New Roman" w:hAnsi="Times New Roman" w:cs="Times New Roman"/>
-          <w:sz w:val="24"/>
-          <w:szCs w:val="24"/>
-        </w:rPr>
-        <w:t xml:space="preserve">pembicara </w:t>
-      </w:r>
-      <w:r>
-        <w:rPr>
-          <w:rFonts w:ascii="Times New Roman" w:hAnsi="Times New Roman" w:cs="Times New Roman"/>
-          <w:sz w:val="24"/>
-          <w:szCs w:val="24"/>
-        </w:rPr>
-        <w:t xml:space="preserve">yang sama. Hasil eksperimen menunjukkan bahwa kedua varian tersebut secara efektif meningkatkan performa wav2vec2 pada tugas pengenalan </w:t>
-      </w:r>
-      <w:r>
-        <w:rPr>
-          <w:rFonts w:ascii="Times New Roman" w:hAnsi="Times New Roman" w:cs="Times New Roman"/>
-          <w:sz w:val="24"/>
-          <w:szCs w:val="24"/>
-        </w:rPr>
-        <w:t>pembicara</w:t>
-      </w:r>
-      <w:r>
-        <w:rPr>
-          <w:rFonts w:ascii="Times New Roman" w:hAnsi="Times New Roman" w:cs="Times New Roman"/>
-          <w:sz w:val="24"/>
-          <w:szCs w:val="24"/>
-        </w:rPr>
-        <w:t>, dan membuktikan fleksibilitas model dalam menyesuaikan diri dengan formulasi klasifikasi maupun verifikasi</w:t>
+        <w:t>student</w:t>
+      </w:r>
+      <w:r>
+        <w:rPr>
+          <w:rFonts w:ascii="Times New Roman" w:hAnsi="Times New Roman" w:cs="Times New Roman"/>
+          <w:sz w:val="24"/>
+          <w:szCs w:val="24"/>
+        </w:rPr>
+        <w:t xml:space="preserve"> memprediksi representasi kontekstual dari data audio-visual yang dimasking, sementara </w:t>
+      </w:r>
+      <w:r>
+        <w:rPr>
+          <w:rFonts w:ascii="Times New Roman" w:hAnsi="Times New Roman" w:cs="Times New Roman"/>
+          <w:i/>
+          <w:iCs/>
+          <w:sz w:val="24"/>
+          <w:szCs w:val="24"/>
+        </w:rPr>
+        <w:t>teacher</w:t>
+      </w:r>
+      <w:r>
+        <w:rPr>
+          <w:rFonts w:ascii="Times New Roman" w:hAnsi="Times New Roman" w:cs="Times New Roman"/>
+          <w:sz w:val="24"/>
+          <w:szCs w:val="24"/>
+        </w:rPr>
+        <w:t xml:space="preserve"> menghasilkan target dari data penuh tanpa masking. AV-data2vec menggabungkan audio dan video dalam satu </w:t>
+      </w:r>
+      <w:r>
+        <w:rPr>
+          <w:rFonts w:ascii="Times New Roman" w:hAnsi="Times New Roman" w:cs="Times New Roman"/>
+          <w:i/>
+          <w:iCs/>
+          <w:sz w:val="24"/>
+          <w:szCs w:val="24"/>
+        </w:rPr>
+        <w:t>shared transformer encoder</w:t>
+      </w:r>
+      <w:r>
+        <w:rPr>
+          <w:rFonts w:ascii="Times New Roman" w:hAnsi="Times New Roman" w:cs="Times New Roman"/>
+          <w:sz w:val="24"/>
+          <w:szCs w:val="24"/>
+        </w:rPr>
+        <w:t xml:space="preserve">, sehingga lebih efisien dibanding metode terdahulu seperti AV-HuBERT dan RAVen yang menggunakan tahapan atau encoder </w:t>
+      </w:r>
+      <w:r>
+        <w:rPr>
+          <w:rFonts w:ascii="Times New Roman" w:hAnsi="Times New Roman" w:cs="Times New Roman"/>
+          <w:sz w:val="24"/>
+          <w:szCs w:val="24"/>
+        </w:rPr>
+        <w:lastRenderedPageBreak/>
+        <w:t>terpisah. Evaluasi pada dataset LRS3 menunjukkan bahwa AV-data2vec mencapai performa terbaik pada semua pengaturan (ASR, VSR, AVSR) dengan jumlah data dan ukuran model yang sama</w:t>
       </w:r>
       <w:r>
         <w:rPr>
@@ -6892,7 +7371,7 @@
           <w:sz w:val="24"/>
           <w:szCs w:val="24"/>
         </w:rPr>
-        <w:instrText xml:space="preserve"> ADDIN ZOTERO_ITEM CSL_CITATION {"citationID":"elL2bWji","properties":{"formattedCitation":"[10]","plainCitation":"[10]","noteIndex":0},"citationItems":[{"id":43,"uris":["http://zotero.org/users/local/Hk47Hz5P/items/Q3Y2KJAH"],"itemData":{"id":43,"type":"paper-conference","abstract":"This paper explores applying the wav2vec2 framework to speaker recognition instead of speech recognition. We study the effectiveness of the pre-trained weights on the speaker recognition task, and how to pool the wav2vec2 output sequence into a fixed-length speaker embedding. To adapt the framework to speaker recognition, we propose a single-utterance classification variant with CE or AAM softmax loss, and an utterance-pair classification variant with BCE loss. Our best performing variant, w2v2-aam, achieves a 1.88% EER on the extended voxceleb1 test set compared to 1.69% EER with an ECAPA-TDNN baseline. Code is available at https://github.com/nikvaessen/w2v2-speaker.","container-title":"ICASSP 2022 - 2022 IEEE International Conference on Acoustics, Speech and Signal Processing (ICASSP)","DOI":"10.1109/ICASSP43922.2022.9746952","note":"arXiv:2109.15053 [cs]","page":"7967-7971","source":"arXiv.org","title":"Fine-tuning wav2vec2 for speaker recognition","URL":"http://arxiv.org/abs/2109.15053","author":[{"family":"Vaessen","given":"Nik"},{"family":"Leeuwen","given":"David A.","dropping-particle":"van"}],"accessed":{"date-parts":[["2025",9,18]]},"issued":{"date-parts":[["2022",5,23]]}}}],"schema":"https://github.com/citation-style-language/schema/raw/master/csl-citation.json"} </w:instrText>
+        <w:instrText xml:space="preserve"> ADDIN ZOTERO_ITEM CSL_CITATION {"citationID":"fKZ25pqL","properties":{"formattedCitation":"[16]","plainCitation":"[16]","noteIndex":0},"citationItems":[{"id":59,"uris":["http://zotero.org/users/local/Hk47Hz5P/items/PB5H3RYM"],"itemData":{"id":59,"type":"article","abstract":"Self-supervision has shown great potential for audio-visual speech recognition by vastly reducing the amount of labeled data required to build good systems. However, existing methods are either not entirely end-to-end or do not train joint representations of both modalities. In this paper, we introduce AV-data2vec which addresses these challenges and builds audio-visual representations based on predicting contextualized representations which has been successful in the uni-modal case. The model uses a shared transformer encoder for both audio and video and can combine both modalities to improve speech recognition. Results on LRS3 show that AV-data2vec consistently outperforms existing methods under all settings with the same amount of data and model size.","DOI":"10.48550/arXiv.2302.06419","note":"arXiv:2302.06419 [eess]","number":"arXiv:2302.06419","publisher":"arXiv","source":"arXiv.org","title":"AV-data2vec: Self-supervised Learning of Audio-Visual Speech Representations with Contextualized Target Representations","title-short":"AV-data2vec","URL":"http://arxiv.org/abs/2302.06419","author":[{"family":"Lian","given":"Jiachen"},{"family":"Baevski","given":"Alexei"},{"family":"Hsu","given":"Wei-Ning"},{"family":"Auli","given":"Michael"}],"accessed":{"date-parts":[["2025",9,22]]},"issued":{"date-parts":[["2024",1,21]]}}}],"schema":"https://github.com/citation-style-language/schema/raw/master/csl-citation.json"} </w:instrText>
       </w:r>
       <w:r>
         <w:rPr>
@@ -6907,7 +7386,7 @@
           <w:rFonts w:ascii="Times New Roman" w:hAnsi="Times New Roman" w:cs="Times New Roman"/>
           <w:sz w:val="24"/>
         </w:rPr>
-        <w:t>[10]</w:t>
+        <w:t>[16]</w:t>
       </w:r>
       <w:r>
         <w:rPr>
@@ -6947,47 +7426,15 @@
           <w:sz w:val="24"/>
           <w:szCs w:val="24"/>
         </w:rPr>
-        <w:t xml:space="preserve">Jiachen Lian, dkk (2024). </w:t>
-      </w:r>
-      <w:r>
-        <w:rPr>
-          <w:rFonts w:ascii="Times New Roman" w:hAnsi="Times New Roman" w:cs="Times New Roman"/>
-          <w:sz w:val="24"/>
-          <w:szCs w:val="24"/>
-        </w:rPr>
-        <w:t xml:space="preserve">Penelitian ini mengusulkan </w:t>
-      </w:r>
-      <w:r>
-        <w:rPr>
-          <w:rFonts w:ascii="Times New Roman" w:hAnsi="Times New Roman" w:cs="Times New Roman"/>
-          <w:sz w:val="24"/>
-          <w:szCs w:val="24"/>
-        </w:rPr>
-        <w:t>AV-data2vec</w:t>
-      </w:r>
-      <w:r>
-        <w:rPr>
-          <w:rFonts w:ascii="Times New Roman" w:hAnsi="Times New Roman" w:cs="Times New Roman"/>
-          <w:sz w:val="24"/>
-          <w:szCs w:val="24"/>
-        </w:rPr>
-        <w:t xml:space="preserve">, </w:t>
-      </w:r>
-      <w:r>
-        <w:rPr>
-          <w:rFonts w:ascii="Times New Roman" w:hAnsi="Times New Roman" w:cs="Times New Roman"/>
-          <w:sz w:val="24"/>
-          <w:szCs w:val="24"/>
-        </w:rPr>
-        <w:t>perkembangan dari model</w:t>
-      </w:r>
-      <w:r>
-        <w:rPr>
-          <w:rFonts w:ascii="Times New Roman" w:hAnsi="Times New Roman" w:cs="Times New Roman"/>
-          <w:sz w:val="24"/>
-          <w:szCs w:val="24"/>
-        </w:rPr>
-        <w:t xml:space="preserve"> </w:t>
+        <w:t xml:space="preserve">Alexis Conneau, dkk (2020). </w:t>
+      </w:r>
+      <w:r>
+        <w:rPr>
+          <w:rFonts w:ascii="Times New Roman" w:hAnsi="Times New Roman" w:cs="Times New Roman"/>
+          <w:sz w:val="24"/>
+          <w:szCs w:val="24"/>
+        </w:rPr>
+        <w:t xml:space="preserve">memperkenalkan pendekatan </w:t>
       </w:r>
       <w:r>
         <w:rPr>
@@ -6997,15 +7444,15 @@
           <w:sz w:val="24"/>
           <w:szCs w:val="24"/>
         </w:rPr>
-        <w:t>data2vec</w:t>
-      </w:r>
-      <w:r>
-        <w:rPr>
-          <w:rFonts w:ascii="Times New Roman" w:hAnsi="Times New Roman" w:cs="Times New Roman"/>
-          <w:sz w:val="24"/>
-          <w:szCs w:val="24"/>
-        </w:rPr>
-        <w:t xml:space="preserve"> untuk pembelajaran representasi multimodal audio-visual secara </w:t>
+        <w:t>unsupervised speech recognition</w:t>
+      </w:r>
+      <w:r>
+        <w:rPr>
+          <w:rFonts w:ascii="Times New Roman" w:hAnsi="Times New Roman" w:cs="Times New Roman"/>
+          <w:sz w:val="24"/>
+          <w:szCs w:val="24"/>
+        </w:rPr>
+        <w:t xml:space="preserve"> yang menggabungkan </w:t>
       </w:r>
       <w:r>
         <w:rPr>
@@ -7015,15 +7462,15 @@
           <w:sz w:val="24"/>
           <w:szCs w:val="24"/>
         </w:rPr>
-        <w:t>self-supervised</w:t>
-      </w:r>
-      <w:r>
-        <w:rPr>
-          <w:rFonts w:ascii="Times New Roman" w:hAnsi="Times New Roman" w:cs="Times New Roman"/>
-          <w:sz w:val="24"/>
-          <w:szCs w:val="24"/>
-        </w:rPr>
-        <w:t xml:space="preserve">. Model ini menggunakan pendekatan </w:t>
+        <w:t>wav2vec 2.0</w:t>
+      </w:r>
+      <w:r>
+        <w:rPr>
+          <w:rFonts w:ascii="Times New Roman" w:hAnsi="Times New Roman" w:cs="Times New Roman"/>
+          <w:sz w:val="24"/>
+          <w:szCs w:val="24"/>
+        </w:rPr>
+        <w:t xml:space="preserve"> dengan </w:t>
       </w:r>
       <w:r>
         <w:rPr>
@@ -7033,15 +7480,15 @@
           <w:sz w:val="24"/>
           <w:szCs w:val="24"/>
         </w:rPr>
-        <w:t>masked prediction</w:t>
-      </w:r>
-      <w:r>
-        <w:rPr>
-          <w:rFonts w:ascii="Times New Roman" w:hAnsi="Times New Roman" w:cs="Times New Roman"/>
-          <w:sz w:val="24"/>
-          <w:szCs w:val="24"/>
-        </w:rPr>
-        <w:t xml:space="preserve"> dengan arsitektur </w:t>
+        <w:t>k-means clustering</w:t>
+      </w:r>
+      <w:r>
+        <w:rPr>
+          <w:rFonts w:ascii="Times New Roman" w:hAnsi="Times New Roman" w:cs="Times New Roman"/>
+          <w:sz w:val="24"/>
+          <w:szCs w:val="24"/>
+        </w:rPr>
+        <w:t xml:space="preserve"> dan </w:t>
       </w:r>
       <w:r>
         <w:rPr>
@@ -7051,219 +7498,6 @@
           <w:sz w:val="24"/>
           <w:szCs w:val="24"/>
         </w:rPr>
-        <w:t>student–teacher</w:t>
-      </w:r>
-      <w:r>
-        <w:rPr>
-          <w:rFonts w:ascii="Times New Roman" w:hAnsi="Times New Roman" w:cs="Times New Roman"/>
-          <w:sz w:val="24"/>
-          <w:szCs w:val="24"/>
-        </w:rPr>
-        <w:t xml:space="preserve">, di mana </w:t>
-      </w:r>
-      <w:r>
-        <w:rPr>
-          <w:rFonts w:ascii="Times New Roman" w:hAnsi="Times New Roman" w:cs="Times New Roman"/>
-          <w:i/>
-          <w:iCs/>
-          <w:sz w:val="24"/>
-          <w:szCs w:val="24"/>
-        </w:rPr>
-        <w:t>student</w:t>
-      </w:r>
-      <w:r>
-        <w:rPr>
-          <w:rFonts w:ascii="Times New Roman" w:hAnsi="Times New Roman" w:cs="Times New Roman"/>
-          <w:sz w:val="24"/>
-          <w:szCs w:val="24"/>
-        </w:rPr>
-        <w:t xml:space="preserve"> memprediksi representasi kontekstual dari data audio-visual yang dimasking, sementara </w:t>
-      </w:r>
-      <w:r>
-        <w:rPr>
-          <w:rFonts w:ascii="Times New Roman" w:hAnsi="Times New Roman" w:cs="Times New Roman"/>
-          <w:i/>
-          <w:iCs/>
-          <w:sz w:val="24"/>
-          <w:szCs w:val="24"/>
-        </w:rPr>
-        <w:t>teacher</w:t>
-      </w:r>
-      <w:r>
-        <w:rPr>
-          <w:rFonts w:ascii="Times New Roman" w:hAnsi="Times New Roman" w:cs="Times New Roman"/>
-          <w:sz w:val="24"/>
-          <w:szCs w:val="24"/>
-        </w:rPr>
-        <w:t xml:space="preserve"> menghasilkan target dari data penuh tanpa masking. AV-data2vec menggabungkan audio dan video dalam satu </w:t>
-      </w:r>
-      <w:r>
-        <w:rPr>
-          <w:rFonts w:ascii="Times New Roman" w:hAnsi="Times New Roman" w:cs="Times New Roman"/>
-          <w:i/>
-          <w:iCs/>
-          <w:sz w:val="24"/>
-          <w:szCs w:val="24"/>
-        </w:rPr>
-        <w:t>shared transformer encoder</w:t>
-      </w:r>
-      <w:r>
-        <w:rPr>
-          <w:rFonts w:ascii="Times New Roman" w:hAnsi="Times New Roman" w:cs="Times New Roman"/>
-          <w:sz w:val="24"/>
-          <w:szCs w:val="24"/>
-        </w:rPr>
-        <w:t>, sehingga lebih efisien dibanding metode terdahulu seperti AV-HuBERT dan RAVen yang menggunakan tahapan atau encoder terpisah. Evaluasi pada dataset LRS3 menunjukkan bahwa AV-data2vec mencapai performa terbaik pada semua pengaturan (ASR, VSR, AVSR) dengan jumlah data dan ukuran model yang sama</w:t>
-      </w:r>
-      <w:r>
-        <w:rPr>
-          <w:rFonts w:ascii="Times New Roman" w:hAnsi="Times New Roman" w:cs="Times New Roman"/>
-          <w:sz w:val="24"/>
-          <w:szCs w:val="24"/>
-        </w:rPr>
-        <w:t xml:space="preserve"> </w:t>
-      </w:r>
-      <w:r>
-        <w:rPr>
-          <w:rFonts w:ascii="Times New Roman" w:hAnsi="Times New Roman" w:cs="Times New Roman"/>
-          <w:sz w:val="24"/>
-          <w:szCs w:val="24"/>
-        </w:rPr>
-        <w:fldChar w:fldCharType="begin"/>
-      </w:r>
-      <w:r>
-        <w:rPr>
-          <w:rFonts w:ascii="Times New Roman" w:hAnsi="Times New Roman" w:cs="Times New Roman"/>
-          <w:sz w:val="24"/>
-          <w:szCs w:val="24"/>
-        </w:rPr>
-        <w:instrText xml:space="preserve"> ADDIN ZOTERO_ITEM CSL_CITATION {"citationID":"fKZ25pqL","properties":{"formattedCitation":"[15]","plainCitation":"[15]","noteIndex":0},"citationItems":[{"id":59,"uris":["http://zotero.org/users/local/Hk47Hz5P/items/PB5H3RYM"],"itemData":{"id":59,"type":"article","abstract":"Self-supervision has shown great potential for audio-visual speech recognition by vastly reducing the amount of labeled data required to build good systems. However, existing methods are either not entirely end-to-end or do not train joint representations of both modalities. In this paper, we introduce AV-data2vec which addresses these challenges and builds audio-visual representations based on predicting contextualized representations which has been successful in the uni-modal case. The model uses a shared transformer encoder for both audio and video and can combine both modalities to improve speech recognition. Results on LRS3 show that AV-data2vec consistently outperforms existing methods under all settings with the same amount of data and model size.","DOI":"10.48550/arXiv.2302.06419","note":"arXiv:2302.06419 [eess]","number":"arXiv:2302.06419","publisher":"arXiv","source":"arXiv.org","title":"AV-data2vec: Self-supervised Learning of Audio-Visual Speech Representations with Contextualized Target Representations","title-short":"AV-data2vec","URL":"http://arxiv.org/abs/2302.06419","author":[{"family":"Lian","given":"Jiachen"},{"family":"Baevski","given":"Alexei"},{"family":"Hsu","given":"Wei-Ning"},{"family":"Auli","given":"Michael"}],"accessed":{"date-parts":[["2025",9,22]]},"issued":{"date-parts":[["2024",1,21]]}}}],"schema":"https://github.com/citation-style-language/schema/raw/master/csl-citation.json"} </w:instrText>
-      </w:r>
-      <w:r>
-        <w:rPr>
-          <w:rFonts w:ascii="Times New Roman" w:hAnsi="Times New Roman" w:cs="Times New Roman"/>
-          <w:sz w:val="24"/>
-          <w:szCs w:val="24"/>
-        </w:rPr>
-        <w:fldChar w:fldCharType="separate"/>
-      </w:r>
-      <w:r>
-        <w:rPr>
-          <w:rFonts w:ascii="Times New Roman" w:hAnsi="Times New Roman" w:cs="Times New Roman"/>
-          <w:sz w:val="24"/>
-        </w:rPr>
-        <w:t>[15]</w:t>
-      </w:r>
-      <w:r>
-        <w:rPr>
-          <w:rFonts w:ascii="Times New Roman" w:hAnsi="Times New Roman" w:cs="Times New Roman"/>
-          <w:sz w:val="24"/>
-          <w:szCs w:val="24"/>
-        </w:rPr>
-        <w:fldChar w:fldCharType="end"/>
-      </w:r>
-      <w:r>
-        <w:rPr>
-          <w:rFonts w:ascii="Times New Roman" w:hAnsi="Times New Roman" w:cs="Times New Roman"/>
-          <w:sz w:val="24"/>
-          <w:szCs w:val="24"/>
-        </w:rPr>
-        <w:t>.</w:t>
-      </w:r>
-    </w:p>
-    <w:p>
-      <w:pPr>
-        <w:pStyle w:val="ListParagraph"/>
-        <w:numPr>
-          <w:ilvl w:val="0"/>
-          <w:numId w:val="28"/>
-        </w:numPr>
-        <w:spacing w:line="360" w:lineRule="auto"/>
-        <w:jc w:val="both"/>
-        <w:rPr>
-          <w:rFonts w:ascii="Times New Roman" w:hAnsi="Times New Roman" w:cs="Times New Roman"/>
-          <w:sz w:val="24"/>
-          <w:szCs w:val="24"/>
-        </w:rPr>
-      </w:pPr>
-      <w:r>
-        <w:rPr>
-          <w:rFonts w:ascii="Times New Roman" w:hAnsi="Times New Roman" w:cs="Times New Roman"/>
-          <w:sz w:val="24"/>
-          <w:szCs w:val="24"/>
-        </w:rPr>
-        <w:t xml:space="preserve">Alexis Conneau, dkk (2020). </w:t>
-      </w:r>
-      <w:r>
-        <w:rPr>
-          <w:rFonts w:ascii="Times New Roman" w:hAnsi="Times New Roman" w:cs="Times New Roman"/>
-          <w:sz w:val="24"/>
-          <w:szCs w:val="24"/>
-        </w:rPr>
-        <w:t xml:space="preserve">memperkenalkan pendekatan </w:t>
-      </w:r>
-      <w:r>
-        <w:rPr>
-          <w:rFonts w:ascii="Times New Roman" w:hAnsi="Times New Roman" w:cs="Times New Roman"/>
-          <w:i/>
-          <w:iCs/>
-          <w:sz w:val="24"/>
-          <w:szCs w:val="24"/>
-        </w:rPr>
-        <w:t>unsupervised speech recognition</w:t>
-      </w:r>
-      <w:r>
-        <w:rPr>
-          <w:rFonts w:ascii="Times New Roman" w:hAnsi="Times New Roman" w:cs="Times New Roman"/>
-          <w:sz w:val="24"/>
-          <w:szCs w:val="24"/>
-        </w:rPr>
-        <w:t xml:space="preserve"> yang menggabungkan </w:t>
-      </w:r>
-      <w:r>
-        <w:rPr>
-          <w:rFonts w:ascii="Times New Roman" w:hAnsi="Times New Roman" w:cs="Times New Roman"/>
-          <w:i/>
-          <w:iCs/>
-          <w:sz w:val="24"/>
-          <w:szCs w:val="24"/>
-        </w:rPr>
-        <w:t>wav2vec 2.0</w:t>
-      </w:r>
-      <w:r>
-        <w:rPr>
-          <w:rFonts w:ascii="Times New Roman" w:hAnsi="Times New Roman" w:cs="Times New Roman"/>
-          <w:sz w:val="24"/>
-          <w:szCs w:val="24"/>
-        </w:rPr>
-        <w:t xml:space="preserve"> dengan </w:t>
-      </w:r>
-      <w:r>
-        <w:rPr>
-          <w:rFonts w:ascii="Times New Roman" w:hAnsi="Times New Roman" w:cs="Times New Roman"/>
-          <w:i/>
-          <w:iCs/>
-          <w:sz w:val="24"/>
-          <w:szCs w:val="24"/>
-        </w:rPr>
-        <w:t>k-means clustering</w:t>
-      </w:r>
-      <w:r>
-        <w:rPr>
-          <w:rFonts w:ascii="Times New Roman" w:hAnsi="Times New Roman" w:cs="Times New Roman"/>
-          <w:sz w:val="24"/>
-          <w:szCs w:val="24"/>
-        </w:rPr>
-        <w:t xml:space="preserve"> dan </w:t>
-      </w:r>
-      <w:r>
-        <w:rPr>
-          <w:rFonts w:ascii="Times New Roman" w:hAnsi="Times New Roman" w:cs="Times New Roman"/>
-          <w:i/>
-          <w:iCs/>
-          <w:sz w:val="24"/>
-          <w:szCs w:val="24"/>
-        </w:rPr>
         <w:t>sequence-to-sequence language modeling</w:t>
       </w:r>
       <w:r>
@@ -7272,16 +7506,7 @@
           <w:sz w:val="24"/>
           <w:szCs w:val="24"/>
         </w:rPr>
-        <w:t xml:space="preserve">. Alih-alih bergantung pada transkrip berlabel, representasi akustik dari wav2vec 2.0 </w:t>
-      </w:r>
-      <w:r>
-        <w:rPr>
-          <w:rFonts w:ascii="Times New Roman" w:hAnsi="Times New Roman" w:cs="Times New Roman"/>
-          <w:sz w:val="24"/>
-          <w:szCs w:val="24"/>
-        </w:rPr>
-        <w:lastRenderedPageBreak/>
-        <w:t>di-</w:t>
+        <w:t>. Alih-alih bergantung pada transkrip berlabel, representasi akustik dari wav2vec 2.0 di-</w:t>
       </w:r>
       <w:r>
         <w:rPr>
@@ -7760,7 +7985,7 @@
                 <w:sz w:val="24"/>
                 <w:szCs w:val="24"/>
               </w:rPr>
-              <w:t xml:space="preserve">Tujuan utama dari Wav2Vec 2.0 adalah memungkinkan pembelajaran representasi suara secara efektif tanpa membutuhkan dataset berlabel dalam jumlah besar. Penulis berupaya mempelajari representasi langsung dari sinyal audio mentah, mengurangi ketergantungan pada fitur buatan, serta menunjukkan bahwa pre-training self-supervised dapat secara signifikan meningkatkan kinerja automatic speech recognition (ASR) meskipun hanya menggunakan data </w:t>
+              <w:t>Tujuan utama dari Wav2Vec 2.0 adalah memungkinkan pembelajaran representasi suara secara efektif tanpa membutuhkan dataset berlabel dalam jumlah besar. Penulis berupaya mempelajari representasi langsung dari sinyal audio mentah, mengurangi ketergantungan pada fitur buatan, serta menunjukkan bahwa pre-</w:t>
             </w:r>
             <w:r>
               <w:rPr>
@@ -7769,7 +7994,7 @@
                 <w:szCs w:val="24"/>
               </w:rPr>
               <w:lastRenderedPageBreak/>
-              <w:t>berlabel yang terbatas</w:t>
+              <w:t>training self-supervised dapat secara signifikan meningkatkan kinerja automatic speech recognition (ASR) meskipun hanya menggunakan data berlabel yang terbatas</w:t>
             </w:r>
             <w:r>
               <w:rPr>
@@ -8095,7 +8320,106 @@
                 <w:sz w:val="24"/>
                 <w:szCs w:val="24"/>
               </w:rPr>
-              <w:t xml:space="preserve">untuk memprediksi representasi laten yang bersifat kontekstual dari seluruh input. Pendekatan ini telah terbukti memberikan performa state-of-the-art atau setara di benchmark-benchmark utama speech recognition, image classification, dan natural </w:t>
+              <w:t xml:space="preserve">untuk memprediksi representasi laten yang bersifat kontekstual dari seluruh input. Pendekatan ini telah terbukti memberikan performa state-of-the-art atau setara di </w:t>
+            </w:r>
+            <w:proofErr w:type="spellStart"/>
+            <w:r>
+              <w:rPr>
+                <w:rFonts w:ascii="Times New Roman" w:hAnsi="Times New Roman" w:cs="Times New Roman"/>
+                <w:sz w:val="24"/>
+                <w:szCs w:val="24"/>
+              </w:rPr>
+              <w:t>benchmark-benchmark</w:t>
+            </w:r>
+            <w:proofErr w:type="spellEnd"/>
+            <w:r>
+              <w:rPr>
+                <w:rFonts w:ascii="Times New Roman" w:hAnsi="Times New Roman" w:cs="Times New Roman"/>
+                <w:sz w:val="24"/>
+                <w:szCs w:val="24"/>
+              </w:rPr>
+              <w:t xml:space="preserve"> utama </w:t>
+            </w:r>
+            <w:proofErr w:type="spellStart"/>
+            <w:r>
+              <w:rPr>
+                <w:rFonts w:ascii="Times New Roman" w:hAnsi="Times New Roman" w:cs="Times New Roman"/>
+                <w:sz w:val="24"/>
+                <w:szCs w:val="24"/>
+              </w:rPr>
+              <w:t>speech</w:t>
+            </w:r>
+            <w:proofErr w:type="spellEnd"/>
+            <w:r>
+              <w:rPr>
+                <w:rFonts w:ascii="Times New Roman" w:hAnsi="Times New Roman" w:cs="Times New Roman"/>
+                <w:sz w:val="24"/>
+                <w:szCs w:val="24"/>
+              </w:rPr>
+              <w:t xml:space="preserve"> </w:t>
+            </w:r>
+            <w:proofErr w:type="spellStart"/>
+            <w:r>
+              <w:rPr>
+                <w:rFonts w:ascii="Times New Roman" w:hAnsi="Times New Roman" w:cs="Times New Roman"/>
+                <w:sz w:val="24"/>
+                <w:szCs w:val="24"/>
+              </w:rPr>
+              <w:t>recognition</w:t>
+            </w:r>
+            <w:proofErr w:type="spellEnd"/>
+            <w:r>
+              <w:rPr>
+                <w:rFonts w:ascii="Times New Roman" w:hAnsi="Times New Roman" w:cs="Times New Roman"/>
+                <w:sz w:val="24"/>
+                <w:szCs w:val="24"/>
+              </w:rPr>
+              <w:t xml:space="preserve">, </w:t>
+            </w:r>
+            <w:proofErr w:type="spellStart"/>
+            <w:r>
+              <w:rPr>
+                <w:rFonts w:ascii="Times New Roman" w:hAnsi="Times New Roman" w:cs="Times New Roman"/>
+                <w:sz w:val="24"/>
+                <w:szCs w:val="24"/>
+              </w:rPr>
+              <w:t>image</w:t>
+            </w:r>
+            <w:proofErr w:type="spellEnd"/>
+            <w:r>
+              <w:rPr>
+                <w:rFonts w:ascii="Times New Roman" w:hAnsi="Times New Roman" w:cs="Times New Roman"/>
+                <w:sz w:val="24"/>
+                <w:szCs w:val="24"/>
+              </w:rPr>
+              <w:t xml:space="preserve"> </w:t>
+            </w:r>
+            <w:proofErr w:type="spellStart"/>
+            <w:r>
+              <w:rPr>
+                <w:rFonts w:ascii="Times New Roman" w:hAnsi="Times New Roman" w:cs="Times New Roman"/>
+                <w:sz w:val="24"/>
+                <w:szCs w:val="24"/>
+              </w:rPr>
+              <w:t>classification</w:t>
+            </w:r>
+            <w:proofErr w:type="spellEnd"/>
+            <w:r>
+              <w:rPr>
+                <w:rFonts w:ascii="Times New Roman" w:hAnsi="Times New Roman" w:cs="Times New Roman"/>
+                <w:sz w:val="24"/>
+                <w:szCs w:val="24"/>
+              </w:rPr>
+              <w:t xml:space="preserve">, dan </w:t>
+            </w:r>
+            <w:r>
+              <w:rPr>
+                <w:rFonts w:ascii="Times New Roman" w:hAnsi="Times New Roman" w:cs="Times New Roman"/>
+                <w:sz w:val="24"/>
+                <w:szCs w:val="24"/>
+              </w:rPr>
+              <w:lastRenderedPageBreak/>
+              <w:t xml:space="preserve">natural </w:t>
             </w:r>
             <w:proofErr w:type="spellStart"/>
             <w:r>
@@ -8203,6 +8527,7 @@
                 <w:szCs w:val="24"/>
                 <w:lang w:val="en-US"/>
               </w:rPr>
+              <w:lastRenderedPageBreak/>
               <w:t>3.</w:t>
             </w:r>
           </w:p>
@@ -8229,16 +8554,7 @@
                 <w:sz w:val="24"/>
                 <w:szCs w:val="24"/>
               </w:rPr>
-              <w:t xml:space="preserve">Arabic Speech Emotion Recognition Employing Wav2vec2.0 and </w:t>
-            </w:r>
-            <w:r>
-              <w:rPr>
-                <w:rFonts w:ascii="Times New Roman" w:hAnsi="Times New Roman" w:cs="Times New Roman"/>
-                <w:sz w:val="24"/>
-                <w:szCs w:val="24"/>
-              </w:rPr>
-              <w:lastRenderedPageBreak/>
-              <w:t>HuBERT Based on BAVED Dataset</w:t>
+              <w:t>Arabic Speech Emotion Recognition Employing Wav2vec2.0 and HuBERT Based on BAVED Dataset</w:t>
             </w:r>
           </w:p>
           <w:p>
@@ -8351,7 +8667,6 @@
                 <w:szCs w:val="24"/>
                 <w:lang w:val="fi-FI"/>
               </w:rPr>
-              <w:lastRenderedPageBreak/>
               <w:t>Menggunakan representasi kontekstual dari Wav2vec2 dan HuBERT.</w:t>
             </w:r>
             <w:r>
@@ -8370,17 +8685,7 @@
                 <w:szCs w:val="24"/>
                 <w:lang w:val="fi-FI"/>
               </w:rPr>
-              <w:t xml:space="preserve">Setelah itu </w:t>
-            </w:r>
-            <w:r>
-              <w:rPr>
-                <w:rFonts w:ascii="Times New Roman" w:hAnsi="Times New Roman" w:cs="Times New Roman"/>
-                <w:sz w:val="24"/>
-                <w:szCs w:val="24"/>
-                <w:lang w:val="fi-FI"/>
-              </w:rPr>
-              <w:lastRenderedPageBreak/>
-              <w:t>diklasifikasikan menggunakan MLP dan Bi-LSTM</w:t>
+              <w:t>Setelah itu diklasifikasikan menggunakan MLP dan Bi-LSTM</w:t>
             </w:r>
             <w:r>
               <w:rPr>
@@ -8415,17 +8720,7 @@
                 <w:sz w:val="24"/>
                 <w:szCs w:val="24"/>
               </w:rPr>
-              <w:lastRenderedPageBreak/>
-              <w:t>Mengembangkan model pengenalan emosi dalam ucapan bahasa Arab dengan memanfaatkan representasi self-</w:t>
-            </w:r>
-            <w:r>
-              <w:rPr>
-                <w:rFonts w:ascii="Times New Roman" w:hAnsi="Times New Roman" w:cs="Times New Roman"/>
-                <w:sz w:val="24"/>
-                <w:szCs w:val="24"/>
-              </w:rPr>
-              <w:lastRenderedPageBreak/>
-              <w:t>supervised. Validasi pada dataset BAVED menunjukkan model berbasis wav2vec 2.0 mencapai akurasi hingga 89%, mengungguli model HuBERT base (87%) dan HuBERT large (84%)</w:t>
+              <w:t>Mengembangkan model pengenalan emosi dalam ucapan bahasa Arab dengan memanfaatkan representasi self-supervised. Validasi pada dataset BAVED menunjukkan model berbasis wav2vec 2.0 mencapai akurasi hingga 89%, mengungguli model HuBERT base (87%) dan HuBERT large (84%)</w:t>
             </w:r>
           </w:p>
         </w:tc>
@@ -8458,7 +8753,6 @@
                 <w:szCs w:val="24"/>
                 <w:lang w:val="en-US"/>
               </w:rPr>
-              <w:lastRenderedPageBreak/>
               <w:t xml:space="preserve">4. </w:t>
             </w:r>
           </w:p>
@@ -8479,14 +8773,178 @@
                 <w:szCs w:val="24"/>
               </w:rPr>
             </w:pPr>
-            <w:r>
-              <w:rPr>
-                <w:rFonts w:ascii="Times New Roman" w:hAnsi="Times New Roman" w:cs="Times New Roman"/>
-                <w:sz w:val="24"/>
-                <w:szCs w:val="24"/>
-              </w:rPr>
-              <w:t xml:space="preserve">Quranic Conversations: Developing a Semantic Search tool for the Quran using Arabic NLP Techniques </w:t>
-            </w:r>
+            <w:proofErr w:type="spellStart"/>
+            <w:r>
+              <w:rPr>
+                <w:rFonts w:ascii="Times New Roman" w:hAnsi="Times New Roman" w:cs="Times New Roman"/>
+                <w:sz w:val="24"/>
+                <w:szCs w:val="24"/>
+              </w:rPr>
+              <w:t>Query-by-Example</w:t>
+            </w:r>
+            <w:proofErr w:type="spellEnd"/>
+            <w:r>
+              <w:rPr>
+                <w:rFonts w:ascii="Times New Roman" w:hAnsi="Times New Roman" w:cs="Times New Roman"/>
+                <w:sz w:val="24"/>
+                <w:szCs w:val="24"/>
+              </w:rPr>
+              <w:t xml:space="preserve"> Audio </w:t>
+            </w:r>
+            <w:proofErr w:type="spellStart"/>
+            <w:r>
+              <w:rPr>
+                <w:rFonts w:ascii="Times New Roman" w:hAnsi="Times New Roman" w:cs="Times New Roman"/>
+                <w:sz w:val="24"/>
+                <w:szCs w:val="24"/>
+              </w:rPr>
+              <w:t>Search</w:t>
+            </w:r>
+            <w:proofErr w:type="spellEnd"/>
+            <w:r>
+              <w:rPr>
+                <w:rFonts w:ascii="Times New Roman" w:hAnsi="Times New Roman" w:cs="Times New Roman"/>
+                <w:sz w:val="24"/>
+                <w:szCs w:val="24"/>
+              </w:rPr>
+              <w:t xml:space="preserve"> </w:t>
+            </w:r>
+            <w:proofErr w:type="spellStart"/>
+            <w:r>
+              <w:rPr>
+                <w:rFonts w:ascii="Times New Roman" w:hAnsi="Times New Roman" w:cs="Times New Roman"/>
+                <w:sz w:val="24"/>
+                <w:szCs w:val="24"/>
+              </w:rPr>
+              <w:t>using</w:t>
+            </w:r>
+            <w:proofErr w:type="spellEnd"/>
+            <w:r>
+              <w:rPr>
+                <w:rFonts w:ascii="Times New Roman" w:hAnsi="Times New Roman" w:cs="Times New Roman"/>
+                <w:sz w:val="24"/>
+                <w:szCs w:val="24"/>
+              </w:rPr>
+              <w:t xml:space="preserve"> </w:t>
+            </w:r>
+            <w:proofErr w:type="spellStart"/>
+            <w:r>
+              <w:rPr>
+                <w:rFonts w:ascii="Times New Roman" w:hAnsi="Times New Roman" w:cs="Times New Roman"/>
+                <w:sz w:val="24"/>
+                <w:szCs w:val="24"/>
+              </w:rPr>
+              <w:t>Acoustic</w:t>
+            </w:r>
+            <w:proofErr w:type="spellEnd"/>
+            <w:r>
+              <w:rPr>
+                <w:rFonts w:ascii="Times New Roman" w:hAnsi="Times New Roman" w:cs="Times New Roman"/>
+                <w:sz w:val="24"/>
+                <w:szCs w:val="24"/>
+              </w:rPr>
+              <w:t xml:space="preserve"> Word </w:t>
+            </w:r>
+            <w:proofErr w:type="spellStart"/>
+            <w:r>
+              <w:rPr>
+                <w:rFonts w:ascii="Times New Roman" w:hAnsi="Times New Roman" w:cs="Times New Roman"/>
+                <w:sz w:val="24"/>
+                <w:szCs w:val="24"/>
+              </w:rPr>
+              <w:t>Embeddings</w:t>
+            </w:r>
+            <w:proofErr w:type="spellEnd"/>
+            <w:r>
+              <w:rPr>
+                <w:rFonts w:ascii="Times New Roman" w:hAnsi="Times New Roman" w:cs="Times New Roman"/>
+                <w:sz w:val="24"/>
+                <w:szCs w:val="24"/>
+              </w:rPr>
+              <w:t xml:space="preserve">: </w:t>
+            </w:r>
+            <w:proofErr w:type="spellStart"/>
+            <w:r>
+              <w:rPr>
+                <w:rFonts w:ascii="Times New Roman" w:hAnsi="Times New Roman" w:cs="Times New Roman"/>
+                <w:sz w:val="24"/>
+                <w:szCs w:val="24"/>
+              </w:rPr>
+              <w:t>Transforming</w:t>
+            </w:r>
+            <w:proofErr w:type="spellEnd"/>
+            <w:r>
+              <w:rPr>
+                <w:rFonts w:ascii="Times New Roman" w:hAnsi="Times New Roman" w:cs="Times New Roman"/>
+                <w:sz w:val="24"/>
+                <w:szCs w:val="24"/>
+              </w:rPr>
+              <w:t xml:space="preserve"> wav2vec 2.0 </w:t>
+            </w:r>
+            <w:proofErr w:type="spellStart"/>
+            <w:r>
+              <w:rPr>
+                <w:rFonts w:ascii="Times New Roman" w:hAnsi="Times New Roman" w:cs="Times New Roman"/>
+                <w:sz w:val="24"/>
+                <w:szCs w:val="24"/>
+              </w:rPr>
+              <w:t>Embeddings</w:t>
+            </w:r>
+            <w:proofErr w:type="spellEnd"/>
+            <w:r>
+              <w:rPr>
+                <w:rFonts w:ascii="Times New Roman" w:hAnsi="Times New Roman" w:cs="Times New Roman"/>
+                <w:sz w:val="24"/>
+                <w:szCs w:val="24"/>
+              </w:rPr>
+              <w:t xml:space="preserve"> </w:t>
+            </w:r>
+            <w:proofErr w:type="spellStart"/>
+            <w:r>
+              <w:rPr>
+                <w:rFonts w:ascii="Times New Roman" w:hAnsi="Times New Roman" w:cs="Times New Roman"/>
+                <w:sz w:val="24"/>
+                <w:szCs w:val="24"/>
+              </w:rPr>
+              <w:t>using</w:t>
+            </w:r>
+            <w:proofErr w:type="spellEnd"/>
+            <w:r>
+              <w:rPr>
+                <w:rFonts w:ascii="Times New Roman" w:hAnsi="Times New Roman" w:cs="Times New Roman"/>
+                <w:sz w:val="24"/>
+                <w:szCs w:val="24"/>
+              </w:rPr>
+              <w:t xml:space="preserve"> </w:t>
+            </w:r>
+            <w:proofErr w:type="spellStart"/>
+            <w:r>
+              <w:rPr>
+                <w:rFonts w:ascii="Times New Roman" w:hAnsi="Times New Roman" w:cs="Times New Roman"/>
+                <w:sz w:val="24"/>
+                <w:szCs w:val="24"/>
+              </w:rPr>
+              <w:t>Contrastive</w:t>
+            </w:r>
+            <w:proofErr w:type="spellEnd"/>
+            <w:r>
+              <w:rPr>
+                <w:rFonts w:ascii="Times New Roman" w:hAnsi="Times New Roman" w:cs="Times New Roman"/>
+                <w:sz w:val="24"/>
+                <w:szCs w:val="24"/>
+              </w:rPr>
+              <w:t xml:space="preserve"> </w:t>
+            </w:r>
+            <w:proofErr w:type="spellStart"/>
+            <w:r>
+              <w:rPr>
+                <w:rFonts w:ascii="Times New Roman" w:hAnsi="Times New Roman" w:cs="Times New Roman"/>
+                <w:sz w:val="24"/>
+                <w:szCs w:val="24"/>
+              </w:rPr>
+              <w:t>Learning</w:t>
+            </w:r>
+            <w:proofErr w:type="spellEnd"/>
           </w:p>
           <w:p>
             <w:pPr>
@@ -8537,22 +8995,34 @@
                 <w:lang w:val="fi-FI"/>
               </w:rPr>
             </w:pPr>
-            <w:r>
-              <w:rPr>
-                <w:rFonts w:ascii="Times New Roman" w:hAnsi="Times New Roman" w:cs="Times New Roman"/>
-                <w:sz w:val="24"/>
-                <w:szCs w:val="24"/>
-              </w:rPr>
-              <w:t>Yasser Shohoud</w:t>
-            </w:r>
-            <w:r>
-              <w:rPr>
-                <w:rFonts w:ascii="Times New Roman" w:hAnsi="Times New Roman" w:cs="Times New Roman"/>
-                <w:sz w:val="24"/>
-                <w:szCs w:val="24"/>
-              </w:rPr>
-              <w:t>, dkk</w:t>
-            </w:r>
+            <w:proofErr w:type="spellStart"/>
+            <w:r>
+              <w:rPr>
+                <w:rFonts w:ascii="Times New Roman" w:hAnsi="Times New Roman" w:cs="Times New Roman"/>
+                <w:sz w:val="24"/>
+                <w:szCs w:val="24"/>
+              </w:rPr>
+              <w:t>Wilhelm</w:t>
+            </w:r>
+            <w:proofErr w:type="spellEnd"/>
+            <w:r>
+              <w:rPr>
+                <w:rFonts w:ascii="Times New Roman" w:hAnsi="Times New Roman" w:cs="Times New Roman"/>
+                <w:sz w:val="24"/>
+                <w:szCs w:val="24"/>
+              </w:rPr>
+              <w:t xml:space="preserve"> </w:t>
+            </w:r>
+            <w:proofErr w:type="spellStart"/>
+            <w:r>
+              <w:rPr>
+                <w:rFonts w:ascii="Times New Roman" w:hAnsi="Times New Roman" w:cs="Times New Roman"/>
+                <w:sz w:val="24"/>
+                <w:szCs w:val="24"/>
+              </w:rPr>
+              <w:t>Öberg</w:t>
+            </w:r>
+            <w:proofErr w:type="spellEnd"/>
             <w:r>
               <w:rPr>
                 <w:rFonts w:ascii="Times New Roman" w:hAnsi="Times New Roman" w:cs="Times New Roman"/>
@@ -8578,7 +9048,7 @@
                 <w:szCs w:val="24"/>
                 <w:lang w:val="fi-FI"/>
               </w:rPr>
-              <w:t>1</w:t>
+              <w:t>5</w:t>
             </w:r>
             <w:r>
               <w:rPr>
@@ -8607,22 +9077,7 @@
                 <w:szCs w:val="24"/>
               </w:rPr>
             </w:pPr>
-            <w:r>
-              <w:rPr>
-                <w:rFonts w:ascii="Times New Roman" w:hAnsi="Times New Roman" w:cs="Times New Roman"/>
-                <w:sz w:val="24"/>
-                <w:szCs w:val="24"/>
-              </w:rPr>
-              <w:t>P</w:t>
-            </w:r>
-            <w:r>
-              <w:rPr>
-                <w:rFonts w:ascii="Times New Roman" w:hAnsi="Times New Roman" w:cs="Times New Roman"/>
-                <w:sz w:val="24"/>
-                <w:szCs w:val="24"/>
-              </w:rPr>
-              <w:t xml:space="preserve">elitian ini mengimplementasikan representasi teks berbasis </w:t>
-            </w:r>
+            <w:proofErr w:type="spellStart"/>
             <w:r>
               <w:rPr>
                 <w:rFonts w:ascii="Times New Roman" w:hAnsi="Times New Roman" w:cs="Times New Roman"/>
@@ -8631,16 +9086,9 @@
                 <w:sz w:val="24"/>
                 <w:szCs w:val="24"/>
               </w:rPr>
-              <w:t>word embeddings</w:t>
-            </w:r>
-            <w:r>
-              <w:rPr>
-                <w:rFonts w:ascii="Times New Roman" w:hAnsi="Times New Roman" w:cs="Times New Roman"/>
-                <w:sz w:val="24"/>
-                <w:szCs w:val="24"/>
-              </w:rPr>
-              <w:t xml:space="preserve"> dan </w:t>
-            </w:r>
+              <w:t>Embedding</w:t>
+            </w:r>
+            <w:proofErr w:type="spellEnd"/>
             <w:r>
               <w:rPr>
                 <w:rFonts w:ascii="Times New Roman" w:hAnsi="Times New Roman" w:cs="Times New Roman"/>
@@ -8649,16 +9097,9 @@
                 <w:sz w:val="24"/>
                 <w:szCs w:val="24"/>
               </w:rPr>
-              <w:t>transformer-based language models</w:t>
-            </w:r>
-            <w:r>
-              <w:rPr>
-                <w:rFonts w:ascii="Times New Roman" w:hAnsi="Times New Roman" w:cs="Times New Roman"/>
-                <w:sz w:val="24"/>
-                <w:szCs w:val="24"/>
-              </w:rPr>
-              <w:t xml:space="preserve"> (SNxLM, MPNet, MiniLM, DistilBERT, MultiFiT). Tafsir dalam bahasa Arab dan Inggris diproses dengan Word2Vec (CBOW) untuk menghasilkan vektor semantik. Pertanyaan pengguna dipetakan ke dalam ruang vektor, kemudian relevansi dihitung menggunakan </w:t>
-            </w:r>
+              <w:t xml:space="preserve"> </w:t>
+            </w:r>
+            <w:proofErr w:type="spellStart"/>
             <w:r>
               <w:rPr>
                 <w:rFonts w:ascii="Times New Roman" w:hAnsi="Times New Roman" w:cs="Times New Roman"/>
@@ -8667,15 +9108,120 @@
                 <w:sz w:val="24"/>
                 <w:szCs w:val="24"/>
               </w:rPr>
-              <w:t>cosine similarity</w:t>
-            </w:r>
-            <w:r>
-              <w:rPr>
-                <w:rFonts w:ascii="Times New Roman" w:hAnsi="Times New Roman" w:cs="Times New Roman"/>
-                <w:sz w:val="24"/>
-                <w:szCs w:val="24"/>
-              </w:rPr>
-              <w:t xml:space="preserve"> untuk memperoleh ayat yang sesuai.</w:t>
+              <w:t>Transformation</w:t>
+            </w:r>
+            <w:proofErr w:type="spellEnd"/>
+            <w:r>
+              <w:rPr>
+                <w:rFonts w:ascii="Times New Roman" w:hAnsi="Times New Roman" w:cs="Times New Roman"/>
+                <w:sz w:val="24"/>
+                <w:szCs w:val="24"/>
+              </w:rPr>
+              <w:t xml:space="preserve"> menggunakan </w:t>
+            </w:r>
+            <w:proofErr w:type="spellStart"/>
+            <w:r>
+              <w:rPr>
+                <w:rFonts w:ascii="Times New Roman" w:hAnsi="Times New Roman" w:cs="Times New Roman"/>
+                <w:i/>
+                <w:iCs/>
+                <w:sz w:val="24"/>
+                <w:szCs w:val="24"/>
+              </w:rPr>
+              <w:t>Projection</w:t>
+            </w:r>
+            <w:proofErr w:type="spellEnd"/>
+            <w:r>
+              <w:rPr>
+                <w:rFonts w:ascii="Times New Roman" w:hAnsi="Times New Roman" w:cs="Times New Roman"/>
+                <w:i/>
+                <w:iCs/>
+                <w:sz w:val="24"/>
+                <w:szCs w:val="24"/>
+              </w:rPr>
+              <w:t xml:space="preserve"> Network</w:t>
+            </w:r>
+            <w:r>
+              <w:rPr>
+                <w:rFonts w:ascii="Times New Roman" w:hAnsi="Times New Roman" w:cs="Times New Roman"/>
+                <w:sz w:val="24"/>
+                <w:szCs w:val="24"/>
+              </w:rPr>
+              <w:t xml:space="preserve"> dengan </w:t>
+            </w:r>
+            <w:proofErr w:type="spellStart"/>
+            <w:r>
+              <w:rPr>
+                <w:rFonts w:ascii="Times New Roman" w:hAnsi="Times New Roman" w:cs="Times New Roman"/>
+                <w:sz w:val="24"/>
+                <w:szCs w:val="24"/>
+              </w:rPr>
+              <w:t>Contrastive</w:t>
+            </w:r>
+            <w:proofErr w:type="spellEnd"/>
+            <w:r>
+              <w:rPr>
+                <w:rFonts w:ascii="Times New Roman" w:hAnsi="Times New Roman" w:cs="Times New Roman"/>
+                <w:sz w:val="24"/>
+                <w:szCs w:val="24"/>
+              </w:rPr>
+              <w:t xml:space="preserve"> </w:t>
+            </w:r>
+            <w:proofErr w:type="spellStart"/>
+            <w:r>
+              <w:rPr>
+                <w:rFonts w:ascii="Times New Roman" w:hAnsi="Times New Roman" w:cs="Times New Roman"/>
+                <w:sz w:val="24"/>
+                <w:szCs w:val="24"/>
+              </w:rPr>
+              <w:t>Learning</w:t>
+            </w:r>
+            <w:proofErr w:type="spellEnd"/>
+            <w:r>
+              <w:rPr>
+                <w:rFonts w:ascii="Times New Roman" w:hAnsi="Times New Roman" w:cs="Times New Roman"/>
+                <w:sz w:val="24"/>
+                <w:szCs w:val="24"/>
+              </w:rPr>
+              <w:t xml:space="preserve"> (Triplet </w:t>
+            </w:r>
+            <w:proofErr w:type="spellStart"/>
+            <w:r>
+              <w:rPr>
+                <w:rFonts w:ascii="Times New Roman" w:hAnsi="Times New Roman" w:cs="Times New Roman"/>
+                <w:sz w:val="24"/>
+                <w:szCs w:val="24"/>
+              </w:rPr>
+              <w:t>Loss</w:t>
+            </w:r>
+            <w:proofErr w:type="spellEnd"/>
+            <w:r>
+              <w:rPr>
+                <w:rFonts w:ascii="Times New Roman" w:hAnsi="Times New Roman" w:cs="Times New Roman"/>
+                <w:sz w:val="24"/>
+                <w:szCs w:val="24"/>
+              </w:rPr>
+              <w:t xml:space="preserve">) pada </w:t>
+            </w:r>
+            <w:proofErr w:type="spellStart"/>
+            <w:r>
+              <w:rPr>
+                <w:rFonts w:ascii="Times New Roman" w:hAnsi="Times New Roman" w:cs="Times New Roman"/>
+                <w:i/>
+                <w:iCs/>
+                <w:sz w:val="24"/>
+                <w:szCs w:val="24"/>
+              </w:rPr>
+              <w:t>Embedding</w:t>
+            </w:r>
+            <w:proofErr w:type="spellEnd"/>
+            <w:r>
+              <w:rPr>
+                <w:rFonts w:ascii="Times New Roman" w:hAnsi="Times New Roman" w:cs="Times New Roman"/>
+                <w:sz w:val="24"/>
+                <w:szCs w:val="24"/>
+              </w:rPr>
+              <w:t xml:space="preserve"> Wav2Vec 2.0.</w:t>
             </w:r>
           </w:p>
         </w:tc>
@@ -8701,7 +9247,228 @@
                 <w:sz w:val="24"/>
                 <w:szCs w:val="24"/>
               </w:rPr>
-              <w:t>Penelitian ini bertujuan merancang sistem pencarian semantik Al-Qur’an yang mampu menjawab pertanyaan konseptual (“What does the Qur’an say about ___?”) secara kontekstual, dengan memanfaatkan tafsir sebagai jembatan interpretatif. Hasilnya menunjukkan bahwa model SNxLM menghasilkan kesesuaian semantik tertinggi, dengan skor kemiripan mencapai 0,97 pada topik tertentu, sehingga mendemonstrasikan potensi NLP untuk studi teks keagamaan.</w:t>
+              <w:t xml:space="preserve">Penelitian ini menginvestigasi peningkatan kinerja Pencarian Audio </w:t>
+            </w:r>
+            <w:proofErr w:type="spellStart"/>
+            <w:r>
+              <w:rPr>
+                <w:rFonts w:ascii="Times New Roman" w:hAnsi="Times New Roman" w:cs="Times New Roman"/>
+                <w:i/>
+                <w:iCs/>
+                <w:sz w:val="24"/>
+                <w:szCs w:val="24"/>
+              </w:rPr>
+              <w:t>Query-by-Example</w:t>
+            </w:r>
+            <w:proofErr w:type="spellEnd"/>
+            <w:r>
+              <w:rPr>
+                <w:rFonts w:ascii="Times New Roman" w:hAnsi="Times New Roman" w:cs="Times New Roman"/>
+                <w:sz w:val="24"/>
+                <w:szCs w:val="24"/>
+              </w:rPr>
+              <w:t xml:space="preserve"> (</w:t>
+            </w:r>
+            <w:proofErr w:type="spellStart"/>
+            <w:r>
+              <w:rPr>
+                <w:rFonts w:ascii="Times New Roman" w:hAnsi="Times New Roman" w:cs="Times New Roman"/>
+                <w:sz w:val="24"/>
+                <w:szCs w:val="24"/>
+              </w:rPr>
+              <w:t>QbE</w:t>
+            </w:r>
+            <w:proofErr w:type="spellEnd"/>
+            <w:r>
+              <w:rPr>
+                <w:rFonts w:ascii="Times New Roman" w:hAnsi="Times New Roman" w:cs="Times New Roman"/>
+                <w:sz w:val="24"/>
+                <w:szCs w:val="24"/>
+              </w:rPr>
+              <w:t xml:space="preserve">) melalui transformasi </w:t>
+            </w:r>
+            <w:proofErr w:type="spellStart"/>
+            <w:r>
+              <w:rPr>
+                <w:rFonts w:ascii="Times New Roman" w:hAnsi="Times New Roman" w:cs="Times New Roman"/>
+                <w:i/>
+                <w:iCs/>
+                <w:sz w:val="24"/>
+                <w:szCs w:val="24"/>
+              </w:rPr>
+              <w:t>embedding</w:t>
+            </w:r>
+            <w:proofErr w:type="spellEnd"/>
+            <w:r>
+              <w:rPr>
+                <w:rFonts w:ascii="Times New Roman" w:hAnsi="Times New Roman" w:cs="Times New Roman"/>
+                <w:sz w:val="24"/>
+                <w:szCs w:val="24"/>
+              </w:rPr>
+              <w:t xml:space="preserve"> Wav2Vec 2.0 menggunakan </w:t>
+            </w:r>
+            <w:proofErr w:type="spellStart"/>
+            <w:r>
+              <w:rPr>
+                <w:rFonts w:ascii="Times New Roman" w:hAnsi="Times New Roman" w:cs="Times New Roman"/>
+                <w:sz w:val="24"/>
+                <w:szCs w:val="24"/>
+              </w:rPr>
+              <w:t>Contrastive</w:t>
+            </w:r>
+            <w:proofErr w:type="spellEnd"/>
+            <w:r>
+              <w:rPr>
+                <w:rFonts w:ascii="Times New Roman" w:hAnsi="Times New Roman" w:cs="Times New Roman"/>
+                <w:sz w:val="24"/>
+                <w:szCs w:val="24"/>
+              </w:rPr>
+              <w:t xml:space="preserve"> </w:t>
+            </w:r>
+            <w:proofErr w:type="spellStart"/>
+            <w:r>
+              <w:rPr>
+                <w:rFonts w:ascii="Times New Roman" w:hAnsi="Times New Roman" w:cs="Times New Roman"/>
+                <w:sz w:val="24"/>
+                <w:szCs w:val="24"/>
+              </w:rPr>
+              <w:t>Learning</w:t>
+            </w:r>
+            <w:proofErr w:type="spellEnd"/>
+            <w:r>
+              <w:rPr>
+                <w:rFonts w:ascii="Times New Roman" w:hAnsi="Times New Roman" w:cs="Times New Roman"/>
+                <w:sz w:val="24"/>
+                <w:szCs w:val="24"/>
+              </w:rPr>
+              <w:t xml:space="preserve"> (khususnya </w:t>
+            </w:r>
+            <w:r>
+              <w:rPr>
+                <w:rFonts w:ascii="Times New Roman" w:hAnsi="Times New Roman" w:cs="Times New Roman"/>
+                <w:i/>
+                <w:iCs/>
+                <w:sz w:val="24"/>
+                <w:szCs w:val="24"/>
+              </w:rPr>
+              <w:t xml:space="preserve">Triplet </w:t>
+            </w:r>
+            <w:proofErr w:type="spellStart"/>
+            <w:r>
+              <w:rPr>
+                <w:rFonts w:ascii="Times New Roman" w:hAnsi="Times New Roman" w:cs="Times New Roman"/>
+                <w:i/>
+                <w:iCs/>
+                <w:sz w:val="24"/>
+                <w:szCs w:val="24"/>
+              </w:rPr>
+              <w:t>Loss</w:t>
+            </w:r>
+            <w:proofErr w:type="spellEnd"/>
+            <w:r>
+              <w:rPr>
+                <w:rFonts w:ascii="Times New Roman" w:hAnsi="Times New Roman" w:cs="Times New Roman"/>
+                <w:sz w:val="24"/>
+                <w:szCs w:val="24"/>
+              </w:rPr>
+              <w:t xml:space="preserve">). Tujuannya adalah melatih jaringan proyeksi untuk menyelaraskan </w:t>
+            </w:r>
+            <w:proofErr w:type="spellStart"/>
+            <w:r>
+              <w:rPr>
+                <w:rFonts w:ascii="Times New Roman" w:hAnsi="Times New Roman" w:cs="Times New Roman"/>
+                <w:i/>
+                <w:iCs/>
+                <w:sz w:val="24"/>
+                <w:szCs w:val="24"/>
+              </w:rPr>
+              <w:t>embedding</w:t>
+            </w:r>
+            <w:proofErr w:type="spellEnd"/>
+            <w:r>
+              <w:rPr>
+                <w:rFonts w:ascii="Times New Roman" w:hAnsi="Times New Roman" w:cs="Times New Roman"/>
+                <w:sz w:val="24"/>
+                <w:szCs w:val="24"/>
+              </w:rPr>
+              <w:t xml:space="preserve"> kata yang serupa dan memfilter karakteristik </w:t>
+            </w:r>
+            <w:proofErr w:type="spellStart"/>
+            <w:r>
+              <w:rPr>
+                <w:rFonts w:ascii="Times New Roman" w:hAnsi="Times New Roman" w:cs="Times New Roman"/>
+                <w:i/>
+                <w:iCs/>
+                <w:sz w:val="24"/>
+                <w:szCs w:val="24"/>
+              </w:rPr>
+              <w:t>speaker</w:t>
+            </w:r>
+            <w:proofErr w:type="spellEnd"/>
+            <w:r>
+              <w:rPr>
+                <w:rFonts w:ascii="Times New Roman" w:hAnsi="Times New Roman" w:cs="Times New Roman"/>
+                <w:sz w:val="24"/>
+                <w:szCs w:val="24"/>
+              </w:rPr>
+              <w:t xml:space="preserve"> dan kebisingan, sehingga </w:t>
+            </w:r>
+            <w:r>
+              <w:rPr>
+                <w:rFonts w:ascii="Times New Roman" w:hAnsi="Times New Roman" w:cs="Times New Roman"/>
+                <w:sz w:val="24"/>
+                <w:szCs w:val="24"/>
+              </w:rPr>
+              <w:lastRenderedPageBreak/>
+              <w:t xml:space="preserve">menghasilkan ruang </w:t>
+            </w:r>
+            <w:proofErr w:type="spellStart"/>
+            <w:r>
+              <w:rPr>
+                <w:rFonts w:ascii="Times New Roman" w:hAnsi="Times New Roman" w:cs="Times New Roman"/>
+                <w:i/>
+                <w:iCs/>
+                <w:sz w:val="24"/>
+                <w:szCs w:val="24"/>
+              </w:rPr>
+              <w:t>embedding</w:t>
+            </w:r>
+            <w:proofErr w:type="spellEnd"/>
+            <w:r>
+              <w:rPr>
+                <w:rFonts w:ascii="Times New Roman" w:hAnsi="Times New Roman" w:cs="Times New Roman"/>
+                <w:sz w:val="24"/>
+                <w:szCs w:val="24"/>
+              </w:rPr>
+              <w:t xml:space="preserve"> yang lebih terstruktur. Metode ini berkontribusi pada pencarian audio yang sepenuhnya bebas transkripsi dan sangat relevan untuk tugas </w:t>
+            </w:r>
+            <w:proofErr w:type="spellStart"/>
+            <w:r>
+              <w:rPr>
+                <w:rFonts w:ascii="Times New Roman" w:hAnsi="Times New Roman" w:cs="Times New Roman"/>
+                <w:i/>
+                <w:iCs/>
+                <w:sz w:val="24"/>
+                <w:szCs w:val="24"/>
+              </w:rPr>
+              <w:t>retrieval</w:t>
+            </w:r>
+            <w:proofErr w:type="spellEnd"/>
+            <w:r>
+              <w:rPr>
+                <w:rFonts w:ascii="Times New Roman" w:hAnsi="Times New Roman" w:cs="Times New Roman"/>
+                <w:sz w:val="24"/>
+                <w:szCs w:val="24"/>
+              </w:rPr>
+              <w:t xml:space="preserve"> berbasis kemiripan fitur laten</w:t>
+            </w:r>
+            <w:r>
+              <w:rPr>
+                <w:rFonts w:ascii="Times New Roman" w:hAnsi="Times New Roman" w:cs="Times New Roman"/>
+                <w:sz w:val="24"/>
+                <w:szCs w:val="24"/>
+              </w:rPr>
+              <w:t>.</w:t>
             </w:r>
           </w:p>
         </w:tc>
@@ -8734,7 +9501,6 @@
                 <w:szCs w:val="24"/>
                 <w:lang w:val="en-US"/>
               </w:rPr>
-              <w:lastRenderedPageBreak/>
               <w:t xml:space="preserve">5. </w:t>
             </w:r>
           </w:p>
@@ -8742,6 +9508,7 @@
         <w:tc>
           <w:tcPr>
             <w:tcW w:w="2443" w:type="dxa"/>
+            <w:shd w:val="clear" w:color="auto" w:fill="EE0000"/>
           </w:tcPr>
           <w:p>
             <w:pPr>
@@ -9044,6 +9811,7 @@
                 <w:sz w:val="24"/>
                 <w:szCs w:val="24"/>
               </w:rPr>
+              <w:lastRenderedPageBreak/>
               <w:t xml:space="preserve">Peneliti: </w:t>
             </w:r>
           </w:p>
@@ -9091,6 +9859,7 @@
                 <w:sz w:val="24"/>
                 <w:szCs w:val="24"/>
               </w:rPr>
+              <w:lastRenderedPageBreak/>
               <w:t>Data2vec backbone, dua K-means quantizer untuk memisahkan fitur bahasa dan fonem</w:t>
             </w:r>
           </w:p>
@@ -9157,6 +9926,7 @@
                 <w:rFonts w:ascii="Times New Roman" w:hAnsi="Times New Roman" w:cs="Times New Roman"/>
                 <w:sz w:val="24"/>
                 <w:szCs w:val="24"/>
+                <w:highlight w:val="yellow"/>
                 <w:lang w:val="en-US"/>
               </w:rPr>
               <w:t>7</w:t>
@@ -9166,6 +9936,7 @@
                 <w:rFonts w:ascii="Times New Roman" w:hAnsi="Times New Roman" w:cs="Times New Roman"/>
                 <w:sz w:val="24"/>
                 <w:szCs w:val="24"/>
+                <w:highlight w:val="yellow"/>
                 <w:lang w:val="en-US"/>
               </w:rPr>
               <w:t>.</w:t>
@@ -9179,6 +9950,7 @@
           <w:p>
             <w:pPr>
               <w:pStyle w:val="ListParagraph"/>
+              <w:shd w:val="clear" w:color="auto" w:fill="EE0000"/>
               <w:spacing w:line="360" w:lineRule="auto"/>
               <w:ind w:left="0"/>
               <w:jc w:val="both"/>
@@ -9194,7 +9966,23 @@
                 <w:sz w:val="24"/>
                 <w:szCs w:val="24"/>
               </w:rPr>
-              <w:t>SELF-SUPERVISED AUDIO-VISUAL SPEECH REPRESENTATIONS LEARNING BY MULTIMODAL SELF-DISTILLATION</w:t>
+              <w:t>SELF-SUPERVISED AUDIO-VISUAL SPEECH REPRESENTATIONS LEARNING BY MULTIMOD</w:t>
+            </w:r>
+            <w:r>
+              <w:rPr>
+                <w:rFonts w:ascii="Times New Roman" w:hAnsi="Times New Roman" w:cs="Times New Roman"/>
+                <w:sz w:val="24"/>
+                <w:szCs w:val="24"/>
+              </w:rPr>
+              <w:t>`</w:t>
+            </w:r>
+            <w:r>
+              <w:rPr>
+                <w:rFonts w:ascii="Times New Roman" w:hAnsi="Times New Roman" w:cs="Times New Roman"/>
+                <w:sz w:val="24"/>
+                <w:szCs w:val="24"/>
+              </w:rPr>
+              <w:t>AL SELF-DISTILLATION</w:t>
             </w:r>
             <w:r>
               <w:rPr>
@@ -9283,7 +10071,6 @@
                 <w:sz w:val="24"/>
                 <w:szCs w:val="24"/>
               </w:rPr>
-              <w:lastRenderedPageBreak/>
               <w:t>Multimodal selft-distillation, masked latent feature regression, AV2vec-MLM</w:t>
             </w:r>
           </w:p>
@@ -9329,14 +10116,6 @@
                 <w:szCs w:val="24"/>
               </w:rPr>
               <w:br/>
-            </w:r>
-            <w:r>
-              <w:rPr>
-                <w:rFonts w:ascii="Times New Roman" w:hAnsi="Times New Roman" w:cs="Times New Roman"/>
-                <w:sz w:val="24"/>
-                <w:szCs w:val="24"/>
-              </w:rPr>
-              <w:lastRenderedPageBreak/>
               <w:t xml:space="preserve">AV2vec mencapai performa sebanding dengan AV-HuBERT; versi </w:t>
             </w:r>
             <w:r>
@@ -9386,7 +10165,6 @@
                 <w:szCs w:val="24"/>
                 <w:lang w:val="en-US"/>
               </w:rPr>
-              <w:lastRenderedPageBreak/>
               <w:t>8.</w:t>
             </w:r>
           </w:p>
@@ -9587,6 +10365,7 @@
                 <w:szCs w:val="24"/>
                 <w:lang w:val="en-US"/>
               </w:rPr>
+              <w:lastRenderedPageBreak/>
               <w:t>9.</w:t>
             </w:r>
           </w:p>
@@ -9598,6 +10377,7 @@
           <w:p>
             <w:pPr>
               <w:pStyle w:val="ListParagraph"/>
+              <w:shd w:val="clear" w:color="auto" w:fill="EE0000"/>
               <w:spacing w:line="360" w:lineRule="auto"/>
               <w:ind w:left="0"/>
               <w:jc w:val="both"/>
@@ -9783,16 +10563,7 @@
                 <w:sz w:val="24"/>
                 <w:szCs w:val="24"/>
               </w:rPr>
-              <w:t xml:space="preserve">memprediksi representasi kontekstual dari input audio-visual </w:t>
-            </w:r>
-            <w:r>
-              <w:rPr>
-                <w:rFonts w:ascii="Times New Roman" w:hAnsi="Times New Roman" w:cs="Times New Roman"/>
-                <w:sz w:val="24"/>
-                <w:szCs w:val="24"/>
-              </w:rPr>
-              <w:lastRenderedPageBreak/>
-              <w:t xml:space="preserve">yang dimasking, sementara </w:t>
+              <w:t xml:space="preserve">memprediksi representasi kontekstual dari input audio-visual yang dimasking, sementara </w:t>
             </w:r>
             <w:r>
               <w:rPr>
@@ -9843,7 +10614,6 @@
                 <w:szCs w:val="24"/>
                 <w:lang w:val="en-US"/>
               </w:rPr>
-              <w:lastRenderedPageBreak/>
               <w:t>10.</w:t>
             </w:r>
           </w:p>
@@ -9855,6 +10625,7 @@
           <w:p>
             <w:pPr>
               <w:pStyle w:val="ListParagraph"/>
+              <w:shd w:val="clear" w:color="auto" w:fill="EE0000"/>
               <w:spacing w:line="360" w:lineRule="auto"/>
               <w:ind w:left="0"/>
               <w:jc w:val="both"/>
@@ -10043,7 +10814,16 @@
                 <w:sz w:val="24"/>
                 <w:szCs w:val="24"/>
               </w:rPr>
-              <w:t>, dengan membagi representasi fonetik antarbahasa. XLSR menunjukkan reduksi error signifikan (72% pada PER di CommonVoice, 16% pada WER di BABEL) dan menghasilkan model multilingual yang kompetitif terhadap model individual terbaik.</w:t>
+              <w:t xml:space="preserve">, dengan membagi representasi fonetik antarbahasa. XLSR menunjukkan reduksi error signifikan (72% pada PER di CommonVoice, 16% pada WER di BABEL) dan menghasilkan model </w:t>
+            </w:r>
+            <w:r>
+              <w:rPr>
+                <w:rFonts w:ascii="Times New Roman" w:hAnsi="Times New Roman" w:cs="Times New Roman"/>
+                <w:sz w:val="24"/>
+                <w:szCs w:val="24"/>
+              </w:rPr>
+              <w:lastRenderedPageBreak/>
+              <w:t>multilingual yang kompetitif terhadap model individual terbaik.</w:t>
             </w:r>
           </w:p>
           <w:p>
@@ -10076,6 +10856,7 @@
           <w:sz w:val="22"/>
           <w:szCs w:val="22"/>
         </w:rPr>
+        <w:lastRenderedPageBreak/>
         <w:br/>
       </w:r>
     </w:p>
@@ -10245,7 +11026,7 @@
           <w:sz w:val="24"/>
           <w:szCs w:val="24"/>
         </w:rPr>
-        <w:instrText xml:space="preserve"> ADDIN ZOTERO_ITEM CSL_CITATION {"citationID":"lxpgAJVC","properties":{"formattedCitation":"[16]","plainCitation":"[16]","noteIndex":0},"citationItems":[{"id":63,"uris":["http://zotero.org/users/local/Hk47Hz5P/items/7U4NFS8P"],"itemData":{"id":63,"type":"paper-conference","container-title":"2015 IEEE International Conference on Acoustics, Speech and Signal Processing (ICASSP)","DOI":"10.1109/ICASSP.2015.7178964","event-place":"South Brisbane, Queensland, Australia","event-title":"ICASSP 2015 - 2015 IEEE International Conference on Acoustics, Speech and Signal Processing (ICASSP)","ISBN":"978-1-4673-6997-8","page":"5206-5210","publisher":"IEEE","publisher-place":"South Brisbane, Queensland, Australia","source":"DOI.org (Crossref)","title":"Librispeech: An ASR corpus based on public domain audio books","title-short":"Librispeech","URL":"http://ieeexplore.ieee.org/document/7178964/","author":[{"family":"Panayotov","given":"Vassil"},{"family":"Chen","given":"Guoguo"},{"family":"Povey","given":"Daniel"},{"family":"Khudanpur","given":"Sanjeev"}],"accessed":{"date-parts":[["2025",9,24]]},"issued":{"date-parts":[["2015",4]]}}}],"schema":"https://github.com/citation-style-language/schema/raw/master/csl-citation.json"} </w:instrText>
+        <w:instrText xml:space="preserve"> ADDIN ZOTERO_ITEM CSL_CITATION {"citationID":"lxpgAJVC","properties":{"formattedCitation":"[17]","plainCitation":"[17]","noteIndex":0},"citationItems":[{"id":63,"uris":["http://zotero.org/users/local/Hk47Hz5P/items/7U4NFS8P"],"itemData":{"id":63,"type":"paper-conference","container-title":"2015 IEEE International Conference on Acoustics, Speech and Signal Processing (ICASSP)","DOI":"10.1109/ICASSP.2015.7178964","event-place":"South Brisbane, Queensland, Australia","event-title":"ICASSP 2015 - 2015 IEEE International Conference on Acoustics, Speech and Signal Processing (ICASSP)","ISBN":"978-1-4673-6997-8","page":"5206-5210","publisher":"IEEE","publisher-place":"South Brisbane, Queensland, Australia","source":"DOI.org (Crossref)","title":"Librispeech: An ASR corpus based on public domain audio books","title-short":"Librispeech","URL":"http://ieeexplore.ieee.org/document/7178964/","author":[{"family":"Panayotov","given":"Vassil"},{"family":"Chen","given":"Guoguo"},{"family":"Povey","given":"Daniel"},{"family":"Khudanpur","given":"Sanjeev"}],"accessed":{"date-parts":[["2025",9,24]]},"issued":{"date-parts":[["2015",4]]}}}],"schema":"https://github.com/citation-style-language/schema/raw/master/csl-citation.json"} </w:instrText>
       </w:r>
       <w:r>
         <w:rPr>
@@ -10259,7 +11040,7 @@
           <w:rFonts w:ascii="Calibri" w:hAnsi="Calibri" w:cs="Calibri"/>
           <w:sz w:val="24"/>
         </w:rPr>
-        <w:t>[16]</w:t>
+        <w:t>[17]</w:t>
       </w:r>
       <w:r>
         <w:rPr>
@@ -10382,7 +11163,7 @@
           <w:sz w:val="24"/>
           <w:szCs w:val="24"/>
         </w:rPr>
-        <w:instrText xml:space="preserve"> ADDIN ZOTERO_ITEM CSL_CITATION {"citationID":"3mhwVHps","properties":{"formattedCitation":"[17]","plainCitation":"[17]","noteIndex":0},"citationItems":[{"id":36,"uris":["http://zotero.org/users/local/Hk47Hz5P/items/WHRFSX9Z"],"itemData":{"id":36,"type":"article","abstract":"This paper presents XLSR which learns cross-lingual speech representations by pretraining a single model from the raw waveform of speech in multiple languages. We build on wav2vec 2.0 which is trained by solving a contrastive task over masked latent speech representations and jointly learns a quantization of the latents shared across languages. The resulting model is fine-tuned on labeled data and experiments show that cross-lingual pretraining significantly outperforms monolingual pretraining. On the CommonVoice benchmark, XLSR shows a relative phoneme error rate reduction of 72% compared to the best known results. On BABEL, our approach improves word error rate by 16% relative compared to a comparable system. Our approach enables a single multilingual speech recognition model which is competitive to strong individual models. Analysis shows that the latent discrete speech representations are shared across languages with increased sharing for related languages. We hope to catalyze research in low-resource speech understanding by releasing XLSR-53, a large model pretrained in 53 languages.","DOI":"10.48550/arXiv.2006.13979","note":"arXiv:2006.13979 [cs]","number":"arXiv:2006.13979","publisher":"arXiv","source":"arXiv.org","title":"Unsupervised Cross-lingual Representation Learning for Speech Recognition","URL":"http://arxiv.org/abs/2006.13979","author":[{"family":"Conneau","given":"Alexis"},{"family":"Baevski","given":"Alexei"},{"family":"Collobert","given":"Ronan"},{"family":"Mohamed","given":"Abdelrahman"},{"family":"Auli","given":"Michael"}],"accessed":{"date-parts":[["2025",9,18]]},"issued":{"date-parts":[["2020",12,15]]}}}],"schema":"https://github.com/citation-style-language/schema/raw/master/csl-citation.json"} </w:instrText>
+        <w:instrText xml:space="preserve"> ADDIN ZOTERO_ITEM CSL_CITATION {"citationID":"3mhwVHps","properties":{"formattedCitation":"[18]","plainCitation":"[18]","noteIndex":0},"citationItems":[{"id":36,"uris":["http://zotero.org/users/local/Hk47Hz5P/items/WHRFSX9Z"],"itemData":{"id":36,"type":"article","abstract":"This paper presents XLSR which learns cross-lingual speech representations by pretraining a single model from the raw waveform of speech in multiple languages. We build on wav2vec 2.0 which is trained by solving a contrastive task over masked latent speech representations and jointly learns a quantization of the latents shared across languages. The resulting model is fine-tuned on labeled data and experiments show that cross-lingual pretraining significantly outperforms monolingual pretraining. On the CommonVoice benchmark, XLSR shows a relative phoneme error rate reduction of 72% compared to the best known results. On BABEL, our approach improves word error rate by 16% relative compared to a comparable system. Our approach enables a single multilingual speech recognition model which is competitive to strong individual models. Analysis shows that the latent discrete speech representations are shared across languages with increased sharing for related languages. We hope to catalyze research in low-resource speech understanding by releasing XLSR-53, a large model pretrained in 53 languages.","DOI":"10.48550/arXiv.2006.13979","note":"arXiv:2006.13979 [cs]","number":"arXiv:2006.13979","publisher":"arXiv","source":"arXiv.org","title":"Unsupervised Cross-lingual Representation Learning for Speech Recognition","URL":"http://arxiv.org/abs/2006.13979","author":[{"family":"Conneau","given":"Alexis"},{"family":"Baevski","given":"Alexei"},{"family":"Collobert","given":"Ronan"},{"family":"Mohamed","given":"Abdelrahman"},{"family":"Auli","given":"Michael"}],"accessed":{"date-parts":[["2025",9,18]]},"issued":{"date-parts":[["2020",12,15]]}}}],"schema":"https://github.com/citation-style-language/schema/raw/master/csl-citation.json"} </w:instrText>
       </w:r>
       <w:r>
         <w:rPr>
@@ -10396,7 +11177,7 @@
           <w:rFonts w:ascii="Calibri" w:hAnsi="Calibri" w:cs="Calibri"/>
           <w:sz w:val="24"/>
         </w:rPr>
-        <w:t>[17]</w:t>
+        <w:t>[18]</w:t>
       </w:r>
       <w:r>
         <w:rPr>
@@ -10419,7 +11200,14 @@
           <w:sz w:val="24"/>
           <w:szCs w:val="24"/>
         </w:rPr>
-        <w:t xml:space="preserve">error </w:t>
+        <w:t>error rate</w:t>
+      </w:r>
+      <w:r>
+        <w:rPr>
+          <w:sz w:val="24"/>
+          <w:szCs w:val="24"/>
+        </w:rPr>
+        <w:t xml:space="preserve"> pada benchmark lintas bahasa secara drastis, sehingga mendukung skenario </w:t>
       </w:r>
       <w:r>
         <w:rPr>
@@ -10428,15 +11216,56 @@
           <w:sz w:val="24"/>
           <w:szCs w:val="24"/>
         </w:rPr>
-        <w:lastRenderedPageBreak/>
-        <w:t>rate</w:t>
-      </w:r>
-      <w:r>
-        <w:rPr>
-          <w:sz w:val="24"/>
-          <w:szCs w:val="24"/>
-        </w:rPr>
-        <w:t xml:space="preserve"> pada benchmark lintas bahasa secara drastis, sehingga mendukung skenario </w:t>
+        <w:t>low-resource</w:t>
+      </w:r>
+      <w:r>
+        <w:rPr>
+          <w:sz w:val="24"/>
+          <w:szCs w:val="24"/>
+        </w:rPr>
+        <w:t xml:space="preserve">. Data2vec </w:t>
+      </w:r>
+      <w:r>
+        <w:rPr>
+          <w:sz w:val="24"/>
+          <w:szCs w:val="24"/>
+        </w:rPr>
+        <w:fldChar w:fldCharType="begin"/>
+      </w:r>
+      <w:r>
+        <w:rPr>
+          <w:sz w:val="24"/>
+          <w:szCs w:val="24"/>
+        </w:rPr>
+        <w:instrText xml:space="preserve"> ADDIN ZOTERO_ITEM CSL_CITATION {"citationID":"fjMQBbB6","properties":{"formattedCitation":"[8]","plainCitation":"[8]","noteIndex":0},"citationItems":[{"id":18,"uris":["http://zotero.org/users/local/Hk47Hz5P/items/FEI2SZZV"],"itemData":{"id":18,"type":"article","abstract":"While the general idea of self-supervised learning is identical across modalities, the actual algorithms and objectives differ widely because they were developed with a single modality in mind. To get us closer to general self-supervised learning, we present data2vec, a framework that uses the same learning method for either speech, NLP or computer vision. The core idea is to predict latent representations of the full input data based on a masked view of the input in a self-distillation setup using a standard Transformer architecture. Instead of predicting modality-specific targets such as words, visual tokens or units of human speech which are local in nature, data2vec predicts contextualized latent representations that contain information from the entire input. Experiments on the major benchmarks of speech recognition, image classification, and natural language understanding demonstrate a new state of the art or competitive performance to predominant approaches.","DOI":"10.48550/arXiv.2202.03555","note":"arXiv:2202.03555 [cs]","number":"arXiv:2202.03555","publisher":"arXiv","source":"arXiv.org","title":"data2vec: A General Framework for Self-supervised Learning in Speech, Vision and Language","title-short":"data2vec","URL":"http://arxiv.org/abs/2202.03555","author":[{"family":"Baevski","given":"Alexei"},{"family":"Hsu","given":"Wei-Ning"},{"family":"Xu","given":"Qiantong"},{"family":"Babu","given":"Arun"},{"family":"Gu","given":"Jiatao"},{"family":"Auli","given":"Michael"}],"accessed":{"date-parts":[["2025",8,12]]},"issued":{"date-parts":[["2022",10,25]]}}}],"schema":"https://github.com/citation-style-language/schema/raw/master/csl-citation.json"} </w:instrText>
+      </w:r>
+      <w:r>
+        <w:rPr>
+          <w:sz w:val="24"/>
+          <w:szCs w:val="24"/>
+        </w:rPr>
+        <w:fldChar w:fldCharType="separate"/>
+      </w:r>
+      <w:r>
+        <w:rPr>
+          <w:rFonts w:ascii="Calibri" w:hAnsi="Calibri" w:cs="Calibri"/>
+          <w:sz w:val="24"/>
+        </w:rPr>
+        <w:t>[8]</w:t>
+      </w:r>
+      <w:r>
+        <w:rPr>
+          <w:sz w:val="24"/>
+          <w:szCs w:val="24"/>
+        </w:rPr>
+        <w:fldChar w:fldCharType="end"/>
+      </w:r>
+      <w:r>
+        <w:rPr>
+          <w:sz w:val="24"/>
+          <w:szCs w:val="24"/>
+        </w:rPr>
+        <w:t xml:space="preserve"> memperkenalkan paradigma baru berbasis </w:t>
       </w:r>
       <w:r>
         <w:rPr>
@@ -10445,56 +11274,77 @@
           <w:sz w:val="24"/>
           <w:szCs w:val="24"/>
         </w:rPr>
-        <w:t>low-resource</w:t>
-      </w:r>
-      <w:r>
-        <w:rPr>
-          <w:sz w:val="24"/>
-          <w:szCs w:val="24"/>
-        </w:rPr>
-        <w:t xml:space="preserve">. Data2vec </w:t>
-      </w:r>
-      <w:r>
-        <w:rPr>
-          <w:sz w:val="24"/>
-          <w:szCs w:val="24"/>
-        </w:rPr>
-        <w:fldChar w:fldCharType="begin"/>
-      </w:r>
-      <w:r>
-        <w:rPr>
-          <w:sz w:val="24"/>
-          <w:szCs w:val="24"/>
-        </w:rPr>
-        <w:instrText xml:space="preserve"> ADDIN ZOTERO_ITEM CSL_CITATION {"citationID":"fjMQBbB6","properties":{"formattedCitation":"[8]","plainCitation":"[8]","noteIndex":0},"citationItems":[{"id":18,"uris":["http://zotero.org/users/local/Hk47Hz5P/items/FEI2SZZV"],"itemData":{"id":18,"type":"article","abstract":"While the general idea of self-supervised learning is identical across modalities, the actual algorithms and objectives differ widely because they were developed with a single modality in mind. To get us closer to general self-supervised learning, we present data2vec, a framework that uses the same learning method for either speech, NLP or computer vision. The core idea is to predict latent representations of the full input data based on a masked view of the input in a self-distillation setup using a standard Transformer architecture. Instead of predicting modality-specific targets such as words, visual tokens or units of human speech which are local in nature, data2vec predicts contextualized latent representations that contain information from the entire input. Experiments on the major benchmarks of speech recognition, image classification, and natural language understanding demonstrate a new state of the art or competitive performance to predominant approaches.","DOI":"10.48550/arXiv.2202.03555","note":"arXiv:2202.03555 [cs]","number":"arXiv:2202.03555","publisher":"arXiv","source":"arXiv.org","title":"data2vec: A General Framework for Self-supervised Learning in Speech, Vision and Language","title-short":"data2vec","URL":"http://arxiv.org/abs/2202.03555","author":[{"family":"Baevski","given":"Alexei"},{"family":"Hsu","given":"Wei-Ning"},{"family":"Xu","given":"Qiantong"},{"family":"Babu","given":"Arun"},{"family":"Gu","given":"Jiatao"},{"family":"Auli","given":"Michael"}],"accessed":{"date-parts":[["2025",8,12]]},"issued":{"date-parts":[["2022",10,25]]}}}],"schema":"https://github.com/citation-style-language/schema/raw/master/csl-citation.json"} </w:instrText>
-      </w:r>
-      <w:r>
-        <w:rPr>
-          <w:sz w:val="24"/>
-          <w:szCs w:val="24"/>
-        </w:rPr>
-        <w:fldChar w:fldCharType="separate"/>
-      </w:r>
-      <w:r>
-        <w:rPr>
-          <w:rFonts w:ascii="Calibri" w:hAnsi="Calibri" w:cs="Calibri"/>
-          <w:sz w:val="24"/>
-        </w:rPr>
-        <w:t>[8]</w:t>
-      </w:r>
-      <w:r>
-        <w:rPr>
-          <w:sz w:val="24"/>
-          <w:szCs w:val="24"/>
-        </w:rPr>
-        <w:fldChar w:fldCharType="end"/>
-      </w:r>
-      <w:r>
-        <w:rPr>
-          <w:sz w:val="24"/>
-          <w:szCs w:val="24"/>
-        </w:rPr>
-        <w:t xml:space="preserve"> memperkenalkan paradigma baru berbasis </w:t>
+        <w:t>self-distillation</w:t>
+      </w:r>
+      <w:r>
+        <w:rPr>
+          <w:sz w:val="24"/>
+          <w:szCs w:val="24"/>
+        </w:rPr>
+        <w:t xml:space="preserve">, yang mampu menggeneralisasi ke berbagai modalitas, dan terbukti </w:t>
+      </w:r>
+      <w:r>
+        <w:rPr>
+          <w:sz w:val="24"/>
+          <w:szCs w:val="24"/>
+        </w:rPr>
+        <w:t xml:space="preserve">model tersebut </w:t>
+      </w:r>
+      <w:r>
+        <w:rPr>
+          <w:sz w:val="24"/>
+          <w:szCs w:val="24"/>
+        </w:rPr>
+        <w:t xml:space="preserve">kompetitif di </w:t>
+      </w:r>
+      <w:r>
+        <w:rPr>
+          <w:sz w:val="24"/>
+          <w:szCs w:val="24"/>
+        </w:rPr>
+        <w:t xml:space="preserve">bergai </w:t>
+      </w:r>
+      <w:r>
+        <w:rPr>
+          <w:sz w:val="24"/>
+          <w:szCs w:val="24"/>
+        </w:rPr>
+        <w:t xml:space="preserve">tugas </w:t>
+      </w:r>
+      <w:r>
+        <w:rPr>
+          <w:sz w:val="24"/>
+          <w:szCs w:val="24"/>
+        </w:rPr>
+        <w:t xml:space="preserve">dengan data </w:t>
+      </w:r>
+      <w:r>
+        <w:rPr>
+          <w:sz w:val="24"/>
+          <w:szCs w:val="24"/>
+        </w:rPr>
+        <w:t>suara</w:t>
+      </w:r>
+      <w:r>
+        <w:rPr>
+          <w:sz w:val="24"/>
+          <w:szCs w:val="24"/>
+        </w:rPr>
+        <w:t xml:space="preserve">, </w:t>
+      </w:r>
+      <w:r>
+        <w:rPr>
+          <w:sz w:val="24"/>
+          <w:szCs w:val="24"/>
+        </w:rPr>
+        <w:t xml:space="preserve">citra </w:t>
+      </w:r>
+      <w:r>
+        <w:rPr>
+          <w:sz w:val="24"/>
+          <w:szCs w:val="24"/>
+        </w:rPr>
+        <w:t xml:space="preserve">dan NLP. Penelitian lain seperti AV-data2vec maupun AV2vec mengembangkan representasi multimodal audio-visual, memperlihatkan keunggulan pada </w:t>
       </w:r>
       <w:r>
         <w:rPr>
@@ -10503,77 +11353,59 @@
           <w:sz w:val="24"/>
           <w:szCs w:val="24"/>
         </w:rPr>
-        <w:t>self-distillation</w:t>
-      </w:r>
-      <w:r>
-        <w:rPr>
-          <w:sz w:val="24"/>
-          <w:szCs w:val="24"/>
-        </w:rPr>
-        <w:t xml:space="preserve">, yang mampu menggeneralisasi ke berbagai modalitas, dan terbukti </w:t>
-      </w:r>
-      <w:r>
-        <w:rPr>
-          <w:sz w:val="24"/>
-          <w:szCs w:val="24"/>
-        </w:rPr>
-        <w:t xml:space="preserve">model tersebut </w:t>
-      </w:r>
-      <w:r>
-        <w:rPr>
-          <w:sz w:val="24"/>
-          <w:szCs w:val="24"/>
-        </w:rPr>
-        <w:t xml:space="preserve">kompetitif di </w:t>
-      </w:r>
-      <w:r>
-        <w:rPr>
-          <w:sz w:val="24"/>
-          <w:szCs w:val="24"/>
-        </w:rPr>
-        <w:t xml:space="preserve">bergai </w:t>
-      </w:r>
-      <w:r>
-        <w:rPr>
-          <w:sz w:val="24"/>
-          <w:szCs w:val="24"/>
-        </w:rPr>
-        <w:t xml:space="preserve">tugas </w:t>
-      </w:r>
-      <w:r>
-        <w:rPr>
-          <w:sz w:val="24"/>
-          <w:szCs w:val="24"/>
-        </w:rPr>
-        <w:t xml:space="preserve">dengan data </w:t>
-      </w:r>
-      <w:r>
-        <w:rPr>
-          <w:sz w:val="24"/>
-          <w:szCs w:val="24"/>
-        </w:rPr>
-        <w:t>suara</w:t>
-      </w:r>
-      <w:r>
-        <w:rPr>
-          <w:sz w:val="24"/>
-          <w:szCs w:val="24"/>
-        </w:rPr>
-        <w:t xml:space="preserve">, </w:t>
-      </w:r>
-      <w:r>
-        <w:rPr>
-          <w:sz w:val="24"/>
-          <w:szCs w:val="24"/>
-        </w:rPr>
-        <w:t xml:space="preserve">citra </w:t>
-      </w:r>
-      <w:r>
-        <w:rPr>
-          <w:sz w:val="24"/>
-          <w:szCs w:val="24"/>
-        </w:rPr>
-        <w:t xml:space="preserve">dan NLP. Penelitian lain seperti AV-data2vec maupun AV2vec mengembangkan representasi multimodal audio-visual, memperlihatkan keunggulan pada </w:t>
+        <w:t>downstream tasks</w:t>
+      </w:r>
+      <w:r>
+        <w:rPr>
+          <w:sz w:val="24"/>
+          <w:szCs w:val="24"/>
+        </w:rPr>
+        <w:t xml:space="preserve"> yang membutuhkan integrasi suara dan citra.</w:t>
+      </w:r>
+    </w:p>
+    <w:p>
+      <w:pPr>
+        <w:spacing w:line="360" w:lineRule="auto"/>
+        <w:ind w:left="720" w:firstLine="720"/>
+        <w:rPr>
+          <w:sz w:val="24"/>
+          <w:szCs w:val="24"/>
+        </w:rPr>
+      </w:pPr>
+      <w:r>
+        <w:rPr>
+          <w:sz w:val="24"/>
+          <w:szCs w:val="24"/>
+        </w:rPr>
+        <w:t xml:space="preserve">Selain itu, </w:t>
+      </w:r>
+      <w:r>
+        <w:rPr>
+          <w:sz w:val="24"/>
+          <w:szCs w:val="24"/>
+        </w:rPr>
+        <w:t xml:space="preserve">terdapat pula </w:t>
+      </w:r>
+      <w:r>
+        <w:rPr>
+          <w:sz w:val="24"/>
+          <w:szCs w:val="24"/>
+        </w:rPr>
+        <w:t xml:space="preserve">penelitian </w:t>
+      </w:r>
+      <w:r>
+        <w:rPr>
+          <w:sz w:val="24"/>
+          <w:szCs w:val="24"/>
+        </w:rPr>
+        <w:t>mengenai</w:t>
+      </w:r>
+      <w:r>
+        <w:rPr>
+          <w:sz w:val="24"/>
+          <w:szCs w:val="24"/>
+        </w:rPr>
+        <w:t xml:space="preserve"> </w:t>
       </w:r>
       <w:r>
         <w:rPr>
@@ -10582,14 +11414,72 @@
           <w:sz w:val="24"/>
           <w:szCs w:val="24"/>
         </w:rPr>
-        <w:t>downstream tasks</w:t>
-      </w:r>
-      <w:r>
-        <w:rPr>
-          <w:sz w:val="24"/>
-          <w:szCs w:val="24"/>
-        </w:rPr>
-        <w:t xml:space="preserve"> yang membutuhkan integrasi suara dan citra.</w:t>
+        <w:t xml:space="preserve">fine-tuning </w:t>
+      </w:r>
+      <w:r>
+        <w:rPr>
+          <w:sz w:val="24"/>
+          <w:szCs w:val="24"/>
+        </w:rPr>
+        <w:t xml:space="preserve">Wav2Vec2 untuk pengenalan pembicara [17] menunjukkan bahwa model ini mampu mengenali identitas suara dengan baik dan konsisten. Dalam konteks bahasa Arab, studi lain mengenai pengenalan emosi dari suara dengan Wav2Vec2 </w:t>
+      </w:r>
+      <w:r>
+        <w:rPr>
+          <w:sz w:val="24"/>
+          <w:szCs w:val="24"/>
+        </w:rPr>
+        <w:fldChar w:fldCharType="begin"/>
+      </w:r>
+      <w:r>
+        <w:rPr>
+          <w:sz w:val="24"/>
+          <w:szCs w:val="24"/>
+        </w:rPr>
+        <w:instrText xml:space="preserve"> ADDIN ZOTERO_ITEM CSL_CITATION {"citationID":"fceII3sb","properties":{"formattedCitation":"[9]","plainCitation":"[9]","noteIndex":0},"citationItems":[{"id":22,"uris":["http://zotero.org/users/local/Hk47Hz5P/items/V29AH9LR"],"itemData":{"id":22,"type":"article","abstract":"Recently, there have been tremendous research outcomes in the fields of speech recognition and natural language processing. This is due to the well-developed multi-layers deep learning paradigms such as wav2vec2.0, Wav2vecU, WavBERT, and HuBERT that provide better representation learning and high information capturing. Such paradigms run on hundreds of unlabeled data, then fine-tuned on a small dataset for specific tasks. This paper introduces a deep learning constructed emotional recognition model for Arabic speech dialogues. The developed model employs the state of the art audio representations include wav2vec2.0 and HuBERT. The experiment and performance results of our model overcome the previous known outcomes.","DOI":"10.48550/arXiv.2110.04425","note":"arXiv:2110.04425 [cs]","number":"arXiv:2110.04425","publisher":"arXiv","source":"arXiv.org","title":"Arabic Speech Emotion Recognition Employing Wav2vec2.0 and HuBERT Based on BAVED Dataset","URL":"http://arxiv.org/abs/2110.04425","author":[{"family":"Mohamed","given":"Omar"},{"family":"Aly","given":"Salah A."}],"accessed":{"date-parts":[["2025",8,19]]},"issued":{"date-parts":[["2021",10,9]]}}}],"schema":"https://github.com/citation-style-language/schema/raw/master/csl-citation.json"} </w:instrText>
+      </w:r>
+      <w:r>
+        <w:rPr>
+          <w:sz w:val="24"/>
+          <w:szCs w:val="24"/>
+        </w:rPr>
+        <w:fldChar w:fldCharType="separate"/>
+      </w:r>
+      <w:r>
+        <w:rPr>
+          <w:rFonts w:ascii="Calibri" w:hAnsi="Calibri" w:cs="Calibri"/>
+          <w:sz w:val="24"/>
+        </w:rPr>
+        <w:t>[9]</w:t>
+      </w:r>
+      <w:r>
+        <w:rPr>
+          <w:sz w:val="24"/>
+          <w:szCs w:val="24"/>
+        </w:rPr>
+        <w:fldChar w:fldCharType="end"/>
+      </w:r>
+      <w:r>
+        <w:rPr>
+          <w:sz w:val="24"/>
+          <w:szCs w:val="24"/>
+        </w:rPr>
+        <w:t xml:space="preserve"> berhasil mencapai akurasi tinggi hingga 89% meskipun menggunakan </w:t>
+      </w:r>
+      <w:r>
+        <w:rPr>
+          <w:i/>
+          <w:iCs/>
+          <w:sz w:val="24"/>
+          <w:szCs w:val="24"/>
+        </w:rPr>
+        <w:t>dataset</w:t>
+      </w:r>
+      <w:r>
+        <w:rPr>
+          <w:sz w:val="24"/>
+          <w:szCs w:val="24"/>
+        </w:rPr>
+        <w:t xml:space="preserve"> yang relatif kecil. </w:t>
       </w:r>
     </w:p>
     <w:p>
@@ -10606,35 +11496,7 @@
           <w:sz w:val="24"/>
           <w:szCs w:val="24"/>
         </w:rPr>
-        <w:t xml:space="preserve">Selain itu, </w:t>
-      </w:r>
-      <w:r>
-        <w:rPr>
-          <w:sz w:val="24"/>
-          <w:szCs w:val="24"/>
-        </w:rPr>
-        <w:t xml:space="preserve">terdapat pula </w:t>
-      </w:r>
-      <w:r>
-        <w:rPr>
-          <w:sz w:val="24"/>
-          <w:szCs w:val="24"/>
-        </w:rPr>
-        <w:t xml:space="preserve">penelitian </w:t>
-      </w:r>
-      <w:r>
-        <w:rPr>
-          <w:sz w:val="24"/>
-          <w:szCs w:val="24"/>
-        </w:rPr>
-        <w:t>mengenai</w:t>
-      </w:r>
-      <w:r>
-        <w:rPr>
-          <w:sz w:val="24"/>
-          <w:szCs w:val="24"/>
-        </w:rPr>
-        <w:t xml:space="preserve"> </w:t>
+        <w:t xml:space="preserve">Berdasarkan kajian terhadap penelitian-penelitian sebelumnya, terlihat bahwa kebanyakan studi mengenai Wav2Vec2 maupun Data2Vec berfokus pada </w:t>
       </w:r>
       <w:r>
         <w:rPr>
@@ -10643,56 +11505,21 @@
           <w:sz w:val="24"/>
           <w:szCs w:val="24"/>
         </w:rPr>
-        <w:t xml:space="preserve">fine-tuning </w:t>
-      </w:r>
-      <w:r>
-        <w:rPr>
-          <w:sz w:val="24"/>
-          <w:szCs w:val="24"/>
-        </w:rPr>
-        <w:t xml:space="preserve">Wav2Vec2 untuk pengenalan pembicara [17] menunjukkan bahwa model ini mampu mengenali identitas suara dengan baik dan konsisten. Dalam konteks bahasa Arab, studi lain mengenai pengenalan emosi dari suara dengan Wav2Vec2 </w:t>
-      </w:r>
-      <w:r>
-        <w:rPr>
-          <w:sz w:val="24"/>
-          <w:szCs w:val="24"/>
-        </w:rPr>
-        <w:fldChar w:fldCharType="begin"/>
-      </w:r>
-      <w:r>
-        <w:rPr>
-          <w:sz w:val="24"/>
-          <w:szCs w:val="24"/>
-        </w:rPr>
-        <w:instrText xml:space="preserve"> ADDIN ZOTERO_ITEM CSL_CITATION {"citationID":"fceII3sb","properties":{"formattedCitation":"[9]","plainCitation":"[9]","noteIndex":0},"citationItems":[{"id":22,"uris":["http://zotero.org/users/local/Hk47Hz5P/items/V29AH9LR"],"itemData":{"id":22,"type":"article","abstract":"Recently, there have been tremendous research outcomes in the fields of speech recognition and natural language processing. This is due to the well-developed multi-layers deep learning paradigms such as wav2vec2.0, Wav2vecU, WavBERT, and HuBERT that provide better representation learning and high information capturing. Such paradigms run on hundreds of unlabeled data, then fine-tuned on a small dataset for specific tasks. This paper introduces a deep learning constructed emotional recognition model for Arabic speech dialogues. The developed model employs the state of the art audio representations include wav2vec2.0 and HuBERT. The experiment and performance results of our model overcome the previous known outcomes.","DOI":"10.48550/arXiv.2110.04425","note":"arXiv:2110.04425 [cs]","number":"arXiv:2110.04425","publisher":"arXiv","source":"arXiv.org","title":"Arabic Speech Emotion Recognition Employing Wav2vec2.0 and HuBERT Based on BAVED Dataset","URL":"http://arxiv.org/abs/2110.04425","author":[{"family":"Mohamed","given":"Omar"},{"family":"Aly","given":"Salah A."}],"accessed":{"date-parts":[["2025",8,19]]},"issued":{"date-parts":[["2021",10,9]]}}}],"schema":"https://github.com/citation-style-language/schema/raw/master/csl-citation.json"} </w:instrText>
-      </w:r>
-      <w:r>
-        <w:rPr>
-          <w:sz w:val="24"/>
-          <w:szCs w:val="24"/>
-        </w:rPr>
-        <w:fldChar w:fldCharType="separate"/>
-      </w:r>
-      <w:r>
-        <w:rPr>
-          <w:rFonts w:ascii="Calibri" w:hAnsi="Calibri" w:cs="Calibri"/>
-          <w:sz w:val="24"/>
-        </w:rPr>
-        <w:t>[9]</w:t>
-      </w:r>
-      <w:r>
-        <w:rPr>
-          <w:sz w:val="24"/>
-          <w:szCs w:val="24"/>
-        </w:rPr>
-        <w:fldChar w:fldCharType="end"/>
-      </w:r>
-      <w:r>
-        <w:rPr>
-          <w:sz w:val="24"/>
-          <w:szCs w:val="24"/>
-        </w:rPr>
-        <w:t xml:space="preserve"> berhasil mencapai akurasi tinggi hingga 89% meskipun menggunakan </w:t>
+        <w:t>automatic speech recognition</w:t>
+      </w:r>
+      <w:r>
+        <w:rPr>
+          <w:sz w:val="24"/>
+          <w:szCs w:val="24"/>
+        </w:rPr>
+        <w:t xml:space="preserve"> </w:t>
+      </w:r>
+      <w:r>
+        <w:rPr>
+          <w:sz w:val="24"/>
+          <w:szCs w:val="24"/>
+        </w:rPr>
+        <w:t xml:space="preserve">(ASR), </w:t>
       </w:r>
       <w:r>
         <w:rPr>
@@ -10701,14 +11528,30 @@
           <w:sz w:val="24"/>
           <w:szCs w:val="24"/>
         </w:rPr>
-        <w:t>dataset</w:t>
-      </w:r>
-      <w:r>
-        <w:rPr>
-          <w:sz w:val="24"/>
-          <w:szCs w:val="24"/>
-        </w:rPr>
-        <w:t xml:space="preserve"> yang relatif kecil. </w:t>
+        <w:t>cross-lingual representation</w:t>
+      </w:r>
+      <w:r>
+        <w:rPr>
+          <w:sz w:val="24"/>
+          <w:szCs w:val="24"/>
+        </w:rPr>
+        <w:t xml:space="preserve">, </w:t>
+      </w:r>
+      <w:r>
+        <w:rPr>
+          <w:i/>
+          <w:iCs/>
+          <w:sz w:val="24"/>
+          <w:szCs w:val="24"/>
+        </w:rPr>
+        <w:t>speaker recognition</w:t>
+      </w:r>
+      <w:r>
+        <w:rPr>
+          <w:sz w:val="24"/>
+          <w:szCs w:val="24"/>
+        </w:rPr>
+        <w:t>, maupun pengembangan multimodal audio-visual. Pendekatan tersebut memang menunjukkan kemajuan signifikan dalam menurunkan Word Error Rate (WER), meningkatkan akurasi pengenalan suara, dan memperluas cakupan ke berbagai bahasa serta modalitas.</w:t>
       </w:r>
     </w:p>
     <w:p>
@@ -10725,7 +11568,8 @@
           <w:sz w:val="24"/>
           <w:szCs w:val="24"/>
         </w:rPr>
-        <w:t xml:space="preserve">Berdasarkan kajian terhadap penelitian-penelitian sebelumnya, terlihat bahwa kebanyakan studi mengenai Wav2Vec2 maupun Data2Vec berfokus pada </w:t>
+        <w:lastRenderedPageBreak/>
+        <w:t>Penelitian ini menghadirkan perbedaan penting dengan menempatkan kedua model tersebut dalam konteks retrieval audio ayat Al-Qur’an. Alih-alih menitikberatkan pada performa transkripsi, penelitian ini mengevaluasi kemampuan</w:t>
       </w:r>
       <w:r>
         <w:rPr>
@@ -10734,13 +11578,6 @@
           <w:sz w:val="24"/>
           <w:szCs w:val="24"/>
         </w:rPr>
-        <w:t>automatic speech recognition</w:t>
-      </w:r>
-      <w:r>
-        <w:rPr>
-          <w:sz w:val="24"/>
-          <w:szCs w:val="24"/>
-        </w:rPr>
         <w:t xml:space="preserve"> </w:t>
       </w:r>
       <w:r>
@@ -10748,7 +11585,7 @@
           <w:sz w:val="24"/>
           <w:szCs w:val="24"/>
         </w:rPr>
-        <w:t xml:space="preserve">(ASR), </w:t>
+        <w:t xml:space="preserve">Wav2Vec2 dan Data2Vec untuk mencocokkan cuplikan bacaan dengan ayat terkait. Dengan menggunakan pendekatan komparatif berbasis kesamaan </w:t>
       </w:r>
       <w:r>
         <w:rPr>
@@ -10757,14 +11594,31 @@
           <w:sz w:val="24"/>
           <w:szCs w:val="24"/>
         </w:rPr>
-        <w:t>cross-lingual representation</w:t>
-      </w:r>
-      <w:r>
-        <w:rPr>
-          <w:sz w:val="24"/>
-          <w:szCs w:val="24"/>
-        </w:rPr>
-        <w:t xml:space="preserve">, </w:t>
+        <w:t>embedding</w:t>
+      </w:r>
+      <w:r>
+        <w:rPr>
+          <w:sz w:val="24"/>
+          <w:szCs w:val="24"/>
+        </w:rPr>
+        <w:t>, penelitian ini menawarkan kontribusi baru yang belum banyak dieksplorasi sebelumnya.</w:t>
+      </w:r>
+    </w:p>
+    <w:p>
+      <w:pPr>
+        <w:spacing w:line="360" w:lineRule="auto"/>
+        <w:ind w:left="720" w:firstLine="720"/>
+        <w:rPr>
+          <w:sz w:val="24"/>
+          <w:szCs w:val="24"/>
+        </w:rPr>
+      </w:pPr>
+      <w:r>
+        <w:rPr>
+          <w:sz w:val="24"/>
+          <w:szCs w:val="24"/>
+        </w:rPr>
+        <w:t xml:space="preserve">Keunggulan penelitian ini terletak pada fokus khusus pada domain bacaan Al-Qur’an yang memiliki karakteristik unik, baik dari sisi fonetik maupun aturan tajwid yang membedakannya dari wacana lisan pada umumnya. Selain itu, penelitian ini mengusulkan penerapan </w:t>
       </w:r>
       <w:r>
         <w:rPr>
@@ -10773,88 +11627,6 @@
           <w:sz w:val="24"/>
           <w:szCs w:val="24"/>
         </w:rPr>
-        <w:t>speaker recognition</w:t>
-      </w:r>
-      <w:r>
-        <w:rPr>
-          <w:sz w:val="24"/>
-          <w:szCs w:val="24"/>
-        </w:rPr>
-        <w:t>, maupun pengembangan multimodal audio-visual. Pendekatan tersebut memang menunjukkan kemajuan signifikan dalam menurunkan Word Error Rate (WER), meningkatkan akurasi pengenalan suara, dan memperluas cakupan ke berbagai bahasa serta modalitas.</w:t>
-      </w:r>
-    </w:p>
-    <w:p>
-      <w:pPr>
-        <w:spacing w:line="360" w:lineRule="auto"/>
-        <w:ind w:left="720" w:firstLine="720"/>
-        <w:rPr>
-          <w:sz w:val="24"/>
-          <w:szCs w:val="24"/>
-        </w:rPr>
-      </w:pPr>
-      <w:r>
-        <w:rPr>
-          <w:sz w:val="24"/>
-          <w:szCs w:val="24"/>
-        </w:rPr>
-        <w:t>Penelitian ini menghadirkan perbedaan penting dengan menempatkan kedua model tersebut dalam konteks retrieval audio ayat Al-Qur’an. Alih-alih menitikberatkan pada performa transkripsi, penelitian ini mengevaluasi kemampuan</w:t>
-      </w:r>
-      <w:r>
-        <w:rPr>
-          <w:i/>
-          <w:iCs/>
-          <w:sz w:val="24"/>
-          <w:szCs w:val="24"/>
-        </w:rPr>
-        <w:t xml:space="preserve"> </w:t>
-      </w:r>
-      <w:r>
-        <w:rPr>
-          <w:sz w:val="24"/>
-          <w:szCs w:val="24"/>
-        </w:rPr>
-        <w:t xml:space="preserve">Wav2Vec2 dan Data2Vec untuk mencocokkan cuplikan bacaan dengan ayat terkait. Dengan menggunakan pendekatan komparatif berbasis kesamaan </w:t>
-      </w:r>
-      <w:r>
-        <w:rPr>
-          <w:i/>
-          <w:iCs/>
-          <w:sz w:val="24"/>
-          <w:szCs w:val="24"/>
-        </w:rPr>
-        <w:t>embedding</w:t>
-      </w:r>
-      <w:r>
-        <w:rPr>
-          <w:sz w:val="24"/>
-          <w:szCs w:val="24"/>
-        </w:rPr>
-        <w:t>, penelitian ini menawarkan kontribusi baru yang belum banyak dieksplorasi sebelumnya.</w:t>
-      </w:r>
-    </w:p>
-    <w:p>
-      <w:pPr>
-        <w:spacing w:line="360" w:lineRule="auto"/>
-        <w:ind w:left="720" w:firstLine="720"/>
-        <w:rPr>
-          <w:sz w:val="24"/>
-          <w:szCs w:val="24"/>
-        </w:rPr>
-      </w:pPr>
-      <w:r>
-        <w:rPr>
-          <w:sz w:val="24"/>
-          <w:szCs w:val="24"/>
-        </w:rPr>
-        <w:t xml:space="preserve">Keunggulan penelitian ini terletak pada fokus khusus pada domain bacaan Al-Qur’an yang memiliki karakteristik unik, baik dari sisi fonetik maupun aturan tajwid yang membedakannya dari wacana lisan pada umumnya. Selain itu, penelitian ini mengusulkan penerapan </w:t>
-      </w:r>
-      <w:r>
-        <w:rPr>
-          <w:i/>
-          <w:iCs/>
-          <w:sz w:val="24"/>
-          <w:szCs w:val="24"/>
-        </w:rPr>
         <w:t>retrieval</w:t>
       </w:r>
       <w:r>
@@ -10862,15 +11634,7 @@
           <w:sz w:val="24"/>
           <w:szCs w:val="24"/>
         </w:rPr>
-        <w:t xml:space="preserve"> audio sebagai sarana praktis yang dapat </w:t>
-      </w:r>
-      <w:r>
-        <w:rPr>
-          <w:sz w:val="24"/>
-          <w:szCs w:val="24"/>
-        </w:rPr>
-        <w:lastRenderedPageBreak/>
-        <w:t xml:space="preserve">mendukung kegiatan hafalan dan pembelajaran Al-Qur’an, sehingga nilai manfaatnya tidak hanya terbatas pada aspek teknis, tetapi juga pada aspek pendidikan. Keunggulan lain terletak pada pendekatan evaluasi yang digunakan, yakni dengan membandingkan dua model </w:t>
+        <w:t xml:space="preserve"> audio sebagai sarana praktis yang dapat mendukung kegiatan hafalan dan pembelajaran Al-Qur’an, sehingga nilai manfaatnya tidak hanya terbatas pada aspek teknis, tetapi juga pada aspek pendidikan. Keunggulan lain terletak pada pendekatan evaluasi yang digunakan, yakni dengan membandingkan dua model </w:t>
       </w:r>
       <w:r>
         <w:rPr>
@@ -11124,7 +11888,7 @@
           </mc:Choice>
           <mc:Fallback>
             <w:pict>
-              <v:shapetype w14:anchorId="47AA11D5" id="_x0000_t32" coordsize="21600,21600" o:spt="32" o:oned="t" path="m,l21600,21600e" filled="f">
+              <v:shapetype w14:anchorId="6A96CC8D" id="_x0000_t32" coordsize="21600,21600" o:spt="32" o:oned="t" path="m,l21600,21600e" filled="f">
                 <v:path arrowok="t" fillok="f" o:connecttype="none"/>
                 <o:lock v:ext="edit" shapetype="t"/>
               </v:shapetype>
@@ -11170,6 +11934,7 @@
                 <w:szCs w:val="24"/>
                 <w:lang w:val="en-US"/>
               </w:rPr>
+              <w:lastRenderedPageBreak/>
               <w:t>Problem</w:t>
             </w:r>
           </w:p>
@@ -11298,7 +12063,7 @@
           </mc:Choice>
           <mc:Fallback>
             <w:pict>
-              <v:shape w14:anchorId="3B7AF9D8" id="Straight Arrow Connector 5" o:spid="_x0000_s1026" type="#_x0000_t32" style="position:absolute;margin-left:247.25pt;margin-top:.5pt;width:.55pt;height:22.6pt;z-index:251661312;visibility:visible;mso-wrap-style:square;mso-width-percent:0;mso-height-percent:0;mso-wrap-distance-left:9pt;mso-wrap-distance-top:0;mso-wrap-distance-right:9pt;mso-wrap-distance-bottom:0;mso-position-horizontal:absolute;mso-position-horizontal-relative:text;mso-position-vertical:absolute;mso-position-vertical-relative:text;mso-width-percent:0;mso-height-percent:0;mso-width-relative:page;mso-height-relative:page" o:gfxdata="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" strokecolor="black [3200]" strokeweight=".5pt">
+              <v:shape w14:anchorId="1BD7A57C" id="Straight Arrow Connector 5" o:spid="_x0000_s1026" type="#_x0000_t32" style="position:absolute;margin-left:247.25pt;margin-top:.5pt;width:.55pt;height:22.6pt;z-index:251661312;visibility:visible;mso-wrap-style:square;mso-width-percent:0;mso-height-percent:0;mso-wrap-distance-left:9pt;mso-wrap-distance-top:0;mso-wrap-distance-right:9pt;mso-wrap-distance-bottom:0;mso-position-horizontal:absolute;mso-position-horizontal-relative:text;mso-position-vertical:absolute;mso-position-vertical-relative:text;mso-width-percent:0;mso-height-percent:0;mso-width-relative:page;mso-height-relative:page" o:gfxdata="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" strokecolor="black [3200]" strokeweight=".5pt">
                 <v:stroke endarrow="block" joinstyle="miter"/>
                 <o:lock v:ext="edit" shapetype="f"/>
               </v:shape>
@@ -11451,7 +12216,7 @@
           </mc:Choice>
           <mc:Fallback>
             <w:pict>
-              <v:shape w14:anchorId="53791486" id="Straight Arrow Connector 6" o:spid="_x0000_s1026" type="#_x0000_t32" style="position:absolute;margin-left:248.7pt;margin-top:.45pt;width:.55pt;height:22.6pt;z-index:251663360;visibility:visible;mso-wrap-style:square;mso-width-percent:0;mso-height-percent:0;mso-wrap-distance-left:9pt;mso-wrap-distance-top:0;mso-wrap-distance-right:9pt;mso-wrap-distance-bottom:0;mso-position-horizontal:absolute;mso-position-horizontal-relative:text;mso-position-vertical:absolute;mso-position-vertical-relative:text;mso-width-percent:0;mso-height-percent:0;mso-width-relative:page;mso-height-relative:page" o:gfxdata="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" strokecolor="black [3200]" strokeweight=".5pt">
+              <v:shape w14:anchorId="6259312F" id="Straight Arrow Connector 6" o:spid="_x0000_s1026" type="#_x0000_t32" style="position:absolute;margin-left:248.7pt;margin-top:.45pt;width:.55pt;height:22.6pt;z-index:251663360;visibility:visible;mso-wrap-style:square;mso-width-percent:0;mso-height-percent:0;mso-wrap-distance-left:9pt;mso-wrap-distance-top:0;mso-wrap-distance-right:9pt;mso-wrap-distance-bottom:0;mso-position-horizontal:absolute;mso-position-horizontal-relative:text;mso-position-vertical:absolute;mso-position-vertical-relative:text;mso-width-percent:0;mso-height-percent:0;mso-width-relative:page;mso-height-relative:page" o:gfxdata="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" strokecolor="black [3200]" strokeweight=".5pt">
                 <v:stroke endarrow="block" joinstyle="miter"/>
                 <o:lock v:ext="edit" shapetype="f"/>
               </v:shape>
@@ -11519,7 +12284,6 @@
                 <w:sz w:val="24"/>
                 <w:szCs w:val="24"/>
               </w:rPr>
-              <w:lastRenderedPageBreak/>
               <w:t>Dataset audio Qur’an (misalnya Aswat), dilakukan preprocessing berupa normalisasi dan segmentasi ayat.</w:t>
             </w:r>
           </w:p>
@@ -11605,7 +12369,7 @@
           </mc:Choice>
           <mc:Fallback>
             <w:pict>
-              <v:shape w14:anchorId="2E29F266" id="Straight Arrow Connector 7" o:spid="_x0000_s1026" type="#_x0000_t32" style="position:absolute;margin-left:249.45pt;margin-top:.35pt;width:.55pt;height:22.6pt;z-index:251665408;visibility:visible;mso-wrap-style:square;mso-width-percent:0;mso-height-percent:0;mso-wrap-distance-left:9pt;mso-wrap-distance-top:0;mso-wrap-distance-right:9pt;mso-wrap-distance-bottom:0;mso-position-horizontal:absolute;mso-position-horizontal-relative:text;mso-position-vertical:absolute;mso-position-vertical-relative:text;mso-width-percent:0;mso-height-percent:0;mso-width-relative:page;mso-height-relative:page" o:gfxdata="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" strokecolor="black [3200]" strokeweight=".5pt">
+              <v:shape w14:anchorId="6CEF1BCB" id="Straight Arrow Connector 7" o:spid="_x0000_s1026" type="#_x0000_t32" style="position:absolute;margin-left:249.45pt;margin-top:.35pt;width:.55pt;height:22.6pt;z-index:251665408;visibility:visible;mso-wrap-style:square;mso-width-percent:0;mso-height-percent:0;mso-wrap-distance-left:9pt;mso-wrap-distance-top:0;mso-wrap-distance-right:9pt;mso-wrap-distance-bottom:0;mso-position-horizontal:absolute;mso-position-horizontal-relative:text;mso-position-vertical:absolute;mso-position-vertical-relative:text;mso-width-percent:0;mso-height-percent:0;mso-width-relative:page;mso-height-relative:page" o:gfxdata="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" strokecolor="black [3200]" strokeweight=".5pt">
                 <v:stroke endarrow="block" joinstyle="miter"/>
                 <o:lock v:ext="edit" shapetype="f"/>
               </v:shape>
@@ -12047,7 +12811,7 @@
           <w:sz w:val="24"/>
           <w:szCs w:val="24"/>
         </w:rPr>
-        <w:instrText xml:space="preserve"> ADDIN ZOTERO_ITEM CSL_CITATION {"citationID":"ztDOnszl","properties":{"formattedCitation":"[18]","plainCitation":"[18]","noteIndex":0},"citationItems":[{"id":69,"uris":["http://zotero.org/users/local/Hk47Hz5P/items/GNLRW85A"],"itemData":{"id":69,"type":"article-journal","container-title":"IEEE Signal Processing Magazine","DOI":"10.1109/MSP.2012.2205597","ISSN":"1053-5888","issue":"6","journalAbbreviation":"IEEE Signal Process. Mag.","license":"https://ieeexplore.ieee.org/Xplorehelp/downloads/license-information/IEEE.html","page":"82-97","source":"DOI.org (Crossref)","title":"Deep Neural Networks for Acoustic Modeling in Speech Recognition: The Shared Views of Four Research Groups","title-short":"Deep Neural Networks for Acoustic Modeling in Speech Recognition","volume":"29","author":[{"family":"Hinton","given":"Geoffrey"},{"family":"Deng","given":"Li"},{"family":"Yu","given":"Dong"},{"family":"Dahl","given":"George"},{"family":"Mohamed","given":"Abdel-rahman"},{"family":"Jaitly","given":"Navdeep"},{"family":"Senior","given":"Andrew"},{"family":"Vanhoucke","given":"Vincent"},{"family":"Nguyen","given":"Patrick"},{"family":"Sainath","given":"Tara"},{"family":"Kingsbury","given":"Brian"}],"issued":{"date-parts":[["2012",11]]}}}],"schema":"https://github.com/citation-style-language/schema/raw/master/csl-citation.json"} </w:instrText>
+        <w:instrText xml:space="preserve"> ADDIN ZOTERO_ITEM CSL_CITATION {"citationID":"ztDOnszl","properties":{"formattedCitation":"[19]","plainCitation":"[19]","noteIndex":0},"citationItems":[{"id":69,"uris":["http://zotero.org/users/local/Hk47Hz5P/items/GNLRW85A"],"itemData":{"id":69,"type":"article-journal","container-title":"IEEE Signal Processing Magazine","DOI":"10.1109/MSP.2012.2205597","ISSN":"1053-5888","issue":"6","journalAbbreviation":"IEEE Signal Process. Mag.","license":"https://ieeexplore.ieee.org/Xplorehelp/downloads/license-information/IEEE.html","page":"82-97","source":"DOI.org (Crossref)","title":"Deep Neural Networks for Acoustic Modeling in Speech Recognition: The Shared Views of Four Research Groups","title-short":"Deep Neural Networks for Acoustic Modeling in Speech Recognition","volume":"29","author":[{"family":"Hinton","given":"Geoffrey"},{"family":"Deng","given":"Li"},{"family":"Yu","given":"Dong"},{"family":"Dahl","given":"George"},{"family":"Mohamed","given":"Abdel-rahman"},{"family":"Jaitly","given":"Navdeep"},{"family":"Senior","given":"Andrew"},{"family":"Vanhoucke","given":"Vincent"},{"family":"Nguyen","given":"Patrick"},{"family":"Sainath","given":"Tara"},{"family":"Kingsbury","given":"Brian"}],"issued":{"date-parts":[["2012",11]]}}}],"schema":"https://github.com/citation-style-language/schema/raw/master/csl-citation.json"} </w:instrText>
       </w:r>
       <w:r>
         <w:rPr>
@@ -12062,7 +12826,7 @@
           <w:rFonts w:ascii="Times New Roman" w:hAnsi="Times New Roman" w:cs="Times New Roman"/>
           <w:sz w:val="24"/>
         </w:rPr>
-        <w:t>[18]</w:t>
+        <w:t>[19]</w:t>
       </w:r>
       <w:r>
         <w:rPr>
@@ -12275,7 +13039,7 @@
           <w:sz w:val="24"/>
           <w:szCs w:val="24"/>
         </w:rPr>
-        <w:instrText xml:space="preserve"> ADDIN ZOTERO_ITEM CSL_CITATION {"citationID":"cE7lbVcE","properties":{"formattedCitation":"[19], [20], [21]","plainCitation":"[19], [20], [21]","noteIndex":0},"citationItems":[{"id":70,"uris":["http://zotero.org/users/local/Hk47Hz5P/items/MQ4XKHIQ"],"itemData":{"id":70,"type":"paper-conference","event-title":"International conference on machine learning","page":"1764-1772","publisher":"PMLR","title":"Towards end-to-end speech recognition with recurrent neural networks","author":[{"family":"Graves","given":"Alex"},{"family":"Jaitly","given":"Navdeep"}],"issued":{"date-parts":[["2014"]]}}},{"id":71,"uris":["http://zotero.org/users/local/Hk47Hz5P/items/NN2Y9D6K"],"itemData":{"id":71,"type":"paper-conference","event-title":"2016 IEEE international conference on acoustics, speech and signal processing (ICASSP)","ISBN":"1-4799-9988-1","page":"4960-4964","publisher":"IEEE","title":"Listen, attend and spell: A neural network for large vocabulary conversational speech recognition","author":[{"family":"Chan","given":"William"},{"family":"Jaitly","given":"Navdeep"},{"family":"Le","given":"Quoc"},{"family":"Vinyals","given":"Oriol"}],"issued":{"date-parts":[["2016"]]}}},{"id":72,"uris":["http://zotero.org/users/local/Hk47Hz5P/items/IAI6MI4K"],"itemData":{"id":72,"type":"article-journal","container-title":"arXiv preprint arXiv:1211.3711","journalAbbreviation":"arXiv preprint arXiv:1211.3711","title":"Sequence transduction with recurrent neural networks","author":[{"family":"Graves","given":"Alex"}],"issued":{"date-parts":[["2012"]]}}}],"schema":"https://github.com/citation-style-language/schema/raw/master/csl-citation.json"} </w:instrText>
+        <w:instrText xml:space="preserve"> ADDIN ZOTERO_ITEM CSL_CITATION {"citationID":"cE7lbVcE","properties":{"formattedCitation":"[20], [21], [22]","plainCitation":"[20], [21], [22]","noteIndex":0},"citationItems":[{"id":70,"uris":["http://zotero.org/users/local/Hk47Hz5P/items/MQ4XKHIQ"],"itemData":{"id":70,"type":"paper-conference","event-title":"International conference on machine learning","page":"1764-1772","publisher":"PMLR","title":"Towards end-to-end speech recognition with recurrent neural networks","author":[{"family":"Graves","given":"Alex"},{"family":"Jaitly","given":"Navdeep"}],"issued":{"date-parts":[["2014"]]}}},{"id":71,"uris":["http://zotero.org/users/local/Hk47Hz5P/items/NN2Y9D6K"],"itemData":{"id":71,"type":"paper-conference","event-title":"2016 IEEE international conference on acoustics, speech and signal processing (ICASSP)","ISBN":"1-4799-9988-1","page":"4960-4964","publisher":"IEEE","title":"Listen, attend and spell: A neural network for large vocabulary conversational speech recognition","author":[{"family":"Chan","given":"William"},{"family":"Jaitly","given":"Navdeep"},{"family":"Le","given":"Quoc"},{"family":"Vinyals","given":"Oriol"}],"issued":{"date-parts":[["2016"]]}}},{"id":72,"uris":["http://zotero.org/users/local/Hk47Hz5P/items/IAI6MI4K"],"itemData":{"id":72,"type":"article-journal","container-title":"arXiv preprint arXiv:1211.3711","journalAbbreviation":"arXiv preprint arXiv:1211.3711","title":"Sequence transduction with recurrent neural networks","author":[{"family":"Graves","given":"Alex"}],"issued":{"date-parts":[["2012"]]}}}],"schema":"https://github.com/citation-style-language/schema/raw/master/csl-citation.json"} </w:instrText>
       </w:r>
       <w:r>
         <w:rPr>
@@ -12290,7 +13054,7 @@
           <w:rFonts w:ascii="Times New Roman" w:hAnsi="Times New Roman" w:cs="Times New Roman"/>
           <w:sz w:val="24"/>
         </w:rPr>
-        <w:t>[19], [20], [21]</w:t>
+        <w:t>[20], [21], [22]</w:t>
       </w:r>
       <w:r>
         <w:rPr>
@@ -12325,6 +13089,7 @@
           <w:sz w:val="24"/>
           <w:szCs w:val="24"/>
         </w:rPr>
+        <w:lastRenderedPageBreak/>
         <w:t xml:space="preserve">Lebih lanjut, </w:t>
       </w:r>
       <w:proofErr w:type="spellStart"/>
@@ -12562,7 +13327,7 @@
           <w:sz w:val="24"/>
           <w:szCs w:val="24"/>
         </w:rPr>
-        <w:instrText xml:space="preserve"> ADDIN ZOTERO_ITEM CSL_CITATION {"citationID":"9rs17RNy","properties":{"formattedCitation":"[22]","plainCitation":"[22]","noteIndex":0},"citationItems":[{"id":73,"uris":["http://zotero.org/users/local/Hk47Hz5P/items/KW8LUSU8"],"itemData":{"id":73,"type":"article-journal","container-title":"IEEE/ACM transactions on audio, speech, and language processing","ISSN":"2329-9290","journalAbbreviation":"IEEE/ACM transactions on audio, speech, and language processing","note":"publisher: IEEE","page":"3451-3460","title":"Hubert: Self-supervised speech representation learning by masked prediction of hidden units","volume":"29","author":[{"family":"Hsu","given":"Wei-Ning"},{"family":"Bolte","given":"Benjamin"},{"family":"Tsai","given":"Yao-Hung Hubert"},{"family":"Lakhotia","given":"Kushal"},{"family":"Salakhutdinov","given":"Ruslan"},{"family":"Mohamed","given":"Abdelrahman"}],"issued":{"date-parts":[["2021"]]}}}],"schema":"https://github.com/citation-style-language/schema/raw/master/csl-citation.json"} </w:instrText>
+        <w:instrText xml:space="preserve"> ADDIN ZOTERO_ITEM CSL_CITATION {"citationID":"9rs17RNy","properties":{"formattedCitation":"[23]","plainCitation":"[23]","noteIndex":0},"citationItems":[{"id":73,"uris":["http://zotero.org/users/local/Hk47Hz5P/items/KW8LUSU8"],"itemData":{"id":73,"type":"article-journal","container-title":"IEEE/ACM transactions on audio, speech, and language processing","ISSN":"2329-9290","journalAbbreviation":"IEEE/ACM transactions on audio, speech, and language processing","note":"publisher: IEEE","page":"3451-3460","title":"Hubert: Self-supervised speech representation learning by masked prediction of hidden units","volume":"29","author":[{"family":"Hsu","given":"Wei-Ning"},{"family":"Bolte","given":"Benjamin"},{"family":"Tsai","given":"Yao-Hung Hubert"},{"family":"Lakhotia","given":"Kushal"},{"family":"Salakhutdinov","given":"Ruslan"},{"family":"Mohamed","given":"Abdelrahman"}],"issued":{"date-parts":[["2021"]]}}}],"schema":"https://github.com/citation-style-language/schema/raw/master/csl-citation.json"} </w:instrText>
       </w:r>
       <w:r>
         <w:rPr>
@@ -12577,7 +13342,7 @@
           <w:rFonts w:ascii="Times New Roman" w:hAnsi="Times New Roman" w:cs="Times New Roman"/>
           <w:sz w:val="24"/>
         </w:rPr>
-        <w:t>[22]</w:t>
+        <w:t>[23]</w:t>
       </w:r>
       <w:r>
         <w:rPr>
@@ -12998,6 +13763,7 @@
           <w:rFonts w:cs="Times New Roman"/>
           <w:szCs w:val="24"/>
         </w:rPr>
+        <w:lastRenderedPageBreak/>
         <w:t>Perumusan Masalah</w:t>
       </w:r>
       <w:bookmarkEnd w:id="15"/>
@@ -13018,16 +13784,7 @@
           <w:sz w:val="24"/>
           <w:szCs w:val="24"/>
         </w:rPr>
-        <w:t xml:space="preserve">Tahap awal penelitian ini diawali dengan identifikasi masalah yang berkembang dalam konteks pembelajaran Al-Qur’an berbasis digital. Penelitian terdahulu mayoritas berfokus pada pengukuran akurasi transkripsi dengan metrik Word Error Rate (WER) atau Character Error Rate (CER), namun belum secara memadai mengeksplorasi kemampuan model dalam pencocokan semantik ayat. Sementara itu, kebutuhan industri dan masyarakat saat ini tidak hanya terbatas pada deteksi kesalahan bacaan, melainkan juga pada identifikasi serta pencarian ayat secara otomatis berdasarkan kemiripan semantik. Hal ini menuntut adanya pendekatan yang mampu memanfaatkan representasi audio secara langsung untuk menghasilkan retrieval yang lebih akurat dan adaptif terhadap variasi pelafalan maupun keterbatasan data berlabel. Berdasarkan kesenjangan tersebut, penelitian ini dirancang untuk </w:t>
-      </w:r>
-      <w:r>
-        <w:rPr>
-          <w:rFonts w:ascii="Times New Roman" w:hAnsi="Times New Roman" w:cs="Times New Roman"/>
-          <w:sz w:val="24"/>
-          <w:szCs w:val="24"/>
-        </w:rPr>
-        <w:lastRenderedPageBreak/>
-        <w:t xml:space="preserve">melakukan evaluasi komparatif antara model Wav2Vec2 dan Data2Vec dengan memanfaatkan </w:t>
+        <w:t xml:space="preserve">Tahap awal penelitian ini diawali dengan identifikasi masalah yang berkembang dalam konteks pembelajaran Al-Qur’an berbasis digital. Penelitian terdahulu mayoritas berfokus pada pengukuran akurasi transkripsi dengan metrik Word Error Rate (WER) atau Character Error Rate (CER), namun belum secara memadai mengeksplorasi kemampuan model dalam pencocokan semantik ayat. Sementara itu, kebutuhan industri dan masyarakat saat ini tidak hanya terbatas pada deteksi kesalahan bacaan, melainkan juga pada identifikasi serta pencarian ayat secara otomatis berdasarkan kemiripan semantik. Hal ini menuntut adanya pendekatan yang mampu memanfaatkan representasi audio secara langsung untuk menghasilkan retrieval yang lebih akurat dan adaptif terhadap variasi pelafalan maupun keterbatasan data berlabel. Berdasarkan kesenjangan tersebut, penelitian ini dirancang untuk melakukan evaluasi komparatif antara model Wav2Vec2 dan Data2Vec dengan memanfaatkan </w:t>
       </w:r>
       <w:r>
         <w:rPr>
@@ -13476,6 +14233,7 @@
           <w:szCs w:val="24"/>
           <w:lang w:val="en-US"/>
         </w:rPr>
+        <w:lastRenderedPageBreak/>
         <w:t>Pengumpulan dataset</w:t>
       </w:r>
       <w:bookmarkEnd w:id="17"/>
@@ -13650,7 +14408,6 @@
           <w:sz w:val="24"/>
           <w:szCs w:val="24"/>
         </w:rPr>
-        <w:lastRenderedPageBreak/>
         <w:t xml:space="preserve">Normalisasi sinyal dan pengurangan </w:t>
       </w:r>
       <w:r>
@@ -14106,6 +14863,7 @@
           <w:sz w:val="24"/>
           <w:szCs w:val="24"/>
         </w:rPr>
+        <w:lastRenderedPageBreak/>
         <w:t>Lokasi penelitian dapat dilakukan dimana saja dikarenakan penelitian tidak membutuhkan tempat khusus dalam pengambilan data maupun metode yang digunakan.</w:t>
       </w:r>
     </w:p>
@@ -16370,6 +17128,7 @@
                 <w:szCs w:val="24"/>
                 <w:lang w:eastAsia="en-ID"/>
               </w:rPr>
+              <w:lastRenderedPageBreak/>
               <w:t>4</w:t>
             </w:r>
           </w:p>
@@ -17465,18 +18224,7 @@
                 <w:szCs w:val="24"/>
                 <w:lang w:eastAsia="en-ID"/>
               </w:rPr>
-              <w:t xml:space="preserve">Penarikan Kesimpulan &amp; </w:t>
-            </w:r>
-            <w:r>
-              <w:rPr>
-                <w:rFonts w:ascii="Times New Roman" w:eastAsia="Times New Roman" w:hAnsi="Times New Roman" w:cs="Times New Roman"/>
-                <w:color w:val="000000"/>
-                <w:sz w:val="24"/>
-                <w:szCs w:val="24"/>
-                <w:lang w:eastAsia="en-ID"/>
-              </w:rPr>
-              <w:lastRenderedPageBreak/>
-              <w:t xml:space="preserve">penyusunan laporan </w:t>
+              <w:t xml:space="preserve">Penarikan Kesimpulan &amp; penyusunan laporan </w:t>
             </w:r>
           </w:p>
         </w:tc>
@@ -20146,6 +20894,7 @@
         <w:rPr>
           <w:rFonts w:ascii="Calibri" w:hAnsi="Calibri" w:cs="Calibri"/>
         </w:rPr>
+        <w:lastRenderedPageBreak/>
         <w:t>[11]</w:t>
       </w:r>
       <w:r>
@@ -20358,6 +21107,181 @@
           <w:rFonts w:ascii="Calibri" w:hAnsi="Calibri" w:cs="Calibri"/>
         </w:rPr>
         <w:tab/>
+        <w:t xml:space="preserve">W. </w:t>
+      </w:r>
+      <w:proofErr w:type="spellStart"/>
+      <w:r>
+        <w:rPr>
+          <w:rFonts w:ascii="Calibri" w:hAnsi="Calibri" w:cs="Calibri"/>
+        </w:rPr>
+        <w:t>Öberg</w:t>
+      </w:r>
+      <w:proofErr w:type="spellEnd"/>
+      <w:r>
+        <w:rPr>
+          <w:rFonts w:ascii="Calibri" w:hAnsi="Calibri" w:cs="Calibri"/>
+        </w:rPr>
+        <w:t>, “</w:t>
+      </w:r>
+      <w:proofErr w:type="spellStart"/>
+      <w:r>
+        <w:rPr>
+          <w:rFonts w:ascii="Calibri" w:hAnsi="Calibri" w:cs="Calibri"/>
+        </w:rPr>
+        <w:t>Query-by-Example</w:t>
+      </w:r>
+      <w:proofErr w:type="spellEnd"/>
+      <w:r>
+        <w:rPr>
+          <w:rFonts w:ascii="Calibri" w:hAnsi="Calibri" w:cs="Calibri"/>
+        </w:rPr>
+        <w:t xml:space="preserve"> Audio </w:t>
+      </w:r>
+      <w:proofErr w:type="spellStart"/>
+      <w:r>
+        <w:rPr>
+          <w:rFonts w:ascii="Calibri" w:hAnsi="Calibri" w:cs="Calibri"/>
+        </w:rPr>
+        <w:t>Search</w:t>
+      </w:r>
+      <w:proofErr w:type="spellEnd"/>
+      <w:r>
+        <w:rPr>
+          <w:rFonts w:ascii="Calibri" w:hAnsi="Calibri" w:cs="Calibri"/>
+        </w:rPr>
+        <w:t xml:space="preserve"> </w:t>
+      </w:r>
+      <w:proofErr w:type="spellStart"/>
+      <w:r>
+        <w:rPr>
+          <w:rFonts w:ascii="Calibri" w:hAnsi="Calibri" w:cs="Calibri"/>
+        </w:rPr>
+        <w:t>using</w:t>
+      </w:r>
+      <w:proofErr w:type="spellEnd"/>
+      <w:r>
+        <w:rPr>
+          <w:rFonts w:ascii="Calibri" w:hAnsi="Calibri" w:cs="Calibri"/>
+        </w:rPr>
+        <w:t xml:space="preserve"> </w:t>
+      </w:r>
+      <w:proofErr w:type="spellStart"/>
+      <w:r>
+        <w:rPr>
+          <w:rFonts w:ascii="Calibri" w:hAnsi="Calibri" w:cs="Calibri"/>
+        </w:rPr>
+        <w:t>Acoustic</w:t>
+      </w:r>
+      <w:proofErr w:type="spellEnd"/>
+      <w:r>
+        <w:rPr>
+          <w:rFonts w:ascii="Calibri" w:hAnsi="Calibri" w:cs="Calibri"/>
+        </w:rPr>
+        <w:t xml:space="preserve"> Word </w:t>
+      </w:r>
+      <w:proofErr w:type="spellStart"/>
+      <w:r>
+        <w:rPr>
+          <w:rFonts w:ascii="Calibri" w:hAnsi="Calibri" w:cs="Calibri"/>
+        </w:rPr>
+        <w:t>Embeddings</w:t>
+      </w:r>
+      <w:proofErr w:type="spellEnd"/>
+      <w:r>
+        <w:rPr>
+          <w:rFonts w:ascii="Calibri" w:hAnsi="Calibri" w:cs="Calibri"/>
+        </w:rPr>
+        <w:t xml:space="preserve">: </w:t>
+      </w:r>
+      <w:proofErr w:type="spellStart"/>
+      <w:r>
+        <w:rPr>
+          <w:rFonts w:ascii="Calibri" w:hAnsi="Calibri" w:cs="Calibri"/>
+        </w:rPr>
+        <w:t>Transforming</w:t>
+      </w:r>
+      <w:proofErr w:type="spellEnd"/>
+      <w:r>
+        <w:rPr>
+          <w:rFonts w:ascii="Calibri" w:hAnsi="Calibri" w:cs="Calibri"/>
+        </w:rPr>
+        <w:t xml:space="preserve"> wav2vec 2.0 </w:t>
+      </w:r>
+      <w:proofErr w:type="spellStart"/>
+      <w:r>
+        <w:rPr>
+          <w:rFonts w:ascii="Calibri" w:hAnsi="Calibri" w:cs="Calibri"/>
+        </w:rPr>
+        <w:t>Embeddings</w:t>
+      </w:r>
+      <w:proofErr w:type="spellEnd"/>
+      <w:r>
+        <w:rPr>
+          <w:rFonts w:ascii="Calibri" w:hAnsi="Calibri" w:cs="Calibri"/>
+        </w:rPr>
+        <w:t xml:space="preserve"> </w:t>
+      </w:r>
+      <w:proofErr w:type="spellStart"/>
+      <w:r>
+        <w:rPr>
+          <w:rFonts w:ascii="Calibri" w:hAnsi="Calibri" w:cs="Calibri"/>
+        </w:rPr>
+        <w:t>using</w:t>
+      </w:r>
+      <w:proofErr w:type="spellEnd"/>
+      <w:r>
+        <w:rPr>
+          <w:rFonts w:ascii="Calibri" w:hAnsi="Calibri" w:cs="Calibri"/>
+        </w:rPr>
+        <w:t xml:space="preserve"> </w:t>
+      </w:r>
+      <w:proofErr w:type="spellStart"/>
+      <w:r>
+        <w:rPr>
+          <w:rFonts w:ascii="Calibri" w:hAnsi="Calibri" w:cs="Calibri"/>
+        </w:rPr>
+        <w:t>Contrastive</w:t>
+      </w:r>
+      <w:proofErr w:type="spellEnd"/>
+      <w:r>
+        <w:rPr>
+          <w:rFonts w:ascii="Calibri" w:hAnsi="Calibri" w:cs="Calibri"/>
+        </w:rPr>
+        <w:t xml:space="preserve"> </w:t>
+      </w:r>
+      <w:proofErr w:type="spellStart"/>
+      <w:r>
+        <w:rPr>
+          <w:rFonts w:ascii="Calibri" w:hAnsi="Calibri" w:cs="Calibri"/>
+        </w:rPr>
+        <w:t>Learning</w:t>
+      </w:r>
+      <w:proofErr w:type="spellEnd"/>
+      <w:r>
+        <w:rPr>
+          <w:rFonts w:ascii="Calibri" w:hAnsi="Calibri" w:cs="Calibri"/>
+        </w:rPr>
+        <w:t>”.</w:t>
+      </w:r>
+    </w:p>
+    <w:p>
+      <w:pPr>
+        <w:pStyle w:val="Bibliography"/>
+        <w:rPr>
+          <w:rFonts w:ascii="Calibri" w:hAnsi="Calibri" w:cs="Calibri"/>
+        </w:rPr>
+      </w:pPr>
+      <w:r>
+        <w:rPr>
+          <w:rFonts w:ascii="Calibri" w:hAnsi="Calibri" w:cs="Calibri"/>
+        </w:rPr>
+        <w:t>[13]</w:t>
+      </w:r>
+      <w:r>
+        <w:rPr>
+          <w:rFonts w:ascii="Calibri" w:hAnsi="Calibri" w:cs="Calibri"/>
+        </w:rPr>
+        <w:tab/>
         <w:t xml:space="preserve">M. </w:t>
       </w:r>
       <w:proofErr w:type="spellStart"/>
@@ -20464,7 +21388,7 @@
         <w:rPr>
           <w:rFonts w:ascii="Calibri" w:hAnsi="Calibri" w:cs="Calibri"/>
         </w:rPr>
-        <w:t>[13]</w:t>
+        <w:t>[14]</w:t>
       </w:r>
       <w:r>
         <w:rPr>
@@ -20641,7 +21565,7 @@
         <w:rPr>
           <w:rFonts w:ascii="Calibri" w:hAnsi="Calibri" w:cs="Calibri"/>
         </w:rPr>
-        <w:t>[14]</w:t>
+        <w:t>[15]</w:t>
       </w:r>
       <w:r>
         <w:rPr>
@@ -20818,7 +21742,7 @@
         <w:rPr>
           <w:rFonts w:ascii="Calibri" w:hAnsi="Calibri" w:cs="Calibri"/>
         </w:rPr>
-        <w:t>[15]</w:t>
+        <w:t>[16]</w:t>
       </w:r>
       <w:r>
         <w:rPr>
@@ -21009,8 +21933,7 @@
         <w:rPr>
           <w:rFonts w:ascii="Calibri" w:hAnsi="Calibri" w:cs="Calibri"/>
         </w:rPr>
-        <w:lastRenderedPageBreak/>
-        <w:t>[16]</w:t>
+        <w:t>[17]</w:t>
       </w:r>
       <w:r>
         <w:rPr>
@@ -21381,7 +22304,7 @@
         <w:rPr>
           <w:rFonts w:ascii="Calibri" w:hAnsi="Calibri" w:cs="Calibri"/>
         </w:rPr>
-        <w:t>[17]</w:t>
+        <w:t>[18]</w:t>
       </w:r>
       <w:r>
         <w:rPr>
@@ -21600,7 +22523,7 @@
         <w:rPr>
           <w:rFonts w:ascii="Calibri" w:hAnsi="Calibri" w:cs="Calibri"/>
         </w:rPr>
-        <w:t>[18]</w:t>
+        <w:t>[19]</w:t>
       </w:r>
       <w:r>
         <w:rPr>
@@ -21901,7 +22824,7 @@
         <w:rPr>
           <w:rFonts w:ascii="Calibri" w:hAnsi="Calibri" w:cs="Calibri"/>
         </w:rPr>
-        <w:t>[19]</w:t>
+        <w:t>[20]</w:t>
       </w:r>
       <w:r>
         <w:rPr>
@@ -22174,7 +23097,7 @@
         <w:rPr>
           <w:rFonts w:ascii="Calibri" w:hAnsi="Calibri" w:cs="Calibri"/>
         </w:rPr>
-        <w:t>[20]</w:t>
+        <w:t>[21]</w:t>
       </w:r>
       <w:r>
         <w:rPr>
@@ -22559,7 +23482,7 @@
         <w:rPr>
           <w:rFonts w:ascii="Calibri" w:hAnsi="Calibri" w:cs="Calibri"/>
         </w:rPr>
-        <w:t>[21]</w:t>
+        <w:t>[22]</w:t>
       </w:r>
       <w:r>
         <w:rPr>
@@ -22706,7 +23629,7 @@
         <w:rPr>
           <w:rFonts w:ascii="Calibri" w:hAnsi="Calibri" w:cs="Calibri"/>
         </w:rPr>
-        <w:t>[22]</w:t>
+        <w:t>[23]</w:t>
       </w:r>
       <w:r>
         <w:rPr>
@@ -24623,7 +25546,7 @@
       <w:lvlText w:val="%1."/>
       <w:lvlJc w:val="left"/>
       <w:pPr>
-        <w:ind w:left="1080" w:hanging="360"/>
+        <w:ind w:left="3620" w:hanging="360"/>
       </w:pPr>
       <w:rPr>
         <w:rFonts w:hint="default"/>
@@ -27437,6 +28360,7 @@
         <w:numId w:val="8"/>
       </w:numPr>
       <w:spacing w:before="160" w:after="120"/>
+      <w:ind w:left="1080"/>
       <w:outlineLvl w:val="1"/>
     </w:pPr>
     <w:rPr>

</xml_diff>

<commit_message>
fix: duplicate sub title ehe 😊
</commit_message>
<xml_diff>
--- a/laporan/PROPOSAL TUGAS AKHIR.docx
+++ b/laporan/PROPOSAL TUGAS AKHIR.docx
@@ -13509,27 +13509,7 @@
           <w:sz w:val="24"/>
           <w:szCs w:val="24"/>
         </w:rPr>
-        <w:t>7</w:t>
-      </w:r>
-      <w:r>
-        <w:rPr>
-          <w:rFonts w:ascii="Times New Roman" w:hAnsi="Times New Roman" w:cs="Times New Roman"/>
-          <w:b/>
-          <w:bCs/>
-          <w:sz w:val="24"/>
-          <w:szCs w:val="24"/>
-        </w:rPr>
-        <w:t>.</w:t>
-      </w:r>
-      <w:r>
-        <w:rPr>
-          <w:rFonts w:ascii="Times New Roman" w:hAnsi="Times New Roman" w:cs="Times New Roman"/>
-          <w:b/>
-          <w:bCs/>
-          <w:sz w:val="24"/>
-          <w:szCs w:val="24"/>
-        </w:rPr>
-        <w:t>2  Validasi Kualitas Fitur Laten untuk Pencarian Fonetik</w:t>
+        <w:t>7.2  Validasi Kualitas Fitur Laten untuk Pencarian Fonetik</w:t>
       </w:r>
     </w:p>
     <w:p>
@@ -14125,17 +14105,7 @@
           <w:sz w:val="24"/>
           <w:szCs w:val="24"/>
         </w:rPr>
-        <w:t>.</w:t>
-      </w:r>
-      <w:r>
-        <w:rPr>
-          <w:rFonts w:ascii="Times New Roman" w:hAnsi="Times New Roman" w:cs="Times New Roman"/>
-          <w:b/>
-          <w:bCs/>
-          <w:sz w:val="24"/>
-          <w:szCs w:val="24"/>
-        </w:rPr>
-        <w:t>2</w:t>
+        <w:t>.2</w:t>
       </w:r>
       <w:r>
         <w:rPr>
@@ -14555,17 +14525,7 @@
           <w:sz w:val="24"/>
           <w:szCs w:val="24"/>
         </w:rPr>
-        <w:t>.</w:t>
-      </w:r>
-      <w:r>
-        <w:rPr>
-          <w:rFonts w:ascii="Times New Roman" w:hAnsi="Times New Roman" w:cs="Times New Roman"/>
-          <w:b/>
-          <w:bCs/>
-          <w:sz w:val="24"/>
-          <w:szCs w:val="24"/>
-        </w:rPr>
-        <w:t>3</w:t>
+        <w:t>.3</w:t>
       </w:r>
       <w:r>
         <w:rPr>
@@ -14905,27 +14865,7 @@
           <w:sz w:val="24"/>
           <w:szCs w:val="24"/>
         </w:rPr>
-        <w:t>3</w:t>
-      </w:r>
-      <w:r>
-        <w:rPr>
-          <w:rFonts w:ascii="Times New Roman" w:hAnsi="Times New Roman" w:cs="Times New Roman"/>
-          <w:b/>
-          <w:bCs/>
-          <w:sz w:val="24"/>
-          <w:szCs w:val="24"/>
-        </w:rPr>
-        <w:t>.</w:t>
-      </w:r>
-      <w:r>
-        <w:rPr>
-          <w:rFonts w:ascii="Times New Roman" w:hAnsi="Times New Roman" w:cs="Times New Roman"/>
-          <w:b/>
-          <w:bCs/>
-          <w:sz w:val="24"/>
-          <w:szCs w:val="24"/>
-        </w:rPr>
-        <w:t>1</w:t>
+        <w:t>3.1</w:t>
       </w:r>
       <w:r>
         <w:rPr>
@@ -15273,17 +15213,7 @@
           <w:sz w:val="24"/>
           <w:szCs w:val="24"/>
         </w:rPr>
-        <w:t>3.</w:t>
-      </w:r>
-      <w:r>
-        <w:rPr>
-          <w:rFonts w:ascii="Times New Roman" w:hAnsi="Times New Roman" w:cs="Times New Roman"/>
-          <w:b/>
-          <w:bCs/>
-          <w:sz w:val="24"/>
-          <w:szCs w:val="24"/>
-        </w:rPr>
-        <w:t>2</w:t>
+        <w:t>3.2</w:t>
       </w:r>
       <w:r>
         <w:rPr>
@@ -15606,7 +15536,7 @@
           <w:sz w:val="24"/>
           <w:szCs w:val="24"/>
         </w:rPr>
-        <w:t>3.</w:t>
+        <w:t>3.3</w:t>
       </w:r>
       <w:r>
         <w:rPr>
@@ -15616,7 +15546,7 @@
           <w:sz w:val="24"/>
           <w:szCs w:val="24"/>
         </w:rPr>
-        <w:t>3</w:t>
+        <w:t xml:space="preserve">  </w:t>
       </w:r>
       <w:r>
         <w:rPr>
@@ -15626,58 +15556,32 @@
           <w:sz w:val="24"/>
           <w:szCs w:val="24"/>
         </w:rPr>
-        <w:t xml:space="preserve">  </w:t>
-      </w:r>
+        <w:t xml:space="preserve">Metrik </w:t>
+      </w:r>
+      <w:proofErr w:type="spellStart"/>
       <w:r>
         <w:rPr>
           <w:rFonts w:ascii="Times New Roman" w:hAnsi="Times New Roman" w:cs="Times New Roman"/>
           <w:b/>
           <w:bCs/>
-          <w:sz w:val="24"/>
-          <w:szCs w:val="24"/>
-        </w:rPr>
-        <w:t xml:space="preserve">Metrik Kemiripan Vektor: </w:t>
-      </w:r>
-      <w:proofErr w:type="spellStart"/>
+          <w:i/>
+          <w:iCs/>
+          <w:sz w:val="24"/>
+          <w:szCs w:val="24"/>
+        </w:rPr>
+        <w:t>Baseline</w:t>
+      </w:r>
+      <w:proofErr w:type="spellEnd"/>
       <w:r>
         <w:rPr>
           <w:rFonts w:ascii="Times New Roman" w:hAnsi="Times New Roman" w:cs="Times New Roman"/>
           <w:b/>
           <w:bCs/>
-          <w:i/>
-          <w:iCs/>
-          <w:sz w:val="24"/>
-          <w:szCs w:val="24"/>
-        </w:rPr>
-        <w:t>Cosine</w:t>
-      </w:r>
-      <w:proofErr w:type="spellEnd"/>
-      <w:r>
-        <w:rPr>
-          <w:rFonts w:ascii="Times New Roman" w:hAnsi="Times New Roman" w:cs="Times New Roman"/>
-          <w:b/>
-          <w:bCs/>
-          <w:i/>
-          <w:iCs/>
-          <w:sz w:val="24"/>
-          <w:szCs w:val="24"/>
-        </w:rPr>
-        <w:t xml:space="preserve"> </w:t>
-      </w:r>
-      <w:proofErr w:type="spellStart"/>
-      <w:r>
-        <w:rPr>
-          <w:rFonts w:ascii="Times New Roman" w:hAnsi="Times New Roman" w:cs="Times New Roman"/>
-          <w:b/>
-          <w:bCs/>
-          <w:i/>
-          <w:iCs/>
-          <w:sz w:val="24"/>
-          <w:szCs w:val="24"/>
-        </w:rPr>
-        <w:t>Similarity</w:t>
-      </w:r>
-      <w:proofErr w:type="spellEnd"/>
+          <w:sz w:val="24"/>
+          <w:szCs w:val="24"/>
+        </w:rPr>
+        <w:t xml:space="preserve"> Komparatif ASR (WER/CER)</w:t>
+      </w:r>
     </w:p>
     <w:p>
       <w:pPr>

</xml_diff>